<commit_message>
done replying to editors comments. needs a bit more work
</commit_message>
<xml_diff>
--- a/hz-prob-chapter/hz-prob-chapter-final.docx
+++ b/hz-prob-chapter/hz-prob-chapter-final.docx
@@ -1,346 +1,308 @@
 
 <file path=word/document.xml><?xml version="1.0" encoding="utf-8"?>
-<w:document xmlns:wpc="http://schemas.microsoft.com/office/word/2010/wordprocessingCanvas" xmlns:mc="http://schemas.openxmlformats.org/markup-compatibility/2006" xmlns:o="urn:schemas-microsoft-com:office:office" xmlns:r="http://schemas.openxmlformats.org/officeDocument/2006/relationships" xmlns:m="http://schemas.openxmlformats.org/officeDocument/2006/math" xmlns:v="urn:schemas-microsoft-com:vml" xmlns:wp14="http://schemas.microsoft.com/office/word/2010/wordprocessingDrawing" xmlns:wp="http://schemas.openxmlformats.org/drawingml/2006/wordprocessingDrawing" xmlns:w10="urn:schemas-microsoft-com:office:word" xmlns:w="http://schemas.openxmlformats.org/wordprocessingml/2006/main" xmlns:w14="http://schemas.microsoft.com/office/word/2010/wordml" xmlns:wpg="http://schemas.microsoft.com/office/word/2010/wordprocessingGroup" xmlns:wpi="http://schemas.microsoft.com/office/word/2010/wordprocessingInk" xmlns:wne="http://schemas.microsoft.com/office/word/2006/wordml" xmlns:wps="http://schemas.microsoft.com/office/word/2010/wordprocessingShape" mc:Ignorable="w14 wp14">
+<w:document xmlns:wpc="http://schemas.microsoft.com/office/word/2010/wordprocessingCanvas" xmlns:mc="http://schemas.openxmlformats.org/markup-compatibility/2006" xmlns:o="urn:schemas-microsoft-com:office:office" xmlns:r="http://schemas.openxmlformats.org/officeDocument/2006/relationships" xmlns:m="http://schemas.openxmlformats.org/officeDocument/2006/math" xmlns:v="urn:schemas-microsoft-com:vml" xmlns:wp14="http://schemas.microsoft.com/office/word/2010/wordprocessingDrawing" xmlns:wp="http://schemas.openxmlformats.org/drawingml/2006/wordprocessingDrawing" xmlns:w10="urn:schemas-microsoft-com:office:word" xmlns:w="http://schemas.openxmlformats.org/wordprocessingml/2006/main" xmlns:w14="http://schemas.microsoft.com/office/word/2010/wordml" xmlns:w15="http://schemas.microsoft.com/office/word/2012/wordml" xmlns:wpg="http://schemas.microsoft.com/office/word/2010/wordprocessingGroup" xmlns:wpi="http://schemas.microsoft.com/office/word/2010/wordprocessingInk" xmlns:wne="http://schemas.microsoft.com/office/word/2006/wordml" xmlns:wps="http://schemas.microsoft.com/office/word/2010/wordprocessingShape" mc:Ignorable="w14 w15 wp14">
   <w:body>
     <w:p>
       <w:pPr>
         <w:pStyle w:val="Title"/>
       </w:pPr>
       <w:r>
-        <w:t>Aggregate</w:t>
-      </w:r>
-      <w:ins w:id="0" w:author="Budiman Minasny" w:date="2015-08-11T13:54:00Z">
+        <w:t>Probabilistic</w:t>
+      </w:r>
+      <w:r>
+        <w:t xml:space="preserve"> </w:t>
+      </w:r>
+      <w:r>
+        <w:t>Representation of Genetic Soil Horizons</w:t>
+      </w:r>
+    </w:p>
+    <w:p>
+      <w:pPr>
+        <w:pStyle w:val="Authors"/>
+      </w:pPr>
+      <w:r>
+        <w:t>D.E. Beaudette, P. Roudier and J.M. Skovlin</w:t>
+      </w:r>
+    </w:p>
+    <w:p>
+      <w:pPr>
+        <w:pStyle w:val="Heading1"/>
+      </w:pPr>
+      <w:bookmarkStart w:id="0" w:name="abstract"/>
+      <w:r>
+        <w:t>Abstract</w:t>
+      </w:r>
+    </w:p>
+    <w:bookmarkEnd w:id="0"/>
+    <w:p>
+      <w:r>
+        <w:t xml:space="preserve">Published soil survey reports typically describe </w:t>
+      </w:r>
+      <w:r>
+        <w:t>s</w:t>
+      </w:r>
+      <w:r>
+        <w:t>oil series concepts in the form of</w:t>
+      </w:r>
+      <w:r>
+        <w:t xml:space="preserve"> </w:t>
+      </w:r>
+      <w:commentRangeStart w:id="1"/>
+      <w:commentRangeStart w:id="2"/>
+      <w:r>
+        <w:t>aggregate</w:t>
+      </w:r>
+      <w:commentRangeEnd w:id="1"/>
+      <w:r>
+        <w:rPr>
+          <w:rStyle w:val="CommentReference"/>
+        </w:rPr>
+        <w:commentReference w:id="1"/>
+      </w:r>
+      <w:commentRangeEnd w:id="2"/>
+      <w:r>
+        <w:rPr>
+          <w:rStyle w:val="CommentReference"/>
+        </w:rPr>
+        <w:commentReference w:id="2"/>
+      </w:r>
+      <w:r>
+        <w:t xml:space="preserve"> information: </w:t>
+      </w:r>
+      <w:r>
+        <w:t xml:space="preserve">ranges in </w:t>
+      </w:r>
+      <w:r>
+        <w:t xml:space="preserve">soil properties, interpretations, and limitations that </w:t>
+      </w:r>
+      <w:r>
+        <w:t xml:space="preserve">derived from </w:t>
+      </w:r>
+      <w:r>
+        <w:t xml:space="preserve">a collection of field-described soil profiles. While aggregate soil properties are readily estimated via standard statistical functions (mean, median, etc.), an aggregate representation of horizonation (e.g. genetic or functional horizon designation and depth) is typically difficult to construct. Variation in horizon designation among different soil scientists and different soil description systems, changes in horizon designation standards over time, variable depths at which horizons occur, and the various uncertainties associated with these are all factors that complicate the process of delivering an aggregate representation of horizonation. In this </w:t>
+      </w:r>
+      <w:r>
+        <w:t>chapter</w:t>
+      </w:r>
+      <w:r>
+        <w:t xml:space="preserve"> we propose alternatives to the typ</w:t>
+      </w:r>
+      <w:r>
+        <w:t>ical "representative profile",</w:t>
+      </w:r>
+      <w:r>
+        <w:t xml:space="preserve"> e.g. the selection of a single soil profile to represent a collection. Two possible methods for aggregating a collection of soil profiles into synthetic profiles are presented, describing depth-wise probability functions for each horizon. Both methods rely on an expert-guided description of generalized horizon designation (e.g. a subset of horizon designation labels that convey a reasonable "morphologic story") along with associated rules (regular expression patterns) used to correlate field-described to generalized horizon designation. The first method is based on (1-cm interval) slice-wise evaluation of generalized horizon designation; the second is based on a proportional-odds logistic regression model fit to depth-slices. These methods are demonstrated using USDA-NRCS soil survey data (USA).</w:t>
+      </w:r>
+    </w:p>
+    <w:p>
+      <w:pPr>
+        <w:pStyle w:val="Heading1"/>
+      </w:pPr>
+      <w:bookmarkStart w:id="3" w:name="introduction"/>
+      <w:r>
+        <w:t>Introduction</w:t>
+      </w:r>
+    </w:p>
+    <w:bookmarkEnd w:id="3"/>
+    <w:p>
+      <w:r>
+        <w:t xml:space="preserve">Published soil survey reports typically describe soils in terms of </w:t>
+      </w:r>
+      <w:r>
+        <w:rPr>
+          <w:i/>
+        </w:rPr>
+        <w:t>aggregate</w:t>
+      </w:r>
+      <w:r>
+        <w:t xml:space="preserve"> information, </w:t>
+      </w:r>
+      <w:r>
+        <w:rPr>
+          <w:i/>
+        </w:rPr>
+        <w:t>i.e.</w:t>
+      </w:r>
+      <w:r>
+        <w:t xml:space="preserve"> soil properties, interpretations, and limitations that are based on a collection of field-described soil profiles. While aggregate soil properties are readily estimated via standard statistical functions (mean, median, etc.), an aggregate representation of </w:t>
+      </w:r>
+      <w:r>
+        <w:rPr>
+          <w:i/>
+        </w:rPr>
+        <w:t>horizonation</w:t>
+      </w:r>
+      <w:r>
+        <w:t xml:space="preserve"> (e.g. genetic horizon designation and depth) is typically difficult to construct (Beaudette</w:t>
+      </w:r>
+      <w:r>
+        <w:t xml:space="preserve"> et al.,</w:t>
+      </w:r>
+      <w:r>
+        <w:t xml:space="preserve"> 2013). Variation in horizon designation "style" among different soil scientists, changes in horizon designation standards over time, variable depths at which genetic horizons occur, and the possible lack of a specific genetic horizon are all factors that complicate the process of delivering an aggregate representation of horizonation. The process of designating horizons by soil scientists can be somewhat subjective; even a second description of the same volume of soil can lead to a slightly different set of horizon des</w:t>
+      </w:r>
+      <w:r>
+        <w:t xml:space="preserve">ignations and depths (Holmgren, </w:t>
+      </w:r>
+      <w:r>
+        <w:t>1988). In addition to human sources of variability, it is understood that most of the variation between profile descriptions is due to real differences between soils observed at different locations (Wilding</w:t>
+      </w:r>
+      <w:r>
+        <w:t xml:space="preserve"> et al.</w:t>
+      </w:r>
+      <w:r>
+        <w:t>, 1964).</w:t>
+      </w:r>
+    </w:p>
+    <w:p>
+      <w:r>
+        <w:t>This complex combination of variability in morphologic horizon designation and depths is rarely acknowledged at the series or component level: boundaries between horizons, expressed as horizon depths, are generally considered as "crisp" numbers, while in actuality they represent "fuzzy" numbers due to the varying distinctness of the horizon boundaries and how abruptly characteristics change at horizon boundaries.</w:t>
+      </w:r>
+    </w:p>
+    <w:p>
+      <w:r>
+        <w:t>Soil profiles and their corresponding soil horizons represent a record of soil formation and encapsulate significant information about soil morphology. Although new tools and technologies may make continuous-depth measurements of soils possible, horizon designations, have historically been the common pedological language used to annotate observations of changes in soil properties with depth (Hartemink and Minasny</w:t>
+      </w:r>
+      <w:r>
+        <w:t>,</w:t>
+      </w:r>
+      <w:r>
+        <w:t xml:space="preserve"> 2014; Myers et al.</w:t>
+      </w:r>
+      <w:r>
+        <w:t>,</w:t>
+      </w:r>
+      <w:r>
+        <w:t xml:space="preserve"> 2011; Kempen</w:t>
+      </w:r>
+      <w:r>
+        <w:t xml:space="preserve"> et al.,</w:t>
+      </w:r>
+      <w:r>
+        <w:t xml:space="preserve"> 2011).</w:t>
+      </w:r>
+    </w:p>
+    <w:p>
+      <w:r>
+        <w:lastRenderedPageBreak/>
+        <w:t xml:space="preserve">The soil survey programs of many countries have historically used the "modal pedon" or “modal soil” concept to convey a reasonable example of morphologic central tendency. Several authors have expressed concern with this approach (Jones, 1959; Hudson, 1990) due to the loss of information on a complex natural body that exhibits continuous gradation in space.  While the “modal pedon” concept fails as an aggregate representation of a collection, it does offer the user of soil survey a concrete example (of one possible realization) that can be visited and sampled as needed. </w:t>
+      </w:r>
+    </w:p>
+    <w:p>
+      <w:pPr>
+        <w:rPr>
+          <w:del w:id="4" w:author="Beaudette, Dylan - NRCS, Sonora, CA" w:date="2015-08-18T12:14:00Z"/>
+        </w:rPr>
+      </w:pPr>
+      <w:del w:id="5" w:author="Beaudette, Dylan - NRCS, Sonora, CA" w:date="2015-08-18T12:14:00Z">
         <w:r>
-          <w:t>d</w:t>
+          <w:delText xml:space="preserve">In order to aggregate properties for soil horizons within a collection of soil profiles, horizons must be systematically correlated into groups of similar soil morphology. The </w:delText>
         </w:r>
-      </w:ins>
-      <w:r>
-        <w:t xml:space="preserve"> </w:t>
-      </w:r>
-      <w:ins w:id="1" w:author="Budiman Minasny" w:date="2015-08-11T13:52:00Z">
+      </w:del>
+      <w:del w:id="6" w:author="Beaudette, Dylan - NRCS, Sonora, CA" w:date="2015-08-18T12:11:00Z">
         <w:r>
-          <w:t xml:space="preserve">Depth Function </w:t>
+          <w:delText xml:space="preserve">aggregation of horizons </w:delText>
         </w:r>
-      </w:ins>
-      <w:r>
-        <w:t>Representation of Genetic Soil Horizons</w:t>
-      </w:r>
-    </w:p>
-    <w:p>
-      <w:pPr>
-        <w:pStyle w:val="Authors"/>
-      </w:pPr>
-      <w:r>
-        <w:t>D.E. Beaudette, P. Roudier and J.M. Skovlin</w:t>
-      </w:r>
-    </w:p>
-    <w:p>
-      <w:pPr>
-        <w:pStyle w:val="Heading1"/>
-      </w:pPr>
-      <w:bookmarkStart w:id="2" w:name="abstract"/>
-      <w:r>
-        <w:t>Abstract</w:t>
-      </w:r>
-    </w:p>
-    <w:bookmarkEnd w:id="2"/>
-    <w:p>
-      <w:r>
-        <w:t xml:space="preserve">Published soil survey reports typically describe soils in terms of </w:t>
-      </w:r>
-      <w:commentRangeStart w:id="3"/>
-      <w:r>
-        <w:t>aggregate</w:t>
-      </w:r>
-      <w:commentRangeEnd w:id="3"/>
-      <w:r>
-        <w:rPr>
-          <w:rStyle w:val="CommentReference"/>
-        </w:rPr>
-        <w:commentReference w:id="3"/>
-      </w:r>
-      <w:r>
-        <w:t xml:space="preserve"> information: soil properties, interpretations, and limitations that are based on a collection of field-described soil profiles. While aggregate soil properties are readily estimated via standard statistical functions (mean, median, etc.), an aggregate representation of horizonation (e.g. genetic or functional horizon designation and depth) is typically difficult to construct. Variation in horizon designation among different soil scientists and different soil description systems, changes in horizon designation standards over time, variable depths at which horizons occur, and the various uncertainties associated with these are all factors that complicate the process of delivering an aggregate</w:t>
-      </w:r>
-      <w:ins w:id="4" w:author="Budiman Minasny" w:date="2015-08-11T13:55:00Z">
+      </w:del>
+      <w:del w:id="7" w:author="Beaudette, Dylan - NRCS, Sonora, CA" w:date="2015-08-18T12:12:00Z">
         <w:r>
-          <w:t>d</w:t>
+          <w:delText xml:space="preserve">then </w:delText>
         </w:r>
-      </w:ins>
-      <w:r>
-        <w:t xml:space="preserve"> representation of </w:t>
-      </w:r>
-      <w:proofErr w:type="spellStart"/>
-      <w:r>
-        <w:t>horizonation</w:t>
-      </w:r>
-      <w:proofErr w:type="spellEnd"/>
-      <w:r>
-        <w:t xml:space="preserve">. In this </w:t>
-      </w:r>
-      <w:r>
-        <w:t>chapter</w:t>
-      </w:r>
-      <w:r>
-        <w:t xml:space="preserve"> we propose alternatives to the typ</w:t>
-      </w:r>
-      <w:r>
-        <w:t>ical "representative profile",</w:t>
-      </w:r>
-      <w:r>
-        <w:t xml:space="preserve"> e.g. the selection of a single soil profile to represent a collection. Two possible methods for aggregating a collection of soil profiles into synthetic profiles are presented, describing depth-</w:t>
-      </w:r>
-      <w:proofErr w:type="gramStart"/>
-      <w:r>
-        <w:t>wise</w:t>
-      </w:r>
-      <w:proofErr w:type="gramEnd"/>
-      <w:r>
-        <w:t xml:space="preserve"> probability functions for each horizon. Both methods rely on an expert-guided description of generalized horizon designation (e.g. a subset of horizon designation labels that convey a reasonable "morphologic story") along with associated rules (regular expression patterns) used to correlate field-described to generalized horizon designation. The first method is based on (1-cm interval) slice-wise evaluation of generalized horizon designation; the second is based on a proportional-odds logistic regression model fit to depth-slices. These methods are demonstrated using USDA-NRCS soil survey data (USA).</w:t>
-      </w:r>
-    </w:p>
-    <w:p>
-      <w:pPr>
-        <w:pStyle w:val="Heading1"/>
-      </w:pPr>
-      <w:bookmarkStart w:id="5" w:name="introduction"/>
-      <w:r>
-        <w:t>Introduction</w:t>
-      </w:r>
-    </w:p>
-    <w:bookmarkEnd w:id="5"/>
-    <w:p>
-      <w:r>
-        <w:t xml:space="preserve">Published soil survey reports typically describe soils in terms of </w:t>
-      </w:r>
-      <w:r>
-        <w:rPr>
-          <w:i/>
-        </w:rPr>
-        <w:t>aggregate</w:t>
-      </w:r>
-      <w:r>
-        <w:t xml:space="preserve"> information, </w:t>
-      </w:r>
-      <w:del w:id="6" w:author="Budiman Minasny" w:date="2015-08-11T13:56:00Z">
+      </w:del>
+      <w:del w:id="8" w:author="Beaudette, Dylan - NRCS, Sonora, CA" w:date="2015-08-18T12:14:00Z">
+        <w:r>
+          <w:delText xml:space="preserve">becomes a conceptual profile that </w:delText>
+        </w:r>
+      </w:del>
+      <w:del w:id="9" w:author="Beaudette, Dylan - NRCS, Sonora, CA" w:date="2015-08-18T12:12:00Z">
+        <w:r>
+          <w:delText xml:space="preserve">is synthesized to </w:delText>
+        </w:r>
+      </w:del>
+      <w:del w:id="10" w:author="Beaudette, Dylan - NRCS, Sonora, CA" w:date="2015-08-18T12:14:00Z">
+        <w:r>
+          <w:delText xml:space="preserve">represent the central concept of the soil morphology conveyed by the entire suite of soil profiles. The use of generalized horizon labels (GHL) provides a framework for correlating individual soil horizons, however, traditional </w:delText>
+        </w:r>
+        <w:commentRangeStart w:id="11"/>
+        <w:commentRangeStart w:id="12"/>
+        <w:r>
+          <w:delText>aggregates</w:delText>
+        </w:r>
+        <w:commentRangeEnd w:id="11"/>
         <w:r>
           <w:rPr>
-            <w:i/>
+            <w:rStyle w:val="CommentReference"/>
           </w:rPr>
-          <w:delText>ie</w:delText>
+          <w:commentReference w:id="11"/>
+        </w:r>
+        <w:commentRangeEnd w:id="12"/>
+        <w:r>
+          <w:rPr>
+            <w:rStyle w:val="CommentReference"/>
+          </w:rPr>
+          <w:commentReference w:id="12"/>
+        </w:r>
+        <w:r>
+          <w:delText xml:space="preserve"> only provide a coarse summary of corresponding horizon depths derived for the aggregated conceptual profile. This paper presents a novel approach using a depth-slicing method in the </w:delText>
+        </w:r>
+        <w:r>
+          <w:delText>“</w:delText>
+        </w:r>
+        <w:r>
+          <w:delText>aqp package</w:delText>
+        </w:r>
+        <w:r>
+          <w:delText xml:space="preserve"> for R</w:delText>
+        </w:r>
+        <w:r>
+          <w:delText>” (Beaudette et al., 2013)</w:delText>
+        </w:r>
+        <w:r>
+          <w:delText xml:space="preserve"> to determine horizon depth probabilities.</w:delText>
         </w:r>
       </w:del>
-      <w:ins w:id="7" w:author="Budiman Minasny" w:date="2015-08-11T13:56:00Z">
-        <w:r>
-          <w:rPr>
-            <w:i/>
-          </w:rPr>
-          <w:t>i.e.</w:t>
-        </w:r>
-      </w:ins>
-      <w:r>
-        <w:t xml:space="preserve"> soil properties, interpretations, and limitations that are based on a collection of field-described soil profiles. While aggregate soil properties are readily estimated via standard statistical functions (mean, median, etc.), an aggregate representation of </w:t>
-      </w:r>
-      <w:r>
-        <w:rPr>
-          <w:i/>
-        </w:rPr>
-        <w:t>horizonation</w:t>
-      </w:r>
-      <w:r>
-        <w:t xml:space="preserve"> (e.g. genetic horizon designation and depth) is typically difficult to construct (Beaudette</w:t>
-      </w:r>
-      <w:r>
-        <w:t xml:space="preserve"> et al.,</w:t>
-      </w:r>
-      <w:r>
-        <w:t xml:space="preserve"> 2013). Variation in horizon designation "style" among different soil scientists, changes in horizon designation standards over time, variable depths at which genetic horizons occur, and the possible lack of a specific genetic horizon are all factors that complicate the process of delivering an aggregate representation of horizonation. The process of designating horizons by soil scientists can be somewhat subjective; even a second description of the same volume of soil can lead to a slightly different set of horizon des</w:t>
-      </w:r>
-      <w:r>
-        <w:t xml:space="preserve">ignations and depths (Holmgren, </w:t>
-      </w:r>
-      <w:r>
-        <w:t>1988). In addition to human sources of variability, it is understood that most of the variation between profile descriptions is due to real differences between soils observed at different locations (Wilding</w:t>
-      </w:r>
-      <w:r>
-        <w:t xml:space="preserve"> et al.</w:t>
-      </w:r>
-      <w:r>
-        <w:t>, 1964).</w:t>
-      </w:r>
-    </w:p>
-    <w:p>
-      <w:r>
-        <w:t>This complex combination of variability in morphologic horizon designation and depths is rarely acknowledged at the series or component level: boundaries between horizons, expressed as horizon depths, are generally considered as "crisp" numbers, while in actuality they represent "fuzzy" numbers due to the varying distinctness of the horizon boundaries and how abruptly characteristics change at horizon boundaries.</w:t>
-      </w:r>
-    </w:p>
-    <w:p>
-      <w:r>
-        <w:t xml:space="preserve">Soil profiles and their corresponding soil horizons represent a record of soil formation and encapsulate significant information about soil morphology. Although new tools and technologies may make continuous-depth measurements of soils possible, horizon designations, have historically been the common </w:t>
-      </w:r>
-      <w:proofErr w:type="spellStart"/>
-      <w:r>
-        <w:t>pedological</w:t>
-      </w:r>
-      <w:proofErr w:type="spellEnd"/>
-      <w:r>
-        <w:t xml:space="preserve"> </w:t>
-      </w:r>
-      <w:r>
-        <w:lastRenderedPageBreak/>
-        <w:t>language used to annotate observations of changes in soil properties with depth (Hartemink and Minasny</w:t>
+    </w:p>
+    <w:p>
+      <w:r>
+        <w:t>We demonstrate two possible methods for aggregating a collection of soil profiles into "representative synthetic profiles"; describing depth-wise probability functions for each genetic horizon. Both methods rely on an expert-guided description of generalized horizon designation (e.g. horizon designations that are deemed representative) along with associated rules (regular expression patterns) used to correlate field-described to generalized horizon designation. The first method is based on (1-cm interval) slice-wise evaluation of generalized horizon designation; the second is based on a proportional-odds logistic regression (McCullagh</w:t>
       </w:r>
       <w:r>
         <w:t>,</w:t>
       </w:r>
       <w:r>
-        <w:t xml:space="preserve"> 2014; Myers et al.</w:t>
-      </w:r>
-      <w:r>
-        <w:t>,</w:t>
-      </w:r>
-      <w:r>
-        <w:t xml:space="preserve"> 2011; </w:t>
-      </w:r>
-      <w:proofErr w:type="spellStart"/>
-      <w:r>
-        <w:t>Kempen</w:t>
-      </w:r>
-      <w:proofErr w:type="spellEnd"/>
-      <w:r>
-        <w:t xml:space="preserve"> et al.,</w:t>
-      </w:r>
-      <w:r>
-        <w:t xml:space="preserve"> 2011).</w:t>
-      </w:r>
-    </w:p>
-    <w:p>
-      <w:r>
-        <w:t xml:space="preserve">The soil survey programs of many countries have historically used the "modal </w:t>
-      </w:r>
-      <w:proofErr w:type="spellStart"/>
-      <w:r>
-        <w:t>pedon</w:t>
-      </w:r>
-      <w:proofErr w:type="spellEnd"/>
-      <w:r>
-        <w:t xml:space="preserve">" or “modal soil” concept to convey a reasonable example of morphologic central tendency. Several authors have expressed concern with this approach (Jones, 1959; Hudson, 1990) due to the loss of information on a complex natural body that exhibits continuous gradation in space.  While the “modal </w:t>
-      </w:r>
-      <w:proofErr w:type="spellStart"/>
-      <w:r>
-        <w:t>pedon</w:t>
-      </w:r>
-      <w:proofErr w:type="spellEnd"/>
-      <w:r>
-        <w:t xml:space="preserve">” concept fails as an aggregate representation of a collection, it does offer the user of soil survey a concrete example (of one possible realization) that can be visited and sampled as needed. </w:t>
-      </w:r>
-    </w:p>
-    <w:p>
-      <w:r>
-        <w:t xml:space="preserve">In order to aggregate properties for soil horizons within a collection of soil profiles, horizons must be systematically correlated into groups of similar soil morphology. The aggregation of horizons then becomes a conceptual profile that is synthesized to represent the central concept of the soil morphology conveyed by the entire suite of soil profiles. The use of generalized horizon labels (GHL) provides a framework for correlating individual soil </w:t>
-      </w:r>
-      <w:proofErr w:type="gramStart"/>
-      <w:r>
-        <w:t>horizons,</w:t>
-      </w:r>
-      <w:proofErr w:type="gramEnd"/>
-      <w:r>
-        <w:t xml:space="preserve"> however, traditional </w:t>
-      </w:r>
-      <w:commentRangeStart w:id="8"/>
-      <w:r>
-        <w:t>aggregates</w:t>
-      </w:r>
-      <w:commentRangeEnd w:id="8"/>
-      <w:r>
-        <w:rPr>
-          <w:rStyle w:val="CommentReference"/>
-        </w:rPr>
-        <w:commentReference w:id="8"/>
-      </w:r>
-      <w:r>
-        <w:t xml:space="preserve"> only provide a coarse summary of corresponding horizon depths derived for the aggregated conceptual profile. This paper presents a novel approach using a depth-slicing method in the </w:t>
-      </w:r>
-      <w:ins w:id="9" w:author="Budiman Minasny" w:date="2015-08-11T13:58:00Z">
-        <w:r>
-          <w:t>“</w:t>
-        </w:r>
-      </w:ins>
-      <w:proofErr w:type="spellStart"/>
-      <w:r>
-        <w:t>aqp</w:t>
-      </w:r>
-      <w:proofErr w:type="spellEnd"/>
-      <w:r>
-        <w:t xml:space="preserve"> package</w:t>
-      </w:r>
-      <w:ins w:id="10" w:author="Budiman Minasny" w:date="2015-08-11T13:58:00Z">
-        <w:r>
-          <w:t>” (</w:t>
-        </w:r>
-        <w:proofErr w:type="spellStart"/>
-        <w:r>
-          <w:t>Beaudette</w:t>
-        </w:r>
-        <w:proofErr w:type="spellEnd"/>
-        <w:r>
-          <w:t xml:space="preserve"> et al., 201</w:t>
-        </w:r>
-      </w:ins>
-      <w:ins w:id="11" w:author="Budiman Minasny" w:date="2015-08-11T13:59:00Z">
-        <w:r>
-          <w:t>3</w:t>
-        </w:r>
-      </w:ins>
-      <w:ins w:id="12" w:author="Budiman Minasny" w:date="2015-08-11T13:58:00Z">
-        <w:r>
-          <w:t>)</w:t>
-        </w:r>
-      </w:ins>
-      <w:r>
-        <w:t xml:space="preserve"> to determine horizon depth probabilities.</w:t>
-      </w:r>
-    </w:p>
-    <w:p>
-      <w:r>
-        <w:t>We demonstrate two possible methods for aggregating a collection of soil profiles into "representative synthetic profiles"; describing depth-wise probability functions for each genetic horizon. Both methods rely on an expert-guided description of generalized horizon designation (e.g. horizon designations that are deemed representative) along with associated rules (regular expression patterns) used to correlate field-described to generalized horizon designation. The first method is based on (1-cm interval) slice-wise evaluation of generalized horizon designation; the second is based on a proportional-odds logistic regression (</w:t>
-      </w:r>
-      <w:proofErr w:type="spellStart"/>
-      <w:r>
-        <w:t>McCullagh</w:t>
-      </w:r>
-      <w:proofErr w:type="spellEnd"/>
-      <w:r>
-        <w:t>,</w:t>
-      </w:r>
-      <w:r>
         <w:t xml:space="preserve"> 1980) model fit to depth-slices. Specialized classes for soil profile collections and depth-slicing algorithms are implemented in the </w:t>
       </w:r>
       <w:hyperlink r:id="rId7">
-        <w:proofErr w:type="spellStart"/>
         <w:r>
           <w:rPr>
             <w:rStyle w:val="Link"/>
           </w:rPr>
           <w:t>aqp</w:t>
         </w:r>
-        <w:proofErr w:type="spellEnd"/>
       </w:hyperlink>
       <w:r>
-        <w:t xml:space="preserve"> package for R (Beaudette</w:t>
-      </w:r>
-      <w:r>
-        <w:t xml:space="preserve"> et al.,</w:t>
-      </w:r>
-      <w:r>
-        <w:t xml:space="preserve"> 2013).</w:t>
+        <w:t xml:space="preserve"> package for R</w:t>
+      </w:r>
+      <w:del w:id="14" w:author="Beaudette, Dylan - NRCS, Sonora, CA" w:date="2015-08-18T12:08:00Z">
+        <w:r>
+          <w:delText xml:space="preserve"> (Beaudette</w:delText>
+        </w:r>
+        <w:r>
+          <w:delText xml:space="preserve"> et al.,</w:delText>
+        </w:r>
+        <w:r>
+          <w:delText xml:space="preserve"> 2013)</w:delText>
+        </w:r>
+      </w:del>
+      <w:r>
+        <w:t>.</w:t>
       </w:r>
     </w:p>
     <w:p>
       <w:pPr>
         <w:pStyle w:val="Heading1"/>
       </w:pPr>
-      <w:bookmarkStart w:id="13" w:name="materials-and-methods"/>
+      <w:bookmarkStart w:id="15" w:name="materials-and-methods"/>
       <w:r>
         <w:t>Materials and Methods</w:t>
       </w:r>
@@ -349,13 +311,13 @@
       <w:pPr>
         <w:pStyle w:val="Heading2"/>
       </w:pPr>
-      <w:bookmarkStart w:id="14" w:name="soil-profile-data"/>
-      <w:bookmarkEnd w:id="13"/>
+      <w:bookmarkStart w:id="16" w:name="soil-profile-data"/>
+      <w:bookmarkEnd w:id="15"/>
       <w:r>
         <w:t>Soil Profile Data</w:t>
       </w:r>
     </w:p>
-    <w:bookmarkEnd w:id="14"/>
+    <w:bookmarkEnd w:id="16"/>
     <w:p>
       <w:r>
         <w:t xml:space="preserve">A collection of (63) soil profiles from the Sierra Foothill Region of California were used to demonstrate two approaches for determining aggregate representation of genetic horizon boundaries. This collection of soil profile data represents the work of 13 different soil scientists, with described properties spanning ranges in physical properties (mostly related to bedrock composition) and are included within the </w:t>
@@ -376,57 +338,15 @@
         <w:t xml:space="preserve"> 2015). These soils are associated with the </w:t>
       </w:r>
       <w:hyperlink r:id="rId8">
-        <w:proofErr w:type="spellStart"/>
         <w:r>
           <w:rPr>
             <w:rStyle w:val="Link"/>
           </w:rPr>
           <w:t>Loafercreek</w:t>
         </w:r>
-        <w:proofErr w:type="spellEnd"/>
       </w:hyperlink>
       <w:r>
-        <w:t xml:space="preserve"> soil series (fine-loamy, mixed, super-active, thermic </w:t>
-      </w:r>
-      <w:proofErr w:type="spellStart"/>
-      <w:r>
-        <w:t>ultic</w:t>
-      </w:r>
-      <w:proofErr w:type="spellEnd"/>
-      <w:r>
-        <w:t xml:space="preserve"> </w:t>
-      </w:r>
-      <w:proofErr w:type="spellStart"/>
-      <w:r>
-        <w:t>haploxeralfs</w:t>
-      </w:r>
-      <w:proofErr w:type="spellEnd"/>
-      <w:r>
-        <w:t xml:space="preserve">); moderately deep soils formed in colluvium and residuum from </w:t>
-      </w:r>
-      <w:proofErr w:type="spellStart"/>
-      <w:r>
-        <w:t>metavolcanic</w:t>
-      </w:r>
-      <w:proofErr w:type="spellEnd"/>
-      <w:r>
-        <w:t xml:space="preserve"> rocks (</w:t>
-      </w:r>
-      <w:proofErr w:type="spellStart"/>
-      <w:r>
-        <w:t>greenschist</w:t>
-      </w:r>
-      <w:proofErr w:type="spellEnd"/>
-      <w:r>
-        <w:t xml:space="preserve">) (Figure 1). The climate is characterized by hot, dry summers and cool, wet winters. Mean annual air temperature is approximately 16 degrees C and mean annual precipitation is </w:t>
-      </w:r>
-      <w:del w:id="15" w:author="Budiman Minasny" w:date="2015-08-11T14:00:00Z">
-        <w:r>
-          <w:delText xml:space="preserve">about </w:delText>
-        </w:r>
-      </w:del>
-      <w:r>
-        <w:t>760 mm. The native vegetation is blue oak and annual grass savannah. Land uses for this soil series include range, vineyards, recreation, and wild life habitat.</w:t>
+        <w:t xml:space="preserve"> soil series (fine-loamy, mixed, super-active, thermic ultic haploxeralfs); moderately deep soils formed in colluvium and residuum from metavolcanic rocks (greenschist) (Figure 1). The climate is characterized by hot, dry summers and cool, wet winters. Mean annual air temperature is approximately 16 degrees C and mean annual precipitation is 760 mm. The native vegetation is blue oak and annual grass savannah. Land uses for this soil series include range, vineyards, recreation, and wild life habitat.</w:t>
       </w:r>
     </w:p>
     <w:p>
@@ -436,11 +356,10 @@
       <w:r>
         <w:rPr>
           <w:noProof/>
-          <w:lang w:val="en-AU" w:eastAsia="en-AU"/>
         </w:rPr>
         <w:lastRenderedPageBreak/>
         <w:drawing>
-          <wp:inline distT="0" distB="0" distL="0" distR="0" wp14:anchorId="3A71690A" wp14:editId="2BD77ABA">
+          <wp:inline distT="0" distB="0" distL="0" distR="0" wp14:anchorId="3E882E53" wp14:editId="0965F009">
             <wp:extent cx="5657850" cy="2499267"/>
             <wp:effectExtent l="0" t="0" r="0" b="0"/>
             <wp:docPr id="1" name="Picture"/>
@@ -489,27 +408,35 @@
       <w:r>
         <w:t xml:space="preserve">Figure </w:t>
       </w:r>
-      <w:fldSimple w:instr=" SEQ Figure \* ARABIC ">
-        <w:r>
-          <w:rPr>
-            <w:noProof/>
-          </w:rPr>
-          <w:t>1</w:t>
-        </w:r>
-      </w:fldSimple>
+      <w:r>
+        <w:fldChar w:fldCharType="begin"/>
+      </w:r>
+      <w:r>
+        <w:instrText xml:space="preserve"> SEQ </w:instrText>
+      </w:r>
+      <w:r>
+        <w:instrText xml:space="preserve">Figure \* ARABIC </w:instrText>
+      </w:r>
+      <w:r>
+        <w:fldChar w:fldCharType="separate"/>
+      </w:r>
+      <w:r>
+        <w:rPr>
+          <w:noProof/>
+        </w:rPr>
+        <w:t>1</w:t>
+      </w:r>
+      <w:r>
+        <w:rPr>
+          <w:noProof/>
+        </w:rPr>
+        <w:fldChar w:fldCharType="end"/>
+      </w:r>
       <w:r>
         <w:t xml:space="preserve">. </w:t>
       </w:r>
       <w:r>
-        <w:t xml:space="preserve">Eight photos of the </w:t>
-      </w:r>
-      <w:proofErr w:type="spellStart"/>
-      <w:r>
-        <w:t>Loafercreek</w:t>
-      </w:r>
-      <w:proofErr w:type="spellEnd"/>
-      <w:r>
-        <w:t xml:space="preserve"> soil series, collected in Tuolumne and Calaveras counties, CA, USA. How would you combine the wide range in morphology from these profiles into an aggregate concept?</w:t>
+        <w:t>Eight photos of the Loafercreek soil series, collected in Tuolumne and Calaveras counties, CA, USA. How would you combine the wide range in morphology from these profiles into an aggregate concept?</w:t>
       </w:r>
     </w:p>
     <w:p>
@@ -521,12 +448,12 @@
       <w:pPr>
         <w:pStyle w:val="Heading2"/>
       </w:pPr>
-      <w:bookmarkStart w:id="16" w:name="horizon-generalization"/>
+      <w:bookmarkStart w:id="17" w:name="horizon-generalization"/>
       <w:r>
         <w:t>Horizon Generalization</w:t>
       </w:r>
     </w:p>
-    <w:bookmarkEnd w:id="16"/>
+    <w:bookmarkEnd w:id="17"/>
     <w:p>
       <w:r>
         <w:t>Generalized horizon labels (GHL) represent an expert-guided selection of horizon designations that were consistently observed in the field, and meaningful in terms of soil morphology and management.</w:t>
@@ -547,31 +474,7 @@
         <w:t>, 2015</w:t>
       </w:r>
       <w:r>
-        <w:t xml:space="preserve">) of the </w:t>
-      </w:r>
-      <w:proofErr w:type="spellStart"/>
-      <w:r>
-        <w:t>Loafercreek</w:t>
-      </w:r>
-      <w:proofErr w:type="spellEnd"/>
-      <w:r>
-        <w:t xml:space="preserve"> series typical </w:t>
-      </w:r>
-      <w:proofErr w:type="spellStart"/>
-      <w:r>
-        <w:t>pedon</w:t>
-      </w:r>
-      <w:proofErr w:type="spellEnd"/>
-      <w:r>
-        <w:t xml:space="preserve"> and range in characteristics defines this soil series concept. In this case, the OSD provided a useful GHL </w:t>
-      </w:r>
-      <w:proofErr w:type="gramStart"/>
-      <w:r>
-        <w:t>template,</w:t>
-      </w:r>
-      <w:proofErr w:type="gramEnd"/>
-      <w:r>
-        <w:t xml:space="preserve"> however, older OSDs or those based on a very limited set of data may not adequately convey an appropriate morphologic story.</w:t>
+        <w:t>) of the Loafercreek series typical pedon and range in characteristics defines this soil series concept. In this case, the OSD provided a useful GHL template, however, older OSDs or those based on a very limited set of data may not adequately convey an appropriate morphologic story.</w:t>
       </w:r>
     </w:p>
     <w:p>
@@ -587,39 +490,24 @@
       <w:r>
         <w:t xml:space="preserve">), it is </w:t>
       </w:r>
-      <w:del w:id="17" w:author="Budiman Minasny" w:date="2015-08-11T14:00:00Z">
-        <w:r>
-          <w:delText>neccessary</w:delText>
-        </w:r>
-      </w:del>
-      <w:ins w:id="18" w:author="Budiman Minasny" w:date="2015-08-11T14:00:00Z">
-        <w:r>
-          <w:t>necessary</w:t>
-        </w:r>
-      </w:ins>
-      <w:r>
-        <w:t xml:space="preserve"> to create and apply a set of rules that map the field-described designations to corresponding GHL. When working with a set of </w:t>
-      </w:r>
-      <w:proofErr w:type="spellStart"/>
-      <w:r>
-        <w:t>pedons</w:t>
-      </w:r>
-      <w:proofErr w:type="spellEnd"/>
-      <w:r>
-        <w:t xml:space="preserve"> that have been described by a small number of individuals over a short period of time (i.e. consistency in both designation application and standards) it is possible to use a regular expression (REGEX) pattern matching to apply GHL. This process typically requires expert-guided review of: 1) regional patterns in horizonation style, 2) morphologic property differences by groups of field-described designation, and, 3) patterns of horizonation and properties with depth. We used a combination of field-described clay content, rock fragment volume, moist </w:t>
-      </w:r>
-      <w:proofErr w:type="spellStart"/>
-      <w:r>
-        <w:t>Munsell</w:t>
-      </w:r>
-      <w:proofErr w:type="spellEnd"/>
-      <w:r>
-        <w:t xml:space="preserve"> value, and </w:t>
-      </w:r>
+      <w:r>
+        <w:t>necessary</w:t>
+      </w:r>
+      <w:r>
+        <w:t xml:space="preserve"> to create and apply a set of rules that map the field-described designations to corresponding GHL. When working with a set of pedons that have been described by a small number of individuals over a short period of time (i.e. consistency in both designation application and standards) it is possible to use a regular expression (REGEX) pattern matching to apply GHL. This process typically requires expert-guided review of: 1) regional patterns in horizonation style, 2) morphologic property differences by groups of field-described designation, and, 3) patterns of horizonation and properties with depth. We used a combination of field-described clay content, rock fragment volume, moist Munsell value, and </w:t>
+      </w:r>
+      <w:commentRangeStart w:id="18"/>
       <w:commentRangeStart w:id="19"/>
       <w:r>
         <w:t xml:space="preserve">horizon mid-point </w:t>
       </w:r>
+      <w:commentRangeEnd w:id="18"/>
+      <w:r>
+        <w:rPr>
+          <w:rStyle w:val="CommentReference"/>
+        </w:rPr>
+        <w:commentReference w:id="18"/>
+      </w:r>
       <w:commentRangeEnd w:id="19"/>
       <w:r>
         <w:rPr>
@@ -635,56 +523,36 @@
       <w:r>
         <w:t xml:space="preserve">At present there are limited means of capturing this type of soil horizon "micro-correlation" information developed in the application of GHL to soil horizon data. The authors suggest that future studies maintain a record of </w:t>
       </w:r>
-      <w:del w:id="20" w:author="Budiman Minasny" w:date="2015-08-11T14:02:00Z">
-        <w:r>
-          <w:delText>orginal</w:delText>
-        </w:r>
-      </w:del>
-      <w:ins w:id="21" w:author="Budiman Minasny" w:date="2015-08-11T14:02:00Z">
-        <w:r>
-          <w:t>original</w:t>
-        </w:r>
-      </w:ins>
-      <w:r>
-        <w:t xml:space="preserve"> horizon designations, generalized horizon labels suitable for aggregation, and the rules used to apply these labels. Such a record would be useful should more data on a soil be collected or laboratory data </w:t>
-      </w:r>
-      <w:proofErr w:type="gramStart"/>
-      <w:r>
-        <w:t>be</w:t>
-      </w:r>
-      <w:proofErr w:type="gramEnd"/>
-      <w:r>
-        <w:t xml:space="preserve"> included in the horizon data set. A convenient, quantitative evaluation of GHL assignments can be performed using the silhouette width metric (</w:t>
-      </w:r>
-      <w:proofErr w:type="spellStart"/>
-      <w:r>
-        <w:t>Rousseeuw</w:t>
-      </w:r>
-      <w:proofErr w:type="spellEnd"/>
+      <w:r>
+        <w:t>original</w:t>
+      </w:r>
+      <w:r>
+        <w:t xml:space="preserve"> horizon designations, generalized horizon labels suitable for aggregation, and the rules used to apply these labels. Such a record would be useful should more data on a soil be collected or laboratory data be included in the horizon data set. A convenient, quantitative evaluation of GHL assignments can be performed using the silhouette width metric (Rousseeuw</w:t>
+      </w:r>
       <w:r>
         <w:t>,</w:t>
       </w:r>
       <w:r>
-        <w:t xml:space="preserve"> 1987). This metric, commonly used to </w:t>
+        <w:t xml:space="preserve"> 1987). This metric, commonly used to assess </w:t>
       </w:r>
       <w:r>
         <w:lastRenderedPageBreak/>
-        <w:t>assess clustering labels, provides a simple metric that can be used to address the basic question of GHL assignment: "given a set of data and labels, how well do these labels split differences within the data?</w:t>
-      </w:r>
-      <w:proofErr w:type="gramStart"/>
-      <w:r>
-        <w:t>".</w:t>
-      </w:r>
-      <w:proofErr w:type="gramEnd"/>
-      <w:r>
-        <w:t xml:space="preserve"> A more detailed description of this approach has been documented in chapter </w:t>
-      </w:r>
+        <w:t xml:space="preserve">clustering labels, provides a simple metric that can be used to address the basic question of GHL assignment: "given a set of data and labels, how well do these labels split differences within the data?". A more detailed description of this approach has been documented in chapter </w:t>
+      </w:r>
+      <w:commentRangeStart w:id="20"/>
       <w:r>
         <w:rPr>
           <w:b/>
         </w:rPr>
         <w:t>(???)</w:t>
       </w:r>
+      <w:commentRangeEnd w:id="20"/>
+      <w:r>
+        <w:rPr>
+          <w:rStyle w:val="CommentReference"/>
+        </w:rPr>
+        <w:commentReference w:id="20"/>
+      </w:r>
       <w:r>
         <w:t>.</w:t>
       </w:r>
@@ -693,12 +561,12 @@
       <w:pPr>
         <w:pStyle w:val="Heading3"/>
       </w:pPr>
-      <w:bookmarkStart w:id="22" w:name="aggregation-of-generalized-horizon-label"/>
+      <w:bookmarkStart w:id="21" w:name="aggregation-of-generalized-horizon-label"/>
       <w:r>
         <w:t>Aggregation of Generalized Horizon Labels</w:t>
       </w:r>
     </w:p>
-    <w:bookmarkEnd w:id="22"/>
+    <w:bookmarkEnd w:id="21"/>
     <w:p>
       <w:r>
         <w:t>Aggregation of horizons as defined by GHL was performed using empirical probabilities, estimated alo</w:t>
@@ -729,10 +597,9 @@
       <w:r>
         <w:rPr>
           <w:noProof/>
-          <w:lang w:val="en-AU" w:eastAsia="en-AU"/>
         </w:rPr>
         <w:drawing>
-          <wp:inline distT="0" distB="0" distL="0" distR="0" wp14:anchorId="3C2F756C" wp14:editId="03B87BB1">
+          <wp:inline distT="0" distB="0" distL="0" distR="0" wp14:anchorId="26B6407E" wp14:editId="38D4F698">
             <wp:extent cx="5943600" cy="2377440"/>
             <wp:effectExtent l="0" t="0" r="0" b="3810"/>
             <wp:docPr id="2" name="Picture 2"/>
@@ -781,38 +648,38 @@
       <w:r>
         <w:t xml:space="preserve">Figure </w:t>
       </w:r>
-      <w:fldSimple w:instr=" SEQ Figure \* ARABIC ">
-        <w:r>
-          <w:rPr>
-            <w:noProof/>
-          </w:rPr>
-          <w:t>2</w:t>
-        </w:r>
-      </w:fldSimple>
+      <w:r>
+        <w:fldChar w:fldCharType="begin"/>
+      </w:r>
+      <w:r>
+        <w:instrText xml:space="preserve"> SEQ Figure \* ARABIC </w:instrText>
+      </w:r>
+      <w:r>
+        <w:fldChar w:fldCharType="separate"/>
+      </w:r>
+      <w:r>
+        <w:rPr>
+          <w:noProof/>
+        </w:rPr>
+        <w:t>2</w:t>
+      </w:r>
+      <w:r>
+        <w:rPr>
+          <w:noProof/>
+        </w:rPr>
+        <w:fldChar w:fldCharType="end"/>
+      </w:r>
       <w:r>
         <w:t xml:space="preserve">. </w:t>
       </w:r>
       <w:r>
-        <w:t xml:space="preserve">Demonstration of some </w:t>
-      </w:r>
-      <w:proofErr w:type="spellStart"/>
-      <w:r>
-        <w:t>Loafercreek</w:t>
-      </w:r>
-      <w:proofErr w:type="spellEnd"/>
-      <w:r>
-        <w:t xml:space="preserve"> soil profiles sliced into 1-cm chunks, colored by GHL, and associated probability estimates from the fitted PO-LR model.</w:t>
-      </w:r>
-    </w:p>
-    <w:p>
-      <w:r>
-        <w:t>A sequence of morphologic soil horizon designations can be modeled as an ordinal-scale variable: categorical by definition and ordered along a logical gradient, depth. Within the set of GHL associated with our sample data, "Bt2" horizons always occur after "Bt1" horizons and before "Bt3" horizons. The proportional odds logistic regression model (cumulative link model with logit link) (</w:t>
-      </w:r>
-      <w:proofErr w:type="spellStart"/>
-      <w:r>
-        <w:t>McCullagh</w:t>
-      </w:r>
-      <w:proofErr w:type="spellEnd"/>
+        <w:t>Demonstration of some Loafercreek soil profiles sliced into 1-cm chunks, colored by GHL, and associated probability estimates from the fitted PO-LR model.</w:t>
+      </w:r>
+    </w:p>
+    <w:p>
+      <w:r>
+        <w:t>A sequence of morphologic soil horizon designations can be modeled as an ordinal-scale variable: categorical by definition and ordered along a logical gradient, depth. Within the set of GHL associated with our sample data, "Bt2" horizons always occur after "Bt1" horizons and before "Bt3" horizons. The proportional odds logistic regression model (cumulative link model with logit link) (McCullagh</w:t>
+      </w:r>
       <w:r>
         <w:t>,</w:t>
       </w:r>
@@ -884,21 +751,7 @@
                 <w:rPr>
                   <w:rFonts w:ascii="Cambria Math" w:hAnsi="Cambria Math"/>
                 </w:rPr>
-                <m:t>+Xβ</m:t>
-              </m:r>
-              <m:r>
-                <w:ins w:id="23" w:author="Budiman Minasny" w:date="2015-08-11T14:03:00Z">
-                  <w:rPr>
-                    <w:rFonts w:ascii="Cambria Math" w:hAnsi="Cambria Math"/>
-                  </w:rPr>
-                  <m:t>)</m:t>
-                </w:ins>
-              </m:r>
-              <m:r>
-                <w:rPr>
-                  <w:rFonts w:ascii="Cambria Math" w:hAnsi="Cambria Math"/>
-                </w:rPr>
-                <m:t>]</m:t>
+                <m:t>+Xβ)]</m:t>
               </m:r>
             </m:den>
           </m:f>
@@ -906,13 +759,8 @@
       </m:oMathPara>
     </w:p>
     <w:p>
-      <w:proofErr w:type="gramStart"/>
-      <w:r>
-        <w:t>where</w:t>
-      </w:r>
-      <w:proofErr w:type="gramEnd"/>
-      <w:r>
-        <w:t xml:space="preserve"> </w:t>
+      <w:r>
+        <w:t xml:space="preserve">where </w:t>
       </w:r>
       <m:oMath>
         <m:r>
@@ -962,7 +810,15 @@
         <w:t>,</w:t>
       </w:r>
       <w:r>
-        <w:t xml:space="preserve"> 2001). In this study, the PO-LR model was fit to "sliced" horizon data; 1-cm slices of GHL and slice top depth (Figure 2). Restricted cubic spline basis functions (Harrell</w:t>
+        <w:t xml:space="preserve"> 2001). In this study, the PO-LR model was fit to "sliced" horizon data; 1-cm slices of GHL and slice top depth (Figure 2). Restricted cubic spline</w:t>
+      </w:r>
+      <w:ins w:id="22" w:author="Beaudette, Dylan - NRCS, Sonora, CA" w:date="2015-08-18T12:39:00Z">
+        <w:r>
+          <w:t xml:space="preserve"> (RCS)</w:t>
+        </w:r>
+      </w:ins>
+      <w:r>
+        <w:t xml:space="preserve"> basis functions (Harrell</w:t>
       </w:r>
       <w:r>
         <w:t>,</w:t>
@@ -976,10 +832,18 @@
       <w:r>
         <w:t xml:space="preserve"> 2009) with 4 knots located at the 5th, 35th, 65th, and 95th percentiles of slice top depth were used to accommodate non-linearity. An empirical index of model stability was calculated by repeatedly re-fitting the PO-LR model to 25 randomly sampled profiles (out of 54 total), </w:t>
       </w:r>
+      <w:commentRangeStart w:id="23"/>
       <w:commentRangeStart w:id="24"/>
       <w:r>
         <w:t>250 times</w:t>
       </w:r>
+      <w:commentRangeEnd w:id="23"/>
+      <w:r>
+        <w:rPr>
+          <w:rStyle w:val="CommentReference"/>
+        </w:rPr>
+        <w:commentReference w:id="23"/>
+      </w:r>
       <w:commentRangeEnd w:id="24"/>
       <w:r>
         <w:rPr>
@@ -1005,25 +869,15 @@
       <w:r>
         <w:t xml:space="preserve">Continuous estimates of GHL probability with depth are a convenient approach to communicating </w:t>
       </w:r>
-      <w:proofErr w:type="gramStart"/>
-      <w:r>
-        <w:t>variability,</w:t>
-      </w:r>
-      <w:proofErr w:type="gramEnd"/>
+      <w:r>
+        <w:t>variability;</w:t>
+      </w:r>
       <w:r>
         <w:t xml:space="preserve"> however, there are still cases where discrete horizon depth information is required. For example, the USDA-NRCS Official Series Description pages are used by a wide range of individuals that may not need this level of detail. We used a simple strategy for converting these depth functions into a discrete set of "most-likely" GHL boundary depths. At each depth slice, the GHL with the highest probability is selected. Most-likely boundary </w:t>
       </w:r>
       <w:r>
         <w:lastRenderedPageBreak/>
-        <w:t xml:space="preserve">depths are determined by locating upper and lower depths from contiguous sets of slices that share a common GHL. Within a collection of highly similar </w:t>
-      </w:r>
-      <w:proofErr w:type="spellStart"/>
-      <w:r>
-        <w:t>pedons</w:t>
-      </w:r>
-      <w:proofErr w:type="spellEnd"/>
-      <w:r>
-        <w:t>, the most-likely boundary depths roughly correspond to crossings of the GHL probab</w:t>
+        <w:t>depths are determined by locating upper and lower depths from contiguous sets of slices that share a common GHL. Within a collection of highly similar pedons, the most-likely boundary depths roughly correspond to crossings of the GHL probab</w:t>
       </w:r>
       <w:r>
         <w:t>ility depth functions</w:t>
@@ -1038,21 +892,28 @@
       </w:pPr>
       <w:bookmarkStart w:id="26" w:name="quantification-of-uncertainty"/>
       <w:r>
-        <w:t>Quantification of Uncertainty</w:t>
+        <w:t xml:space="preserve">Quantification of </w:t>
+      </w:r>
+      <w:commentRangeStart w:id="27"/>
+      <w:r>
+        <w:t>Uncertainty</w:t>
+      </w:r>
+      <w:commentRangeEnd w:id="27"/>
+      <w:r>
+        <w:rPr>
+          <w:rStyle w:val="CommentReference"/>
+          <w:rFonts w:asciiTheme="minorHAnsi" w:eastAsiaTheme="minorHAnsi" w:hAnsiTheme="minorHAnsi" w:cstheme="minorBidi"/>
+          <w:b w:val="0"/>
+          <w:bCs w:val="0"/>
+          <w:color w:val="auto"/>
+        </w:rPr>
+        <w:commentReference w:id="27"/>
       </w:r>
     </w:p>
     <w:bookmarkEnd w:id="26"/>
     <w:p>
       <w:r>
-        <w:t>We used Shannon Entropy to quantify the relative amount of information present within GHL predictions at any given depth. Shannon Entropy was calculated according to (</w:t>
-      </w:r>
-      <w:proofErr w:type="spellStart"/>
-      <w:r>
-        <w:t>Kempen</w:t>
-      </w:r>
-      <w:proofErr w:type="spellEnd"/>
-      <w:r>
-        <w:t xml:space="preserve"> et al.</w:t>
+        <w:t>We used Shannon Entropy to quantify the relative amount of information present within GHL predictions at any given depth. Shannon Entropy was calculated according to (Kempen et al.</w:t>
       </w:r>
       <w:r>
         <w:t>,</w:t>
@@ -1085,20 +946,10 @@
             </m:naryPr>
             <m:sub>
               <m:r>
-                <w:ins w:id="27" w:author="Budiman Minasny" w:date="2015-08-11T14:47:00Z">
-                  <w:rPr>
-                    <w:rFonts w:ascii="Cambria Math" w:hAnsi="Cambria Math"/>
-                  </w:rPr>
-                  <m:t>j</m:t>
-                </w:ins>
-              </m:r>
-              <m:r>
-                <w:del w:id="28" w:author="Budiman Minasny" w:date="2015-08-11T14:47:00Z">
-                  <w:rPr>
-                    <w:rFonts w:ascii="Cambria Math" w:hAnsi="Cambria Math"/>
-                  </w:rPr>
-                  <m:t>i</m:t>
-                </w:del>
+                <w:rPr>
+                  <w:rFonts w:ascii="Cambria Math" w:hAnsi="Cambria Math"/>
+                </w:rPr>
+                <m:t>i</m:t>
               </m:r>
               <m:r>
                 <w:rPr>
@@ -1109,20 +960,10 @@
             </m:sub>
             <m:sup>
               <m:r>
-                <w:del w:id="29" w:author="Budiman Minasny" w:date="2015-08-11T14:33:00Z">
-                  <w:rPr>
-                    <w:rFonts w:ascii="Cambria Math" w:hAnsi="Cambria Math"/>
-                  </w:rPr>
-                  <m:t>n</m:t>
-                </w:del>
-              </m:r>
-              <m:r>
-                <w:ins w:id="30" w:author="Budiman Minasny" w:date="2015-08-11T14:33:00Z">
-                  <w:rPr>
-                    <w:rFonts w:ascii="Cambria Math" w:hAnsi="Cambria Math"/>
-                  </w:rPr>
-                  <m:t>m</m:t>
-                </w:ins>
+                <w:rPr>
+                  <w:rFonts w:ascii="Cambria Math" w:hAnsi="Cambria Math"/>
+                </w:rPr>
+                <m:t>n</m:t>
               </m:r>
             </m:sup>
             <m:e>
@@ -1225,13 +1066,8 @@
       </m:oMathPara>
     </w:p>
     <w:p>
-      <w:proofErr w:type="gramStart"/>
-      <w:r>
-        <w:t>where</w:t>
-      </w:r>
-      <w:proofErr w:type="gramEnd"/>
-      <w:r>
-        <w:t xml:space="preserve"> </w:t>
+      <w:r>
+        <w:t xml:space="preserve">where </w:t>
       </w:r>
       <m:oMath>
         <m:r>
@@ -1242,7 +1078,16 @@
         </m:r>
       </m:oMath>
       <w:r>
-        <w:t xml:space="preserve"> is an index of uncertainty associated with predicted probabilities, </w:t>
+        <w:t xml:space="preserve"> is an index of </w:t>
+      </w:r>
+      <w:r>
+        <w:t>entropy</w:t>
+      </w:r>
+      <w:r>
+        <w:t xml:space="preserve"> </w:t>
+      </w:r>
+      <w:r>
+        <w:t xml:space="preserve">associated with predicted probabilities, </w:t>
       </w:r>
       <m:oMath>
         <m:r>
@@ -1253,24 +1098,20 @@
         </m:r>
       </m:oMath>
       <w:r>
-        <w:t xml:space="preserve">, of encountering horizons </w:t>
+        <w:t xml:space="preserve">, of encountering </w:t>
+      </w:r>
+      <w:r>
+        <w:t>GHL</w:t>
+      </w:r>
+      <w:r>
+        <w:t xml:space="preserve"> </w:t>
       </w:r>
       <m:oMath>
         <m:r>
-          <w:del w:id="31" w:author="Budiman Minasny" w:date="2015-08-11T14:47:00Z">
-            <w:rPr>
-              <w:rFonts w:ascii="Cambria Math" w:hAnsi="Cambria Math"/>
-            </w:rPr>
-            <m:t>i</m:t>
-          </w:del>
-        </m:r>
-        <m:r>
-          <w:ins w:id="32" w:author="Budiman Minasny" w:date="2015-08-11T14:47:00Z">
-            <w:rPr>
-              <w:rFonts w:ascii="Cambria Math" w:hAnsi="Cambria Math"/>
-            </w:rPr>
-            <m:t>j</m:t>
-          </w:ins>
+          <w:rPr>
+            <w:rFonts w:ascii="Cambria Math" w:hAnsi="Cambria Math"/>
+          </w:rPr>
+          <m:t>i</m:t>
         </m:r>
       </m:oMath>
       <w:r>
@@ -1278,70 +1119,58 @@
       </w:r>
       <m:oMath>
         <m:r>
-          <w:del w:id="33" w:author="Budiman Minasny" w:date="2015-08-11T14:33:00Z">
-            <w:rPr>
-              <w:rFonts w:ascii="Cambria Math" w:hAnsi="Cambria Math"/>
-            </w:rPr>
-            <m:t>n</m:t>
-          </w:del>
-        </m:r>
-        <m:r>
-          <w:ins w:id="34" w:author="Budiman Minasny" w:date="2015-08-11T14:33:00Z">
-            <w:rPr>
-              <w:rFonts w:ascii="Cambria Math" w:hAnsi="Cambria Math"/>
-            </w:rPr>
-            <m:t>m</m:t>
-          </w:ins>
+          <w:rPr>
+            <w:rFonts w:ascii="Cambria Math" w:hAnsi="Cambria Math"/>
+          </w:rPr>
+          <m:t>n</m:t>
         </m:r>
       </m:oMath>
       <w:r>
         <w:t xml:space="preserve"> at </w:t>
       </w:r>
-      <w:del w:id="35" w:author="Budiman Minasny" w:date="2015-08-11T14:33:00Z">
-        <w:r>
-          <w:delText xml:space="preserve">some </w:delText>
-        </w:r>
-      </w:del>
-      <w:ins w:id="36" w:author="Budiman Minasny" w:date="2015-08-11T14:33:00Z">
-        <w:r>
-          <w:t>a defined</w:t>
-        </w:r>
-        <w:r>
-          <w:t xml:space="preserve"> </w:t>
-        </w:r>
-      </w:ins>
-      <w:commentRangeStart w:id="37"/>
+      <w:r>
+        <w:t xml:space="preserve">any given </w:t>
+      </w:r>
+      <w:commentRangeStart w:id="28"/>
+      <w:commentRangeStart w:id="29"/>
       <w:r>
         <w:t>depth</w:t>
       </w:r>
-      <w:commentRangeEnd w:id="37"/>
+      <w:commentRangeEnd w:id="28"/>
       <w:r>
         <w:rPr>
           <w:rStyle w:val="CommentReference"/>
         </w:rPr>
-        <w:commentReference w:id="37"/>
-      </w:r>
-      <w:r>
-        <w:t xml:space="preserve">. </w:t>
-      </w:r>
-      <w:proofErr w:type="gramStart"/>
-      <w:r>
-        <w:t>Values range from 0 (maximum information, minimum entropy) to 1 (minumum information, maximum entropy).</w:t>
-      </w:r>
-      <w:proofErr w:type="gramEnd"/>
-      <w:r>
-        <w:t xml:space="preserve"> Entropy values were computed along each 1-cm depth slice from predictions generated by the PO-LR </w:t>
-      </w:r>
-      <w:commentRangeStart w:id="38"/>
+        <w:commentReference w:id="28"/>
+      </w:r>
+      <w:commentRangeEnd w:id="29"/>
+      <w:r>
+        <w:rPr>
+          <w:rStyle w:val="CommentReference"/>
+        </w:rPr>
+        <w:commentReference w:id="29"/>
+      </w:r>
+      <w:r>
+        <w:t xml:space="preserve">. Values range from 0 (maximum information, minimum entropy) to 1 (minumum information, maximum entropy). Entropy values were computed along each 1-cm depth slice from predictions generated by the PO-LR </w:t>
+      </w:r>
+      <w:commentRangeStart w:id="30"/>
+      <w:commentRangeStart w:id="31"/>
       <w:r>
         <w:t>model</w:t>
       </w:r>
-      <w:commentRangeEnd w:id="38"/>
+      <w:commentRangeEnd w:id="30"/>
       <w:r>
         <w:rPr>
           <w:rStyle w:val="CommentReference"/>
         </w:rPr>
-        <w:commentReference w:id="38"/>
+        <w:commentReference w:id="30"/>
+      </w:r>
+      <w:commentRangeEnd w:id="31"/>
+      <w:r>
+        <w:rPr>
+          <w:rStyle w:val="CommentReference"/>
+        </w:rPr>
+        <w:commentReference w:id="31"/>
       </w:r>
       <w:r>
         <w:t>.</w:t>
@@ -1357,16 +1186,9 @@
       <w:r>
         <w:t xml:space="preserve"> 2001) to quantify agreement between assigned GHL and probabilities of </w:t>
       </w:r>
-      <w:del w:id="39" w:author="Budiman Minasny" w:date="2015-08-11T14:05:00Z">
-        <w:r>
-          <w:delText>predictied</w:delText>
-        </w:r>
-      </w:del>
-      <w:ins w:id="40" w:author="Budiman Minasny" w:date="2015-08-11T14:05:00Z">
-        <w:r>
-          <w:t>predicted</w:t>
-        </w:r>
-      </w:ins>
+      <w:r>
+        <w:t>predicted</w:t>
+      </w:r>
       <w:r>
         <w:t xml:space="preserve"> GHL:</w:t>
       </w:r>
@@ -1528,13 +1350,8 @@
       </m:oMathPara>
     </w:p>
     <w:p>
-      <w:proofErr w:type="gramStart"/>
-      <w:r>
-        <w:t>where</w:t>
-      </w:r>
-      <w:proofErr w:type="gramEnd"/>
-      <w:r>
-        <w:t xml:space="preserve"> </w:t>
+      <w:r>
+        <w:t xml:space="preserve">where </w:t>
       </w:r>
       <m:oMath>
         <m:r>
@@ -1558,20 +1375,15 @@
       <w:r>
         <w:t xml:space="preserve">, and </w:t>
       </w:r>
-      <w:ins w:id="41" w:author="Budiman Minasny" w:date="2015-08-11T14:12:00Z">
-        <w:r>
-          <w:t xml:space="preserve">observed </w:t>
-        </w:r>
-      </w:ins>
+      <w:r>
+        <w:t xml:space="preserve">observed </w:t>
+      </w:r>
       <w:r>
         <w:t>horizons,</w:t>
       </w:r>
       <w:r>
         <w:rPr>
           <w:i/>
-          <w:rPrChange w:id="42" w:author="Budiman Minasny" w:date="2015-08-11T14:33:00Z">
-            <w:rPr/>
-          </w:rPrChange>
         </w:rPr>
         <w:t xml:space="preserve"> </w:t>
       </w:r>
@@ -1613,7 +1425,7 @@
       <w:pPr>
         <w:pStyle w:val="Heading1"/>
       </w:pPr>
-      <w:bookmarkStart w:id="43" w:name="results"/>
+      <w:bookmarkStart w:id="32" w:name="results"/>
       <w:r>
         <w:t>Results</w:t>
       </w:r>
@@ -1622,32 +1434,16 @@
       <w:pPr>
         <w:pStyle w:val="Heading2"/>
       </w:pPr>
-      <w:bookmarkStart w:id="44" w:name="generalized-horizon-labels"/>
-      <w:bookmarkEnd w:id="43"/>
+      <w:bookmarkStart w:id="33" w:name="generalized-horizon-labels"/>
+      <w:bookmarkEnd w:id="32"/>
       <w:r>
         <w:t>Generalized Horizon Labels</w:t>
       </w:r>
     </w:p>
-    <w:bookmarkEnd w:id="44"/>
-    <w:p>
-      <w:r>
-        <w:t xml:space="preserve">A graphical representation of the association between field-described horizon designation and associated GHL is presented as a box and whisker plot in Figure 3. Assignment of GHL to the top (A) and bottom-most (Cr and R) genetic horizons by REGEX pattern matching resulted in the most internally-consistent groups of data. Transitional horizons near the surface (AB, BA, etc.) and lower </w:t>
-      </w:r>
-      <w:proofErr w:type="gramStart"/>
-      <w:r>
-        <w:t>Bt</w:t>
-      </w:r>
-      <w:proofErr w:type="gramEnd"/>
-      <w:r>
-        <w:t xml:space="preserve"> horizons (2Bt3, Bt4, </w:t>
-      </w:r>
-      <w:proofErr w:type="spellStart"/>
-      <w:r>
-        <w:t>BCt</w:t>
-      </w:r>
-      <w:proofErr w:type="spellEnd"/>
-      <w:r>
-        <w:t xml:space="preserve">, etc.) were generally the most variable and thus difficult to place </w:t>
+    <w:bookmarkEnd w:id="33"/>
+    <w:p>
+      <w:r>
+        <w:t xml:space="preserve">A graphical representation of the association between field-described horizon designation and associated GHL is presented as a box and whisker plot in Figure 3. Assignment of GHL to the top (A) and bottom-most (Cr and R) genetic horizons by REGEX pattern matching resulted in the most internally-consistent groups of data. Transitional horizons near the surface (AB, BA, etc.) and lower Bt horizons (2Bt3, Bt4, BCt, etc.) were generally the most variable and thus difficult to place </w:t>
       </w:r>
       <w:r>
         <w:t>within a GHL by pattern matching</w:t>
@@ -1678,11 +1474,10 @@
       <w:r>
         <w:rPr>
           <w:noProof/>
-          <w:lang w:val="en-AU" w:eastAsia="en-AU"/>
         </w:rPr>
         <w:lastRenderedPageBreak/>
         <w:drawing>
-          <wp:inline distT="0" distB="0" distL="0" distR="0" wp14:anchorId="331E7BD5" wp14:editId="338178F1">
+          <wp:inline distT="0" distB="0" distL="0" distR="0" wp14:anchorId="5D04F05F" wp14:editId="21864D79">
             <wp:extent cx="5943600" cy="2971800"/>
             <wp:effectExtent l="0" t="0" r="0" b="0"/>
             <wp:docPr id="3" name="Picture 3"/>
@@ -1731,26 +1526,39 @@
       <w:r>
         <w:t xml:space="preserve">Figure </w:t>
       </w:r>
-      <w:fldSimple w:instr=" SEQ Figure \* ARABIC ">
-        <w:r>
-          <w:rPr>
-            <w:noProof/>
-          </w:rPr>
-          <w:t>3</w:t>
-        </w:r>
-      </w:fldSimple>
+      <w:r>
+        <w:fldChar w:fldCharType="begin"/>
+      </w:r>
+      <w:r>
+        <w:instrText xml:space="preserve"> SEQ Figure \* ARABIC </w:instrText>
+      </w:r>
+      <w:r>
+        <w:fldChar w:fldCharType="separate"/>
+      </w:r>
+      <w:r>
+        <w:rPr>
+          <w:noProof/>
+        </w:rPr>
+        <w:t>3</w:t>
+      </w:r>
+      <w:r>
+        <w:rPr>
+          <w:noProof/>
+        </w:rPr>
+        <w:fldChar w:fldCharType="end"/>
+      </w:r>
       <w:r>
         <w:t xml:space="preserve">. </w:t>
       </w:r>
-      <w:proofErr w:type="gramStart"/>
       <w:r>
         <w:t xml:space="preserve">Original horizons designations (x-axis), GHL assignments (colors), and associated ranges in </w:t>
       </w:r>
-      <w:commentRangeStart w:id="45"/>
+      <w:commentRangeStart w:id="34"/>
+      <w:commentRangeStart w:id="35"/>
       <w:r>
         <w:t>depth</w:t>
       </w:r>
-      <w:commentRangeEnd w:id="45"/>
+      <w:commentRangeEnd w:id="34"/>
       <w:r>
         <w:rPr>
           <w:rStyle w:val="CommentReference"/>
@@ -1758,12 +1566,21 @@
           <w:iCs w:val="0"/>
           <w:color w:val="auto"/>
         </w:rPr>
-        <w:commentReference w:id="45"/>
+        <w:commentReference w:id="34"/>
+      </w:r>
+      <w:commentRangeEnd w:id="35"/>
+      <w:r>
+        <w:rPr>
+          <w:rStyle w:val="CommentReference"/>
+          <w:i w:val="0"/>
+          <w:iCs w:val="0"/>
+          <w:color w:val="auto"/>
+        </w:rPr>
+        <w:commentReference w:id="35"/>
       </w:r>
       <w:r>
         <w:t>.</w:t>
       </w:r>
-      <w:proofErr w:type="gramEnd"/>
     </w:p>
     <w:p>
       <w:r>
@@ -1772,16 +1589,24 @@
       <w:r>
         <w:t xml:space="preserve"> The relatively low </w:t>
       </w:r>
-      <w:commentRangeStart w:id="46"/>
+      <w:commentRangeStart w:id="36"/>
+      <w:commentRangeStart w:id="37"/>
       <w:r>
         <w:t xml:space="preserve">silhouette width </w:t>
       </w:r>
-      <w:commentRangeEnd w:id="46"/>
+      <w:commentRangeEnd w:id="36"/>
       <w:r>
         <w:rPr>
           <w:rStyle w:val="CommentReference"/>
         </w:rPr>
-        <w:commentReference w:id="46"/>
+        <w:commentReference w:id="36"/>
+      </w:r>
+      <w:commentRangeEnd w:id="37"/>
+      <w:r>
+        <w:rPr>
+          <w:rStyle w:val="CommentReference"/>
+        </w:rPr>
+        <w:commentReference w:id="37"/>
       </w:r>
       <w:r>
         <w:t xml:space="preserve">values suggest that manual adjustment of GHL assignments may be </w:t>
@@ -1903,7 +1728,7 @@
               </w:rPr>
               <w:t>Total RF</w:t>
             </w:r>
-            <w:ins w:id="47" w:author="Budiman Minasny" w:date="2015-08-11T14:13:00Z">
+            <w:ins w:id="38" w:author="Budiman Minasny" w:date="2015-08-11T14:13:00Z">
               <w:r>
                 <w:rPr>
                   <w:sz w:val="18"/>
@@ -1942,23 +1767,7 @@
                 <w:sz w:val="18"/>
                 <w:szCs w:val="18"/>
               </w:rPr>
-              <w:t xml:space="preserve">Moist </w:t>
-            </w:r>
-            <w:proofErr w:type="spellStart"/>
-            <w:r>
-              <w:rPr>
-                <w:sz w:val="18"/>
-                <w:szCs w:val="18"/>
-              </w:rPr>
-              <w:t>Munsell</w:t>
-            </w:r>
-            <w:proofErr w:type="spellEnd"/>
-            <w:r>
-              <w:rPr>
-                <w:sz w:val="18"/>
-                <w:szCs w:val="18"/>
-              </w:rPr>
-              <w:t xml:space="preserve"> Value</w:t>
+              <w:t>Moist Munsell Value</w:t>
             </w:r>
           </w:p>
         </w:tc>
@@ -2506,8 +2315,6 @@
             </w:r>
           </w:p>
         </w:tc>
-        <w:bookmarkStart w:id="48" w:name="_GoBack"/>
-        <w:bookmarkEnd w:id="48"/>
       </w:tr>
       <w:tr>
         <w:tc>
@@ -3051,39 +2858,49 @@
         </w:rPr>
         <w:t>" are the result of missing or insufficient data.</w:t>
       </w:r>
-      <w:ins w:id="49" w:author="Budiman Minasny" w:date="2015-08-11T14:13:00Z">
+      <w:ins w:id="39" w:author="Budiman Minasny" w:date="2015-08-11T14:13:00Z">
         <w:r>
           <w:rPr>
             <w:sz w:val="18"/>
             <w:szCs w:val="18"/>
           </w:rPr>
-          <w:t xml:space="preserve"> RF is …, </w:t>
+          <w:t xml:space="preserve"> </w:t>
         </w:r>
       </w:ins>
-      <w:ins w:id="50" w:author="Budiman Minasny" w:date="2015-08-11T14:14:00Z">
-        <w:r>
-          <w:rPr>
-            <w:sz w:val="18"/>
-            <w:szCs w:val="18"/>
-          </w:rPr>
-          <w:t>Silhouette</w:t>
-        </w:r>
-      </w:ins>
-      <w:ins w:id="51" w:author="Budiman Minasny" w:date="2015-08-11T14:13:00Z">
-        <w:r>
-          <w:rPr>
-            <w:sz w:val="18"/>
-            <w:szCs w:val="18"/>
-          </w:rPr>
-          <w:t xml:space="preserve"> width is …</w:t>
-        </w:r>
-      </w:ins>
+      <w:r>
+        <w:rPr>
+          <w:sz w:val="18"/>
+          <w:szCs w:val="18"/>
+        </w:rPr>
+        <w:t>*</w:t>
+      </w:r>
+      <w:r>
+        <w:rPr>
+          <w:sz w:val="18"/>
+          <w:szCs w:val="18"/>
+        </w:rPr>
+        <w:t>RF</w:t>
+      </w:r>
+      <w:r>
+        <w:rPr>
+          <w:sz w:val="18"/>
+          <w:szCs w:val="18"/>
+        </w:rPr>
+        <w:t>: rock fragment percent by volume</w:t>
+      </w:r>
+      <w:r>
+        <w:rPr>
+          <w:sz w:val="18"/>
+          <w:szCs w:val="18"/>
+        </w:rPr>
+        <w:t xml:space="preserve"> </w:t>
+      </w:r>
     </w:p>
     <w:p>
       <w:pPr>
         <w:pStyle w:val="Heading2"/>
       </w:pPr>
-      <w:bookmarkStart w:id="52" w:name="aggregate-representation-of-ghl"/>
+      <w:bookmarkStart w:id="40" w:name="aggregate-representation-of-ghl"/>
       <w:r>
         <w:t>Probabilistic</w:t>
       </w:r>
@@ -3096,34 +2913,10 @@
         <w:t>A graphical comparison of empirical and PO-LR predicted GHL probabilities is presented in Figure 4.</w:t>
       </w:r>
       <w:r>
-        <w:t xml:space="preserve"> The empirical probability curves are </w:t>
-      </w:r>
-      <w:del w:id="53" w:author="Budiman Minasny" w:date="2015-08-11T14:14:00Z">
-        <w:r>
-          <w:delText xml:space="preserve">an exact </w:delText>
-        </w:r>
-      </w:del>
-      <w:r>
-        <w:t xml:space="preserve">representation of the 54 </w:t>
-      </w:r>
-      <w:proofErr w:type="spellStart"/>
-      <w:r>
-        <w:t>pedons</w:t>
-      </w:r>
-      <w:proofErr w:type="spellEnd"/>
-      <w:r>
-        <w:t xml:space="preserve"> </w:t>
-      </w:r>
-      <w:r>
-        <w:t xml:space="preserve">within our sample data set, however, these curves are by definition over-fit and not likely a generalized representation of all possible soils correlated to the </w:t>
-      </w:r>
-      <w:proofErr w:type="spellStart"/>
-      <w:r>
-        <w:t>Loafercreek</w:t>
-      </w:r>
-      <w:proofErr w:type="spellEnd"/>
-      <w:r>
-        <w:t xml:space="preserve"> series. At the expense of a small amount of accuracy (as evaluated using the sample data set), the smoother and more generalized shape of the PO-LR derived GHL probabilities are better candidates for describing the central tendency of a soil series concept</w:t>
+        <w:t xml:space="preserve"> The empirical probability curves are an exact representation of the 54 pedons </w:t>
+      </w:r>
+      <w:r>
+        <w:t>within our sample data set, however, these curves are not likely a generalized representation of all possible soils correlated to the Loafercreek series. At the expense of a small amount of accuracy (as evaluated using the sample data set), the smoother and more generalized shape of the PO-LR derived GHL probabilities are better candidates for describing the central tendency of a soil series concept</w:t>
       </w:r>
       <w:r>
         <w:t xml:space="preserve"> (Figure 5)</w:t>
@@ -3165,7 +2958,7 @@
         <w:t>.</w:t>
       </w:r>
     </w:p>
-    <w:bookmarkEnd w:id="52"/>
+    <w:bookmarkEnd w:id="40"/>
     <w:p>
       <w:pPr>
         <w:keepNext/>
@@ -3173,10 +2966,9 @@
       <w:r>
         <w:rPr>
           <w:noProof/>
-          <w:lang w:val="en-AU" w:eastAsia="en-AU"/>
         </w:rPr>
         <w:drawing>
-          <wp:inline distT="0" distB="0" distL="0" distR="0" wp14:anchorId="74667A07" wp14:editId="1A6444E6">
+          <wp:inline distT="0" distB="0" distL="0" distR="0" wp14:anchorId="3856D015" wp14:editId="75798726">
             <wp:extent cx="5943600" cy="4160520"/>
             <wp:effectExtent l="0" t="0" r="0" b="0"/>
             <wp:docPr id="5" name="Picture 5"/>
@@ -3225,14 +3017,27 @@
       <w:r>
         <w:t xml:space="preserve">Figure </w:t>
       </w:r>
-      <w:fldSimple w:instr=" SEQ Figure \* ARABIC ">
-        <w:r>
-          <w:rPr>
-            <w:noProof/>
-          </w:rPr>
-          <w:t>4</w:t>
-        </w:r>
-      </w:fldSimple>
+      <w:r>
+        <w:fldChar w:fldCharType="begin"/>
+      </w:r>
+      <w:r>
+        <w:instrText xml:space="preserve"> SEQ Figure \* ARABIC </w:instrText>
+      </w:r>
+      <w:r>
+        <w:fldChar w:fldCharType="separate"/>
+      </w:r>
+      <w:r>
+        <w:rPr>
+          <w:noProof/>
+        </w:rPr>
+        <w:t>4</w:t>
+      </w:r>
+      <w:r>
+        <w:rPr>
+          <w:noProof/>
+        </w:rPr>
+        <w:fldChar w:fldCharType="end"/>
+      </w:r>
       <w:r>
         <w:t xml:space="preserve">. </w:t>
       </w:r>
@@ -3248,11 +3053,10 @@
       <w:r>
         <w:rPr>
           <w:noProof/>
-          <w:lang w:val="en-AU" w:eastAsia="en-AU"/>
         </w:rPr>
         <w:lastRenderedPageBreak/>
         <w:drawing>
-          <wp:inline distT="0" distB="0" distL="0" distR="0" wp14:anchorId="773A35B2" wp14:editId="0F2AD990">
+          <wp:inline distT="0" distB="0" distL="0" distR="0" wp14:anchorId="5242AE9F" wp14:editId="6331E04D">
             <wp:extent cx="5943600" cy="4160520"/>
             <wp:effectExtent l="0" t="0" r="0" b="0"/>
             <wp:docPr id="6" name="Picture 6"/>
@@ -3301,44 +3105,45 @@
       <w:r>
         <w:t xml:space="preserve">Figure </w:t>
       </w:r>
-      <w:fldSimple w:instr=" SEQ Figure \* ARABIC ">
-        <w:r>
-          <w:rPr>
-            <w:noProof/>
-          </w:rPr>
-          <w:t>5</w:t>
-        </w:r>
-      </w:fldSimple>
+      <w:r>
+        <w:fldChar w:fldCharType="begin"/>
+      </w:r>
+      <w:r>
+        <w:instrText xml:space="preserve"> SEQ Figure \* ARABIC </w:instrText>
+      </w:r>
+      <w:r>
+        <w:fldChar w:fldCharType="separate"/>
+      </w:r>
+      <w:r>
+        <w:rPr>
+          <w:noProof/>
+        </w:rPr>
+        <w:t>5</w:t>
+      </w:r>
+      <w:r>
+        <w:rPr>
+          <w:noProof/>
+        </w:rPr>
+        <w:fldChar w:fldCharType="end"/>
+      </w:r>
       <w:r>
         <w:t xml:space="preserve">. </w:t>
       </w:r>
       <w:r>
-        <w:t xml:space="preserve">Brier scores </w:t>
-      </w:r>
-      <w:ins w:id="54" w:author="Budiman Minasny" w:date="2015-08-11T14:16:00Z">
-        <w:r>
-          <w:t>(dotted lines</w:t>
-        </w:r>
-      </w:ins>
-      <w:ins w:id="55" w:author="Budiman Minasny" w:date="2015-08-11T14:35:00Z">
-        <w:r>
-          <w:t>??</w:t>
-        </w:r>
-      </w:ins>
-      <w:ins w:id="56" w:author="Budiman Minasny" w:date="2015-08-11T14:16:00Z">
-        <w:r>
-          <w:t xml:space="preserve">) </w:t>
-        </w:r>
-      </w:ins>
-      <w:r>
-        <w:t>and Shannon entropy computed from PO-LR predictions.</w:t>
+        <w:t xml:space="preserve">PO-LR predicted GHL probabilities (solid lines), Shannon entropy (dashed line), and associated </w:t>
+      </w:r>
+      <w:r>
+        <w:t>Brier scores</w:t>
+      </w:r>
+      <w:r>
+        <w:t xml:space="preserve"> (values printed in legend).</w:t>
       </w:r>
     </w:p>
     <w:p>
       <w:pPr>
         <w:pStyle w:val="Heading2"/>
       </w:pPr>
-      <w:bookmarkStart w:id="57" w:name="model-fit"/>
+      <w:bookmarkStart w:id="41" w:name="model-fit"/>
       <w:r>
         <w:t>Model Fit</w:t>
       </w:r>
@@ -3410,35 +3215,46 @@
         </w:rPr>
         <w:t xml:space="preserve">Removal of </w:t>
       </w:r>
-      <w:commentRangeStart w:id="58"/>
+      <w:ins w:id="42" w:author="Beaudette, Dylan - NRCS, Sonora, CA" w:date="2015-08-18T12:39:00Z">
+        <w:r>
+          <w:rPr>
+            <w:rFonts w:eastAsiaTheme="minorEastAsia"/>
+            <w:szCs w:val="20"/>
+          </w:rPr>
+          <w:t xml:space="preserve">RCS basis functions </w:t>
+        </w:r>
+      </w:ins>
+      <w:commentRangeStart w:id="43"/>
+      <w:commentRangeStart w:id="44"/>
+      <w:del w:id="45" w:author="Beaudette, Dylan - NRCS, Sonora, CA" w:date="2015-08-18T12:40:00Z">
+        <w:r>
+          <w:rPr>
+            <w:rFonts w:eastAsiaTheme="minorEastAsia"/>
+            <w:szCs w:val="20"/>
+          </w:rPr>
+          <w:delText xml:space="preserve">non-linear terms </w:delText>
+        </w:r>
+        <w:commentRangeEnd w:id="43"/>
+        <w:r>
+          <w:rPr>
+            <w:rStyle w:val="CommentReference"/>
+          </w:rPr>
+          <w:commentReference w:id="43"/>
+        </w:r>
+        <w:commentRangeEnd w:id="44"/>
+        <w:r>
+          <w:rPr>
+            <w:rStyle w:val="CommentReference"/>
+          </w:rPr>
+          <w:commentReference w:id="44"/>
+        </w:r>
+      </w:del>
       <w:r>
         <w:rPr>
           <w:rFonts w:eastAsiaTheme="minorEastAsia"/>
           <w:szCs w:val="20"/>
         </w:rPr>
-        <w:t xml:space="preserve">non-linear terms </w:t>
-      </w:r>
-      <w:commentRangeEnd w:id="58"/>
-      <w:r>
-        <w:rPr>
-          <w:rStyle w:val="CommentReference"/>
-        </w:rPr>
-        <w:commentReference w:id="58"/>
-      </w:r>
-      <w:r>
-        <w:rPr>
-          <w:rFonts w:eastAsiaTheme="minorEastAsia"/>
-          <w:szCs w:val="20"/>
-        </w:rPr>
-        <w:t xml:space="preserve">from the model resulted in </w:t>
-      </w:r>
-      <w:proofErr w:type="gramStart"/>
-      <w:r>
-        <w:rPr>
-          <w:rFonts w:eastAsiaTheme="minorEastAsia"/>
-          <w:szCs w:val="20"/>
-        </w:rPr>
-        <w:t xml:space="preserve">an </w:t>
+        <w:t xml:space="preserve">from the model resulted in an </w:t>
       </w:r>
       <m:oMath>
         <m:sSup>
@@ -3476,60 +3292,52 @@
           <w:rFonts w:eastAsiaTheme="minorEastAsia"/>
           <w:szCs w:val="20"/>
         </w:rPr>
-        <w:t xml:space="preserve"> of</w:t>
-      </w:r>
-      <w:proofErr w:type="gramEnd"/>
+        <w:t xml:space="preserve"> of 0.79. Deviations between empirical and modeled probabilities were </w:t>
+      </w:r>
       <w:r>
         <w:rPr>
           <w:rFonts w:eastAsiaTheme="minorEastAsia"/>
           <w:szCs w:val="20"/>
         </w:rPr>
-        <w:t xml:space="preserve"> 0.79. Deviations between empirical and modeled probabilities were </w:t>
+        <w:t xml:space="preserve">greatest in horizons near the surface </w:t>
       </w:r>
       <w:r>
         <w:rPr>
           <w:rFonts w:eastAsiaTheme="minorEastAsia"/>
           <w:szCs w:val="20"/>
         </w:rPr>
-        <w:t xml:space="preserve">greatest in horizons near the surface </w:t>
+        <w:t>and smal</w:t>
       </w:r>
       <w:r>
         <w:rPr>
           <w:rFonts w:eastAsiaTheme="minorEastAsia"/>
           <w:szCs w:val="20"/>
         </w:rPr>
-        <w:t>and smal</w:t>
+        <w:t>lest in the lower-most horizons (Figure 6)</w:t>
       </w:r>
       <w:r>
         <w:rPr>
           <w:rFonts w:eastAsiaTheme="minorEastAsia"/>
           <w:szCs w:val="20"/>
         </w:rPr>
-        <w:t>lest in the lower-most horizons (Figure 6)</w:t>
+        <w:t>.</w:t>
       </w:r>
       <w:r>
         <w:rPr>
           <w:rFonts w:eastAsiaTheme="minorEastAsia"/>
           <w:szCs w:val="20"/>
         </w:rPr>
-        <w:t>.</w:t>
+        <w:t xml:space="preserve"> </w:t>
       </w:r>
       <w:r>
         <w:rPr>
           <w:rFonts w:eastAsiaTheme="minorEastAsia"/>
           <w:szCs w:val="20"/>
         </w:rPr>
-        <w:t xml:space="preserve"> </w:t>
-      </w:r>
-      <w:r>
-        <w:rPr>
-          <w:rFonts w:eastAsiaTheme="minorEastAsia"/>
-          <w:szCs w:val="20"/>
-        </w:rPr>
         <w:t>Discrepancies between the two sets of probabilities can be attributed to two main factors: 1) lack of model fit, and 2) generalization (e.g. smoothing) of empirical probabilities by the PO-LR model.</w:t>
       </w:r>
     </w:p>
-    <w:bookmarkEnd w:id="57"/>
+    <w:bookmarkEnd w:id="41"/>
     <w:p>
       <w:pPr>
         <w:keepNext/>
@@ -3537,11 +3345,10 @@
       <w:r>
         <w:rPr>
           <w:noProof/>
-          <w:lang w:val="en-AU" w:eastAsia="en-AU"/>
         </w:rPr>
         <w:lastRenderedPageBreak/>
         <w:drawing>
-          <wp:inline distT="0" distB="0" distL="0" distR="0" wp14:anchorId="2A1830D6" wp14:editId="7D165343">
+          <wp:inline distT="0" distB="0" distL="0" distR="0" wp14:anchorId="0B76E250" wp14:editId="6AD4BF99">
             <wp:extent cx="5943600" cy="2971800"/>
             <wp:effectExtent l="0" t="0" r="0" b="0"/>
             <wp:docPr id="7" name="Picture 7"/>
@@ -3590,14 +3397,30 @@
       <w:r>
         <w:t xml:space="preserve">Figure </w:t>
       </w:r>
-      <w:fldSimple w:instr=" SEQ Figure \* ARABIC ">
-        <w:r>
-          <w:rPr>
-            <w:noProof/>
-          </w:rPr>
-          <w:t>6</w:t>
-        </w:r>
-      </w:fldSimple>
+      <w:r>
+        <w:fldChar w:fldCharType="begin"/>
+      </w:r>
+      <w:r>
+        <w:instrText xml:space="preserve"> SEQ Figure \*</w:instrText>
+      </w:r>
+      <w:r>
+        <w:instrText xml:space="preserve"> ARABIC </w:instrText>
+      </w:r>
+      <w:r>
+        <w:fldChar w:fldCharType="separate"/>
+      </w:r>
+      <w:r>
+        <w:rPr>
+          <w:noProof/>
+        </w:rPr>
+        <w:t>6</w:t>
+      </w:r>
+      <w:r>
+        <w:rPr>
+          <w:noProof/>
+        </w:rPr>
+        <w:fldChar w:fldCharType="end"/>
+      </w:r>
       <w:r>
         <w:t xml:space="preserve">. </w:t>
       </w:r>
@@ -3623,53 +3446,29 @@
     <w:p/>
     <w:p>
       <w:r>
-        <w:t xml:space="preserve">The stability of </w:t>
-      </w:r>
-      <w:del w:id="59" w:author="Budiman Minasny" w:date="2015-08-11T14:17:00Z">
-        <w:r>
-          <w:delText xml:space="preserve">of </w:delText>
-        </w:r>
-      </w:del>
-      <w:r>
-        <w:t xml:space="preserve">the </w:t>
-      </w:r>
-      <w:commentRangeStart w:id="60"/>
+        <w:t xml:space="preserve">The stability of the </w:t>
+      </w:r>
+      <w:commentRangeStart w:id="46"/>
+      <w:commentRangeStart w:id="47"/>
       <w:r>
         <w:t xml:space="preserve">PO-LR model </w:t>
       </w:r>
-      <w:commentRangeEnd w:id="60"/>
+      <w:commentRangeEnd w:id="46"/>
       <w:r>
         <w:rPr>
           <w:rStyle w:val="CommentReference"/>
         </w:rPr>
-        <w:commentReference w:id="60"/>
-      </w:r>
-      <w:r>
-        <w:t xml:space="preserve">was evaluated by iteratively re-fitting the model (250 times) using a random subset of 25 </w:t>
-      </w:r>
-      <w:proofErr w:type="spellStart"/>
-      <w:r>
-        <w:t>pedons</w:t>
-      </w:r>
-      <w:proofErr w:type="spellEnd"/>
-      <w:r>
-        <w:t xml:space="preserve"> (out of 54 </w:t>
-      </w:r>
-      <w:proofErr w:type="gramStart"/>
-      <w:r>
-        <w:t>total</w:t>
-      </w:r>
-      <w:proofErr w:type="gramEnd"/>
-      <w:r>
-        <w:t xml:space="preserve">) within each iteration. The predictions </w:t>
-      </w:r>
-      <w:proofErr w:type="gramStart"/>
-      <w:r>
-        <w:t>from each iteration</w:t>
-      </w:r>
-      <w:proofErr w:type="gramEnd"/>
-      <w:r>
-        <w:t xml:space="preserve"> are presented in Figure 7. Mean model </w:t>
+        <w:commentReference w:id="46"/>
+      </w:r>
+      <w:commentRangeEnd w:id="47"/>
+      <w:r>
+        <w:rPr>
+          <w:rStyle w:val="CommentReference"/>
+        </w:rPr>
+        <w:commentReference w:id="47"/>
+      </w:r>
+      <w:r>
+        <w:t xml:space="preserve">was evaluated by iteratively re-fitting the model (250 times) using a random subset of 25 pedons (out of 54 total) within each iteration. The predictions from each iteration are presented in Figure 7. Mean model </w:t>
       </w:r>
       <m:oMath>
         <m:sSup>
@@ -3751,10 +3550,9 @@
       <w:r>
         <w:rPr>
           <w:noProof/>
-          <w:lang w:val="en-AU" w:eastAsia="en-AU"/>
         </w:rPr>
         <w:drawing>
-          <wp:inline distT="0" distB="0" distL="0" distR="0" wp14:anchorId="2AF6D98B" wp14:editId="5B046DAE">
+          <wp:inline distT="0" distB="0" distL="0" distR="0" wp14:anchorId="7EC734AF" wp14:editId="3B3D1130">
             <wp:extent cx="5943600" cy="2971800"/>
             <wp:effectExtent l="0" t="0" r="0" b="0"/>
             <wp:docPr id="8" name="Picture 8"/>
@@ -3803,14 +3601,27 @@
       <w:r>
         <w:t xml:space="preserve">Figure </w:t>
       </w:r>
-      <w:fldSimple w:instr=" SEQ Figure \* ARABIC ">
-        <w:r>
-          <w:rPr>
-            <w:noProof/>
-          </w:rPr>
-          <w:t>7</w:t>
-        </w:r>
-      </w:fldSimple>
+      <w:r>
+        <w:fldChar w:fldCharType="begin"/>
+      </w:r>
+      <w:r>
+        <w:instrText xml:space="preserve"> SEQ Figure \* ARABIC </w:instrText>
+      </w:r>
+      <w:r>
+        <w:fldChar w:fldCharType="separate"/>
+      </w:r>
+      <w:r>
+        <w:rPr>
+          <w:noProof/>
+        </w:rPr>
+        <w:t>7</w:t>
+      </w:r>
+      <w:r>
+        <w:rPr>
+          <w:noProof/>
+        </w:rPr>
+        <w:fldChar w:fldCharType="end"/>
+      </w:r>
       <w:r>
         <w:t xml:space="preserve">. </w:t>
       </w:r>
@@ -3825,8 +3636,8 @@
       <w:pPr>
         <w:pStyle w:val="Heading2"/>
       </w:pPr>
-      <w:bookmarkStart w:id="61" w:name="ml-horizon-boundaries"/>
-      <w:bookmarkStart w:id="62" w:name="conclusions"/>
+      <w:bookmarkStart w:id="48" w:name="ml-horizon-boundaries"/>
+      <w:bookmarkStart w:id="49" w:name="conclusions"/>
       <w:r>
         <w:lastRenderedPageBreak/>
         <w:t>ML Horizon Depths</w:t>
@@ -3846,23 +3657,7 @@
         <w:t xml:space="preserve">. </w:t>
       </w:r>
       <w:r>
-        <w:t xml:space="preserve">The Brier scores (Table 2) serve as an indication of how well each set of ML horizon depths fits the original collection of </w:t>
-      </w:r>
-      <w:proofErr w:type="spellStart"/>
-      <w:r>
-        <w:t>pedons</w:t>
-      </w:r>
-      <w:proofErr w:type="spellEnd"/>
-      <w:r>
-        <w:t xml:space="preserve">. For example, predictions associated with the ML horizon depths for “A” horizons more consistently overlap with field-observed “A” horizons as compared to “Bt3” horizons. In all cases except “Bt3” horizons, Brier scores associated with the PO-LR model were equal to or greater than those associated with empirical probabilities; not surprising as predictions from the PO-LR model are much smoother than the over-fit empirical probabilities. The similarity in ML horizon depths and small differences in Brier scores suggests that the PO-LR model is a reasonable generalization of the GHL concepts defined for this collection of </w:t>
-      </w:r>
-      <w:proofErr w:type="spellStart"/>
-      <w:r>
-        <w:t>pedons</w:t>
-      </w:r>
-      <w:proofErr w:type="spellEnd"/>
-      <w:r>
-        <w:t>.</w:t>
+        <w:t>The Brier scores (Table 2) serve as an indication of how well each set of ML horizon depths fits the original collection of pedons. For example, predictions associated with the ML horizon depths for “A” horizons more consistently overlap with field-observed “A” horizons as compared to “Bt3” horizons. In all cases except “Bt3” horizons, Brier scores associated with the PO-LR model were equal to or greater than those associated with empirical probabilities; not surprising as predictions from the PO-LR model are much smoother than the over-fit empirical probabilities. The similarity in ML horizon depths and small differences in Brier scores suggests that the PO-LR model is a reasonable generalization of the GHL concepts defined for this collection of pedons.</w:t>
       </w:r>
     </w:p>
     <w:tbl>
@@ -4012,7 +3807,7 @@
           </w:p>
         </w:tc>
       </w:tr>
-      <w:bookmarkEnd w:id="61"/>
+      <w:bookmarkEnd w:id="48"/>
       <w:tr>
         <w:tc>
           <w:tcPr>
@@ -5314,7 +5109,8 @@
         </w:rPr>
         <w:t xml:space="preserve">. Most-likely GHL boundary depths and associated Brier scores, computed from empirical probabilities and PO-LR </w:t>
       </w:r>
-      <w:commentRangeStart w:id="63"/>
+      <w:commentRangeStart w:id="50"/>
+      <w:commentRangeStart w:id="51"/>
       <w:r>
         <w:rPr>
           <w:sz w:val="18"/>
@@ -5322,13 +5118,21 @@
         </w:rPr>
         <w:t>predictions</w:t>
       </w:r>
-      <w:commentRangeEnd w:id="63"/>
+      <w:commentRangeEnd w:id="50"/>
       <w:r>
         <w:rPr>
           <w:rStyle w:val="CommentReference"/>
           <w:i w:val="0"/>
         </w:rPr>
-        <w:commentReference w:id="63"/>
+        <w:commentReference w:id="50"/>
+      </w:r>
+      <w:commentRangeEnd w:id="51"/>
+      <w:r>
+        <w:rPr>
+          <w:rStyle w:val="CommentReference"/>
+          <w:i w:val="0"/>
+        </w:rPr>
+        <w:commentReference w:id="51"/>
       </w:r>
       <w:r>
         <w:rPr>
@@ -5346,29 +5150,13 @@
         <w:t>Conclusions</w:t>
       </w:r>
     </w:p>
-    <w:bookmarkEnd w:id="62"/>
-    <w:p>
-      <w:r>
-        <w:t xml:space="preserve">Describing and sampling soil by genetic horizon designations represents an efficient approach that has provided a common </w:t>
-      </w:r>
-      <w:proofErr w:type="spellStart"/>
-      <w:r>
-        <w:t>pedological</w:t>
-      </w:r>
-      <w:proofErr w:type="spellEnd"/>
-      <w:r>
-        <w:t xml:space="preserve"> language used among soil scientists and classification systems. Processes for aggregating horizonation and deriving an aggregate representation across suites of similar soil profile descriptions of a soil series has been challenging. For this reason, soil series </w:t>
-      </w:r>
-      <w:r>
-        <w:t xml:space="preserve">concepts have historically been defined using the modal profile; a single, field-observed </w:t>
-      </w:r>
-      <w:proofErr w:type="spellStart"/>
-      <w:r>
-        <w:t>pedon</w:t>
-      </w:r>
-      <w:proofErr w:type="spellEnd"/>
-      <w:r>
-        <w:t xml:space="preserve"> selected as </w:t>
+    <w:bookmarkEnd w:id="49"/>
+    <w:p>
+      <w:r>
+        <w:t xml:space="preserve">Describing and sampling soil by genetic horizon designations represents an efficient approach that has provided a common pedological language used among soil scientists and classification systems. Processes for aggregating horizonation and deriving an aggregate representation across suites of similar soil profile descriptions of a soil series has been challenging. For this reason, soil series </w:t>
+      </w:r>
+      <w:r>
+        <w:t xml:space="preserve">concepts have historically been defined using the modal profile; a single, field-observed pedon selected as </w:t>
       </w:r>
       <w:r>
         <w:t xml:space="preserve">a </w:t>
@@ -5407,15 +5195,7 @@
         <w:t xml:space="preserve"> </w:t>
       </w:r>
       <w:r>
-        <w:t xml:space="preserve">The two aggregation methods described in this chapter yield similar results; selection of an appropriate method depends on sample size, use of empirical probabilities is recommended for small collection of </w:t>
-      </w:r>
-      <w:proofErr w:type="spellStart"/>
-      <w:r>
-        <w:t>pedons</w:t>
-      </w:r>
-      <w:proofErr w:type="spellEnd"/>
-      <w:r>
-        <w:t xml:space="preserve"> and the PO-LR probabilities is </w:t>
+        <w:t xml:space="preserve">The two aggregation methods described in this chapter yield similar results; selection of an appropriate method depends on sample size, use of empirical probabilities is recommended for small collection of pedons and the PO-LR probabilities is </w:t>
       </w:r>
       <w:r>
         <w:t>recommended</w:t>
@@ -5426,45 +5206,52 @@
     </w:p>
     <w:p>
       <w:pPr>
-        <w:pStyle w:val="Heading2"/>
-        <w:rPr>
-          <w:del w:id="64" w:author="Budiman Minasny" w:date="2015-08-11T14:30:00Z"/>
-        </w:rPr>
-      </w:pPr>
-      <w:bookmarkStart w:id="65" w:name="future-work"/>
-      <w:del w:id="66" w:author="Budiman Minasny" w:date="2015-08-11T14:30:00Z">
+        <w:pStyle w:val="Compact"/>
+      </w:pPr>
+      <w:r>
+        <w:t xml:space="preserve">The methods presented in this chapter represent the first steps towards a </w:t>
+      </w:r>
+      <w:r>
+        <w:t>quantitative</w:t>
+      </w:r>
+      <w:r>
+        <w:t xml:space="preserve"> description of </w:t>
+      </w:r>
+      <w:r>
+        <w:t xml:space="preserve">soil morpology </w:t>
+      </w:r>
+      <w:r>
+        <w:t xml:space="preserve">data in aggregate. </w:t>
+      </w:r>
+      <w:r>
+        <w:t xml:space="preserve">Future application of these methods will depend on development of guidelines related to: minimum sample sizes, PO-LR model fitting parameters, model diagnostics, and recommendations on pedogenic interpretation of model coefficients. In addition, more work needs to be done on incorporating </w:t>
+      </w:r>
+      <w:ins w:id="52" w:author="Beaudette, Dylan - NRCS, Sonora, CA" w:date="2015-08-18T13:02:00Z">
         <w:r>
-          <w:delText>Future Work</w:delText>
+          <w:rPr>
+            <w:i/>
+          </w:rPr>
+          <w:t xml:space="preserve">depth-wise </w:t>
         </w:r>
-      </w:del>
-    </w:p>
-    <w:bookmarkEnd w:id="65"/>
-    <w:p>
-      <w:pPr>
-        <w:pStyle w:val="Compact"/>
-      </w:pPr>
-      <w:r>
-        <w:t xml:space="preserve">The methods presented in this chapter represent the first steps towards a </w:t>
-      </w:r>
-      <w:r>
-        <w:t>quantitative</w:t>
-      </w:r>
-      <w:r>
-        <w:t xml:space="preserve"> description of soils data in aggregate. </w:t>
-      </w:r>
-      <w:r>
-        <w:t xml:space="preserve">Future application of these methods will depend on development of guidelines related to: minimum sample sizes, PO-LR model fitting parameters, model diagnostics, and recommendations on pedogenic interpretation of model coefficients. In addition, more work needs to be done on incorporating </w:t>
-      </w:r>
-      <w:commentRangeStart w:id="67"/>
+      </w:ins>
+      <w:commentRangeStart w:id="53"/>
+      <w:commentRangeStart w:id="54"/>
       <w:r>
         <w:t xml:space="preserve">correlation structure </w:t>
       </w:r>
-      <w:commentRangeEnd w:id="67"/>
+      <w:commentRangeEnd w:id="53"/>
       <w:r>
         <w:rPr>
           <w:rStyle w:val="CommentReference"/>
         </w:rPr>
-        <w:commentReference w:id="67"/>
+        <w:commentReference w:id="53"/>
+      </w:r>
+      <w:commentRangeEnd w:id="54"/>
+      <w:r>
+        <w:rPr>
+          <w:rStyle w:val="CommentReference"/>
+        </w:rPr>
+        <w:commentReference w:id="54"/>
       </w:r>
       <w:r>
         <w:t xml:space="preserve">into the PO-LR model </w:t>
@@ -5486,30 +5273,22 @@
       <w:pPr>
         <w:pStyle w:val="Heading1"/>
       </w:pPr>
-      <w:bookmarkStart w:id="68" w:name="references"/>
+      <w:bookmarkStart w:id="55" w:name="references"/>
       <w:r>
         <w:lastRenderedPageBreak/>
         <w:t>References</w:t>
       </w:r>
     </w:p>
-    <w:bookmarkEnd w:id="68"/>
+    <w:bookmarkEnd w:id="55"/>
     <w:p>
       <w:r>
         <w:t xml:space="preserve">Beaudette, D.E., and J.M. Skovlin. 2015. </w:t>
       </w:r>
-      <w:proofErr w:type="gramStart"/>
       <w:r>
         <w:rPr>
           <w:i/>
         </w:rPr>
-        <w:t>soilDB</w:t>
-      </w:r>
-      <w:proofErr w:type="gramEnd"/>
-      <w:r>
-        <w:rPr>
-          <w:i/>
-        </w:rPr>
-        <w:t>: Soil Database Interface</w:t>
+        <w:t>soilDB: Soil Database Interface</w:t>
       </w:r>
       <w:r>
         <w:t xml:space="preserve">. </w:t>
@@ -5527,34 +5306,14 @@
       </w:r>
     </w:p>
     <w:p>
-      <w:proofErr w:type="gramStart"/>
-      <w:r>
-        <w:t xml:space="preserve">Beaudette, D.E., P. </w:t>
-      </w:r>
-      <w:proofErr w:type="spellStart"/>
-      <w:r>
-        <w:t>Roudier</w:t>
-      </w:r>
-      <w:proofErr w:type="spellEnd"/>
-      <w:r>
-        <w:t xml:space="preserve">, and </w:t>
-      </w:r>
-      <w:proofErr w:type="spellStart"/>
-      <w:r>
-        <w:t>O’Geen</w:t>
-      </w:r>
-      <w:proofErr w:type="spellEnd"/>
-      <w:ins w:id="69" w:author="Budiman Minasny" w:date="2015-08-11T14:09:00Z">
-        <w:r>
-          <w:t xml:space="preserve">, </w:t>
-        </w:r>
-      </w:ins>
-      <w:r>
-        <w:t>A.T. 2013.</w:t>
-      </w:r>
-      <w:proofErr w:type="gramEnd"/>
-      <w:r>
-        <w:t xml:space="preserve"> “Algorithms for Quantitative Pedology: A Toolkit for Soil Scientists.” </w:t>
+      <w:r>
+        <w:t xml:space="preserve">Beaudette, D.E., P. Roudier, and </w:t>
+      </w:r>
+      <w:r>
+        <w:t xml:space="preserve">A.T. </w:t>
+      </w:r>
+      <w:r>
+        <w:t xml:space="preserve">O’Geen. 2013. “Algorithms for Quantitative Pedology: A Toolkit for Soil Scientists.” </w:t>
       </w:r>
       <w:r>
         <w:rPr>
@@ -5582,41 +5341,44 @@
     </w:p>
     <w:p>
       <w:r>
-        <w:t xml:space="preserve">Hartemink, Alfred E., and Budiman Minasny. 2014. “Towards Digital Soil Morphometrics.” </w:t>
-      </w:r>
-      <w:proofErr w:type="spellStart"/>
+        <w:t>Hartemink, A</w:t>
+      </w:r>
+      <w:r>
+        <w:t>.</w:t>
+      </w:r>
+      <w:r>
+        <w:t>E.</w:t>
+      </w:r>
+      <w:r>
+        <w:t xml:space="preserve"> </w:t>
+      </w:r>
+      <w:r>
+        <w:t xml:space="preserve">and </w:t>
+      </w:r>
+      <w:r>
+        <w:t>B</w:t>
+      </w:r>
+      <w:r>
+        <w:t xml:space="preserve">. </w:t>
+      </w:r>
+      <w:r>
+        <w:t xml:space="preserve">Minasny. 2014. “Towards Digital Soil Morphometrics.” </w:t>
+      </w:r>
       <w:r>
         <w:rPr>
           <w:i/>
         </w:rPr>
         <w:t>Geoderma</w:t>
       </w:r>
-      <w:proofErr w:type="spellEnd"/>
-      <w:r>
-        <w:t xml:space="preserve"> 230–231: 305–317. </w:t>
-      </w:r>
-      <w:proofErr w:type="spellStart"/>
-      <w:proofErr w:type="gramStart"/>
-      <w:r>
-        <w:t>doi</w:t>
-      </w:r>
-      <w:proofErr w:type="gramEnd"/>
-      <w:r>
-        <w:t>:</w:t>
+      <w:r>
+        <w:t xml:space="preserve"> 230–231: 305–317. doi:</w:t>
       </w:r>
       <w:hyperlink r:id="rId17">
         <w:r>
           <w:rPr>
             <w:rStyle w:val="Link"/>
           </w:rPr>
-          <w:t>http</w:t>
-        </w:r>
-        <w:proofErr w:type="spellEnd"/>
-        <w:r>
-          <w:rPr>
-            <w:rStyle w:val="Link"/>
-          </w:rPr>
-          <w:t>://dx.doi.org/10.1016/j.geoderma.2014.03.008</w:t>
+          <w:t>http://dx.doi.org/10.1016/j.geoderma.2014.03.008</w:t>
         </w:r>
       </w:hyperlink>
       <w:r>
@@ -5636,15 +5398,7 @@
     </w:p>
     <w:p>
       <w:r>
-        <w:t xml:space="preserve">Hastie, T., </w:t>
-      </w:r>
-      <w:proofErr w:type="spellStart"/>
-      <w:r>
-        <w:t>R.Tibshirani</w:t>
-      </w:r>
-      <w:proofErr w:type="spellEnd"/>
-      <w:r>
-        <w:t xml:space="preserve">, and J. Friedman. 2009. </w:t>
+        <w:t xml:space="preserve">Hastie, T., R.Tibshirani, and J. Friedman. 2009. </w:t>
       </w:r>
       <w:r>
         <w:rPr>
@@ -5699,149 +5453,42 @@
       </w:r>
     </w:p>
     <w:p>
-      <w:proofErr w:type="spellStart"/>
-      <w:r>
-        <w:t>Kempen</w:t>
-      </w:r>
-      <w:proofErr w:type="spellEnd"/>
-      <w:r>
-        <w:t xml:space="preserve">, B., D.J. Brus, and J.J. </w:t>
-      </w:r>
-      <w:proofErr w:type="spellStart"/>
-      <w:r>
-        <w:t>Stoorvogel</w:t>
-      </w:r>
-      <w:proofErr w:type="spellEnd"/>
-      <w:r>
-        <w:t xml:space="preserve">. 2011. “Three-Dimensional Mapping of Soil Organic Matter Content Using Soil Type Specific Depth Functions.” </w:t>
-      </w:r>
-      <w:proofErr w:type="spellStart"/>
+      <w:r>
+        <w:t xml:space="preserve">Kempen, B., D.J. Brus, and J.J. Stoorvogel. 2011. “Three-Dimensional Mapping of Soil Organic Matter Content Using Soil Type Specific Depth Functions.” </w:t>
+      </w:r>
       <w:r>
         <w:rPr>
           <w:i/>
         </w:rPr>
         <w:t>Geoderma</w:t>
       </w:r>
-      <w:proofErr w:type="spellEnd"/>
-      <w:r>
-        <w:t xml:space="preserve"> 162: 107–123. </w:t>
-      </w:r>
-      <w:proofErr w:type="spellStart"/>
-      <w:proofErr w:type="gramStart"/>
-      <w:r>
-        <w:t>doi</w:t>
-      </w:r>
-      <w:proofErr w:type="gramEnd"/>
-      <w:r>
-        <w:t>:</w:t>
+      <w:r>
+        <w:t xml:space="preserve"> 162: 107–123. doi:</w:t>
       </w:r>
       <w:hyperlink r:id="rId19">
         <w:r>
           <w:rPr>
             <w:rStyle w:val="Link"/>
           </w:rPr>
-          <w:t>http</w:t>
-        </w:r>
-        <w:proofErr w:type="spellEnd"/>
-        <w:r>
-          <w:rPr>
-            <w:rStyle w:val="Link"/>
-          </w:rPr>
-          <w:t>://dx.doi.org/10.1016/j.geoderma.2011.01.010</w:t>
+          <w:t>http://dx.doi.org/10.1016/j.geoderma.2011.01.010</w:t>
         </w:r>
       </w:hyperlink>
       <w:r>
         <w:t xml:space="preserve">. </w:t>
       </w:r>
-      <w:del w:id="70" w:author="Budiman Minasny" w:date="2015-08-11T14:09:00Z">
-        <w:r>
-          <w:fldChar w:fldCharType="begin"/>
-        </w:r>
-        <w:r>
-          <w:delInstrText xml:space="preserve"> HYPERLINK "http://www.sciencedirect.com</w:delInstrText>
-        </w:r>
-        <w:r>
-          <w:delInstrText xml:space="preserve">/science/article/pii/S001670611100019X" \h </w:delInstrText>
-        </w:r>
-        <w:r>
-          <w:fldChar w:fldCharType="separate"/>
-        </w:r>
-        <w:r>
-          <w:rPr>
-            <w:rStyle w:val="Link"/>
-          </w:rPr>
-          <w:delText>http://www.sciencedirect.com/science/article/pii/S001670611100019X</w:delText>
-        </w:r>
-        <w:r>
-          <w:rPr>
-            <w:rStyle w:val="Link"/>
-          </w:rPr>
-          <w:fldChar w:fldCharType="end"/>
-        </w:r>
-        <w:r>
-          <w:delText>.</w:delText>
-        </w:r>
-      </w:del>
-    </w:p>
-    <w:p>
-      <w:proofErr w:type="spellStart"/>
-      <w:r>
-        <w:t>Kempen</w:t>
-      </w:r>
-      <w:proofErr w:type="spellEnd"/>
-      <w:r>
-        <w:t xml:space="preserve">, Bas, Dick J. Brus, Gerard B.M. </w:t>
-      </w:r>
-      <w:proofErr w:type="spellStart"/>
-      <w:r>
-        <w:t>Heuvelink</w:t>
-      </w:r>
-      <w:proofErr w:type="spellEnd"/>
-      <w:r>
-        <w:t xml:space="preserve">, and </w:t>
-      </w:r>
-      <w:proofErr w:type="spellStart"/>
-      <w:r>
-        <w:t>Jetse</w:t>
-      </w:r>
-      <w:proofErr w:type="spellEnd"/>
-      <w:r>
-        <w:t xml:space="preserve"> J. </w:t>
-      </w:r>
-      <w:proofErr w:type="spellStart"/>
-      <w:r>
-        <w:t>Stoorvogel</w:t>
-      </w:r>
-      <w:proofErr w:type="spellEnd"/>
-      <w:r>
-        <w:t xml:space="preserve">. 2009. “Updating the 1:50,000 Dutch Soil Map Using Legacy Soil Data: A </w:t>
-      </w:r>
-      <w:proofErr w:type="spellStart"/>
-      <w:r>
-        <w:t>Multinominal</w:t>
-      </w:r>
-      <w:proofErr w:type="spellEnd"/>
-      <w:r>
-        <w:t xml:space="preserve"> Logistic Regression Approach.” </w:t>
-      </w:r>
-      <w:proofErr w:type="spellStart"/>
+    </w:p>
+    <w:p>
+      <w:r>
+        <w:t xml:space="preserve">Kempen, Bas, Dick J. Brus, Gerard B.M. Heuvelink, and Jetse J. Stoorvogel. 2009. “Updating the 1:50,000 Dutch Soil Map Using Legacy Soil Data: A Multinominal Logistic Regression Approach.” </w:t>
+      </w:r>
       <w:r>
         <w:rPr>
           <w:i/>
         </w:rPr>
         <w:t>Geoderma</w:t>
       </w:r>
-      <w:proofErr w:type="spellEnd"/>
-      <w:r>
-        <w:t xml:space="preserve"> 151: 311–326. </w:t>
-      </w:r>
-      <w:proofErr w:type="gramStart"/>
-      <w:r>
-        <w:t>doi</w:t>
-      </w:r>
-      <w:proofErr w:type="gramEnd"/>
-      <w:r>
-        <w:t>:</w:t>
+      <w:r>
+        <w:t xml:space="preserve"> 151: 311–326. doi:</w:t>
       </w:r>
       <w:hyperlink r:id="rId20">
         <w:r>
@@ -5856,13 +5503,8 @@
       </w:r>
     </w:p>
     <w:p>
-      <w:proofErr w:type="spellStart"/>
-      <w:r>
-        <w:t>McCullagh</w:t>
-      </w:r>
-      <w:proofErr w:type="spellEnd"/>
-      <w:r>
-        <w:t xml:space="preserve">, P. 1980. “Regression Models for Ordinal Data.” </w:t>
+      <w:r>
+        <w:t xml:space="preserve">McCullagh, P. 1980. “Regression Models for Ordinal Data.” </w:t>
       </w:r>
       <w:r>
         <w:rPr>
@@ -5878,14 +5520,12 @@
       <w:r>
         <w:t xml:space="preserve">Myers, D Brenton, Newell R Kitchen, Kenneth A Sudduth, Randall J Miles, E John Sadler, and Sabine Grunwald. 2011. “Peak Functions for Modeling High Resolution Soil Profile Data.” </w:t>
       </w:r>
-      <w:proofErr w:type="spellStart"/>
       <w:r>
         <w:rPr>
           <w:i/>
         </w:rPr>
         <w:t>Geoderma</w:t>
       </w:r>
-      <w:proofErr w:type="spellEnd"/>
       <w:r>
         <w:t xml:space="preserve"> 166 (1): 74–83.</w:t>
       </w:r>
@@ -5916,36 +5556,15 @@
       </w:r>
     </w:p>
     <w:p>
-      <w:proofErr w:type="spellStart"/>
-      <w:r>
-        <w:t>Rousseeuw</w:t>
-      </w:r>
-      <w:proofErr w:type="spellEnd"/>
-      <w:r>
-        <w:t xml:space="preserve">, P.J. 1987. “Silhouettes: a </w:t>
-      </w:r>
-      <w:proofErr w:type="spellStart"/>
-      <w:r>
-        <w:t>Grapical</w:t>
-      </w:r>
-      <w:proofErr w:type="spellEnd"/>
-      <w:r>
-        <w:t xml:space="preserve"> Aid to the Interpretation and Validation of Cluster Analysis.” </w:t>
+      <w:r>
+        <w:t xml:space="preserve">Rousseeuw, P.J. 1987. “Silhouettes: a Grapical Aid to the Interpretation and Validation of Cluster Analysis.” </w:t>
       </w:r>
       <w:r>
         <w:rPr>
           <w:i/>
         </w:rPr>
-        <w:t xml:space="preserve">Journal of Computational and Applied </w:t>
-      </w:r>
-      <w:proofErr w:type="spellStart"/>
-      <w:r>
-        <w:rPr>
-          <w:i/>
-        </w:rPr>
-        <w:t>Mathmatics</w:t>
-      </w:r>
-      <w:proofErr w:type="spellEnd"/>
+        <w:t>Journal of Computational and Applied Mathmatics</w:t>
+      </w:r>
       <w:r>
         <w:t xml:space="preserve"> 20: 53–65.</w:t>
       </w:r>
@@ -5968,15 +5587,7 @@
     </w:p>
     <w:p>
       <w:r>
-        <w:t xml:space="preserve">Wilding, L.P., G.M. </w:t>
-      </w:r>
-      <w:proofErr w:type="spellStart"/>
-      <w:r>
-        <w:t>Scafer</w:t>
-      </w:r>
-      <w:proofErr w:type="spellEnd"/>
-      <w:r>
-        <w:t xml:space="preserve">, and R.B. Jones. 1964. “Morley and Blount Soils: A Statistical Summary of Certain Physical and Chemical Properties of Some Selected Profiles from Ohio.” </w:t>
+        <w:t xml:space="preserve">Wilding, L.P., G.M. Scafer, and R.B. Jones. 1964. “Morley and Blount Soils: A Statistical Summary of Certain Physical and Chemical Properties of Some Selected Profiles from Ohio.” </w:t>
       </w:r>
       <w:r>
         <w:rPr>
@@ -5999,8 +5610,8 @@
 </file>
 
 <file path=word/comments.xml><?xml version="1.0" encoding="utf-8"?>
-<w:comments xmlns:wpc="http://schemas.microsoft.com/office/word/2010/wordprocessingCanvas" xmlns:mc="http://schemas.openxmlformats.org/markup-compatibility/2006" xmlns:o="urn:schemas-microsoft-com:office:office" xmlns:r="http://schemas.openxmlformats.org/officeDocument/2006/relationships" xmlns:m="http://schemas.openxmlformats.org/officeDocument/2006/math" xmlns:v="urn:schemas-microsoft-com:vml" xmlns:wp14="http://schemas.microsoft.com/office/word/2010/wordprocessingDrawing" xmlns:wp="http://schemas.openxmlformats.org/drawingml/2006/wordprocessingDrawing" xmlns:w10="urn:schemas-microsoft-com:office:word" xmlns:w="http://schemas.openxmlformats.org/wordprocessingml/2006/main" xmlns:w14="http://schemas.microsoft.com/office/word/2010/wordml" xmlns:wpg="http://schemas.microsoft.com/office/word/2010/wordprocessingGroup" xmlns:wpi="http://schemas.microsoft.com/office/word/2010/wordprocessingInk" xmlns:wne="http://schemas.microsoft.com/office/word/2006/wordml" xmlns:wps="http://schemas.microsoft.com/office/word/2010/wordprocessingShape" mc:Ignorable="w14 wp14">
-  <w:comment w:id="3" w:author="Budiman Minasny" w:date="2015-08-11T13:55:00Z" w:initials="BM">
+<w:comments xmlns:wpc="http://schemas.microsoft.com/office/word/2010/wordprocessingCanvas" xmlns:mc="http://schemas.openxmlformats.org/markup-compatibility/2006" xmlns:o="urn:schemas-microsoft-com:office:office" xmlns:r="http://schemas.openxmlformats.org/officeDocument/2006/relationships" xmlns:m="http://schemas.openxmlformats.org/officeDocument/2006/math" xmlns:v="urn:schemas-microsoft-com:vml" xmlns:wp14="http://schemas.microsoft.com/office/word/2010/wordprocessingDrawing" xmlns:wp="http://schemas.openxmlformats.org/drawingml/2006/wordprocessingDrawing" xmlns:w10="urn:schemas-microsoft-com:office:word" xmlns:w="http://schemas.openxmlformats.org/wordprocessingml/2006/main" xmlns:w14="http://schemas.microsoft.com/office/word/2010/wordml" xmlns:w15="http://schemas.microsoft.com/office/word/2012/wordml" xmlns:wpg="http://schemas.microsoft.com/office/word/2010/wordprocessingGroup" xmlns:wpi="http://schemas.microsoft.com/office/word/2010/wordprocessingInk" xmlns:wne="http://schemas.microsoft.com/office/word/2006/wordml" xmlns:wps="http://schemas.microsoft.com/office/word/2010/wordprocessingShape" mc:Ignorable="w14 w15 wp14">
+  <w:comment w:id="1" w:author="Budiman Minasny" w:date="2015-08-11T13:55:00Z" w:initials="BM">
     <w:p>
       <w:pPr>
         <w:pStyle w:val="CommentText"/>
@@ -6012,19 +5623,11 @@
         <w:annotationRef/>
       </w:r>
       <w:r>
-        <w:t xml:space="preserve">Not sure what it means, and it can be confused with soil </w:t>
-      </w:r>
-      <w:proofErr w:type="spellStart"/>
-      <w:r>
-        <w:t>aggegates</w:t>
-      </w:r>
-      <w:proofErr w:type="spellEnd"/>
-      <w:r>
-        <w:t>. Maybe aggregated soil information?</w:t>
+        <w:t>Not sure what it means, and it can be confused with soil aggegates. Maybe aggregated soil information?</w:t>
       </w:r>
     </w:p>
   </w:comment>
-  <w:comment w:id="8" w:author="Budiman Minasny" w:date="2015-08-11T13:59:00Z" w:initials="BM">
+  <w:comment w:id="2" w:author="Beaudette, Dylan - NRCS, Sonora, CA" w:date="2015-08-18T12:06:00Z" w:initials="BD-NSC">
     <w:p>
       <w:pPr>
         <w:pStyle w:val="CommentText"/>
@@ -6036,11 +5639,27 @@
         <w:annotationRef/>
       </w:r>
       <w:r>
+        <w:t>Adjusted wording, should be obvious that we are talking about summaries derived from a collection of related data.</w:t>
+      </w:r>
+    </w:p>
+  </w:comment>
+  <w:comment w:id="11" w:author="Budiman Minasny" w:date="2015-08-11T13:59:00Z" w:initials="BM">
+    <w:p>
+      <w:pPr>
+        <w:pStyle w:val="CommentText"/>
+      </w:pPr>
+      <w:r>
+        <w:rPr>
+          <w:rStyle w:val="CommentReference"/>
+        </w:rPr>
+        <w:annotationRef/>
+      </w:r>
+      <w:r>
         <w:t>Is there a better word?</w:t>
       </w:r>
     </w:p>
   </w:comment>
-  <w:comment w:id="19" w:author="Budiman Minasny" w:date="2015-08-11T14:11:00Z" w:initials="BM">
+  <w:comment w:id="12" w:author="Beaudette, Dylan - NRCS, Sonora, CA" w:date="2015-08-18T12:10:00Z" w:initials="BD-NSC">
     <w:p>
       <w:pPr>
         <w:pStyle w:val="CommentText"/>
@@ -6052,6 +5671,27 @@
         <w:annotationRef/>
       </w:r>
       <w:r>
+        <w:t>This paragraph makes no sense. I suggest removing it.</w:t>
+      </w:r>
+      <w:r>
+        <w:t xml:space="preserve"> Other ideas?</w:t>
+      </w:r>
+      <w:bookmarkStart w:id="13" w:name="_GoBack"/>
+      <w:bookmarkEnd w:id="13"/>
+    </w:p>
+  </w:comment>
+  <w:comment w:id="18" w:author="Budiman Minasny" w:date="2015-08-11T14:11:00Z" w:initials="BM">
+    <w:p>
+      <w:pPr>
+        <w:pStyle w:val="CommentText"/>
+      </w:pPr>
+      <w:r>
+        <w:rPr>
+          <w:rStyle w:val="CommentReference"/>
+        </w:rPr>
+        <w:annotationRef/>
+      </w:r>
+      <w:r>
         <w:t>Not sure if mid-point is the most appropriate for this?</w:t>
       </w:r>
     </w:p>
@@ -6064,7 +5704,7 @@
       </w:r>
     </w:p>
   </w:comment>
-  <w:comment w:id="24" w:author="Budiman Minasny" w:date="2015-08-11T14:04:00Z" w:initials="BM">
+  <w:comment w:id="19" w:author="Beaudette, Dylan - NRCS, Sonora, CA" w:date="2015-08-18T12:15:00Z" w:initials="BD-NSC">
     <w:p>
       <w:pPr>
         <w:pStyle w:val="CommentText"/>
@@ -6076,11 +5716,55 @@
         <w:annotationRef/>
       </w:r>
       <w:r>
+        <w:t xml:space="preserve">Good question. I have no data to suggest that mid-point is any more useful than lower depth. However, I thought that mid-point would better accommodate the ride range </w:t>
+      </w:r>
+      <w:r>
+        <w:t>in possible horizon thicknesses</w:t>
+      </w:r>
+      <w:r>
+        <w:rPr>
+          <w:i/>
+        </w:rPr>
+        <w:t xml:space="preserve"> </w:t>
+      </w:r>
+      <w:r>
+        <w:t>and describe the depth-wise ordering of horizons.</w:t>
+      </w:r>
+    </w:p>
+  </w:comment>
+  <w:comment w:id="20" w:author="Beaudette, Dylan - NRCS, Sonora, CA" w:date="2015-08-18T12:17:00Z" w:initials="BD-NSC">
+    <w:p>
+      <w:pPr>
+        <w:pStyle w:val="CommentText"/>
+      </w:pPr>
+      <w:r>
+        <w:rPr>
+          <w:rStyle w:val="CommentReference"/>
+        </w:rPr>
+        <w:annotationRef/>
+      </w:r>
+      <w:r>
+        <w:t>This would be a reference to Stephen’s chapter.</w:t>
+      </w:r>
+    </w:p>
+  </w:comment>
+  <w:comment w:id="23" w:author="Budiman Minasny" w:date="2015-08-11T14:04:00Z" w:initials="BM">
+    <w:p>
+      <w:pPr>
+        <w:pStyle w:val="CommentText"/>
+      </w:pPr>
+      <w:r>
+        <w:rPr>
+          <w:rStyle w:val="CommentReference"/>
+        </w:rPr>
+        <w:annotationRef/>
+      </w:r>
+      <w:r>
         <w:t>Is there a reason for 250 times?</w:t>
       </w:r>
     </w:p>
   </w:comment>
-  <w:comment w:id="37" w:author="Budiman Minasny" w:date="2015-08-11T14:48:00Z" w:initials="BM">
+  <w:comment w:id="24" w:author="Beaudette, Dylan - NRCS, Sonora, CA" w:date="2015-08-18T12:17:00Z" w:initials="BD-NSC">
     <w:p>
       <w:pPr>
         <w:pStyle w:val="CommentText"/>
@@ -6092,11 +5776,43 @@
         <w:annotationRef/>
       </w:r>
       <w:r>
+        <w:t>It seemed like a larger number and didn’t produce results that were (visually) any different than 500 replications.</w:t>
+      </w:r>
+    </w:p>
+  </w:comment>
+  <w:comment w:id="27" w:author="Beaudette, Dylan - NRCS, Sonora, CA" w:date="2015-08-18T12:25:00Z" w:initials="BD-NSC">
+    <w:p>
+      <w:pPr>
+        <w:pStyle w:val="CommentText"/>
+      </w:pPr>
+      <w:r>
+        <w:rPr>
+          <w:rStyle w:val="CommentReference"/>
+        </w:rPr>
+        <w:annotationRef/>
+      </w:r>
+      <w:r>
+        <w:t xml:space="preserve">Is “uncertainty” the word that best describes this section? </w:t>
+      </w:r>
+    </w:p>
+  </w:comment>
+  <w:comment w:id="28" w:author="Budiman Minasny" w:date="2015-08-11T14:48:00Z" w:initials="BM">
+    <w:p>
+      <w:pPr>
+        <w:pStyle w:val="CommentText"/>
+      </w:pPr>
+      <w:r>
+        <w:rPr>
+          <w:rStyle w:val="CommentReference"/>
+        </w:rPr>
+        <w:annotationRef/>
+      </w:r>
+      <w:r>
         <w:t>To be consistent with previous notation of horizon j. and m as number of horizons, which is different from n defined below as the n slices</w:t>
       </w:r>
     </w:p>
   </w:comment>
-  <w:comment w:id="38" w:author="Budiman Minasny" w:date="2015-08-11T14:35:00Z" w:initials="BM">
+  <w:comment w:id="29" w:author="Beaudette, Dylan - NRCS, Sonora, CA" w:date="2015-08-18T12:19:00Z" w:initials="BD-NSC">
     <w:p>
       <w:pPr>
         <w:pStyle w:val="CommentText"/>
@@ -6108,6 +5824,25 @@
         <w:annotationRef/>
       </w:r>
       <w:r>
+        <w:rPr>
+          <w:rStyle w:val="CommentReference"/>
+        </w:rPr>
+        <w:t>I don’t think that this helps with readability. It is important that “n” be the number of GHL, and “i” is a single GHL.</w:t>
+      </w:r>
+    </w:p>
+  </w:comment>
+  <w:comment w:id="30" w:author="Budiman Minasny" w:date="2015-08-11T14:35:00Z" w:initials="BM">
+    <w:p>
+      <w:pPr>
+        <w:pStyle w:val="CommentText"/>
+      </w:pPr>
+      <w:r>
+        <w:rPr>
+          <w:rStyle w:val="CommentReference"/>
+        </w:rPr>
+        <w:annotationRef/>
+      </w:r>
+      <w:r>
         <w:t xml:space="preserve">Entropy is not a measure of uncertainty. It is a measure of how variable is the </w:t>
       </w:r>
       <w:r>
@@ -6124,7 +5859,7 @@
       </w:r>
     </w:p>
   </w:comment>
-  <w:comment w:id="45" w:author="Budiman Minasny" w:date="2015-08-11T14:07:00Z" w:initials="BM">
+  <w:comment w:id="31" w:author="Beaudette, Dylan - NRCS, Sonora, CA" w:date="2015-08-18T12:28:00Z" w:initials="BD-NSC">
     <w:p>
       <w:pPr>
         <w:pStyle w:val="CommentText"/>
@@ -6136,11 +5871,30 @@
         <w:annotationRef/>
       </w:r>
       <w:r>
+        <w:rPr>
+          <w:rStyle w:val="CommentReference"/>
+        </w:rPr>
+        <w:t>OK. Uncertainty and model accuracy aren’t really the same thing. I agree that the model may be “correct” in generating high-entropy predictions over depth intervals containing transitional horizons. Are you requesting that we change something?</w:t>
+      </w:r>
+    </w:p>
+  </w:comment>
+  <w:comment w:id="34" w:author="Budiman Minasny" w:date="2015-08-11T14:07:00Z" w:initials="BM">
+    <w:p>
+      <w:pPr>
+        <w:pStyle w:val="CommentText"/>
+      </w:pPr>
+      <w:r>
+        <w:rPr>
+          <w:rStyle w:val="CommentReference"/>
+        </w:rPr>
+        <w:annotationRef/>
+      </w:r>
+      <w:r>
         <w:t>Not sure mid depth is most appropriate for this. Isn’t lower boundary more appropriate?</w:t>
       </w:r>
     </w:p>
   </w:comment>
-  <w:comment w:id="46" w:author="Budiman Minasny" w:date="2015-08-11T14:48:00Z" w:initials="BM">
+  <w:comment w:id="35" w:author="Beaudette, Dylan - NRCS, Sonora, CA" w:date="2015-08-18T12:31:00Z" w:initials="BD-NSC">
     <w:p>
       <w:pPr>
         <w:pStyle w:val="CommentText"/>
@@ -6152,11 +5906,27 @@
         <w:annotationRef/>
       </w:r>
       <w:r>
+        <w:t>Pick your favorite, I thought that mid-point was a good compromise between vertical position and horizon thickness.</w:t>
+      </w:r>
+    </w:p>
+  </w:comment>
+  <w:comment w:id="36" w:author="Budiman Minasny" w:date="2015-08-11T14:48:00Z" w:initials="BM">
+    <w:p>
+      <w:pPr>
+        <w:pStyle w:val="CommentText"/>
+      </w:pPr>
+      <w:r>
+        <w:rPr>
+          <w:rStyle w:val="CommentReference"/>
+        </w:rPr>
+        <w:annotationRef/>
+      </w:r>
+      <w:r>
         <w:t>What is this?</w:t>
       </w:r>
     </w:p>
   </w:comment>
-  <w:comment w:id="58" w:author="Budiman Minasny" w:date="2015-08-11T14:36:00Z" w:initials="BM">
+  <w:comment w:id="37" w:author="Beaudette, Dylan - NRCS, Sonora, CA" w:date="2015-08-18T12:34:00Z" w:initials="BD-NSC">
     <w:p>
       <w:pPr>
         <w:pStyle w:val="CommentText"/>
@@ -6168,11 +5938,27 @@
         <w:annotationRef/>
       </w:r>
       <w:r>
+        <w:t>I suggest we drop mention of these values here and remove the column from the table. Other ideas?</w:t>
+      </w:r>
+    </w:p>
+  </w:comment>
+  <w:comment w:id="43" w:author="Budiman Minasny" w:date="2015-08-11T14:36:00Z" w:initials="BM">
+    <w:p>
+      <w:pPr>
+        <w:pStyle w:val="CommentText"/>
+      </w:pPr>
+      <w:r>
+        <w:rPr>
+          <w:rStyle w:val="CommentReference"/>
+        </w:rPr>
+        <w:annotationRef/>
+      </w:r>
+      <w:r>
         <w:t>Which non-linear terms?</w:t>
       </w:r>
     </w:p>
   </w:comment>
-  <w:comment w:id="60" w:author="Budiman Minasny" w:date="2015-08-11T14:17:00Z" w:initials="BM">
+  <w:comment w:id="44" w:author="Beaudette, Dylan - NRCS, Sonora, CA" w:date="2015-08-18T12:38:00Z" w:initials="BD-NSC">
     <w:p>
       <w:pPr>
         <w:pStyle w:val="CommentText"/>
@@ -6184,19 +5970,14 @@
         <w:annotationRef/>
       </w:r>
       <w:r>
-        <w:t xml:space="preserve">This is </w:t>
-      </w:r>
-      <w:proofErr w:type="gramStart"/>
-      <w:r>
-        <w:t>more  of</w:t>
-      </w:r>
-      <w:proofErr w:type="gramEnd"/>
-      <w:r>
-        <w:t xml:space="preserve"> the uncertainty of the model rather than Shannon’s entropy</w:t>
+        <w:t>Good point, we didn’</w:t>
+      </w:r>
+      <w:r>
+        <w:t>t specify the model form. Clarified.</w:t>
       </w:r>
     </w:p>
   </w:comment>
-  <w:comment w:id="63" w:author="Budiman Minasny" w:date="2015-08-11T14:19:00Z" w:initials="BM">
+  <w:comment w:id="46" w:author="Budiman Minasny" w:date="2015-08-11T14:17:00Z" w:initials="BM">
     <w:p>
       <w:pPr>
         <w:pStyle w:val="CommentText"/>
@@ -6208,11 +5989,43 @@
         <w:annotationRef/>
       </w:r>
       <w:r>
+        <w:t>This is more  of the uncertainty of the model rather than Shannon’s entropy</w:t>
+      </w:r>
+    </w:p>
+  </w:comment>
+  <w:comment w:id="47" w:author="Beaudette, Dylan - NRCS, Sonora, CA" w:date="2015-08-18T12:40:00Z" w:initials="BD-NSC">
+    <w:p>
+      <w:pPr>
+        <w:pStyle w:val="CommentText"/>
+      </w:pPr>
+      <w:r>
+        <w:rPr>
+          <w:rStyle w:val="CommentReference"/>
+        </w:rPr>
+        <w:annotationRef/>
+      </w:r>
+      <w:r>
+        <w:t>I don’t understand this comment.</w:t>
+      </w:r>
+    </w:p>
+  </w:comment>
+  <w:comment w:id="50" w:author="Budiman Minasny" w:date="2015-08-11T14:19:00Z" w:initials="BM">
+    <w:p>
+      <w:pPr>
+        <w:pStyle w:val="CommentText"/>
+      </w:pPr>
+      <w:r>
+        <w:rPr>
+          <w:rStyle w:val="CommentReference"/>
+        </w:rPr>
+        <w:annotationRef/>
+      </w:r>
+      <w:r>
         <w:t>Can we attached an upper and lower limit of this boundaries based on the probabilities?</w:t>
       </w:r>
     </w:p>
   </w:comment>
-  <w:comment w:id="67" w:author="Budiman Minasny" w:date="2015-08-11T14:30:00Z" w:initials="BM">
+  <w:comment w:id="51" w:author="Beaudette, Dylan - NRCS, Sonora, CA" w:date="2015-08-18T12:40:00Z" w:initials="BD-NSC">
     <w:p>
       <w:pPr>
         <w:pStyle w:val="CommentText"/>
@@ -6224,16 +6037,79 @@
         <w:annotationRef/>
       </w:r>
       <w:r>
+        <w:t>Yes, but it gets messy. What do the other author’s think?</w:t>
+      </w:r>
+    </w:p>
+  </w:comment>
+  <w:comment w:id="53" w:author="Budiman Minasny" w:date="2015-08-11T14:30:00Z" w:initials="BM">
+    <w:p>
+      <w:pPr>
+        <w:pStyle w:val="CommentText"/>
+      </w:pPr>
+      <w:r>
+        <w:rPr>
+          <w:rStyle w:val="CommentReference"/>
+        </w:rPr>
+        <w:annotationRef/>
+      </w:r>
+      <w:r>
         <w:t>What do you mean? Spatial correlation?</w:t>
+      </w:r>
+    </w:p>
+  </w:comment>
+  <w:comment w:id="54" w:author="Beaudette, Dylan - NRCS, Sonora, CA" w:date="2015-08-18T13:02:00Z" w:initials="BD-NSC">
+    <w:p>
+      <w:pPr>
+        <w:pStyle w:val="CommentText"/>
+      </w:pPr>
+      <w:r>
+        <w:rPr>
+          <w:rStyle w:val="CommentReference"/>
+        </w:rPr>
+        <w:annotationRef/>
+      </w:r>
+      <w:r>
+        <w:t xml:space="preserve">This is correlation with depth, e.g. if I slice-up an A horizon into 10 slices these 10 slices “share” the same information. In this case, 10 slices != 10 degrees of freedom and therefore SE should be inflated accordingly. </w:t>
       </w:r>
     </w:p>
   </w:comment>
 </w:comments>
 </file>
 
+<file path=word/commentsExtended.xml><?xml version="1.0" encoding="utf-8"?>
+<w15:commentsEx xmlns:wpc="http://schemas.microsoft.com/office/word/2010/wordprocessingCanvas" xmlns:mc="http://schemas.openxmlformats.org/markup-compatibility/2006" xmlns:o="urn:schemas-microsoft-com:office:office" xmlns:r="http://schemas.openxmlformats.org/officeDocument/2006/relationships" xmlns:m="http://schemas.openxmlformats.org/officeDocument/2006/math" xmlns:v="urn:schemas-microsoft-com:vml" xmlns:wp14="http://schemas.microsoft.com/office/word/2010/wordprocessingDrawing" xmlns:wp="http://schemas.openxmlformats.org/drawingml/2006/wordprocessingDrawing" xmlns:w10="urn:schemas-microsoft-com:office:word" xmlns:w="http://schemas.openxmlformats.org/wordprocessingml/2006/main" xmlns:w14="http://schemas.microsoft.com/office/word/2010/wordml" xmlns:w15="http://schemas.microsoft.com/office/word/2012/wordml" xmlns:wpg="http://schemas.microsoft.com/office/word/2010/wordprocessingGroup" xmlns:wpi="http://schemas.microsoft.com/office/word/2010/wordprocessingInk" xmlns:wne="http://schemas.microsoft.com/office/word/2006/wordml" xmlns:wps="http://schemas.microsoft.com/office/word/2010/wordprocessingShape" mc:Ignorable="w14 w15 wp14">
+  <w15:commentEx w15:paraId="5A0D8245" w15:done="0"/>
+  <w15:commentEx w15:paraId="7B7AA909" w15:paraIdParent="5A0D8245" w15:done="0"/>
+  <w15:commentEx w15:paraId="60D91050" w15:done="0"/>
+  <w15:commentEx w15:paraId="7B6EB7E9" w15:paraIdParent="60D91050" w15:done="0"/>
+  <w15:commentEx w15:paraId="5E959952" w15:done="0"/>
+  <w15:commentEx w15:paraId="118D13D4" w15:paraIdParent="5E959952" w15:done="0"/>
+  <w15:commentEx w15:paraId="18AEF60A" w15:done="0"/>
+  <w15:commentEx w15:paraId="2C27C9A4" w15:done="0"/>
+  <w15:commentEx w15:paraId="5EF14C28" w15:paraIdParent="2C27C9A4" w15:done="0"/>
+  <w15:commentEx w15:paraId="24F06286" w15:done="0"/>
+  <w15:commentEx w15:paraId="0D6F63CF" w15:done="0"/>
+  <w15:commentEx w15:paraId="779BD61D" w15:paraIdParent="0D6F63CF" w15:done="0"/>
+  <w15:commentEx w15:paraId="0554BDC4" w15:done="0"/>
+  <w15:commentEx w15:paraId="02EB31EB" w15:paraIdParent="0554BDC4" w15:done="0"/>
+  <w15:commentEx w15:paraId="1F00B935" w15:done="0"/>
+  <w15:commentEx w15:paraId="69D6C971" w15:paraIdParent="1F00B935" w15:done="0"/>
+  <w15:commentEx w15:paraId="79CDF826" w15:done="0"/>
+  <w15:commentEx w15:paraId="506851A7" w15:paraIdParent="79CDF826" w15:done="0"/>
+  <w15:commentEx w15:paraId="6DB5B819" w15:done="0"/>
+  <w15:commentEx w15:paraId="2585C5A2" w15:paraIdParent="6DB5B819" w15:done="0"/>
+  <w15:commentEx w15:paraId="6F647F4E" w15:done="0"/>
+  <w15:commentEx w15:paraId="0AAEFC59" w15:paraIdParent="6F647F4E" w15:done="0"/>
+  <w15:commentEx w15:paraId="7D74C6A6" w15:done="0"/>
+  <w15:commentEx w15:paraId="6BBA6603" w15:paraIdParent="7D74C6A6" w15:done="0"/>
+  <w15:commentEx w15:paraId="03F5BD21" w15:done="0"/>
+  <w15:commentEx w15:paraId="5263FFB8" w15:paraIdParent="03F5BD21" w15:done="0"/>
+</w15:commentsEx>
+</file>
+
 <file path=word/numbering.xml><?xml version="1.0" encoding="utf-8"?>
-<w:numbering xmlns:wpc="http://schemas.microsoft.com/office/word/2010/wordprocessingCanvas" xmlns:mc="http://schemas.openxmlformats.org/markup-compatibility/2006" xmlns:o="urn:schemas-microsoft-com:office:office" xmlns:r="http://schemas.openxmlformats.org/officeDocument/2006/relationships" xmlns:m="http://schemas.openxmlformats.org/officeDocument/2006/math" xmlns:v="urn:schemas-microsoft-com:vml" xmlns:wp14="http://schemas.microsoft.com/office/word/2010/wordprocessingDrawing" xmlns:wp="http://schemas.openxmlformats.org/drawingml/2006/wordprocessingDrawing" xmlns:w10="urn:schemas-microsoft-com:office:word" xmlns:w="http://schemas.openxmlformats.org/wordprocessingml/2006/main" xmlns:w14="http://schemas.microsoft.com/office/word/2010/wordml" xmlns:wpg="http://schemas.microsoft.com/office/word/2010/wordprocessingGroup" xmlns:wpi="http://schemas.microsoft.com/office/word/2010/wordprocessingInk" xmlns:wne="http://schemas.microsoft.com/office/word/2006/wordml" xmlns:wps="http://schemas.microsoft.com/office/word/2010/wordprocessingShape" mc:Ignorable="w14 wp14">
-  <w:abstractNum w:abstractNumId="0">
+<w:numbering xmlns:wpc="http://schemas.microsoft.com/office/word/2010/wordprocessingCanvas" xmlns:mc="http://schemas.openxmlformats.org/markup-compatibility/2006" xmlns:o="urn:schemas-microsoft-com:office:office" xmlns:r="http://schemas.openxmlformats.org/officeDocument/2006/relationships" xmlns:m="http://schemas.openxmlformats.org/officeDocument/2006/math" xmlns:v="urn:schemas-microsoft-com:vml" xmlns:wp14="http://schemas.microsoft.com/office/word/2010/wordprocessingDrawing" xmlns:wp="http://schemas.openxmlformats.org/drawingml/2006/wordprocessingDrawing" xmlns:w10="urn:schemas-microsoft-com:office:word" xmlns:w="http://schemas.openxmlformats.org/wordprocessingml/2006/main" xmlns:w14="http://schemas.microsoft.com/office/word/2010/wordml" xmlns:w15="http://schemas.microsoft.com/office/word/2012/wordml" xmlns:wpg="http://schemas.microsoft.com/office/word/2010/wordprocessingGroup" xmlns:wpi="http://schemas.microsoft.com/office/word/2010/wordprocessingInk" xmlns:wne="http://schemas.microsoft.com/office/word/2006/wordml" xmlns:wps="http://schemas.microsoft.com/office/word/2010/wordprocessingShape" mc:Ignorable="w14 w15 wp14">
+  <w:abstractNum w:abstractNumId="0" w15:restartNumberingAfterBreak="0">
     <w:nsid w:val="8BDF0407"/>
     <w:multiLevelType w:val="multilevel"/>
     <w:tmpl w:val="C5608890"/>
@@ -6325,7 +6201,7 @@
       <w:lvlJc w:val="left"/>
     </w:lvl>
   </w:abstractNum>
-  <w:abstractNum w:abstractNumId="1">
+  <w:abstractNum w:abstractNumId="1" w15:restartNumberingAfterBreak="0">
     <w:nsid w:val="7DA33ED5"/>
     <w:multiLevelType w:val="multilevel"/>
     <w:tmpl w:val="840A0A9E"/>
@@ -6435,8 +6311,16 @@
 </w:numbering>
 </file>
 
+<file path=word/people.xml><?xml version="1.0" encoding="utf-8"?>
+<w15:people xmlns:wpc="http://schemas.microsoft.com/office/word/2010/wordprocessingCanvas" xmlns:mc="http://schemas.openxmlformats.org/markup-compatibility/2006" xmlns:o="urn:schemas-microsoft-com:office:office" xmlns:r="http://schemas.openxmlformats.org/officeDocument/2006/relationships" xmlns:m="http://schemas.openxmlformats.org/officeDocument/2006/math" xmlns:v="urn:schemas-microsoft-com:vml" xmlns:wp14="http://schemas.microsoft.com/office/word/2010/wordprocessingDrawing" xmlns:wp="http://schemas.openxmlformats.org/drawingml/2006/wordprocessingDrawing" xmlns:w10="urn:schemas-microsoft-com:office:word" xmlns:w="http://schemas.openxmlformats.org/wordprocessingml/2006/main" xmlns:w14="http://schemas.microsoft.com/office/word/2010/wordml" xmlns:w15="http://schemas.microsoft.com/office/word/2012/wordml" xmlns:wpg="http://schemas.microsoft.com/office/word/2010/wordprocessingGroup" xmlns:wpi="http://schemas.microsoft.com/office/word/2010/wordprocessingInk" xmlns:wne="http://schemas.microsoft.com/office/word/2006/wordml" xmlns:wps="http://schemas.microsoft.com/office/word/2010/wordprocessingShape" mc:Ignorable="w14 w15 wp14">
+  <w15:person w15:author="Beaudette, Dylan - NRCS, Sonora, CA">
+    <w15:presenceInfo w15:providerId="AD" w15:userId="S-1-5-21-2443529608-3098792306-3041422421-115695"/>
+  </w15:person>
+</w15:people>
+</file>
+
 <file path=word/styles.xml><?xml version="1.0" encoding="utf-8"?>
-<w:styles xmlns:mc="http://schemas.openxmlformats.org/markup-compatibility/2006" xmlns:r="http://schemas.openxmlformats.org/officeDocument/2006/relationships" xmlns:w="http://schemas.openxmlformats.org/wordprocessingml/2006/main" xmlns:w14="http://schemas.microsoft.com/office/word/2010/wordml" mc:Ignorable="w14">
+<w:styles xmlns:mc="http://schemas.openxmlformats.org/markup-compatibility/2006" xmlns:r="http://schemas.openxmlformats.org/officeDocument/2006/relationships" xmlns:w="http://schemas.openxmlformats.org/wordprocessingml/2006/main" xmlns:w14="http://schemas.microsoft.com/office/word/2010/wordml" xmlns:w15="http://schemas.microsoft.com/office/word/2012/wordml" mc:Ignorable="w14 w15">
   <w:docDefaults>
     <w:rPrDefault>
       <w:rPr>
@@ -6452,1108 +6336,357 @@
       </w:pPr>
     </w:pPrDefault>
   </w:docDefaults>
-  <w:latentStyles w:defLockedState="0" w:defUIPriority="0" w:defSemiHidden="1" w:defUnhideWhenUsed="0" w:defQFormat="0" w:count="267">
-    <w:lsdException w:name="Normal" w:semiHidden="0"/>
-    <w:lsdException w:name="heading 1" w:semiHidden="0"/>
-    <w:lsdException w:name="heading 2" w:semiHidden="0"/>
-    <w:lsdException w:name="heading 3" w:semiHidden="0"/>
-    <w:lsdException w:name="heading 4" w:semiHidden="0"/>
-    <w:lsdException w:name="heading 5" w:semiHidden="0"/>
-    <w:lsdException w:name="heading 6" w:semiHidden="0"/>
-    <w:lsdException w:name="heading 7" w:semiHidden="0"/>
-    <w:lsdException w:name="heading 8" w:semiHidden="0"/>
-    <w:lsdException w:name="heading 9" w:semiHidden="0"/>
-    <w:lsdException w:name="index 1" w:unhideWhenUsed="1"/>
-    <w:lsdException w:name="index 2" w:semiHidden="0"/>
-    <w:lsdException w:name="index 3" w:semiHidden="0"/>
-    <w:lsdException w:name="index 4" w:semiHidden="0"/>
-    <w:lsdException w:name="index 5" w:semiHidden="0"/>
-    <w:lsdException w:name="index 6" w:semiHidden="0"/>
-    <w:lsdException w:name="index 7" w:unhideWhenUsed="1"/>
-    <w:lsdException w:name="index 8" w:unhideWhenUsed="1"/>
-    <w:lsdException w:name="index 9" w:unhideWhenUsed="1"/>
-    <w:lsdException w:name="toc 1" w:unhideWhenUsed="1"/>
-    <w:lsdException w:name="toc 2" w:unhideWhenUsed="1"/>
-    <w:lsdException w:name="toc 3" w:unhideWhenUsed="1"/>
-    <w:lsdException w:name="toc 4" w:unhideWhenUsed="1"/>
-    <w:lsdException w:name="toc 5" w:unhideWhenUsed="1"/>
-    <w:lsdException w:name="toc 6" w:unhideWhenUsed="1"/>
-    <w:lsdException w:name="toc 7" w:unhideWhenUsed="1"/>
-    <w:lsdException w:name="toc 8" w:unhideWhenUsed="1"/>
-    <w:lsdException w:name="toc 9" w:unhideWhenUsed="1"/>
-    <w:lsdException w:name="Normal Indent" w:unhideWhenUsed="1"/>
-    <w:lsdException w:name="footnote text" w:unhideWhenUsed="1"/>
-    <w:lsdException w:name="annotation text" w:unhideWhenUsed="1"/>
-    <w:lsdException w:name="header" w:unhideWhenUsed="1"/>
-    <w:lsdException w:name="footer" w:unhideWhenUsed="1"/>
-    <w:lsdException w:name="index heading" w:unhideWhenUsed="1"/>
-    <w:lsdException w:name="caption" w:unhideWhenUsed="1"/>
-    <w:lsdException w:name="table of figures" w:unhideWhenUsed="1"/>
-    <w:lsdException w:name="envelope address" w:unhideWhenUsed="1"/>
-    <w:lsdException w:name="envelope return" w:unhideWhenUsed="1"/>
-    <w:lsdException w:name="footnote reference" w:unhideWhenUsed="1"/>
-    <w:lsdException w:name="annotation reference" w:unhideWhenUsed="1"/>
-    <w:lsdException w:name="line number" w:unhideWhenUsed="1"/>
-    <w:lsdException w:name="page number" w:unhideWhenUsed="1"/>
-    <w:lsdException w:name="endnote reference" w:unhideWhenUsed="1"/>
-    <w:lsdException w:name="endnote text" w:unhideWhenUsed="1"/>
-    <w:lsdException w:name="table of authorities" w:unhideWhenUsed="1"/>
-    <w:lsdException w:name="macro" w:unhideWhenUsed="1"/>
-    <w:lsdException w:name="toa heading" w:unhideWhenUsed="1"/>
-    <w:lsdException w:name="List" w:unhideWhenUsed="1"/>
-    <w:lsdException w:name="List Bullet" w:unhideWhenUsed="1"/>
-    <w:lsdException w:name="List Number" w:unhideWhenUsed="1"/>
-    <w:lsdException w:name="List 2" w:unhideWhenUsed="1"/>
-    <w:lsdException w:name="List 3" w:unhideWhenUsed="1"/>
-    <w:lsdException w:name="List 4" w:unhideWhenUsed="1"/>
-    <w:lsdException w:name="List 5" w:unhideWhenUsed="1"/>
-    <w:lsdException w:name="List Bullet 2" w:unhideWhenUsed="1"/>
-    <w:lsdException w:name="List Bullet 3" w:unhideWhenUsed="1"/>
-    <w:lsdException w:name="List Bullet 4" w:unhideWhenUsed="1"/>
-    <w:lsdException w:name="List Bullet 5" w:unhideWhenUsed="1"/>
-    <w:lsdException w:name="List Number 2" w:semiHidden="0"/>
-    <w:lsdException w:name="List Number 3" w:unhideWhenUsed="1"/>
-    <w:lsdException w:name="List Number 4" w:unhideWhenUsed="1"/>
-    <w:lsdException w:name="List Number 5" w:semiHidden="0"/>
-    <w:lsdException w:name="Title" w:semiHidden="0"/>
-    <w:lsdException w:name="Closing" w:unhideWhenUsed="1"/>
-    <w:lsdException w:name="Signature" w:unhideWhenUsed="1"/>
-    <w:lsdException w:name="Default Paragraph Font" w:unhideWhenUsed="1"/>
-    <w:lsdException w:name="Body Text" w:unhideWhenUsed="1"/>
-    <w:lsdException w:name="Body Text Indent" w:unhideWhenUsed="1"/>
-    <w:lsdException w:name="List Continue" w:unhideWhenUsed="1"/>
-    <w:lsdException w:name="List Continue 2" w:unhideWhenUsed="1"/>
-    <w:lsdException w:name="List Continue 3" w:unhideWhenUsed="1"/>
-    <w:lsdException w:name="List Continue 4" w:unhideWhenUsed="1"/>
-    <w:lsdException w:name="List Continue 5" w:unhideWhenUsed="1"/>
-    <w:lsdException w:name="Message Header" w:unhideWhenUsed="1"/>
-    <w:lsdException w:name="Subtitle" w:semiHidden="0"/>
-    <w:lsdException w:name="Salutation" w:unhideWhenUsed="1"/>
-    <w:lsdException w:name="Date" w:unhideWhenUsed="1"/>
-    <w:lsdException w:name="Body Text First Indent" w:unhideWhenUsed="1"/>
-    <w:lsdException w:name="Body Text First Indent 2" w:unhideWhenUsed="1"/>
-    <w:lsdException w:name="Note Heading" w:unhideWhenUsed="1"/>
-    <w:lsdException w:name="Body Text 2" w:unhideWhenUsed="1"/>
-    <w:lsdException w:name="Body Text 3" w:unhideWhenUsed="1"/>
-    <w:lsdException w:name="Body Text Indent 2" w:unhideWhenUsed="1"/>
-    <w:lsdException w:name="Body Text Indent 3" w:semiHidden="0"/>
-    <w:lsdException w:name="Block Text" w:semiHidden="0"/>
-    <w:lsdException w:name="Hyperlink" w:semiHidden="0"/>
-    <w:lsdException w:name="FollowedHyperlink" w:semiHidden="0"/>
-    <w:lsdException w:name="Strong" w:semiHidden="0"/>
-    <w:lsdException w:name="Emphasis" w:semiHidden="0"/>
-    <w:lsdException w:name="Document Map" w:unhideWhenUsed="1"/>
-    <w:lsdException w:name="Plain Text" w:unhideWhenUsed="1"/>
-    <w:lsdException w:name="E-mail Signature" w:unhideWhenUsed="1"/>
-    <w:lsdException w:name="HTML Top of Form" w:unhideWhenUsed="1"/>
-    <w:lsdException w:name="HTML Bottom of Form" w:unhideWhenUsed="1"/>
-    <w:lsdException w:name="Normal (Web)" w:unhideWhenUsed="1"/>
-    <w:lsdException w:name="HTML Acronym" w:unhideWhenUsed="1"/>
-    <w:lsdException w:name="HTML Address" w:unhideWhenUsed="1"/>
-    <w:lsdException w:name="HTML Cite" w:unhideWhenUsed="1"/>
-    <w:lsdException w:name="HTML Code" w:unhideWhenUsed="1"/>
-    <w:lsdException w:name="HTML Definition" w:unhideWhenUsed="1"/>
-    <w:lsdException w:name="HTML Keyboard" w:unhideWhenUsed="1"/>
-    <w:lsdException w:name="HTML Preformatted" w:unhideWhenUsed="1"/>
-    <w:lsdException w:name="HTML Sample" w:unhideWhenUsed="1"/>
-    <w:lsdException w:name="HTML Typewriter" w:unhideWhenUsed="1"/>
-    <w:lsdException w:name="HTML Variable" w:unhideWhenUsed="1"/>
-    <w:lsdException w:name="Normal Table" w:unhideWhenUsed="1"/>
-    <w:lsdException w:name="annotation subject" w:unhideWhenUsed="1"/>
-    <w:lsdException w:name="No List" w:unhideWhenUsed="1"/>
-    <w:lsdException w:name="Outline List 1" w:unhideWhenUsed="1"/>
-    <w:lsdException w:name="Outline List 2" w:unhideWhenUsed="1"/>
-    <w:lsdException w:name="Outline List 3" w:unhideWhenUsed="1"/>
-    <w:lsdException w:name="Table Simple 1" w:unhideWhenUsed="1"/>
-    <w:lsdException w:name="Table Simple 2" w:unhideWhenUsed="1"/>
-    <w:lsdException w:name="Table Simple 3" w:unhideWhenUsed="1"/>
-    <w:lsdException w:name="Table Classic 1" w:unhideWhenUsed="1"/>
-    <w:lsdException w:name="Table Classic 2" w:unhideWhenUsed="1"/>
-    <w:lsdException w:name="Table Classic 3" w:unhideWhenUsed="1"/>
-    <w:lsdException w:name="Table Classic 4" w:unhideWhenUsed="1"/>
-    <w:lsdException w:name="Table Colorful 1" w:unhideWhenUsed="1"/>
-    <w:lsdException w:name="Table Colorful 2" w:unhideWhenUsed="1"/>
-    <w:lsdException w:name="Table Colorful 3" w:unhideWhenUsed="1"/>
-    <w:lsdException w:name="Table Columns 1" w:unhideWhenUsed="1"/>
-    <w:lsdException w:name="Table Columns 2" w:unhideWhenUsed="1"/>
-    <w:lsdException w:name="Table Columns 3" w:unhideWhenUsed="1"/>
-    <w:lsdException w:name="Table Columns 4" w:unhideWhenUsed="1"/>
-    <w:lsdException w:name="Table Columns 5" w:unhideWhenUsed="1"/>
-    <w:lsdException w:name="Table Grid 1" w:unhideWhenUsed="1"/>
-    <w:lsdException w:name="Table Grid 2" w:unhideWhenUsed="1"/>
-    <w:lsdException w:name="Table Grid 3" w:unhideWhenUsed="1"/>
-    <w:lsdException w:name="Table Grid 4" w:unhideWhenUsed="1"/>
-    <w:lsdException w:name="Table Grid 5" w:unhideWhenUsed="1"/>
-    <w:lsdException w:name="Table Grid 6" w:unhideWhenUsed="1"/>
-    <w:lsdException w:name="Table Grid 7" w:unhideWhenUsed="1"/>
-    <w:lsdException w:name="Table Grid 8" w:unhideWhenUsed="1"/>
-    <w:lsdException w:name="Table List 1" w:unhideWhenUsed="1"/>
-    <w:lsdException w:name="Table List 2" w:unhideWhenUsed="1"/>
-    <w:lsdException w:name="Table List 3" w:unhideWhenUsed="1"/>
-    <w:lsdException w:name="Table List 4" w:unhideWhenUsed="1"/>
-    <w:lsdException w:name="Table List 5" w:unhideWhenUsed="1"/>
-    <w:lsdException w:name="Table List 6" w:unhideWhenUsed="1"/>
-    <w:lsdException w:name="Table List 7" w:unhideWhenUsed="1"/>
-    <w:lsdException w:name="Table List 8" w:unhideWhenUsed="1"/>
-    <w:lsdException w:name="Table 3D effects 1" w:unhideWhenUsed="1"/>
-    <w:lsdException w:name="Table 3D effects 2" w:unhideWhenUsed="1"/>
-    <w:lsdException w:name="Table 3D effects 3" w:unhideWhenUsed="1"/>
-    <w:lsdException w:name="Table Contemporary" w:unhideWhenUsed="1"/>
-    <w:lsdException w:name="Table Elegant" w:unhideWhenUsed="1"/>
-    <w:lsdException w:name="Table Professional" w:unhideWhenUsed="1"/>
-    <w:lsdException w:name="Table Subtle 1" w:unhideWhenUsed="1"/>
-    <w:lsdException w:name="Table Subtle 2" w:unhideWhenUsed="1"/>
-    <w:lsdException w:name="Table Web 1" w:unhideWhenUsed="1"/>
-    <w:lsdException w:name="Table Web 2" w:unhideWhenUsed="1"/>
-    <w:lsdException w:name="Table Web 3" w:unhideWhenUsed="1"/>
-    <w:lsdException w:name="Balloon Text" w:unhideWhenUsed="1"/>
-    <w:lsdException w:name="Table Grid" w:semiHidden="0"/>
-    <w:lsdException w:name="Table Theme" w:unhideWhenUsed="1"/>
-    <w:lsdException w:name="No Spacing" w:semiHidden="0"/>
-    <w:lsdException w:name="Light Shading" w:semiHidden="0"/>
-    <w:lsdException w:name="Light List" w:semiHidden="0"/>
-    <w:lsdException w:name="Light Grid" w:semiHidden="0"/>
-    <w:lsdException w:name="Medium Shading 1" w:semiHidden="0"/>
-    <w:lsdException w:name="Medium Shading 2" w:semiHidden="0"/>
-    <w:lsdException w:name="Medium List 1" w:semiHidden="0"/>
-    <w:lsdException w:name="Medium List 2" w:semiHidden="0"/>
-    <w:lsdException w:name="Medium Grid 1" w:semiHidden="0"/>
-    <w:lsdException w:name="Medium Grid 2" w:semiHidden="0"/>
-    <w:lsdException w:name="Medium Grid 3" w:semiHidden="0"/>
-    <w:lsdException w:name="Dark List" w:semiHidden="0"/>
-    <w:lsdException w:name="Colorful Shading" w:semiHidden="0"/>
-    <w:lsdException w:name="Colorful List" w:semiHidden="0"/>
-    <w:lsdException w:name="Colorful Grid" w:semiHidden="0"/>
-    <w:lsdException w:name="Light Shading Accent 1" w:semiHidden="0"/>
-    <w:lsdException w:name="Light List Accent 1" w:semiHidden="0"/>
-    <w:lsdException w:name="Light Grid Accent 1" w:semiHidden="0"/>
-    <w:lsdException w:name="Medium Shading 1 Accent 1" w:semiHidden="0"/>
-    <w:lsdException w:name="Medium Shading 2 Accent 1" w:semiHidden="0"/>
-    <w:lsdException w:name="Medium List 1 Accent 1" w:semiHidden="0"/>
-    <w:lsdException w:name="List Paragraph" w:semiHidden="0"/>
-    <w:lsdException w:name="Quote" w:semiHidden="0"/>
-    <w:lsdException w:name="Intense Quote" w:semiHidden="0"/>
-    <w:lsdException w:name="Medium List 2 Accent 1" w:semiHidden="0"/>
-    <w:lsdException w:name="Medium Grid 1 Accent 1" w:semiHidden="0"/>
-    <w:lsdException w:name="Medium Grid 2 Accent 1" w:semiHidden="0"/>
-    <w:lsdException w:name="Medium Grid 3 Accent 1" w:semiHidden="0"/>
-    <w:lsdException w:name="Dark List Accent 1" w:semiHidden="0"/>
-    <w:lsdException w:name="Colorful Shading Accent 1" w:semiHidden="0"/>
-    <w:lsdException w:name="Colorful List Accent 1" w:semiHidden="0"/>
-    <w:lsdException w:name="Colorful Grid Accent 1" w:semiHidden="0"/>
-    <w:lsdException w:name="Light Shading Accent 2" w:semiHidden="0"/>
-    <w:lsdException w:name="Light List Accent 2" w:semiHidden="0"/>
-    <w:lsdException w:name="Light Grid Accent 2" w:semiHidden="0"/>
-    <w:lsdException w:name="Medium Shading 1 Accent 2" w:semiHidden="0"/>
-    <w:lsdException w:name="Medium Shading 2 Accent 2" w:semiHidden="0"/>
-    <w:lsdException w:name="Medium List 1 Accent 2" w:semiHidden="0"/>
-    <w:lsdException w:name="Medium List 2 Accent 2" w:semiHidden="0"/>
-    <w:lsdException w:name="Medium Grid 1 Accent 2" w:semiHidden="0"/>
-    <w:lsdException w:name="Medium Grid 2 Accent 2" w:semiHidden="0"/>
-    <w:lsdException w:name="Medium Grid 3 Accent 2" w:semiHidden="0"/>
-    <w:lsdException w:name="Dark List Accent 2" w:semiHidden="0"/>
-    <w:lsdException w:name="Colorful Shading Accent 2" w:semiHidden="0"/>
-    <w:lsdException w:name="Colorful List Accent 2" w:semiHidden="0"/>
-    <w:lsdException w:name="Colorful Grid Accent 2" w:semiHidden="0"/>
-    <w:lsdException w:name="Light Shading Accent 3" w:semiHidden="0"/>
-    <w:lsdException w:name="Light List Accent 3" w:semiHidden="0"/>
-    <w:lsdException w:name="Light Grid Accent 3" w:semiHidden="0"/>
-    <w:lsdException w:name="Medium Shading 1 Accent 3" w:semiHidden="0"/>
-    <w:lsdException w:name="Medium Shading 2 Accent 3" w:semiHidden="0"/>
-    <w:lsdException w:name="Medium List 1 Accent 3" w:semiHidden="0"/>
-    <w:lsdException w:name="Medium List 2 Accent 3" w:semiHidden="0"/>
-    <w:lsdException w:name="Medium Grid 1 Accent 3" w:semiHidden="0"/>
-    <w:lsdException w:name="Medium Grid 2 Accent 3" w:semiHidden="0"/>
-    <w:lsdException w:name="Medium Grid 3 Accent 3" w:semiHidden="0"/>
-    <w:lsdException w:name="Dark List Accent 3" w:semiHidden="0"/>
-    <w:lsdException w:name="Colorful Shading Accent 3" w:semiHidden="0"/>
-    <w:lsdException w:name="Colorful List Accent 3" w:semiHidden="0"/>
-    <w:lsdException w:name="Colorful Grid Accent 3" w:semiHidden="0"/>
-    <w:lsdException w:name="Light Shading Accent 4" w:semiHidden="0"/>
-    <w:lsdException w:name="Light List Accent 4" w:semiHidden="0"/>
-    <w:lsdException w:name="Light Grid Accent 4" w:semiHidden="0"/>
-    <w:lsdException w:name="Medium Shading 1 Accent 4" w:semiHidden="0"/>
-    <w:lsdException w:name="Medium Shading 2 Accent 4" w:semiHidden="0"/>
-    <w:lsdException w:name="Medium List 1 Accent 4" w:semiHidden="0"/>
-    <w:lsdException w:name="Medium List 2 Accent 4" w:semiHidden="0"/>
-    <w:lsdException w:name="Medium Grid 1 Accent 4" w:semiHidden="0"/>
-    <w:lsdException w:name="Medium Grid 2 Accent 4" w:semiHidden="0"/>
-    <w:lsdException w:name="Medium Grid 3 Accent 4" w:semiHidden="0"/>
-    <w:lsdException w:name="Dark List Accent 4" w:semiHidden="0"/>
-    <w:lsdException w:name="Colorful Shading Accent 4" w:semiHidden="0"/>
-    <w:lsdException w:name="Colorful List Accent 4" w:semiHidden="0"/>
-    <w:lsdException w:name="Colorful Grid Accent 4" w:semiHidden="0"/>
-    <w:lsdException w:name="Light Shading Accent 5" w:semiHidden="0"/>
-    <w:lsdException w:name="Light List Accent 5" w:semiHidden="0"/>
-    <w:lsdException w:name="Light Grid Accent 5" w:semiHidden="0"/>
-    <w:lsdException w:name="Medium Shading 1 Accent 5" w:semiHidden="0"/>
-    <w:lsdException w:name="Medium Shading 2 Accent 5" w:semiHidden="0"/>
-    <w:lsdException w:name="Medium List 1 Accent 5" w:semiHidden="0"/>
-    <w:lsdException w:name="Medium List 2 Accent 5" w:semiHidden="0"/>
-    <w:lsdException w:name="Medium Grid 1 Accent 5" w:semiHidden="0"/>
-    <w:lsdException w:name="Medium Grid 2 Accent 5" w:semiHidden="0"/>
-    <w:lsdException w:name="Medium Grid 3 Accent 5" w:semiHidden="0"/>
-    <w:lsdException w:name="Dark List Accent 5" w:semiHidden="0"/>
-    <w:lsdException w:name="Colorful Shading Accent 5" w:semiHidden="0"/>
-    <w:lsdException w:name="Colorful List Accent 5" w:semiHidden="0"/>
-    <w:lsdException w:name="Colorful Grid Accent 5" w:semiHidden="0"/>
-    <w:lsdException w:name="Light Shading Accent 6" w:semiHidden="0"/>
-    <w:lsdException w:name="Light List Accent 6" w:semiHidden="0"/>
-    <w:lsdException w:name="Light Grid Accent 6" w:semiHidden="0"/>
-    <w:lsdException w:name="Medium Shading 1 Accent 6" w:semiHidden="0"/>
-    <w:lsdException w:name="Medium Shading 2 Accent 6" w:semiHidden="0"/>
-    <w:lsdException w:name="Medium List 1 Accent 6" w:semiHidden="0"/>
-    <w:lsdException w:name="Medium List 2 Accent 6" w:semiHidden="0"/>
-    <w:lsdException w:name="Medium Grid 1 Accent 6" w:semiHidden="0"/>
-    <w:lsdException w:name="Medium Grid 2 Accent 6" w:semiHidden="0"/>
-    <w:lsdException w:name="Medium Grid 3 Accent 6" w:semiHidden="0"/>
-    <w:lsdException w:name="Dark List Accent 6" w:semiHidden="0"/>
-    <w:lsdException w:name="Colorful Shading Accent 6" w:semiHidden="0"/>
-    <w:lsdException w:name="Colorful List Accent 6" w:semiHidden="0"/>
-    <w:lsdException w:name="Colorful Grid Accent 6" w:semiHidden="0"/>
-    <w:lsdException w:name="Subtle Emphasis" w:semiHidden="0"/>
-    <w:lsdException w:name="Intense Emphasis" w:semiHidden="0"/>
-    <w:lsdException w:name="Subtle Reference" w:semiHidden="0"/>
-    <w:lsdException w:name="Intense Reference" w:semiHidden="0"/>
-    <w:lsdException w:name="Book Title" w:semiHidden="0"/>
-    <w:lsdException w:name="Bibliography" w:unhideWhenUsed="1"/>
-    <w:lsdException w:name="TOC Heading" w:unhideWhenUsed="1"/>
-  </w:latentStyles>
-  <w:style w:type="paragraph" w:default="1" w:styleId="Normal">
-    <w:name w:val="Normal"/>
-    <w:qFormat/>
-    <w:rsid w:val="004F5669"/>
-    <w:pPr>
-      <w:spacing w:before="180" w:after="180"/>
-    </w:pPr>
-    <w:rPr>
-      <w:sz w:val="20"/>
-    </w:rPr>
-  </w:style>
-  <w:style w:type="paragraph" w:styleId="Heading1">
-    <w:name w:val="heading 1"/>
-    <w:basedOn w:val="Normal"/>
-    <w:next w:val="Normal"/>
-    <w:uiPriority w:val="9"/>
-    <w:qFormat/>
-    <w:pPr>
-      <w:keepNext/>
-      <w:keepLines/>
-      <w:spacing w:before="480" w:after="0"/>
-      <w:outlineLvl w:val="0"/>
-    </w:pPr>
-    <w:rPr>
-      <w:rFonts w:asciiTheme="majorHAnsi" w:eastAsiaTheme="majorEastAsia" w:hAnsiTheme="majorHAnsi" w:cstheme="majorBidi"/>
-      <w:b/>
-      <w:bCs/>
-      <w:color w:val="345A8A" w:themeColor="accent1" w:themeShade="B5"/>
-      <w:sz w:val="36"/>
-      <w:szCs w:val="36"/>
-    </w:rPr>
-  </w:style>
-  <w:style w:type="paragraph" w:styleId="Heading2">
-    <w:name w:val="heading 2"/>
-    <w:basedOn w:val="Normal"/>
-    <w:next w:val="Normal"/>
-    <w:uiPriority w:val="9"/>
-    <w:unhideWhenUsed/>
-    <w:qFormat/>
-    <w:pPr>
-      <w:keepNext/>
-      <w:keepLines/>
-      <w:spacing w:before="200" w:after="0"/>
-      <w:outlineLvl w:val="1"/>
-    </w:pPr>
-    <w:rPr>
-      <w:rFonts w:asciiTheme="majorHAnsi" w:eastAsiaTheme="majorEastAsia" w:hAnsiTheme="majorHAnsi" w:cstheme="majorBidi"/>
-      <w:b/>
-      <w:bCs/>
-      <w:color w:val="4F81BD" w:themeColor="accent1"/>
-      <w:sz w:val="32"/>
-      <w:szCs w:val="32"/>
-    </w:rPr>
-  </w:style>
-  <w:style w:type="paragraph" w:styleId="Heading3">
-    <w:name w:val="heading 3"/>
-    <w:basedOn w:val="Normal"/>
-    <w:next w:val="Normal"/>
-    <w:uiPriority w:val="9"/>
-    <w:unhideWhenUsed/>
-    <w:qFormat/>
-    <w:pPr>
-      <w:keepNext/>
-      <w:keepLines/>
-      <w:spacing w:before="200" w:after="0"/>
-      <w:outlineLvl w:val="2"/>
-    </w:pPr>
-    <w:rPr>
-      <w:rFonts w:asciiTheme="majorHAnsi" w:eastAsiaTheme="majorEastAsia" w:hAnsiTheme="majorHAnsi" w:cstheme="majorBidi"/>
-      <w:b/>
-      <w:bCs/>
-      <w:color w:val="4F81BD" w:themeColor="accent1"/>
-      <w:sz w:val="28"/>
-      <w:szCs w:val="28"/>
-    </w:rPr>
-  </w:style>
-  <w:style w:type="paragraph" w:styleId="Heading4">
-    <w:name w:val="heading 4"/>
-    <w:basedOn w:val="Normal"/>
-    <w:next w:val="Normal"/>
-    <w:uiPriority w:val="9"/>
-    <w:unhideWhenUsed/>
-    <w:qFormat/>
-    <w:pPr>
-      <w:keepNext/>
-      <w:keepLines/>
-      <w:spacing w:before="200" w:after="0"/>
-      <w:outlineLvl w:val="3"/>
-    </w:pPr>
-    <w:rPr>
-      <w:rFonts w:asciiTheme="majorHAnsi" w:eastAsiaTheme="majorEastAsia" w:hAnsiTheme="majorHAnsi" w:cstheme="majorBidi"/>
-      <w:b/>
-      <w:bCs/>
-      <w:color w:val="4F81BD" w:themeColor="accent1"/>
-    </w:rPr>
-  </w:style>
-  <w:style w:type="paragraph" w:styleId="Heading5">
-    <w:name w:val="heading 5"/>
-    <w:basedOn w:val="Normal"/>
-    <w:next w:val="Normal"/>
-    <w:uiPriority w:val="9"/>
-    <w:unhideWhenUsed/>
-    <w:qFormat/>
-    <w:pPr>
-      <w:keepNext/>
-      <w:keepLines/>
-      <w:spacing w:before="200" w:after="0"/>
-      <w:outlineLvl w:val="4"/>
-    </w:pPr>
-    <w:rPr>
-      <w:rFonts w:asciiTheme="majorHAnsi" w:eastAsiaTheme="majorEastAsia" w:hAnsiTheme="majorHAnsi" w:cstheme="majorBidi"/>
-      <w:i/>
-      <w:iCs/>
-      <w:color w:val="4F81BD" w:themeColor="accent1"/>
-    </w:rPr>
-  </w:style>
-  <w:style w:type="character" w:default="1" w:styleId="DefaultParagraphFont">
-    <w:name w:val="Default Paragraph Font"/>
-    <w:uiPriority w:val="1"/>
-    <w:semiHidden/>
-    <w:unhideWhenUsed/>
-  </w:style>
-  <w:style w:type="table" w:default="1" w:styleId="TableNormal">
-    <w:name w:val="Normal Table"/>
-    <w:uiPriority w:val="99"/>
-    <w:semiHidden/>
-    <w:unhideWhenUsed/>
-    <w:tblPr>
-      <w:tblInd w:w="0" w:type="dxa"/>
-      <w:tblCellMar>
-        <w:top w:w="0" w:type="dxa"/>
-        <w:left w:w="108" w:type="dxa"/>
-        <w:bottom w:w="0" w:type="dxa"/>
-        <w:right w:w="108" w:type="dxa"/>
-      </w:tblCellMar>
-    </w:tblPr>
-  </w:style>
-  <w:style w:type="numbering" w:default="1" w:styleId="NoList">
-    <w:name w:val="No List"/>
-    <w:uiPriority w:val="99"/>
-    <w:semiHidden/>
-    <w:unhideWhenUsed/>
-  </w:style>
-  <w:style w:type="paragraph" w:customStyle="1" w:styleId="Compact">
-    <w:name w:val="Compact"/>
-    <w:basedOn w:val="Normal"/>
-    <w:qFormat/>
-    <w:pPr>
-      <w:spacing w:before="36" w:after="36"/>
-    </w:pPr>
-  </w:style>
-  <w:style w:type="paragraph" w:styleId="Title">
-    <w:name w:val="Title"/>
-    <w:basedOn w:val="Normal"/>
-    <w:next w:val="Normal"/>
-    <w:qFormat/>
-    <w:pPr>
-      <w:keepNext/>
-      <w:keepLines/>
-      <w:spacing w:before="480" w:after="240"/>
-      <w:jc w:val="center"/>
-    </w:pPr>
-    <w:rPr>
-      <w:rFonts w:asciiTheme="majorHAnsi" w:eastAsiaTheme="majorEastAsia" w:hAnsiTheme="majorHAnsi" w:cstheme="majorBidi"/>
-      <w:b/>
-      <w:bCs/>
-      <w:color w:val="345A8A" w:themeColor="accent1" w:themeShade="B5"/>
-      <w:sz w:val="36"/>
-      <w:szCs w:val="36"/>
-    </w:rPr>
-  </w:style>
-  <w:style w:type="paragraph" w:customStyle="1" w:styleId="Authors">
-    <w:name w:val="Authors"/>
-    <w:next w:val="Normal"/>
-    <w:qFormat/>
-    <w:pPr>
-      <w:keepNext/>
-      <w:keepLines/>
-      <w:jc w:val="center"/>
-    </w:pPr>
-  </w:style>
-  <w:style w:type="paragraph" w:styleId="Date">
-    <w:name w:val="Date"/>
-    <w:next w:val="Normal"/>
-    <w:qFormat/>
-    <w:pPr>
-      <w:keepNext/>
-      <w:keepLines/>
-      <w:jc w:val="center"/>
-    </w:pPr>
-  </w:style>
-  <w:style w:type="paragraph" w:customStyle="1" w:styleId="BlockQuote">
-    <w:name w:val="Block Quote"/>
-    <w:basedOn w:val="Normal"/>
-    <w:next w:val="Normal"/>
-    <w:uiPriority w:val="9"/>
-    <w:unhideWhenUsed/>
-    <w:qFormat/>
-    <w:pPr>
-      <w:spacing w:before="100" w:after="100"/>
-    </w:pPr>
-    <w:rPr>
-      <w:rFonts w:asciiTheme="majorHAnsi" w:eastAsiaTheme="majorEastAsia" w:hAnsiTheme="majorHAnsi" w:cstheme="majorBidi"/>
-      <w:bCs/>
-      <w:szCs w:val="20"/>
-    </w:rPr>
-  </w:style>
-  <w:style w:type="paragraph" w:styleId="FootnoteText">
-    <w:name w:val="footnote text"/>
-    <w:basedOn w:val="Normal"/>
-    <w:uiPriority w:val="9"/>
-    <w:unhideWhenUsed/>
-    <w:qFormat/>
-  </w:style>
-  <w:style w:type="paragraph" w:customStyle="1" w:styleId="DefinitionTerm">
-    <w:name w:val="Definition Term"/>
-    <w:basedOn w:val="Normal"/>
-    <w:next w:val="Definition"/>
-    <w:pPr>
-      <w:keepNext/>
-      <w:keepLines/>
-      <w:spacing w:after="0"/>
-    </w:pPr>
-    <w:rPr>
-      <w:b/>
-    </w:rPr>
-  </w:style>
-  <w:style w:type="paragraph" w:customStyle="1" w:styleId="Definition">
-    <w:name w:val="Definition"/>
-    <w:basedOn w:val="Normal"/>
-  </w:style>
-  <w:style w:type="paragraph" w:styleId="BodyText">
-    <w:name w:val="Body Text"/>
-    <w:basedOn w:val="Normal"/>
-    <w:pPr>
-      <w:spacing w:after="120"/>
-    </w:pPr>
-  </w:style>
-  <w:style w:type="paragraph" w:customStyle="1" w:styleId="TableCaption">
-    <w:name w:val="Table Caption"/>
-    <w:basedOn w:val="Normal"/>
-    <w:pPr>
-      <w:spacing w:before="0" w:after="120"/>
-    </w:pPr>
-    <w:rPr>
-      <w:i/>
-    </w:rPr>
-  </w:style>
-  <w:style w:type="paragraph" w:customStyle="1" w:styleId="ImageCaption">
-    <w:name w:val="Image Caption"/>
-    <w:basedOn w:val="Normal"/>
-    <w:link w:val="BodyTextChar"/>
-    <w:pPr>
-      <w:spacing w:before="0" w:after="120"/>
-    </w:pPr>
-    <w:rPr>
-      <w:i/>
-    </w:rPr>
-  </w:style>
-  <w:style w:type="character" w:customStyle="1" w:styleId="BodyTextChar">
-    <w:name w:val="Body Text Char"/>
-    <w:basedOn w:val="DefaultParagraphFont"/>
-    <w:link w:val="ImageCaption"/>
-  </w:style>
-  <w:style w:type="character" w:customStyle="1" w:styleId="VerbatimChar">
-    <w:name w:val="Verbatim Char"/>
-    <w:basedOn w:val="BodyTextChar"/>
-    <w:link w:val="SourceCode"/>
-    <w:rPr>
-      <w:rFonts w:ascii="Consolas" w:hAnsi="Consolas"/>
-      <w:sz w:val="22"/>
-    </w:rPr>
-  </w:style>
-  <w:style w:type="character" w:customStyle="1" w:styleId="FootnoteRef">
-    <w:name w:val="Footnote Ref"/>
-    <w:basedOn w:val="BodyTextChar"/>
-    <w:rPr>
-      <w:vertAlign w:val="superscript"/>
-    </w:rPr>
-  </w:style>
-  <w:style w:type="character" w:customStyle="1" w:styleId="Link">
-    <w:name w:val="Link"/>
-    <w:basedOn w:val="BodyTextChar"/>
-    <w:rPr>
-      <w:color w:val="4F81BD" w:themeColor="accent1"/>
-    </w:rPr>
-  </w:style>
-  <w:style w:type="paragraph" w:customStyle="1" w:styleId="SourceCode">
-    <w:name w:val="Source Code"/>
-    <w:basedOn w:val="Normal"/>
-    <w:link w:val="VerbatimChar"/>
-    <w:pPr>
-      <w:shd w:val="clear" w:color="auto" w:fill="F8F8F8"/>
-      <w:wordWrap w:val="0"/>
-    </w:pPr>
-  </w:style>
-  <w:style w:type="character" w:customStyle="1" w:styleId="KeywordTok">
-    <w:name w:val="KeywordTok"/>
-    <w:basedOn w:val="VerbatimChar"/>
-    <w:rPr>
-      <w:rFonts w:ascii="Consolas" w:hAnsi="Consolas"/>
-      <w:b/>
-      <w:color w:val="204A87"/>
-      <w:sz w:val="22"/>
-      <w:shd w:val="clear" w:color="auto" w:fill="F8F8F8"/>
-    </w:rPr>
-  </w:style>
-  <w:style w:type="character" w:customStyle="1" w:styleId="DataTypeTok">
-    <w:name w:val="DataTypeTok"/>
-    <w:basedOn w:val="VerbatimChar"/>
-    <w:rPr>
-      <w:rFonts w:ascii="Consolas" w:hAnsi="Consolas"/>
-      <w:color w:val="204A87"/>
-      <w:sz w:val="22"/>
-      <w:shd w:val="clear" w:color="auto" w:fill="F8F8F8"/>
-    </w:rPr>
-  </w:style>
-  <w:style w:type="character" w:customStyle="1" w:styleId="DecValTok">
-    <w:name w:val="DecValTok"/>
-    <w:basedOn w:val="VerbatimChar"/>
-    <w:rPr>
-      <w:rFonts w:ascii="Consolas" w:hAnsi="Consolas"/>
-      <w:color w:val="0000CF"/>
-      <w:sz w:val="22"/>
-      <w:shd w:val="clear" w:color="auto" w:fill="F8F8F8"/>
-    </w:rPr>
-  </w:style>
-  <w:style w:type="character" w:customStyle="1" w:styleId="BaseNTok">
-    <w:name w:val="BaseNTok"/>
-    <w:basedOn w:val="VerbatimChar"/>
-    <w:rPr>
-      <w:rFonts w:ascii="Consolas" w:hAnsi="Consolas"/>
-      <w:color w:val="0000CF"/>
-      <w:sz w:val="22"/>
-      <w:shd w:val="clear" w:color="auto" w:fill="F8F8F8"/>
-    </w:rPr>
-  </w:style>
-  <w:style w:type="character" w:customStyle="1" w:styleId="FloatTok">
-    <w:name w:val="FloatTok"/>
-    <w:basedOn w:val="VerbatimChar"/>
-    <w:rPr>
-      <w:rFonts w:ascii="Consolas" w:hAnsi="Consolas"/>
-      <w:color w:val="0000CF"/>
-      <w:sz w:val="22"/>
-      <w:shd w:val="clear" w:color="auto" w:fill="F8F8F8"/>
-    </w:rPr>
-  </w:style>
-  <w:style w:type="character" w:customStyle="1" w:styleId="CharTok">
-    <w:name w:val="CharTok"/>
-    <w:basedOn w:val="VerbatimChar"/>
-    <w:rPr>
-      <w:rFonts w:ascii="Consolas" w:hAnsi="Consolas"/>
-      <w:color w:val="4E9A06"/>
-      <w:sz w:val="22"/>
-      <w:shd w:val="clear" w:color="auto" w:fill="F8F8F8"/>
-    </w:rPr>
-  </w:style>
-  <w:style w:type="character" w:customStyle="1" w:styleId="StringTok">
-    <w:name w:val="StringTok"/>
-    <w:basedOn w:val="VerbatimChar"/>
-    <w:rPr>
-      <w:rFonts w:ascii="Consolas" w:hAnsi="Consolas"/>
-      <w:color w:val="4E9A06"/>
-      <w:sz w:val="22"/>
-      <w:shd w:val="clear" w:color="auto" w:fill="F8F8F8"/>
-    </w:rPr>
-  </w:style>
-  <w:style w:type="character" w:customStyle="1" w:styleId="CommentTok">
-    <w:name w:val="CommentTok"/>
-    <w:basedOn w:val="VerbatimChar"/>
-    <w:rPr>
-      <w:rFonts w:ascii="Consolas" w:hAnsi="Consolas"/>
-      <w:i/>
-      <w:color w:val="8F5902"/>
-      <w:sz w:val="22"/>
-      <w:shd w:val="clear" w:color="auto" w:fill="F8F8F8"/>
-    </w:rPr>
-  </w:style>
-  <w:style w:type="character" w:customStyle="1" w:styleId="OtherTok">
-    <w:name w:val="OtherTok"/>
-    <w:basedOn w:val="VerbatimChar"/>
-    <w:rPr>
-      <w:rFonts w:ascii="Consolas" w:hAnsi="Consolas"/>
-      <w:color w:val="8F5902"/>
-      <w:sz w:val="22"/>
-      <w:shd w:val="clear" w:color="auto" w:fill="F8F8F8"/>
-    </w:rPr>
-  </w:style>
-  <w:style w:type="character" w:customStyle="1" w:styleId="AlertTok">
-    <w:name w:val="AlertTok"/>
-    <w:basedOn w:val="VerbatimChar"/>
-    <w:rPr>
-      <w:rFonts w:ascii="Consolas" w:hAnsi="Consolas"/>
-      <w:color w:val="EF2929"/>
-      <w:sz w:val="22"/>
-      <w:shd w:val="clear" w:color="auto" w:fill="F8F8F8"/>
-    </w:rPr>
-  </w:style>
-  <w:style w:type="character" w:customStyle="1" w:styleId="FunctionTok">
-    <w:name w:val="FunctionTok"/>
-    <w:basedOn w:val="VerbatimChar"/>
-    <w:rPr>
-      <w:rFonts w:ascii="Consolas" w:hAnsi="Consolas"/>
-      <w:color w:val="000000"/>
-      <w:sz w:val="22"/>
-      <w:shd w:val="clear" w:color="auto" w:fill="F8F8F8"/>
-    </w:rPr>
-  </w:style>
-  <w:style w:type="character" w:customStyle="1" w:styleId="RegionMarkerTok">
-    <w:name w:val="RegionMarkerTok"/>
-    <w:basedOn w:val="VerbatimChar"/>
-    <w:rPr>
-      <w:rFonts w:ascii="Consolas" w:hAnsi="Consolas"/>
-      <w:sz w:val="22"/>
-      <w:shd w:val="clear" w:color="auto" w:fill="F8F8F8"/>
-    </w:rPr>
-  </w:style>
-  <w:style w:type="character" w:customStyle="1" w:styleId="ErrorTok">
-    <w:name w:val="ErrorTok"/>
-    <w:basedOn w:val="VerbatimChar"/>
-    <w:rPr>
-      <w:rFonts w:ascii="Consolas" w:hAnsi="Consolas"/>
-      <w:b/>
-      <w:sz w:val="22"/>
-      <w:shd w:val="clear" w:color="auto" w:fill="F8F8F8"/>
-    </w:rPr>
-  </w:style>
-  <w:style w:type="character" w:customStyle="1" w:styleId="NormalTok">
-    <w:name w:val="NormalTok"/>
-    <w:basedOn w:val="VerbatimChar"/>
-    <w:rPr>
-      <w:rFonts w:ascii="Consolas" w:hAnsi="Consolas"/>
-      <w:sz w:val="22"/>
-      <w:shd w:val="clear" w:color="auto" w:fill="F8F8F8"/>
-    </w:rPr>
-  </w:style>
-  <w:style w:type="paragraph" w:styleId="Caption">
-    <w:name w:val="caption"/>
-    <w:basedOn w:val="Normal"/>
-    <w:next w:val="Normal"/>
-    <w:unhideWhenUsed/>
-    <w:rsid w:val="00A43A4A"/>
-    <w:pPr>
-      <w:spacing w:before="0" w:after="200"/>
-    </w:pPr>
-    <w:rPr>
-      <w:i/>
-      <w:iCs/>
-      <w:color w:val="1F497D" w:themeColor="text2"/>
-      <w:sz w:val="18"/>
-      <w:szCs w:val="18"/>
-    </w:rPr>
-  </w:style>
-  <w:style w:type="character" w:styleId="PlaceholderText">
-    <w:name w:val="Placeholder Text"/>
-    <w:basedOn w:val="DefaultParagraphFont"/>
-    <w:semiHidden/>
-    <w:rsid w:val="0090612D"/>
-    <w:rPr>
-      <w:color w:val="808080"/>
-    </w:rPr>
-  </w:style>
-  <w:style w:type="character" w:styleId="CommentReference">
-    <w:name w:val="annotation reference"/>
-    <w:basedOn w:val="DefaultParagraphFont"/>
-    <w:semiHidden/>
-    <w:unhideWhenUsed/>
-    <w:rsid w:val="00B91ECB"/>
-    <w:rPr>
-      <w:sz w:val="16"/>
-      <w:szCs w:val="16"/>
-    </w:rPr>
-  </w:style>
-  <w:style w:type="paragraph" w:styleId="CommentText">
-    <w:name w:val="annotation text"/>
-    <w:basedOn w:val="Normal"/>
-    <w:link w:val="CommentTextChar"/>
-    <w:semiHidden/>
-    <w:unhideWhenUsed/>
-    <w:rsid w:val="00B91ECB"/>
-    <w:rPr>
-      <w:szCs w:val="20"/>
-    </w:rPr>
-  </w:style>
-  <w:style w:type="character" w:customStyle="1" w:styleId="CommentTextChar">
-    <w:name w:val="Comment Text Char"/>
-    <w:basedOn w:val="DefaultParagraphFont"/>
-    <w:link w:val="CommentText"/>
-    <w:semiHidden/>
-    <w:rsid w:val="00B91ECB"/>
-    <w:rPr>
-      <w:sz w:val="20"/>
-      <w:szCs w:val="20"/>
-    </w:rPr>
-  </w:style>
-  <w:style w:type="paragraph" w:styleId="CommentSubject">
-    <w:name w:val="annotation subject"/>
-    <w:basedOn w:val="CommentText"/>
-    <w:next w:val="CommentText"/>
-    <w:link w:val="CommentSubjectChar"/>
-    <w:semiHidden/>
-    <w:unhideWhenUsed/>
-    <w:rsid w:val="00B91ECB"/>
-    <w:rPr>
-      <w:b/>
-      <w:bCs/>
-    </w:rPr>
-  </w:style>
-  <w:style w:type="character" w:customStyle="1" w:styleId="CommentSubjectChar">
-    <w:name w:val="Comment Subject Char"/>
-    <w:basedOn w:val="CommentTextChar"/>
-    <w:link w:val="CommentSubject"/>
-    <w:semiHidden/>
-    <w:rsid w:val="00B91ECB"/>
-    <w:rPr>
-      <w:b/>
-      <w:bCs/>
-      <w:sz w:val="20"/>
-      <w:szCs w:val="20"/>
-    </w:rPr>
-  </w:style>
-  <w:style w:type="paragraph" w:styleId="BalloonText">
-    <w:name w:val="Balloon Text"/>
-    <w:basedOn w:val="Normal"/>
-    <w:link w:val="BalloonTextChar"/>
-    <w:semiHidden/>
-    <w:unhideWhenUsed/>
-    <w:rsid w:val="00B91ECB"/>
-    <w:pPr>
-      <w:spacing w:before="0" w:after="0"/>
-    </w:pPr>
-    <w:rPr>
-      <w:rFonts w:ascii="Tahoma" w:hAnsi="Tahoma" w:cs="Tahoma"/>
-      <w:sz w:val="16"/>
-      <w:szCs w:val="16"/>
-    </w:rPr>
-  </w:style>
-  <w:style w:type="character" w:customStyle="1" w:styleId="BalloonTextChar">
-    <w:name w:val="Balloon Text Char"/>
-    <w:basedOn w:val="DefaultParagraphFont"/>
-    <w:link w:val="BalloonText"/>
-    <w:semiHidden/>
-    <w:rsid w:val="00B91ECB"/>
-    <w:rPr>
-      <w:rFonts w:ascii="Tahoma" w:hAnsi="Tahoma" w:cs="Tahoma"/>
-      <w:sz w:val="16"/>
-      <w:szCs w:val="16"/>
-    </w:rPr>
-  </w:style>
-</w:styles>
-</file>
-
-<file path=word/stylesWithEffects.xml><?xml version="1.0" encoding="utf-8"?>
-<w:styles xmlns:wpc="http://schemas.microsoft.com/office/word/2010/wordprocessingCanvas" xmlns:mc="http://schemas.openxmlformats.org/markup-compatibility/2006" xmlns:o="urn:schemas-microsoft-com:office:office" xmlns:r="http://schemas.openxmlformats.org/officeDocument/2006/relationships" xmlns:m="http://schemas.openxmlformats.org/officeDocument/2006/math" xmlns:v="urn:schemas-microsoft-com:vml" xmlns:wp14="http://schemas.microsoft.com/office/word/2010/wordprocessingDrawing" xmlns:wp="http://schemas.openxmlformats.org/drawingml/2006/wordprocessingDrawing" xmlns:w10="urn:schemas-microsoft-com:office:word" xmlns:w="http://schemas.openxmlformats.org/wordprocessingml/2006/main" xmlns:w14="http://schemas.microsoft.com/office/word/2010/wordml" xmlns:wpg="http://schemas.microsoft.com/office/word/2010/wordprocessingGroup" xmlns:wpi="http://schemas.microsoft.com/office/word/2010/wordprocessingInk" xmlns:wne="http://schemas.microsoft.com/office/word/2006/wordml" xmlns:wps="http://schemas.microsoft.com/office/word/2010/wordprocessingShape" mc:Ignorable="w14 wp14">
-  <w:docDefaults>
-    <w:rPrDefault>
-      <w:rPr>
-        <w:rFonts w:asciiTheme="minorHAnsi" w:eastAsiaTheme="minorHAnsi" w:hAnsiTheme="minorHAnsi" w:cstheme="minorBidi"/>
-        <w:sz w:val="24"/>
-        <w:szCs w:val="24"/>
-        <w:lang w:val="en-US" w:eastAsia="en-US" w:bidi="ar-SA"/>
-      </w:rPr>
-    </w:rPrDefault>
-    <w:pPrDefault>
-      <w:pPr>
-        <w:spacing w:after="200"/>
-      </w:pPr>
-    </w:pPrDefault>
-  </w:docDefaults>
-  <w:latentStyles w:defLockedState="0" w:defUIPriority="0" w:defSemiHidden="1" w:defUnhideWhenUsed="0" w:defQFormat="0" w:count="267">
-    <w:lsdException w:name="Normal" w:semiHidden="0"/>
-    <w:lsdException w:name="heading 1" w:semiHidden="0"/>
-    <w:lsdException w:name="heading 2" w:semiHidden="0"/>
-    <w:lsdException w:name="heading 3" w:semiHidden="0"/>
-    <w:lsdException w:name="heading 4" w:semiHidden="0"/>
-    <w:lsdException w:name="heading 5" w:semiHidden="0"/>
-    <w:lsdException w:name="heading 6" w:semiHidden="0"/>
-    <w:lsdException w:name="heading 7" w:semiHidden="0"/>
-    <w:lsdException w:name="heading 8" w:semiHidden="0"/>
-    <w:lsdException w:name="heading 9" w:semiHidden="0"/>
-    <w:lsdException w:name="index 1" w:unhideWhenUsed="1"/>
-    <w:lsdException w:name="index 2" w:semiHidden="0"/>
-    <w:lsdException w:name="index 3" w:semiHidden="0"/>
-    <w:lsdException w:name="index 4" w:semiHidden="0"/>
-    <w:lsdException w:name="index 5" w:semiHidden="0"/>
-    <w:lsdException w:name="index 6" w:semiHidden="0"/>
-    <w:lsdException w:name="index 7" w:unhideWhenUsed="1"/>
-    <w:lsdException w:name="index 8" w:unhideWhenUsed="1"/>
-    <w:lsdException w:name="index 9" w:unhideWhenUsed="1"/>
-    <w:lsdException w:name="toc 1" w:unhideWhenUsed="1"/>
-    <w:lsdException w:name="toc 2" w:unhideWhenUsed="1"/>
-    <w:lsdException w:name="toc 3" w:unhideWhenUsed="1"/>
-    <w:lsdException w:name="toc 4" w:unhideWhenUsed="1"/>
-    <w:lsdException w:name="toc 5" w:unhideWhenUsed="1"/>
-    <w:lsdException w:name="toc 6" w:unhideWhenUsed="1"/>
-    <w:lsdException w:name="toc 7" w:unhideWhenUsed="1"/>
-    <w:lsdException w:name="toc 8" w:unhideWhenUsed="1"/>
-    <w:lsdException w:name="toc 9" w:unhideWhenUsed="1"/>
-    <w:lsdException w:name="Normal Indent" w:unhideWhenUsed="1"/>
-    <w:lsdException w:name="footnote text" w:unhideWhenUsed="1"/>
-    <w:lsdException w:name="annotation text" w:unhideWhenUsed="1"/>
-    <w:lsdException w:name="header" w:unhideWhenUsed="1"/>
-    <w:lsdException w:name="footer" w:unhideWhenUsed="1"/>
-    <w:lsdException w:name="index heading" w:unhideWhenUsed="1"/>
-    <w:lsdException w:name="caption" w:unhideWhenUsed="1"/>
-    <w:lsdException w:name="table of figures" w:unhideWhenUsed="1"/>
-    <w:lsdException w:name="envelope address" w:unhideWhenUsed="1"/>
-    <w:lsdException w:name="envelope return" w:unhideWhenUsed="1"/>
-    <w:lsdException w:name="footnote reference" w:unhideWhenUsed="1"/>
-    <w:lsdException w:name="annotation reference" w:unhideWhenUsed="1"/>
-    <w:lsdException w:name="line number" w:unhideWhenUsed="1"/>
-    <w:lsdException w:name="page number" w:unhideWhenUsed="1"/>
-    <w:lsdException w:name="endnote reference" w:unhideWhenUsed="1"/>
-    <w:lsdException w:name="endnote text" w:unhideWhenUsed="1"/>
-    <w:lsdException w:name="table of authorities" w:unhideWhenUsed="1"/>
-    <w:lsdException w:name="macro" w:unhideWhenUsed="1"/>
-    <w:lsdException w:name="toa heading" w:unhideWhenUsed="1"/>
-    <w:lsdException w:name="List" w:unhideWhenUsed="1"/>
-    <w:lsdException w:name="List Bullet" w:unhideWhenUsed="1"/>
-    <w:lsdException w:name="List Number" w:unhideWhenUsed="1"/>
-    <w:lsdException w:name="List 2" w:unhideWhenUsed="1"/>
-    <w:lsdException w:name="List 3" w:unhideWhenUsed="1"/>
-    <w:lsdException w:name="List 4" w:unhideWhenUsed="1"/>
-    <w:lsdException w:name="List 5" w:unhideWhenUsed="1"/>
-    <w:lsdException w:name="List Bullet 2" w:unhideWhenUsed="1"/>
-    <w:lsdException w:name="List Bullet 3" w:unhideWhenUsed="1"/>
-    <w:lsdException w:name="List Bullet 4" w:unhideWhenUsed="1"/>
-    <w:lsdException w:name="List Bullet 5" w:unhideWhenUsed="1"/>
-    <w:lsdException w:name="List Number 2" w:semiHidden="0"/>
-    <w:lsdException w:name="List Number 3" w:unhideWhenUsed="1"/>
-    <w:lsdException w:name="List Number 4" w:unhideWhenUsed="1"/>
-    <w:lsdException w:name="List Number 5" w:semiHidden="0"/>
-    <w:lsdException w:name="Title" w:semiHidden="0"/>
-    <w:lsdException w:name="Closing" w:unhideWhenUsed="1"/>
-    <w:lsdException w:name="Signature" w:unhideWhenUsed="1"/>
-    <w:lsdException w:name="Default Paragraph Font" w:unhideWhenUsed="1"/>
-    <w:lsdException w:name="Body Text" w:unhideWhenUsed="1"/>
-    <w:lsdException w:name="Body Text Indent" w:unhideWhenUsed="1"/>
-    <w:lsdException w:name="List Continue" w:unhideWhenUsed="1"/>
-    <w:lsdException w:name="List Continue 2" w:unhideWhenUsed="1"/>
-    <w:lsdException w:name="List Continue 3" w:unhideWhenUsed="1"/>
-    <w:lsdException w:name="List Continue 4" w:unhideWhenUsed="1"/>
-    <w:lsdException w:name="List Continue 5" w:unhideWhenUsed="1"/>
-    <w:lsdException w:name="Message Header" w:unhideWhenUsed="1"/>
-    <w:lsdException w:name="Subtitle" w:semiHidden="0"/>
-    <w:lsdException w:name="Salutation" w:unhideWhenUsed="1"/>
-    <w:lsdException w:name="Date" w:unhideWhenUsed="1"/>
-    <w:lsdException w:name="Body Text First Indent" w:unhideWhenUsed="1"/>
-    <w:lsdException w:name="Body Text First Indent 2" w:unhideWhenUsed="1"/>
-    <w:lsdException w:name="Note Heading" w:unhideWhenUsed="1"/>
-    <w:lsdException w:name="Body Text 2" w:unhideWhenUsed="1"/>
-    <w:lsdException w:name="Body Text 3" w:unhideWhenUsed="1"/>
-    <w:lsdException w:name="Body Text Indent 2" w:unhideWhenUsed="1"/>
-    <w:lsdException w:name="Body Text Indent 3" w:semiHidden="0"/>
-    <w:lsdException w:name="Block Text" w:semiHidden="0"/>
-    <w:lsdException w:name="Hyperlink" w:semiHidden="0"/>
-    <w:lsdException w:name="FollowedHyperlink" w:semiHidden="0"/>
-    <w:lsdException w:name="Strong" w:semiHidden="0"/>
-    <w:lsdException w:name="Emphasis" w:semiHidden="0"/>
-    <w:lsdException w:name="Document Map" w:unhideWhenUsed="1"/>
-    <w:lsdException w:name="Plain Text" w:unhideWhenUsed="1"/>
-    <w:lsdException w:name="E-mail Signature" w:unhideWhenUsed="1"/>
-    <w:lsdException w:name="HTML Top of Form" w:unhideWhenUsed="1"/>
-    <w:lsdException w:name="HTML Bottom of Form" w:unhideWhenUsed="1"/>
-    <w:lsdException w:name="Normal (Web)" w:unhideWhenUsed="1"/>
-    <w:lsdException w:name="HTML Acronym" w:unhideWhenUsed="1"/>
-    <w:lsdException w:name="HTML Address" w:unhideWhenUsed="1"/>
-    <w:lsdException w:name="HTML Cite" w:unhideWhenUsed="1"/>
-    <w:lsdException w:name="HTML Code" w:unhideWhenUsed="1"/>
-    <w:lsdException w:name="HTML Definition" w:unhideWhenUsed="1"/>
-    <w:lsdException w:name="HTML Keyboard" w:unhideWhenUsed="1"/>
-    <w:lsdException w:name="HTML Preformatted" w:unhideWhenUsed="1"/>
-    <w:lsdException w:name="HTML Sample" w:unhideWhenUsed="1"/>
-    <w:lsdException w:name="HTML Typewriter" w:unhideWhenUsed="1"/>
-    <w:lsdException w:name="HTML Variable" w:unhideWhenUsed="1"/>
-    <w:lsdException w:name="Normal Table" w:unhideWhenUsed="1"/>
-    <w:lsdException w:name="annotation subject" w:unhideWhenUsed="1"/>
-    <w:lsdException w:name="No List" w:unhideWhenUsed="1"/>
-    <w:lsdException w:name="Outline List 1" w:unhideWhenUsed="1"/>
-    <w:lsdException w:name="Outline List 2" w:unhideWhenUsed="1"/>
-    <w:lsdException w:name="Outline List 3" w:unhideWhenUsed="1"/>
-    <w:lsdException w:name="Table Simple 1" w:unhideWhenUsed="1"/>
-    <w:lsdException w:name="Table Simple 2" w:unhideWhenUsed="1"/>
-    <w:lsdException w:name="Table Simple 3" w:unhideWhenUsed="1"/>
-    <w:lsdException w:name="Table Classic 1" w:unhideWhenUsed="1"/>
-    <w:lsdException w:name="Table Classic 2" w:unhideWhenUsed="1"/>
-    <w:lsdException w:name="Table Classic 3" w:unhideWhenUsed="1"/>
-    <w:lsdException w:name="Table Classic 4" w:unhideWhenUsed="1"/>
-    <w:lsdException w:name="Table Colorful 1" w:unhideWhenUsed="1"/>
-    <w:lsdException w:name="Table Colorful 2" w:unhideWhenUsed="1"/>
-    <w:lsdException w:name="Table Colorful 3" w:unhideWhenUsed="1"/>
-    <w:lsdException w:name="Table Columns 1" w:unhideWhenUsed="1"/>
-    <w:lsdException w:name="Table Columns 2" w:unhideWhenUsed="1"/>
-    <w:lsdException w:name="Table Columns 3" w:unhideWhenUsed="1"/>
-    <w:lsdException w:name="Table Columns 4" w:unhideWhenUsed="1"/>
-    <w:lsdException w:name="Table Columns 5" w:unhideWhenUsed="1"/>
-    <w:lsdException w:name="Table Grid 1" w:unhideWhenUsed="1"/>
-    <w:lsdException w:name="Table Grid 2" w:unhideWhenUsed="1"/>
-    <w:lsdException w:name="Table Grid 3" w:unhideWhenUsed="1"/>
-    <w:lsdException w:name="Table Grid 4" w:unhideWhenUsed="1"/>
-    <w:lsdException w:name="Table Grid 5" w:unhideWhenUsed="1"/>
-    <w:lsdException w:name="Table Grid 6" w:unhideWhenUsed="1"/>
-    <w:lsdException w:name="Table Grid 7" w:unhideWhenUsed="1"/>
-    <w:lsdException w:name="Table Grid 8" w:unhideWhenUsed="1"/>
-    <w:lsdException w:name="Table List 1" w:unhideWhenUsed="1"/>
-    <w:lsdException w:name="Table List 2" w:unhideWhenUsed="1"/>
-    <w:lsdException w:name="Table List 3" w:unhideWhenUsed="1"/>
-    <w:lsdException w:name="Table List 4" w:unhideWhenUsed="1"/>
-    <w:lsdException w:name="Table List 5" w:unhideWhenUsed="1"/>
-    <w:lsdException w:name="Table List 6" w:unhideWhenUsed="1"/>
-    <w:lsdException w:name="Table List 7" w:unhideWhenUsed="1"/>
-    <w:lsdException w:name="Table List 8" w:unhideWhenUsed="1"/>
-    <w:lsdException w:name="Table 3D effects 1" w:unhideWhenUsed="1"/>
-    <w:lsdException w:name="Table 3D effects 2" w:unhideWhenUsed="1"/>
-    <w:lsdException w:name="Table 3D effects 3" w:unhideWhenUsed="1"/>
-    <w:lsdException w:name="Table Contemporary" w:unhideWhenUsed="1"/>
-    <w:lsdException w:name="Table Elegant" w:unhideWhenUsed="1"/>
-    <w:lsdException w:name="Table Professional" w:unhideWhenUsed="1"/>
-    <w:lsdException w:name="Table Subtle 1" w:unhideWhenUsed="1"/>
-    <w:lsdException w:name="Table Subtle 2" w:unhideWhenUsed="1"/>
-    <w:lsdException w:name="Table Web 1" w:unhideWhenUsed="1"/>
-    <w:lsdException w:name="Table Web 2" w:unhideWhenUsed="1"/>
-    <w:lsdException w:name="Table Web 3" w:unhideWhenUsed="1"/>
-    <w:lsdException w:name="Balloon Text" w:unhideWhenUsed="1"/>
-    <w:lsdException w:name="Table Grid" w:semiHidden="0"/>
-    <w:lsdException w:name="Table Theme" w:unhideWhenUsed="1"/>
-    <w:lsdException w:name="No Spacing" w:semiHidden="0"/>
-    <w:lsdException w:name="Light Shading" w:semiHidden="0"/>
-    <w:lsdException w:name="Light List" w:semiHidden="0"/>
-    <w:lsdException w:name="Light Grid" w:semiHidden="0"/>
-    <w:lsdException w:name="Medium Shading 1" w:semiHidden="0"/>
-    <w:lsdException w:name="Medium Shading 2" w:semiHidden="0"/>
-    <w:lsdException w:name="Medium List 1" w:semiHidden="0"/>
-    <w:lsdException w:name="Medium List 2" w:semiHidden="0"/>
-    <w:lsdException w:name="Medium Grid 1" w:semiHidden="0"/>
-    <w:lsdException w:name="Medium Grid 2" w:semiHidden="0"/>
-    <w:lsdException w:name="Medium Grid 3" w:semiHidden="0"/>
-    <w:lsdException w:name="Dark List" w:semiHidden="0"/>
-    <w:lsdException w:name="Colorful Shading" w:semiHidden="0"/>
-    <w:lsdException w:name="Colorful List" w:semiHidden="0"/>
-    <w:lsdException w:name="Colorful Grid" w:semiHidden="0"/>
-    <w:lsdException w:name="Light Shading Accent 1" w:semiHidden="0"/>
-    <w:lsdException w:name="Light List Accent 1" w:semiHidden="0"/>
-    <w:lsdException w:name="Light Grid Accent 1" w:semiHidden="0"/>
-    <w:lsdException w:name="Medium Shading 1 Accent 1" w:semiHidden="0"/>
-    <w:lsdException w:name="Medium Shading 2 Accent 1" w:semiHidden="0"/>
-    <w:lsdException w:name="Medium List 1 Accent 1" w:semiHidden="0"/>
-    <w:lsdException w:name="List Paragraph" w:semiHidden="0"/>
-    <w:lsdException w:name="Quote" w:semiHidden="0"/>
-    <w:lsdException w:name="Intense Quote" w:semiHidden="0"/>
-    <w:lsdException w:name="Medium List 2 Accent 1" w:semiHidden="0"/>
-    <w:lsdException w:name="Medium Grid 1 Accent 1" w:semiHidden="0"/>
-    <w:lsdException w:name="Medium Grid 2 Accent 1" w:semiHidden="0"/>
-    <w:lsdException w:name="Medium Grid 3 Accent 1" w:semiHidden="0"/>
-    <w:lsdException w:name="Dark List Accent 1" w:semiHidden="0"/>
-    <w:lsdException w:name="Colorful Shading Accent 1" w:semiHidden="0"/>
-    <w:lsdException w:name="Colorful List Accent 1" w:semiHidden="0"/>
-    <w:lsdException w:name="Colorful Grid Accent 1" w:semiHidden="0"/>
-    <w:lsdException w:name="Light Shading Accent 2" w:semiHidden="0"/>
-    <w:lsdException w:name="Light List Accent 2" w:semiHidden="0"/>
-    <w:lsdException w:name="Light Grid Accent 2" w:semiHidden="0"/>
-    <w:lsdException w:name="Medium Shading 1 Accent 2" w:semiHidden="0"/>
-    <w:lsdException w:name="Medium Shading 2 Accent 2" w:semiHidden="0"/>
-    <w:lsdException w:name="Medium List 1 Accent 2" w:semiHidden="0"/>
-    <w:lsdException w:name="Medium List 2 Accent 2" w:semiHidden="0"/>
-    <w:lsdException w:name="Medium Grid 1 Accent 2" w:semiHidden="0"/>
-    <w:lsdException w:name="Medium Grid 2 Accent 2" w:semiHidden="0"/>
-    <w:lsdException w:name="Medium Grid 3 Accent 2" w:semiHidden="0"/>
-    <w:lsdException w:name="Dark List Accent 2" w:semiHidden="0"/>
-    <w:lsdException w:name="Colorful Shading Accent 2" w:semiHidden="0"/>
-    <w:lsdException w:name="Colorful List Accent 2" w:semiHidden="0"/>
-    <w:lsdException w:name="Colorful Grid Accent 2" w:semiHidden="0"/>
-    <w:lsdException w:name="Light Shading Accent 3" w:semiHidden="0"/>
-    <w:lsdException w:name="Light List Accent 3" w:semiHidden="0"/>
-    <w:lsdException w:name="Light Grid Accent 3" w:semiHidden="0"/>
-    <w:lsdException w:name="Medium Shading 1 Accent 3" w:semiHidden="0"/>
-    <w:lsdException w:name="Medium Shading 2 Accent 3" w:semiHidden="0"/>
-    <w:lsdException w:name="Medium List 1 Accent 3" w:semiHidden="0"/>
-    <w:lsdException w:name="Medium List 2 Accent 3" w:semiHidden="0"/>
-    <w:lsdException w:name="Medium Grid 1 Accent 3" w:semiHidden="0"/>
-    <w:lsdException w:name="Medium Grid 2 Accent 3" w:semiHidden="0"/>
-    <w:lsdException w:name="Medium Grid 3 Accent 3" w:semiHidden="0"/>
-    <w:lsdException w:name="Dark List Accent 3" w:semiHidden="0"/>
-    <w:lsdException w:name="Colorful Shading Accent 3" w:semiHidden="0"/>
-    <w:lsdException w:name="Colorful List Accent 3" w:semiHidden="0"/>
-    <w:lsdException w:name="Colorful Grid Accent 3" w:semiHidden="0"/>
-    <w:lsdException w:name="Light Shading Accent 4" w:semiHidden="0"/>
-    <w:lsdException w:name="Light List Accent 4" w:semiHidden="0"/>
-    <w:lsdException w:name="Light Grid Accent 4" w:semiHidden="0"/>
-    <w:lsdException w:name="Medium Shading 1 Accent 4" w:semiHidden="0"/>
-    <w:lsdException w:name="Medium Shading 2 Accent 4" w:semiHidden="0"/>
-    <w:lsdException w:name="Medium List 1 Accent 4" w:semiHidden="0"/>
-    <w:lsdException w:name="Medium List 2 Accent 4" w:semiHidden="0"/>
-    <w:lsdException w:name="Medium Grid 1 Accent 4" w:semiHidden="0"/>
-    <w:lsdException w:name="Medium Grid 2 Accent 4" w:semiHidden="0"/>
-    <w:lsdException w:name="Medium Grid 3 Accent 4" w:semiHidden="0"/>
-    <w:lsdException w:name="Dark List Accent 4" w:semiHidden="0"/>
-    <w:lsdException w:name="Colorful Shading Accent 4" w:semiHidden="0"/>
-    <w:lsdException w:name="Colorful List Accent 4" w:semiHidden="0"/>
-    <w:lsdException w:name="Colorful Grid Accent 4" w:semiHidden="0"/>
-    <w:lsdException w:name="Light Shading Accent 5" w:semiHidden="0"/>
-    <w:lsdException w:name="Light List Accent 5" w:semiHidden="0"/>
-    <w:lsdException w:name="Light Grid Accent 5" w:semiHidden="0"/>
-    <w:lsdException w:name="Medium Shading 1 Accent 5" w:semiHidden="0"/>
-    <w:lsdException w:name="Medium Shading 2 Accent 5" w:semiHidden="0"/>
-    <w:lsdException w:name="Medium List 1 Accent 5" w:semiHidden="0"/>
-    <w:lsdException w:name="Medium List 2 Accent 5" w:semiHidden="0"/>
-    <w:lsdException w:name="Medium Grid 1 Accent 5" w:semiHidden="0"/>
-    <w:lsdException w:name="Medium Grid 2 Accent 5" w:semiHidden="0"/>
-    <w:lsdException w:name="Medium Grid 3 Accent 5" w:semiHidden="0"/>
-    <w:lsdException w:name="Dark List Accent 5" w:semiHidden="0"/>
-    <w:lsdException w:name="Colorful Shading Accent 5" w:semiHidden="0"/>
-    <w:lsdException w:name="Colorful List Accent 5" w:semiHidden="0"/>
-    <w:lsdException w:name="Colorful Grid Accent 5" w:semiHidden="0"/>
-    <w:lsdException w:name="Light Shading Accent 6" w:semiHidden="0"/>
-    <w:lsdException w:name="Light List Accent 6" w:semiHidden="0"/>
-    <w:lsdException w:name="Light Grid Accent 6" w:semiHidden="0"/>
-    <w:lsdException w:name="Medium Shading 1 Accent 6" w:semiHidden="0"/>
-    <w:lsdException w:name="Medium Shading 2 Accent 6" w:semiHidden="0"/>
-    <w:lsdException w:name="Medium List 1 Accent 6" w:semiHidden="0"/>
-    <w:lsdException w:name="Medium List 2 Accent 6" w:semiHidden="0"/>
-    <w:lsdException w:name="Medium Grid 1 Accent 6" w:semiHidden="0"/>
-    <w:lsdException w:name="Medium Grid 2 Accent 6" w:semiHidden="0"/>
-    <w:lsdException w:name="Medium Grid 3 Accent 6" w:semiHidden="0"/>
-    <w:lsdException w:name="Dark List Accent 6" w:semiHidden="0"/>
-    <w:lsdException w:name="Colorful Shading Accent 6" w:semiHidden="0"/>
-    <w:lsdException w:name="Colorful List Accent 6" w:semiHidden="0"/>
-    <w:lsdException w:name="Colorful Grid Accent 6" w:semiHidden="0"/>
-    <w:lsdException w:name="Subtle Emphasis" w:semiHidden="0"/>
-    <w:lsdException w:name="Intense Emphasis" w:semiHidden="0"/>
-    <w:lsdException w:name="Subtle Reference" w:semiHidden="0"/>
-    <w:lsdException w:name="Intense Reference" w:semiHidden="0"/>
-    <w:lsdException w:name="Book Title" w:semiHidden="0"/>
-    <w:lsdException w:name="Bibliography" w:unhideWhenUsed="1"/>
-    <w:lsdException w:name="TOC Heading" w:unhideWhenUsed="1"/>
+  <w:latentStyles w:defLockedState="0" w:defUIPriority="0" w:defSemiHidden="0" w:defUnhideWhenUsed="0" w:defQFormat="0" w:count="371">
+    <w:lsdException w:name="heading 7" w:unhideWhenUsed="1"/>
+    <w:lsdException w:name="heading 8" w:unhideWhenUsed="1"/>
+    <w:lsdException w:name="heading 9" w:unhideWhenUsed="1"/>
+    <w:lsdException w:name="index 1" w:semiHidden="1" w:unhideWhenUsed="1"/>
+    <w:lsdException w:name="index 2" w:unhideWhenUsed="1"/>
+    <w:lsdException w:name="index 3" w:unhideWhenUsed="1"/>
+    <w:lsdException w:name="index 4" w:unhideWhenUsed="1"/>
+    <w:lsdException w:name="index 5" w:unhideWhenUsed="1"/>
+    <w:lsdException w:name="index 6" w:unhideWhenUsed="1"/>
+    <w:lsdException w:name="index 7" w:semiHidden="1" w:unhideWhenUsed="1"/>
+    <w:lsdException w:name="index 8" w:semiHidden="1" w:unhideWhenUsed="1"/>
+    <w:lsdException w:name="index 9" w:semiHidden="1" w:unhideWhenUsed="1"/>
+    <w:lsdException w:name="toc 1" w:semiHidden="1" w:unhideWhenUsed="1"/>
+    <w:lsdException w:name="toc 2" w:semiHidden="1" w:unhideWhenUsed="1"/>
+    <w:lsdException w:name="toc 3" w:semiHidden="1" w:unhideWhenUsed="1"/>
+    <w:lsdException w:name="toc 4" w:semiHidden="1" w:unhideWhenUsed="1"/>
+    <w:lsdException w:name="toc 5" w:semiHidden="1" w:unhideWhenUsed="1"/>
+    <w:lsdException w:name="toc 6" w:semiHidden="1" w:unhideWhenUsed="1"/>
+    <w:lsdException w:name="toc 7" w:semiHidden="1" w:unhideWhenUsed="1"/>
+    <w:lsdException w:name="toc 8" w:semiHidden="1" w:unhideWhenUsed="1"/>
+    <w:lsdException w:name="toc 9" w:semiHidden="1" w:unhideWhenUsed="1"/>
+    <w:lsdException w:name="Normal Indent" w:semiHidden="1" w:unhideWhenUsed="1"/>
+    <w:lsdException w:name="footnote text" w:semiHidden="1" w:unhideWhenUsed="1"/>
+    <w:lsdException w:name="annotation text" w:semiHidden="1" w:unhideWhenUsed="1"/>
+    <w:lsdException w:name="header" w:semiHidden="1" w:unhideWhenUsed="1"/>
+    <w:lsdException w:name="footer" w:semiHidden="1" w:unhideWhenUsed="1"/>
+    <w:lsdException w:name="index heading" w:semiHidden="1" w:unhideWhenUsed="1"/>
+    <w:lsdException w:name="caption" w:semiHidden="1" w:unhideWhenUsed="1"/>
+    <w:lsdException w:name="table of figures" w:semiHidden="1" w:unhideWhenUsed="1"/>
+    <w:lsdException w:name="envelope address" w:semiHidden="1" w:unhideWhenUsed="1"/>
+    <w:lsdException w:name="envelope return" w:semiHidden="1" w:unhideWhenUsed="1"/>
+    <w:lsdException w:name="footnote reference" w:semiHidden="1" w:unhideWhenUsed="1"/>
+    <w:lsdException w:name="annotation reference" w:semiHidden="1" w:unhideWhenUsed="1"/>
+    <w:lsdException w:name="line number" w:semiHidden="1" w:unhideWhenUsed="1"/>
+    <w:lsdException w:name="page number" w:semiHidden="1" w:unhideWhenUsed="1"/>
+    <w:lsdException w:name="endnote reference" w:semiHidden="1" w:unhideWhenUsed="1"/>
+    <w:lsdException w:name="endnote text" w:semiHidden="1" w:unhideWhenUsed="1"/>
+    <w:lsdException w:name="table of authorities" w:semiHidden="1" w:unhideWhenUsed="1"/>
+    <w:lsdException w:name="macro" w:semiHidden="1" w:unhideWhenUsed="1"/>
+    <w:lsdException w:name="toa heading" w:semiHidden="1" w:unhideWhenUsed="1"/>
+    <w:lsdException w:name="List" w:semiHidden="1" w:unhideWhenUsed="1"/>
+    <w:lsdException w:name="List Bullet" w:semiHidden="1" w:unhideWhenUsed="1"/>
+    <w:lsdException w:name="List Number" w:semiHidden="1" w:unhideWhenUsed="1"/>
+    <w:lsdException w:name="List 2" w:semiHidden="1" w:unhideWhenUsed="1"/>
+    <w:lsdException w:name="List 3" w:semiHidden="1" w:unhideWhenUsed="1"/>
+    <w:lsdException w:name="List 4" w:semiHidden="1" w:unhideWhenUsed="1"/>
+    <w:lsdException w:name="List 5" w:semiHidden="1" w:unhideWhenUsed="1"/>
+    <w:lsdException w:name="List Bullet 2" w:semiHidden="1" w:unhideWhenUsed="1"/>
+    <w:lsdException w:name="List Bullet 3" w:semiHidden="1" w:unhideWhenUsed="1"/>
+    <w:lsdException w:name="List Bullet 4" w:semiHidden="1" w:unhideWhenUsed="1"/>
+    <w:lsdException w:name="List Bullet 5" w:semiHidden="1" w:unhideWhenUsed="1"/>
+    <w:lsdException w:name="List Number 2" w:unhideWhenUsed="1"/>
+    <w:lsdException w:name="List Number 3" w:semiHidden="1" w:unhideWhenUsed="1"/>
+    <w:lsdException w:name="List Number 4" w:semiHidden="1" w:unhideWhenUsed="1"/>
+    <w:lsdException w:name="List Number 5" w:unhideWhenUsed="1"/>
+    <w:lsdException w:name="Closing" w:semiHidden="1" w:unhideWhenUsed="1"/>
+    <w:lsdException w:name="Signature" w:semiHidden="1" w:unhideWhenUsed="1"/>
+    <w:lsdException w:name="Default Paragraph Font" w:semiHidden="1" w:unhideWhenUsed="1"/>
+    <w:lsdException w:name="Body Text" w:semiHidden="1" w:unhideWhenUsed="1"/>
+    <w:lsdException w:name="Body Text Indent" w:semiHidden="1" w:unhideWhenUsed="1"/>
+    <w:lsdException w:name="List Continue" w:semiHidden="1" w:unhideWhenUsed="1"/>
+    <w:lsdException w:name="List Continue 2" w:semiHidden="1" w:unhideWhenUsed="1"/>
+    <w:lsdException w:name="List Continue 3" w:semiHidden="1" w:unhideWhenUsed="1"/>
+    <w:lsdException w:name="List Continue 4" w:semiHidden="1" w:unhideWhenUsed="1"/>
+    <w:lsdException w:name="List Continue 5" w:semiHidden="1" w:unhideWhenUsed="1"/>
+    <w:lsdException w:name="Message Header" w:semiHidden="1" w:unhideWhenUsed="1"/>
+    <w:lsdException w:name="Salutation" w:semiHidden="1" w:unhideWhenUsed="1"/>
+    <w:lsdException w:name="Date" w:semiHidden="1" w:unhideWhenUsed="1"/>
+    <w:lsdException w:name="Body Text First Indent" w:semiHidden="1" w:unhideWhenUsed="1"/>
+    <w:lsdException w:name="Body Text First Indent 2" w:semiHidden="1" w:unhideWhenUsed="1"/>
+    <w:lsdException w:name="Note Heading" w:semiHidden="1" w:unhideWhenUsed="1"/>
+    <w:lsdException w:name="Body Text 2" w:semiHidden="1" w:unhideWhenUsed="1"/>
+    <w:lsdException w:name="Body Text 3" w:semiHidden="1" w:unhideWhenUsed="1"/>
+    <w:lsdException w:name="Body Text Indent 2" w:semiHidden="1" w:unhideWhenUsed="1"/>
+    <w:lsdException w:name="Body Text Indent 3" w:unhideWhenUsed="1"/>
+    <w:lsdException w:name="Block Text" w:unhideWhenUsed="1"/>
+    <w:lsdException w:name="Hyperlink" w:unhideWhenUsed="1"/>
+    <w:lsdException w:name="FollowedHyperlink" w:unhideWhenUsed="1"/>
+    <w:lsdException w:name="Document Map" w:semiHidden="1" w:unhideWhenUsed="1"/>
+    <w:lsdException w:name="Plain Text" w:semiHidden="1" w:unhideWhenUsed="1"/>
+    <w:lsdException w:name="E-mail Signature" w:semiHidden="1" w:unhideWhenUsed="1"/>
+    <w:lsdException w:name="HTML Top of Form" w:semiHidden="1" w:unhideWhenUsed="1"/>
+    <w:lsdException w:name="HTML Bottom of Form" w:semiHidden="1" w:unhideWhenUsed="1"/>
+    <w:lsdException w:name="Normal (Web)" w:semiHidden="1" w:unhideWhenUsed="1"/>
+    <w:lsdException w:name="HTML Acronym" w:semiHidden="1" w:unhideWhenUsed="1"/>
+    <w:lsdException w:name="HTML Address" w:semiHidden="1" w:unhideWhenUsed="1"/>
+    <w:lsdException w:name="HTML Cite" w:semiHidden="1" w:unhideWhenUsed="1"/>
+    <w:lsdException w:name="HTML Code" w:semiHidden="1" w:unhideWhenUsed="1"/>
+    <w:lsdException w:name="HTML Definition" w:semiHidden="1" w:unhideWhenUsed="1"/>
+    <w:lsdException w:name="HTML Keyboard" w:semiHidden="1" w:unhideWhenUsed="1"/>
+    <w:lsdException w:name="HTML Preformatted" w:semiHidden="1" w:unhideWhenUsed="1"/>
+    <w:lsdException w:name="HTML Sample" w:semiHidden="1" w:unhideWhenUsed="1"/>
+    <w:lsdException w:name="HTML Typewriter" w:semiHidden="1" w:unhideWhenUsed="1"/>
+    <w:lsdException w:name="HTML Variable" w:semiHidden="1" w:unhideWhenUsed="1"/>
+    <w:lsdException w:name="Normal Table" w:semiHidden="1" w:unhideWhenUsed="1"/>
+    <w:lsdException w:name="annotation subject" w:semiHidden="1" w:unhideWhenUsed="1"/>
+    <w:lsdException w:name="No List" w:semiHidden="1" w:unhideWhenUsed="1"/>
+    <w:lsdException w:name="Outline List 1" w:semiHidden="1" w:unhideWhenUsed="1"/>
+    <w:lsdException w:name="Outline List 2" w:semiHidden="1" w:unhideWhenUsed="1"/>
+    <w:lsdException w:name="Outline List 3" w:semiHidden="1" w:unhideWhenUsed="1"/>
+    <w:lsdException w:name="Table Simple 1" w:semiHidden="1" w:unhideWhenUsed="1"/>
+    <w:lsdException w:name="Table Simple 2" w:semiHidden="1" w:unhideWhenUsed="1"/>
+    <w:lsdException w:name="Table Simple 3" w:semiHidden="1" w:unhideWhenUsed="1"/>
+    <w:lsdException w:name="Table Classic 1" w:semiHidden="1" w:unhideWhenUsed="1"/>
+    <w:lsdException w:name="Table Classic 2" w:semiHidden="1" w:unhideWhenUsed="1"/>
+    <w:lsdException w:name="Table Classic 3" w:semiHidden="1" w:unhideWhenUsed="1"/>
+    <w:lsdException w:name="Table Classic 4" w:semiHidden="1" w:unhideWhenUsed="1"/>
+    <w:lsdException w:name="Table Colorful 1" w:semiHidden="1" w:unhideWhenUsed="1"/>
+    <w:lsdException w:name="Table Colorful 2" w:semiHidden="1" w:unhideWhenUsed="1"/>
+    <w:lsdException w:name="Table Colorful 3" w:semiHidden="1" w:unhideWhenUsed="1"/>
+    <w:lsdException w:name="Table Columns 1" w:semiHidden="1" w:unhideWhenUsed="1"/>
+    <w:lsdException w:name="Table Columns 2" w:semiHidden="1" w:unhideWhenUsed="1"/>
+    <w:lsdException w:name="Table Columns 3" w:semiHidden="1" w:unhideWhenUsed="1"/>
+    <w:lsdException w:name="Table Columns 4" w:semiHidden="1" w:unhideWhenUsed="1"/>
+    <w:lsdException w:name="Table Columns 5" w:semiHidden="1" w:unhideWhenUsed="1"/>
+    <w:lsdException w:name="Table Grid 1" w:semiHidden="1" w:unhideWhenUsed="1"/>
+    <w:lsdException w:name="Table Grid 2" w:semiHidden="1" w:unhideWhenUsed="1"/>
+    <w:lsdException w:name="Table Grid 3" w:semiHidden="1" w:unhideWhenUsed="1"/>
+    <w:lsdException w:name="Table Grid 4" w:semiHidden="1" w:unhideWhenUsed="1"/>
+    <w:lsdException w:name="Table Grid 5" w:semiHidden="1" w:unhideWhenUsed="1"/>
+    <w:lsdException w:name="Table Grid 6" w:semiHidden="1" w:unhideWhenUsed="1"/>
+    <w:lsdException w:name="Table Grid 7" w:semiHidden="1" w:unhideWhenUsed="1"/>
+    <w:lsdException w:name="Table Grid 8" w:semiHidden="1" w:unhideWhenUsed="1"/>
+    <w:lsdException w:name="Table List 1" w:semiHidden="1" w:unhideWhenUsed="1"/>
+    <w:lsdException w:name="Table List 2" w:semiHidden="1" w:unhideWhenUsed="1"/>
+    <w:lsdException w:name="Table List 3" w:semiHidden="1" w:unhideWhenUsed="1"/>
+    <w:lsdException w:name="Table List 4" w:semiHidden="1" w:unhideWhenUsed="1"/>
+    <w:lsdException w:name="Table List 5" w:semiHidden="1" w:unhideWhenUsed="1"/>
+    <w:lsdException w:name="Table List 6" w:semiHidden="1" w:unhideWhenUsed="1"/>
+    <w:lsdException w:name="Table List 7" w:semiHidden="1" w:unhideWhenUsed="1"/>
+    <w:lsdException w:name="Table List 8" w:semiHidden="1" w:unhideWhenUsed="1"/>
+    <w:lsdException w:name="Table 3D effects 1" w:semiHidden="1" w:unhideWhenUsed="1"/>
+    <w:lsdException w:name="Table 3D effects 2" w:semiHidden="1" w:unhideWhenUsed="1"/>
+    <w:lsdException w:name="Table 3D effects 3" w:semiHidden="1" w:unhideWhenUsed="1"/>
+    <w:lsdException w:name="Table Contemporary" w:semiHidden="1" w:unhideWhenUsed="1"/>
+    <w:lsdException w:name="Table Elegant" w:semiHidden="1" w:unhideWhenUsed="1"/>
+    <w:lsdException w:name="Table Professional" w:semiHidden="1" w:unhideWhenUsed="1"/>
+    <w:lsdException w:name="Table Subtle 1" w:semiHidden="1" w:unhideWhenUsed="1"/>
+    <w:lsdException w:name="Table Subtle 2" w:semiHidden="1" w:unhideWhenUsed="1"/>
+    <w:lsdException w:name="Table Web 1" w:semiHidden="1" w:unhideWhenUsed="1"/>
+    <w:lsdException w:name="Table Web 2" w:semiHidden="1" w:unhideWhenUsed="1"/>
+    <w:lsdException w:name="Table Web 3" w:semiHidden="1" w:unhideWhenUsed="1"/>
+    <w:lsdException w:name="Balloon Text" w:semiHidden="1" w:unhideWhenUsed="1"/>
+    <w:lsdException w:name="Table Theme" w:semiHidden="1" w:unhideWhenUsed="1"/>
+    <w:lsdException w:name="Placeholder Text" w:semiHidden="1"/>
+    <w:lsdException w:name="Light Shading"/>
+    <w:lsdException w:name="Light List"/>
+    <w:lsdException w:name="Light Grid"/>
+    <w:lsdException w:name="Medium Shading 1"/>
+    <w:lsdException w:name="Medium Shading 2"/>
+    <w:lsdException w:name="Medium List 1"/>
+    <w:lsdException w:name="Medium List 2"/>
+    <w:lsdException w:name="Medium Grid 1"/>
+    <w:lsdException w:name="Medium Grid 2"/>
+    <w:lsdException w:name="Medium Grid 3"/>
+    <w:lsdException w:name="Dark List"/>
+    <w:lsdException w:name="Colorful Shading"/>
+    <w:lsdException w:name="Colorful List"/>
+    <w:lsdException w:name="Colorful Grid"/>
+    <w:lsdException w:name="Light Shading Accent 1"/>
+    <w:lsdException w:name="Light List Accent 1"/>
+    <w:lsdException w:name="Light Grid Accent 1"/>
+    <w:lsdException w:name="Medium Shading 1 Accent 1"/>
+    <w:lsdException w:name="Medium Shading 2 Accent 1"/>
+    <w:lsdException w:name="Medium List 1 Accent 1"/>
+    <w:lsdException w:name="Revision" w:semiHidden="1"/>
+    <w:lsdException w:name="Medium List 2 Accent 1"/>
+    <w:lsdException w:name="Medium Grid 1 Accent 1"/>
+    <w:lsdException w:name="Medium Grid 2 Accent 1"/>
+    <w:lsdException w:name="Medium Grid 3 Accent 1"/>
+    <w:lsdException w:name="Dark List Accent 1"/>
+    <w:lsdException w:name="Colorful Shading Accent 1"/>
+    <w:lsdException w:name="Colorful List Accent 1"/>
+    <w:lsdException w:name="Colorful Grid Accent 1"/>
+    <w:lsdException w:name="Light Shading Accent 2"/>
+    <w:lsdException w:name="Light List Accent 2"/>
+    <w:lsdException w:name="Light Grid Accent 2"/>
+    <w:lsdException w:name="Medium Shading 1 Accent 2"/>
+    <w:lsdException w:name="Medium Shading 2 Accent 2"/>
+    <w:lsdException w:name="Medium List 1 Accent 2"/>
+    <w:lsdException w:name="Medium List 2 Accent 2"/>
+    <w:lsdException w:name="Medium Grid 1 Accent 2"/>
+    <w:lsdException w:name="Medium Grid 2 Accent 2"/>
+    <w:lsdException w:name="Medium Grid 3 Accent 2"/>
+    <w:lsdException w:name="Dark List Accent 2"/>
+    <w:lsdException w:name="Colorful Shading Accent 2"/>
+    <w:lsdException w:name="Colorful List Accent 2"/>
+    <w:lsdException w:name="Colorful Grid Accent 2"/>
+    <w:lsdException w:name="Light Shading Accent 3"/>
+    <w:lsdException w:name="Light List Accent 3"/>
+    <w:lsdException w:name="Light Grid Accent 3"/>
+    <w:lsdException w:name="Medium Shading 1 Accent 3"/>
+    <w:lsdException w:name="Medium Shading 2 Accent 3"/>
+    <w:lsdException w:name="Medium List 1 Accent 3"/>
+    <w:lsdException w:name="Medium List 2 Accent 3"/>
+    <w:lsdException w:name="Medium Grid 1 Accent 3"/>
+    <w:lsdException w:name="Medium Grid 2 Accent 3"/>
+    <w:lsdException w:name="Medium Grid 3 Accent 3"/>
+    <w:lsdException w:name="Dark List Accent 3"/>
+    <w:lsdException w:name="Colorful Shading Accent 3"/>
+    <w:lsdException w:name="Colorful List Accent 3"/>
+    <w:lsdException w:name="Colorful Grid Accent 3"/>
+    <w:lsdException w:name="Light Shading Accent 4"/>
+    <w:lsdException w:name="Light List Accent 4"/>
+    <w:lsdException w:name="Light Grid Accent 4"/>
+    <w:lsdException w:name="Medium Shading 1 Accent 4"/>
+    <w:lsdException w:name="Medium Shading 2 Accent 4"/>
+    <w:lsdException w:name="Medium List 1 Accent 4"/>
+    <w:lsdException w:name="Medium List 2 Accent 4"/>
+    <w:lsdException w:name="Medium Grid 1 Accent 4"/>
+    <w:lsdException w:name="Medium Grid 2 Accent 4"/>
+    <w:lsdException w:name="Medium Grid 3 Accent 4"/>
+    <w:lsdException w:name="Dark List Accent 4"/>
+    <w:lsdException w:name="Colorful Shading Accent 4"/>
+    <w:lsdException w:name="Colorful List Accent 4"/>
+    <w:lsdException w:name="Colorful Grid Accent 4"/>
+    <w:lsdException w:name="Light Shading Accent 5"/>
+    <w:lsdException w:name="Light List Accent 5"/>
+    <w:lsdException w:name="Light Grid Accent 5"/>
+    <w:lsdException w:name="Medium Shading 1 Accent 5"/>
+    <w:lsdException w:name="Medium Shading 2 Accent 5"/>
+    <w:lsdException w:name="Medium List 1 Accent 5"/>
+    <w:lsdException w:name="Medium List 2 Accent 5"/>
+    <w:lsdException w:name="Medium Grid 1 Accent 5"/>
+    <w:lsdException w:name="Medium Grid 2 Accent 5"/>
+    <w:lsdException w:name="Medium Grid 3 Accent 5"/>
+    <w:lsdException w:name="Dark List Accent 5"/>
+    <w:lsdException w:name="Colorful Shading Accent 5"/>
+    <w:lsdException w:name="Colorful List Accent 5"/>
+    <w:lsdException w:name="Colorful Grid Accent 5"/>
+    <w:lsdException w:name="Light Shading Accent 6"/>
+    <w:lsdException w:name="Light List Accent 6"/>
+    <w:lsdException w:name="Light Grid Accent 6"/>
+    <w:lsdException w:name="Medium Shading 1 Accent 6"/>
+    <w:lsdException w:name="Medium Shading 2 Accent 6"/>
+    <w:lsdException w:name="Medium List 1 Accent 6"/>
+    <w:lsdException w:name="Medium List 2 Accent 6"/>
+    <w:lsdException w:name="Medium Grid 1 Accent 6"/>
+    <w:lsdException w:name="Medium Grid 2 Accent 6"/>
+    <w:lsdException w:name="Medium Grid 3 Accent 6"/>
+    <w:lsdException w:name="Dark List Accent 6"/>
+    <w:lsdException w:name="Colorful Shading Accent 6"/>
+    <w:lsdException w:name="Colorful List Accent 6"/>
+    <w:lsdException w:name="Colorful Grid Accent 6"/>
+    <w:lsdException w:name="Bibliography" w:semiHidden="1" w:unhideWhenUsed="1"/>
+    <w:lsdException w:name="TOC Heading" w:semiHidden="1" w:unhideWhenUsed="1"/>
+    <w:lsdException w:name="Plain Table 1" w:uiPriority="41"/>
+    <w:lsdException w:name="Plain Table 2" w:uiPriority="42"/>
+    <w:lsdException w:name="Plain Table 3" w:uiPriority="43"/>
+    <w:lsdException w:name="Plain Table 4" w:uiPriority="44"/>
+    <w:lsdException w:name="Plain Table 5" w:uiPriority="45"/>
+    <w:lsdException w:name="Grid Table Light" w:uiPriority="40"/>
+    <w:lsdException w:name="Grid Table 1 Light" w:uiPriority="46"/>
+    <w:lsdException w:name="Grid Table 2" w:uiPriority="47"/>
+    <w:lsdException w:name="Grid Table 3" w:uiPriority="48"/>
+    <w:lsdException w:name="Grid Table 4" w:uiPriority="49"/>
+    <w:lsdException w:name="Grid Table 5 Dark" w:uiPriority="50"/>
+    <w:lsdException w:name="Grid Table 6 Colorful" w:uiPriority="51"/>
+    <w:lsdException w:name="Grid Table 7 Colorful" w:uiPriority="52"/>
+    <w:lsdException w:name="Grid Table 1 Light Accent 1" w:uiPriority="46"/>
+    <w:lsdException w:name="Grid Table 2 Accent 1" w:uiPriority="47"/>
+    <w:lsdException w:name="Grid Table 3 Accent 1" w:uiPriority="48"/>
+    <w:lsdException w:name="Grid Table 4 Accent 1" w:uiPriority="49"/>
+    <w:lsdException w:name="Grid Table 5 Dark Accent 1" w:uiPriority="50"/>
+    <w:lsdException w:name="Grid Table 6 Colorful Accent 1" w:uiPriority="51"/>
+    <w:lsdException w:name="Grid Table 7 Colorful Accent 1" w:uiPriority="52"/>
+    <w:lsdException w:name="Grid Table 1 Light Accent 2" w:uiPriority="46"/>
+    <w:lsdException w:name="Grid Table 2 Accent 2" w:uiPriority="47"/>
+    <w:lsdException w:name="Grid Table 3 Accent 2" w:uiPriority="48"/>
+    <w:lsdException w:name="Grid Table 4 Accent 2" w:uiPriority="49"/>
+    <w:lsdException w:name="Grid Table 5 Dark Accent 2" w:uiPriority="50"/>
+    <w:lsdException w:name="Grid Table 6 Colorful Accent 2" w:uiPriority="51"/>
+    <w:lsdException w:name="Grid Table 7 Colorful Accent 2" w:uiPriority="52"/>
+    <w:lsdException w:name="Grid Table 1 Light Accent 3" w:uiPriority="46"/>
+    <w:lsdException w:name="Grid Table 2 Accent 3" w:uiPriority="47"/>
+    <w:lsdException w:name="Grid Table 3 Accent 3" w:uiPriority="48"/>
+    <w:lsdException w:name="Grid Table 4 Accent 3" w:uiPriority="49"/>
+    <w:lsdException w:name="Grid Table 5 Dark Accent 3" w:uiPriority="50"/>
+    <w:lsdException w:name="Grid Table 6 Colorful Accent 3" w:uiPriority="51"/>
+    <w:lsdException w:name="Grid Table 7 Colorful Accent 3" w:uiPriority="52"/>
+    <w:lsdException w:name="Grid Table 1 Light Accent 4" w:uiPriority="46"/>
+    <w:lsdException w:name="Grid Table 2 Accent 4" w:uiPriority="47"/>
+    <w:lsdException w:name="Grid Table 3 Accent 4" w:uiPriority="48"/>
+    <w:lsdException w:name="Grid Table 4 Accent 4" w:uiPriority="49"/>
+    <w:lsdException w:name="Grid Table 5 Dark Accent 4" w:uiPriority="50"/>
+    <w:lsdException w:name="Grid Table 6 Colorful Accent 4" w:uiPriority="51"/>
+    <w:lsdException w:name="Grid Table 7 Colorful Accent 4" w:uiPriority="52"/>
+    <w:lsdException w:name="Grid Table 1 Light Accent 5" w:uiPriority="46"/>
+    <w:lsdException w:name="Grid Table 2 Accent 5" w:uiPriority="47"/>
+    <w:lsdException w:name="Grid Table 3 Accent 5" w:uiPriority="48"/>
+    <w:lsdException w:name="Grid Table 4 Accent 5" w:uiPriority="49"/>
+    <w:lsdException w:name="Grid Table 5 Dark Accent 5" w:uiPriority="50"/>
+    <w:lsdException w:name="Grid Table 6 Colorful Accent 5" w:uiPriority="51"/>
+    <w:lsdException w:name="Grid Table 7 Colorful Accent 5" w:uiPriority="52"/>
+    <w:lsdException w:name="Grid Table 1 Light Accent 6" w:uiPriority="46"/>
+    <w:lsdException w:name="Grid Table 2 Accent 6" w:uiPriority="47"/>
+    <w:lsdException w:name="Grid Table 3 Accent 6" w:uiPriority="48"/>
+    <w:lsdException w:name="Grid Table 4 Accent 6" w:uiPriority="49"/>
+    <w:lsdException w:name="Grid Table 5 Dark Accent 6" w:uiPriority="50"/>
+    <w:lsdException w:name="Grid Table 6 Colorful Accent 6" w:uiPriority="51"/>
+    <w:lsdException w:name="Grid Table 7 Colorful Accent 6" w:uiPriority="52"/>
+    <w:lsdException w:name="List Table 1 Light" w:uiPriority="46"/>
+    <w:lsdException w:name="List Table 2" w:uiPriority="47"/>
+    <w:lsdException w:name="List Table 3" w:uiPriority="48"/>
+    <w:lsdException w:name="List Table 4" w:uiPriority="49"/>
+    <w:lsdException w:name="List Table 5 Dark" w:uiPriority="50"/>
+    <w:lsdException w:name="List Table 6 Colorful" w:uiPriority="51"/>
+    <w:lsdException w:name="List Table 7 Colorful" w:uiPriority="52"/>
+    <w:lsdException w:name="List Table 1 Light Accent 1" w:uiPriority="46"/>
+    <w:lsdException w:name="List Table 2 Accent 1" w:uiPriority="47"/>
+    <w:lsdException w:name="List Table 3 Accent 1" w:uiPriority="48"/>
+    <w:lsdException w:name="List Table 4 Accent 1" w:uiPriority="49"/>
+    <w:lsdException w:name="List Table 5 Dark Accent 1" w:uiPriority="50"/>
+    <w:lsdException w:name="List Table 6 Colorful Accent 1" w:uiPriority="51"/>
+    <w:lsdException w:name="List Table 7 Colorful Accent 1" w:uiPriority="52"/>
+    <w:lsdException w:name="List Table 1 Light Accent 2" w:uiPriority="46"/>
+    <w:lsdException w:name="List Table 2 Accent 2" w:uiPriority="47"/>
+    <w:lsdException w:name="List Table 3 Accent 2" w:uiPriority="48"/>
+    <w:lsdException w:name="List Table 4 Accent 2" w:uiPriority="49"/>
+    <w:lsdException w:name="List Table 5 Dark Accent 2" w:uiPriority="50"/>
+    <w:lsdException w:name="List Table 6 Colorful Accent 2" w:uiPriority="51"/>
+    <w:lsdException w:name="List Table 7 Colorful Accent 2" w:uiPriority="52"/>
+    <w:lsdException w:name="List Table 1 Light Accent 3" w:uiPriority="46"/>
+    <w:lsdException w:name="List Table 2 Accent 3" w:uiPriority="47"/>
+    <w:lsdException w:name="List Table 3 Accent 3" w:uiPriority="48"/>
+    <w:lsdException w:name="List Table 4 Accent 3" w:uiPriority="49"/>
+    <w:lsdException w:name="List Table 5 Dark Accent 3" w:uiPriority="50"/>
+    <w:lsdException w:name="List Table 6 Colorful Accent 3" w:uiPriority="51"/>
+    <w:lsdException w:name="List Table 7 Colorful Accent 3" w:uiPriority="52"/>
+    <w:lsdException w:name="List Table 1 Light Accent 4" w:uiPriority="46"/>
+    <w:lsdException w:name="List Table 2 Accent 4" w:uiPriority="47"/>
+    <w:lsdException w:name="List Table 3 Accent 4" w:uiPriority="48"/>
+    <w:lsdException w:name="List Table 4 Accent 4" w:uiPriority="49"/>
+    <w:lsdException w:name="List Table 5 Dark Accent 4" w:uiPriority="50"/>
+    <w:lsdException w:name="List Table 6 Colorful Accent 4" w:uiPriority="51"/>
+    <w:lsdException w:name="List Table 7 Colorful Accent 4" w:uiPriority="52"/>
+    <w:lsdException w:name="List Table 1 Light Accent 5" w:uiPriority="46"/>
+    <w:lsdException w:name="List Table 2 Accent 5" w:uiPriority="47"/>
+    <w:lsdException w:name="List Table 3 Accent 5" w:uiPriority="48"/>
+    <w:lsdException w:name="List Table 4 Accent 5" w:uiPriority="49"/>
+    <w:lsdException w:name="List Table 5 Dark Accent 5" w:uiPriority="50"/>
+    <w:lsdException w:name="List Table 6 Colorful Accent 5" w:uiPriority="51"/>
+    <w:lsdException w:name="List Table 7 Colorful Accent 5" w:uiPriority="52"/>
+    <w:lsdException w:name="List Table 1 Light Accent 6" w:uiPriority="46"/>
+    <w:lsdException w:name="List Table 2 Accent 6" w:uiPriority="47"/>
+    <w:lsdException w:name="List Table 3 Accent 6" w:uiPriority="48"/>
+    <w:lsdException w:name="List Table 4 Accent 6" w:uiPriority="49"/>
+    <w:lsdException w:name="List Table 5 Dark Accent 6" w:uiPriority="50"/>
+    <w:lsdException w:name="List Table 6 Colorful Accent 6" w:uiPriority="51"/>
+    <w:lsdException w:name="List Table 7 Colorful Accent 6" w:uiPriority="52"/>
   </w:latentStyles>
   <w:style w:type="paragraph" w:default="1" w:styleId="Normal">
     <w:name w:val="Normal"/>

</xml_diff>

<commit_message>
added some notes to self, will finish tomorrow morning
</commit_message>
<xml_diff>
--- a/hz-prob-chapter/hz-prob-chapter-final.docx
+++ b/hz-prob-chapter/hz-prob-chapter-final.docx
@@ -79,11 +79,21 @@
         <w:t xml:space="preserve">derived from </w:t>
       </w:r>
       <w:r>
-        <w:t xml:space="preserve">a collection of field-described soil profiles. While aggregate soil properties are readily estimated via standard statistical functions (mean, median, etc.), an aggregate representation of horizonation (e.g. genetic or functional horizon designation and depth) is typically difficult to construct. Variation in horizon designation among different soil scientists and different soil description systems, changes in horizon designation standards over time, variable depths at which horizons occur, and the various uncertainties associated with these are all factors that complicate the process of delivering an aggregate representation of horizonation. In this </w:t>
-      </w:r>
+        <w:t xml:space="preserve">a collection of field-described soil profiles. While aggregate soil properties </w:t>
+      </w:r>
+      <w:proofErr w:type="gramStart"/>
+      <w:r>
+        <w:t>are readily estimated</w:t>
+      </w:r>
+      <w:proofErr w:type="gramEnd"/>
+      <w:r>
+        <w:t xml:space="preserve"> via standard statistical functions (mean, median, etc.), an aggregate representation of horizonation (e.g. genetic or functional horizon designation and depth) is typically difficult to construct. Variation in horizon designation among different soil scientists and different soil description systems, changes in horizon designation standards over time, variable depths at which horizons occur, and the various uncertainties associated with these are all factors that complicate the process of delivering an aggregate representation of horizonation. In this </w:t>
+      </w:r>
+      <w:proofErr w:type="gramStart"/>
       <w:r>
         <w:t>chapter</w:t>
       </w:r>
+      <w:proofErr w:type="gramEnd"/>
       <w:r>
         <w:t xml:space="preserve"> we propose alternatives to the typ</w:t>
       </w:r>
@@ -91,7 +101,23 @@
         <w:t>ical "representative profile",</w:t>
       </w:r>
       <w:r>
-        <w:t xml:space="preserve"> e.g. the selection of a single soil profile to represent a collection. Two possible methods for aggregating a collection of soil profiles into synthetic profiles are presented, describing depth-wise probability functions for each horizon. Both methods rely on an expert-guided description of generalized horizon designation (e.g. a subset of horizon designation labels that convey a reasonable "morphologic story") along with associated rules (regular expression patterns) used to correlate field-described to generalized horizon designation. The first method is based on (1-cm interval) slice-wise evaluation of generalized horizon designation; the second is based on a proportional-odds logistic regression model fit to depth-slices. These methods are demonstrated using USDA-NRCS soil survey data (USA).</w:t>
+        <w:t xml:space="preserve"> e.g. the selection of a single soil profile to represent a collection. Two possible methods for aggregating a collection of soil profiles into synthetic profiles </w:t>
+      </w:r>
+      <w:proofErr w:type="gramStart"/>
+      <w:r>
+        <w:t>are presented</w:t>
+      </w:r>
+      <w:proofErr w:type="gramEnd"/>
+      <w:r>
+        <w:t xml:space="preserve">, describing depth-wise probability functions for each horizon. Both methods rely on an expert-guided description of generalized horizon designation (e.g. a subset of horizon designation labels that convey a reasonable "morphologic story") along with associated rules (regular expression patterns) used to correlate field-described to generalized horizon designation. The first method </w:t>
+      </w:r>
+      <w:proofErr w:type="gramStart"/>
+      <w:r>
+        <w:t>is based</w:t>
+      </w:r>
+      <w:proofErr w:type="gramEnd"/>
+      <w:r>
+        <w:t xml:space="preserve"> on (1-cm interval) slice-wise evaluation of generalized horizon designation; the second is based on a proportional-odds logistic regression model fit to depth-slices. These methods are demonstrated using USDA-NRCS soil survey data (USA).</w:t>
       </w:r>
     </w:p>
     <w:p>
@@ -124,7 +150,23 @@
         <w:t>i.e.</w:t>
       </w:r>
       <w:r>
-        <w:t xml:space="preserve"> soil properties, interpretations, and limitations that are based on a collection of field-described soil profiles. While aggregate soil properties are readily estimated via standard statistical functions (mean, median, etc.), an aggregate representation of </w:t>
+        <w:t xml:space="preserve"> soil properties, interpretations, and limitations that </w:t>
+      </w:r>
+      <w:proofErr w:type="gramStart"/>
+      <w:r>
+        <w:t>are based</w:t>
+      </w:r>
+      <w:proofErr w:type="gramEnd"/>
+      <w:r>
+        <w:t xml:space="preserve"> on a collection of field-described soil profiles. While aggregate soil properties </w:t>
+      </w:r>
+      <w:proofErr w:type="gramStart"/>
+      <w:r>
+        <w:t>are readily estimated</w:t>
+      </w:r>
+      <w:proofErr w:type="gramEnd"/>
+      <w:r>
+        <w:t xml:space="preserve"> via standard statistical functions (mean, median, etc.), an aggregate representation of </w:t>
       </w:r>
       <w:r>
         <w:rPr>
@@ -139,13 +181,29 @@
         <w:t xml:space="preserve"> et al.,</w:t>
       </w:r>
       <w:r>
-        <w:t xml:space="preserve"> 2013). Variation in horizon designation "style" among different soil scientists, changes in horizon designation standards over time, variable depths at which genetic horizons occur, and the possible lack of a specific genetic horizon are all factors that complicate the process of delivering an aggregate representation of horizonation. The process of designating horizons by soil scientists can be somewhat subjective; even a second description of the same volume of soil can lead to a slightly different set of horizon des</w:t>
+        <w:t xml:space="preserve"> 2013). Variation in horizon designation "style" among different soil scientists, changes in </w:t>
+      </w:r>
+      <w:proofErr w:type="gramStart"/>
+      <w:r>
+        <w:t>horizon</w:t>
+      </w:r>
+      <w:proofErr w:type="gramEnd"/>
+      <w:r>
+        <w:t xml:space="preserve"> designation standards over time, variable depths at which genetic horizons occur, and the possible lack of a specific genetic horizon are all factors that complicate the process of delivering an aggregate representation of horizonation. The process of designating horizons by soil scientists can be somewhat subjective; even a second description of the same volume of soil can lead to a slightly different set of horizon des</w:t>
       </w:r>
       <w:r>
         <w:t xml:space="preserve">ignations and depths (Holmgren, </w:t>
       </w:r>
       <w:r>
-        <w:t>1988). In addition to human sources of variability, it is understood that most of the variation between profile descriptions is due to real differences between soils observed at different locations (Wilding</w:t>
+        <w:t xml:space="preserve">1988). In addition to human sources of variability, it </w:t>
+      </w:r>
+      <w:proofErr w:type="gramStart"/>
+      <w:r>
+        <w:t>is understood</w:t>
+      </w:r>
+      <w:proofErr w:type="gramEnd"/>
+      <w:r>
+        <w:t xml:space="preserve"> that most of the variation between profile descriptions is due to real differences between soils observed at different locations (Wilding</w:t>
       </w:r>
       <w:r>
         <w:t xml:space="preserve"> et al.</w:t>
@@ -156,12 +214,28 @@
     </w:p>
     <w:p>
       <w:r>
-        <w:t>This complex combination of variability in morphologic horizon designation and depths is rarely acknowledged at the series or component level: boundaries between horizons, expressed as horizon depths, are generally considered as "crisp" numbers, while in actuality they represent "fuzzy" numbers due to the varying distinctness of the horizon boundaries and how abruptly characteristics change at horizon boundaries.</w:t>
-      </w:r>
-    </w:p>
-    <w:p>
-      <w:r>
-        <w:t>Soil profiles and their corresponding soil horizons represent a record of soil formation and encapsulate significant information about soil morphology. Although new tools and technologies may make continuous-depth measurements of soils possible, horizon designations, have historically been the common pedological language used to annotate observations of changes in soil properties with depth (Hartemink and Minasny</w:t>
+        <w:t xml:space="preserve">This complex combination of variability in morphologic horizon designation and depths </w:t>
+      </w:r>
+      <w:proofErr w:type="gramStart"/>
+      <w:r>
+        <w:t>is rarely acknowledged</w:t>
+      </w:r>
+      <w:proofErr w:type="gramEnd"/>
+      <w:r>
+        <w:t xml:space="preserve"> at the series or component level: boundaries between horizons, expressed as horizon depths, are generally considered as "crisp" numbers, while in actuality they represent "fuzzy" numbers due to the varying distinctness of the horizon boundaries and how abruptly characteristics change at horizon boundaries.</w:t>
+      </w:r>
+    </w:p>
+    <w:p>
+      <w:r>
+        <w:t xml:space="preserve">Soil profiles and their corresponding soil horizons represent a record of soil formation and encapsulate significant information about soil morphology. Although new tools and technologies may make continuous-depth measurements of soils possible, horizon designations, have historically been the common </w:t>
+      </w:r>
+      <w:proofErr w:type="spellStart"/>
+      <w:r>
+        <w:t>pedological</w:t>
+      </w:r>
+      <w:proofErr w:type="spellEnd"/>
+      <w:r>
+        <w:t xml:space="preserve"> language used to annotate observations of changes in soil properties with depth (Hartemink and Minasny</w:t>
       </w:r>
       <w:r>
         <w:t>,</w:t>
@@ -173,8 +247,13 @@
         <w:t>,</w:t>
       </w:r>
       <w:r>
-        <w:t xml:space="preserve"> 2011; Kempen</w:t>
-      </w:r>
+        <w:t xml:space="preserve"> 2011; </w:t>
+      </w:r>
+      <w:proofErr w:type="spellStart"/>
+      <w:r>
+        <w:t>Kempen</w:t>
+      </w:r>
+      <w:proofErr w:type="spellEnd"/>
       <w:r>
         <w:t xml:space="preserve"> et al.,</w:t>
       </w:r>
@@ -185,7 +264,23 @@
     <w:p>
       <w:r>
         <w:lastRenderedPageBreak/>
-        <w:t xml:space="preserve">The soil survey programs of many countries have historically used the "modal pedon" or “modal soil” concept to convey a reasonable example of morphologic central tendency. Several authors have expressed concern with this approach (Jones, 1959; Hudson, 1990) due to the loss of information on a complex natural body that exhibits continuous gradation in space.  While the “modal pedon” concept fails as an aggregate representation of a collection, it does offer the user of soil survey a concrete example (of one possible realization) that can be visited and sampled as needed. </w:t>
+        <w:t xml:space="preserve">The soil survey programs of many countries have historically used the "modal </w:t>
+      </w:r>
+      <w:proofErr w:type="spellStart"/>
+      <w:r>
+        <w:t>pedon</w:t>
+      </w:r>
+      <w:proofErr w:type="spellEnd"/>
+      <w:r>
+        <w:t xml:space="preserve">" or “modal soil” concept to convey a reasonable example of morphologic central tendency. Several authors have expressed concern with this approach (Jones, 1959; Hudson, 1990) due to the loss of information on a complex natural body that exhibits continuous gradation in space.  While the “modal </w:t>
+      </w:r>
+      <w:proofErr w:type="spellStart"/>
+      <w:r>
+        <w:t>pedon</w:t>
+      </w:r>
+      <w:proofErr w:type="spellEnd"/>
+      <w:r>
+        <w:t xml:space="preserve">” concept fails as an aggregate representation of a collection, it does offer the user of soil survey a concrete example (of one possible realization) that can be visited and sampled as needed. </w:t>
       </w:r>
     </w:p>
     <w:p>
@@ -264,45 +359,68 @@
     </w:p>
     <w:p>
       <w:r>
-        <w:t>We demonstrate two possible methods for aggregating a collection of soil profiles into "representative synthetic profiles"; describing depth-wise probability functions for each genetic horizon. Both methods rely on an expert-guided description of generalized horizon designation (e.g. horizon designations that are deemed representative) along with associated rules (regular expression patterns) used to correlate field-described to generalized horizon designation. The first method is based on (1-cm interval) slice-wise evaluation of generalized horizon designation; the second is based on a proportional-odds logistic regression (McCullagh</w:t>
-      </w:r>
+        <w:t xml:space="preserve">We demonstrate two possible methods for aggregating a collection of soil profiles into "representative synthetic profiles"; describing </w:t>
+      </w:r>
+      <w:proofErr w:type="gramStart"/>
+      <w:r>
+        <w:t>depth-wise</w:t>
+      </w:r>
+      <w:proofErr w:type="gramEnd"/>
+      <w:r>
+        <w:t xml:space="preserve"> probability functions for each genetic horizon. Both methods rely on an expert-guided description of generalized horizon designation (e.g. horizon designations that are deemed representative) along with associated rules (regular expression patterns) used to correlate field-described to generalized horizon designation. The first method </w:t>
+      </w:r>
+      <w:proofErr w:type="gramStart"/>
+      <w:r>
+        <w:t>is based</w:t>
+      </w:r>
+      <w:proofErr w:type="gramEnd"/>
+      <w:r>
+        <w:t xml:space="preserve"> on (1-cm interval) slice-wise evaluation of generalized horizon designation; the second is based on a proportional-odds logistic regression (</w:t>
+      </w:r>
+      <w:proofErr w:type="spellStart"/>
+      <w:r>
+        <w:t>McCullagh</w:t>
+      </w:r>
+      <w:proofErr w:type="spellEnd"/>
       <w:r>
         <w:t>,</w:t>
       </w:r>
       <w:r>
-        <w:t xml:space="preserve"> 1980) model fit to depth-slices. Specialized classes for soil profile collections and depth-slicing algorithms are implemented in the </w:t>
+        <w:t xml:space="preserve"> 1980) model fit to depth-slices. Specialized classes for soil profile collections and depth-slicing algorithms </w:t>
+      </w:r>
+      <w:proofErr w:type="gramStart"/>
+      <w:r>
+        <w:t>are implemented</w:t>
+      </w:r>
+      <w:proofErr w:type="gramEnd"/>
+      <w:r>
+        <w:t xml:space="preserve"> in the </w:t>
       </w:r>
       <w:hyperlink r:id="rId7">
+        <w:proofErr w:type="spellStart"/>
         <w:r>
           <w:rPr>
             <w:rStyle w:val="Link"/>
           </w:rPr>
           <w:t>aqp</w:t>
         </w:r>
+        <w:proofErr w:type="spellEnd"/>
       </w:hyperlink>
       <w:r>
-        <w:t xml:space="preserve"> package for R</w:t>
-      </w:r>
-      <w:del w:id="14" w:author="Beaudette, Dylan - NRCS, Sonora, CA" w:date="2015-08-18T12:08:00Z">
-        <w:r>
-          <w:delText xml:space="preserve"> (Beaudette</w:delText>
-        </w:r>
-        <w:r>
-          <w:delText xml:space="preserve"> et al.,</w:delText>
-        </w:r>
-        <w:r>
-          <w:delText xml:space="preserve"> 2013)</w:delText>
-        </w:r>
-      </w:del>
-      <w:r>
-        <w:t>.</w:t>
+        <w:t xml:space="preserve"> package for R (Beaudette</w:t>
+      </w:r>
+      <w:r>
+        <w:t xml:space="preserve"> et al.,</w:t>
+      </w:r>
+      <w:r>
+        <w:t xml:space="preserve"> 2013).</w:t>
       </w:r>
     </w:p>
     <w:p>
       <w:pPr>
         <w:pStyle w:val="Heading1"/>
       </w:pPr>
-      <w:bookmarkStart w:id="15" w:name="materials-and-methods"/>
+      <w:bookmarkStart w:id="13" w:name="materials-and-methods"/>
       <w:r>
         <w:t>Materials and Methods</w:t>
       </w:r>
@@ -311,13 +429,13 @@
       <w:pPr>
         <w:pStyle w:val="Heading2"/>
       </w:pPr>
-      <w:bookmarkStart w:id="16" w:name="soil-profile-data"/>
-      <w:bookmarkEnd w:id="15"/>
+      <w:bookmarkStart w:id="14" w:name="soil-profile-data"/>
+      <w:bookmarkEnd w:id="13"/>
       <w:r>
         <w:t>Soil Profile Data</w:t>
       </w:r>
     </w:p>
-    <w:bookmarkEnd w:id="16"/>
+    <w:bookmarkEnd w:id="14"/>
     <w:p>
       <w:r>
         <w:t xml:space="preserve">A collection of (63) soil profiles from the Sierra Foothill Region of California were used to demonstrate two approaches for determining aggregate representation of genetic horizon boundaries. This collection of soil profile data represents the work of 13 different soil scientists, with described properties spanning ranges in physical properties (mostly related to bedrock composition) and are included within the </w:t>
@@ -338,15 +456,49 @@
         <w:t xml:space="preserve"> 2015). These soils are associated with the </w:t>
       </w:r>
       <w:hyperlink r:id="rId8">
+        <w:proofErr w:type="spellStart"/>
         <w:r>
           <w:rPr>
             <w:rStyle w:val="Link"/>
           </w:rPr>
           <w:t>Loafercreek</w:t>
         </w:r>
+        <w:proofErr w:type="spellEnd"/>
       </w:hyperlink>
       <w:r>
-        <w:t xml:space="preserve"> soil series (fine-loamy, mixed, super-active, thermic ultic haploxeralfs); moderately deep soils formed in colluvium and residuum from metavolcanic rocks (greenschist) (Figure 1). The climate is characterized by hot, dry summers and cool, wet winters. Mean annual air temperature is approximately 16 degrees C and mean annual precipitation is 760 mm. The native vegetation is blue oak and annual grass savannah. Land uses for this soil series include range, vineyards, recreation, and wild life habitat.</w:t>
+        <w:t xml:space="preserve"> soil series (fine-loamy, mixed, super-active, thermic </w:t>
+      </w:r>
+      <w:proofErr w:type="spellStart"/>
+      <w:r>
+        <w:t>ultic</w:t>
+      </w:r>
+      <w:proofErr w:type="spellEnd"/>
+      <w:r>
+        <w:t xml:space="preserve"> </w:t>
+      </w:r>
+      <w:proofErr w:type="spellStart"/>
+      <w:r>
+        <w:t>haploxeralfs</w:t>
+      </w:r>
+      <w:proofErr w:type="spellEnd"/>
+      <w:r>
+        <w:t>); moderately deep soils formed in colluvium and residuum from metavolcanic rocks (</w:t>
+      </w:r>
+      <w:proofErr w:type="spellStart"/>
+      <w:r>
+        <w:t>greenschist</w:t>
+      </w:r>
+      <w:proofErr w:type="spellEnd"/>
+      <w:r>
+        <w:t xml:space="preserve">) (Figure 1). The climate </w:t>
+      </w:r>
+      <w:proofErr w:type="gramStart"/>
+      <w:r>
+        <w:t>is characterized</w:t>
+      </w:r>
+      <w:proofErr w:type="gramEnd"/>
+      <w:r>
+        <w:t xml:space="preserve"> by hot, dry summers and cool, wet winters. Mean annual air temperature is approximately 16 degrees C and mean annual precipitation is 760 mm. The native vegetation is blue oak and annual grass savannah. Land uses for this soil series include range, vineyards, recreation, and wild life habitat.</w:t>
       </w:r>
     </w:p>
     <w:p>
@@ -408,52 +560,52 @@
       <w:r>
         <w:t xml:space="preserve">Figure </w:t>
       </w:r>
-      <w:r>
-        <w:fldChar w:fldCharType="begin"/>
-      </w:r>
-      <w:r>
-        <w:instrText xml:space="preserve"> SEQ </w:instrText>
-      </w:r>
-      <w:r>
-        <w:instrText xml:space="preserve">Figure \* ARABIC </w:instrText>
-      </w:r>
-      <w:r>
-        <w:fldChar w:fldCharType="separate"/>
-      </w:r>
-      <w:r>
-        <w:rPr>
-          <w:noProof/>
-        </w:rPr>
-        <w:t>1</w:t>
-      </w:r>
-      <w:r>
-        <w:rPr>
-          <w:noProof/>
-        </w:rPr>
-        <w:fldChar w:fldCharType="end"/>
-      </w:r>
+      <w:fldSimple w:instr=" SEQ Figure \* ARABIC ">
+        <w:r>
+          <w:rPr>
+            <w:noProof/>
+          </w:rPr>
+          <w:t>1</w:t>
+        </w:r>
+      </w:fldSimple>
       <w:r>
         <w:t xml:space="preserve">. </w:t>
       </w:r>
       <w:r>
-        <w:t>Eight photos of the Loafercreek soil series, collected in Tuolumne and Calaveras counties, CA, USA. How would you combine the wide range in morphology from these profiles into an aggregate concept?</w:t>
-      </w:r>
-    </w:p>
-    <w:p>
-      <w:r>
-        <w:t>The methods described in this paper are based on field descriptions: observations based on (experienced) visual and tactile investigation of the soil profile. Given sufficient laboratory characterization data, these same methods could be refined to use a combination of field and lab data.</w:t>
+        <w:t xml:space="preserve">Eight photos of the </w:t>
+      </w:r>
+      <w:proofErr w:type="spellStart"/>
+      <w:r>
+        <w:t>Loafercreek</w:t>
+      </w:r>
+      <w:proofErr w:type="spellEnd"/>
+      <w:r>
+        <w:t xml:space="preserve"> soil series, collected in Tuolumne and Calaveras counties, CA, USA. How would you combine the wide range in morphology from these profiles into an aggregate concept?</w:t>
+      </w:r>
+    </w:p>
+    <w:p>
+      <w:r>
+        <w:t xml:space="preserve">The methods described in this paper </w:t>
+      </w:r>
+      <w:proofErr w:type="gramStart"/>
+      <w:r>
+        <w:t>are based</w:t>
+      </w:r>
+      <w:proofErr w:type="gramEnd"/>
+      <w:r>
+        <w:t xml:space="preserve"> on field descriptions: observations based on (experienced) visual and tactile investigation of the soil profile. Given sufficient laboratory characterization data, these same methods could be refined to use a combination of field and lab data.</w:t>
       </w:r>
     </w:p>
     <w:p>
       <w:pPr>
         <w:pStyle w:val="Heading2"/>
       </w:pPr>
-      <w:bookmarkStart w:id="17" w:name="horizon-generalization"/>
+      <w:bookmarkStart w:id="15" w:name="horizon-generalization"/>
       <w:r>
         <w:t>Horizon Generalization</w:t>
       </w:r>
     </w:p>
-    <w:bookmarkEnd w:id="17"/>
+    <w:bookmarkEnd w:id="15"/>
     <w:p>
       <w:r>
         <w:t>Generalized horizon labels (GHL) represent an expert-guided selection of horizon designations that were consistently observed in the field, and meaningful in terms of soil morphology and management.</w:t>
@@ -474,7 +626,31 @@
         <w:t>, 2015</w:t>
       </w:r>
       <w:r>
-        <w:t>) of the Loafercreek series typical pedon and range in characteristics defines this soil series concept. In this case, the OSD provided a useful GHL template, however, older OSDs or those based on a very limited set of data may not adequately convey an appropriate morphologic story.</w:t>
+        <w:t xml:space="preserve">) of the </w:t>
+      </w:r>
+      <w:proofErr w:type="spellStart"/>
+      <w:r>
+        <w:t>Loafercreek</w:t>
+      </w:r>
+      <w:proofErr w:type="spellEnd"/>
+      <w:r>
+        <w:t xml:space="preserve"> series typical </w:t>
+      </w:r>
+      <w:proofErr w:type="spellStart"/>
+      <w:r>
+        <w:t>pedon</w:t>
+      </w:r>
+      <w:proofErr w:type="spellEnd"/>
+      <w:r>
+        <w:t xml:space="preserve"> and range in characteristics defines this soil series concept. In this case, the OSD provided a useful GHL </w:t>
+      </w:r>
+      <w:proofErr w:type="gramStart"/>
+      <w:r>
+        <w:t>template,</w:t>
+      </w:r>
+      <w:proofErr w:type="gramEnd"/>
+      <w:r>
+        <w:t xml:space="preserve"> however, older OSDs or those based on a very limited set of data may not adequately convey an appropriate morphologic story.</w:t>
       </w:r>
     </w:p>
     <w:p>
@@ -494,12 +670,142 @@
         <w:t>necessary</w:t>
       </w:r>
       <w:r>
-        <w:t xml:space="preserve"> to create and apply a set of rules that map the field-described designations to corresponding GHL. When working with a set of pedons that have been described by a small number of individuals over a short period of time (i.e. consistency in both designation application and standards) it is possible to use a regular expression (REGEX) pattern matching to apply GHL. This process typically requires expert-guided review of: 1) regional patterns in horizonation style, 2) morphologic property differences by groups of field-described designation, and, 3) patterns of horizonation and properties with depth. We used a combination of field-described clay content, rock fragment volume, moist Munsell value, and </w:t>
+        <w:t xml:space="preserve"> to create and apply a set of rules that map the field-described designations to corresponding GHL. When working with a set of </w:t>
+      </w:r>
+      <w:proofErr w:type="spellStart"/>
+      <w:r>
+        <w:t>pedons</w:t>
+      </w:r>
+      <w:proofErr w:type="spellEnd"/>
+      <w:r>
+        <w:t xml:space="preserve"> that </w:t>
+      </w:r>
+      <w:proofErr w:type="gramStart"/>
+      <w:r>
+        <w:t>have been described</w:t>
+      </w:r>
+      <w:proofErr w:type="gramEnd"/>
+      <w:r>
+        <w:t xml:space="preserve"> by a small number of individuals over a short period of time (i.e. consistency in both designation application and standards) it is possible to use a regular expression (REGEX) pattern matching to apply GHL. This process typically requires expert-guided review of: 1) regional patterns in horizonation style, 2) morphologic property differences by groups of field-described designation, and, 3) patterns of horizonation and properties with depth. We used a combination of field-described clay content, rock fragment volume, moist </w:t>
+      </w:r>
+      <w:proofErr w:type="spellStart"/>
+      <w:r>
+        <w:t>Munsell</w:t>
+      </w:r>
+      <w:proofErr w:type="spellEnd"/>
+      <w:r>
+        <w:t xml:space="preserve"> value, and </w:t>
+      </w:r>
+      <w:commentRangeStart w:id="16"/>
+      <w:commentRangeStart w:id="17"/>
+      <w:r>
+        <w:t xml:space="preserve">horizon mid-point </w:t>
+      </w:r>
+      <w:commentRangeEnd w:id="16"/>
+      <w:r>
+        <w:rPr>
+          <w:rStyle w:val="CommentReference"/>
+        </w:rPr>
+        <w:commentReference w:id="16"/>
+      </w:r>
+      <w:commentRangeEnd w:id="17"/>
+      <w:r>
+        <w:rPr>
+          <w:rStyle w:val="CommentReference"/>
+        </w:rPr>
+        <w:commentReference w:id="17"/>
+      </w:r>
+      <w:r>
+        <w:t xml:space="preserve">to evaluate GHL assignments and determine the final set of REGEX rules. Due to this iterative process, local experience with these soils and their properties are (mostly) preserved within the REGEX rules and corresponding GHL. It </w:t>
+      </w:r>
+      <w:proofErr w:type="gramStart"/>
+      <w:r>
+        <w:t>should be noted</w:t>
+      </w:r>
+      <w:proofErr w:type="gramEnd"/>
+      <w:r>
+        <w:t xml:space="preserve"> that there are some cases where pattern matching alone is not enough and manual adjustment of GHL on a horizon-by-horizon basis are needed. For simplicity, only REGEX-based assignment of GHL </w:t>
+      </w:r>
+      <w:proofErr w:type="gramStart"/>
+      <w:r>
+        <w:t>was used</w:t>
+      </w:r>
+      <w:proofErr w:type="gramEnd"/>
+      <w:r>
+        <w:t xml:space="preserve"> in this study.</w:t>
+      </w:r>
+    </w:p>
+    <w:p>
+      <w:r>
+        <w:t xml:space="preserve">At </w:t>
+      </w:r>
+      <w:proofErr w:type="gramStart"/>
+      <w:r>
+        <w:t>present</w:t>
+      </w:r>
+      <w:proofErr w:type="gramEnd"/>
+      <w:r>
+        <w:t xml:space="preserve"> there are limited means of capturing this type of soil horizon "micro-correlation" information developed in the application of GHL to soil horizon data. The authors suggest that future studies maintain a record of </w:t>
+      </w:r>
+      <w:r>
+        <w:t>original</w:t>
+      </w:r>
+      <w:r>
+        <w:t xml:space="preserve"> horizon designations, generalized horizon labels suitable for aggregation, and the rules used to apply these labels. Such a record would be useful </w:t>
+      </w:r>
+      <w:proofErr w:type="gramStart"/>
+      <w:r>
+        <w:t>should more data on a soil be collected</w:t>
+      </w:r>
+      <w:proofErr w:type="gramEnd"/>
+      <w:r>
+        <w:t xml:space="preserve"> or laboratory data be included in the horizon data set. A convenient, quantitative evaluation of GHL assignments </w:t>
+      </w:r>
+      <w:proofErr w:type="gramStart"/>
+      <w:r>
+        <w:t>can be performed</w:t>
+      </w:r>
+      <w:proofErr w:type="gramEnd"/>
+      <w:r>
+        <w:t xml:space="preserve"> using the silhouette width metric (</w:t>
+      </w:r>
+      <w:proofErr w:type="spellStart"/>
+      <w:r>
+        <w:t>Rousseeuw</w:t>
+      </w:r>
+      <w:proofErr w:type="spellEnd"/>
+      <w:r>
+        <w:t>,</w:t>
+      </w:r>
+      <w:r>
+        <w:t xml:space="preserve"> 1987). This metric, commonly used to assess </w:t>
+      </w:r>
+      <w:r>
+        <w:lastRenderedPageBreak/>
+        <w:t>clustering labels, provides a simple metric that can be used to address the basic question of GHL assignment: "given a set of data and labels, how well do these labels split differences within the data?</w:t>
+      </w:r>
+      <w:proofErr w:type="gramStart"/>
+      <w:r>
+        <w:t>".</w:t>
+      </w:r>
+      <w:proofErr w:type="gramEnd"/>
+      <w:r>
+        <w:t xml:space="preserve"> A more detailed description of this approach </w:t>
+      </w:r>
+      <w:proofErr w:type="gramStart"/>
+      <w:r>
+        <w:t>has been documented</w:t>
+      </w:r>
+      <w:proofErr w:type="gramEnd"/>
+      <w:r>
+        <w:t xml:space="preserve"> in chapter </w:t>
       </w:r>
       <w:commentRangeStart w:id="18"/>
-      <w:commentRangeStart w:id="19"/>
-      <w:r>
-        <w:t xml:space="preserve">horizon mid-point </w:t>
+      <w:r>
+        <w:rPr>
+          <w:b/>
+        </w:rPr>
+        <w:t>(???)</w:t>
       </w:r>
       <w:commentRangeEnd w:id="18"/>
       <w:r>
@@ -507,51 +813,6 @@
           <w:rStyle w:val="CommentReference"/>
         </w:rPr>
         <w:commentReference w:id="18"/>
-      </w:r>
-      <w:commentRangeEnd w:id="19"/>
-      <w:r>
-        <w:rPr>
-          <w:rStyle w:val="CommentReference"/>
-        </w:rPr>
-        <w:commentReference w:id="19"/>
-      </w:r>
-      <w:r>
-        <w:t>to evaluate GHL assignments and determine the final set of REGEX rules. Due to this iterative process, local experience with these soils and their properties are (mostly) preserved within the REGEX rules and corresponding GHL. It should be noted that there are some cases where pattern matching alone is not enough and manual adjustment of GHL on a horizon-by-horizon basis are needed. For simplicity, only REGEX-based assignment of GHL was used in this study.</w:t>
-      </w:r>
-    </w:p>
-    <w:p>
-      <w:r>
-        <w:t xml:space="preserve">At present there are limited means of capturing this type of soil horizon "micro-correlation" information developed in the application of GHL to soil horizon data. The authors suggest that future studies maintain a record of </w:t>
-      </w:r>
-      <w:r>
-        <w:t>original</w:t>
-      </w:r>
-      <w:r>
-        <w:t xml:space="preserve"> horizon designations, generalized horizon labels suitable for aggregation, and the rules used to apply these labels. Such a record would be useful should more data on a soil be collected or laboratory data be included in the horizon data set. A convenient, quantitative evaluation of GHL assignments can be performed using the silhouette width metric (Rousseeuw</w:t>
-      </w:r>
-      <w:r>
-        <w:t>,</w:t>
-      </w:r>
-      <w:r>
-        <w:t xml:space="preserve"> 1987). This metric, commonly used to assess </w:t>
-      </w:r>
-      <w:r>
-        <w:lastRenderedPageBreak/>
-        <w:t xml:space="preserve">clustering labels, provides a simple metric that can be used to address the basic question of GHL assignment: "given a set of data and labels, how well do these labels split differences within the data?". A more detailed description of this approach has been documented in chapter </w:t>
-      </w:r>
-      <w:commentRangeStart w:id="20"/>
-      <w:r>
-        <w:rPr>
-          <w:b/>
-        </w:rPr>
-        <w:t>(???)</w:t>
-      </w:r>
-      <w:commentRangeEnd w:id="20"/>
-      <w:r>
-        <w:rPr>
-          <w:rStyle w:val="CommentReference"/>
-        </w:rPr>
-        <w:commentReference w:id="20"/>
       </w:r>
       <w:r>
         <w:t>.</w:t>
@@ -561,15 +822,23 @@
       <w:pPr>
         <w:pStyle w:val="Heading3"/>
       </w:pPr>
-      <w:bookmarkStart w:id="21" w:name="aggregation-of-generalized-horizon-label"/>
+      <w:bookmarkStart w:id="19" w:name="aggregation-of-generalized-horizon-label"/>
       <w:r>
         <w:t>Aggregation of Generalized Horizon Labels</w:t>
       </w:r>
     </w:p>
-    <w:bookmarkEnd w:id="21"/>
-    <w:p>
-      <w:r>
-        <w:t>Aggregation of horizons as defined by GHL was performed using empirical probabilities, estimated alo</w:t>
+    <w:bookmarkEnd w:id="19"/>
+    <w:p>
+      <w:r>
+        <w:t xml:space="preserve">Aggregation of horizons as defined by GHL </w:t>
+      </w:r>
+      <w:proofErr w:type="gramStart"/>
+      <w:r>
+        <w:t>was performed</w:t>
+      </w:r>
+      <w:proofErr w:type="gramEnd"/>
+      <w:r>
+        <w:t xml:space="preserve"> using empirical probabilities, estimated alo</w:t>
       </w:r>
       <w:r>
         <w:t xml:space="preserve">ng regular depth-slices from 0–150 </w:t>
@@ -581,7 +850,15 @@
         <w:t xml:space="preserve"> et al., </w:t>
       </w:r>
       <w:r>
-        <w:t>2013). The "sliced" GHL data were then aggregated using proportional odds logistic regression (Figure 2). All computation was performed with the R package for statistical computing (R Core Team</w:t>
+        <w:t xml:space="preserve">2013). The "sliced" GHL data were then aggregated using proportional odds logistic regression (Figure 2). All computation </w:t>
+      </w:r>
+      <w:proofErr w:type="gramStart"/>
+      <w:r>
+        <w:t>was performed</w:t>
+      </w:r>
+      <w:proofErr w:type="gramEnd"/>
+      <w:r>
+        <w:t xml:space="preserve"> with the R package for statistical computing (R Core Team</w:t>
       </w:r>
       <w:r>
         <w:t>,</w:t>
@@ -648,43 +925,59 @@
       <w:r>
         <w:t xml:space="preserve">Figure </w:t>
       </w:r>
-      <w:r>
-        <w:fldChar w:fldCharType="begin"/>
-      </w:r>
-      <w:r>
-        <w:instrText xml:space="preserve"> SEQ Figure \* ARABIC </w:instrText>
-      </w:r>
-      <w:r>
-        <w:fldChar w:fldCharType="separate"/>
-      </w:r>
-      <w:r>
-        <w:rPr>
-          <w:noProof/>
-        </w:rPr>
-        <w:t>2</w:t>
-      </w:r>
-      <w:r>
-        <w:rPr>
-          <w:noProof/>
-        </w:rPr>
-        <w:fldChar w:fldCharType="end"/>
-      </w:r>
+      <w:fldSimple w:instr=" SEQ Figure \* ARABIC ">
+        <w:r>
+          <w:rPr>
+            <w:noProof/>
+          </w:rPr>
+          <w:t>2</w:t>
+        </w:r>
+      </w:fldSimple>
       <w:r>
         <w:t xml:space="preserve">. </w:t>
       </w:r>
       <w:r>
-        <w:t>Demonstration of some Loafercreek soil profiles sliced into 1-cm chunks, colored by GHL, and associated probability estimates from the fitted PO-LR model.</w:t>
-      </w:r>
-    </w:p>
-    <w:p>
-      <w:r>
-        <w:t>A sequence of morphologic soil horizon designations can be modeled as an ordinal-scale variable: categorical by definition and ordered along a logical gradient, depth. Within the set of GHL associated with our sample data, "Bt2" horizons always occur after "Bt1" horizons and before "Bt3" horizons. The proportional odds logistic regression model (cumulative link model with logit link) (McCullagh</w:t>
-      </w:r>
+        <w:t xml:space="preserve">Demonstration of some </w:t>
+      </w:r>
+      <w:proofErr w:type="spellStart"/>
+      <w:r>
+        <w:t>Loafercreek</w:t>
+      </w:r>
+      <w:proofErr w:type="spellEnd"/>
+      <w:r>
+        <w:t xml:space="preserve"> soil profiles sliced into 1-cm chunks, colored by GHL, and associated probability estimates from the fitted PO-LR model.</w:t>
+      </w:r>
+    </w:p>
+    <w:p>
+      <w:r>
+        <w:t xml:space="preserve">A sequence of morphologic soil horizon designations </w:t>
+      </w:r>
+      <w:proofErr w:type="gramStart"/>
+      <w:r>
+        <w:t>can be modeled</w:t>
+      </w:r>
+      <w:proofErr w:type="gramEnd"/>
+      <w:r>
+        <w:t xml:space="preserve"> as an ordinal-scale variable: categorical by definition and ordered along a logical gradient, depth. Within the set of GHL associated with our sample data, "Bt2" horizons always occur after "Bt1" horizons and before "Bt3" horizons. The proportional odds logistic regression model (cumulative link model with logit link) (</w:t>
+      </w:r>
+      <w:proofErr w:type="spellStart"/>
+      <w:r>
+        <w:t>McCullagh</w:t>
+      </w:r>
+      <w:proofErr w:type="spellEnd"/>
       <w:r>
         <w:t>,</w:t>
       </w:r>
       <w:r>
-        <w:t xml:space="preserve"> 1980) is a convenient framework for estimating the probability of encountering a GHL, as conditioned by depth. The proportional odds logistic regression (PO-LR) model can be defined as:</w:t>
+        <w:t xml:space="preserve"> 1980) is a convenient framework for estimating the probability of encountering a GHL, as conditioned by depth. The proportional odds logistic regression (PO-LR) model </w:t>
+      </w:r>
+      <w:proofErr w:type="gramStart"/>
+      <w:r>
+        <w:t>can be defined</w:t>
+      </w:r>
+      <w:proofErr w:type="gramEnd"/>
+      <w:r>
+        <w:t xml:space="preserve"> as:</w:t>
       </w:r>
     </w:p>
     <w:p>
@@ -759,8 +1052,13 @@
       </m:oMathPara>
     </w:p>
     <w:p>
-      <w:r>
-        <w:t xml:space="preserve">where </w:t>
+      <w:proofErr w:type="gramStart"/>
+      <w:r>
+        <w:t>where</w:t>
+      </w:r>
+      <w:proofErr w:type="gramEnd"/>
+      <w:r>
+        <w:t xml:space="preserve"> </w:t>
       </w:r>
       <m:oMath>
         <m:r>
@@ -810,9 +1108,17 @@
         <w:t>,</w:t>
       </w:r>
       <w:r>
-        <w:t xml:space="preserve"> 2001). In this study, the PO-LR model was fit to "sliced" horizon data; 1-cm slices of GHL and slice top depth (Figure 2). Restricted cubic spline</w:t>
-      </w:r>
-      <w:ins w:id="22" w:author="Beaudette, Dylan - NRCS, Sonora, CA" w:date="2015-08-18T12:39:00Z">
+        <w:t xml:space="preserve"> 2001). In this study, the PO-LR model </w:t>
+      </w:r>
+      <w:proofErr w:type="gramStart"/>
+      <w:r>
+        <w:t>was fit</w:t>
+      </w:r>
+      <w:proofErr w:type="gramEnd"/>
+      <w:r>
+        <w:t xml:space="preserve"> to "sliced" horizon data; 1-cm slices of GHL and slice top depth (Figure 2). Restricted cubic spline</w:t>
+      </w:r>
+      <w:ins w:id="20" w:author="Beaudette, Dylan - NRCS, Sonora, CA" w:date="2015-08-18T12:39:00Z">
         <w:r>
           <w:t xml:space="preserve"> (RCS)</w:t>
         </w:r>
@@ -832,24 +1138,24 @@
       <w:r>
         <w:t xml:space="preserve"> 2009) with 4 knots located at the 5th, 35th, 65th, and 95th percentiles of slice top depth were used to accommodate non-linearity. An empirical index of model stability was calculated by repeatedly re-fitting the PO-LR model to 25 randomly sampled profiles (out of 54 total), </w:t>
       </w:r>
-      <w:commentRangeStart w:id="23"/>
-      <w:commentRangeStart w:id="24"/>
+      <w:commentRangeStart w:id="21"/>
+      <w:commentRangeStart w:id="22"/>
       <w:r>
         <w:t>250 times</w:t>
       </w:r>
-      <w:commentRangeEnd w:id="23"/>
+      <w:commentRangeEnd w:id="21"/>
       <w:r>
         <w:rPr>
           <w:rStyle w:val="CommentReference"/>
         </w:rPr>
-        <w:commentReference w:id="23"/>
-      </w:r>
-      <w:commentRangeEnd w:id="24"/>
+        <w:commentReference w:id="21"/>
+      </w:r>
+      <w:commentRangeEnd w:id="22"/>
       <w:r>
         <w:rPr>
           <w:rStyle w:val="CommentReference"/>
         </w:rPr>
-        <w:commentReference w:id="24"/>
+        <w:commentReference w:id="22"/>
       </w:r>
       <w:r>
         <w:t>.</w:t>
@@ -859,12 +1165,12 @@
       <w:pPr>
         <w:pStyle w:val="Heading2"/>
       </w:pPr>
-      <w:bookmarkStart w:id="25" w:name="most-likely-horizon-boundaries"/>
+      <w:bookmarkStart w:id="23" w:name="most-likely-horizon-boundaries"/>
       <w:r>
         <w:t>Most-Likely Horizon Boundaries</w:t>
       </w:r>
     </w:p>
-    <w:bookmarkEnd w:id="25"/>
+    <w:bookmarkEnd w:id="23"/>
     <w:p>
       <w:r>
         <w:t xml:space="preserve">Continuous estimates of GHL probability with depth are a convenient approach to communicating </w:t>
@@ -873,11 +1179,35 @@
         <w:t>variability;</w:t>
       </w:r>
       <w:r>
-        <w:t xml:space="preserve"> however, there are still cases where discrete horizon depth information is required. For example, the USDA-NRCS Official Series Description pages are used by a wide range of individuals that may not need this level of detail. We used a simple strategy for converting these depth functions into a discrete set of "most-likely" GHL boundary depths. At each depth slice, the GHL with the highest probability is selected. Most-likely boundary </w:t>
+        <w:t xml:space="preserve"> however, there are still cases where discrete horizon depth information is required. For example, </w:t>
+      </w:r>
+      <w:proofErr w:type="gramStart"/>
+      <w:r>
+        <w:t>the USDA-NRCS Official Series Description pages are used by a wide range of individuals that may not need this level of detail</w:t>
+      </w:r>
+      <w:proofErr w:type="gramEnd"/>
+      <w:r>
+        <w:t xml:space="preserve">. We used a simple strategy for converting these depth functions into a discrete set of "most-likely" GHL boundary depths. At each depth slice, the GHL with the highest probability </w:t>
+      </w:r>
+      <w:proofErr w:type="gramStart"/>
+      <w:r>
+        <w:t>is selected</w:t>
+      </w:r>
+      <w:proofErr w:type="gramEnd"/>
+      <w:r>
+        <w:t xml:space="preserve">. Most-likely boundary </w:t>
       </w:r>
       <w:r>
         <w:lastRenderedPageBreak/>
-        <w:t>depths are determined by locating upper and lower depths from contiguous sets of slices that share a common GHL. Within a collection of highly similar pedons, the most-likely boundary depths roughly correspond to crossings of the GHL probab</w:t>
+        <w:t xml:space="preserve">depths are determined by locating upper and lower depths from contiguous sets of slices that share a common GHL. Within a collection of highly similar </w:t>
+      </w:r>
+      <w:proofErr w:type="spellStart"/>
+      <w:r>
+        <w:t>pedons</w:t>
+      </w:r>
+      <w:proofErr w:type="spellEnd"/>
+      <w:r>
+        <w:t>, the most-likely boundary depths roughly correspond to crossings of the GHL probab</w:t>
       </w:r>
       <w:r>
         <w:t>ility depth functions</w:t>
@@ -890,15 +1220,12 @@
       <w:pPr>
         <w:pStyle w:val="Heading2"/>
       </w:pPr>
-      <w:bookmarkStart w:id="26" w:name="quantification-of-uncertainty"/>
-      <w:r>
-        <w:t xml:space="preserve">Quantification of </w:t>
-      </w:r>
-      <w:commentRangeStart w:id="27"/>
-      <w:r>
-        <w:t>Uncertainty</w:t>
-      </w:r>
-      <w:commentRangeEnd w:id="27"/>
+      <w:bookmarkStart w:id="24" w:name="quantification-of-uncertainty"/>
+      <w:commentRangeStart w:id="25"/>
+      <w:r>
+        <w:t>Model Performance</w:t>
+      </w:r>
+      <w:commentRangeEnd w:id="25"/>
       <w:r>
         <w:rPr>
           <w:rStyle w:val="CommentReference"/>
@@ -907,13 +1234,29 @@
           <w:bCs w:val="0"/>
           <w:color w:val="auto"/>
         </w:rPr>
-        <w:commentReference w:id="27"/>
-      </w:r>
-    </w:p>
-    <w:bookmarkEnd w:id="26"/>
-    <w:p>
-      <w:r>
-        <w:t>We used Shannon Entropy to quantify the relative amount of information present within GHL predictions at any given depth. Shannon Entropy was calculated according to (Kempen et al.</w:t>
+        <w:commentReference w:id="25"/>
+      </w:r>
+    </w:p>
+    <w:bookmarkEnd w:id="24"/>
+    <w:p>
+      <w:r>
+        <w:t xml:space="preserve">We used Shannon Entropy to quantify the relative amount of information present within GHL predictions at any given depth. Shannon Entropy </w:t>
+      </w:r>
+      <w:proofErr w:type="gramStart"/>
+      <w:r>
+        <w:t>was calculated</w:t>
+      </w:r>
+      <w:proofErr w:type="gramEnd"/>
+      <w:r>
+        <w:t xml:space="preserve"> according to (</w:t>
+      </w:r>
+      <w:proofErr w:type="spellStart"/>
+      <w:r>
+        <w:t>Kempen</w:t>
+      </w:r>
+      <w:proofErr w:type="spellEnd"/>
+      <w:r>
+        <w:t xml:space="preserve"> et al.</w:t>
       </w:r>
       <w:r>
         <w:t>,</w:t>
@@ -949,13 +1292,7 @@
                 <w:rPr>
                   <w:rFonts w:ascii="Cambria Math" w:hAnsi="Cambria Math"/>
                 </w:rPr>
-                <m:t>i</m:t>
-              </m:r>
-              <m:r>
-                <w:rPr>
-                  <w:rFonts w:ascii="Cambria Math" w:hAnsi="Cambria Math"/>
-                </w:rPr>
-                <m:t>=1</m:t>
+                <m:t>i=1</m:t>
               </m:r>
             </m:sub>
             <m:sup>
@@ -1066,8 +1403,13 @@
       </m:oMathPara>
     </w:p>
     <w:p>
-      <w:r>
-        <w:t xml:space="preserve">where </w:t>
+      <w:proofErr w:type="gramStart"/>
+      <w:r>
+        <w:t>where</w:t>
+      </w:r>
+      <w:proofErr w:type="gramEnd"/>
+      <w:r>
+        <w:t xml:space="preserve"> </w:t>
       </w:r>
       <m:oMath>
         <m:r>
@@ -1081,10 +1423,7 @@
         <w:t xml:space="preserve"> is an index of </w:t>
       </w:r>
       <w:r>
-        <w:t>entropy</w:t>
-      </w:r>
-      <w:r>
-        <w:t xml:space="preserve"> </w:t>
+        <w:t xml:space="preserve">entropy </w:t>
       </w:r>
       <w:r>
         <w:t xml:space="preserve">associated with predicted probabilities, </w:t>
@@ -1101,10 +1440,7 @@
         <w:t xml:space="preserve">, of encountering </w:t>
       </w:r>
       <w:r>
-        <w:t>GHL</w:t>
-      </w:r>
-      <w:r>
-        <w:t xml:space="preserve"> </w:t>
+        <w:t xml:space="preserve">GHL </w:t>
       </w:r>
       <m:oMath>
         <m:r>
@@ -1131,10 +1467,56 @@
       <w:r>
         <w:t xml:space="preserve">any given </w:t>
       </w:r>
+      <w:commentRangeStart w:id="26"/>
+      <w:commentRangeStart w:id="27"/>
+      <w:r>
+        <w:t>depth</w:t>
+      </w:r>
+      <w:commentRangeEnd w:id="26"/>
+      <w:r>
+        <w:rPr>
+          <w:rStyle w:val="CommentReference"/>
+        </w:rPr>
+        <w:commentReference w:id="26"/>
+      </w:r>
+      <w:commentRangeEnd w:id="27"/>
+      <w:r>
+        <w:rPr>
+          <w:rStyle w:val="CommentReference"/>
+        </w:rPr>
+        <w:commentReference w:id="27"/>
+      </w:r>
+      <w:r>
+        <w:t xml:space="preserve">. Values range from </w:t>
+      </w:r>
+      <w:proofErr w:type="gramStart"/>
+      <w:r>
+        <w:t>0</w:t>
+      </w:r>
+      <w:proofErr w:type="gramEnd"/>
+      <w:r>
+        <w:t xml:space="preserve"> (maximum information, minimum entropy) to 1 (</w:t>
+      </w:r>
+      <w:proofErr w:type="spellStart"/>
+      <w:r>
+        <w:t>minumum</w:t>
+      </w:r>
+      <w:proofErr w:type="spellEnd"/>
+      <w:r>
+        <w:t xml:space="preserve"> information, maximum entropy). Entropy values </w:t>
+      </w:r>
+      <w:proofErr w:type="gramStart"/>
+      <w:r>
+        <w:t>were computed</w:t>
+      </w:r>
+      <w:proofErr w:type="gramEnd"/>
+      <w:r>
+        <w:t xml:space="preserve"> along each 1-cm depth slice from predictions generated by the PO-LR </w:t>
+      </w:r>
       <w:commentRangeStart w:id="28"/>
       <w:commentRangeStart w:id="29"/>
       <w:r>
-        <w:t>depth</w:t>
+        <w:t>model</w:t>
       </w:r>
       <w:commentRangeEnd w:id="28"/>
       <w:r>
@@ -1149,28 +1531,6 @@
           <w:rStyle w:val="CommentReference"/>
         </w:rPr>
         <w:commentReference w:id="29"/>
-      </w:r>
-      <w:r>
-        <w:t xml:space="preserve">. Values range from 0 (maximum information, minimum entropy) to 1 (minumum information, maximum entropy). Entropy values were computed along each 1-cm depth slice from predictions generated by the PO-LR </w:t>
-      </w:r>
-      <w:commentRangeStart w:id="30"/>
-      <w:commentRangeStart w:id="31"/>
-      <w:r>
-        <w:t>model</w:t>
-      </w:r>
-      <w:commentRangeEnd w:id="30"/>
-      <w:r>
-        <w:rPr>
-          <w:rStyle w:val="CommentReference"/>
-        </w:rPr>
-        <w:commentReference w:id="30"/>
-      </w:r>
-      <w:commentRangeEnd w:id="31"/>
-      <w:r>
-        <w:rPr>
-          <w:rStyle w:val="CommentReference"/>
-        </w:rPr>
-        <w:commentReference w:id="31"/>
       </w:r>
       <w:r>
         <w:t>.</w:t>
@@ -1350,8 +1710,13 @@
       </m:oMathPara>
     </w:p>
     <w:p>
-      <w:r>
-        <w:t xml:space="preserve">where </w:t>
+      <w:proofErr w:type="gramStart"/>
+      <w:r>
+        <w:t>where</w:t>
+      </w:r>
+      <w:proofErr w:type="gramEnd"/>
+      <w:r>
+        <w:t xml:space="preserve"> </w:t>
       </w:r>
       <m:oMath>
         <m:r>
@@ -1425,7 +1790,7 @@
       <w:pPr>
         <w:pStyle w:val="Heading1"/>
       </w:pPr>
-      <w:bookmarkStart w:id="32" w:name="results"/>
+      <w:bookmarkStart w:id="30" w:name="results"/>
       <w:r>
         <w:t>Results</w:t>
       </w:r>
@@ -1434,16 +1799,48 @@
       <w:pPr>
         <w:pStyle w:val="Heading2"/>
       </w:pPr>
-      <w:bookmarkStart w:id="33" w:name="generalized-horizon-labels"/>
-      <w:bookmarkEnd w:id="32"/>
+      <w:bookmarkStart w:id="31" w:name="generalized-horizon-labels"/>
+      <w:bookmarkEnd w:id="30"/>
       <w:r>
         <w:t>Generalized Horizon Labels</w:t>
       </w:r>
     </w:p>
-    <w:bookmarkEnd w:id="33"/>
-    <w:p>
-      <w:r>
-        <w:t xml:space="preserve">A graphical representation of the association between field-described horizon designation and associated GHL is presented as a box and whisker plot in Figure 3. Assignment of GHL to the top (A) and bottom-most (Cr and R) genetic horizons by REGEX pattern matching resulted in the most internally-consistent groups of data. Transitional horizons near the surface (AB, BA, etc.) and lower Bt horizons (2Bt3, Bt4, BCt, etc.) were generally the most variable and thus difficult to place </w:t>
+    <w:bookmarkEnd w:id="31"/>
+    <w:p>
+      <w:r>
+        <w:t xml:space="preserve">A graphical representation of the association between field-described horizon designation and associated GHL </w:t>
+      </w:r>
+      <w:proofErr w:type="gramStart"/>
+      <w:r>
+        <w:t>is presented</w:t>
+      </w:r>
+      <w:proofErr w:type="gramEnd"/>
+      <w:r>
+        <w:t xml:space="preserve"> as a box and whisker plot in Figure 3. Assignment of GHL to the top (A) and bottom-most (Cr and R) genetic horizons by REGEX pattern matching resulted in the most </w:t>
+      </w:r>
+      <w:proofErr w:type="gramStart"/>
+      <w:r>
+        <w:t>internally-consistent</w:t>
+      </w:r>
+      <w:proofErr w:type="gramEnd"/>
+      <w:r>
+        <w:t xml:space="preserve"> groups of data. Transitional horizons near the surface (AB, BA, etc.) and lower </w:t>
+      </w:r>
+      <w:proofErr w:type="gramStart"/>
+      <w:r>
+        <w:t>Bt</w:t>
+      </w:r>
+      <w:proofErr w:type="gramEnd"/>
+      <w:r>
+        <w:t xml:space="preserve"> horizons (2Bt3, Bt4, </w:t>
+      </w:r>
+      <w:proofErr w:type="spellStart"/>
+      <w:r>
+        <w:t>BCt</w:t>
+      </w:r>
+      <w:proofErr w:type="spellEnd"/>
+      <w:r>
+        <w:t xml:space="preserve">, etc.) were generally the most variable and thus difficult to place </w:t>
       </w:r>
       <w:r>
         <w:t>within a GHL by pattern matching</w:t>
@@ -1526,39 +1923,26 @@
       <w:r>
         <w:t xml:space="preserve">Figure </w:t>
       </w:r>
-      <w:r>
-        <w:fldChar w:fldCharType="begin"/>
-      </w:r>
-      <w:r>
-        <w:instrText xml:space="preserve"> SEQ Figure \* ARABIC </w:instrText>
-      </w:r>
-      <w:r>
-        <w:fldChar w:fldCharType="separate"/>
-      </w:r>
-      <w:r>
-        <w:rPr>
-          <w:noProof/>
-        </w:rPr>
-        <w:t>3</w:t>
-      </w:r>
-      <w:r>
-        <w:rPr>
-          <w:noProof/>
-        </w:rPr>
-        <w:fldChar w:fldCharType="end"/>
-      </w:r>
+      <w:fldSimple w:instr=" SEQ Figure \* ARABIC ">
+        <w:r>
+          <w:rPr>
+            <w:noProof/>
+          </w:rPr>
+          <w:t>3</w:t>
+        </w:r>
+      </w:fldSimple>
       <w:r>
         <w:t xml:space="preserve">. </w:t>
       </w:r>
       <w:r>
         <w:t xml:space="preserve">Original horizons designations (x-axis), GHL assignments (colors), and associated ranges in </w:t>
       </w:r>
-      <w:commentRangeStart w:id="34"/>
-      <w:commentRangeStart w:id="35"/>
+      <w:commentRangeStart w:id="32"/>
+      <w:commentRangeStart w:id="33"/>
       <w:r>
         <w:t>depth</w:t>
       </w:r>
-      <w:commentRangeEnd w:id="34"/>
+      <w:commentRangeEnd w:id="32"/>
       <w:r>
         <w:rPr>
           <w:rStyle w:val="CommentReference"/>
@@ -1566,9 +1950,9 @@
           <w:iCs w:val="0"/>
           <w:color w:val="auto"/>
         </w:rPr>
-        <w:commentReference w:id="34"/>
-      </w:r>
-      <w:commentRangeEnd w:id="35"/>
+        <w:commentReference w:id="32"/>
+      </w:r>
+      <w:commentRangeEnd w:id="33"/>
       <w:r>
         <w:rPr>
           <w:rStyle w:val="CommentReference"/>
@@ -1576,37 +1960,37 @@
           <w:iCs w:val="0"/>
           <w:color w:val="auto"/>
         </w:rPr>
+        <w:commentReference w:id="33"/>
+      </w:r>
+      <w:r>
+        <w:t>.</w:t>
+      </w:r>
+    </w:p>
+    <w:p>
+      <w:r>
+        <w:t>The degree of overlap in GHL concepts can be expressed in terms of measured soil properties (in this case a limited set of field-described properties), summarized by GHL (Table 1).</w:t>
+      </w:r>
+      <w:r>
+        <w:t xml:space="preserve"> The relatively low </w:t>
+      </w:r>
+      <w:commentRangeStart w:id="34"/>
+      <w:commentRangeStart w:id="35"/>
+      <w:r>
+        <w:t xml:space="preserve">silhouette width </w:t>
+      </w:r>
+      <w:commentRangeEnd w:id="34"/>
+      <w:r>
+        <w:rPr>
+          <w:rStyle w:val="CommentReference"/>
+        </w:rPr>
+        <w:commentReference w:id="34"/>
+      </w:r>
+      <w:commentRangeEnd w:id="35"/>
+      <w:r>
+        <w:rPr>
+          <w:rStyle w:val="CommentReference"/>
+        </w:rPr>
         <w:commentReference w:id="35"/>
-      </w:r>
-      <w:r>
-        <w:t>.</w:t>
-      </w:r>
-    </w:p>
-    <w:p>
-      <w:r>
-        <w:t>The degree of overlap in GHL concepts can be expressed in terms of measured soil properties (in this case a limited set of field-described properties), summarized by GHL (Table 1).</w:t>
-      </w:r>
-      <w:r>
-        <w:t xml:space="preserve"> The relatively low </w:t>
-      </w:r>
-      <w:commentRangeStart w:id="36"/>
-      <w:commentRangeStart w:id="37"/>
-      <w:r>
-        <w:t xml:space="preserve">silhouette width </w:t>
-      </w:r>
-      <w:commentRangeEnd w:id="36"/>
-      <w:r>
-        <w:rPr>
-          <w:rStyle w:val="CommentReference"/>
-        </w:rPr>
-        <w:commentReference w:id="36"/>
-      </w:r>
-      <w:commentRangeEnd w:id="37"/>
-      <w:r>
-        <w:rPr>
-          <w:rStyle w:val="CommentReference"/>
-        </w:rPr>
-        <w:commentReference w:id="37"/>
       </w:r>
       <w:r>
         <w:t xml:space="preserve">values suggest that manual adjustment of GHL assignments may be </w:t>
@@ -1728,7 +2112,7 @@
               </w:rPr>
               <w:t>Total RF</w:t>
             </w:r>
-            <w:ins w:id="38" w:author="Budiman Minasny" w:date="2015-08-11T14:13:00Z">
+            <w:ins w:id="36" w:author="Budiman Minasny" w:date="2015-08-11T14:13:00Z">
               <w:r>
                 <w:rPr>
                   <w:sz w:val="18"/>
@@ -1767,7 +2151,23 @@
                 <w:sz w:val="18"/>
                 <w:szCs w:val="18"/>
               </w:rPr>
-              <w:t>Moist Munsell Value</w:t>
+              <w:t xml:space="preserve">Moist </w:t>
+            </w:r>
+            <w:proofErr w:type="spellStart"/>
+            <w:r>
+              <w:rPr>
+                <w:sz w:val="18"/>
+                <w:szCs w:val="18"/>
+              </w:rPr>
+              <w:t>Munsell</w:t>
+            </w:r>
+            <w:proofErr w:type="spellEnd"/>
+            <w:r>
+              <w:rPr>
+                <w:sz w:val="18"/>
+                <w:szCs w:val="18"/>
+              </w:rPr>
+              <w:t xml:space="preserve"> Value</w:t>
             </w:r>
           </w:p>
         </w:tc>
@@ -2858,7 +3258,7 @@
         </w:rPr>
         <w:t>" are the result of missing or insufficient data.</w:t>
       </w:r>
-      <w:ins w:id="39" w:author="Budiman Minasny" w:date="2015-08-11T14:13:00Z">
+      <w:ins w:id="37" w:author="Budiman Minasny" w:date="2015-08-11T14:13:00Z">
         <w:r>
           <w:rPr>
             <w:sz w:val="18"/>
@@ -2900,7 +3300,7 @@
       <w:pPr>
         <w:pStyle w:val="Heading2"/>
       </w:pPr>
-      <w:bookmarkStart w:id="40" w:name="aggregate-representation-of-ghl"/>
+      <w:bookmarkStart w:id="38" w:name="aggregate-representation-of-ghl"/>
       <w:r>
         <w:t>Probabilistic</w:t>
       </w:r>
@@ -2913,10 +3313,34 @@
         <w:t>A graphical comparison of empirical and PO-LR predicted GHL probabilities is presented in Figure 4.</w:t>
       </w:r>
       <w:r>
-        <w:t xml:space="preserve"> The empirical probability curves are an exact representation of the 54 pedons </w:t>
-      </w:r>
-      <w:r>
-        <w:t>within our sample data set, however, these curves are not likely a generalized representation of all possible soils correlated to the Loafercreek series. At the expense of a small amount of accuracy (as evaluated using the sample data set), the smoother and more generalized shape of the PO-LR derived GHL probabilities are better candidates for describing the central tendency of a soil series concept</w:t>
+        <w:t xml:space="preserve"> The empirical probability curves are an exact representation of the 54 </w:t>
+      </w:r>
+      <w:proofErr w:type="spellStart"/>
+      <w:r>
+        <w:t>pedons</w:t>
+      </w:r>
+      <w:proofErr w:type="spellEnd"/>
+      <w:r>
+        <w:t xml:space="preserve"> </w:t>
+      </w:r>
+      <w:r>
+        <w:t xml:space="preserve">within our sample data </w:t>
+      </w:r>
+      <w:proofErr w:type="gramStart"/>
+      <w:r>
+        <w:t>set,</w:t>
+      </w:r>
+      <w:proofErr w:type="gramEnd"/>
+      <w:r>
+        <w:t xml:space="preserve"> however, these curves are not likely a generalized representation of all possible soils correlated to the </w:t>
+      </w:r>
+      <w:proofErr w:type="spellStart"/>
+      <w:r>
+        <w:t>Loafercreek</w:t>
+      </w:r>
+      <w:proofErr w:type="spellEnd"/>
+      <w:r>
+        <w:t xml:space="preserve"> series. At the expense of a small amount of accuracy (as evaluated using the sample data set), the smoother and more generalized shape of the PO-LR derived GHL probabilities are better candidates for describing the central tendency of a soil series concept</w:t>
       </w:r>
       <w:r>
         <w:t xml:space="preserve"> (Figure 5)</w:t>
@@ -2936,7 +3360,15 @@
         <w:t>h</w:t>
       </w:r>
       <w:r>
-        <w:t>e PO-LR probabilities were the least accurate within the very thin Oi (Brier Score of 1.40) and infrequently occurring BA horizons (Brier Score of 1.22).</w:t>
+        <w:t xml:space="preserve">e PO-LR probabilities were the least accurate within the very thin Oi (Brier </w:t>
+      </w:r>
+      <w:proofErr w:type="gramStart"/>
+      <w:r>
+        <w:t>Score</w:t>
+      </w:r>
+      <w:proofErr w:type="gramEnd"/>
+      <w:r>
+        <w:t xml:space="preserve"> of 1.40) and infrequently occurring BA horizons (Brier Score of 1.22).</w:t>
       </w:r>
       <w:r>
         <w:t xml:space="preserve"> Accuracy was greatest in the most consistently defined horizons which were not surprisingly found at the “top” (A horizons) and “bottom” (R horizons) of the profiles.</w:t>
@@ -2958,7 +3390,7 @@
         <w:t>.</w:t>
       </w:r>
     </w:p>
-    <w:bookmarkEnd w:id="40"/>
+    <w:bookmarkEnd w:id="38"/>
     <w:p>
       <w:pPr>
         <w:keepNext/>
@@ -3017,32 +3449,27 @@
       <w:r>
         <w:t xml:space="preserve">Figure </w:t>
       </w:r>
-      <w:r>
-        <w:fldChar w:fldCharType="begin"/>
-      </w:r>
-      <w:r>
-        <w:instrText xml:space="preserve"> SEQ Figure \* ARABIC </w:instrText>
-      </w:r>
-      <w:r>
-        <w:fldChar w:fldCharType="separate"/>
-      </w:r>
-      <w:r>
-        <w:rPr>
-          <w:noProof/>
-        </w:rPr>
-        <w:t>4</w:t>
-      </w:r>
-      <w:r>
-        <w:rPr>
-          <w:noProof/>
-        </w:rPr>
-        <w:fldChar w:fldCharType="end"/>
-      </w:r>
+      <w:fldSimple w:instr=" SEQ Figure \* ARABIC ">
+        <w:r>
+          <w:rPr>
+            <w:noProof/>
+          </w:rPr>
+          <w:t>4</w:t>
+        </w:r>
+      </w:fldSimple>
       <w:r>
         <w:t xml:space="preserve">. </w:t>
       </w:r>
       <w:r>
-        <w:t>Comparison of empirical GHL probabilities, evaluated over 1cm depth slices, and predictions from the PO-LR model. Probabilities less than 0.01 have been removed for clarity.</w:t>
+        <w:t xml:space="preserve">Comparison of empirical GHL probabilities, evaluated over 1cm depth slices, and predictions from the PO-LR model. Probabilities less than 0.01 </w:t>
+      </w:r>
+      <w:proofErr w:type="gramStart"/>
+      <w:r>
+        <w:t>have been removed</w:t>
+      </w:r>
+      <w:proofErr w:type="gramEnd"/>
+      <w:r>
+        <w:t xml:space="preserve"> for clarity.</w:t>
       </w:r>
     </w:p>
     <w:p/>
@@ -3105,27 +3532,14 @@
       <w:r>
         <w:t xml:space="preserve">Figure </w:t>
       </w:r>
-      <w:r>
-        <w:fldChar w:fldCharType="begin"/>
-      </w:r>
-      <w:r>
-        <w:instrText xml:space="preserve"> SEQ Figure \* ARABIC </w:instrText>
-      </w:r>
-      <w:r>
-        <w:fldChar w:fldCharType="separate"/>
-      </w:r>
-      <w:r>
-        <w:rPr>
-          <w:noProof/>
-        </w:rPr>
-        <w:t>5</w:t>
-      </w:r>
-      <w:r>
-        <w:rPr>
-          <w:noProof/>
-        </w:rPr>
-        <w:fldChar w:fldCharType="end"/>
-      </w:r>
+      <w:fldSimple w:instr=" SEQ Figure \* ARABIC ">
+        <w:r>
+          <w:rPr>
+            <w:noProof/>
+          </w:rPr>
+          <w:t>5</w:t>
+        </w:r>
+      </w:fldSimple>
       <w:r>
         <w:t xml:space="preserve">. </w:t>
       </w:r>
@@ -3143,7 +3557,7 @@
       <w:pPr>
         <w:pStyle w:val="Heading2"/>
       </w:pPr>
-      <w:bookmarkStart w:id="41" w:name="model-fit"/>
+      <w:bookmarkStart w:id="39" w:name="model-fit"/>
       <w:r>
         <w:t>Model Fit</w:t>
       </w:r>
@@ -3215,7 +3629,7 @@
         </w:rPr>
         <w:t xml:space="preserve">Removal of </w:t>
       </w:r>
-      <w:ins w:id="42" w:author="Beaudette, Dylan - NRCS, Sonora, CA" w:date="2015-08-18T12:39:00Z">
+      <w:ins w:id="40" w:author="Beaudette, Dylan - NRCS, Sonora, CA" w:date="2015-08-18T12:39:00Z">
         <w:r>
           <w:rPr>
             <w:rFonts w:eastAsiaTheme="minorEastAsia"/>
@@ -3224,9 +3638,9 @@
           <w:t xml:space="preserve">RCS basis functions </w:t>
         </w:r>
       </w:ins>
-      <w:commentRangeStart w:id="43"/>
-      <w:commentRangeStart w:id="44"/>
-      <w:del w:id="45" w:author="Beaudette, Dylan - NRCS, Sonora, CA" w:date="2015-08-18T12:40:00Z">
+      <w:commentRangeStart w:id="41"/>
+      <w:commentRangeStart w:id="42"/>
+      <w:del w:id="43" w:author="Beaudette, Dylan - NRCS, Sonora, CA" w:date="2015-08-18T12:40:00Z">
         <w:r>
           <w:rPr>
             <w:rFonts w:eastAsiaTheme="minorEastAsia"/>
@@ -3234,19 +3648,19 @@
           </w:rPr>
           <w:delText xml:space="preserve">non-linear terms </w:delText>
         </w:r>
-        <w:commentRangeEnd w:id="43"/>
+        <w:commentRangeEnd w:id="41"/>
         <w:r>
           <w:rPr>
             <w:rStyle w:val="CommentReference"/>
           </w:rPr>
-          <w:commentReference w:id="43"/>
+          <w:commentReference w:id="41"/>
         </w:r>
-        <w:commentRangeEnd w:id="44"/>
+        <w:commentRangeEnd w:id="42"/>
         <w:r>
           <w:rPr>
             <w:rStyle w:val="CommentReference"/>
           </w:rPr>
-          <w:commentReference w:id="44"/>
+          <w:commentReference w:id="42"/>
         </w:r>
       </w:del>
       <w:r>
@@ -3254,7 +3668,15 @@
           <w:rFonts w:eastAsiaTheme="minorEastAsia"/>
           <w:szCs w:val="20"/>
         </w:rPr>
-        <w:t xml:space="preserve">from the model resulted in an </w:t>
+        <w:t xml:space="preserve">from the model resulted in </w:t>
+      </w:r>
+      <w:proofErr w:type="gramStart"/>
+      <w:r>
+        <w:rPr>
+          <w:rFonts w:eastAsiaTheme="minorEastAsia"/>
+          <w:szCs w:val="20"/>
+        </w:rPr>
+        <w:t xml:space="preserve">an </w:t>
       </w:r>
       <m:oMath>
         <m:sSup>
@@ -3292,52 +3714,76 @@
           <w:rFonts w:eastAsiaTheme="minorEastAsia"/>
           <w:szCs w:val="20"/>
         </w:rPr>
-        <w:t xml:space="preserve"> of 0.79. Deviations between empirical and modeled probabilities were </w:t>
-      </w:r>
+        <w:t xml:space="preserve"> of</w:t>
+      </w:r>
+      <w:proofErr w:type="gramEnd"/>
       <w:r>
         <w:rPr>
           <w:rFonts w:eastAsiaTheme="minorEastAsia"/>
           <w:szCs w:val="20"/>
         </w:rPr>
-        <w:t xml:space="preserve">greatest in horizons near the surface </w:t>
+        <w:t xml:space="preserve"> 0.79. Deviations between empirical and modeled probabilities were </w:t>
       </w:r>
       <w:r>
         <w:rPr>
           <w:rFonts w:eastAsiaTheme="minorEastAsia"/>
           <w:szCs w:val="20"/>
         </w:rPr>
-        <w:t>and smal</w:t>
+        <w:t xml:space="preserve">greatest in horizons near the surface </w:t>
       </w:r>
       <w:r>
         <w:rPr>
           <w:rFonts w:eastAsiaTheme="minorEastAsia"/>
           <w:szCs w:val="20"/>
         </w:rPr>
-        <w:t>lest in the lower-most horizons (Figure 6)</w:t>
+        <w:t>and smal</w:t>
       </w:r>
       <w:r>
         <w:rPr>
           <w:rFonts w:eastAsiaTheme="minorEastAsia"/>
           <w:szCs w:val="20"/>
         </w:rPr>
-        <w:t>.</w:t>
+        <w:t>lest in the lower-most horizons (Figure 6)</w:t>
       </w:r>
       <w:r>
         <w:rPr>
           <w:rFonts w:eastAsiaTheme="minorEastAsia"/>
           <w:szCs w:val="20"/>
         </w:rPr>
-        <w:t xml:space="preserve"> </w:t>
+        <w:t>.</w:t>
       </w:r>
       <w:r>
         <w:rPr>
           <w:rFonts w:eastAsiaTheme="minorEastAsia"/>
           <w:szCs w:val="20"/>
         </w:rPr>
-        <w:t>Discrepancies between the two sets of probabilities can be attributed to two main factors: 1) lack of model fit, and 2) generalization (e.g. smoothing) of empirical probabilities by the PO-LR model.</w:t>
-      </w:r>
-    </w:p>
-    <w:bookmarkEnd w:id="41"/>
+        <w:t xml:space="preserve"> </w:t>
+      </w:r>
+      <w:r>
+        <w:rPr>
+          <w:rFonts w:eastAsiaTheme="minorEastAsia"/>
+          <w:szCs w:val="20"/>
+        </w:rPr>
+        <w:t xml:space="preserve">Discrepancies between the two sets of probabilities </w:t>
+      </w:r>
+      <w:proofErr w:type="gramStart"/>
+      <w:r>
+        <w:rPr>
+          <w:rFonts w:eastAsiaTheme="minorEastAsia"/>
+          <w:szCs w:val="20"/>
+        </w:rPr>
+        <w:t>can be attributed</w:t>
+      </w:r>
+      <w:proofErr w:type="gramEnd"/>
+      <w:r>
+        <w:rPr>
+          <w:rFonts w:eastAsiaTheme="minorEastAsia"/>
+          <w:szCs w:val="20"/>
+        </w:rPr>
+        <w:t xml:space="preserve"> to two main factors: 1) lack of model fit, and 2) generalization (e.g. smoothing) of empirical probabilities by the PO-LR model.</w:t>
+      </w:r>
+    </w:p>
+    <w:bookmarkEnd w:id="39"/>
     <w:p>
       <w:pPr>
         <w:keepNext/>
@@ -3397,30 +3843,14 @@
       <w:r>
         <w:t xml:space="preserve">Figure </w:t>
       </w:r>
-      <w:r>
-        <w:fldChar w:fldCharType="begin"/>
-      </w:r>
-      <w:r>
-        <w:instrText xml:space="preserve"> SEQ Figure \*</w:instrText>
-      </w:r>
-      <w:r>
-        <w:instrText xml:space="preserve"> ARABIC </w:instrText>
-      </w:r>
-      <w:r>
-        <w:fldChar w:fldCharType="separate"/>
-      </w:r>
-      <w:r>
-        <w:rPr>
-          <w:noProof/>
-        </w:rPr>
-        <w:t>6</w:t>
-      </w:r>
-      <w:r>
-        <w:rPr>
-          <w:noProof/>
-        </w:rPr>
-        <w:fldChar w:fldCharType="end"/>
-      </w:r>
+      <w:fldSimple w:instr=" SEQ Figure \* ARABIC ">
+        <w:r>
+          <w:rPr>
+            <w:noProof/>
+          </w:rPr>
+          <w:t>6</w:t>
+        </w:r>
+      </w:fldSimple>
       <w:r>
         <w:t xml:space="preserve">. </w:t>
       </w:r>
@@ -3448,27 +3878,48 @@
       <w:r>
         <w:t xml:space="preserve">The stability of the </w:t>
       </w:r>
-      <w:commentRangeStart w:id="46"/>
-      <w:commentRangeStart w:id="47"/>
+      <w:commentRangeStart w:id="44"/>
+      <w:commentRangeStart w:id="45"/>
       <w:r>
         <w:t xml:space="preserve">PO-LR model </w:t>
       </w:r>
-      <w:commentRangeEnd w:id="46"/>
+      <w:commentRangeEnd w:id="44"/>
       <w:r>
         <w:rPr>
           <w:rStyle w:val="CommentReference"/>
         </w:rPr>
-        <w:commentReference w:id="46"/>
-      </w:r>
-      <w:commentRangeEnd w:id="47"/>
+        <w:commentReference w:id="44"/>
+      </w:r>
+      <w:commentRangeEnd w:id="45"/>
       <w:r>
         <w:rPr>
           <w:rStyle w:val="CommentReference"/>
         </w:rPr>
-        <w:commentReference w:id="47"/>
-      </w:r>
-      <w:r>
-        <w:t xml:space="preserve">was evaluated by iteratively re-fitting the model (250 times) using a random subset of 25 pedons (out of 54 total) within each iteration. The predictions from each iteration are presented in Figure 7. Mean model </w:t>
+        <w:commentReference w:id="45"/>
+      </w:r>
+      <w:proofErr w:type="gramStart"/>
+      <w:r>
+        <w:t>was evaluated</w:t>
+      </w:r>
+      <w:proofErr w:type="gramEnd"/>
+      <w:r>
+        <w:t xml:space="preserve"> by iteratively re-fitting the model (250 times) using a random subset of 25 </w:t>
+      </w:r>
+      <w:proofErr w:type="spellStart"/>
+      <w:r>
+        <w:t>pedons</w:t>
+      </w:r>
+      <w:proofErr w:type="spellEnd"/>
+      <w:r>
+        <w:t xml:space="preserve"> (out of 54 total) within each iteration. The predictions from each iteration </w:t>
+      </w:r>
+      <w:proofErr w:type="gramStart"/>
+      <w:r>
+        <w:t>are presented</w:t>
+      </w:r>
+      <w:proofErr w:type="gramEnd"/>
+      <w:r>
+        <w:t xml:space="preserve"> in Figure 7. Mean model </w:t>
       </w:r>
       <m:oMath>
         <m:sSup>
@@ -3601,27 +4052,14 @@
       <w:r>
         <w:t xml:space="preserve">Figure </w:t>
       </w:r>
-      <w:r>
-        <w:fldChar w:fldCharType="begin"/>
-      </w:r>
-      <w:r>
-        <w:instrText xml:space="preserve"> SEQ Figure \* ARABIC </w:instrText>
-      </w:r>
-      <w:r>
-        <w:fldChar w:fldCharType="separate"/>
-      </w:r>
-      <w:r>
-        <w:rPr>
-          <w:noProof/>
-        </w:rPr>
-        <w:t>7</w:t>
-      </w:r>
-      <w:r>
-        <w:rPr>
-          <w:noProof/>
-        </w:rPr>
-        <w:fldChar w:fldCharType="end"/>
-      </w:r>
+      <w:fldSimple w:instr=" SEQ Figure \* ARABIC ">
+        <w:r>
+          <w:rPr>
+            <w:noProof/>
+          </w:rPr>
+          <w:t>7</w:t>
+        </w:r>
+      </w:fldSimple>
       <w:r>
         <w:t xml:space="preserve">. </w:t>
       </w:r>
@@ -3636,8 +4074,8 @@
       <w:pPr>
         <w:pStyle w:val="Heading2"/>
       </w:pPr>
-      <w:bookmarkStart w:id="48" w:name="ml-horizon-boundaries"/>
-      <w:bookmarkStart w:id="49" w:name="conclusions"/>
+      <w:bookmarkStart w:id="46" w:name="ml-horizon-boundaries"/>
+      <w:bookmarkStart w:id="47" w:name="conclusions"/>
       <w:r>
         <w:lastRenderedPageBreak/>
         <w:t>ML Horizon Depths</w:t>
@@ -3645,7 +4083,15 @@
     </w:p>
     <w:p>
       <w:r>
-        <w:t xml:space="preserve">The “most-likely” (ML) horizon depths extracted from empirical probabilities were quite similar to those extracted from PO-LR model predictions (Table 2). ML horizon depths represent one possible way in which probabilistic estimates of GHL occurrence can be simplified into a format that is more familiar to users of existing soil survey products. </w:t>
+        <w:t xml:space="preserve">The “most-likely” (ML) horizon depths extracted from empirical probabilities were quite similar to those extracted from PO-LR model predictions (Table 2). ML horizon depths represent one possible way in which probabilistic estimates of GHL occurrence </w:t>
+      </w:r>
+      <w:proofErr w:type="gramStart"/>
+      <w:r>
+        <w:t>can be simplified</w:t>
+      </w:r>
+      <w:proofErr w:type="gramEnd"/>
+      <w:r>
+        <w:t xml:space="preserve"> into a format that is more familiar to users of existing soil survey products. </w:t>
       </w:r>
       <w:r>
         <w:t>ML horizon depths could also serve as a template by which aggregate soil properties (clay, pH, CEC, etc.) are organized</w:t>
@@ -3657,7 +4103,23 @@
         <w:t xml:space="preserve">. </w:t>
       </w:r>
       <w:r>
-        <w:t>The Brier scores (Table 2) serve as an indication of how well each set of ML horizon depths fits the original collection of pedons. For example, predictions associated with the ML horizon depths for “A” horizons more consistently overlap with field-observed “A” horizons as compared to “Bt3” horizons. In all cases except “Bt3” horizons, Brier scores associated with the PO-LR model were equal to or greater than those associated with empirical probabilities; not surprising as predictions from the PO-LR model are much smoother than the over-fit empirical probabilities. The similarity in ML horizon depths and small differences in Brier scores suggests that the PO-LR model is a reasonable generalization of the GHL concepts defined for this collection of pedons.</w:t>
+        <w:t xml:space="preserve">The Brier scores (Table 2) serve as an indication of how well each set of ML horizon depths fits the original collection of </w:t>
+      </w:r>
+      <w:proofErr w:type="spellStart"/>
+      <w:r>
+        <w:t>pedons</w:t>
+      </w:r>
+      <w:proofErr w:type="spellEnd"/>
+      <w:r>
+        <w:t xml:space="preserve">. For example, predictions associated with the ML horizon depths for “A” horizons more consistently overlap with field-observed “A” horizons as compared to “Bt3” horizons. In all cases except “Bt3” horizons, Brier scores associated with the PO-LR model were equal to or greater than those associated with empirical probabilities; not surprising as predictions from the PO-LR model are much smoother than the over-fit empirical probabilities. The similarity in ML horizon depths and small differences in Brier scores suggests that the PO-LR model is a reasonable generalization of the GHL concepts defined for this collection of </w:t>
+      </w:r>
+      <w:proofErr w:type="spellStart"/>
+      <w:r>
+        <w:t>pedons</w:t>
+      </w:r>
+      <w:proofErr w:type="spellEnd"/>
+      <w:r>
+        <w:t>.</w:t>
       </w:r>
     </w:p>
     <w:tbl>
@@ -3807,7 +4269,7 @@
           </w:p>
         </w:tc>
       </w:tr>
-      <w:bookmarkEnd w:id="48"/>
+      <w:bookmarkEnd w:id="46"/>
       <w:tr>
         <w:tc>
           <w:tcPr>
@@ -5109,8 +5571,8 @@
         </w:rPr>
         <w:t xml:space="preserve">. Most-likely GHL boundary depths and associated Brier scores, computed from empirical probabilities and PO-LR </w:t>
       </w:r>
-      <w:commentRangeStart w:id="50"/>
-      <w:commentRangeStart w:id="51"/>
+      <w:commentRangeStart w:id="48"/>
+      <w:commentRangeStart w:id="49"/>
       <w:r>
         <w:rPr>
           <w:sz w:val="18"/>
@@ -5118,21 +5580,21 @@
         </w:rPr>
         <w:t>predictions</w:t>
       </w:r>
-      <w:commentRangeEnd w:id="50"/>
+      <w:commentRangeEnd w:id="48"/>
       <w:r>
         <w:rPr>
           <w:rStyle w:val="CommentReference"/>
           <w:i w:val="0"/>
         </w:rPr>
-        <w:commentReference w:id="50"/>
-      </w:r>
-      <w:commentRangeEnd w:id="51"/>
+        <w:commentReference w:id="48"/>
+      </w:r>
+      <w:commentRangeEnd w:id="49"/>
       <w:r>
         <w:rPr>
           <w:rStyle w:val="CommentReference"/>
           <w:i w:val="0"/>
         </w:rPr>
-        <w:commentReference w:id="51"/>
+        <w:commentReference w:id="49"/>
       </w:r>
       <w:r>
         <w:rPr>
@@ -5150,13 +5612,37 @@
         <w:t>Conclusions</w:t>
       </w:r>
     </w:p>
-    <w:bookmarkEnd w:id="49"/>
-    <w:p>
-      <w:r>
-        <w:t xml:space="preserve">Describing and sampling soil by genetic horizon designations represents an efficient approach that has provided a common pedological language used among soil scientists and classification systems. Processes for aggregating horizonation and deriving an aggregate representation across suites of similar soil profile descriptions of a soil series has been challenging. For this reason, soil series </w:t>
-      </w:r>
-      <w:r>
-        <w:t xml:space="preserve">concepts have historically been defined using the modal profile; a single, field-observed pedon selected as </w:t>
+    <w:bookmarkEnd w:id="47"/>
+    <w:p>
+      <w:r>
+        <w:t xml:space="preserve">Describing and sampling soil by genetic horizon designations represents an efficient approach that has provided a common </w:t>
+      </w:r>
+      <w:proofErr w:type="spellStart"/>
+      <w:r>
+        <w:t>pedological</w:t>
+      </w:r>
+      <w:proofErr w:type="spellEnd"/>
+      <w:r>
+        <w:t xml:space="preserve"> language used among soil scientists and classification systems. Processes for aggregating horizonation and deriving an aggregate representation across suites of similar soil profile descriptions of a soil series has been challenging. For this reason, soil series </w:t>
+      </w:r>
+      <w:r>
+        <w:t xml:space="preserve">concepts </w:t>
+      </w:r>
+      <w:proofErr w:type="gramStart"/>
+      <w:r>
+        <w:t>have historically been defined</w:t>
+      </w:r>
+      <w:proofErr w:type="gramEnd"/>
+      <w:r>
+        <w:t xml:space="preserve"> using the modal profile; a single, field-observed </w:t>
+      </w:r>
+      <w:proofErr w:type="spellStart"/>
+      <w:r>
+        <w:t>pedon</w:t>
+      </w:r>
+      <w:proofErr w:type="spellEnd"/>
+      <w:r>
+        <w:t xml:space="preserve"> selected as </w:t>
       </w:r>
       <w:r>
         <w:t xml:space="preserve">a </w:t>
@@ -5177,7 +5663,15 @@
         <w:br/>
       </w:r>
       <w:r>
-        <w:t>In this chapter we have outlined a simple approach for deriving continuous depth-functions of groups of field-described genetic horizon probabilities.</w:t>
+        <w:t xml:space="preserve">In this </w:t>
+      </w:r>
+      <w:proofErr w:type="gramStart"/>
+      <w:r>
+        <w:t>chapter</w:t>
+      </w:r>
+      <w:proofErr w:type="gramEnd"/>
+      <w:r>
+        <w:t xml:space="preserve"> we have outlined a simple approach for deriving continuous depth-functions of groups of field-described genetic horizon probabilities.</w:t>
       </w:r>
       <w:r>
         <w:t xml:space="preserve"> Correlation of horizon designation to a subset of generalized horizon labels is fundamental to this approach and represents a series of “micro correlation”</w:t>
@@ -5189,13 +5683,37 @@
         <w:t xml:space="preserve"> </w:t>
       </w:r>
       <w:r>
-        <w:t>could support a wide range of soil data aggregation tasks.</w:t>
+        <w:t xml:space="preserve">could support a wide range of </w:t>
+      </w:r>
+      <w:proofErr w:type="gramStart"/>
+      <w:r>
+        <w:t>soil data aggregation tasks</w:t>
+      </w:r>
+      <w:proofErr w:type="gramEnd"/>
+      <w:r>
+        <w:t>.</w:t>
       </w:r>
       <w:r>
         <w:t xml:space="preserve"> </w:t>
       </w:r>
       <w:r>
-        <w:t xml:space="preserve">The two aggregation methods described in this chapter yield similar results; selection of an appropriate method depends on sample size, use of empirical probabilities is recommended for small collection of pedons and the PO-LR probabilities is </w:t>
+        <w:t xml:space="preserve">The two aggregation methods described in this chapter yield similar results; selection of an appropriate method depends on sample size, use of empirical probabilities </w:t>
+      </w:r>
+      <w:proofErr w:type="gramStart"/>
+      <w:r>
+        <w:t>is recommended</w:t>
+      </w:r>
+      <w:proofErr w:type="gramEnd"/>
+      <w:r>
+        <w:t xml:space="preserve"> for small collection of </w:t>
+      </w:r>
+      <w:proofErr w:type="spellStart"/>
+      <w:r>
+        <w:t>pedons</w:t>
+      </w:r>
+      <w:proofErr w:type="spellEnd"/>
+      <w:r>
+        <w:t xml:space="preserve"> and the PO-LR probabilities is </w:t>
       </w:r>
       <w:r>
         <w:t>recommended</w:t>
@@ -5218,26 +5736,57 @@
         <w:t xml:space="preserve"> description of </w:t>
       </w:r>
       <w:r>
-        <w:t xml:space="preserve">soil morpology </w:t>
+        <w:t xml:space="preserve">soil </w:t>
+      </w:r>
+      <w:proofErr w:type="spellStart"/>
+      <w:r>
+        <w:t>morpology</w:t>
+      </w:r>
+      <w:proofErr w:type="spellEnd"/>
+      <w:r>
+        <w:t xml:space="preserve"> </w:t>
       </w:r>
       <w:r>
         <w:t xml:space="preserve">data in aggregate. </w:t>
       </w:r>
       <w:r>
-        <w:t xml:space="preserve">Future application of these methods will depend on development of guidelines related to: minimum sample sizes, PO-LR model fitting parameters, model diagnostics, and recommendations on pedogenic interpretation of model coefficients. In addition, more work needs to be done on incorporating </w:t>
-      </w:r>
-      <w:ins w:id="52" w:author="Beaudette, Dylan - NRCS, Sonora, CA" w:date="2015-08-18T13:02:00Z">
+        <w:t>Futur</w:t>
+      </w:r>
+      <w:bookmarkStart w:id="50" w:name="_GoBack"/>
+      <w:bookmarkEnd w:id="50"/>
+      <w:r>
+        <w:t xml:space="preserve">e application of these methods will depend on development of guidelines related to: minimum sample sizes, PO-LR model fitting parameters, model diagnostics, and recommendations on pedogenic interpretation of model coefficients. In addition, more work needs to be done on incorporating </w:t>
+      </w:r>
+      <w:proofErr w:type="gramStart"/>
+      <w:ins w:id="51" w:author="Beaudette, Dylan - NRCS, Sonora, CA" w:date="2015-08-18T13:02:00Z">
         <w:r>
           <w:rPr>
             <w:i/>
           </w:rPr>
-          <w:t xml:space="preserve">depth-wise </w:t>
+          <w:t>depth-wise</w:t>
+        </w:r>
+        <w:proofErr w:type="gramEnd"/>
+        <w:r>
+          <w:rPr>
+            <w:i/>
+          </w:rPr>
+          <w:t xml:space="preserve"> </w:t>
         </w:r>
       </w:ins>
+      <w:commentRangeStart w:id="52"/>
       <w:commentRangeStart w:id="53"/>
-      <w:commentRangeStart w:id="54"/>
-      <w:r>
-        <w:t xml:space="preserve">correlation structure </w:t>
+      <w:r>
+        <w:t>correlation</w:t>
+      </w:r>
+      <w:commentRangeEnd w:id="52"/>
+      <w:r>
+        <w:t xml:space="preserve"> </w:t>
+      </w:r>
+      <w:r>
+        <w:rPr>
+          <w:rStyle w:val="CommentReference"/>
+        </w:rPr>
+        <w:commentReference w:id="52"/>
       </w:r>
       <w:commentRangeEnd w:id="53"/>
       <w:r>
@@ -5245,13 +5794,6 @@
           <w:rStyle w:val="CommentReference"/>
         </w:rPr>
         <w:commentReference w:id="53"/>
-      </w:r>
-      <w:commentRangeEnd w:id="54"/>
-      <w:r>
-        <w:rPr>
-          <w:rStyle w:val="CommentReference"/>
-        </w:rPr>
-        <w:commentReference w:id="54"/>
       </w:r>
       <w:r>
         <w:t xml:space="preserve">into the PO-LR model </w:t>
@@ -5273,22 +5815,30 @@
       <w:pPr>
         <w:pStyle w:val="Heading1"/>
       </w:pPr>
-      <w:bookmarkStart w:id="55" w:name="references"/>
+      <w:bookmarkStart w:id="54" w:name="references"/>
       <w:r>
         <w:lastRenderedPageBreak/>
         <w:t>References</w:t>
       </w:r>
     </w:p>
-    <w:bookmarkEnd w:id="55"/>
+    <w:bookmarkEnd w:id="54"/>
     <w:p>
       <w:r>
         <w:t xml:space="preserve">Beaudette, D.E., and J.M. Skovlin. 2015. </w:t>
       </w:r>
+      <w:proofErr w:type="gramStart"/>
       <w:r>
         <w:rPr>
           <w:i/>
         </w:rPr>
-        <w:t>soilDB: Soil Database Interface</w:t>
+        <w:t>soilDB</w:t>
+      </w:r>
+      <w:proofErr w:type="gramEnd"/>
+      <w:r>
+        <w:rPr>
+          <w:i/>
+        </w:rPr>
+        <w:t>: Soil Database Interface</w:t>
       </w:r>
       <w:r>
         <w:t xml:space="preserve">. </w:t>
@@ -5356,29 +5906,44 @@
         <w:t xml:space="preserve">and </w:t>
       </w:r>
       <w:r>
-        <w:t>B</w:t>
-      </w:r>
-      <w:r>
-        <w:t xml:space="preserve">. </w:t>
+        <w:t xml:space="preserve">B. </w:t>
       </w:r>
       <w:r>
         <w:t xml:space="preserve">Minasny. 2014. “Towards Digital Soil Morphometrics.” </w:t>
       </w:r>
+      <w:proofErr w:type="spellStart"/>
       <w:r>
         <w:rPr>
           <w:i/>
         </w:rPr>
         <w:t>Geoderma</w:t>
       </w:r>
-      <w:r>
-        <w:t xml:space="preserve"> 230–231: 305–317. doi:</w:t>
+      <w:proofErr w:type="spellEnd"/>
+      <w:r>
+        <w:t xml:space="preserve"> 230–231: 305–317. </w:t>
+      </w:r>
+      <w:proofErr w:type="spellStart"/>
+      <w:proofErr w:type="gramStart"/>
+      <w:r>
+        <w:t>doi</w:t>
+      </w:r>
+      <w:proofErr w:type="gramEnd"/>
+      <w:r>
+        <w:t>:</w:t>
       </w:r>
       <w:hyperlink r:id="rId17">
         <w:r>
           <w:rPr>
             <w:rStyle w:val="Link"/>
           </w:rPr>
-          <w:t>http://dx.doi.org/10.1016/j.geoderma.2014.03.008</w:t>
+          <w:t>http</w:t>
+        </w:r>
+        <w:proofErr w:type="spellEnd"/>
+        <w:r>
+          <w:rPr>
+            <w:rStyle w:val="Link"/>
+          </w:rPr>
+          <w:t>://dx.doi.org/10.1016/j.geoderma.2014.03.008</w:t>
         </w:r>
       </w:hyperlink>
       <w:r>
@@ -5398,7 +5963,15 @@
     </w:p>
     <w:p>
       <w:r>
-        <w:t xml:space="preserve">Hastie, T., R.Tibshirani, and J. Friedman. 2009. </w:t>
+        <w:t xml:space="preserve">Hastie, T., </w:t>
+      </w:r>
+      <w:proofErr w:type="spellStart"/>
+      <w:r>
+        <w:t>R.Tibshirani</w:t>
+      </w:r>
+      <w:proofErr w:type="spellEnd"/>
+      <w:r>
+        <w:t xml:space="preserve">, and J. Friedman. 2009. </w:t>
       </w:r>
       <w:r>
         <w:rPr>
@@ -5453,24 +6026,63 @@
       </w:r>
     </w:p>
     <w:p>
-      <w:r>
-        <w:t xml:space="preserve">Kempen, B., D.J. Brus, and J.J. Stoorvogel. 2011. “Three-Dimensional Mapping of Soil Organic Matter Content Using Soil Type Specific Depth Functions.” </w:t>
-      </w:r>
+      <w:proofErr w:type="spellStart"/>
+      <w:r>
+        <w:t>Kempen</w:t>
+      </w:r>
+      <w:proofErr w:type="spellEnd"/>
+      <w:r>
+        <w:t xml:space="preserve">, B., D.J. </w:t>
+      </w:r>
+      <w:proofErr w:type="spellStart"/>
+      <w:r>
+        <w:t>Brus</w:t>
+      </w:r>
+      <w:proofErr w:type="spellEnd"/>
+      <w:r>
+        <w:t xml:space="preserve">, and J.J. </w:t>
+      </w:r>
+      <w:proofErr w:type="spellStart"/>
+      <w:r>
+        <w:t>Stoorvogel</w:t>
+      </w:r>
+      <w:proofErr w:type="spellEnd"/>
+      <w:r>
+        <w:t xml:space="preserve">. 2011. “Three-Dimensional Mapping of Soil Organic Matter Content Using Soil Type Specific Depth Functions.” </w:t>
+      </w:r>
+      <w:proofErr w:type="spellStart"/>
       <w:r>
         <w:rPr>
           <w:i/>
         </w:rPr>
         <w:t>Geoderma</w:t>
       </w:r>
-      <w:r>
-        <w:t xml:space="preserve"> 162: 107–123. doi:</w:t>
+      <w:proofErr w:type="spellEnd"/>
+      <w:r>
+        <w:t xml:space="preserve"> 162: 107–123. </w:t>
+      </w:r>
+      <w:proofErr w:type="spellStart"/>
+      <w:proofErr w:type="gramStart"/>
+      <w:r>
+        <w:t>doi</w:t>
+      </w:r>
+      <w:proofErr w:type="gramEnd"/>
+      <w:r>
+        <w:t>:</w:t>
       </w:r>
       <w:hyperlink r:id="rId19">
         <w:r>
           <w:rPr>
             <w:rStyle w:val="Link"/>
           </w:rPr>
-          <w:t>http://dx.doi.org/10.1016/j.geoderma.2011.01.010</w:t>
+          <w:t>http</w:t>
+        </w:r>
+        <w:proofErr w:type="spellEnd"/>
+        <w:r>
+          <w:rPr>
+            <w:rStyle w:val="Link"/>
+          </w:rPr>
+          <w:t>://dx.doi.org/10.1016/j.geoderma.2011.01.010</w:t>
         </w:r>
       </w:hyperlink>
       <w:r>
@@ -5478,17 +6090,72 @@
       </w:r>
     </w:p>
     <w:p>
-      <w:r>
-        <w:t xml:space="preserve">Kempen, Bas, Dick J. Brus, Gerard B.M. Heuvelink, and Jetse J. Stoorvogel. 2009. “Updating the 1:50,000 Dutch Soil Map Using Legacy Soil Data: A Multinominal Logistic Regression Approach.” </w:t>
-      </w:r>
+      <w:proofErr w:type="spellStart"/>
+      <w:r>
+        <w:t>Kempen</w:t>
+      </w:r>
+      <w:proofErr w:type="spellEnd"/>
+      <w:r>
+        <w:t xml:space="preserve">, Bas, Dick J. </w:t>
+      </w:r>
+      <w:proofErr w:type="spellStart"/>
+      <w:r>
+        <w:t>Brus</w:t>
+      </w:r>
+      <w:proofErr w:type="spellEnd"/>
+      <w:r>
+        <w:t xml:space="preserve">, Gerard B.M. </w:t>
+      </w:r>
+      <w:proofErr w:type="spellStart"/>
+      <w:r>
+        <w:t>Heuvelink</w:t>
+      </w:r>
+      <w:proofErr w:type="spellEnd"/>
+      <w:r>
+        <w:t xml:space="preserve">, and </w:t>
+      </w:r>
+      <w:proofErr w:type="spellStart"/>
+      <w:r>
+        <w:t>Jetse</w:t>
+      </w:r>
+      <w:proofErr w:type="spellEnd"/>
+      <w:r>
+        <w:t xml:space="preserve"> J. </w:t>
+      </w:r>
+      <w:proofErr w:type="spellStart"/>
+      <w:r>
+        <w:t>Stoorvogel</w:t>
+      </w:r>
+      <w:proofErr w:type="spellEnd"/>
+      <w:r>
+        <w:t xml:space="preserve">. 2009. “Updating the 1:50,000 Dutch Soil Map Using Legacy Soil Data: A </w:t>
+      </w:r>
+      <w:proofErr w:type="spellStart"/>
+      <w:r>
+        <w:t>Multinominal</w:t>
+      </w:r>
+      <w:proofErr w:type="spellEnd"/>
+      <w:r>
+        <w:t xml:space="preserve"> Logistic Regression Approach.” </w:t>
+      </w:r>
+      <w:proofErr w:type="spellStart"/>
       <w:r>
         <w:rPr>
           <w:i/>
         </w:rPr>
         <w:t>Geoderma</w:t>
       </w:r>
-      <w:r>
-        <w:t xml:space="preserve"> 151: 311–326. doi:</w:t>
+      <w:proofErr w:type="spellEnd"/>
+      <w:r>
+        <w:t xml:space="preserve"> 151: 311–326. </w:t>
+      </w:r>
+      <w:proofErr w:type="gramStart"/>
+      <w:r>
+        <w:t>doi</w:t>
+      </w:r>
+      <w:proofErr w:type="gramEnd"/>
+      <w:r>
+        <w:t>:</w:t>
       </w:r>
       <w:hyperlink r:id="rId20">
         <w:r>
@@ -5503,8 +6170,13 @@
       </w:r>
     </w:p>
     <w:p>
-      <w:r>
-        <w:t xml:space="preserve">McCullagh, P. 1980. “Regression Models for Ordinal Data.” </w:t>
+      <w:proofErr w:type="spellStart"/>
+      <w:r>
+        <w:t>McCullagh</w:t>
+      </w:r>
+      <w:proofErr w:type="spellEnd"/>
+      <w:r>
+        <w:t xml:space="preserve">, P. 1980. “Regression Models for Ordinal Data.” </w:t>
       </w:r>
       <w:r>
         <w:rPr>
@@ -5520,12 +6192,14 @@
       <w:r>
         <w:t xml:space="preserve">Myers, D Brenton, Newell R Kitchen, Kenneth A Sudduth, Randall J Miles, E John Sadler, and Sabine Grunwald. 2011. “Peak Functions for Modeling High Resolution Soil Profile Data.” </w:t>
       </w:r>
+      <w:proofErr w:type="spellStart"/>
       <w:r>
         <w:rPr>
           <w:i/>
         </w:rPr>
         <w:t>Geoderma</w:t>
       </w:r>
+      <w:proofErr w:type="spellEnd"/>
       <w:r>
         <w:t xml:space="preserve"> 166 (1): 74–83.</w:t>
       </w:r>
@@ -5556,15 +6230,36 @@
       </w:r>
     </w:p>
     <w:p>
-      <w:r>
-        <w:t xml:space="preserve">Rousseeuw, P.J. 1987. “Silhouettes: a Grapical Aid to the Interpretation and Validation of Cluster Analysis.” </w:t>
+      <w:proofErr w:type="spellStart"/>
+      <w:r>
+        <w:t>Rousseeuw</w:t>
+      </w:r>
+      <w:proofErr w:type="spellEnd"/>
+      <w:r>
+        <w:t xml:space="preserve">, P.J. 1987. “Silhouettes: a </w:t>
+      </w:r>
+      <w:proofErr w:type="spellStart"/>
+      <w:r>
+        <w:t>Grapical</w:t>
+      </w:r>
+      <w:proofErr w:type="spellEnd"/>
+      <w:r>
+        <w:t xml:space="preserve"> Aid to the Interpretation and Validation of Cluster Analysis.” </w:t>
       </w:r>
       <w:r>
         <w:rPr>
           <w:i/>
         </w:rPr>
-        <w:t>Journal of Computational and Applied Mathmatics</w:t>
-      </w:r>
+        <w:t xml:space="preserve">Journal of Computational and Applied </w:t>
+      </w:r>
+      <w:proofErr w:type="spellStart"/>
+      <w:r>
+        <w:rPr>
+          <w:i/>
+        </w:rPr>
+        <w:t>Mathmatics</w:t>
+      </w:r>
+      <w:proofErr w:type="spellEnd"/>
       <w:r>
         <w:t xml:space="preserve"> 20: 53–65.</w:t>
       </w:r>
@@ -5587,7 +6282,15 @@
     </w:p>
     <w:p>
       <w:r>
-        <w:t xml:space="preserve">Wilding, L.P., G.M. Scafer, and R.B. Jones. 1964. “Morley and Blount Soils: A Statistical Summary of Certain Physical and Chemical Properties of Some Selected Profiles from Ohio.” </w:t>
+        <w:t xml:space="preserve">Wilding, L.P., G.M. </w:t>
+      </w:r>
+      <w:proofErr w:type="spellStart"/>
+      <w:r>
+        <w:t>Scafer</w:t>
+      </w:r>
+      <w:proofErr w:type="spellEnd"/>
+      <w:r>
+        <w:t xml:space="preserve">, and R.B. Jones. 1964. “Morley and Blount Soils: A Statistical Summary of Certain Physical and Chemical Properties of Some Selected Profiles from Ohio.” </w:t>
       </w:r>
       <w:r>
         <w:rPr>
@@ -5623,7 +6326,15 @@
         <w:annotationRef/>
       </w:r>
       <w:r>
-        <w:t>Not sure what it means, and it can be confused with soil aggegates. Maybe aggregated soil information?</w:t>
+        <w:t xml:space="preserve">Not sure what it means, and it can be confused with soil </w:t>
+      </w:r>
+      <w:proofErr w:type="spellStart"/>
+      <w:r>
+        <w:t>aggegates</w:t>
+      </w:r>
+      <w:proofErr w:type="spellEnd"/>
+      <w:r>
+        <w:t>. Maybe aggregated soil information?</w:t>
       </w:r>
     </w:p>
   </w:comment>
@@ -5676,11 +6387,9 @@
       <w:r>
         <w:t xml:space="preserve"> Other ideas?</w:t>
       </w:r>
-      <w:bookmarkStart w:id="13" w:name="_GoBack"/>
-      <w:bookmarkEnd w:id="13"/>
     </w:p>
   </w:comment>
-  <w:comment w:id="18" w:author="Budiman Minasny" w:date="2015-08-11T14:11:00Z" w:initials="BM">
+  <w:comment w:id="16" w:author="Budiman Minasny" w:date="2015-08-11T14:11:00Z" w:initials="BM">
     <w:p>
       <w:pPr>
         <w:pStyle w:val="CommentText"/>
@@ -5704,7 +6413,7 @@
       </w:r>
     </w:p>
   </w:comment>
-  <w:comment w:id="19" w:author="Beaudette, Dylan - NRCS, Sonora, CA" w:date="2015-08-18T12:15:00Z" w:initials="BD-NSC">
+  <w:comment w:id="17" w:author="Beaudette, Dylan - NRCS, Sonora, CA" w:date="2015-08-18T12:15:00Z" w:initials="BD-NSC">
     <w:p>
       <w:pPr>
         <w:pStyle w:val="CommentText"/>
@@ -5716,7 +6425,13 @@
         <w:annotationRef/>
       </w:r>
       <w:r>
-        <w:t xml:space="preserve">Good question. I have no data to suggest that mid-point is any more useful than lower depth. However, I thought that mid-point would better accommodate the ride range </w:t>
+        <w:t xml:space="preserve">Good question. I have no data to suggest that mid-point is any more useful than lower depth. However, I thought that mid-point would better accommodate the </w:t>
+      </w:r>
+      <w:r>
+        <w:t>wide</w:t>
+      </w:r>
+      <w:r>
+        <w:t xml:space="preserve"> range </w:t>
       </w:r>
       <w:r>
         <w:t>in possible horizon thicknesses</w:t>
@@ -5732,7 +6447,7 @@
       </w:r>
     </w:p>
   </w:comment>
-  <w:comment w:id="20" w:author="Beaudette, Dylan - NRCS, Sonora, CA" w:date="2015-08-18T12:17:00Z" w:initials="BD-NSC">
+  <w:comment w:id="18" w:author="Beaudette, Dylan - NRCS, Sonora, CA" w:date="2015-08-18T12:17:00Z" w:initials="BD-NSC">
     <w:p>
       <w:pPr>
         <w:pStyle w:val="CommentText"/>
@@ -5748,7 +6463,7 @@
       </w:r>
     </w:p>
   </w:comment>
-  <w:comment w:id="23" w:author="Budiman Minasny" w:date="2015-08-11T14:04:00Z" w:initials="BM">
+  <w:comment w:id="21" w:author="Budiman Minasny" w:date="2015-08-11T14:04:00Z" w:initials="BM">
     <w:p>
       <w:pPr>
         <w:pStyle w:val="CommentText"/>
@@ -5764,7 +6479,7 @@
       </w:r>
     </w:p>
   </w:comment>
-  <w:comment w:id="24" w:author="Beaudette, Dylan - NRCS, Sonora, CA" w:date="2015-08-18T12:17:00Z" w:initials="BD-NSC">
+  <w:comment w:id="22" w:author="Beaudette, Dylan - NRCS, Sonora, CA" w:date="2015-08-18T12:17:00Z" w:initials="BD-NSC">
     <w:p>
       <w:pPr>
         <w:pStyle w:val="CommentText"/>
@@ -5780,7 +6495,7 @@
       </w:r>
     </w:p>
   </w:comment>
-  <w:comment w:id="27" w:author="Beaudette, Dylan - NRCS, Sonora, CA" w:date="2015-08-18T12:25:00Z" w:initials="BD-NSC">
+  <w:comment w:id="25" w:author="Beaudette, Dylan - NRCS, Sonora, CA" w:date="2015-08-20T16:57:00Z" w:initials="BD-NSC">
     <w:p>
       <w:pPr>
         <w:pStyle w:val="CommentText"/>
@@ -5792,11 +6507,11 @@
         <w:annotationRef/>
       </w:r>
       <w:r>
-        <w:t xml:space="preserve">Is “uncertainty” the word that best describes this section? </w:t>
+        <w:t>Think of something better.</w:t>
       </w:r>
     </w:p>
   </w:comment>
-  <w:comment w:id="28" w:author="Budiman Minasny" w:date="2015-08-11T14:48:00Z" w:initials="BM">
+  <w:comment w:id="26" w:author="Budiman Minasny" w:date="2015-08-11T14:48:00Z" w:initials="BM">
     <w:p>
       <w:pPr>
         <w:pStyle w:val="CommentText"/>
@@ -5812,7 +6527,7 @@
       </w:r>
     </w:p>
   </w:comment>
-  <w:comment w:id="29" w:author="Beaudette, Dylan - NRCS, Sonora, CA" w:date="2015-08-18T12:19:00Z" w:initials="BD-NSC">
+  <w:comment w:id="27" w:author="Beaudette, Dylan - NRCS, Sonora, CA" w:date="2015-08-18T12:19:00Z" w:initials="BD-NSC">
     <w:p>
       <w:pPr>
         <w:pStyle w:val="CommentText"/>
@@ -5827,11 +6542,25 @@
         <w:rPr>
           <w:rStyle w:val="CommentReference"/>
         </w:rPr>
-        <w:t>I don’t think that this helps with readability. It is important that “n” be the number of GHL, and “i” is a single GHL.</w:t>
+        <w:t>I don’t think that this helps with readability. It is important that “n” be the number of GHL, and “</w:t>
+      </w:r>
+      <w:proofErr w:type="spellStart"/>
+      <w:r>
+        <w:rPr>
+          <w:rStyle w:val="CommentReference"/>
+        </w:rPr>
+        <w:t>i</w:t>
+      </w:r>
+      <w:proofErr w:type="spellEnd"/>
+      <w:r>
+        <w:rPr>
+          <w:rStyle w:val="CommentReference"/>
+        </w:rPr>
+        <w:t>” is a single GHL.</w:t>
       </w:r>
     </w:p>
   </w:comment>
-  <w:comment w:id="30" w:author="Budiman Minasny" w:date="2015-08-11T14:35:00Z" w:initials="BM">
+  <w:comment w:id="28" w:author="Budiman Minasny" w:date="2015-08-11T14:35:00Z" w:initials="BM">
     <w:p>
       <w:pPr>
         <w:pStyle w:val="CommentText"/>
@@ -5859,7 +6588,7 @@
       </w:r>
     </w:p>
   </w:comment>
-  <w:comment w:id="31" w:author="Beaudette, Dylan - NRCS, Sonora, CA" w:date="2015-08-18T12:28:00Z" w:initials="BD-NSC">
+  <w:comment w:id="29" w:author="Beaudette, Dylan - NRCS, Sonora, CA" w:date="2015-08-18T12:28:00Z" w:initials="BD-NSC">
     <w:p>
       <w:pPr>
         <w:pStyle w:val="CommentText"/>
@@ -5878,7 +6607,7 @@
       </w:r>
     </w:p>
   </w:comment>
-  <w:comment w:id="34" w:author="Budiman Minasny" w:date="2015-08-11T14:07:00Z" w:initials="BM">
+  <w:comment w:id="32" w:author="Budiman Minasny" w:date="2015-08-11T14:07:00Z" w:initials="BM">
     <w:p>
       <w:pPr>
         <w:pStyle w:val="CommentText"/>
@@ -5894,7 +6623,7 @@
       </w:r>
     </w:p>
   </w:comment>
-  <w:comment w:id="35" w:author="Beaudette, Dylan - NRCS, Sonora, CA" w:date="2015-08-18T12:31:00Z" w:initials="BD-NSC">
+  <w:comment w:id="33" w:author="Beaudette, Dylan - NRCS, Sonora, CA" w:date="2015-08-18T12:31:00Z" w:initials="BD-NSC">
     <w:p>
       <w:pPr>
         <w:pStyle w:val="CommentText"/>
@@ -5910,7 +6639,7 @@
       </w:r>
     </w:p>
   </w:comment>
-  <w:comment w:id="36" w:author="Budiman Minasny" w:date="2015-08-11T14:48:00Z" w:initials="BM">
+  <w:comment w:id="34" w:author="Budiman Minasny" w:date="2015-08-11T14:48:00Z" w:initials="BM">
     <w:p>
       <w:pPr>
         <w:pStyle w:val="CommentText"/>
@@ -5926,7 +6655,7 @@
       </w:r>
     </w:p>
   </w:comment>
-  <w:comment w:id="37" w:author="Beaudette, Dylan - NRCS, Sonora, CA" w:date="2015-08-18T12:34:00Z" w:initials="BD-NSC">
+  <w:comment w:id="35" w:author="Beaudette, Dylan - NRCS, Sonora, CA" w:date="2015-08-18T12:34:00Z" w:initials="BD-NSC">
     <w:p>
       <w:pPr>
         <w:pStyle w:val="CommentText"/>
@@ -5942,7 +6671,7 @@
       </w:r>
     </w:p>
   </w:comment>
-  <w:comment w:id="43" w:author="Budiman Minasny" w:date="2015-08-11T14:36:00Z" w:initials="BM">
+  <w:comment w:id="41" w:author="Budiman Minasny" w:date="2015-08-11T14:36:00Z" w:initials="BM">
     <w:p>
       <w:pPr>
         <w:pStyle w:val="CommentText"/>
@@ -5958,7 +6687,7 @@
       </w:r>
     </w:p>
   </w:comment>
-  <w:comment w:id="44" w:author="Beaudette, Dylan - NRCS, Sonora, CA" w:date="2015-08-18T12:38:00Z" w:initials="BD-NSC">
+  <w:comment w:id="42" w:author="Beaudette, Dylan - NRCS, Sonora, CA" w:date="2015-08-18T12:38:00Z" w:initials="BD-NSC">
     <w:p>
       <w:pPr>
         <w:pStyle w:val="CommentText"/>
@@ -5977,7 +6706,7 @@
       </w:r>
     </w:p>
   </w:comment>
-  <w:comment w:id="46" w:author="Budiman Minasny" w:date="2015-08-11T14:17:00Z" w:initials="BM">
+  <w:comment w:id="44" w:author="Budiman Minasny" w:date="2015-08-11T14:17:00Z" w:initials="BM">
     <w:p>
       <w:pPr>
         <w:pStyle w:val="CommentText"/>
@@ -5989,11 +6718,19 @@
         <w:annotationRef/>
       </w:r>
       <w:r>
-        <w:t>This is more  of the uncertainty of the model rather than Shannon’s entropy</w:t>
+        <w:t xml:space="preserve">This is </w:t>
+      </w:r>
+      <w:proofErr w:type="gramStart"/>
+      <w:r>
+        <w:t>more  of</w:t>
+      </w:r>
+      <w:proofErr w:type="gramEnd"/>
+      <w:r>
+        <w:t xml:space="preserve"> the uncertainty of the model rather than Shannon’s entropy</w:t>
       </w:r>
     </w:p>
   </w:comment>
-  <w:comment w:id="47" w:author="Beaudette, Dylan - NRCS, Sonora, CA" w:date="2015-08-18T12:40:00Z" w:initials="BD-NSC">
+  <w:comment w:id="45" w:author="Beaudette, Dylan - NRCS, Sonora, CA" w:date="2015-08-18T12:40:00Z" w:initials="BD-NSC">
     <w:p>
       <w:pPr>
         <w:pStyle w:val="CommentText"/>
@@ -6009,7 +6746,7 @@
       </w:r>
     </w:p>
   </w:comment>
-  <w:comment w:id="50" w:author="Budiman Minasny" w:date="2015-08-11T14:19:00Z" w:initials="BM">
+  <w:comment w:id="48" w:author="Budiman Minasny" w:date="2015-08-11T14:19:00Z" w:initials="BM">
     <w:p>
       <w:pPr>
         <w:pStyle w:val="CommentText"/>
@@ -6025,7 +6762,7 @@
       </w:r>
     </w:p>
   </w:comment>
-  <w:comment w:id="51" w:author="Beaudette, Dylan - NRCS, Sonora, CA" w:date="2015-08-18T12:40:00Z" w:initials="BD-NSC">
+  <w:comment w:id="49" w:author="Beaudette, Dylan - NRCS, Sonora, CA" w:date="2015-08-18T12:40:00Z" w:initials="BD-NSC">
     <w:p>
       <w:pPr>
         <w:pStyle w:val="CommentText"/>
@@ -6037,11 +6774,14 @@
         <w:annotationRef/>
       </w:r>
       <w:r>
-        <w:t>Yes, but it gets messy. What do the other author’s think?</w:t>
+        <w:rPr>
+          <w:rStyle w:val="CommentReference"/>
+        </w:rPr>
+        <w:t>Not possible with “empirical probabilities”, possible with iterative re-fitting of PO-LR. I will try to add to Table 2 from existing data that used to be in the HTML version of this document.</w:t>
       </w:r>
     </w:p>
   </w:comment>
-  <w:comment w:id="53" w:author="Budiman Minasny" w:date="2015-08-11T14:30:00Z" w:initials="BM">
+  <w:comment w:id="52" w:author="Budiman Minasny" w:date="2015-08-11T14:30:00Z" w:initials="BM">
     <w:p>
       <w:pPr>
         <w:pStyle w:val="CommentText"/>
@@ -6057,7 +6797,7 @@
       </w:r>
     </w:p>
   </w:comment>
-  <w:comment w:id="54" w:author="Beaudette, Dylan - NRCS, Sonora, CA" w:date="2015-08-18T13:02:00Z" w:initials="BD-NSC">
+  <w:comment w:id="53" w:author="Beaudette, Dylan - NRCS, Sonora, CA" w:date="2015-08-18T13:02:00Z" w:initials="BD-NSC">
     <w:p>
       <w:pPr>
         <w:pStyle w:val="CommentText"/>
@@ -6069,7 +6809,15 @@
         <w:annotationRef/>
       </w:r>
       <w:r>
-        <w:t xml:space="preserve">This is correlation with depth, e.g. if I slice-up an A horizon into 10 slices these 10 slices “share” the same information. In this case, 10 slices != 10 degrees of freedom and therefore SE should be inflated accordingly. </w:t>
+        <w:t xml:space="preserve">This is correlation with depth, e.g. if I slice-up an A horizon into 10 slices these 10 slices “share” the same information. In this case, 10 </w:t>
+      </w:r>
+      <w:proofErr w:type="gramStart"/>
+      <w:r>
+        <w:t>slices !</w:t>
+      </w:r>
+      <w:proofErr w:type="gramEnd"/>
+      <w:r>
+        <w:t xml:space="preserve">= 10 degrees of freedom and therefore SE should be inflated accordingly. </w:t>
       </w:r>
     </w:p>
   </w:comment>
@@ -6087,7 +6835,7 @@
   <w15:commentEx w15:paraId="18AEF60A" w15:done="0"/>
   <w15:commentEx w15:paraId="2C27C9A4" w15:done="0"/>
   <w15:commentEx w15:paraId="5EF14C28" w15:paraIdParent="2C27C9A4" w15:done="0"/>
-  <w15:commentEx w15:paraId="24F06286" w15:done="0"/>
+  <w15:commentEx w15:paraId="6C86CD8A" w15:done="0"/>
   <w15:commentEx w15:paraId="0D6F63CF" w15:done="0"/>
   <w15:commentEx w15:paraId="779BD61D" w15:paraIdParent="0D6F63CF" w15:done="0"/>
   <w15:commentEx w15:paraId="0554BDC4" w15:done="0"/>

</xml_diff>

<commit_message>
moved comments and replies to new document, made most suggested changes in the final document. need a little more discussion of the results
</commit_message>
<xml_diff>
--- a/hz-prob-chapter/hz-prob-chapter-final.docx
+++ b/hz-prob-chapter/hz-prob-chapter-final.docx
@@ -54,6 +54,9 @@
       </w:r>
       <w:commentRangeEnd w:id="1"/>
       <w:r>
+        <w:t>d</w:t>
+      </w:r>
+      <w:r>
         <w:rPr>
           <w:rStyle w:val="CommentReference"/>
         </w:rPr>
@@ -79,7 +82,13 @@
         <w:t xml:space="preserve">derived from </w:t>
       </w:r>
       <w:r>
-        <w:t xml:space="preserve">a collection of field-described soil profiles. While aggregate soil properties </w:t>
+        <w:t>a collection of field-described soil profiles. While aggregate</w:t>
+      </w:r>
+      <w:r>
+        <w:t>d</w:t>
+      </w:r>
+      <w:r>
+        <w:t xml:space="preserve"> soil properties </w:t>
       </w:r>
       <w:proofErr w:type="gramStart"/>
       <w:r>
@@ -87,7 +96,19 @@
       </w:r>
       <w:proofErr w:type="gramEnd"/>
       <w:r>
-        <w:t xml:space="preserve"> via standard statistical functions (mean, median, etc.), an aggregate representation of horizonation (e.g. genetic or functional horizon designation and depth) is typically difficult to construct. Variation in horizon designation among different soil scientists and different soil description systems, changes in horizon designation standards over time, variable depths at which horizons occur, and the various uncertainties associated with these are all factors that complicate the process of delivering an aggregate representation of horizonation. In this </w:t>
+        <w:t xml:space="preserve"> via standard statistical functions (mean, median, etc.), an aggregate</w:t>
+      </w:r>
+      <w:r>
+        <w:t>d</w:t>
+      </w:r>
+      <w:r>
+        <w:t xml:space="preserve"> representation of horizonation (e.g. genetic or functional horizon designation and depth) is typically difficult to construct. Variation in horizon designation among different soil scientists and different soil description systems, changes in horizon designation standards over time, variable depths at which horizons occur, and the various uncertainties associated with these are all factors that complicate the process of delivering an aggregate</w:t>
+      </w:r>
+      <w:r>
+        <w:t>d</w:t>
+      </w:r>
+      <w:r>
+        <w:t xml:space="preserve"> representation of horizonation. In this </w:t>
       </w:r>
       <w:proofErr w:type="gramStart"/>
       <w:r>
@@ -141,6 +162,12 @@
         <w:t>aggregate</w:t>
       </w:r>
       <w:r>
+        <w:rPr>
+          <w:i/>
+        </w:rPr>
+        <w:t>d</w:t>
+      </w:r>
+      <w:r>
         <w:t xml:space="preserve"> information, </w:t>
       </w:r>
       <w:r>
@@ -158,7 +185,13 @@
       </w:r>
       <w:proofErr w:type="gramEnd"/>
       <w:r>
-        <w:t xml:space="preserve"> on a collection of field-described soil profiles. While aggregate soil properties </w:t>
+        <w:t xml:space="preserve"> on a collection of field-described soil profiles. While aggregate</w:t>
+      </w:r>
+      <w:r>
+        <w:t>d</w:t>
+      </w:r>
+      <w:r>
+        <w:t xml:space="preserve"> soil properties </w:t>
       </w:r>
       <w:proofErr w:type="gramStart"/>
       <w:r>
@@ -166,7 +199,13 @@
       </w:r>
       <w:proofErr w:type="gramEnd"/>
       <w:r>
-        <w:t xml:space="preserve"> via standard statistical functions (mean, median, etc.), an aggregate representation of </w:t>
+        <w:t xml:space="preserve"> via standard statistical functions (mean, median, etc.), an aggregate</w:t>
+      </w:r>
+      <w:r>
+        <w:t>d</w:t>
+      </w:r>
+      <w:r>
+        <w:t xml:space="preserve"> representation of </w:t>
       </w:r>
       <w:r>
         <w:rPr>
@@ -181,15 +220,13 @@
         <w:t xml:space="preserve"> et al.,</w:t>
       </w:r>
       <w:r>
-        <w:t xml:space="preserve"> 2013). Variation in horizon designation "style" among different soil scientists, changes in </w:t>
-      </w:r>
-      <w:proofErr w:type="gramStart"/>
-      <w:r>
-        <w:t>horizon</w:t>
-      </w:r>
-      <w:proofErr w:type="gramEnd"/>
-      <w:r>
-        <w:t xml:space="preserve"> designation standards over time, variable depths at which genetic horizons occur, and the possible lack of a specific genetic horizon are all factors that complicate the process of delivering an aggregate representation of horizonation. The process of designating horizons by soil scientists can be somewhat subjective; even a second description of the same volume of soil can lead to a slightly different set of horizon des</w:t>
+        <w:t xml:space="preserve"> 2013). Variation in horizon designation "style" among different soil scientists, changes in horizon designation standards over time, variable depths at which genetic horizons occur, and the possible lack of a specific genetic horizon are all factors that complicate the process of delivering an aggregate</w:t>
+      </w:r>
+      <w:r>
+        <w:t>d</w:t>
+      </w:r>
+      <w:r>
+        <w:t xml:space="preserve"> representation of horizonation. The process of designating horizons by soil scientists can be somewhat subjective; even a second description of the same volume of soil can lead to a slightly different set of horizon des</w:t>
       </w:r>
       <w:r>
         <w:t xml:space="preserve">ignations and depths (Holmgren, </w:t>
@@ -280,82 +317,14 @@
       </w:r>
       <w:proofErr w:type="spellEnd"/>
       <w:r>
-        <w:t xml:space="preserve">” concept fails as an aggregate representation of a collection, it does offer the user of soil survey a concrete example (of one possible realization) that can be visited and sampled as needed. </w:t>
-      </w:r>
-    </w:p>
-    <w:p>
-      <w:pPr>
-        <w:rPr>
-          <w:del w:id="4" w:author="Beaudette, Dylan - NRCS, Sonora, CA" w:date="2015-08-18T12:14:00Z"/>
-        </w:rPr>
-      </w:pPr>
-      <w:del w:id="5" w:author="Beaudette, Dylan - NRCS, Sonora, CA" w:date="2015-08-18T12:14:00Z">
-        <w:r>
-          <w:delText xml:space="preserve">In order to aggregate properties for soil horizons within a collection of soil profiles, horizons must be systematically correlated into groups of similar soil morphology. The </w:delText>
-        </w:r>
-      </w:del>
-      <w:del w:id="6" w:author="Beaudette, Dylan - NRCS, Sonora, CA" w:date="2015-08-18T12:11:00Z">
-        <w:r>
-          <w:delText xml:space="preserve">aggregation of horizons </w:delText>
-        </w:r>
-      </w:del>
-      <w:del w:id="7" w:author="Beaudette, Dylan - NRCS, Sonora, CA" w:date="2015-08-18T12:12:00Z">
-        <w:r>
-          <w:delText xml:space="preserve">then </w:delText>
-        </w:r>
-      </w:del>
-      <w:del w:id="8" w:author="Beaudette, Dylan - NRCS, Sonora, CA" w:date="2015-08-18T12:14:00Z">
-        <w:r>
-          <w:delText xml:space="preserve">becomes a conceptual profile that </w:delText>
-        </w:r>
-      </w:del>
-      <w:del w:id="9" w:author="Beaudette, Dylan - NRCS, Sonora, CA" w:date="2015-08-18T12:12:00Z">
-        <w:r>
-          <w:delText xml:space="preserve">is synthesized to </w:delText>
-        </w:r>
-      </w:del>
-      <w:del w:id="10" w:author="Beaudette, Dylan - NRCS, Sonora, CA" w:date="2015-08-18T12:14:00Z">
-        <w:r>
-          <w:delText xml:space="preserve">represent the central concept of the soil morphology conveyed by the entire suite of soil profiles. The use of generalized horizon labels (GHL) provides a framework for correlating individual soil horizons, however, traditional </w:delText>
-        </w:r>
-        <w:commentRangeStart w:id="11"/>
-        <w:commentRangeStart w:id="12"/>
-        <w:r>
-          <w:delText>aggregates</w:delText>
-        </w:r>
-        <w:commentRangeEnd w:id="11"/>
-        <w:r>
-          <w:rPr>
-            <w:rStyle w:val="CommentReference"/>
-          </w:rPr>
-          <w:commentReference w:id="11"/>
-        </w:r>
-        <w:commentRangeEnd w:id="12"/>
-        <w:r>
-          <w:rPr>
-            <w:rStyle w:val="CommentReference"/>
-          </w:rPr>
-          <w:commentReference w:id="12"/>
-        </w:r>
-        <w:r>
-          <w:delText xml:space="preserve"> only provide a coarse summary of corresponding horizon depths derived for the aggregated conceptual profile. This paper presents a novel approach using a depth-slicing method in the </w:delText>
-        </w:r>
-        <w:r>
-          <w:delText>“</w:delText>
-        </w:r>
-        <w:r>
-          <w:delText>aqp package</w:delText>
-        </w:r>
-        <w:r>
-          <w:delText xml:space="preserve"> for R</w:delText>
-        </w:r>
-        <w:r>
-          <w:delText>” (Beaudette et al., 2013)</w:delText>
-        </w:r>
-        <w:r>
-          <w:delText xml:space="preserve"> to determine horizon depth probabilities.</w:delText>
-        </w:r>
-      </w:del>
+        <w:t>” concept fails as an aggregate</w:t>
+      </w:r>
+      <w:r>
+        <w:t>d</w:t>
+      </w:r>
+      <w:r>
+        <w:t xml:space="preserve"> representation of a collection, it does offer the user of soil survey a concrete example (of one possible realization) that can be visited and sampled as needed. </w:t>
+      </w:r>
     </w:p>
     <w:p>
       <w:r>
@@ -420,7 +389,7 @@
       <w:pPr>
         <w:pStyle w:val="Heading1"/>
       </w:pPr>
-      <w:bookmarkStart w:id="13" w:name="materials-and-methods"/>
+      <w:bookmarkStart w:id="4" w:name="materials-and-methods"/>
       <w:r>
         <w:t>Materials and Methods</w:t>
       </w:r>
@@ -429,16 +398,28 @@
       <w:pPr>
         <w:pStyle w:val="Heading2"/>
       </w:pPr>
-      <w:bookmarkStart w:id="14" w:name="soil-profile-data"/>
-      <w:bookmarkEnd w:id="13"/>
+      <w:bookmarkStart w:id="5" w:name="soil-profile-data"/>
+      <w:bookmarkEnd w:id="4"/>
       <w:r>
         <w:t>Soil Profile Data</w:t>
       </w:r>
     </w:p>
-    <w:bookmarkEnd w:id="14"/>
-    <w:p>
-      <w:r>
-        <w:t xml:space="preserve">A collection of (63) soil profiles from the Sierra Foothill Region of California were used to demonstrate two approaches for determining aggregate representation of genetic horizon boundaries. This collection of soil profile data represents the work of 13 different soil scientists, with described properties spanning ranges in physical properties (mostly related to bedrock composition) and are included within the </w:t>
+    <w:bookmarkEnd w:id="5"/>
+    <w:p>
+      <w:r>
+        <w:t xml:space="preserve">A collection of (63) soil profiles from the Sierra Foothill Region of California were used to demonstrate two approaches for determining </w:t>
+      </w:r>
+      <w:r>
+        <w:t xml:space="preserve">an </w:t>
+      </w:r>
+      <w:r>
+        <w:t>aggregate</w:t>
+      </w:r>
+      <w:r>
+        <w:t>d</w:t>
+      </w:r>
+      <w:r>
+        <w:t xml:space="preserve"> representation of genetic horizon boundaries. This collection of soil profile data represents the work of 13 different soil scientists, with described properties spanning ranges in physical properties (mostly related to bedrock composition) and are included within the </w:t>
       </w:r>
       <w:r>
         <w:rPr>
@@ -509,7 +490,6 @@
         <w:rPr>
           <w:noProof/>
         </w:rPr>
-        <w:lastRenderedPageBreak/>
         <w:drawing>
           <wp:inline distT="0" distB="0" distL="0" distR="0" wp14:anchorId="3E882E53" wp14:editId="0965F009">
             <wp:extent cx="5657850" cy="2499267"/>
@@ -560,14 +540,27 @@
       <w:r>
         <w:t xml:space="preserve">Figure </w:t>
       </w:r>
-      <w:fldSimple w:instr=" SEQ Figure \* ARABIC ">
-        <w:r>
-          <w:rPr>
-            <w:noProof/>
-          </w:rPr>
-          <w:t>1</w:t>
-        </w:r>
-      </w:fldSimple>
+      <w:r>
+        <w:fldChar w:fldCharType="begin"/>
+      </w:r>
+      <w:r>
+        <w:instrText xml:space="preserve"> SEQ Figure \* ARABIC </w:instrText>
+      </w:r>
+      <w:r>
+        <w:fldChar w:fldCharType="separate"/>
+      </w:r>
+      <w:r>
+        <w:rPr>
+          <w:noProof/>
+        </w:rPr>
+        <w:t>1</w:t>
+      </w:r>
+      <w:r>
+        <w:rPr>
+          <w:noProof/>
+        </w:rPr>
+        <w:fldChar w:fldCharType="end"/>
+      </w:r>
       <w:r>
         <w:t xml:space="preserve">. </w:t>
       </w:r>
@@ -580,11 +573,18 @@
       </w:r>
       <w:proofErr w:type="spellEnd"/>
       <w:r>
-        <w:t xml:space="preserve"> soil series, collected in Tuolumne and Calaveras counties, CA, USA. How would you combine the wide range in morphology from these profiles into an aggregate concept?</w:t>
-      </w:r>
-    </w:p>
-    <w:p>
-      <w:r>
+        <w:t xml:space="preserve"> soil series, collected in Tuolumne and Calaveras counties, CA, USA. How would you combine the wide range in morphology from these profiles into an aggregate</w:t>
+      </w:r>
+      <w:r>
+        <w:t>d</w:t>
+      </w:r>
+      <w:r>
+        <w:t xml:space="preserve"> concept?</w:t>
+      </w:r>
+    </w:p>
+    <w:p>
+      <w:r>
+        <w:lastRenderedPageBreak/>
         <w:t xml:space="preserve">The methods described in this paper </w:t>
       </w:r>
       <w:proofErr w:type="gramStart"/>
@@ -600,12 +600,12 @@
       <w:pPr>
         <w:pStyle w:val="Heading2"/>
       </w:pPr>
-      <w:bookmarkStart w:id="15" w:name="horizon-generalization"/>
+      <w:bookmarkStart w:id="6" w:name="horizon-generalization"/>
       <w:r>
         <w:t>Horizon Generalization</w:t>
       </w:r>
     </w:p>
-    <w:bookmarkEnd w:id="15"/>
+    <w:bookmarkEnd w:id="6"/>
     <w:p>
       <w:r>
         <w:t>Generalized horizon labels (GHL) represent an expert-guided selection of horizon designations that were consistently observed in the field, and meaningful in terms of soil morphology and management.</w:t>
@@ -696,24 +696,24 @@
       <w:r>
         <w:t xml:space="preserve"> value, and </w:t>
       </w:r>
-      <w:commentRangeStart w:id="16"/>
-      <w:commentRangeStart w:id="17"/>
+      <w:commentRangeStart w:id="7"/>
+      <w:commentRangeStart w:id="8"/>
       <w:r>
         <w:t xml:space="preserve">horizon mid-point </w:t>
       </w:r>
-      <w:commentRangeEnd w:id="16"/>
+      <w:commentRangeEnd w:id="7"/>
       <w:r>
         <w:rPr>
           <w:rStyle w:val="CommentReference"/>
         </w:rPr>
-        <w:commentReference w:id="16"/>
-      </w:r>
-      <w:commentRangeEnd w:id="17"/>
+        <w:commentReference w:id="7"/>
+      </w:r>
+      <w:commentRangeEnd w:id="8"/>
       <w:r>
         <w:rPr>
           <w:rStyle w:val="CommentReference"/>
         </w:rPr>
-        <w:commentReference w:id="17"/>
+        <w:commentReference w:id="8"/>
       </w:r>
       <w:r>
         <w:t xml:space="preserve">to evaluate GHL assignments and determine the final set of REGEX rules. Due to this iterative process, local experience with these soils and their properties are (mostly) preserved within the REGEX rules and corresponding GHL. It </w:t>
@@ -778,11 +778,7 @@
         <w:t>,</w:t>
       </w:r>
       <w:r>
-        <w:t xml:space="preserve"> 1987). This metric, commonly used to assess </w:t>
-      </w:r>
-      <w:r>
-        <w:lastRenderedPageBreak/>
-        <w:t>clustering labels, provides a simple metric that can be used to address the basic question of GHL assignment: "given a set of data and labels, how well do these labels split differences within the data?</w:t>
+        <w:t xml:space="preserve"> 1987). This metric, commonly used to assess clustering labels, provides a simple metric that can be used to address the basic question of GHL assignment: "given a set of data and labels, how well do these labels split differences within the data?</w:t>
       </w:r>
       <w:proofErr w:type="gramStart"/>
       <w:r>
@@ -800,19 +796,19 @@
       <w:r>
         <w:t xml:space="preserve"> in chapter </w:t>
       </w:r>
-      <w:commentRangeStart w:id="18"/>
+      <w:commentRangeStart w:id="9"/>
       <w:r>
         <w:rPr>
           <w:b/>
         </w:rPr>
         <w:t>(???)</w:t>
       </w:r>
-      <w:commentRangeEnd w:id="18"/>
+      <w:commentRangeEnd w:id="9"/>
       <w:r>
         <w:rPr>
           <w:rStyle w:val="CommentReference"/>
         </w:rPr>
-        <w:commentReference w:id="18"/>
+        <w:commentReference w:id="9"/>
       </w:r>
       <w:r>
         <w:t>.</w:t>
@@ -822,12 +818,12 @@
       <w:pPr>
         <w:pStyle w:val="Heading3"/>
       </w:pPr>
-      <w:bookmarkStart w:id="19" w:name="aggregation-of-generalized-horizon-label"/>
+      <w:bookmarkStart w:id="10" w:name="aggregation-of-generalized-horizon-label"/>
       <w:r>
         <w:t>Aggregation of Generalized Horizon Labels</w:t>
       </w:r>
     </w:p>
-    <w:bookmarkEnd w:id="19"/>
+    <w:bookmarkEnd w:id="10"/>
     <w:p>
       <w:r>
         <w:t xml:space="preserve">Aggregation of horizons as defined by GHL </w:t>
@@ -875,6 +871,7 @@
         <w:rPr>
           <w:noProof/>
         </w:rPr>
+        <w:lastRenderedPageBreak/>
         <w:drawing>
           <wp:inline distT="0" distB="0" distL="0" distR="0" wp14:anchorId="26B6407E" wp14:editId="38D4F698">
             <wp:extent cx="5943600" cy="2377440"/>
@@ -925,14 +922,27 @@
       <w:r>
         <w:t xml:space="preserve">Figure </w:t>
       </w:r>
-      <w:fldSimple w:instr=" SEQ Figure \* ARABIC ">
-        <w:r>
-          <w:rPr>
-            <w:noProof/>
-          </w:rPr>
-          <w:t>2</w:t>
-        </w:r>
-      </w:fldSimple>
+      <w:r>
+        <w:fldChar w:fldCharType="begin"/>
+      </w:r>
+      <w:r>
+        <w:instrText xml:space="preserve"> SEQ Figure \* ARABIC </w:instrText>
+      </w:r>
+      <w:r>
+        <w:fldChar w:fldCharType="separate"/>
+      </w:r>
+      <w:r>
+        <w:rPr>
+          <w:noProof/>
+        </w:rPr>
+        <w:t>2</w:t>
+      </w:r>
+      <w:r>
+        <w:rPr>
+          <w:noProof/>
+        </w:rPr>
+        <w:fldChar w:fldCharType="end"/>
+      </w:r>
       <w:r>
         <w:t xml:space="preserve">. </w:t>
       </w:r>
@@ -1118,11 +1128,9 @@
       <w:r>
         <w:t xml:space="preserve"> to "sliced" horizon data; 1-cm slices of GHL and slice top depth (Figure 2). Restricted cubic spline</w:t>
       </w:r>
-      <w:ins w:id="20" w:author="Beaudette, Dylan - NRCS, Sonora, CA" w:date="2015-08-18T12:39:00Z">
-        <w:r>
-          <w:t xml:space="preserve"> (RCS)</w:t>
-        </w:r>
-      </w:ins>
+      <w:r>
+        <w:t xml:space="preserve"> (RCS)</w:t>
+      </w:r>
       <w:r>
         <w:t xml:space="preserve"> basis functions (Harrell</w:t>
       </w:r>
@@ -1138,24 +1146,24 @@
       <w:r>
         <w:t xml:space="preserve"> 2009) with 4 knots located at the 5th, 35th, 65th, and 95th percentiles of slice top depth were used to accommodate non-linearity. An empirical index of model stability was calculated by repeatedly re-fitting the PO-LR model to 25 randomly sampled profiles (out of 54 total), </w:t>
       </w:r>
-      <w:commentRangeStart w:id="21"/>
-      <w:commentRangeStart w:id="22"/>
+      <w:commentRangeStart w:id="11"/>
+      <w:commentRangeStart w:id="12"/>
       <w:r>
         <w:t>250 times</w:t>
       </w:r>
-      <w:commentRangeEnd w:id="21"/>
+      <w:commentRangeEnd w:id="11"/>
       <w:r>
         <w:rPr>
           <w:rStyle w:val="CommentReference"/>
         </w:rPr>
-        <w:commentReference w:id="21"/>
-      </w:r>
-      <w:commentRangeEnd w:id="22"/>
+        <w:commentReference w:id="11"/>
+      </w:r>
+      <w:commentRangeEnd w:id="12"/>
       <w:r>
         <w:rPr>
           <w:rStyle w:val="CommentReference"/>
         </w:rPr>
-        <w:commentReference w:id="22"/>
+        <w:commentReference w:id="12"/>
       </w:r>
       <w:r>
         <w:t>.</w:t>
@@ -1165,12 +1173,12 @@
       <w:pPr>
         <w:pStyle w:val="Heading2"/>
       </w:pPr>
-      <w:bookmarkStart w:id="23" w:name="most-likely-horizon-boundaries"/>
+      <w:bookmarkStart w:id="13" w:name="most-likely-horizon-boundaries"/>
       <w:r>
         <w:t>Most-Likely Horizon Boundaries</w:t>
       </w:r>
     </w:p>
-    <w:bookmarkEnd w:id="23"/>
+    <w:bookmarkEnd w:id="13"/>
     <w:p>
       <w:r>
         <w:t xml:space="preserve">Continuous estimates of GHL probability with depth are a convenient approach to communicating </w:t>
@@ -1195,11 +1203,7 @@
       </w:r>
       <w:proofErr w:type="gramEnd"/>
       <w:r>
-        <w:t xml:space="preserve">. Most-likely boundary </w:t>
-      </w:r>
-      <w:r>
-        <w:lastRenderedPageBreak/>
-        <w:t xml:space="preserve">depths are determined by locating upper and lower depths from contiguous sets of slices that share a common GHL. Within a collection of highly similar </w:t>
+        <w:t xml:space="preserve">. Most-likely boundary depths are determined by locating upper and lower depths from contiguous sets of slices that share a common GHL. Within a collection of highly similar </w:t>
       </w:r>
       <w:proofErr w:type="spellStart"/>
       <w:r>
@@ -1220,12 +1224,12 @@
       <w:pPr>
         <w:pStyle w:val="Heading2"/>
       </w:pPr>
-      <w:bookmarkStart w:id="24" w:name="quantification-of-uncertainty"/>
-      <w:commentRangeStart w:id="25"/>
+      <w:bookmarkStart w:id="14" w:name="quantification-of-uncertainty"/>
+      <w:commentRangeStart w:id="15"/>
       <w:r>
         <w:t>Model Performance</w:t>
       </w:r>
-      <w:commentRangeEnd w:id="25"/>
+      <w:commentRangeEnd w:id="15"/>
       <w:r>
         <w:rPr>
           <w:rStyle w:val="CommentReference"/>
@@ -1234,10 +1238,10 @@
           <w:bCs w:val="0"/>
           <w:color w:val="auto"/>
         </w:rPr>
-        <w:commentReference w:id="25"/>
-      </w:r>
-    </w:p>
-    <w:bookmarkEnd w:id="24"/>
+        <w:commentReference w:id="15"/>
+      </w:r>
+    </w:p>
+    <w:bookmarkEnd w:id="14"/>
     <w:p>
       <w:r>
         <w:t xml:space="preserve">We used Shannon Entropy to quantify the relative amount of information present within GHL predictions at any given depth. Shannon Entropy </w:t>
@@ -1275,6 +1279,7 @@
             <w:rPr>
               <w:rFonts w:ascii="Cambria Math" w:hAnsi="Cambria Math"/>
             </w:rPr>
+            <w:lastRenderedPageBreak/>
             <m:t>H=-</m:t>
           </m:r>
           <m:nary>
@@ -1467,24 +1472,24 @@
       <w:r>
         <w:t xml:space="preserve">any given </w:t>
       </w:r>
-      <w:commentRangeStart w:id="26"/>
-      <w:commentRangeStart w:id="27"/>
+      <w:commentRangeStart w:id="16"/>
+      <w:commentRangeStart w:id="17"/>
       <w:r>
         <w:t>depth</w:t>
       </w:r>
-      <w:commentRangeEnd w:id="26"/>
+      <w:commentRangeEnd w:id="16"/>
       <w:r>
         <w:rPr>
           <w:rStyle w:val="CommentReference"/>
         </w:rPr>
-        <w:commentReference w:id="26"/>
-      </w:r>
-      <w:commentRangeEnd w:id="27"/>
+        <w:commentReference w:id="16"/>
+      </w:r>
+      <w:commentRangeEnd w:id="17"/>
       <w:r>
         <w:rPr>
           <w:rStyle w:val="CommentReference"/>
         </w:rPr>
-        <w:commentReference w:id="27"/>
+        <w:commentReference w:id="17"/>
       </w:r>
       <w:r>
         <w:t xml:space="preserve">. Values range from </w:t>
@@ -1513,24 +1518,24 @@
       <w:r>
         <w:t xml:space="preserve"> along each 1-cm depth slice from predictions generated by the PO-LR </w:t>
       </w:r>
-      <w:commentRangeStart w:id="28"/>
-      <w:commentRangeStart w:id="29"/>
+      <w:commentRangeStart w:id="18"/>
+      <w:commentRangeStart w:id="19"/>
       <w:r>
         <w:t>model</w:t>
       </w:r>
-      <w:commentRangeEnd w:id="28"/>
+      <w:commentRangeEnd w:id="18"/>
       <w:r>
         <w:rPr>
           <w:rStyle w:val="CommentReference"/>
         </w:rPr>
-        <w:commentReference w:id="28"/>
-      </w:r>
-      <w:commentRangeEnd w:id="29"/>
+        <w:commentReference w:id="18"/>
+      </w:r>
+      <w:commentRangeEnd w:id="19"/>
       <w:r>
         <w:rPr>
           <w:rStyle w:val="CommentReference"/>
         </w:rPr>
-        <w:commentReference w:id="29"/>
+        <w:commentReference w:id="19"/>
       </w:r>
       <w:r>
         <w:t>.</w:t>
@@ -1790,7 +1795,7 @@
       <w:pPr>
         <w:pStyle w:val="Heading1"/>
       </w:pPr>
-      <w:bookmarkStart w:id="30" w:name="results"/>
+      <w:bookmarkStart w:id="20" w:name="results"/>
       <w:r>
         <w:t>Results</w:t>
       </w:r>
@@ -1799,13 +1804,13 @@
       <w:pPr>
         <w:pStyle w:val="Heading2"/>
       </w:pPr>
-      <w:bookmarkStart w:id="31" w:name="generalized-horizon-labels"/>
-      <w:bookmarkEnd w:id="30"/>
+      <w:bookmarkStart w:id="21" w:name="generalized-horizon-labels"/>
+      <w:bookmarkEnd w:id="20"/>
       <w:r>
         <w:t>Generalized Horizon Labels</w:t>
       </w:r>
     </w:p>
-    <w:bookmarkEnd w:id="31"/>
+    <w:bookmarkEnd w:id="21"/>
     <w:p>
       <w:r>
         <w:t xml:space="preserve">A graphical representation of the association between field-described horizon designation and associated GHL </w:t>
@@ -1872,7 +1877,6 @@
         <w:rPr>
           <w:noProof/>
         </w:rPr>
-        <w:lastRenderedPageBreak/>
         <w:drawing>
           <wp:inline distT="0" distB="0" distL="0" distR="0" wp14:anchorId="5D04F05F" wp14:editId="21864D79">
             <wp:extent cx="5943600" cy="2971800"/>
@@ -1923,26 +1927,39 @@
       <w:r>
         <w:t xml:space="preserve">Figure </w:t>
       </w:r>
-      <w:fldSimple w:instr=" SEQ Figure \* ARABIC ">
-        <w:r>
-          <w:rPr>
-            <w:noProof/>
-          </w:rPr>
-          <w:t>3</w:t>
-        </w:r>
-      </w:fldSimple>
+      <w:r>
+        <w:fldChar w:fldCharType="begin"/>
+      </w:r>
+      <w:r>
+        <w:instrText xml:space="preserve"> SEQ Figure \* ARABIC </w:instrText>
+      </w:r>
+      <w:r>
+        <w:fldChar w:fldCharType="separate"/>
+      </w:r>
+      <w:r>
+        <w:rPr>
+          <w:noProof/>
+        </w:rPr>
+        <w:t>3</w:t>
+      </w:r>
+      <w:r>
+        <w:rPr>
+          <w:noProof/>
+        </w:rPr>
+        <w:fldChar w:fldCharType="end"/>
+      </w:r>
       <w:r>
         <w:t xml:space="preserve">. </w:t>
       </w:r>
       <w:r>
         <w:t xml:space="preserve">Original horizons designations (x-axis), GHL assignments (colors), and associated ranges in </w:t>
       </w:r>
-      <w:commentRangeStart w:id="32"/>
-      <w:commentRangeStart w:id="33"/>
+      <w:commentRangeStart w:id="22"/>
+      <w:commentRangeStart w:id="23"/>
       <w:r>
         <w:t>depth</w:t>
       </w:r>
-      <w:commentRangeEnd w:id="32"/>
+      <w:commentRangeEnd w:id="22"/>
       <w:r>
         <w:rPr>
           <w:rStyle w:val="CommentReference"/>
@@ -1950,9 +1967,9 @@
           <w:iCs w:val="0"/>
           <w:color w:val="auto"/>
         </w:rPr>
-        <w:commentReference w:id="32"/>
-      </w:r>
-      <w:commentRangeEnd w:id="33"/>
+        <w:commentReference w:id="22"/>
+      </w:r>
+      <w:commentRangeEnd w:id="23"/>
       <w:r>
         <w:rPr>
           <w:rStyle w:val="CommentReference"/>
@@ -1960,43 +1977,24 @@
           <w:iCs w:val="0"/>
           <w:color w:val="auto"/>
         </w:rPr>
-        <w:commentReference w:id="33"/>
+        <w:commentReference w:id="23"/>
       </w:r>
       <w:r>
         <w:t>.</w:t>
       </w:r>
     </w:p>
     <w:p>
-      <w:r>
+      <w:commentRangeStart w:id="24"/>
+      <w:r>
+        <w:lastRenderedPageBreak/>
         <w:t>The degree of overlap in GHL concepts can be expressed in terms of measured soil properties (in this case a limited set of field-described properties), summarized by GHL (Table 1).</w:t>
       </w:r>
-      <w:r>
-        <w:t xml:space="preserve"> The relatively low </w:t>
-      </w:r>
-      <w:commentRangeStart w:id="34"/>
-      <w:commentRangeStart w:id="35"/>
-      <w:r>
-        <w:t xml:space="preserve">silhouette width </w:t>
-      </w:r>
-      <w:commentRangeEnd w:id="34"/>
+      <w:commentRangeEnd w:id="24"/>
       <w:r>
         <w:rPr>
           <w:rStyle w:val="CommentReference"/>
         </w:rPr>
-        <w:commentReference w:id="34"/>
-      </w:r>
-      <w:commentRangeEnd w:id="35"/>
-      <w:r>
-        <w:rPr>
-          <w:rStyle w:val="CommentReference"/>
-        </w:rPr>
-        <w:commentReference w:id="35"/>
-      </w:r>
-      <w:r>
-        <w:t xml:space="preserve">values suggest that manual adjustment of GHL assignments may be </w:t>
-      </w:r>
-      <w:r>
-        <w:t>required.</w:t>
+        <w:commentReference w:id="24"/>
       </w:r>
     </w:p>
     <w:tbl>
@@ -2011,7 +2009,6 @@
         <w:gridCol w:w="2049"/>
         <w:gridCol w:w="1908"/>
         <w:gridCol w:w="1768"/>
-        <w:gridCol w:w="1512"/>
       </w:tblGrid>
       <w:tr>
         <w:tc>
@@ -2112,15 +2109,13 @@
               </w:rPr>
               <w:t>Total RF</w:t>
             </w:r>
-            <w:ins w:id="36" w:author="Budiman Minasny" w:date="2015-08-11T14:13:00Z">
-              <w:r>
-                <w:rPr>
-                  <w:sz w:val="18"/>
-                  <w:szCs w:val="18"/>
-                </w:rPr>
-                <w:t>*</w:t>
-              </w:r>
-            </w:ins>
+            <w:r>
+              <w:rPr>
+                <w:sz w:val="18"/>
+                <w:szCs w:val="18"/>
+              </w:rPr>
+              <w:t>*</w:t>
+            </w:r>
             <w:r>
               <w:rPr>
                 <w:sz w:val="18"/>
@@ -2171,38 +2166,6 @@
             </w:r>
           </w:p>
         </w:tc>
-        <w:tc>
-          <w:tcPr>
-            <w:tcW w:w="0" w:type="auto"/>
-            <w:tcBorders>
-              <w:bottom w:val="single" w:sz="0" w:space="0" w:color="auto"/>
-            </w:tcBorders>
-            <w:vAlign w:val="bottom"/>
-          </w:tcPr>
-          <w:p>
-            <w:pPr>
-              <w:pStyle w:val="Compact"/>
-              <w:rPr>
-                <w:sz w:val="18"/>
-                <w:szCs w:val="18"/>
-              </w:rPr>
-            </w:pPr>
-            <w:r>
-              <w:rPr>
-                <w:sz w:val="18"/>
-                <w:szCs w:val="18"/>
-              </w:rPr>
-              <w:t>Silhouette</w:t>
-            </w:r>
-            <w:r>
-              <w:rPr>
-                <w:sz w:val="18"/>
-                <w:szCs w:val="18"/>
-              </w:rPr>
-              <w:t xml:space="preserve"> Width</w:t>
-            </w:r>
-          </w:p>
-        </w:tc>
       </w:tr>
       <w:tr>
         <w:tc>
@@ -2310,27 +2273,6 @@
             </w:r>
           </w:p>
         </w:tc>
-        <w:tc>
-          <w:tcPr>
-            <w:tcW w:w="0" w:type="auto"/>
-          </w:tcPr>
-          <w:p>
-            <w:pPr>
-              <w:pStyle w:val="Compact"/>
-              <w:rPr>
-                <w:sz w:val="18"/>
-                <w:szCs w:val="18"/>
-              </w:rPr>
-            </w:pPr>
-            <w:r>
-              <w:rPr>
-                <w:sz w:val="18"/>
-                <w:szCs w:val="18"/>
-              </w:rPr>
-              <w:t>--</w:t>
-            </w:r>
-          </w:p>
-        </w:tc>
       </w:tr>
       <w:tr>
         <w:tc>
@@ -2438,27 +2380,6 @@
             </w:r>
           </w:p>
         </w:tc>
-        <w:tc>
-          <w:tcPr>
-            <w:tcW w:w="0" w:type="auto"/>
-          </w:tcPr>
-          <w:p>
-            <w:pPr>
-              <w:pStyle w:val="Compact"/>
-              <w:rPr>
-                <w:sz w:val="18"/>
-                <w:szCs w:val="18"/>
-              </w:rPr>
-            </w:pPr>
-            <w:r>
-              <w:rPr>
-                <w:sz w:val="18"/>
-                <w:szCs w:val="18"/>
-              </w:rPr>
-              <w:t>0.16 (0.17)</w:t>
-            </w:r>
-          </w:p>
-        </w:tc>
       </w:tr>
       <w:tr>
         <w:tc>
@@ -2566,27 +2487,6 @@
             </w:r>
           </w:p>
         </w:tc>
-        <w:tc>
-          <w:tcPr>
-            <w:tcW w:w="0" w:type="auto"/>
-          </w:tcPr>
-          <w:p>
-            <w:pPr>
-              <w:pStyle w:val="Compact"/>
-              <w:rPr>
-                <w:sz w:val="18"/>
-                <w:szCs w:val="18"/>
-              </w:rPr>
-            </w:pPr>
-            <w:r>
-              <w:rPr>
-                <w:sz w:val="18"/>
-                <w:szCs w:val="18"/>
-              </w:rPr>
-              <w:t>-0.12 (0.1)</w:t>
-            </w:r>
-          </w:p>
-        </w:tc>
       </w:tr>
       <w:tr>
         <w:tc>
@@ -2694,27 +2594,6 @@
             </w:r>
           </w:p>
         </w:tc>
-        <w:tc>
-          <w:tcPr>
-            <w:tcW w:w="0" w:type="auto"/>
-          </w:tcPr>
-          <w:p>
-            <w:pPr>
-              <w:pStyle w:val="Compact"/>
-              <w:rPr>
-                <w:sz w:val="18"/>
-                <w:szCs w:val="18"/>
-              </w:rPr>
-            </w:pPr>
-            <w:r>
-              <w:rPr>
-                <w:sz w:val="18"/>
-                <w:szCs w:val="18"/>
-              </w:rPr>
-              <w:t>0.02 (0.14)</w:t>
-            </w:r>
-          </w:p>
-        </w:tc>
       </w:tr>
       <w:tr>
         <w:tc>
@@ -2822,27 +2701,6 @@
             </w:r>
           </w:p>
         </w:tc>
-        <w:tc>
-          <w:tcPr>
-            <w:tcW w:w="0" w:type="auto"/>
-          </w:tcPr>
-          <w:p>
-            <w:pPr>
-              <w:pStyle w:val="Compact"/>
-              <w:rPr>
-                <w:sz w:val="18"/>
-                <w:szCs w:val="18"/>
-              </w:rPr>
-            </w:pPr>
-            <w:r>
-              <w:rPr>
-                <w:sz w:val="18"/>
-                <w:szCs w:val="18"/>
-              </w:rPr>
-              <w:t>-0.06 (0.14)</w:t>
-            </w:r>
-          </w:p>
-        </w:tc>
       </w:tr>
       <w:tr>
         <w:tc>
@@ -2950,27 +2808,6 @@
             </w:r>
           </w:p>
         </w:tc>
-        <w:tc>
-          <w:tcPr>
-            <w:tcW w:w="0" w:type="auto"/>
-          </w:tcPr>
-          <w:p>
-            <w:pPr>
-              <w:pStyle w:val="Compact"/>
-              <w:rPr>
-                <w:sz w:val="18"/>
-                <w:szCs w:val="18"/>
-              </w:rPr>
-            </w:pPr>
-            <w:r>
-              <w:rPr>
-                <w:sz w:val="18"/>
-                <w:szCs w:val="18"/>
-              </w:rPr>
-              <w:t>0.06 (0.14)</w:t>
-            </w:r>
-          </w:p>
-        </w:tc>
       </w:tr>
       <w:tr>
         <w:tc>
@@ -3078,27 +2915,6 @@
             </w:r>
           </w:p>
         </w:tc>
-        <w:tc>
-          <w:tcPr>
-            <w:tcW w:w="0" w:type="auto"/>
-          </w:tcPr>
-          <w:p>
-            <w:pPr>
-              <w:pStyle w:val="Compact"/>
-              <w:rPr>
-                <w:sz w:val="18"/>
-                <w:szCs w:val="18"/>
-              </w:rPr>
-            </w:pPr>
-            <w:r>
-              <w:rPr>
-                <w:sz w:val="18"/>
-                <w:szCs w:val="18"/>
-              </w:rPr>
-              <w:t>--</w:t>
-            </w:r>
-          </w:p>
-        </w:tc>
       </w:tr>
       <w:tr>
         <w:tc>
@@ -3206,27 +3022,6 @@
             </w:r>
           </w:p>
         </w:tc>
-        <w:tc>
-          <w:tcPr>
-            <w:tcW w:w="0" w:type="auto"/>
-          </w:tcPr>
-          <w:p>
-            <w:pPr>
-              <w:pStyle w:val="Compact"/>
-              <w:rPr>
-                <w:sz w:val="18"/>
-                <w:szCs w:val="18"/>
-              </w:rPr>
-            </w:pPr>
-            <w:r>
-              <w:rPr>
-                <w:sz w:val="18"/>
-                <w:szCs w:val="18"/>
-              </w:rPr>
-              <w:t>--</w:t>
-            </w:r>
-          </w:p>
-        </w:tc>
       </w:tr>
     </w:tbl>
     <w:p>
@@ -3258,15 +3053,13 @@
         </w:rPr>
         <w:t>" are the result of missing or insufficient data.</w:t>
       </w:r>
-      <w:ins w:id="37" w:author="Budiman Minasny" w:date="2015-08-11T14:13:00Z">
-        <w:r>
-          <w:rPr>
-            <w:sz w:val="18"/>
-            <w:szCs w:val="18"/>
-          </w:rPr>
-          <w:t xml:space="preserve"> </w:t>
-        </w:r>
-      </w:ins>
+      <w:r>
+        <w:rPr>
+          <w:sz w:val="18"/>
+          <w:szCs w:val="18"/>
+        </w:rPr>
+        <w:t xml:space="preserve"> </w:t>
+      </w:r>
       <w:r>
         <w:rPr>
           <w:sz w:val="18"/>
@@ -3300,7 +3093,7 @@
       <w:pPr>
         <w:pStyle w:val="Heading2"/>
       </w:pPr>
-      <w:bookmarkStart w:id="38" w:name="aggregate-representation-of-ghl"/>
+      <w:bookmarkStart w:id="25" w:name="aggregate-representation-of-ghl"/>
       <w:r>
         <w:t>Probabilistic</w:t>
       </w:r>
@@ -3377,11 +3170,7 @@
         <w:t xml:space="preserve"> </w:t>
       </w:r>
       <w:r>
-        <w:t xml:space="preserve">The degree of overlap in GHL concepts was greatest (as defined by Shannon Entropy) near the surface where A, </w:t>
-      </w:r>
-      <w:r>
-        <w:lastRenderedPageBreak/>
-        <w:t>BA, and Oi horizons spanned similar depth ranges, and lower in the profile where Bt3 and Cr horizons spanned large ranges in depth</w:t>
+        <w:t>The degree of overlap in GHL concepts was greatest (as defined by Shannon Entropy) near the surface where A, BA, and Oi horizons spanned similar depth ranges, and lower in the profile where Bt3 and Cr horizons spanned large ranges in depth</w:t>
       </w:r>
       <w:r>
         <w:t xml:space="preserve"> (Figure 5)</w:t>
@@ -3390,7 +3179,7 @@
         <w:t>.</w:t>
       </w:r>
     </w:p>
-    <w:bookmarkEnd w:id="38"/>
+    <w:bookmarkEnd w:id="25"/>
     <w:p>
       <w:pPr>
         <w:keepNext/>
@@ -3399,6 +3188,7 @@
         <w:rPr>
           <w:noProof/>
         </w:rPr>
+        <w:lastRenderedPageBreak/>
         <w:drawing>
           <wp:inline distT="0" distB="0" distL="0" distR="0" wp14:anchorId="3856D015" wp14:editId="75798726">
             <wp:extent cx="5943600" cy="4160520"/>
@@ -3449,14 +3239,27 @@
       <w:r>
         <w:t xml:space="preserve">Figure </w:t>
       </w:r>
-      <w:fldSimple w:instr=" SEQ Figure \* ARABIC ">
-        <w:r>
-          <w:rPr>
-            <w:noProof/>
-          </w:rPr>
-          <w:t>4</w:t>
-        </w:r>
-      </w:fldSimple>
+      <w:r>
+        <w:fldChar w:fldCharType="begin"/>
+      </w:r>
+      <w:r>
+        <w:instrText xml:space="preserve"> SEQ Figure \* ARABIC </w:instrText>
+      </w:r>
+      <w:r>
+        <w:fldChar w:fldCharType="separate"/>
+      </w:r>
+      <w:r>
+        <w:rPr>
+          <w:noProof/>
+        </w:rPr>
+        <w:t>4</w:t>
+      </w:r>
+      <w:r>
+        <w:rPr>
+          <w:noProof/>
+        </w:rPr>
+        <w:fldChar w:fldCharType="end"/>
+      </w:r>
       <w:r>
         <w:t xml:space="preserve">. </w:t>
       </w:r>
@@ -3532,14 +3335,27 @@
       <w:r>
         <w:t xml:space="preserve">Figure </w:t>
       </w:r>
-      <w:fldSimple w:instr=" SEQ Figure \* ARABIC ">
-        <w:r>
-          <w:rPr>
-            <w:noProof/>
-          </w:rPr>
-          <w:t>5</w:t>
-        </w:r>
-      </w:fldSimple>
+      <w:r>
+        <w:fldChar w:fldCharType="begin"/>
+      </w:r>
+      <w:r>
+        <w:instrText xml:space="preserve"> SEQ Figure \* ARABIC </w:instrText>
+      </w:r>
+      <w:r>
+        <w:fldChar w:fldCharType="separate"/>
+      </w:r>
+      <w:r>
+        <w:rPr>
+          <w:noProof/>
+        </w:rPr>
+        <w:t>5</w:t>
+      </w:r>
+      <w:r>
+        <w:rPr>
+          <w:noProof/>
+        </w:rPr>
+        <w:fldChar w:fldCharType="end"/>
+      </w:r>
       <w:r>
         <w:t xml:space="preserve">. </w:t>
       </w:r>
@@ -3557,7 +3373,7 @@
       <w:pPr>
         <w:pStyle w:val="Heading2"/>
       </w:pPr>
-      <w:bookmarkStart w:id="39" w:name="model-fit"/>
+      <w:bookmarkStart w:id="26" w:name="model-fit"/>
       <w:r>
         <w:t>Model Fit</w:t>
       </w:r>
@@ -3629,40 +3445,13 @@
         </w:rPr>
         <w:t xml:space="preserve">Removal of </w:t>
       </w:r>
-      <w:ins w:id="40" w:author="Beaudette, Dylan - NRCS, Sonora, CA" w:date="2015-08-18T12:39:00Z">
-        <w:r>
-          <w:rPr>
-            <w:rFonts w:eastAsiaTheme="minorEastAsia"/>
-            <w:szCs w:val="20"/>
-          </w:rPr>
-          <w:t xml:space="preserve">RCS basis functions </w:t>
-        </w:r>
-      </w:ins>
-      <w:commentRangeStart w:id="41"/>
-      <w:commentRangeStart w:id="42"/>
-      <w:del w:id="43" w:author="Beaudette, Dylan - NRCS, Sonora, CA" w:date="2015-08-18T12:40:00Z">
-        <w:r>
-          <w:rPr>
-            <w:rFonts w:eastAsiaTheme="minorEastAsia"/>
-            <w:szCs w:val="20"/>
-          </w:rPr>
-          <w:delText xml:space="preserve">non-linear terms </w:delText>
-        </w:r>
-        <w:commentRangeEnd w:id="41"/>
-        <w:r>
-          <w:rPr>
-            <w:rStyle w:val="CommentReference"/>
-          </w:rPr>
-          <w:commentReference w:id="41"/>
-        </w:r>
-        <w:commentRangeEnd w:id="42"/>
-        <w:r>
-          <w:rPr>
-            <w:rStyle w:val="CommentReference"/>
-          </w:rPr>
-          <w:commentReference w:id="42"/>
-        </w:r>
-      </w:del>
+      <w:r>
+        <w:rPr>
+          <w:rFonts w:eastAsiaTheme="minorEastAsia"/>
+          <w:szCs w:val="20"/>
+        </w:rPr>
+        <w:t xml:space="preserve">RCS basis functions </w:t>
+      </w:r>
       <w:r>
         <w:rPr>
           <w:rFonts w:eastAsiaTheme="minorEastAsia"/>
@@ -3783,7 +3572,7 @@
         <w:t xml:space="preserve"> to two main factors: 1) lack of model fit, and 2) generalization (e.g. smoothing) of empirical probabilities by the PO-LR model.</w:t>
       </w:r>
     </w:p>
-    <w:bookmarkEnd w:id="39"/>
+    <w:bookmarkEnd w:id="26"/>
     <w:p>
       <w:pPr>
         <w:keepNext/>
@@ -3843,14 +3632,27 @@
       <w:r>
         <w:t xml:space="preserve">Figure </w:t>
       </w:r>
-      <w:fldSimple w:instr=" SEQ Figure \* ARABIC ">
-        <w:r>
-          <w:rPr>
-            <w:noProof/>
-          </w:rPr>
-          <w:t>6</w:t>
-        </w:r>
-      </w:fldSimple>
+      <w:r>
+        <w:fldChar w:fldCharType="begin"/>
+      </w:r>
+      <w:r>
+        <w:instrText xml:space="preserve"> SEQ Figure \* ARABIC </w:instrText>
+      </w:r>
+      <w:r>
+        <w:fldChar w:fldCharType="separate"/>
+      </w:r>
+      <w:r>
+        <w:rPr>
+          <w:noProof/>
+        </w:rPr>
+        <w:t>6</w:t>
+      </w:r>
+      <w:r>
+        <w:rPr>
+          <w:noProof/>
+        </w:rPr>
+        <w:fldChar w:fldCharType="end"/>
+      </w:r>
       <w:r>
         <w:t xml:space="preserve">. </w:t>
       </w:r>
@@ -3878,24 +3680,24 @@
       <w:r>
         <w:t xml:space="preserve">The stability of the </w:t>
       </w:r>
-      <w:commentRangeStart w:id="44"/>
-      <w:commentRangeStart w:id="45"/>
+      <w:commentRangeStart w:id="27"/>
+      <w:commentRangeStart w:id="28"/>
       <w:r>
         <w:t xml:space="preserve">PO-LR model </w:t>
       </w:r>
-      <w:commentRangeEnd w:id="44"/>
+      <w:commentRangeEnd w:id="27"/>
       <w:r>
         <w:rPr>
           <w:rStyle w:val="CommentReference"/>
         </w:rPr>
-        <w:commentReference w:id="44"/>
-      </w:r>
-      <w:commentRangeEnd w:id="45"/>
+        <w:commentReference w:id="27"/>
+      </w:r>
+      <w:commentRangeEnd w:id="28"/>
       <w:r>
         <w:rPr>
           <w:rStyle w:val="CommentReference"/>
         </w:rPr>
-        <w:commentReference w:id="45"/>
+        <w:commentReference w:id="28"/>
       </w:r>
       <w:proofErr w:type="gramStart"/>
       <w:r>
@@ -4052,19 +3854,32 @@
       <w:r>
         <w:t xml:space="preserve">Figure </w:t>
       </w:r>
-      <w:fldSimple w:instr=" SEQ Figure \* ARABIC ">
-        <w:r>
-          <w:rPr>
-            <w:noProof/>
-          </w:rPr>
-          <w:t>7</w:t>
-        </w:r>
-      </w:fldSimple>
+      <w:r>
+        <w:fldChar w:fldCharType="begin"/>
+      </w:r>
+      <w:r>
+        <w:instrText xml:space="preserve"> SEQ Figure \* ARABIC </w:instrText>
+      </w:r>
+      <w:r>
+        <w:fldChar w:fldCharType="separate"/>
+      </w:r>
+      <w:r>
+        <w:rPr>
+          <w:noProof/>
+        </w:rPr>
+        <w:t>7</w:t>
+      </w:r>
+      <w:r>
+        <w:rPr>
+          <w:noProof/>
+        </w:rPr>
+        <w:fldChar w:fldCharType="end"/>
+      </w:r>
       <w:r>
         <w:t xml:space="preserve">. </w:t>
       </w:r>
       <w:r>
-        <w:t>Predicted GHL probability depth-functions from 250 iterations of model fitting, based on a reduced training dataset.</w:t>
+        <w:t>Predicted GHL probability depth-functions from 250 iterations of model fitting, based on a reduced dataset.</w:t>
       </w:r>
       <w:r>
         <w:t xml:space="preserve"> Dashed lines are predictions from the full model.</w:t>
@@ -4074,8 +3889,8 @@
       <w:pPr>
         <w:pStyle w:val="Heading2"/>
       </w:pPr>
-      <w:bookmarkStart w:id="46" w:name="ml-horizon-boundaries"/>
-      <w:bookmarkStart w:id="47" w:name="conclusions"/>
+      <w:bookmarkStart w:id="29" w:name="ml-horizon-boundaries"/>
+      <w:bookmarkStart w:id="30" w:name="conclusions"/>
       <w:r>
         <w:lastRenderedPageBreak/>
         <w:t>ML Horizon Depths</w:t>
@@ -4094,7 +3909,13 @@
         <w:t xml:space="preserve"> into a format that is more familiar to users of existing soil survey products. </w:t>
       </w:r>
       <w:r>
-        <w:t>ML horizon depths could also serve as a template by which aggregate soil properties (clay, pH, CEC, etc.) are organized</w:t>
+        <w:t>ML horizon depths could also serve as a template by which aggregate</w:t>
+      </w:r>
+      <w:r>
+        <w:t>d</w:t>
+      </w:r>
+      <w:r>
+        <w:t xml:space="preserve"> soil properties (clay, pH, CEC, etc.) are organized</w:t>
       </w:r>
       <w:r>
         <w:t xml:space="preserve"> within soil survey reports</w:t>
@@ -4124,7 +3945,7 @@
     </w:p>
     <w:tbl>
       <w:tblPr>
-        <w:tblW w:w="0" w:type="auto"/>
+        <w:tblW w:w="9918" w:type="dxa"/>
         <w:tblLook w:val="04A0" w:firstRow="1" w:lastRow="0" w:firstColumn="1" w:lastColumn="0" w:noHBand="0" w:noVBand="1"/>
         <w:tblCaption w:val="Table 3. Most-likely GHL boundary depths and associated Brier scores, computed from empirical probabilities and PO-LR predictions."/>
       </w:tblPr>
@@ -4134,10 +3955,10 @@
         <w:gridCol w:w="658"/>
         <w:gridCol w:w="288"/>
         <w:gridCol w:w="1260"/>
-        <w:gridCol w:w="2160"/>
-        <w:gridCol w:w="583"/>
-        <w:gridCol w:w="857"/>
-        <w:gridCol w:w="630"/>
+        <w:gridCol w:w="1998"/>
+        <w:gridCol w:w="1530"/>
+        <w:gridCol w:w="1350"/>
+        <w:gridCol w:w="1170"/>
       </w:tblGrid>
       <w:tr>
         <w:tc>
@@ -4149,6 +3970,7 @@
             </w:tcBorders>
             <w:vAlign w:val="bottom"/>
           </w:tcPr>
+          <w:bookmarkEnd w:id="29"/>
           <w:p>
             <w:pPr>
               <w:pStyle w:val="Compact"/>
@@ -4206,7 +4028,7 @@
         </w:tc>
         <w:tc>
           <w:tcPr>
-            <w:tcW w:w="2160" w:type="dxa"/>
+            <w:tcW w:w="1998" w:type="dxa"/>
             <w:tcBorders>
               <w:bottom w:val="single" w:sz="0" w:space="0" w:color="auto"/>
             </w:tcBorders>
@@ -4231,7 +4053,7 @@
         </w:tc>
         <w:tc>
           <w:tcPr>
-            <w:tcW w:w="1440" w:type="dxa"/>
+            <w:tcW w:w="2880" w:type="dxa"/>
             <w:gridSpan w:val="2"/>
             <w:tcBorders>
               <w:bottom w:val="single" w:sz="0" w:space="0" w:color="auto"/>
@@ -4251,7 +4073,7 @@
         </w:tc>
         <w:tc>
           <w:tcPr>
-            <w:tcW w:w="630" w:type="dxa"/>
+            <w:tcW w:w="1170" w:type="dxa"/>
             <w:tcBorders>
               <w:bottom w:val="single" w:sz="0" w:space="0" w:color="auto"/>
             </w:tcBorders>
@@ -4269,7 +4091,6 @@
           </w:p>
         </w:tc>
       </w:tr>
-      <w:bookmarkEnd w:id="46"/>
       <w:tr>
         <w:tc>
           <w:tcPr>
@@ -4282,6 +4103,7 @@
           <w:p>
             <w:pPr>
               <w:pStyle w:val="Compact"/>
+              <w:jc w:val="center"/>
               <w:rPr>
                 <w:sz w:val="18"/>
                 <w:szCs w:val="18"/>
@@ -4307,18 +4129,18 @@
           <w:p>
             <w:pPr>
               <w:pStyle w:val="Compact"/>
-              <w:jc w:val="right"/>
-              <w:rPr>
-                <w:sz w:val="18"/>
-                <w:szCs w:val="18"/>
-              </w:rPr>
-            </w:pPr>
-            <w:r>
-              <w:rPr>
-                <w:sz w:val="18"/>
-                <w:szCs w:val="18"/>
-              </w:rPr>
-              <w:t>Top (cm)</w:t>
+              <w:jc w:val="center"/>
+              <w:rPr>
+                <w:sz w:val="18"/>
+                <w:szCs w:val="18"/>
+              </w:rPr>
+            </w:pPr>
+            <w:r>
+              <w:rPr>
+                <w:sz w:val="18"/>
+                <w:szCs w:val="18"/>
+              </w:rPr>
+              <w:t>Top</w:t>
             </w:r>
           </w:p>
         </w:tc>
@@ -4334,18 +4156,18 @@
           <w:p>
             <w:pPr>
               <w:pStyle w:val="Compact"/>
-              <w:jc w:val="right"/>
-              <w:rPr>
-                <w:sz w:val="18"/>
-                <w:szCs w:val="18"/>
-              </w:rPr>
-            </w:pPr>
-            <w:r>
-              <w:rPr>
-                <w:sz w:val="18"/>
-                <w:szCs w:val="18"/>
-              </w:rPr>
-              <w:t>Bottom (cm)</w:t>
+              <w:jc w:val="center"/>
+              <w:rPr>
+                <w:sz w:val="18"/>
+                <w:szCs w:val="18"/>
+              </w:rPr>
+            </w:pPr>
+            <w:r>
+              <w:rPr>
+                <w:sz w:val="18"/>
+                <w:szCs w:val="18"/>
+              </w:rPr>
+              <w:t xml:space="preserve">Bottom </w:t>
             </w:r>
           </w:p>
         </w:tc>
@@ -4360,7 +4182,7 @@
           <w:p>
             <w:pPr>
               <w:pStyle w:val="Compact"/>
-              <w:jc w:val="right"/>
+              <w:jc w:val="center"/>
               <w:rPr>
                 <w:sz w:val="18"/>
                 <w:szCs w:val="18"/>
@@ -4377,7 +4199,7 @@
         </w:tc>
         <w:tc>
           <w:tcPr>
-            <w:tcW w:w="2160" w:type="dxa"/>
+            <w:tcW w:w="1998" w:type="dxa"/>
             <w:tcBorders>
               <w:bottom w:val="single" w:sz="0" w:space="0" w:color="auto"/>
             </w:tcBorders>
@@ -4386,6 +4208,7 @@
           <w:p>
             <w:pPr>
               <w:pStyle w:val="Compact"/>
+              <w:jc w:val="center"/>
               <w:rPr>
                 <w:sz w:val="18"/>
                 <w:szCs w:val="18"/>
@@ -4402,7 +4225,7 @@
         </w:tc>
         <w:tc>
           <w:tcPr>
-            <w:tcW w:w="583" w:type="dxa"/>
+            <w:tcW w:w="1530" w:type="dxa"/>
             <w:tcBorders>
               <w:bottom w:val="single" w:sz="0" w:space="0" w:color="auto"/>
             </w:tcBorders>
@@ -4411,24 +4234,38 @@
           <w:p>
             <w:pPr>
               <w:pStyle w:val="Compact"/>
-              <w:jc w:val="right"/>
-              <w:rPr>
-                <w:sz w:val="18"/>
-                <w:szCs w:val="18"/>
-              </w:rPr>
-            </w:pPr>
-            <w:r>
-              <w:rPr>
-                <w:sz w:val="18"/>
-                <w:szCs w:val="18"/>
-              </w:rPr>
-              <w:t>Top (cm)</w:t>
-            </w:r>
-          </w:p>
-        </w:tc>
-        <w:tc>
-          <w:tcPr>
-            <w:tcW w:w="857" w:type="dxa"/>
+              <w:jc w:val="center"/>
+              <w:rPr>
+                <w:sz w:val="18"/>
+                <w:szCs w:val="18"/>
+              </w:rPr>
+            </w:pPr>
+            <w:r>
+              <w:rPr>
+                <w:sz w:val="18"/>
+                <w:szCs w:val="18"/>
+              </w:rPr>
+              <w:t>Top</w:t>
+            </w:r>
+            <w:r>
+              <w:rPr>
+                <w:sz w:val="18"/>
+                <w:szCs w:val="18"/>
+              </w:rPr>
+              <w:t>*</w:t>
+            </w:r>
+            <w:r>
+              <w:rPr>
+                <w:sz w:val="18"/>
+                <w:szCs w:val="18"/>
+              </w:rPr>
+              <w:t xml:space="preserve"> </w:t>
+            </w:r>
+          </w:p>
+        </w:tc>
+        <w:tc>
+          <w:tcPr>
+            <w:tcW w:w="1350" w:type="dxa"/>
             <w:tcBorders>
               <w:bottom w:val="single" w:sz="0" w:space="0" w:color="auto"/>
             </w:tcBorders>
@@ -4437,24 +4274,38 @@
           <w:p>
             <w:pPr>
               <w:pStyle w:val="Compact"/>
-              <w:jc w:val="right"/>
-              <w:rPr>
-                <w:sz w:val="18"/>
-                <w:szCs w:val="18"/>
-              </w:rPr>
-            </w:pPr>
-            <w:r>
-              <w:rPr>
-                <w:sz w:val="18"/>
-                <w:szCs w:val="18"/>
-              </w:rPr>
-              <w:t>Bottom (cm)</w:t>
-            </w:r>
-          </w:p>
-        </w:tc>
-        <w:tc>
-          <w:tcPr>
-            <w:tcW w:w="630" w:type="dxa"/>
+              <w:jc w:val="center"/>
+              <w:rPr>
+                <w:sz w:val="18"/>
+                <w:szCs w:val="18"/>
+              </w:rPr>
+            </w:pPr>
+            <w:r>
+              <w:rPr>
+                <w:sz w:val="18"/>
+                <w:szCs w:val="18"/>
+              </w:rPr>
+              <w:t>Bottom</w:t>
+            </w:r>
+            <w:r>
+              <w:rPr>
+                <w:sz w:val="18"/>
+                <w:szCs w:val="18"/>
+              </w:rPr>
+              <w:t>*</w:t>
+            </w:r>
+            <w:r>
+              <w:rPr>
+                <w:sz w:val="18"/>
+                <w:szCs w:val="18"/>
+              </w:rPr>
+              <w:t xml:space="preserve"> </w:t>
+            </w:r>
+          </w:p>
+        </w:tc>
+        <w:tc>
+          <w:tcPr>
+            <w:tcW w:w="1170" w:type="dxa"/>
             <w:tcBorders>
               <w:bottom w:val="single" w:sz="0" w:space="0" w:color="auto"/>
             </w:tcBorders>
@@ -4463,7 +4314,7 @@
           <w:p>
             <w:pPr>
               <w:pStyle w:val="Compact"/>
-              <w:jc w:val="right"/>
+              <w:jc w:val="center"/>
               <w:rPr>
                 <w:sz w:val="18"/>
                 <w:szCs w:val="18"/>
@@ -4475,6 +4326,13 @@
                 <w:szCs w:val="18"/>
               </w:rPr>
               <w:t>Brier</w:t>
+            </w:r>
+            <w:r>
+              <w:rPr>
+                <w:sz w:val="18"/>
+                <w:szCs w:val="18"/>
+              </w:rPr>
+              <w:t>**</w:t>
             </w:r>
           </w:p>
         </w:tc>
@@ -4553,7 +4411,7 @@
           <w:p>
             <w:pPr>
               <w:pStyle w:val="Compact"/>
-              <w:jc w:val="right"/>
+              <w:jc w:val="center"/>
               <w:rPr>
                 <w:sz w:val="18"/>
                 <w:szCs w:val="18"/>
@@ -4570,7 +4428,7 @@
         </w:tc>
         <w:tc>
           <w:tcPr>
-            <w:tcW w:w="2160" w:type="dxa"/>
+            <w:tcW w:w="1998" w:type="dxa"/>
           </w:tcPr>
           <w:p>
             <w:pPr>
@@ -4591,56 +4449,86 @@
         </w:tc>
         <w:tc>
           <w:tcPr>
-            <w:tcW w:w="583" w:type="dxa"/>
-          </w:tcPr>
-          <w:p>
-            <w:pPr>
-              <w:pStyle w:val="Compact"/>
-              <w:jc w:val="right"/>
-              <w:rPr>
-                <w:sz w:val="18"/>
-                <w:szCs w:val="18"/>
-              </w:rPr>
-            </w:pPr>
-            <w:r>
-              <w:rPr>
+            <w:tcW w:w="1530" w:type="dxa"/>
+          </w:tcPr>
+          <w:p>
+            <w:pPr>
+              <w:pStyle w:val="Compact"/>
+              <w:jc w:val="center"/>
+              <w:rPr>
+                <w:sz w:val="18"/>
+                <w:szCs w:val="18"/>
+              </w:rPr>
+            </w:pPr>
+            <w:r>
+              <w:rPr>
+                <w:sz w:val="18"/>
+                <w:szCs w:val="18"/>
+              </w:rPr>
+              <w:t>0-</w:t>
+            </w:r>
+            <w:r>
+              <w:rPr>
+                <w:b/>
                 <w:sz w:val="18"/>
                 <w:szCs w:val="18"/>
               </w:rPr>
               <w:t>0</w:t>
             </w:r>
-          </w:p>
-        </w:tc>
-        <w:tc>
-          <w:tcPr>
-            <w:tcW w:w="857" w:type="dxa"/>
-          </w:tcPr>
-          <w:p>
-            <w:pPr>
-              <w:pStyle w:val="Compact"/>
-              <w:jc w:val="right"/>
-              <w:rPr>
-                <w:sz w:val="18"/>
-                <w:szCs w:val="18"/>
-              </w:rPr>
-            </w:pPr>
-            <w:r>
-              <w:rPr>
+            <w:r>
+              <w:rPr>
+                <w:sz w:val="18"/>
+                <w:szCs w:val="18"/>
+              </w:rPr>
+              <w:t>-0</w:t>
+            </w:r>
+          </w:p>
+        </w:tc>
+        <w:tc>
+          <w:tcPr>
+            <w:tcW w:w="1350" w:type="dxa"/>
+          </w:tcPr>
+          <w:p>
+            <w:pPr>
+              <w:pStyle w:val="Compact"/>
+              <w:jc w:val="center"/>
+              <w:rPr>
+                <w:sz w:val="18"/>
+                <w:szCs w:val="18"/>
+              </w:rPr>
+            </w:pPr>
+            <w:r>
+              <w:rPr>
+                <w:sz w:val="18"/>
+                <w:szCs w:val="18"/>
+              </w:rPr>
+              <w:t>7-</w:t>
+            </w:r>
+            <w:r>
+              <w:rPr>
+                <w:b/>
                 <w:sz w:val="18"/>
                 <w:szCs w:val="18"/>
               </w:rPr>
               <w:t>9</w:t>
             </w:r>
-          </w:p>
-        </w:tc>
-        <w:tc>
-          <w:tcPr>
-            <w:tcW w:w="630" w:type="dxa"/>
-          </w:tcPr>
-          <w:p>
-            <w:pPr>
-              <w:pStyle w:val="Compact"/>
-              <w:jc w:val="right"/>
+            <w:r>
+              <w:rPr>
+                <w:sz w:val="18"/>
+                <w:szCs w:val="18"/>
+              </w:rPr>
+              <w:t>-10</w:t>
+            </w:r>
+          </w:p>
+        </w:tc>
+        <w:tc>
+          <w:tcPr>
+            <w:tcW w:w="1170" w:type="dxa"/>
+          </w:tcPr>
+          <w:p>
+            <w:pPr>
+              <w:pStyle w:val="Compact"/>
+              <w:jc w:val="center"/>
               <w:rPr>
                 <w:sz w:val="18"/>
                 <w:szCs w:val="18"/>
@@ -4730,7 +4618,7 @@
           <w:p>
             <w:pPr>
               <w:pStyle w:val="Compact"/>
-              <w:jc w:val="right"/>
+              <w:jc w:val="center"/>
               <w:rPr>
                 <w:sz w:val="18"/>
                 <w:szCs w:val="18"/>
@@ -4747,7 +4635,7 @@
         </w:tc>
         <w:tc>
           <w:tcPr>
-            <w:tcW w:w="2160" w:type="dxa"/>
+            <w:tcW w:w="1998" w:type="dxa"/>
           </w:tcPr>
           <w:p>
             <w:pPr>
@@ -4768,56 +4656,86 @@
         </w:tc>
         <w:tc>
           <w:tcPr>
-            <w:tcW w:w="583" w:type="dxa"/>
-          </w:tcPr>
-          <w:p>
-            <w:pPr>
-              <w:pStyle w:val="Compact"/>
-              <w:jc w:val="right"/>
-              <w:rPr>
-                <w:sz w:val="18"/>
-                <w:szCs w:val="18"/>
-              </w:rPr>
-            </w:pPr>
-            <w:r>
-              <w:rPr>
+            <w:tcW w:w="1530" w:type="dxa"/>
+          </w:tcPr>
+          <w:p>
+            <w:pPr>
+              <w:pStyle w:val="Compact"/>
+              <w:jc w:val="center"/>
+              <w:rPr>
+                <w:sz w:val="18"/>
+                <w:szCs w:val="18"/>
+              </w:rPr>
+            </w:pPr>
+            <w:r>
+              <w:rPr>
+                <w:sz w:val="18"/>
+                <w:szCs w:val="18"/>
+              </w:rPr>
+              <w:t>7-</w:t>
+            </w:r>
+            <w:r>
+              <w:rPr>
+                <w:b/>
                 <w:sz w:val="18"/>
                 <w:szCs w:val="18"/>
               </w:rPr>
               <w:t>9</w:t>
             </w:r>
-          </w:p>
-        </w:tc>
-        <w:tc>
-          <w:tcPr>
-            <w:tcW w:w="857" w:type="dxa"/>
-          </w:tcPr>
-          <w:p>
-            <w:pPr>
-              <w:pStyle w:val="Compact"/>
-              <w:jc w:val="right"/>
-              <w:rPr>
-                <w:sz w:val="18"/>
-                <w:szCs w:val="18"/>
-              </w:rPr>
-            </w:pPr>
-            <w:r>
-              <w:rPr>
+            <w:r>
+              <w:rPr>
+                <w:sz w:val="18"/>
+                <w:szCs w:val="18"/>
+              </w:rPr>
+              <w:t>-10</w:t>
+            </w:r>
+          </w:p>
+        </w:tc>
+        <w:tc>
+          <w:tcPr>
+            <w:tcW w:w="1350" w:type="dxa"/>
+          </w:tcPr>
+          <w:p>
+            <w:pPr>
+              <w:pStyle w:val="Compact"/>
+              <w:jc w:val="center"/>
+              <w:rPr>
+                <w:sz w:val="18"/>
+                <w:szCs w:val="18"/>
+              </w:rPr>
+            </w:pPr>
+            <w:r>
+              <w:rPr>
+                <w:sz w:val="18"/>
+                <w:szCs w:val="18"/>
+              </w:rPr>
+              <w:t>25-</w:t>
+            </w:r>
+            <w:r>
+              <w:rPr>
+                <w:b/>
                 <w:sz w:val="18"/>
                 <w:szCs w:val="18"/>
               </w:rPr>
               <w:t>28</w:t>
             </w:r>
-          </w:p>
-        </w:tc>
-        <w:tc>
-          <w:tcPr>
-            <w:tcW w:w="630" w:type="dxa"/>
-          </w:tcPr>
-          <w:p>
-            <w:pPr>
-              <w:pStyle w:val="Compact"/>
-              <w:jc w:val="right"/>
+            <w:r>
+              <w:rPr>
+                <w:sz w:val="18"/>
+                <w:szCs w:val="18"/>
+              </w:rPr>
+              <w:t>-31</w:t>
+            </w:r>
+          </w:p>
+        </w:tc>
+        <w:tc>
+          <w:tcPr>
+            <w:tcW w:w="1170" w:type="dxa"/>
+          </w:tcPr>
+          <w:p>
+            <w:pPr>
+              <w:pStyle w:val="Compact"/>
+              <w:jc w:val="center"/>
               <w:rPr>
                 <w:sz w:val="18"/>
                 <w:szCs w:val="18"/>
@@ -4907,7 +4825,7 @@
           <w:p>
             <w:pPr>
               <w:pStyle w:val="Compact"/>
-              <w:jc w:val="right"/>
+              <w:jc w:val="center"/>
               <w:rPr>
                 <w:sz w:val="18"/>
                 <w:szCs w:val="18"/>
@@ -4924,7 +4842,7 @@
         </w:tc>
         <w:tc>
           <w:tcPr>
-            <w:tcW w:w="2160" w:type="dxa"/>
+            <w:tcW w:w="1998" w:type="dxa"/>
           </w:tcPr>
           <w:p>
             <w:pPr>
@@ -4945,56 +4863,86 @@
         </w:tc>
         <w:tc>
           <w:tcPr>
-            <w:tcW w:w="583" w:type="dxa"/>
-          </w:tcPr>
-          <w:p>
-            <w:pPr>
-              <w:pStyle w:val="Compact"/>
-              <w:jc w:val="right"/>
-              <w:rPr>
-                <w:sz w:val="18"/>
-                <w:szCs w:val="18"/>
-              </w:rPr>
-            </w:pPr>
-            <w:r>
-              <w:rPr>
+            <w:tcW w:w="1530" w:type="dxa"/>
+          </w:tcPr>
+          <w:p>
+            <w:pPr>
+              <w:pStyle w:val="Compact"/>
+              <w:jc w:val="center"/>
+              <w:rPr>
+                <w:sz w:val="18"/>
+                <w:szCs w:val="18"/>
+              </w:rPr>
+            </w:pPr>
+            <w:r>
+              <w:rPr>
+                <w:sz w:val="18"/>
+                <w:szCs w:val="18"/>
+              </w:rPr>
+              <w:t>25-</w:t>
+            </w:r>
+            <w:r>
+              <w:rPr>
+                <w:b/>
                 <w:sz w:val="18"/>
                 <w:szCs w:val="18"/>
               </w:rPr>
               <w:t>28</w:t>
             </w:r>
-          </w:p>
-        </w:tc>
-        <w:tc>
-          <w:tcPr>
-            <w:tcW w:w="857" w:type="dxa"/>
-          </w:tcPr>
-          <w:p>
-            <w:pPr>
-              <w:pStyle w:val="Compact"/>
-              <w:jc w:val="right"/>
-              <w:rPr>
-                <w:sz w:val="18"/>
-                <w:szCs w:val="18"/>
-              </w:rPr>
-            </w:pPr>
-            <w:r>
-              <w:rPr>
+            <w:r>
+              <w:rPr>
+                <w:sz w:val="18"/>
+                <w:szCs w:val="18"/>
+              </w:rPr>
+              <w:t>-31</w:t>
+            </w:r>
+          </w:p>
+        </w:tc>
+        <w:tc>
+          <w:tcPr>
+            <w:tcW w:w="1350" w:type="dxa"/>
+          </w:tcPr>
+          <w:p>
+            <w:pPr>
+              <w:pStyle w:val="Compact"/>
+              <w:jc w:val="center"/>
+              <w:rPr>
+                <w:sz w:val="18"/>
+                <w:szCs w:val="18"/>
+              </w:rPr>
+            </w:pPr>
+            <w:r>
+              <w:rPr>
+                <w:sz w:val="18"/>
+                <w:szCs w:val="18"/>
+              </w:rPr>
+              <w:t>47-</w:t>
+            </w:r>
+            <w:r>
+              <w:rPr>
+                <w:b/>
                 <w:sz w:val="18"/>
                 <w:szCs w:val="18"/>
               </w:rPr>
               <w:t>50</w:t>
             </w:r>
-          </w:p>
-        </w:tc>
-        <w:tc>
-          <w:tcPr>
-            <w:tcW w:w="630" w:type="dxa"/>
-          </w:tcPr>
-          <w:p>
-            <w:pPr>
-              <w:pStyle w:val="Compact"/>
-              <w:jc w:val="right"/>
+            <w:r>
+              <w:rPr>
+                <w:sz w:val="18"/>
+                <w:szCs w:val="18"/>
+              </w:rPr>
+              <w:t>-54</w:t>
+            </w:r>
+          </w:p>
+        </w:tc>
+        <w:tc>
+          <w:tcPr>
+            <w:tcW w:w="1170" w:type="dxa"/>
+          </w:tcPr>
+          <w:p>
+            <w:pPr>
+              <w:pStyle w:val="Compact"/>
+              <w:jc w:val="center"/>
               <w:rPr>
                 <w:sz w:val="18"/>
                 <w:szCs w:val="18"/>
@@ -5084,7 +5032,7 @@
           <w:p>
             <w:pPr>
               <w:pStyle w:val="Compact"/>
-              <w:jc w:val="right"/>
+              <w:jc w:val="center"/>
               <w:rPr>
                 <w:sz w:val="18"/>
                 <w:szCs w:val="18"/>
@@ -5101,7 +5049,7 @@
         </w:tc>
         <w:tc>
           <w:tcPr>
-            <w:tcW w:w="2160" w:type="dxa"/>
+            <w:tcW w:w="1998" w:type="dxa"/>
           </w:tcPr>
           <w:p>
             <w:pPr>
@@ -5122,56 +5070,86 @@
         </w:tc>
         <w:tc>
           <w:tcPr>
-            <w:tcW w:w="583" w:type="dxa"/>
-          </w:tcPr>
-          <w:p>
-            <w:pPr>
-              <w:pStyle w:val="Compact"/>
-              <w:jc w:val="right"/>
-              <w:rPr>
-                <w:sz w:val="18"/>
-                <w:szCs w:val="18"/>
-              </w:rPr>
-            </w:pPr>
-            <w:r>
-              <w:rPr>
+            <w:tcW w:w="1530" w:type="dxa"/>
+          </w:tcPr>
+          <w:p>
+            <w:pPr>
+              <w:pStyle w:val="Compact"/>
+              <w:jc w:val="center"/>
+              <w:rPr>
+                <w:sz w:val="18"/>
+                <w:szCs w:val="18"/>
+              </w:rPr>
+            </w:pPr>
+            <w:r>
+              <w:rPr>
+                <w:sz w:val="18"/>
+                <w:szCs w:val="18"/>
+              </w:rPr>
+              <w:t>47-</w:t>
+            </w:r>
+            <w:r>
+              <w:rPr>
+                <w:b/>
                 <w:sz w:val="18"/>
                 <w:szCs w:val="18"/>
               </w:rPr>
               <w:t>50</w:t>
             </w:r>
-          </w:p>
-        </w:tc>
-        <w:tc>
-          <w:tcPr>
-            <w:tcW w:w="857" w:type="dxa"/>
-          </w:tcPr>
-          <w:p>
-            <w:pPr>
-              <w:pStyle w:val="Compact"/>
-              <w:jc w:val="right"/>
-              <w:rPr>
-                <w:sz w:val="18"/>
-                <w:szCs w:val="18"/>
-              </w:rPr>
-            </w:pPr>
-            <w:r>
-              <w:rPr>
+            <w:r>
+              <w:rPr>
+                <w:sz w:val="18"/>
+                <w:szCs w:val="18"/>
+              </w:rPr>
+              <w:t>-54</w:t>
+            </w:r>
+          </w:p>
+        </w:tc>
+        <w:tc>
+          <w:tcPr>
+            <w:tcW w:w="1350" w:type="dxa"/>
+          </w:tcPr>
+          <w:p>
+            <w:pPr>
+              <w:pStyle w:val="Compact"/>
+              <w:jc w:val="center"/>
+              <w:rPr>
+                <w:sz w:val="18"/>
+                <w:szCs w:val="18"/>
+              </w:rPr>
+            </w:pPr>
+            <w:r>
+              <w:rPr>
+                <w:sz w:val="18"/>
+                <w:szCs w:val="18"/>
+              </w:rPr>
+              <w:t>63-</w:t>
+            </w:r>
+            <w:r>
+              <w:rPr>
+                <w:b/>
                 <w:sz w:val="18"/>
                 <w:szCs w:val="18"/>
               </w:rPr>
               <w:t>67</w:t>
             </w:r>
-          </w:p>
-        </w:tc>
-        <w:tc>
-          <w:tcPr>
-            <w:tcW w:w="630" w:type="dxa"/>
-          </w:tcPr>
-          <w:p>
-            <w:pPr>
-              <w:pStyle w:val="Compact"/>
-              <w:jc w:val="right"/>
+            <w:r>
+              <w:rPr>
+                <w:sz w:val="18"/>
+                <w:szCs w:val="18"/>
+              </w:rPr>
+              <w:t>-73</w:t>
+            </w:r>
+          </w:p>
+        </w:tc>
+        <w:tc>
+          <w:tcPr>
+            <w:tcW w:w="1170" w:type="dxa"/>
+          </w:tcPr>
+          <w:p>
+            <w:pPr>
+              <w:pStyle w:val="Compact"/>
+              <w:jc w:val="center"/>
               <w:rPr>
                 <w:sz w:val="18"/>
                 <w:szCs w:val="18"/>
@@ -5261,7 +5239,7 @@
           <w:p>
             <w:pPr>
               <w:pStyle w:val="Compact"/>
-              <w:jc w:val="right"/>
+              <w:jc w:val="center"/>
               <w:rPr>
                 <w:sz w:val="18"/>
                 <w:szCs w:val="18"/>
@@ -5278,7 +5256,7 @@
         </w:tc>
         <w:tc>
           <w:tcPr>
-            <w:tcW w:w="2160" w:type="dxa"/>
+            <w:tcW w:w="1998" w:type="dxa"/>
           </w:tcPr>
           <w:p>
             <w:pPr>
@@ -5299,56 +5277,86 @@
         </w:tc>
         <w:tc>
           <w:tcPr>
-            <w:tcW w:w="583" w:type="dxa"/>
-          </w:tcPr>
-          <w:p>
-            <w:pPr>
-              <w:pStyle w:val="Compact"/>
-              <w:jc w:val="right"/>
-              <w:rPr>
-                <w:sz w:val="18"/>
-                <w:szCs w:val="18"/>
-              </w:rPr>
-            </w:pPr>
-            <w:r>
-              <w:rPr>
+            <w:tcW w:w="1530" w:type="dxa"/>
+          </w:tcPr>
+          <w:p>
+            <w:pPr>
+              <w:pStyle w:val="Compact"/>
+              <w:jc w:val="center"/>
+              <w:rPr>
+                <w:sz w:val="18"/>
+                <w:szCs w:val="18"/>
+              </w:rPr>
+            </w:pPr>
+            <w:r>
+              <w:rPr>
+                <w:sz w:val="18"/>
+                <w:szCs w:val="18"/>
+              </w:rPr>
+              <w:t>63-</w:t>
+            </w:r>
+            <w:r>
+              <w:rPr>
+                <w:b/>
                 <w:sz w:val="18"/>
                 <w:szCs w:val="18"/>
               </w:rPr>
               <w:t>67</w:t>
             </w:r>
-          </w:p>
-        </w:tc>
-        <w:tc>
-          <w:tcPr>
-            <w:tcW w:w="857" w:type="dxa"/>
-          </w:tcPr>
-          <w:p>
-            <w:pPr>
-              <w:pStyle w:val="Compact"/>
-              <w:jc w:val="right"/>
-              <w:rPr>
-                <w:sz w:val="18"/>
-                <w:szCs w:val="18"/>
-              </w:rPr>
-            </w:pPr>
-            <w:r>
-              <w:rPr>
+            <w:r>
+              <w:rPr>
+                <w:sz w:val="18"/>
+                <w:szCs w:val="18"/>
+              </w:rPr>
+              <w:t>-73</w:t>
+            </w:r>
+          </w:p>
+        </w:tc>
+        <w:tc>
+          <w:tcPr>
+            <w:tcW w:w="1350" w:type="dxa"/>
+          </w:tcPr>
+          <w:p>
+            <w:pPr>
+              <w:pStyle w:val="Compact"/>
+              <w:jc w:val="center"/>
+              <w:rPr>
+                <w:sz w:val="18"/>
+                <w:szCs w:val="18"/>
+              </w:rPr>
+            </w:pPr>
+            <w:r>
+              <w:rPr>
+                <w:sz w:val="18"/>
+                <w:szCs w:val="18"/>
+              </w:rPr>
+              <w:t>85-</w:t>
+            </w:r>
+            <w:r>
+              <w:rPr>
+                <w:b/>
                 <w:sz w:val="18"/>
                 <w:szCs w:val="18"/>
               </w:rPr>
               <w:t>91</w:t>
             </w:r>
-          </w:p>
-        </w:tc>
-        <w:tc>
-          <w:tcPr>
-            <w:tcW w:w="630" w:type="dxa"/>
-          </w:tcPr>
-          <w:p>
-            <w:pPr>
-              <w:pStyle w:val="Compact"/>
-              <w:jc w:val="right"/>
+            <w:r>
+              <w:rPr>
+                <w:sz w:val="18"/>
+                <w:szCs w:val="18"/>
+              </w:rPr>
+              <w:t>-100</w:t>
+            </w:r>
+          </w:p>
+        </w:tc>
+        <w:tc>
+          <w:tcPr>
+            <w:tcW w:w="1170" w:type="dxa"/>
+          </w:tcPr>
+          <w:p>
+            <w:pPr>
+              <w:pStyle w:val="Compact"/>
+              <w:jc w:val="center"/>
               <w:rPr>
                 <w:sz w:val="18"/>
                 <w:szCs w:val="18"/>
@@ -5438,7 +5446,7 @@
           <w:p>
             <w:pPr>
               <w:pStyle w:val="Compact"/>
-              <w:jc w:val="right"/>
+              <w:jc w:val="center"/>
               <w:rPr>
                 <w:sz w:val="18"/>
                 <w:szCs w:val="18"/>
@@ -5455,7 +5463,7 @@
         </w:tc>
         <w:tc>
           <w:tcPr>
-            <w:tcW w:w="2160" w:type="dxa"/>
+            <w:tcW w:w="1998" w:type="dxa"/>
           </w:tcPr>
           <w:p>
             <w:pPr>
@@ -5476,56 +5484,86 @@
         </w:tc>
         <w:tc>
           <w:tcPr>
-            <w:tcW w:w="583" w:type="dxa"/>
-          </w:tcPr>
-          <w:p>
-            <w:pPr>
-              <w:pStyle w:val="Compact"/>
-              <w:jc w:val="right"/>
-              <w:rPr>
-                <w:sz w:val="18"/>
-                <w:szCs w:val="18"/>
-              </w:rPr>
-            </w:pPr>
-            <w:r>
-              <w:rPr>
+            <w:tcW w:w="1530" w:type="dxa"/>
+          </w:tcPr>
+          <w:p>
+            <w:pPr>
+              <w:pStyle w:val="Compact"/>
+              <w:jc w:val="center"/>
+              <w:rPr>
+                <w:sz w:val="18"/>
+                <w:szCs w:val="18"/>
+              </w:rPr>
+            </w:pPr>
+            <w:r>
+              <w:rPr>
+                <w:sz w:val="18"/>
+                <w:szCs w:val="18"/>
+              </w:rPr>
+              <w:t>85-</w:t>
+            </w:r>
+            <w:r>
+              <w:rPr>
+                <w:b/>
                 <w:sz w:val="18"/>
                 <w:szCs w:val="18"/>
               </w:rPr>
               <w:t>91</w:t>
             </w:r>
-          </w:p>
-        </w:tc>
-        <w:tc>
-          <w:tcPr>
-            <w:tcW w:w="857" w:type="dxa"/>
-          </w:tcPr>
-          <w:p>
-            <w:pPr>
-              <w:pStyle w:val="Compact"/>
-              <w:jc w:val="right"/>
-              <w:rPr>
-                <w:sz w:val="18"/>
-                <w:szCs w:val="18"/>
-              </w:rPr>
-            </w:pPr>
-            <w:r>
-              <w:rPr>
+            <w:r>
+              <w:rPr>
+                <w:sz w:val="18"/>
+                <w:szCs w:val="18"/>
+              </w:rPr>
+              <w:t>-100</w:t>
+            </w:r>
+          </w:p>
+        </w:tc>
+        <w:tc>
+          <w:tcPr>
+            <w:tcW w:w="1350" w:type="dxa"/>
+          </w:tcPr>
+          <w:p>
+            <w:pPr>
+              <w:pStyle w:val="Compact"/>
+              <w:jc w:val="center"/>
+              <w:rPr>
+                <w:sz w:val="18"/>
+                <w:szCs w:val="18"/>
+              </w:rPr>
+            </w:pPr>
+            <w:r>
+              <w:rPr>
+                <w:sz w:val="18"/>
+                <w:szCs w:val="18"/>
+              </w:rPr>
+              <w:t>151-</w:t>
+            </w:r>
+            <w:r>
+              <w:rPr>
+                <w:b/>
                 <w:sz w:val="18"/>
                 <w:szCs w:val="18"/>
               </w:rPr>
               <w:t>151</w:t>
             </w:r>
-          </w:p>
-        </w:tc>
-        <w:tc>
-          <w:tcPr>
-            <w:tcW w:w="630" w:type="dxa"/>
-          </w:tcPr>
-          <w:p>
-            <w:pPr>
-              <w:pStyle w:val="Compact"/>
-              <w:jc w:val="right"/>
+            <w:r>
+              <w:rPr>
+                <w:sz w:val="18"/>
+                <w:szCs w:val="18"/>
+              </w:rPr>
+              <w:t>-151</w:t>
+            </w:r>
+          </w:p>
+        </w:tc>
+        <w:tc>
+          <w:tcPr>
+            <w:tcW w:w="1170" w:type="dxa"/>
+          </w:tcPr>
+          <w:p>
+            <w:pPr>
+              <w:pStyle w:val="Compact"/>
+              <w:jc w:val="center"/>
               <w:rPr>
                 <w:sz w:val="18"/>
                 <w:szCs w:val="18"/>
@@ -5571,8 +5609,8 @@
         </w:rPr>
         <w:t xml:space="preserve">. Most-likely GHL boundary depths and associated Brier scores, computed from empirical probabilities and PO-LR </w:t>
       </w:r>
-      <w:commentRangeStart w:id="48"/>
-      <w:commentRangeStart w:id="49"/>
+      <w:commentRangeStart w:id="31"/>
+      <w:commentRangeStart w:id="32"/>
       <w:r>
         <w:rPr>
           <w:sz w:val="18"/>
@@ -5580,21 +5618,143 @@
         </w:rPr>
         <w:t>predictions</w:t>
       </w:r>
-      <w:commentRangeEnd w:id="48"/>
+      <w:commentRangeEnd w:id="31"/>
       <w:r>
         <w:rPr>
           <w:rStyle w:val="CommentReference"/>
           <w:i w:val="0"/>
         </w:rPr>
-        <w:commentReference w:id="48"/>
-      </w:r>
-      <w:commentRangeEnd w:id="49"/>
+        <w:commentReference w:id="31"/>
+      </w:r>
+      <w:commentRangeEnd w:id="32"/>
+      <w:r>
+        <w:rPr>
+          <w:sz w:val="18"/>
+          <w:szCs w:val="18"/>
+        </w:rPr>
+        <w:t>. All depths are in cm</w:t>
+      </w:r>
       <w:r>
         <w:rPr>
           <w:rStyle w:val="CommentReference"/>
           <w:i w:val="0"/>
         </w:rPr>
-        <w:commentReference w:id="49"/>
+        <w:commentReference w:id="32"/>
+      </w:r>
+      <w:r>
+        <w:rPr>
+          <w:sz w:val="18"/>
+          <w:szCs w:val="18"/>
+        </w:rPr>
+        <w:t>.</w:t>
+      </w:r>
+      <w:r>
+        <w:rPr>
+          <w:sz w:val="18"/>
+          <w:szCs w:val="18"/>
+        </w:rPr>
+        <w:t xml:space="preserve"> * 5</w:t>
+      </w:r>
+      <w:r>
+        <w:rPr>
+          <w:sz w:val="18"/>
+          <w:szCs w:val="18"/>
+          <w:vertAlign w:val="superscript"/>
+        </w:rPr>
+        <w:t>th</w:t>
+      </w:r>
+      <w:r>
+        <w:rPr>
+          <w:sz w:val="18"/>
+          <w:szCs w:val="18"/>
+        </w:rPr>
+        <w:t>, 50</w:t>
+      </w:r>
+      <w:r>
+        <w:rPr>
+          <w:sz w:val="18"/>
+          <w:szCs w:val="18"/>
+          <w:vertAlign w:val="superscript"/>
+        </w:rPr>
+        <w:t>th</w:t>
+      </w:r>
+      <w:r>
+        <w:rPr>
+          <w:sz w:val="18"/>
+          <w:szCs w:val="18"/>
+        </w:rPr>
+        <w:t>, and 95</w:t>
+      </w:r>
+      <w:r>
+        <w:rPr>
+          <w:sz w:val="18"/>
+          <w:szCs w:val="18"/>
+          <w:vertAlign w:val="superscript"/>
+        </w:rPr>
+        <w:t>th</w:t>
+      </w:r>
+      <w:r>
+        <w:rPr>
+          <w:sz w:val="18"/>
+          <w:szCs w:val="18"/>
+        </w:rPr>
+        <w:t xml:space="preserve"> percentiles of ML horizon </w:t>
+      </w:r>
+      <w:r>
+        <w:rPr>
+          <w:sz w:val="18"/>
+          <w:szCs w:val="18"/>
+        </w:rPr>
+        <w:t>boundaries derived</w:t>
+      </w:r>
+      <w:r>
+        <w:rPr>
+          <w:sz w:val="18"/>
+          <w:szCs w:val="18"/>
+        </w:rPr>
+        <w:t xml:space="preserve"> from</w:t>
+      </w:r>
+      <w:r>
+        <w:rPr>
+          <w:sz w:val="18"/>
+          <w:szCs w:val="18"/>
+        </w:rPr>
+        <w:t xml:space="preserve"> </w:t>
+      </w:r>
+      <w:r>
+        <w:rPr>
+          <w:sz w:val="18"/>
+          <w:szCs w:val="18"/>
+        </w:rPr>
+        <w:t>250 iterations of model fitting, based on a reduced dataset</w:t>
+      </w:r>
+      <w:r>
+        <w:rPr>
+          <w:sz w:val="18"/>
+          <w:szCs w:val="18"/>
+        </w:rPr>
+        <w:t>. ** Brier score</w:t>
+      </w:r>
+      <w:r>
+        <w:rPr>
+          <w:sz w:val="18"/>
+          <w:szCs w:val="18"/>
+        </w:rPr>
+        <w:t>s</w:t>
+      </w:r>
+      <w:r>
+        <w:rPr>
+          <w:sz w:val="18"/>
+          <w:szCs w:val="18"/>
+        </w:rPr>
+        <w:t xml:space="preserve"> calculated using </w:t>
+      </w:r>
+      <w:r>
+        <w:rPr>
+          <w:sz w:val="18"/>
+          <w:szCs w:val="18"/>
+        </w:rPr>
+        <w:t>full PO-LR model</w:t>
       </w:r>
       <w:r>
         <w:rPr>
@@ -5612,7 +5772,7 @@
         <w:t>Conclusions</w:t>
       </w:r>
     </w:p>
-    <w:bookmarkEnd w:id="47"/>
+    <w:bookmarkEnd w:id="30"/>
     <w:p>
       <w:r>
         <w:t xml:space="preserve">Describing and sampling soil by genetic horizon designations represents an efficient approach that has provided a common </w:t>
@@ -5623,7 +5783,13 @@
       </w:r>
       <w:proofErr w:type="spellEnd"/>
       <w:r>
-        <w:t xml:space="preserve"> language used among soil scientists and classification systems. Processes for aggregating horizonation and deriving an aggregate representation across suites of similar soil profile descriptions of a soil series has been challenging. For this reason, soil series </w:t>
+        <w:t xml:space="preserve"> language used among soil scientists and classification systems. Processes for aggregating horizonation and deriving an aggregate</w:t>
+      </w:r>
+      <w:r>
+        <w:t>d</w:t>
+      </w:r>
+      <w:r>
+        <w:t xml:space="preserve"> representation across suites of similar soil profile descriptions of a soil series has been challenging. For this reason, soil series </w:t>
       </w:r>
       <w:r>
         <w:t xml:space="preserve">concepts </w:t>
@@ -5750,35 +5916,28 @@
         <w:t xml:space="preserve">data in aggregate. </w:t>
       </w:r>
       <w:r>
-        <w:t>Futur</w:t>
-      </w:r>
-      <w:bookmarkStart w:id="50" w:name="_GoBack"/>
-      <w:bookmarkEnd w:id="50"/>
-      <w:r>
-        <w:t xml:space="preserve">e application of these methods will depend on development of guidelines related to: minimum sample sizes, PO-LR model fitting parameters, model diagnostics, and recommendations on pedogenic interpretation of model coefficients. In addition, more work needs to be done on incorporating </w:t>
+        <w:t xml:space="preserve">Future application of these methods will depend on development of guidelines related to: minimum sample sizes, PO-LR model fitting parameters, model diagnostics, and recommendations on pedogenic interpretation of model coefficients. In addition, more work needs to be done on incorporating </w:t>
       </w:r>
       <w:proofErr w:type="gramStart"/>
-      <w:ins w:id="51" w:author="Beaudette, Dylan - NRCS, Sonora, CA" w:date="2015-08-18T13:02:00Z">
-        <w:r>
-          <w:rPr>
-            <w:i/>
-          </w:rPr>
-          <w:t>depth-wise</w:t>
-        </w:r>
-        <w:proofErr w:type="gramEnd"/>
-        <w:r>
-          <w:rPr>
-            <w:i/>
-          </w:rPr>
-          <w:t xml:space="preserve"> </w:t>
-        </w:r>
-      </w:ins>
-      <w:commentRangeStart w:id="52"/>
-      <w:commentRangeStart w:id="53"/>
+      <w:r>
+        <w:rPr>
+          <w:i/>
+        </w:rPr>
+        <w:t>depth-wise</w:t>
+      </w:r>
+      <w:proofErr w:type="gramEnd"/>
+      <w:r>
+        <w:rPr>
+          <w:i/>
+        </w:rPr>
+        <w:t xml:space="preserve"> </w:t>
+      </w:r>
+      <w:commentRangeStart w:id="34"/>
+      <w:commentRangeStart w:id="35"/>
       <w:r>
         <w:t>correlation</w:t>
       </w:r>
-      <w:commentRangeEnd w:id="52"/>
+      <w:commentRangeEnd w:id="34"/>
       <w:r>
         <w:t xml:space="preserve"> </w:t>
       </w:r>
@@ -5786,14 +5945,14 @@
         <w:rPr>
           <w:rStyle w:val="CommentReference"/>
         </w:rPr>
-        <w:commentReference w:id="52"/>
-      </w:r>
-      <w:commentRangeEnd w:id="53"/>
+        <w:commentReference w:id="34"/>
+      </w:r>
+      <w:commentRangeEnd w:id="35"/>
       <w:r>
         <w:rPr>
           <w:rStyle w:val="CommentReference"/>
         </w:rPr>
-        <w:commentReference w:id="53"/>
+        <w:commentReference w:id="35"/>
       </w:r>
       <w:r>
         <w:t xml:space="preserve">into the PO-LR model </w:t>
@@ -5815,13 +5974,13 @@
       <w:pPr>
         <w:pStyle w:val="Heading1"/>
       </w:pPr>
-      <w:bookmarkStart w:id="54" w:name="references"/>
+      <w:bookmarkStart w:id="36" w:name="references"/>
       <w:r>
         <w:lastRenderedPageBreak/>
         <w:t>References</w:t>
       </w:r>
     </w:p>
-    <w:bookmarkEnd w:id="54"/>
+    <w:bookmarkEnd w:id="36"/>
     <w:p>
       <w:r>
         <w:t xml:space="preserve">Beaudette, D.E., and J.M. Skovlin. 2015. </w:t>
@@ -6350,11 +6509,20 @@
         <w:annotationRef/>
       </w:r>
       <w:r>
-        <w:t>Adjusted wording, should be obvious that we are talking about summaries derived from a collection of related data.</w:t>
+        <w:t>Adjusted wording to “aggregated” which should help people understand that we are describing</w:t>
+      </w:r>
+      <w:r>
+        <w:t xml:space="preserve"> summaries derived from a </w:t>
+      </w:r>
+      <w:r>
+        <w:t>grouped</w:t>
+      </w:r>
+      <w:r>
+        <w:t xml:space="preserve"> data.</w:t>
       </w:r>
     </w:p>
   </w:comment>
-  <w:comment w:id="11" w:author="Budiman Minasny" w:date="2015-08-11T13:59:00Z" w:initials="BM">
+  <w:comment w:id="7" w:author="Budiman Minasny" w:date="2015-08-11T14:11:00Z" w:initials="BM">
     <w:p>
       <w:pPr>
         <w:pStyle w:val="CommentText"/>
@@ -6366,30 +6534,19 @@
         <w:annotationRef/>
       </w:r>
       <w:r>
-        <w:t>Is there a better word?</w:t>
-      </w:r>
-    </w:p>
-  </w:comment>
-  <w:comment w:id="12" w:author="Beaudette, Dylan - NRCS, Sonora, CA" w:date="2015-08-18T12:10:00Z" w:initials="BD-NSC">
+        <w:t>Not sure if mid-point is the most appropriate for this?</w:t>
+      </w:r>
+    </w:p>
     <w:p>
       <w:pPr>
         <w:pStyle w:val="CommentText"/>
       </w:pPr>
       <w:r>
-        <w:rPr>
-          <w:rStyle w:val="CommentReference"/>
-        </w:rPr>
-        <w:annotationRef/>
-      </w:r>
-      <w:r>
-        <w:t>This paragraph makes no sense. I suggest removing it.</w:t>
-      </w:r>
-      <w:r>
-        <w:t xml:space="preserve"> Other ideas?</w:t>
+        <w:t>Isn’t lower depth a better description?</w:t>
       </w:r>
     </w:p>
   </w:comment>
-  <w:comment w:id="16" w:author="Budiman Minasny" w:date="2015-08-11T14:11:00Z" w:initials="BM">
+  <w:comment w:id="8" w:author="Beaudette, Dylan - NRCS, Sonora, CA" w:date="2015-08-18T12:15:00Z" w:initials="BD-NSC">
     <w:p>
       <w:pPr>
         <w:pStyle w:val="CommentText"/>
@@ -6401,19 +6558,45 @@
         <w:annotationRef/>
       </w:r>
       <w:r>
-        <w:t>Not sure if mid-point is the most appropriate for this?</w:t>
-      </w:r>
-    </w:p>
+        <w:t xml:space="preserve">Good question. I have no data to suggest that mid-point is any more useful than lower depth. However, I thought that mid-point would better accommodate the </w:t>
+      </w:r>
+      <w:r>
+        <w:t>wide</w:t>
+      </w:r>
+      <w:r>
+        <w:t xml:space="preserve"> range </w:t>
+      </w:r>
+      <w:r>
+        <w:t>in possible horizon thicknesses</w:t>
+      </w:r>
+      <w:r>
+        <w:rPr>
+          <w:i/>
+        </w:rPr>
+        <w:t xml:space="preserve"> </w:t>
+      </w:r>
+      <w:r>
+        <w:t>and describe the depth-wise ordering of horizons.</w:t>
+      </w:r>
+    </w:p>
+  </w:comment>
+  <w:comment w:id="9" w:author="Beaudette, Dylan - NRCS, Sonora, CA" w:date="2015-08-18T12:17:00Z" w:initials="BD-NSC">
     <w:p>
       <w:pPr>
         <w:pStyle w:val="CommentText"/>
       </w:pPr>
       <w:r>
-        <w:t>Isn’t lower depth a better description?</w:t>
+        <w:rPr>
+          <w:rStyle w:val="CommentReference"/>
+        </w:rPr>
+        <w:annotationRef/>
+      </w:r>
+      <w:r>
+        <w:t>This would be a reference to Stephen’s chapter.</w:t>
       </w:r>
     </w:p>
   </w:comment>
-  <w:comment w:id="17" w:author="Beaudette, Dylan - NRCS, Sonora, CA" w:date="2015-08-18T12:15:00Z" w:initials="BD-NSC">
+  <w:comment w:id="11" w:author="Budiman Minasny" w:date="2015-08-11T14:04:00Z" w:initials="BM">
     <w:p>
       <w:pPr>
         <w:pStyle w:val="CommentText"/>
@@ -6425,29 +6608,11 @@
         <w:annotationRef/>
       </w:r>
       <w:r>
-        <w:t xml:space="preserve">Good question. I have no data to suggest that mid-point is any more useful than lower depth. However, I thought that mid-point would better accommodate the </w:t>
-      </w:r>
-      <w:r>
-        <w:t>wide</w:t>
-      </w:r>
-      <w:r>
-        <w:t xml:space="preserve"> range </w:t>
-      </w:r>
-      <w:r>
-        <w:t>in possible horizon thicknesses</w:t>
-      </w:r>
-      <w:r>
-        <w:rPr>
-          <w:i/>
-        </w:rPr>
-        <w:t xml:space="preserve"> </w:t>
-      </w:r>
-      <w:r>
-        <w:t>and describe the depth-wise ordering of horizons.</w:t>
+        <w:t>Is there a reason for 250 times?</w:t>
       </w:r>
     </w:p>
   </w:comment>
-  <w:comment w:id="18" w:author="Beaudette, Dylan - NRCS, Sonora, CA" w:date="2015-08-18T12:17:00Z" w:initials="BD-NSC">
+  <w:comment w:id="12" w:author="Beaudette, Dylan - NRCS, Sonora, CA" w:date="2015-08-18T12:17:00Z" w:initials="BD-NSC">
     <w:p>
       <w:pPr>
         <w:pStyle w:val="CommentText"/>
@@ -6459,11 +6624,11 @@
         <w:annotationRef/>
       </w:r>
       <w:r>
-        <w:t>This would be a reference to Stephen’s chapter.</w:t>
+        <w:t>It seemed like a larger number and didn’t produce results that were (visually) any different than 500 replications.</w:t>
       </w:r>
     </w:p>
   </w:comment>
-  <w:comment w:id="21" w:author="Budiman Minasny" w:date="2015-08-11T14:04:00Z" w:initials="BM">
+  <w:comment w:id="15" w:author="Beaudette, Dylan - NRCS, Sonora, CA" w:date="2015-08-20T16:57:00Z" w:initials="BD-NSC">
     <w:p>
       <w:pPr>
         <w:pStyle w:val="CommentText"/>
@@ -6475,11 +6640,11 @@
         <w:annotationRef/>
       </w:r>
       <w:r>
-        <w:t>Is there a reason for 250 times?</w:t>
+        <w:t>Think of something better.</w:t>
       </w:r>
     </w:p>
   </w:comment>
-  <w:comment w:id="22" w:author="Beaudette, Dylan - NRCS, Sonora, CA" w:date="2015-08-18T12:17:00Z" w:initials="BD-NSC">
+  <w:comment w:id="16" w:author="Budiman Minasny" w:date="2015-08-11T14:48:00Z" w:initials="BM">
     <w:p>
       <w:pPr>
         <w:pStyle w:val="CommentText"/>
@@ -6491,11 +6656,11 @@
         <w:annotationRef/>
       </w:r>
       <w:r>
-        <w:t>It seemed like a larger number and didn’t produce results that were (visually) any different than 500 replications.</w:t>
+        <w:t>To be consistent with previous notation of horizon j. and m as number of horizons, which is different from n defined below as the n slices</w:t>
       </w:r>
     </w:p>
   </w:comment>
-  <w:comment w:id="25" w:author="Beaudette, Dylan - NRCS, Sonora, CA" w:date="2015-08-20T16:57:00Z" w:initials="BD-NSC">
+  <w:comment w:id="17" w:author="Beaudette, Dylan - NRCS, Sonora, CA" w:date="2015-08-18T12:19:00Z" w:initials="BD-NSC">
     <w:p>
       <w:pPr>
         <w:pStyle w:val="CommentText"/>
@@ -6507,11 +6672,28 @@
         <w:annotationRef/>
       </w:r>
       <w:r>
-        <w:t>Think of something better.</w:t>
+        <w:rPr>
+          <w:rStyle w:val="CommentReference"/>
+        </w:rPr>
+        <w:t>I don’t think that this helps with readability. It is important that “n” be the number of GHL, and “</w:t>
+      </w:r>
+      <w:proofErr w:type="spellStart"/>
+      <w:r>
+        <w:rPr>
+          <w:rStyle w:val="CommentReference"/>
+        </w:rPr>
+        <w:t>i</w:t>
+      </w:r>
+      <w:proofErr w:type="spellEnd"/>
+      <w:r>
+        <w:rPr>
+          <w:rStyle w:val="CommentReference"/>
+        </w:rPr>
+        <w:t>” is a single GHL.</w:t>
       </w:r>
     </w:p>
   </w:comment>
-  <w:comment w:id="26" w:author="Budiman Minasny" w:date="2015-08-11T14:48:00Z" w:initials="BM">
+  <w:comment w:id="18" w:author="Budiman Minasny" w:date="2015-08-11T14:35:00Z" w:initials="BM">
     <w:p>
       <w:pPr>
         <w:pStyle w:val="CommentText"/>
@@ -6523,11 +6705,23 @@
         <w:annotationRef/>
       </w:r>
       <w:r>
-        <w:t>To be consistent with previous notation of horizon j. and m as number of horizons, which is different from n defined below as the n slices</w:t>
+        <w:t xml:space="preserve">Entropy is not a measure of uncertainty. It is a measure of how variable is the </w:t>
+      </w:r>
+      <w:r>
+        <w:t>probability</w:t>
+      </w:r>
+      <w:r>
+        <w:t xml:space="preserve"> or overlaps</w:t>
+      </w:r>
+      <w:r>
+        <w:t>.</w:t>
+      </w:r>
+      <w:r>
+        <w:t xml:space="preserve"> The model is still correct if it predicts a range of probabilities at a transition horizons.</w:t>
       </w:r>
     </w:p>
   </w:comment>
-  <w:comment w:id="27" w:author="Beaudette, Dylan - NRCS, Sonora, CA" w:date="2015-08-18T12:19:00Z" w:initials="BD-NSC">
+  <w:comment w:id="19" w:author="Beaudette, Dylan - NRCS, Sonora, CA" w:date="2015-08-18T12:28:00Z" w:initials="BD-NSC">
     <w:p>
       <w:pPr>
         <w:pStyle w:val="CommentText"/>
@@ -6542,25 +6736,11 @@
         <w:rPr>
           <w:rStyle w:val="CommentReference"/>
         </w:rPr>
-        <w:t>I don’t think that this helps with readability. It is important that “n” be the number of GHL, and “</w:t>
-      </w:r>
-      <w:proofErr w:type="spellStart"/>
-      <w:r>
-        <w:rPr>
-          <w:rStyle w:val="CommentReference"/>
-        </w:rPr>
-        <w:t>i</w:t>
-      </w:r>
-      <w:proofErr w:type="spellEnd"/>
-      <w:r>
-        <w:rPr>
-          <w:rStyle w:val="CommentReference"/>
-        </w:rPr>
-        <w:t>” is a single GHL.</w:t>
+        <w:t>OK. Uncertainty and model accuracy aren’t really the same thing. I agree that the model may be “correct” in generating high-entropy predictions over depth intervals containing transitional horizons. Are you requesting that we change something?</w:t>
       </w:r>
     </w:p>
   </w:comment>
-  <w:comment w:id="28" w:author="Budiman Minasny" w:date="2015-08-11T14:35:00Z" w:initials="BM">
+  <w:comment w:id="22" w:author="Budiman Minasny" w:date="2015-08-11T14:07:00Z" w:initials="BM">
     <w:p>
       <w:pPr>
         <w:pStyle w:val="CommentText"/>
@@ -6572,23 +6752,11 @@
         <w:annotationRef/>
       </w:r>
       <w:r>
-        <w:t xml:space="preserve">Entropy is not a measure of uncertainty. It is a measure of how variable is the </w:t>
-      </w:r>
-      <w:r>
-        <w:t>probability</w:t>
-      </w:r>
-      <w:r>
-        <w:t xml:space="preserve"> or overlaps</w:t>
-      </w:r>
-      <w:r>
-        <w:t>.</w:t>
-      </w:r>
-      <w:r>
-        <w:t xml:space="preserve"> The model is still correct if it predicts a range of probabilities at a transition horizons.</w:t>
+        <w:t>Not sure mid depth is most appropriate for this. Isn’t lower boundary more appropriate?</w:t>
       </w:r>
     </w:p>
   </w:comment>
-  <w:comment w:id="29" w:author="Beaudette, Dylan - NRCS, Sonora, CA" w:date="2015-08-18T12:28:00Z" w:initials="BD-NSC">
+  <w:comment w:id="23" w:author="Beaudette, Dylan - NRCS, Sonora, CA" w:date="2015-08-18T12:31:00Z" w:initials="BD-NSC">
     <w:p>
       <w:pPr>
         <w:pStyle w:val="CommentText"/>
@@ -6600,14 +6768,11 @@
         <w:annotationRef/>
       </w:r>
       <w:r>
-        <w:rPr>
-          <w:rStyle w:val="CommentReference"/>
-        </w:rPr>
-        <w:t>OK. Uncertainty and model accuracy aren’t really the same thing. I agree that the model may be “correct” in generating high-entropy predictions over depth intervals containing transitional horizons. Are you requesting that we change something?</w:t>
+        <w:t>Pick your favorite, I thought that mid-point was a good compromise between vertical position and horizon thickness.</w:t>
       </w:r>
     </w:p>
   </w:comment>
-  <w:comment w:id="32" w:author="Budiman Minasny" w:date="2015-08-11T14:07:00Z" w:initials="BM">
+  <w:comment w:id="24" w:author="Beaudette, Dylan - NRCS, Sonora, CA" w:date="2015-08-21T09:00:00Z" w:initials="BD-NSC">
     <w:p>
       <w:pPr>
         <w:pStyle w:val="CommentText"/>
@@ -6619,11 +6784,11 @@
         <w:annotationRef/>
       </w:r>
       <w:r>
-        <w:t>Not sure mid depth is most appropriate for this. Isn’t lower boundary more appropriate?</w:t>
+        <w:t>We need to add a bit more detail here, once sentence isn’t enough…</w:t>
       </w:r>
     </w:p>
   </w:comment>
-  <w:comment w:id="33" w:author="Beaudette, Dylan - NRCS, Sonora, CA" w:date="2015-08-18T12:31:00Z" w:initials="BD-NSC">
+  <w:comment w:id="27" w:author="Budiman Minasny" w:date="2015-08-11T14:17:00Z" w:initials="BM">
     <w:p>
       <w:pPr>
         <w:pStyle w:val="CommentText"/>
@@ -6635,11 +6800,19 @@
         <w:annotationRef/>
       </w:r>
       <w:r>
-        <w:t>Pick your favorite, I thought that mid-point was a good compromise between vertical position and horizon thickness.</w:t>
+        <w:t xml:space="preserve">This is </w:t>
+      </w:r>
+      <w:proofErr w:type="gramStart"/>
+      <w:r>
+        <w:t>more  of</w:t>
+      </w:r>
+      <w:proofErr w:type="gramEnd"/>
+      <w:r>
+        <w:t xml:space="preserve"> the uncertainty of the model rather than Shannon’s entropy</w:t>
       </w:r>
     </w:p>
   </w:comment>
-  <w:comment w:id="34" w:author="Budiman Minasny" w:date="2015-08-11T14:48:00Z" w:initials="BM">
+  <w:comment w:id="28" w:author="Beaudette, Dylan - NRCS, Sonora, CA" w:date="2015-08-18T12:40:00Z" w:initials="BD-NSC">
     <w:p>
       <w:pPr>
         <w:pStyle w:val="CommentText"/>
@@ -6651,15 +6824,17 @@
         <w:annotationRef/>
       </w:r>
       <w:r>
-        <w:t>What is this?</w:t>
+        <w:t>I don’t understand this comment.</w:t>
       </w:r>
     </w:p>
   </w:comment>
-  <w:comment w:id="35" w:author="Beaudette, Dylan - NRCS, Sonora, CA" w:date="2015-08-18T12:34:00Z" w:initials="BD-NSC">
+  <w:comment w:id="31" w:author="Budiman Minasny" w:date="2015-08-11T14:19:00Z" w:initials="BM">
     <w:p>
       <w:pPr>
         <w:pStyle w:val="CommentText"/>
       </w:pPr>
+      <w:bookmarkStart w:id="33" w:name="_GoBack"/>
+      <w:bookmarkEnd w:id="33"/>
       <w:r>
         <w:rPr>
           <w:rStyle w:val="CommentReference"/>
@@ -6667,11 +6842,11 @@
         <w:annotationRef/>
       </w:r>
       <w:r>
-        <w:t>I suggest we drop mention of these values here and remove the column from the table. Other ideas?</w:t>
+        <w:t>Can we attached an upper and lower limit of this boundaries based on the probabilities?</w:t>
       </w:r>
     </w:p>
   </w:comment>
-  <w:comment w:id="41" w:author="Budiman Minasny" w:date="2015-08-11T14:36:00Z" w:initials="BM">
+  <w:comment w:id="32" w:author="Beaudette, Dylan - NRCS, Sonora, CA" w:date="2015-08-18T12:40:00Z" w:initials="BD-NSC">
     <w:p>
       <w:pPr>
         <w:pStyle w:val="CommentText"/>
@@ -6683,11 +6858,14 @@
         <w:annotationRef/>
       </w:r>
       <w:r>
-        <w:t>Which non-linear terms?</w:t>
+        <w:rPr>
+          <w:rStyle w:val="CommentReference"/>
+        </w:rPr>
+        <w:t>Not possible with “empirical probabilities”, possible with iterative re-fitting of PO-LR. I will try to add to Table 2 from existing data that used to be in the HTML version of this document.</w:t>
       </w:r>
     </w:p>
   </w:comment>
-  <w:comment w:id="42" w:author="Beaudette, Dylan - NRCS, Sonora, CA" w:date="2015-08-18T12:38:00Z" w:initials="BD-NSC">
+  <w:comment w:id="34" w:author="Budiman Minasny" w:date="2015-08-11T14:30:00Z" w:initials="BM">
     <w:p>
       <w:pPr>
         <w:pStyle w:val="CommentText"/>
@@ -6699,105 +6877,11 @@
         <w:annotationRef/>
       </w:r>
       <w:r>
-        <w:t>Good point, we didn’</w:t>
-      </w:r>
-      <w:r>
-        <w:t>t specify the model form. Clarified.</w:t>
+        <w:t>What do you mean? Spatial correlation?</w:t>
       </w:r>
     </w:p>
   </w:comment>
-  <w:comment w:id="44" w:author="Budiman Minasny" w:date="2015-08-11T14:17:00Z" w:initials="BM">
-    <w:p>
-      <w:pPr>
-        <w:pStyle w:val="CommentText"/>
-      </w:pPr>
-      <w:r>
-        <w:rPr>
-          <w:rStyle w:val="CommentReference"/>
-        </w:rPr>
-        <w:annotationRef/>
-      </w:r>
-      <w:r>
-        <w:t xml:space="preserve">This is </w:t>
-      </w:r>
-      <w:proofErr w:type="gramStart"/>
-      <w:r>
-        <w:t>more  of</w:t>
-      </w:r>
-      <w:proofErr w:type="gramEnd"/>
-      <w:r>
-        <w:t xml:space="preserve"> the uncertainty of the model rather than Shannon’s entropy</w:t>
-      </w:r>
-    </w:p>
-  </w:comment>
-  <w:comment w:id="45" w:author="Beaudette, Dylan - NRCS, Sonora, CA" w:date="2015-08-18T12:40:00Z" w:initials="BD-NSC">
-    <w:p>
-      <w:pPr>
-        <w:pStyle w:val="CommentText"/>
-      </w:pPr>
-      <w:r>
-        <w:rPr>
-          <w:rStyle w:val="CommentReference"/>
-        </w:rPr>
-        <w:annotationRef/>
-      </w:r>
-      <w:r>
-        <w:t>I don’t understand this comment.</w:t>
-      </w:r>
-    </w:p>
-  </w:comment>
-  <w:comment w:id="48" w:author="Budiman Minasny" w:date="2015-08-11T14:19:00Z" w:initials="BM">
-    <w:p>
-      <w:pPr>
-        <w:pStyle w:val="CommentText"/>
-      </w:pPr>
-      <w:r>
-        <w:rPr>
-          <w:rStyle w:val="CommentReference"/>
-        </w:rPr>
-        <w:annotationRef/>
-      </w:r>
-      <w:r>
-        <w:t>Can we attached an upper and lower limit of this boundaries based on the probabilities?</w:t>
-      </w:r>
-    </w:p>
-  </w:comment>
-  <w:comment w:id="49" w:author="Beaudette, Dylan - NRCS, Sonora, CA" w:date="2015-08-18T12:40:00Z" w:initials="BD-NSC">
-    <w:p>
-      <w:pPr>
-        <w:pStyle w:val="CommentText"/>
-      </w:pPr>
-      <w:r>
-        <w:rPr>
-          <w:rStyle w:val="CommentReference"/>
-        </w:rPr>
-        <w:annotationRef/>
-      </w:r>
-      <w:r>
-        <w:rPr>
-          <w:rStyle w:val="CommentReference"/>
-        </w:rPr>
-        <w:t>Not possible with “empirical probabilities”, possible with iterative re-fitting of PO-LR. I will try to add to Table 2 from existing data that used to be in the HTML version of this document.</w:t>
-      </w:r>
-    </w:p>
-  </w:comment>
-  <w:comment w:id="52" w:author="Budiman Minasny" w:date="2015-08-11T14:30:00Z" w:initials="BM">
-    <w:p>
-      <w:pPr>
-        <w:pStyle w:val="CommentText"/>
-      </w:pPr>
-      <w:r>
-        <w:rPr>
-          <w:rStyle w:val="CommentReference"/>
-        </w:rPr>
-        <w:annotationRef/>
-      </w:r>
-      <w:r>
-        <w:t>What do you mean? Spatial correlation?</w:t>
-      </w:r>
-    </w:p>
-  </w:comment>
-  <w:comment w:id="53" w:author="Beaudette, Dylan - NRCS, Sonora, CA" w:date="2015-08-18T13:02:00Z" w:initials="BD-NSC">
+  <w:comment w:id="35" w:author="Beaudette, Dylan - NRCS, Sonora, CA" w:date="2015-08-18T13:02:00Z" w:initials="BD-NSC">
     <w:p>
       <w:pPr>
         <w:pStyle w:val="CommentText"/>
@@ -6828,8 +6912,6 @@
 <w15:commentsEx xmlns:wpc="http://schemas.microsoft.com/office/word/2010/wordprocessingCanvas" xmlns:mc="http://schemas.openxmlformats.org/markup-compatibility/2006" xmlns:o="urn:schemas-microsoft-com:office:office" xmlns:r="http://schemas.openxmlformats.org/officeDocument/2006/relationships" xmlns:m="http://schemas.openxmlformats.org/officeDocument/2006/math" xmlns:v="urn:schemas-microsoft-com:vml" xmlns:wp14="http://schemas.microsoft.com/office/word/2010/wordprocessingDrawing" xmlns:wp="http://schemas.openxmlformats.org/drawingml/2006/wordprocessingDrawing" xmlns:w10="urn:schemas-microsoft-com:office:word" xmlns:w="http://schemas.openxmlformats.org/wordprocessingml/2006/main" xmlns:w14="http://schemas.microsoft.com/office/word/2010/wordml" xmlns:w15="http://schemas.microsoft.com/office/word/2012/wordml" xmlns:wpg="http://schemas.microsoft.com/office/word/2010/wordprocessingGroup" xmlns:wpi="http://schemas.microsoft.com/office/word/2010/wordprocessingInk" xmlns:wne="http://schemas.microsoft.com/office/word/2006/wordml" xmlns:wps="http://schemas.microsoft.com/office/word/2010/wordprocessingShape" mc:Ignorable="w14 w15 wp14">
   <w15:commentEx w15:paraId="5A0D8245" w15:done="0"/>
   <w15:commentEx w15:paraId="7B7AA909" w15:paraIdParent="5A0D8245" w15:done="0"/>
-  <w15:commentEx w15:paraId="60D91050" w15:done="0"/>
-  <w15:commentEx w15:paraId="7B6EB7E9" w15:paraIdParent="60D91050" w15:done="0"/>
   <w15:commentEx w15:paraId="5E959952" w15:done="0"/>
   <w15:commentEx w15:paraId="118D13D4" w15:paraIdParent="5E959952" w15:done="0"/>
   <w15:commentEx w15:paraId="18AEF60A" w15:done="0"/>
@@ -6842,10 +6924,7 @@
   <w15:commentEx w15:paraId="02EB31EB" w15:paraIdParent="0554BDC4" w15:done="0"/>
   <w15:commentEx w15:paraId="1F00B935" w15:done="0"/>
   <w15:commentEx w15:paraId="69D6C971" w15:paraIdParent="1F00B935" w15:done="0"/>
-  <w15:commentEx w15:paraId="79CDF826" w15:done="0"/>
-  <w15:commentEx w15:paraId="506851A7" w15:paraIdParent="79CDF826" w15:done="0"/>
-  <w15:commentEx w15:paraId="6DB5B819" w15:done="0"/>
-  <w15:commentEx w15:paraId="2585C5A2" w15:paraIdParent="6DB5B819" w15:done="0"/>
+  <w15:commentEx w15:paraId="02E165B4" w15:done="0"/>
   <w15:commentEx w15:paraId="6F647F4E" w15:done="0"/>
   <w15:commentEx w15:paraId="0AAEFC59" w15:paraIdParent="6F647F4E" w15:done="0"/>
   <w15:commentEx w15:paraId="7D74C6A6" w15:done="0"/>

</xml_diff>

<commit_message>
Various style and content edits
See tracked changes and comments
</commit_message>
<xml_diff>
--- a/hz-prob-chapter/hz-prob-chapter-final.docx
+++ b/hz-prob-chapter/hz-prob-chapter-final.docx
@@ -78,6 +78,11 @@
       <w:r>
         <w:t xml:space="preserve">soil properties, interpretations, and limitations that </w:t>
       </w:r>
+      <w:ins w:id="3" w:author="Skovlin, Jay - NRCS, Missoula, MT" w:date="2015-08-27T14:38:00Z">
+        <w:r>
+          <w:t xml:space="preserve">are </w:t>
+        </w:r>
+      </w:ins>
       <w:r>
         <w:t xml:space="preserve">derived from </w:t>
       </w:r>
@@ -88,21 +93,40 @@
         <w:t>d</w:t>
       </w:r>
       <w:r>
-        <w:t xml:space="preserve"> soil properties </w:t>
-      </w:r>
-      <w:proofErr w:type="gramStart"/>
-      <w:r>
-        <w:t>are readily estimated</w:t>
-      </w:r>
-      <w:proofErr w:type="gramEnd"/>
-      <w:r>
-        <w:t xml:space="preserve"> via standard statistical functions (mean, median, etc.), an aggregate</w:t>
+        <w:t xml:space="preserve"> soil properties are readily estimated via standard statistical functions (mean, median, etc.), an aggregate</w:t>
       </w:r>
       <w:r>
         <w:t>d</w:t>
       </w:r>
       <w:r>
-        <w:t xml:space="preserve"> representation of horizonation (e.g. genetic or functional horizon designation and depth) is typically difficult to construct. Variation in horizon designation among different soil scientists and different soil description systems, changes in horizon designation standards over time, variable depths at which horizons occur, and the various uncertainties associated with these are all factors that complicate the process of delivering an aggregate</w:t>
+        <w:t xml:space="preserve"> representation of horizonation (e.g. genetic or functional horizon designation and depth) is typically difficult to construct. Variation in horizon designation </w:t>
+      </w:r>
+      <w:ins w:id="4" w:author="Skovlin, Jay - NRCS, Missoula, MT" w:date="2015-08-27T14:54:00Z">
+        <w:r>
+          <w:t>use</w:t>
+        </w:r>
+        <w:r>
+          <w:t xml:space="preserve"> </w:t>
+        </w:r>
+      </w:ins>
+      <w:r>
+        <w:t xml:space="preserve">among </w:t>
+      </w:r>
+      <w:del w:id="5" w:author="Skovlin, Jay - NRCS, Missoula, MT" w:date="2015-08-27T15:07:00Z">
+        <w:r>
+          <w:delText xml:space="preserve">different </w:delText>
+        </w:r>
+      </w:del>
+      <w:r>
+        <w:t xml:space="preserve">soil scientists and different soil description systems, changes in horizon designation standards over time, variable depths at which horizons occur, and the </w:t>
+      </w:r>
+      <w:del w:id="6" w:author="Skovlin, Jay - NRCS, Missoula, MT" w:date="2015-08-27T14:58:00Z">
+        <w:r>
+          <w:delText xml:space="preserve">various </w:delText>
+        </w:r>
+      </w:del>
+      <w:r>
+        <w:t>uncertainties associated with these are all factors that complicate the process of delivering an aggregate</w:t>
       </w:r>
       <w:r>
         <w:t>d</w:t>
@@ -110,11 +134,9 @@
       <w:r>
         <w:t xml:space="preserve"> representation of horizonation. In this </w:t>
       </w:r>
-      <w:proofErr w:type="gramStart"/>
       <w:r>
         <w:t>chapter</w:t>
       </w:r>
-      <w:proofErr w:type="gramEnd"/>
       <w:r>
         <w:t xml:space="preserve"> we propose alternatives to the typ</w:t>
       </w:r>
@@ -122,35 +144,19 @@
         <w:t>ical "representative profile",</w:t>
       </w:r>
       <w:r>
-        <w:t xml:space="preserve"> e.g. the selection of a single soil profile to represent a collection. Two possible methods for aggregating a collection of soil profiles into synthetic profiles </w:t>
-      </w:r>
-      <w:proofErr w:type="gramStart"/>
-      <w:r>
-        <w:t>are presented</w:t>
-      </w:r>
-      <w:proofErr w:type="gramEnd"/>
-      <w:r>
-        <w:t xml:space="preserve">, describing depth-wise probability functions for each horizon. Both methods rely on an expert-guided description of generalized horizon designation (e.g. a subset of horizon designation labels that convey a reasonable "morphologic story") along with associated rules (regular expression patterns) used to correlate field-described to generalized horizon designation. The first method </w:t>
-      </w:r>
-      <w:proofErr w:type="gramStart"/>
-      <w:r>
-        <w:t>is based</w:t>
-      </w:r>
-      <w:proofErr w:type="gramEnd"/>
-      <w:r>
-        <w:t xml:space="preserve"> on (1-cm interval) slice-wise evaluation of generalized horizon designation; the second is based on a proportional-odds logistic regression model fit to depth-slices. These methods are demonstrated using USDA-NRCS soil survey data (USA).</w:t>
+        <w:t xml:space="preserve"> e.g. the selection of a single soil profile to represent a collection. Two possible methods for aggregating a collection of soil profiles into synthetic profiles are presented, describing depth-wise probability functions for each horizon. Both methods rely on an expert-guided description of generalized horizon designation (e.g. a subset of horizon designation labels that convey a reasonable "morphologic story") along with associated rules (regular expression patterns) used to correlate field-described to generalized horizon designation. The first method is based on (1-cm interval) slice-wise evaluation of generalized horizon designation; the second is based on a proportional-odds logistic regression model fit to depth-slices. These methods are demonstrated using USDA-NRCS soil survey data (USA).</w:t>
       </w:r>
     </w:p>
     <w:p>
       <w:pPr>
         <w:pStyle w:val="Heading1"/>
       </w:pPr>
-      <w:bookmarkStart w:id="3" w:name="introduction"/>
+      <w:bookmarkStart w:id="7" w:name="introduction"/>
       <w:r>
         <w:t>Introduction</w:t>
       </w:r>
     </w:p>
-    <w:bookmarkEnd w:id="3"/>
+    <w:bookmarkEnd w:id="7"/>
     <w:p>
       <w:r>
         <w:t xml:space="preserve">Published soil survey reports typically describe soils in terms of </w:t>
@@ -177,29 +183,13 @@
         <w:t>i.e.</w:t>
       </w:r>
       <w:r>
-        <w:t xml:space="preserve"> soil properties, interpretations, and limitations that </w:t>
-      </w:r>
-      <w:proofErr w:type="gramStart"/>
-      <w:r>
-        <w:t>are based</w:t>
-      </w:r>
-      <w:proofErr w:type="gramEnd"/>
-      <w:r>
-        <w:t xml:space="preserve"> on a collection of field-described soil profiles. While aggregate</w:t>
+        <w:t xml:space="preserve"> soil properties, interpretations, and limitations that are based on a collection of field-described soil profiles. While aggregate</w:t>
       </w:r>
       <w:r>
         <w:t>d</w:t>
       </w:r>
       <w:r>
-        <w:t xml:space="preserve"> soil properties </w:t>
-      </w:r>
-      <w:proofErr w:type="gramStart"/>
-      <w:r>
-        <w:t>are readily estimated</w:t>
-      </w:r>
-      <w:proofErr w:type="gramEnd"/>
-      <w:r>
-        <w:t xml:space="preserve"> via standard statistical functions (mean, median, etc.), an aggregate</w:t>
+        <w:t xml:space="preserve"> soil properties are readily estimated via standard statistical functions (mean, median, etc.), an aggregate</w:t>
       </w:r>
       <w:r>
         <w:t>d</w:t>
@@ -232,15 +222,7 @@
         <w:t xml:space="preserve">ignations and depths (Holmgren, </w:t>
       </w:r>
       <w:r>
-        <w:t xml:space="preserve">1988). In addition to human sources of variability, it </w:t>
-      </w:r>
-      <w:proofErr w:type="gramStart"/>
-      <w:r>
-        <w:t>is understood</w:t>
-      </w:r>
-      <w:proofErr w:type="gramEnd"/>
-      <w:r>
-        <w:t xml:space="preserve"> that most of the variation between profile descriptions is due to real differences between soils observed at different locations (Wilding</w:t>
+        <w:t>1988). In addition to human sources of variability, it is understood that most of the variation between profile descriptions is due to real differences between soils observed at different locations (Wilding</w:t>
       </w:r>
       <w:r>
         <w:t xml:space="preserve"> et al.</w:t>
@@ -251,20 +233,109 @@
     </w:p>
     <w:p>
       <w:r>
-        <w:t xml:space="preserve">This complex combination of variability in morphologic horizon designation and depths </w:t>
-      </w:r>
-      <w:proofErr w:type="gramStart"/>
-      <w:r>
-        <w:t>is rarely acknowledged</w:t>
-      </w:r>
-      <w:proofErr w:type="gramEnd"/>
-      <w:r>
-        <w:t xml:space="preserve"> at the series or component level: boundaries between horizons, expressed as horizon depths, are generally considered as "crisp" numbers, while in actuality they represent "fuzzy" numbers due to the varying distinctness of the horizon boundaries and how abruptly characteristics change at horizon boundaries.</w:t>
-      </w:r>
-    </w:p>
-    <w:p>
-      <w:r>
-        <w:t xml:space="preserve">Soil profiles and their corresponding soil horizons represent a record of soil formation and encapsulate significant information about soil morphology. Although new tools and technologies may make continuous-depth measurements of soils possible, horizon designations, have historically been the common </w:t>
+        <w:t xml:space="preserve">This complex combination of variability in morphologic horizon designation and depths is rarely acknowledged </w:t>
+      </w:r>
+      <w:ins w:id="8" w:author="Skovlin, Jay - NRCS, Missoula, MT" w:date="2015-08-27T15:09:00Z">
+        <w:r>
+          <w:t xml:space="preserve">from a numerical standpoint </w:t>
+        </w:r>
+      </w:ins>
+      <w:r>
+        <w:t xml:space="preserve">at the </w:t>
+      </w:r>
+      <w:ins w:id="9" w:author="Skovlin, Jay - NRCS, Missoula, MT" w:date="2015-08-27T15:09:00Z">
+        <w:r>
+          <w:t xml:space="preserve">soil </w:t>
+        </w:r>
+      </w:ins>
+      <w:r>
+        <w:t xml:space="preserve">series or </w:t>
+      </w:r>
+      <w:ins w:id="10" w:author="Skovlin, Jay - NRCS, Missoula, MT" w:date="2015-08-27T15:09:00Z">
+        <w:r>
+          <w:t xml:space="preserve">soil </w:t>
+        </w:r>
+      </w:ins>
+      <w:r>
+        <w:t>component level</w:t>
+      </w:r>
+      <w:ins w:id="11" w:author="Skovlin, Jay - NRCS, Missoula, MT" w:date="2015-08-27T15:09:00Z">
+        <w:r>
+          <w:t>.</w:t>
+        </w:r>
+      </w:ins>
+      <w:del w:id="12" w:author="Skovlin, Jay - NRCS, Missoula, MT" w:date="2015-08-27T15:09:00Z">
+        <w:r>
+          <w:delText>:</w:delText>
+        </w:r>
+      </w:del>
+      <w:ins w:id="13" w:author="Skovlin, Jay - NRCS, Missoula, MT" w:date="2015-08-27T15:09:00Z">
+        <w:r>
+          <w:t xml:space="preserve"> </w:t>
+        </w:r>
+      </w:ins>
+      <w:del w:id="14" w:author="Skovlin, Jay - NRCS, Missoula, MT" w:date="2015-08-27T15:09:00Z">
+        <w:r>
+          <w:delText xml:space="preserve"> </w:delText>
+        </w:r>
+      </w:del>
+      <w:ins w:id="15" w:author="Skovlin, Jay - NRCS, Missoula, MT" w:date="2015-08-27T15:09:00Z">
+        <w:r>
+          <w:t>B</w:t>
+        </w:r>
+      </w:ins>
+      <w:del w:id="16" w:author="Skovlin, Jay - NRCS, Missoula, MT" w:date="2015-08-27T15:09:00Z">
+        <w:r>
+          <w:delText>b</w:delText>
+        </w:r>
+      </w:del>
+      <w:r>
+        <w:t>oundaries between horizons, expressed as horizon depths, are generally considered as "crisp" numbers, while in actuality they represent "fuzzy" numbers due to</w:t>
+      </w:r>
+      <w:del w:id="17" w:author="Skovlin, Jay - NRCS, Missoula, MT" w:date="2015-08-27T15:01:00Z">
+        <w:r>
+          <w:delText xml:space="preserve"> the</w:delText>
+        </w:r>
+      </w:del>
+      <w:r>
+        <w:t xml:space="preserve"> varying distinctness of the horizon boundaries and how abruptly characteristics change at horizon boundaries.</w:t>
+      </w:r>
+    </w:p>
+    <w:p>
+      <w:r>
+        <w:t>Soil profiles and their corresponding soil horizons represent a record of soil formation and encapsulate significant information about soil morphology. Although new tools and technologies may make continuous-depth measurements of soils possible, horizon designation</w:t>
+      </w:r>
+      <w:ins w:id="18" w:author="Skovlin, Jay - NRCS, Missoula, MT" w:date="2015-08-27T15:10:00Z">
+        <w:r>
+          <w:t xml:space="preserve"> nomenclature</w:t>
+        </w:r>
+      </w:ins>
+      <w:del w:id="19" w:author="Skovlin, Jay - NRCS, Missoula, MT" w:date="2015-08-27T15:10:00Z">
+        <w:r>
+          <w:delText>s</w:delText>
+        </w:r>
+      </w:del>
+      <w:r>
+        <w:t xml:space="preserve">, </w:t>
+      </w:r>
+      <w:del w:id="20" w:author="Skovlin, Jay - NRCS, Missoula, MT" w:date="2015-08-27T15:10:00Z">
+        <w:r>
+          <w:delText xml:space="preserve">have </w:delText>
+        </w:r>
+      </w:del>
+      <w:ins w:id="21" w:author="Skovlin, Jay - NRCS, Missoula, MT" w:date="2015-08-27T15:10:00Z">
+        <w:r>
+          <w:t>ha</w:t>
+        </w:r>
+        <w:r>
+          <w:t>s</w:t>
+        </w:r>
+        <w:r>
+          <w:t xml:space="preserve"> </w:t>
+        </w:r>
+      </w:ins>
+      <w:r>
+        <w:t xml:space="preserve">historically been the common </w:t>
       </w:r>
       <w:proofErr w:type="spellStart"/>
       <w:r>
@@ -272,7 +343,11 @@
       </w:r>
       <w:proofErr w:type="spellEnd"/>
       <w:r>
-        <w:t xml:space="preserve"> language used to annotate observations of changes in soil properties with depth (Hartemink and Minasny</w:t>
+        <w:t xml:space="preserve"> language used to annotate observations of changes in soil properties with depth </w:t>
+      </w:r>
+      <w:r>
+        <w:lastRenderedPageBreak/>
+        <w:t>(Hartemink and Minasny</w:t>
       </w:r>
       <w:r>
         <w:t>,</w:t>
@@ -297,10 +372,67 @@
       <w:r>
         <w:t xml:space="preserve"> 2011).</w:t>
       </w:r>
-    </w:p>
-    <w:p>
-      <w:r>
-        <w:lastRenderedPageBreak/>
+      <w:ins w:id="22" w:author="Skovlin, Jay - NRCS, Missoula, MT" w:date="2015-08-27T16:02:00Z">
+        <w:r>
+          <w:t xml:space="preserve">  </w:t>
+        </w:r>
+      </w:ins>
+      <w:commentRangeStart w:id="23"/>
+      <w:ins w:id="24" w:author="Skovlin, Jay - NRCS, Missoula, MT" w:date="2015-08-27T16:24:00Z">
+        <w:r>
+          <w:t>The use of</w:t>
+        </w:r>
+      </w:ins>
+      <w:ins w:id="25" w:author="Skovlin, Jay - NRCS, Missoula, MT" w:date="2015-08-27T16:02:00Z">
+        <w:r>
+          <w:t xml:space="preserve"> horizon designation nomenclature has </w:t>
+        </w:r>
+      </w:ins>
+      <w:ins w:id="26" w:author="Skovlin, Jay - NRCS, Missoula, MT" w:date="2015-08-27T16:26:00Z">
+        <w:r>
+          <w:t xml:space="preserve">inherent </w:t>
+        </w:r>
+      </w:ins>
+      <w:ins w:id="27" w:author="Skovlin, Jay - NRCS, Missoula, MT" w:date="2015-08-27T16:02:00Z">
+        <w:r>
+          <w:t xml:space="preserve">interpretation and meaning </w:t>
+        </w:r>
+      </w:ins>
+      <w:ins w:id="28" w:author="Skovlin, Jay - NRCS, Missoula, MT" w:date="2015-08-27T16:26:00Z">
+        <w:r>
+          <w:t xml:space="preserve">and allows </w:t>
+        </w:r>
+      </w:ins>
+      <w:ins w:id="29" w:author="Skovlin, Jay - NRCS, Missoula, MT" w:date="2015-08-27T16:02:00Z">
+        <w:r>
+          <w:t xml:space="preserve">useful comparisons </w:t>
+        </w:r>
+      </w:ins>
+      <w:ins w:id="30" w:author="Skovlin, Jay - NRCS, Missoula, MT" w:date="2015-08-27T16:26:00Z">
+        <w:r>
+          <w:t xml:space="preserve">to be made </w:t>
+        </w:r>
+      </w:ins>
+      <w:ins w:id="31" w:author="Skovlin, Jay - NRCS, Missoula, MT" w:date="2015-08-27T16:02:00Z">
+        <w:r>
+          <w:t>among soil prof</w:t>
+        </w:r>
+      </w:ins>
+      <w:ins w:id="32" w:author="Skovlin, Jay - NRCS, Missoula, MT" w:date="2015-08-27T16:27:00Z">
+        <w:r>
+          <w:t>iles in a collection (NSSH, 1975).</w:t>
+        </w:r>
+        <w:commentRangeEnd w:id="23"/>
+        <w:r>
+          <w:rPr>
+            <w:rStyle w:val="CommentReference"/>
+          </w:rPr>
+          <w:commentReference w:id="23"/>
+        </w:r>
+      </w:ins>
+    </w:p>
+    <w:p>
+      <w:r>
         <w:t xml:space="preserve">The soil survey programs of many countries have historically used the "modal </w:t>
       </w:r>
       <w:proofErr w:type="spellStart"/>
@@ -317,34 +449,61 @@
       </w:r>
       <w:proofErr w:type="spellEnd"/>
       <w:r>
-        <w:t>” concept fails as an aggregate</w:t>
+        <w:t>” concept fails as a</w:t>
+      </w:r>
+      <w:ins w:id="34" w:author="Skovlin, Jay - NRCS, Missoula, MT" w:date="2015-08-27T15:15:00Z">
+        <w:r>
+          <w:t xml:space="preserve"> true</w:t>
+        </w:r>
+      </w:ins>
+      <w:del w:id="35" w:author="Skovlin, Jay - NRCS, Missoula, MT" w:date="2015-08-27T15:15:00Z">
+        <w:r>
+          <w:delText>n</w:delText>
+        </w:r>
+      </w:del>
+      <w:r>
+        <w:t xml:space="preserve"> aggregate</w:t>
       </w:r>
       <w:r>
         <w:t>d</w:t>
       </w:r>
       <w:r>
-        <w:t xml:space="preserve"> representation of a collection, it does offer the user of soil survey a concrete example (of one possible realization) that can be visited and sampled as needed. </w:t>
-      </w:r>
-    </w:p>
-    <w:p>
-      <w:r>
-        <w:t xml:space="preserve">We demonstrate two possible methods for aggregating a collection of soil profiles into "representative synthetic profiles"; describing </w:t>
-      </w:r>
-      <w:proofErr w:type="gramStart"/>
-      <w:r>
-        <w:t>depth-wise</w:t>
-      </w:r>
-      <w:proofErr w:type="gramEnd"/>
-      <w:r>
-        <w:t xml:space="preserve"> probability functions for each genetic horizon. Both methods rely on an expert-guided description of generalized horizon designation (e.g. horizon designations that are deemed representative) along with associated rules (regular expression patterns) used to correlate field-described to generalized horizon designation. The first method </w:t>
-      </w:r>
-      <w:proofErr w:type="gramStart"/>
-      <w:r>
-        <w:t>is based</w:t>
-      </w:r>
-      <w:proofErr w:type="gramEnd"/>
-      <w:r>
-        <w:t xml:space="preserve"> on (1-cm interval) slice-wise evaluation of generalized horizon designation; the second is based on a proportional-odds logistic regression (</w:t>
+        <w:t xml:space="preserve"> representation of a collection, it does offer the </w:t>
+      </w:r>
+      <w:del w:id="36" w:author="Skovlin, Jay - NRCS, Missoula, MT" w:date="2015-08-27T15:14:00Z">
+        <w:r>
+          <w:delText xml:space="preserve">user of </w:delText>
+        </w:r>
+      </w:del>
+      <w:r>
+        <w:t xml:space="preserve">soil survey </w:t>
+      </w:r>
+      <w:ins w:id="37" w:author="Skovlin, Jay - NRCS, Missoula, MT" w:date="2015-08-27T15:14:00Z">
+        <w:r>
+          <w:t xml:space="preserve">user </w:t>
+        </w:r>
+      </w:ins>
+      <w:r>
+        <w:t xml:space="preserve">a concrete example (of one possible realization) that can be visited and sampled as needed. </w:t>
+      </w:r>
+    </w:p>
+    <w:p>
+      <w:r>
+        <w:t xml:space="preserve">We demonstrate two possible methods for aggregating a collection of soil profiles into "representative </w:t>
+      </w:r>
+      <w:commentRangeStart w:id="38"/>
+      <w:r>
+        <w:t>synthetic</w:t>
+      </w:r>
+      <w:commentRangeEnd w:id="38"/>
+      <w:r>
+        <w:rPr>
+          <w:rStyle w:val="CommentReference"/>
+        </w:rPr>
+        <w:commentReference w:id="38"/>
+      </w:r>
+      <w:r>
+        <w:t xml:space="preserve"> profiles"; describing depth-wise probability functions for each genetic horizon. Both methods rely on an expert-guided description of generalized horizon designation (e.g. horizon designations that are deemed representative) along with associated rules (regular expression patterns) used to correlate field-described to generalized horizon designation. The first method is based on (1-cm interval) slice-wise evaluation of generalized horizon designation; the second is based on a proportional-odds logistic regression (</w:t>
       </w:r>
       <w:proofErr w:type="spellStart"/>
       <w:r>
@@ -355,15 +514,7 @@
         <w:t>,</w:t>
       </w:r>
       <w:r>
-        <w:t xml:space="preserve"> 1980) model fit to depth-slices. Specialized classes for soil profile collections and depth-slicing algorithms </w:t>
-      </w:r>
-      <w:proofErr w:type="gramStart"/>
-      <w:r>
-        <w:t>are implemented</w:t>
-      </w:r>
-      <w:proofErr w:type="gramEnd"/>
-      <w:r>
-        <w:t xml:space="preserve"> in the </w:t>
+        <w:t xml:space="preserve"> 1980) model fit to depth-slices. Specialized classes for soil profile collections and depth-slicing algorithms are implemented in the </w:t>
       </w:r>
       <w:hyperlink r:id="rId7">
         <w:proofErr w:type="spellStart"/>
@@ -389,7 +540,7 @@
       <w:pPr>
         <w:pStyle w:val="Heading1"/>
       </w:pPr>
-      <w:bookmarkStart w:id="4" w:name="materials-and-methods"/>
+      <w:bookmarkStart w:id="39" w:name="materials-and-methods"/>
       <w:r>
         <w:t>Materials and Methods</w:t>
       </w:r>
@@ -398,13 +549,13 @@
       <w:pPr>
         <w:pStyle w:val="Heading2"/>
       </w:pPr>
-      <w:bookmarkStart w:id="5" w:name="soil-profile-data"/>
-      <w:bookmarkEnd w:id="4"/>
+      <w:bookmarkStart w:id="40" w:name="soil-profile-data"/>
+      <w:bookmarkEnd w:id="39"/>
       <w:r>
         <w:t>Soil Profile Data</w:t>
       </w:r>
     </w:p>
-    <w:bookmarkEnd w:id="5"/>
+    <w:bookmarkEnd w:id="40"/>
     <w:p>
       <w:r>
         <w:t xml:space="preserve">A collection of (63) soil profiles from the Sierra Foothill Region of California were used to demonstrate two approaches for determining </w:t>
@@ -421,11 +572,21 @@
       <w:r>
         <w:t xml:space="preserve"> representation of genetic horizon boundaries. This collection of soil profile data represents the work of 13 different soil scientists, with described properties spanning ranges in physical properties (mostly related to bedrock composition) and are included within the </w:t>
       </w:r>
+      <w:commentRangeStart w:id="41"/>
+      <w:proofErr w:type="spellStart"/>
       <w:r>
         <w:rPr>
           <w:b/>
         </w:rPr>
         <w:t>soilDB</w:t>
+      </w:r>
+      <w:commentRangeEnd w:id="41"/>
+      <w:proofErr w:type="spellEnd"/>
+      <w:r>
+        <w:rPr>
+          <w:rStyle w:val="CommentReference"/>
+        </w:rPr>
+        <w:commentReference w:id="41"/>
       </w:r>
       <w:r>
         <w:t xml:space="preserve"> package for R (Beaudette and Skovlin</w:t>
@@ -447,39 +608,96 @@
         <w:proofErr w:type="spellEnd"/>
       </w:hyperlink>
       <w:r>
-        <w:t xml:space="preserve"> soil series (fine-loamy, mixed, super-active, thermic </w:t>
+        <w:t xml:space="preserve"> soil series (</w:t>
+      </w:r>
+      <w:ins w:id="42" w:author="Skovlin, Jay - NRCS, Missoula, MT" w:date="2015-08-27T15:25:00Z">
+        <w:r>
+          <w:t>F</w:t>
+        </w:r>
+      </w:ins>
+      <w:del w:id="43" w:author="Skovlin, Jay - NRCS, Missoula, MT" w:date="2015-08-27T15:25:00Z">
+        <w:r>
+          <w:delText>f</w:delText>
+        </w:r>
+      </w:del>
+      <w:r>
+        <w:t xml:space="preserve">ine-loamy, mixed, </w:t>
       </w:r>
       <w:proofErr w:type="spellStart"/>
       <w:r>
-        <w:t>ultic</w:t>
+        <w:t>super</w:t>
+      </w:r>
+      <w:del w:id="44" w:author="Skovlin, Jay - NRCS, Missoula, MT" w:date="2015-08-27T15:22:00Z">
+        <w:r>
+          <w:delText>-</w:delText>
+        </w:r>
+      </w:del>
+      <w:r>
+        <w:t>active</w:t>
       </w:r>
       <w:proofErr w:type="spellEnd"/>
       <w:r>
-        <w:t xml:space="preserve"> </w:t>
-      </w:r>
+        <w:t xml:space="preserve">, thermic </w:t>
+      </w:r>
+      <w:del w:id="45" w:author="Skovlin, Jay - NRCS, Missoula, MT" w:date="2015-08-27T15:24:00Z">
+        <w:r>
+          <w:delText xml:space="preserve">ultic </w:delText>
+        </w:r>
+      </w:del>
       <w:proofErr w:type="spellStart"/>
-      <w:r>
-        <w:t>haploxeralfs</w:t>
-      </w:r>
+      <w:ins w:id="46" w:author="Skovlin, Jay - NRCS, Missoula, MT" w:date="2015-08-27T15:24:00Z">
+        <w:r>
+          <w:t>U</w:t>
+        </w:r>
+        <w:r>
+          <w:t>ltic</w:t>
+        </w:r>
+        <w:proofErr w:type="spellEnd"/>
+        <w:r>
+          <w:t xml:space="preserve"> </w:t>
+        </w:r>
+      </w:ins>
+      <w:del w:id="47" w:author="Skovlin, Jay - NRCS, Missoula, MT" w:date="2015-08-27T15:24:00Z">
+        <w:r>
+          <w:delText>haploxeralfs</w:delText>
+        </w:r>
+      </w:del>
+      <w:proofErr w:type="spellStart"/>
+      <w:ins w:id="48" w:author="Skovlin, Jay - NRCS, Missoula, MT" w:date="2015-08-27T15:24:00Z">
+        <w:r>
+          <w:t>H</w:t>
+        </w:r>
+        <w:r>
+          <w:t>aploxeralfs</w:t>
+        </w:r>
+      </w:ins>
       <w:proofErr w:type="spellEnd"/>
       <w:r>
-        <w:t>); moderately deep soils formed in colluvium and residuum from metavolcanic rocks (</w:t>
+        <w:t xml:space="preserve">); moderately deep soils formed in colluvium and residuum from </w:t>
       </w:r>
       <w:proofErr w:type="spellStart"/>
       <w:r>
+        <w:t>metavolcanic</w:t>
+      </w:r>
+      <w:proofErr w:type="spellEnd"/>
+      <w:r>
+        <w:t xml:space="preserve"> rocks (</w:t>
+      </w:r>
+      <w:proofErr w:type="spellStart"/>
+      <w:r>
         <w:t>greenschist</w:t>
       </w:r>
       <w:proofErr w:type="spellEnd"/>
       <w:r>
-        <w:t xml:space="preserve">) (Figure 1). The climate </w:t>
-      </w:r>
-      <w:proofErr w:type="gramStart"/>
-      <w:r>
-        <w:t>is characterized</w:t>
-      </w:r>
-      <w:proofErr w:type="gramEnd"/>
-      <w:r>
-        <w:t xml:space="preserve"> by hot, dry summers and cool, wet winters. Mean annual air temperature is approximately 16 degrees C and mean annual precipitation is 760 mm. The native vegetation is blue oak and annual grass savannah. Land uses for this soil series include range, vineyards, recreation, and wild life habitat.</w:t>
+        <w:t>) (Figure 1). The climate is characterized by hot, dry summers and cool, wet winters. Mean annual air temperature is approximately 16 degrees C and mean annual precipitation is 760 mm. The native vegetation is blue oak and annual grass savannah. Land uses for this soil series include range, vineyards, recreation, and wild</w:t>
+      </w:r>
+      <w:del w:id="49" w:author="Skovlin, Jay - NRCS, Missoula, MT" w:date="2015-08-27T15:27:00Z">
+        <w:r>
+          <w:delText xml:space="preserve"> </w:delText>
+        </w:r>
+      </w:del>
+      <w:r>
+        <w:t>life habitat.</w:t>
       </w:r>
     </w:p>
     <w:p>
@@ -490,6 +708,7 @@
         <w:rPr>
           <w:noProof/>
         </w:rPr>
+        <w:lastRenderedPageBreak/>
         <w:drawing>
           <wp:inline distT="0" distB="0" distL="0" distR="0" wp14:anchorId="3E882E53" wp14:editId="0965F009">
             <wp:extent cx="5657850" cy="2499267"/>
@@ -540,27 +759,14 @@
       <w:r>
         <w:t xml:space="preserve">Figure </w:t>
       </w:r>
-      <w:r>
-        <w:fldChar w:fldCharType="begin"/>
-      </w:r>
-      <w:r>
-        <w:instrText xml:space="preserve"> SEQ Figure \* ARABIC </w:instrText>
-      </w:r>
-      <w:r>
-        <w:fldChar w:fldCharType="separate"/>
-      </w:r>
-      <w:r>
-        <w:rPr>
-          <w:noProof/>
-        </w:rPr>
-        <w:t>1</w:t>
-      </w:r>
-      <w:r>
-        <w:rPr>
-          <w:noProof/>
-        </w:rPr>
-        <w:fldChar w:fldCharType="end"/>
-      </w:r>
+      <w:fldSimple w:instr=" SEQ Figure \* ARABIC ">
+        <w:r>
+          <w:rPr>
+            <w:noProof/>
+          </w:rPr>
+          <w:t>1</w:t>
+        </w:r>
+      </w:fldSimple>
       <w:r>
         <w:t xml:space="preserve">. </w:t>
       </w:r>
@@ -584,31 +790,36 @@
     </w:p>
     <w:p>
       <w:r>
-        <w:lastRenderedPageBreak/>
-        <w:t xml:space="preserve">The methods described in this paper </w:t>
-      </w:r>
-      <w:proofErr w:type="gramStart"/>
-      <w:r>
-        <w:t>are based</w:t>
-      </w:r>
-      <w:proofErr w:type="gramEnd"/>
-      <w:r>
-        <w:t xml:space="preserve"> on field descriptions: observations based on (experienced) visual and tactile investigation of the soil profile. Given sufficient laboratory characterization data, these same methods could be refined to use a combination of field and lab data.</w:t>
+        <w:t>The methods described in this paper are based on field descriptions: observations based on (experienced) visual and tactile investigation of the soil profile. Given sufficient laboratory characterization data, these same methods could be refined to use a combination of field and lab data.</w:t>
       </w:r>
     </w:p>
     <w:p>
       <w:pPr>
         <w:pStyle w:val="Heading2"/>
       </w:pPr>
-      <w:bookmarkStart w:id="6" w:name="horizon-generalization"/>
+      <w:bookmarkStart w:id="50" w:name="horizon-generalization"/>
       <w:r>
         <w:t>Horizon Generalization</w:t>
       </w:r>
     </w:p>
-    <w:bookmarkEnd w:id="6"/>
-    <w:p>
-      <w:r>
-        <w:t>Generalized horizon labels (GHL) represent an expert-guided selection of horizon designations that were consistently observed in the field, and meaningful in terms of soil morphology and management.</w:t>
+    <w:bookmarkEnd w:id="50"/>
+    <w:p>
+      <w:r>
+        <w:t xml:space="preserve">Generalized horizon labels (GHL) represent an </w:t>
+      </w:r>
+      <w:commentRangeStart w:id="51"/>
+      <w:r>
+        <w:t xml:space="preserve">expert-guided </w:t>
+      </w:r>
+      <w:commentRangeEnd w:id="51"/>
+      <w:r>
+        <w:rPr>
+          <w:rStyle w:val="CommentReference"/>
+        </w:rPr>
+        <w:commentReference w:id="51"/>
+      </w:r>
+      <w:r>
+        <w:t>selection of horizon designations that were consistently observed in the field, and meaningful in terms of soil morphology and management.</w:t>
       </w:r>
       <w:r>
         <w:t xml:space="preserve"> </w:t>
@@ -642,173 +853,146 @@
       </w:r>
       <w:proofErr w:type="spellEnd"/>
       <w:r>
-        <w:t xml:space="preserve"> and range in characteristics defines this soil series concept. In this case, the OSD provided a useful GHL </w:t>
+        <w:t xml:space="preserve"> and range in characteristics defines this soil series concept. In this case, the OSD provided a useful GHL template, however, older OSDs or those based on a very limited set of data may not adequately convey an appropriate morphologic story.</w:t>
+      </w:r>
+    </w:p>
+    <w:p>
+      <w:r>
+        <w:t xml:space="preserve">Once a set of GHL have been determined (in the case of the sample dataset: </w:t>
+      </w:r>
+      <w:commentRangeStart w:id="52"/>
+      <w:r>
+        <w:rPr>
+          <w:rStyle w:val="VerbatimChar"/>
+        </w:rPr>
+        <w:t>Oi, A, BA, Bt1, Bt2, Bt3, Cr, R</w:t>
+      </w:r>
+      <w:r>
+        <w:t>)</w:t>
+      </w:r>
+      <w:commentRangeEnd w:id="52"/>
+      <w:r>
+        <w:rPr>
+          <w:rStyle w:val="CommentReference"/>
+        </w:rPr>
+        <w:commentReference w:id="52"/>
+      </w:r>
+      <w:r>
+        <w:t xml:space="preserve">, it is </w:t>
+      </w:r>
+      <w:r>
+        <w:t>necessary</w:t>
+      </w:r>
+      <w:r>
+        <w:t xml:space="preserve"> to create and apply a set of rules that map the field-described designations to corresponding GHL. When working with a set of </w:t>
+      </w:r>
+      <w:proofErr w:type="spellStart"/>
+      <w:r>
+        <w:t>pedons</w:t>
+      </w:r>
+      <w:proofErr w:type="spellEnd"/>
+      <w:r>
+        <w:t xml:space="preserve"> that have been described by a small number of individuals over a short period of time (i.e. consistency in both designation application and standards) it is possible to use a regular expression (REGEX) pattern matching to apply GHL. This process typically requires </w:t>
+      </w:r>
+      <w:del w:id="53" w:author="Skovlin, Jay - NRCS, Missoula, MT" w:date="2015-08-27T15:32:00Z">
+        <w:r>
+          <w:delText xml:space="preserve">expert-guided </w:delText>
+        </w:r>
+      </w:del>
+      <w:r>
+        <w:t xml:space="preserve">review of: 1) regional patterns in horizonation style, 2) morphologic property differences by groups of field-described designation, and, 3) patterns of horizonation and properties with depth. We used a combination of field-described clay content, rock fragment volume, moist </w:t>
+      </w:r>
+      <w:proofErr w:type="spellStart"/>
+      <w:r>
+        <w:t>Munsell</w:t>
+      </w:r>
+      <w:proofErr w:type="spellEnd"/>
+      <w:r>
+        <w:t xml:space="preserve"> value, and </w:t>
+      </w:r>
+      <w:commentRangeStart w:id="54"/>
+      <w:commentRangeStart w:id="55"/>
+      <w:r>
+        <w:t xml:space="preserve">horizon mid-point </w:t>
+      </w:r>
+      <w:commentRangeEnd w:id="54"/>
+      <w:r>
+        <w:rPr>
+          <w:rStyle w:val="CommentReference"/>
+        </w:rPr>
+        <w:commentReference w:id="54"/>
+      </w:r>
+      <w:commentRangeEnd w:id="55"/>
+      <w:r>
+        <w:rPr>
+          <w:rStyle w:val="CommentReference"/>
+        </w:rPr>
+        <w:commentReference w:id="55"/>
+      </w:r>
+      <w:r>
+        <w:t xml:space="preserve">to evaluate GHL assignments and determine the final set of REGEX rules. Due to this iterative process, </w:t>
+      </w:r>
+      <w:commentRangeStart w:id="56"/>
+      <w:r>
+        <w:t xml:space="preserve">local experience </w:t>
+      </w:r>
+      <w:commentRangeEnd w:id="56"/>
+      <w:r>
+        <w:rPr>
+          <w:rStyle w:val="CommentReference"/>
+        </w:rPr>
+        <w:commentReference w:id="56"/>
+      </w:r>
+      <w:r>
+        <w:t>with these soils and their properties are (mostly) preserved within the REGEX rules and corresponding GHL. It should be noted that there are some cases where pattern matching alone is not enough and manual adjustment of GHL on a horizon-by-horizon basis are needed. For simplicity, only REGEX-based assignment of GHL was used in this study.</w:t>
+      </w:r>
+    </w:p>
+    <w:p>
+      <w:r>
+        <w:t xml:space="preserve">At present there are limited means of capturing this type of soil horizon "micro-correlation" information developed in the application of GHL to soil horizon data. The authors suggest that future studies maintain a record of </w:t>
+      </w:r>
+      <w:r>
+        <w:t>original</w:t>
+      </w:r>
+      <w:r>
+        <w:t xml:space="preserve"> horizon designations, generalized horizon labels suitable for aggregation, and the rules used to apply these labels. Such a record would be useful should more data on a soil be collected or laboratory data be included in the horizon data set. A convenient, quantitative evaluation of GHL assignments can be performed using the silhouette width metric (</w:t>
+      </w:r>
+      <w:proofErr w:type="spellStart"/>
+      <w:r>
+        <w:t>Rousseeuw</w:t>
+      </w:r>
+      <w:proofErr w:type="spellEnd"/>
+      <w:r>
+        <w:t>,</w:t>
+      </w:r>
+      <w:r>
+        <w:t xml:space="preserve"> 1987). This metric, commonly used to assess </w:t>
+      </w:r>
+      <w:r>
+        <w:lastRenderedPageBreak/>
+        <w:t>clustering labels, provides a simple metric that can be used to address the basic question of GHL assignment: "given a set of data and labels, how well do these labels split differences within the data?</w:t>
       </w:r>
       <w:proofErr w:type="gramStart"/>
       <w:r>
-        <w:t>template,</w:t>
+        <w:t>".</w:t>
       </w:r>
       <w:proofErr w:type="gramEnd"/>
       <w:r>
-        <w:t xml:space="preserve"> however, older OSDs or those based on a very limited set of data may not adequately convey an appropriate morphologic story.</w:t>
-      </w:r>
-    </w:p>
-    <w:p>
-      <w:r>
-        <w:t xml:space="preserve">Once a set of GHL have been determined (in the case of the sample dataset: </w:t>
-      </w:r>
-      <w:r>
-        <w:rPr>
-          <w:rStyle w:val="VerbatimChar"/>
-        </w:rPr>
-        <w:t>Oi, A, BA, Bt1, Bt2, Bt3, Cr, R</w:t>
-      </w:r>
-      <w:r>
-        <w:t xml:space="preserve">), it is </w:t>
-      </w:r>
-      <w:r>
-        <w:t>necessary</w:t>
-      </w:r>
-      <w:r>
-        <w:t xml:space="preserve"> to create and apply a set of rules that map the field-described designations to corresponding GHL. When working with a set of </w:t>
-      </w:r>
-      <w:proofErr w:type="spellStart"/>
-      <w:r>
-        <w:t>pedons</w:t>
-      </w:r>
-      <w:proofErr w:type="spellEnd"/>
-      <w:r>
-        <w:t xml:space="preserve"> that </w:t>
-      </w:r>
-      <w:proofErr w:type="gramStart"/>
-      <w:r>
-        <w:t>have been described</w:t>
-      </w:r>
-      <w:proofErr w:type="gramEnd"/>
-      <w:r>
-        <w:t xml:space="preserve"> by a small number of individuals over a short period of time (i.e. consistency in both designation application and standards) it is possible to use a regular expression (REGEX) pattern matching to apply GHL. This process typically requires expert-guided review of: 1) regional patterns in horizonation style, 2) morphologic property differences by groups of field-described designation, and, 3) patterns of horizonation and properties with depth. We used a combination of field-described clay content, rock fragment volume, moist </w:t>
-      </w:r>
-      <w:proofErr w:type="spellStart"/>
-      <w:r>
-        <w:t>Munsell</w:t>
-      </w:r>
-      <w:proofErr w:type="spellEnd"/>
-      <w:r>
-        <w:t xml:space="preserve"> value, and </w:t>
-      </w:r>
-      <w:commentRangeStart w:id="7"/>
-      <w:commentRangeStart w:id="8"/>
-      <w:r>
-        <w:t xml:space="preserve">horizon mid-point </w:t>
-      </w:r>
-      <w:commentRangeEnd w:id="7"/>
+        <w:t xml:space="preserve"> A more detailed description of this approach has been documented in chapter </w:t>
+      </w:r>
+      <w:commentRangeStart w:id="57"/>
+      <w:r>
+        <w:rPr>
+          <w:b/>
+        </w:rPr>
+        <w:t>(???)</w:t>
+      </w:r>
+      <w:commentRangeEnd w:id="57"/>
       <w:r>
         <w:rPr>
           <w:rStyle w:val="CommentReference"/>
         </w:rPr>
-        <w:commentReference w:id="7"/>
-      </w:r>
-      <w:commentRangeEnd w:id="8"/>
-      <w:r>
-        <w:rPr>
-          <w:rStyle w:val="CommentReference"/>
-        </w:rPr>
-        <w:commentReference w:id="8"/>
-      </w:r>
-      <w:r>
-        <w:t xml:space="preserve">to evaluate GHL assignments and determine the final set of REGEX rules. Due to this iterative process, local experience with these soils and their properties are (mostly) preserved within the REGEX rules and corresponding GHL. It </w:t>
-      </w:r>
-      <w:proofErr w:type="gramStart"/>
-      <w:r>
-        <w:t>should be noted</w:t>
-      </w:r>
-      <w:proofErr w:type="gramEnd"/>
-      <w:r>
-        <w:t xml:space="preserve"> that there are some cases where pattern matching alone is not enough and manual adjustment of GHL on a horizon-by-horizon basis are needed. For simplicity, only REGEX-based assignment of GHL </w:t>
-      </w:r>
-      <w:proofErr w:type="gramStart"/>
-      <w:r>
-        <w:t>was used</w:t>
-      </w:r>
-      <w:proofErr w:type="gramEnd"/>
-      <w:r>
-        <w:t xml:space="preserve"> in this study.</w:t>
-      </w:r>
-    </w:p>
-    <w:p>
-      <w:r>
-        <w:t xml:space="preserve">At </w:t>
-      </w:r>
-      <w:proofErr w:type="gramStart"/>
-      <w:r>
-        <w:t>present</w:t>
-      </w:r>
-      <w:proofErr w:type="gramEnd"/>
-      <w:r>
-        <w:t xml:space="preserve"> there are limited means of capturing this type of soil horizon "micro-correlation" information developed in the application of GHL to soil horizon data. The authors suggest that future studies maintain a record of </w:t>
-      </w:r>
-      <w:r>
-        <w:t>original</w:t>
-      </w:r>
-      <w:r>
-        <w:t xml:space="preserve"> horizon designations, generalized horizon labels suitable for aggregation, and the rules used to apply these labels. Such a record would be useful </w:t>
-      </w:r>
-      <w:proofErr w:type="gramStart"/>
-      <w:r>
-        <w:t>should more data on a soil be collected</w:t>
-      </w:r>
-      <w:proofErr w:type="gramEnd"/>
-      <w:r>
-        <w:t xml:space="preserve"> or laboratory data be included in the horizon data set. A convenient, quantitative evaluation of GHL assignments </w:t>
-      </w:r>
-      <w:proofErr w:type="gramStart"/>
-      <w:r>
-        <w:t>can be performed</w:t>
-      </w:r>
-      <w:proofErr w:type="gramEnd"/>
-      <w:r>
-        <w:t xml:space="preserve"> using the silhouette width metric (</w:t>
-      </w:r>
-      <w:proofErr w:type="spellStart"/>
-      <w:r>
-        <w:t>Rousseeuw</w:t>
-      </w:r>
-      <w:proofErr w:type="spellEnd"/>
-      <w:r>
-        <w:t>,</w:t>
-      </w:r>
-      <w:r>
-        <w:t xml:space="preserve"> 1987). This metric, commonly used to assess clustering labels, provides a simple metric that can be used to address the basic question of GHL assignment: "given a set of data and labels, how well do these labels split differences within the data?</w:t>
-      </w:r>
-      <w:proofErr w:type="gramStart"/>
-      <w:r>
-        <w:t>".</w:t>
-      </w:r>
-      <w:proofErr w:type="gramEnd"/>
-      <w:r>
-        <w:t xml:space="preserve"> A more detailed description of this approach </w:t>
-      </w:r>
-      <w:proofErr w:type="gramStart"/>
-      <w:r>
-        <w:t>has been documented</w:t>
-      </w:r>
-      <w:proofErr w:type="gramEnd"/>
-      <w:r>
-        <w:t xml:space="preserve"> in chapter </w:t>
-      </w:r>
-      <w:commentRangeStart w:id="9"/>
-      <w:r>
-        <w:rPr>
-          <w:b/>
-        </w:rPr>
-        <w:t>(???)</w:t>
-      </w:r>
-      <w:commentRangeEnd w:id="9"/>
-      <w:r>
-        <w:rPr>
-          <w:rStyle w:val="CommentReference"/>
-        </w:rPr>
-        <w:commentReference w:id="9"/>
+        <w:commentReference w:id="57"/>
       </w:r>
       <w:r>
         <w:t>.</w:t>
@@ -818,23 +1002,15 @@
       <w:pPr>
         <w:pStyle w:val="Heading3"/>
       </w:pPr>
-      <w:bookmarkStart w:id="10" w:name="aggregation-of-generalized-horizon-label"/>
+      <w:bookmarkStart w:id="58" w:name="aggregation-of-generalized-horizon-label"/>
       <w:r>
         <w:t>Aggregation of Generalized Horizon Labels</w:t>
       </w:r>
     </w:p>
-    <w:bookmarkEnd w:id="10"/>
-    <w:p>
-      <w:r>
-        <w:t xml:space="preserve">Aggregation of horizons as defined by GHL </w:t>
-      </w:r>
-      <w:proofErr w:type="gramStart"/>
-      <w:r>
-        <w:t>was performed</w:t>
-      </w:r>
-      <w:proofErr w:type="gramEnd"/>
-      <w:r>
-        <w:t xml:space="preserve"> using empirical probabilities, estimated alo</w:t>
+    <w:bookmarkEnd w:id="58"/>
+    <w:p>
+      <w:r>
+        <w:t>Aggregation of horizons as defined by GHL was performed using empirical probabilities, estimated alo</w:t>
       </w:r>
       <w:r>
         <w:t xml:space="preserve">ng regular depth-slices from 0–150 </w:t>
@@ -846,15 +1022,21 @@
         <w:t xml:space="preserve"> et al., </w:t>
       </w:r>
       <w:r>
-        <w:t xml:space="preserve">2013). The "sliced" GHL data were then aggregated using proportional odds logistic regression (Figure 2). All computation </w:t>
-      </w:r>
-      <w:proofErr w:type="gramStart"/>
-      <w:r>
-        <w:t>was performed</w:t>
-      </w:r>
-      <w:proofErr w:type="gramEnd"/>
-      <w:r>
-        <w:t xml:space="preserve"> with the R package for statistical computing (R Core Team</w:t>
+        <w:t xml:space="preserve">2013). The "sliced" GHL data were then aggregated using proportional odds logistic regression (Figure 2). All computation was performed with the R </w:t>
+      </w:r>
+      <w:commentRangeStart w:id="59"/>
+      <w:r>
+        <w:t>package</w:t>
+      </w:r>
+      <w:commentRangeEnd w:id="59"/>
+      <w:r>
+        <w:rPr>
+          <w:rStyle w:val="CommentReference"/>
+        </w:rPr>
+        <w:commentReference w:id="59"/>
+      </w:r>
+      <w:r>
+        <w:t xml:space="preserve"> for statistical computing (R Core Team</w:t>
       </w:r>
       <w:r>
         <w:t>,</w:t>
@@ -871,7 +1053,6 @@
         <w:rPr>
           <w:noProof/>
         </w:rPr>
-        <w:lastRenderedPageBreak/>
         <w:drawing>
           <wp:inline distT="0" distB="0" distL="0" distR="0" wp14:anchorId="26B6407E" wp14:editId="38D4F698">
             <wp:extent cx="5943600" cy="2377440"/>
@@ -922,53 +1103,53 @@
       <w:r>
         <w:t xml:space="preserve">Figure </w:t>
       </w:r>
-      <w:r>
-        <w:fldChar w:fldCharType="begin"/>
-      </w:r>
-      <w:r>
-        <w:instrText xml:space="preserve"> SEQ Figure \* ARABIC </w:instrText>
-      </w:r>
-      <w:r>
-        <w:fldChar w:fldCharType="separate"/>
-      </w:r>
-      <w:r>
-        <w:rPr>
-          <w:noProof/>
-        </w:rPr>
-        <w:t>2</w:t>
-      </w:r>
-      <w:r>
-        <w:rPr>
-          <w:noProof/>
-        </w:rPr>
-        <w:fldChar w:fldCharType="end"/>
-      </w:r>
+      <w:fldSimple w:instr=" SEQ Figure \* ARABIC ">
+        <w:r>
+          <w:rPr>
+            <w:noProof/>
+          </w:rPr>
+          <w:t>2</w:t>
+        </w:r>
+      </w:fldSimple>
       <w:r>
         <w:t xml:space="preserve">. </w:t>
       </w:r>
       <w:r>
-        <w:t xml:space="preserve">Demonstration of some </w:t>
-      </w:r>
+        <w:t xml:space="preserve">Demonstration of </w:t>
+      </w:r>
+      <w:del w:id="60" w:author="Skovlin, Jay - NRCS, Missoula, MT" w:date="2015-08-27T15:37:00Z">
+        <w:r>
+          <w:delText xml:space="preserve">some </w:delText>
+        </w:r>
+      </w:del>
+      <w:ins w:id="61" w:author="Skovlin, Jay - NRCS, Missoula, MT" w:date="2015-08-27T15:37:00Z">
+        <w:r>
+          <w:t>a selection of</w:t>
+        </w:r>
+        <w:r>
+          <w:t xml:space="preserve"> </w:t>
+        </w:r>
+      </w:ins>
       <w:proofErr w:type="spellStart"/>
       <w:r>
         <w:t>Loafercreek</w:t>
       </w:r>
       <w:proofErr w:type="spellEnd"/>
       <w:r>
-        <w:t xml:space="preserve"> soil profiles sliced into 1-cm chunks, colored by GHL, and associated probability estimates from the fitted PO-LR model.</w:t>
-      </w:r>
-    </w:p>
-    <w:p>
-      <w:r>
-        <w:t xml:space="preserve">A sequence of morphologic soil horizon designations </w:t>
-      </w:r>
-      <w:proofErr w:type="gramStart"/>
-      <w:r>
-        <w:t>can be modeled</w:t>
-      </w:r>
-      <w:proofErr w:type="gramEnd"/>
-      <w:r>
-        <w:t xml:space="preserve"> as an ordinal-scale variable: categorical by definition and ordered along a logical gradient, depth. Within the set of GHL associated with our sample data, "Bt2" horizons always occur after "Bt1" horizons and before "Bt3" horizons. The proportional odds logistic regression model (cumulative link model with logit link) (</w:t>
+        <w:t xml:space="preserve"> soil profiles sliced into 1-cm chunks</w:t>
+      </w:r>
+      <w:ins w:id="62" w:author="Skovlin, Jay - NRCS, Missoula, MT" w:date="2015-08-27T15:37:00Z">
+        <w:r>
+          <w:t xml:space="preserve"> to a depth of 50 cm</w:t>
+        </w:r>
+      </w:ins>
+      <w:r>
+        <w:t>, colored by GHL, and associated probability estimates from the fitted PO-LR model.</w:t>
+      </w:r>
+    </w:p>
+    <w:p>
+      <w:r>
+        <w:t>A sequence of morphologic soil horizon designations can be modeled as an ordinal-scale variable: categorical by definition and ordered along a logical gradient, depth. Within the set of GHL associated with our sample data, "Bt2" horizons always occur after "Bt1" horizons and before "Bt3" horizons. The proportional odds logistic regression model (cumulative link model with logit link) (</w:t>
       </w:r>
       <w:proofErr w:type="spellStart"/>
       <w:r>
@@ -979,15 +1160,7 @@
         <w:t>,</w:t>
       </w:r>
       <w:r>
-        <w:t xml:space="preserve"> 1980) is a convenient framework for estimating the probability of encountering a GHL, as conditioned by depth. The proportional odds logistic regression (PO-LR) model </w:t>
-      </w:r>
-      <w:proofErr w:type="gramStart"/>
-      <w:r>
-        <w:t>can be defined</w:t>
-      </w:r>
-      <w:proofErr w:type="gramEnd"/>
-      <w:r>
-        <w:t xml:space="preserve"> as:</w:t>
+        <w:t xml:space="preserve"> 1980) is a convenient framework for estimating the probability of encountering a GHL, as conditioned by depth. The proportional odds logistic regression (PO-LR) model can be defined as:</w:t>
       </w:r>
     </w:p>
     <w:p>
@@ -1118,15 +1291,7 @@
         <w:t>,</w:t>
       </w:r>
       <w:r>
-        <w:t xml:space="preserve"> 2001). In this study, the PO-LR model </w:t>
-      </w:r>
-      <w:proofErr w:type="gramStart"/>
-      <w:r>
-        <w:t>was fit</w:t>
-      </w:r>
-      <w:proofErr w:type="gramEnd"/>
-      <w:r>
-        <w:t xml:space="preserve"> to "sliced" horizon data; 1-cm slices of GHL and slice top depth (Figure 2). Restricted cubic spline</w:t>
+        <w:t xml:space="preserve"> 2001). In this study, the PO-LR model was fit to "sliced" horizon data; 1-cm slices of GHL and slice top depth (Figure 2). Restricted cubic spline</w:t>
       </w:r>
       <w:r>
         <w:t xml:space="preserve"> (RCS)</w:t>
@@ -1144,26 +1309,50 @@
         <w:t xml:space="preserve"> et al.,</w:t>
       </w:r>
       <w:r>
-        <w:t xml:space="preserve"> 2009) with 4 knots located at the 5th, 35th, 65th, and 95th percentiles of slice top depth were used to accommodate non-linearity. An empirical index of model stability was calculated by repeatedly re-fitting the PO-LR model to 25 randomly sampled profiles (out of 54 total), </w:t>
-      </w:r>
-      <w:commentRangeStart w:id="11"/>
-      <w:commentRangeStart w:id="12"/>
+        <w:t xml:space="preserve"> 2009) with 4 knots located at the 5th, 35th, 65th, and 95th percentiles of slice top depth were used to accommodate non-linearity. An empirical index of model stability was calculated by repeatedly re-fitting the PO-LR model to 25 randomly sampled profiles (out of </w:t>
+      </w:r>
+      <w:commentRangeStart w:id="63"/>
+      <w:del w:id="64" w:author="Skovlin, Jay - NRCS, Missoula, MT" w:date="2015-08-27T15:36:00Z">
+        <w:r>
+          <w:delText xml:space="preserve">54 </w:delText>
+        </w:r>
+      </w:del>
+      <w:ins w:id="65" w:author="Skovlin, Jay - NRCS, Missoula, MT" w:date="2015-08-27T15:36:00Z">
+        <w:r>
+          <w:t>63</w:t>
+        </w:r>
+        <w:r>
+          <w:t xml:space="preserve"> </w:t>
+        </w:r>
+        <w:commentRangeEnd w:id="63"/>
+        <w:r>
+          <w:rPr>
+            <w:rStyle w:val="CommentReference"/>
+          </w:rPr>
+          <w:commentReference w:id="63"/>
+        </w:r>
+      </w:ins>
+      <w:r>
+        <w:t xml:space="preserve">total), </w:t>
+      </w:r>
+      <w:commentRangeStart w:id="66"/>
+      <w:commentRangeStart w:id="67"/>
       <w:r>
         <w:t>250 times</w:t>
       </w:r>
-      <w:commentRangeEnd w:id="11"/>
+      <w:commentRangeEnd w:id="66"/>
       <w:r>
         <w:rPr>
           <w:rStyle w:val="CommentReference"/>
         </w:rPr>
-        <w:commentReference w:id="11"/>
-      </w:r>
-      <w:commentRangeEnd w:id="12"/>
+        <w:commentReference w:id="66"/>
+      </w:r>
+      <w:commentRangeEnd w:id="67"/>
       <w:r>
         <w:rPr>
           <w:rStyle w:val="CommentReference"/>
         </w:rPr>
-        <w:commentReference w:id="12"/>
+        <w:commentReference w:id="67"/>
       </w:r>
       <w:r>
         <w:t>.</w:t>
@@ -1173,12 +1362,12 @@
       <w:pPr>
         <w:pStyle w:val="Heading2"/>
       </w:pPr>
-      <w:bookmarkStart w:id="13" w:name="most-likely-horizon-boundaries"/>
+      <w:bookmarkStart w:id="68" w:name="most-likely-horizon-boundaries"/>
       <w:r>
         <w:t>Most-Likely Horizon Boundaries</w:t>
       </w:r>
     </w:p>
-    <w:bookmarkEnd w:id="13"/>
+    <w:bookmarkEnd w:id="68"/>
     <w:p>
       <w:r>
         <w:t xml:space="preserve">Continuous estimates of GHL probability with depth are a convenient approach to communicating </w:t>
@@ -1187,23 +1376,11 @@
         <w:t>variability;</w:t>
       </w:r>
       <w:r>
-        <w:t xml:space="preserve"> however, there are still cases where discrete horizon depth information is required. For example, </w:t>
-      </w:r>
-      <w:proofErr w:type="gramStart"/>
-      <w:r>
-        <w:t>the USDA-NRCS Official Series Description pages are used by a wide range of individuals that may not need this level of detail</w:t>
-      </w:r>
-      <w:proofErr w:type="gramEnd"/>
-      <w:r>
-        <w:t xml:space="preserve">. We used a simple strategy for converting these depth functions into a discrete set of "most-likely" GHL boundary depths. At each depth slice, the GHL with the highest probability </w:t>
-      </w:r>
-      <w:proofErr w:type="gramStart"/>
-      <w:r>
-        <w:t>is selected</w:t>
-      </w:r>
-      <w:proofErr w:type="gramEnd"/>
-      <w:r>
-        <w:t xml:space="preserve">. Most-likely boundary depths are determined by locating upper and lower depths from contiguous sets of slices that share a common GHL. Within a collection of highly similar </w:t>
+        <w:t xml:space="preserve"> however, there are still cases where discrete horizon depth information is required. For example, the USDA-NRCS Official Series Description pages are used by a wide range of individuals that may not need this level of detail. We used a simple strategy for converting these depth functions into a discrete set of "most-likely" GHL boundary depths. At each depth slice, the GHL with the highest probability is selected. Most-likely boundary </w:t>
+      </w:r>
+      <w:r>
+        <w:lastRenderedPageBreak/>
+        <w:t xml:space="preserve">depths are determined by locating upper and lower depths from contiguous sets of slices that share a common GHL. Within a collection of highly similar </w:t>
       </w:r>
       <w:proofErr w:type="spellStart"/>
       <w:r>
@@ -1224,12 +1401,13 @@
       <w:pPr>
         <w:pStyle w:val="Heading2"/>
       </w:pPr>
-      <w:bookmarkStart w:id="14" w:name="quantification-of-uncertainty"/>
-      <w:commentRangeStart w:id="15"/>
+      <w:bookmarkStart w:id="69" w:name="quantification-of-uncertainty"/>
+      <w:commentRangeStart w:id="70"/>
+      <w:commentRangeStart w:id="71"/>
       <w:r>
         <w:t>Model Performance</w:t>
       </w:r>
-      <w:commentRangeEnd w:id="15"/>
+      <w:commentRangeEnd w:id="70"/>
       <w:r>
         <w:rPr>
           <w:rStyle w:val="CommentReference"/>
@@ -1238,21 +1416,24 @@
           <w:bCs w:val="0"/>
           <w:color w:val="auto"/>
         </w:rPr>
-        <w:commentReference w:id="15"/>
-      </w:r>
-    </w:p>
-    <w:bookmarkEnd w:id="14"/>
-    <w:p>
-      <w:r>
-        <w:t xml:space="preserve">We used Shannon Entropy to quantify the relative amount of information present within GHL predictions at any given depth. Shannon Entropy </w:t>
-      </w:r>
-      <w:proofErr w:type="gramStart"/>
-      <w:r>
-        <w:t>was calculated</w:t>
-      </w:r>
-      <w:proofErr w:type="gramEnd"/>
-      <w:r>
-        <w:t xml:space="preserve"> according to (</w:t>
+        <w:commentReference w:id="70"/>
+      </w:r>
+      <w:commentRangeEnd w:id="71"/>
+      <w:r>
+        <w:rPr>
+          <w:rStyle w:val="CommentReference"/>
+          <w:rFonts w:asciiTheme="minorHAnsi" w:eastAsiaTheme="minorHAnsi" w:hAnsiTheme="minorHAnsi" w:cstheme="minorBidi"/>
+          <w:b w:val="0"/>
+          <w:bCs w:val="0"/>
+          <w:color w:val="auto"/>
+        </w:rPr>
+        <w:commentReference w:id="71"/>
+      </w:r>
+    </w:p>
+    <w:bookmarkEnd w:id="69"/>
+    <w:p>
+      <w:r>
+        <w:t>We used Shannon Entropy to quantify the relative amount of information present within GHL predictions at any given depth. Shannon Entropy was calculated according to (</w:t>
       </w:r>
       <w:proofErr w:type="spellStart"/>
       <w:r>
@@ -1279,7 +1460,6 @@
             <w:rPr>
               <w:rFonts w:ascii="Cambria Math" w:hAnsi="Cambria Math"/>
             </w:rPr>
-            <w:lastRenderedPageBreak/>
             <m:t>H=-</m:t>
           </m:r>
           <m:nary>
@@ -1472,35 +1652,27 @@
       <w:r>
         <w:t xml:space="preserve">any given </w:t>
       </w:r>
-      <w:commentRangeStart w:id="16"/>
-      <w:commentRangeStart w:id="17"/>
+      <w:commentRangeStart w:id="72"/>
+      <w:commentRangeStart w:id="73"/>
       <w:r>
         <w:t>depth</w:t>
       </w:r>
-      <w:commentRangeEnd w:id="16"/>
+      <w:commentRangeEnd w:id="72"/>
       <w:r>
         <w:rPr>
           <w:rStyle w:val="CommentReference"/>
         </w:rPr>
-        <w:commentReference w:id="16"/>
-      </w:r>
-      <w:commentRangeEnd w:id="17"/>
+        <w:commentReference w:id="72"/>
+      </w:r>
+      <w:commentRangeEnd w:id="73"/>
       <w:r>
         <w:rPr>
           <w:rStyle w:val="CommentReference"/>
         </w:rPr>
-        <w:commentReference w:id="17"/>
-      </w:r>
-      <w:r>
-        <w:t xml:space="preserve">. Values range from </w:t>
-      </w:r>
-      <w:proofErr w:type="gramStart"/>
-      <w:r>
-        <w:t>0</w:t>
-      </w:r>
-      <w:proofErr w:type="gramEnd"/>
-      <w:r>
-        <w:t xml:space="preserve"> (maximum information, minimum entropy) to 1 (</w:t>
+        <w:commentReference w:id="73"/>
+      </w:r>
+      <w:r>
+        <w:t>. Values range from 0 (maximum information, minimum entropy) to 1 (</w:t>
       </w:r>
       <w:proofErr w:type="spellStart"/>
       <w:r>
@@ -1508,34 +1680,26 @@
       </w:r>
       <w:proofErr w:type="spellEnd"/>
       <w:r>
-        <w:t xml:space="preserve"> information, maximum entropy). Entropy values </w:t>
-      </w:r>
-      <w:proofErr w:type="gramStart"/>
-      <w:r>
-        <w:t>were computed</w:t>
-      </w:r>
-      <w:proofErr w:type="gramEnd"/>
-      <w:r>
-        <w:t xml:space="preserve"> along each 1-cm depth slice from predictions generated by the PO-LR </w:t>
-      </w:r>
-      <w:commentRangeStart w:id="18"/>
-      <w:commentRangeStart w:id="19"/>
+        <w:t xml:space="preserve"> information, maximum entropy). Entropy values were computed along each 1-cm depth slice from predictions generated by the PO-LR </w:t>
+      </w:r>
+      <w:commentRangeStart w:id="74"/>
+      <w:commentRangeStart w:id="75"/>
       <w:r>
         <w:t>model</w:t>
       </w:r>
-      <w:commentRangeEnd w:id="18"/>
+      <w:commentRangeEnd w:id="74"/>
       <w:r>
         <w:rPr>
           <w:rStyle w:val="CommentReference"/>
         </w:rPr>
-        <w:commentReference w:id="18"/>
-      </w:r>
-      <w:commentRangeEnd w:id="19"/>
+        <w:commentReference w:id="74"/>
+      </w:r>
+      <w:commentRangeEnd w:id="75"/>
       <w:r>
         <w:rPr>
           <w:rStyle w:val="CommentReference"/>
         </w:rPr>
-        <w:commentReference w:id="19"/>
+        <w:commentReference w:id="75"/>
       </w:r>
       <w:r>
         <w:t>.</w:t>
@@ -1795,7 +1959,7 @@
       <w:pPr>
         <w:pStyle w:val="Heading1"/>
       </w:pPr>
-      <w:bookmarkStart w:id="20" w:name="results"/>
+      <w:bookmarkStart w:id="76" w:name="results"/>
       <w:r>
         <w:t>Results</w:t>
       </w:r>
@@ -1804,32 +1968,16 @@
       <w:pPr>
         <w:pStyle w:val="Heading2"/>
       </w:pPr>
-      <w:bookmarkStart w:id="21" w:name="generalized-horizon-labels"/>
-      <w:bookmarkEnd w:id="20"/>
+      <w:bookmarkStart w:id="77" w:name="generalized-horizon-labels"/>
+      <w:bookmarkEnd w:id="76"/>
       <w:r>
         <w:t>Generalized Horizon Labels</w:t>
       </w:r>
     </w:p>
-    <w:bookmarkEnd w:id="21"/>
-    <w:p>
-      <w:r>
-        <w:t xml:space="preserve">A graphical representation of the association between field-described horizon designation and associated GHL </w:t>
-      </w:r>
-      <w:proofErr w:type="gramStart"/>
-      <w:r>
-        <w:t>is presented</w:t>
-      </w:r>
-      <w:proofErr w:type="gramEnd"/>
-      <w:r>
-        <w:t xml:space="preserve"> as a box and whisker plot in Figure 3. Assignment of GHL to the top (A) and bottom-most (Cr and R) genetic horizons by REGEX pattern matching resulted in the most </w:t>
-      </w:r>
-      <w:proofErr w:type="gramStart"/>
-      <w:r>
-        <w:t>internally-consistent</w:t>
-      </w:r>
-      <w:proofErr w:type="gramEnd"/>
-      <w:r>
-        <w:t xml:space="preserve"> groups of data. Transitional horizons near the surface (AB, BA, etc.) and lower </w:t>
+    <w:bookmarkEnd w:id="77"/>
+    <w:p>
+      <w:r>
+        <w:t xml:space="preserve">A graphical representation of the association between field-described horizon designation and associated GHL is presented as a box and whisker plot in Figure 3. Assignment of GHL to the top (A) and bottom-most (Cr and R) genetic horizons by REGEX pattern matching resulted in the most internally-consistent groups of data. Transitional horizons near the surface (AB, BA, etc.) and lower </w:t>
       </w:r>
       <w:proofErr w:type="gramStart"/>
       <w:r>
@@ -1873,10 +2021,13 @@
       <w:pPr>
         <w:keepNext/>
       </w:pPr>
+      <w:commentRangeStart w:id="78"/>
+      <w:commentRangeStart w:id="79"/>
       <w:r>
         <w:rPr>
           <w:noProof/>
         </w:rPr>
+        <w:lastRenderedPageBreak/>
         <w:drawing>
           <wp:inline distT="0" distB="0" distL="0" distR="0" wp14:anchorId="5D04F05F" wp14:editId="21864D79">
             <wp:extent cx="5943600" cy="2971800"/>
@@ -1919,6 +2070,20 @@
           </wp:inline>
         </w:drawing>
       </w:r>
+      <w:commentRangeEnd w:id="78"/>
+      <w:commentRangeEnd w:id="79"/>
+      <w:r>
+        <w:rPr>
+          <w:rStyle w:val="CommentReference"/>
+        </w:rPr>
+        <w:commentReference w:id="79"/>
+      </w:r>
+      <w:r>
+        <w:rPr>
+          <w:rStyle w:val="CommentReference"/>
+        </w:rPr>
+        <w:commentReference w:id="78"/>
+      </w:r>
     </w:p>
     <w:p>
       <w:pPr>
@@ -1927,39 +2092,26 @@
       <w:r>
         <w:t xml:space="preserve">Figure </w:t>
       </w:r>
-      <w:r>
-        <w:fldChar w:fldCharType="begin"/>
-      </w:r>
-      <w:r>
-        <w:instrText xml:space="preserve"> SEQ Figure \* ARABIC </w:instrText>
-      </w:r>
-      <w:r>
-        <w:fldChar w:fldCharType="separate"/>
-      </w:r>
-      <w:r>
-        <w:rPr>
-          <w:noProof/>
-        </w:rPr>
-        <w:t>3</w:t>
-      </w:r>
-      <w:r>
-        <w:rPr>
-          <w:noProof/>
-        </w:rPr>
-        <w:fldChar w:fldCharType="end"/>
-      </w:r>
+      <w:fldSimple w:instr=" SEQ Figure \* ARABIC ">
+        <w:r>
+          <w:rPr>
+            <w:noProof/>
+          </w:rPr>
+          <w:t>3</w:t>
+        </w:r>
+      </w:fldSimple>
       <w:r>
         <w:t xml:space="preserve">. </w:t>
       </w:r>
       <w:r>
         <w:t xml:space="preserve">Original horizons designations (x-axis), GHL assignments (colors), and associated ranges in </w:t>
       </w:r>
-      <w:commentRangeStart w:id="22"/>
-      <w:commentRangeStart w:id="23"/>
+      <w:commentRangeStart w:id="80"/>
+      <w:commentRangeStart w:id="81"/>
       <w:r>
         <w:t>depth</w:t>
       </w:r>
-      <w:commentRangeEnd w:id="22"/>
+      <w:commentRangeEnd w:id="80"/>
       <w:r>
         <w:rPr>
           <w:rStyle w:val="CommentReference"/>
@@ -1967,9 +2119,9 @@
           <w:iCs w:val="0"/>
           <w:color w:val="auto"/>
         </w:rPr>
-        <w:commentReference w:id="22"/>
-      </w:r>
-      <w:commentRangeEnd w:id="23"/>
+        <w:commentReference w:id="80"/>
+      </w:r>
+      <w:commentRangeEnd w:id="81"/>
       <w:r>
         <w:rPr>
           <w:rStyle w:val="CommentReference"/>
@@ -1977,24 +2129,23 @@
           <w:iCs w:val="0"/>
           <w:color w:val="auto"/>
         </w:rPr>
-        <w:commentReference w:id="23"/>
+        <w:commentReference w:id="81"/>
       </w:r>
       <w:r>
         <w:t>.</w:t>
       </w:r>
     </w:p>
     <w:p>
-      <w:commentRangeStart w:id="24"/>
-      <w:r>
-        <w:lastRenderedPageBreak/>
+      <w:commentRangeStart w:id="82"/>
+      <w:r>
         <w:t>The degree of overlap in GHL concepts can be expressed in terms of measured soil properties (in this case a limited set of field-described properties), summarized by GHL (Table 1).</w:t>
       </w:r>
-      <w:commentRangeEnd w:id="24"/>
+      <w:commentRangeEnd w:id="82"/>
       <w:r>
         <w:rPr>
           <w:rStyle w:val="CommentReference"/>
         </w:rPr>
-        <w:commentReference w:id="24"/>
+        <w:commentReference w:id="82"/>
       </w:r>
     </w:p>
     <w:tbl>
@@ -3093,7 +3244,7 @@
       <w:pPr>
         <w:pStyle w:val="Heading2"/>
       </w:pPr>
-      <w:bookmarkStart w:id="25" w:name="aggregate-representation-of-ghl"/>
+      <w:bookmarkStart w:id="83" w:name="aggregate-representation-of-ghl"/>
       <w:r>
         <w:t>Probabilistic</w:t>
       </w:r>
@@ -3106,7 +3257,20 @@
         <w:t>A graphical comparison of empirical and PO-LR predicted GHL probabilities is presented in Figure 4.</w:t>
       </w:r>
       <w:r>
-        <w:t xml:space="preserve"> The empirical probability curves are an exact representation of the 54 </w:t>
+        <w:t xml:space="preserve"> The empirical probability curves are an exact representation of the </w:t>
+      </w:r>
+      <w:ins w:id="84" w:author="Skovlin, Jay - NRCS, Missoula, MT" w:date="2015-08-27T15:53:00Z">
+        <w:r>
+          <w:t>63</w:t>
+        </w:r>
+      </w:ins>
+      <w:del w:id="85" w:author="Skovlin, Jay - NRCS, Missoula, MT" w:date="2015-08-27T15:53:00Z">
+        <w:r>
+          <w:delText>54</w:delText>
+        </w:r>
+      </w:del>
+      <w:r>
+        <w:t xml:space="preserve"> </w:t>
       </w:r>
       <w:proofErr w:type="spellStart"/>
       <w:r>
@@ -3117,15 +3281,7 @@
         <w:t xml:space="preserve"> </w:t>
       </w:r>
       <w:r>
-        <w:t xml:space="preserve">within our sample data </w:t>
-      </w:r>
-      <w:proofErr w:type="gramStart"/>
-      <w:r>
-        <w:t>set,</w:t>
-      </w:r>
-      <w:proofErr w:type="gramEnd"/>
-      <w:r>
-        <w:t xml:space="preserve"> however, these curves are not likely a generalized representation of all possible soils correlated to the </w:t>
+        <w:t xml:space="preserve">within our sample data set, however, these curves are not likely a generalized representation of all possible soils correlated to the </w:t>
       </w:r>
       <w:proofErr w:type="spellStart"/>
       <w:r>
@@ -3153,15 +3309,7 @@
         <w:t>h</w:t>
       </w:r>
       <w:r>
-        <w:t xml:space="preserve">e PO-LR probabilities were the least accurate within the very thin Oi (Brier </w:t>
-      </w:r>
-      <w:proofErr w:type="gramStart"/>
-      <w:r>
-        <w:t>Score</w:t>
-      </w:r>
-      <w:proofErr w:type="gramEnd"/>
-      <w:r>
-        <w:t xml:space="preserve"> of 1.40) and infrequently occurring BA horizons (Brier Score of 1.22).</w:t>
+        <w:t>e PO-LR probabilities were the least accurate within the very thin Oi (Brier Score of 1.40) and infrequently occurring BA horizons (Brier Score of 1.22).</w:t>
       </w:r>
       <w:r>
         <w:t xml:space="preserve"> Accuracy was greatest in the most consistently defined horizons which were not surprisingly found at the “top” (A horizons) and “bottom” (R horizons) of the profiles.</w:t>
@@ -3170,7 +3318,31 @@
         <w:t xml:space="preserve"> </w:t>
       </w:r>
       <w:r>
-        <w:t>The degree of overlap in GHL concepts was greatest (as defined by Shannon Entropy) near the surface where A, BA, and Oi horizons spanned similar depth ranges, and lower in the profile where Bt3 and Cr horizons spanned large ranges in depth</w:t>
+        <w:t xml:space="preserve">The degree of overlap in GHL concepts was greatest (as defined by Shannon Entropy) near the surface where </w:t>
+      </w:r>
+      <w:ins w:id="86" w:author="Skovlin, Jay - NRCS, Missoula, MT" w:date="2015-08-27T15:53:00Z">
+        <w:r>
+          <w:t xml:space="preserve">Oi, </w:t>
+        </w:r>
+      </w:ins>
+      <w:r>
+        <w:t xml:space="preserve">A, </w:t>
+      </w:r>
+      <w:ins w:id="87" w:author="Skovlin, Jay - NRCS, Missoula, MT" w:date="2015-08-27T15:53:00Z">
+        <w:r>
+          <w:t xml:space="preserve">and </w:t>
+        </w:r>
+      </w:ins>
+      <w:r>
+        <w:t>BA</w:t>
+      </w:r>
+      <w:del w:id="88" w:author="Skovlin, Jay - NRCS, Missoula, MT" w:date="2015-08-27T15:54:00Z">
+        <w:r>
+          <w:delText>, and Oi</w:delText>
+        </w:r>
+      </w:del>
+      <w:r>
+        <w:t xml:space="preserve"> horizons spanned similar depth ranges, and lower in the profile where Bt3 and Cr horizons spanned large ranges in depth</w:t>
       </w:r>
       <w:r>
         <w:t xml:space="preserve"> (Figure 5)</w:t>
@@ -3179,7 +3351,7 @@
         <w:t>.</w:t>
       </w:r>
     </w:p>
-    <w:bookmarkEnd w:id="25"/>
+    <w:bookmarkEnd w:id="83"/>
     <w:p>
       <w:pPr>
         <w:keepNext/>
@@ -3239,40 +3411,19 @@
       <w:r>
         <w:t xml:space="preserve">Figure </w:t>
       </w:r>
-      <w:r>
-        <w:fldChar w:fldCharType="begin"/>
-      </w:r>
-      <w:r>
-        <w:instrText xml:space="preserve"> SEQ Figure \* ARABIC </w:instrText>
-      </w:r>
-      <w:r>
-        <w:fldChar w:fldCharType="separate"/>
-      </w:r>
-      <w:r>
-        <w:rPr>
-          <w:noProof/>
-        </w:rPr>
-        <w:t>4</w:t>
-      </w:r>
-      <w:r>
-        <w:rPr>
-          <w:noProof/>
-        </w:rPr>
-        <w:fldChar w:fldCharType="end"/>
-      </w:r>
+      <w:fldSimple w:instr=" SEQ Figure \* ARABIC ">
+        <w:r>
+          <w:rPr>
+            <w:noProof/>
+          </w:rPr>
+          <w:t>4</w:t>
+        </w:r>
+      </w:fldSimple>
       <w:r>
         <w:t xml:space="preserve">. </w:t>
       </w:r>
       <w:r>
-        <w:t xml:space="preserve">Comparison of empirical GHL probabilities, evaluated over 1cm depth slices, and predictions from the PO-LR model. Probabilities less than 0.01 </w:t>
-      </w:r>
-      <w:proofErr w:type="gramStart"/>
-      <w:r>
-        <w:t>have been removed</w:t>
-      </w:r>
-      <w:proofErr w:type="gramEnd"/>
-      <w:r>
-        <w:t xml:space="preserve"> for clarity.</w:t>
+        <w:t>Comparison of empirical GHL probabilities, evaluated over 1cm depth slices, and predictions from the PO-LR model. Probabilities less than 0.01 have been removed for clarity.</w:t>
       </w:r>
     </w:p>
     <w:p/>
@@ -3335,27 +3486,14 @@
       <w:r>
         <w:t xml:space="preserve">Figure </w:t>
       </w:r>
-      <w:r>
-        <w:fldChar w:fldCharType="begin"/>
-      </w:r>
-      <w:r>
-        <w:instrText xml:space="preserve"> SEQ Figure \* ARABIC </w:instrText>
-      </w:r>
-      <w:r>
-        <w:fldChar w:fldCharType="separate"/>
-      </w:r>
-      <w:r>
-        <w:rPr>
-          <w:noProof/>
-        </w:rPr>
-        <w:t>5</w:t>
-      </w:r>
-      <w:r>
-        <w:rPr>
-          <w:noProof/>
-        </w:rPr>
-        <w:fldChar w:fldCharType="end"/>
-      </w:r>
+      <w:fldSimple w:instr=" SEQ Figure \* ARABIC ">
+        <w:r>
+          <w:rPr>
+            <w:noProof/>
+          </w:rPr>
+          <w:t>5</w:t>
+        </w:r>
+      </w:fldSimple>
       <w:r>
         <w:t xml:space="preserve">. </w:t>
       </w:r>
@@ -3373,7 +3511,7 @@
       <w:pPr>
         <w:pStyle w:val="Heading2"/>
       </w:pPr>
-      <w:bookmarkStart w:id="26" w:name="model-fit"/>
+      <w:bookmarkStart w:id="89" w:name="model-fit"/>
       <w:r>
         <w:t>Model Fit</w:t>
       </w:r>
@@ -3445,12 +3583,27 @@
         </w:rPr>
         <w:t xml:space="preserve">Removal of </w:t>
       </w:r>
+      <w:commentRangeStart w:id="90"/>
       <w:r>
         <w:rPr>
           <w:rFonts w:eastAsiaTheme="minorEastAsia"/>
           <w:szCs w:val="20"/>
         </w:rPr>
-        <w:t xml:space="preserve">RCS basis functions </w:t>
+        <w:t xml:space="preserve">RCS basis </w:t>
+      </w:r>
+      <w:commentRangeEnd w:id="90"/>
+      <w:r>
+        <w:rPr>
+          <w:rStyle w:val="CommentReference"/>
+        </w:rPr>
+        <w:commentReference w:id="90"/>
+      </w:r>
+      <w:r>
+        <w:rPr>
+          <w:rFonts w:eastAsiaTheme="minorEastAsia"/>
+          <w:szCs w:val="20"/>
+        </w:rPr>
+        <w:t xml:space="preserve">functions </w:t>
       </w:r>
       <w:r>
         <w:rPr>
@@ -3553,26 +3706,10 @@
           <w:rFonts w:eastAsiaTheme="minorEastAsia"/>
           <w:szCs w:val="20"/>
         </w:rPr>
-        <w:t xml:space="preserve">Discrepancies between the two sets of probabilities </w:t>
-      </w:r>
-      <w:proofErr w:type="gramStart"/>
-      <w:r>
-        <w:rPr>
-          <w:rFonts w:eastAsiaTheme="minorEastAsia"/>
-          <w:szCs w:val="20"/>
-        </w:rPr>
-        <w:t>can be attributed</w:t>
-      </w:r>
-      <w:proofErr w:type="gramEnd"/>
-      <w:r>
-        <w:rPr>
-          <w:rFonts w:eastAsiaTheme="minorEastAsia"/>
-          <w:szCs w:val="20"/>
-        </w:rPr>
-        <w:t xml:space="preserve"> to two main factors: 1) lack of model fit, and 2) generalization (e.g. smoothing) of empirical probabilities by the PO-LR model.</w:t>
-      </w:r>
-    </w:p>
-    <w:bookmarkEnd w:id="26"/>
+        <w:t>Discrepancies between the two sets of probabilities can be attributed to two main factors: 1) lack of model fit, and 2) generalization (e.g. smoothing) of empirical probabilities by the PO-LR model.</w:t>
+      </w:r>
+    </w:p>
+    <w:bookmarkEnd w:id="89"/>
     <w:p>
       <w:pPr>
         <w:keepNext/>
@@ -3632,27 +3769,14 @@
       <w:r>
         <w:t xml:space="preserve">Figure </w:t>
       </w:r>
-      <w:r>
-        <w:fldChar w:fldCharType="begin"/>
-      </w:r>
-      <w:r>
-        <w:instrText xml:space="preserve"> SEQ Figure \* ARABIC </w:instrText>
-      </w:r>
-      <w:r>
-        <w:fldChar w:fldCharType="separate"/>
-      </w:r>
-      <w:r>
-        <w:rPr>
-          <w:noProof/>
-        </w:rPr>
-        <w:t>6</w:t>
-      </w:r>
-      <w:r>
-        <w:rPr>
-          <w:noProof/>
-        </w:rPr>
-        <w:fldChar w:fldCharType="end"/>
-      </w:r>
+      <w:fldSimple w:instr=" SEQ Figure \* ARABIC ">
+        <w:r>
+          <w:rPr>
+            <w:noProof/>
+          </w:rPr>
+          <w:t>6</w:t>
+        </w:r>
+      </w:fldSimple>
       <w:r>
         <w:t xml:space="preserve">. </w:t>
       </w:r>
@@ -3680,32 +3804,27 @@
       <w:r>
         <w:t xml:space="preserve">The stability of the </w:t>
       </w:r>
-      <w:commentRangeStart w:id="27"/>
-      <w:commentRangeStart w:id="28"/>
+      <w:commentRangeStart w:id="91"/>
+      <w:commentRangeStart w:id="92"/>
       <w:r>
         <w:t xml:space="preserve">PO-LR model </w:t>
       </w:r>
-      <w:commentRangeEnd w:id="27"/>
+      <w:commentRangeEnd w:id="91"/>
       <w:r>
         <w:rPr>
           <w:rStyle w:val="CommentReference"/>
         </w:rPr>
-        <w:commentReference w:id="27"/>
-      </w:r>
-      <w:commentRangeEnd w:id="28"/>
+        <w:commentReference w:id="91"/>
+      </w:r>
+      <w:commentRangeEnd w:id="92"/>
       <w:r>
         <w:rPr>
           <w:rStyle w:val="CommentReference"/>
         </w:rPr>
-        <w:commentReference w:id="28"/>
-      </w:r>
-      <w:proofErr w:type="gramStart"/>
-      <w:r>
-        <w:t>was evaluated</w:t>
-      </w:r>
-      <w:proofErr w:type="gramEnd"/>
-      <w:r>
-        <w:t xml:space="preserve"> by iteratively re-fitting the model (250 times) using a random subset of 25 </w:t>
+        <w:commentReference w:id="92"/>
+      </w:r>
+      <w:r>
+        <w:t xml:space="preserve">was evaluated by iteratively re-fitting the model (250 times) using a random subset of 25 </w:t>
       </w:r>
       <w:proofErr w:type="spellStart"/>
       <w:r>
@@ -3713,15 +3832,7 @@
       </w:r>
       <w:proofErr w:type="spellEnd"/>
       <w:r>
-        <w:t xml:space="preserve"> (out of 54 total) within each iteration. The predictions from each iteration </w:t>
-      </w:r>
-      <w:proofErr w:type="gramStart"/>
-      <w:r>
-        <w:t>are presented</w:t>
-      </w:r>
-      <w:proofErr w:type="gramEnd"/>
-      <w:r>
-        <w:t xml:space="preserve"> in Figure 7. Mean model </w:t>
+        <w:t xml:space="preserve"> (out of 54 total) within each iteration. The predictions from each iteration are presented in Figure 7. Mean model </w:t>
       </w:r>
       <m:oMath>
         <m:sSup>
@@ -3854,27 +3965,14 @@
       <w:r>
         <w:t xml:space="preserve">Figure </w:t>
       </w:r>
-      <w:r>
-        <w:fldChar w:fldCharType="begin"/>
-      </w:r>
-      <w:r>
-        <w:instrText xml:space="preserve"> SEQ Figure \* ARABIC </w:instrText>
-      </w:r>
-      <w:r>
-        <w:fldChar w:fldCharType="separate"/>
-      </w:r>
-      <w:r>
-        <w:rPr>
-          <w:noProof/>
-        </w:rPr>
-        <w:t>7</w:t>
-      </w:r>
-      <w:r>
-        <w:rPr>
-          <w:noProof/>
-        </w:rPr>
-        <w:fldChar w:fldCharType="end"/>
-      </w:r>
+      <w:fldSimple w:instr=" SEQ Figure \* ARABIC ">
+        <w:r>
+          <w:rPr>
+            <w:noProof/>
+          </w:rPr>
+          <w:t>7</w:t>
+        </w:r>
+      </w:fldSimple>
       <w:r>
         <w:t xml:space="preserve">. </w:t>
       </w:r>
@@ -3889,8 +3987,8 @@
       <w:pPr>
         <w:pStyle w:val="Heading2"/>
       </w:pPr>
-      <w:bookmarkStart w:id="29" w:name="ml-horizon-boundaries"/>
-      <w:bookmarkStart w:id="30" w:name="conclusions"/>
+      <w:bookmarkStart w:id="93" w:name="ml-horizon-boundaries"/>
+      <w:bookmarkStart w:id="94" w:name="conclusions"/>
       <w:r>
         <w:lastRenderedPageBreak/>
         <w:t>ML Horizon Depths</w:t>
@@ -3898,15 +3996,7 @@
     </w:p>
     <w:p>
       <w:r>
-        <w:t xml:space="preserve">The “most-likely” (ML) horizon depths extracted from empirical probabilities were quite similar to those extracted from PO-LR model predictions (Table 2). ML horizon depths represent one possible way in which probabilistic estimates of GHL occurrence </w:t>
-      </w:r>
-      <w:proofErr w:type="gramStart"/>
-      <w:r>
-        <w:t>can be simplified</w:t>
-      </w:r>
-      <w:proofErr w:type="gramEnd"/>
-      <w:r>
-        <w:t xml:space="preserve"> into a format that is more familiar to users of existing soil survey products. </w:t>
+        <w:t xml:space="preserve">The “most-likely” (ML) horizon depths extracted from empirical probabilities were quite similar to those extracted from PO-LR model predictions (Table 2). ML horizon depths represent one possible way in which probabilistic estimates of GHL occurrence can be simplified into a format that is more familiar to users of existing soil survey products. </w:t>
       </w:r>
       <w:r>
         <w:t>ML horizon depths could also serve as a template by which aggregate</w:t>
@@ -3932,7 +4022,21 @@
       </w:r>
       <w:proofErr w:type="spellEnd"/>
       <w:r>
-        <w:t xml:space="preserve">. For example, predictions associated with the ML horizon depths for “A” horizons more consistently overlap with field-observed “A” horizons as compared to “Bt3” horizons. In all cases except “Bt3” horizons, Brier scores associated with the PO-LR model were equal to or greater than those associated with empirical probabilities; not surprising as predictions from the PO-LR model are much smoother than the over-fit empirical probabilities. The similarity in ML horizon depths and small differences in Brier scores suggests that the PO-LR model is a reasonable generalization of the GHL concepts defined for this collection of </w:t>
+        <w:t xml:space="preserve">. For example, predictions associated with the ML horizon depths for “A” horizons more consistently overlap with field-observed “A” horizons as compared to “Bt3” horizons. In all cases except </w:t>
+      </w:r>
+      <w:commentRangeStart w:id="95"/>
+      <w:r>
+        <w:t>“Bt3” horizons</w:t>
+      </w:r>
+      <w:commentRangeEnd w:id="95"/>
+      <w:r>
+        <w:rPr>
+          <w:rStyle w:val="CommentReference"/>
+        </w:rPr>
+        <w:commentReference w:id="95"/>
+      </w:r>
+      <w:r>
+        <w:t xml:space="preserve">, Brier scores associated with the PO-LR model were equal to or greater than those associated with empirical probabilities; not surprising as predictions from the PO-LR model are much smoother than the over-fit empirical probabilities. The similarity in ML horizon depths and small differences in Brier scores suggests that the PO-LR model is a reasonable generalization of the GHL concepts defined for this collection of </w:t>
       </w:r>
       <w:proofErr w:type="spellStart"/>
       <w:r>
@@ -3970,7 +4074,7 @@
             </w:tcBorders>
             <w:vAlign w:val="bottom"/>
           </w:tcPr>
-          <w:bookmarkEnd w:id="29"/>
+          <w:bookmarkEnd w:id="93"/>
           <w:p>
             <w:pPr>
               <w:pStyle w:val="Compact"/>
@@ -5609,8 +5713,8 @@
         </w:rPr>
         <w:t xml:space="preserve">. Most-likely GHL boundary depths and associated Brier scores, computed from empirical probabilities and PO-LR </w:t>
       </w:r>
-      <w:commentRangeStart w:id="31"/>
-      <w:commentRangeStart w:id="32"/>
+      <w:commentRangeStart w:id="96"/>
+      <w:commentRangeStart w:id="97"/>
       <w:r>
         <w:rPr>
           <w:sz w:val="18"/>
@@ -5618,15 +5722,15 @@
         </w:rPr>
         <w:t>predictions</w:t>
       </w:r>
-      <w:commentRangeEnd w:id="31"/>
+      <w:commentRangeEnd w:id="96"/>
       <w:r>
         <w:rPr>
           <w:rStyle w:val="CommentReference"/>
           <w:i w:val="0"/>
         </w:rPr>
-        <w:commentReference w:id="31"/>
-      </w:r>
-      <w:commentRangeEnd w:id="32"/>
+        <w:commentReference w:id="96"/>
+      </w:r>
+      <w:commentRangeEnd w:id="97"/>
       <w:r>
         <w:rPr>
           <w:sz w:val="18"/>
@@ -5639,7 +5743,7 @@
           <w:rStyle w:val="CommentReference"/>
           <w:i w:val="0"/>
         </w:rPr>
-        <w:commentReference w:id="32"/>
+        <w:commentReference w:id="97"/>
       </w:r>
       <w:r>
         <w:rPr>
@@ -5772,7 +5876,7 @@
         <w:t>Conclusions</w:t>
       </w:r>
     </w:p>
-    <w:bookmarkEnd w:id="30"/>
+    <w:bookmarkEnd w:id="94"/>
     <w:p>
       <w:r>
         <w:t xml:space="preserve">Describing and sampling soil by genetic horizon designations represents an efficient approach that has provided a common </w:t>
@@ -5792,15 +5896,7 @@
         <w:t xml:space="preserve"> representation across suites of similar soil profile descriptions of a soil series has been challenging. For this reason, soil series </w:t>
       </w:r>
       <w:r>
-        <w:t xml:space="preserve">concepts </w:t>
-      </w:r>
-      <w:proofErr w:type="gramStart"/>
-      <w:r>
-        <w:t>have historically been defined</w:t>
-      </w:r>
-      <w:proofErr w:type="gramEnd"/>
-      <w:r>
-        <w:t xml:space="preserve"> using the modal profile; a single, field-observed </w:t>
+        <w:t xml:space="preserve">concepts have historically been defined using the modal profile; a single, field-observed </w:t>
       </w:r>
       <w:proofErr w:type="spellStart"/>
       <w:r>
@@ -5829,15 +5925,21 @@
         <w:br/>
       </w:r>
       <w:r>
-        <w:t xml:space="preserve">In this </w:t>
-      </w:r>
-      <w:proofErr w:type="gramStart"/>
-      <w:r>
-        <w:t>chapter</w:t>
-      </w:r>
-      <w:proofErr w:type="gramEnd"/>
-      <w:r>
-        <w:t xml:space="preserve"> we have outlined a simple approach for deriving continuous depth-functions of groups of field-described genetic horizon probabilities.</w:t>
+        <w:t xml:space="preserve">In this chapter we have outlined </w:t>
+      </w:r>
+      <w:commentRangeStart w:id="98"/>
+      <w:r>
+        <w:t xml:space="preserve">a simple </w:t>
+      </w:r>
+      <w:commentRangeEnd w:id="98"/>
+      <w:r>
+        <w:rPr>
+          <w:rStyle w:val="CommentReference"/>
+        </w:rPr>
+        <w:commentReference w:id="98"/>
+      </w:r>
+      <w:r>
+        <w:t>approach for deriving continuous depth-functions of groups of field-described genetic horizon probabilities.</w:t>
       </w:r>
       <w:r>
         <w:t xml:space="preserve"> Correlation of horizon designation to a subset of generalized horizon labels is fundamental to this approach and represents a series of “micro correlation”</w:t>
@@ -5849,29 +5951,13 @@
         <w:t xml:space="preserve"> </w:t>
       </w:r>
       <w:r>
-        <w:t xml:space="preserve">could support a wide range of </w:t>
-      </w:r>
-      <w:proofErr w:type="gramStart"/>
-      <w:r>
-        <w:t>soil data aggregation tasks</w:t>
-      </w:r>
-      <w:proofErr w:type="gramEnd"/>
-      <w:r>
-        <w:t>.</w:t>
+        <w:t>could support a wide range of soil data aggregation tasks.</w:t>
       </w:r>
       <w:r>
         <w:t xml:space="preserve"> </w:t>
       </w:r>
       <w:r>
-        <w:t xml:space="preserve">The two aggregation methods described in this chapter yield similar results; selection of an appropriate method depends on sample size, use of empirical probabilities </w:t>
-      </w:r>
-      <w:proofErr w:type="gramStart"/>
-      <w:r>
-        <w:t>is recommended</w:t>
-      </w:r>
-      <w:proofErr w:type="gramEnd"/>
-      <w:r>
-        <w:t xml:space="preserve"> for small collection of </w:t>
+        <w:t xml:space="preserve">The two aggregation methods described in this chapter yield similar results; selection of an appropriate method depends on sample size, use of empirical probabilities is recommended for small collection of </w:t>
       </w:r>
       <w:proofErr w:type="spellStart"/>
       <w:r>
@@ -5893,7 +5979,21 @@
         <w:pStyle w:val="Compact"/>
       </w:pPr>
       <w:r>
-        <w:t xml:space="preserve">The methods presented in this chapter represent the first steps towards a </w:t>
+        <w:t xml:space="preserve">The methods presented in this chapter represent </w:t>
+      </w:r>
+      <w:commentRangeStart w:id="99"/>
+      <w:r>
+        <w:t xml:space="preserve">the first steps </w:t>
+      </w:r>
+      <w:commentRangeEnd w:id="99"/>
+      <w:r>
+        <w:rPr>
+          <w:rStyle w:val="CommentReference"/>
+        </w:rPr>
+        <w:commentReference w:id="99"/>
+      </w:r>
+      <w:r>
+        <w:t xml:space="preserve">towards a </w:t>
       </w:r>
       <w:r>
         <w:t>quantitative</w:t>
@@ -5918,41 +6018,33 @@
       <w:r>
         <w:t xml:space="preserve">Future application of these methods will depend on development of guidelines related to: minimum sample sizes, PO-LR model fitting parameters, model diagnostics, and recommendations on pedogenic interpretation of model coefficients. In addition, more work needs to be done on incorporating </w:t>
       </w:r>
-      <w:proofErr w:type="gramStart"/>
       <w:r>
         <w:rPr>
           <w:i/>
         </w:rPr>
-        <w:t>depth-wise</w:t>
-      </w:r>
-      <w:proofErr w:type="gramEnd"/>
-      <w:r>
-        <w:rPr>
-          <w:i/>
-        </w:rPr>
+        <w:t xml:space="preserve">depth-wise </w:t>
+      </w:r>
+      <w:commentRangeStart w:id="100"/>
+      <w:commentRangeStart w:id="101"/>
+      <w:r>
+        <w:t>correlation</w:t>
+      </w:r>
+      <w:commentRangeEnd w:id="100"/>
+      <w:r>
         <w:t xml:space="preserve"> </w:t>
       </w:r>
-      <w:commentRangeStart w:id="34"/>
-      <w:commentRangeStart w:id="35"/>
-      <w:r>
-        <w:t>correlation</w:t>
-      </w:r>
-      <w:commentRangeEnd w:id="34"/>
-      <w:r>
-        <w:t xml:space="preserve"> </w:t>
-      </w:r>
       <w:r>
         <w:rPr>
           <w:rStyle w:val="CommentReference"/>
         </w:rPr>
-        <w:commentReference w:id="34"/>
-      </w:r>
-      <w:commentRangeEnd w:id="35"/>
+        <w:commentReference w:id="100"/>
+      </w:r>
+      <w:commentRangeEnd w:id="101"/>
       <w:r>
         <w:rPr>
           <w:rStyle w:val="CommentReference"/>
         </w:rPr>
-        <w:commentReference w:id="35"/>
+        <w:commentReference w:id="101"/>
       </w:r>
       <w:r>
         <w:t xml:space="preserve">into the PO-LR model </w:t>
@@ -5974,13 +6066,13 @@
       <w:pPr>
         <w:pStyle w:val="Heading1"/>
       </w:pPr>
-      <w:bookmarkStart w:id="36" w:name="references"/>
+      <w:bookmarkStart w:id="102" w:name="references"/>
       <w:r>
         <w:lastRenderedPageBreak/>
         <w:t>References</w:t>
       </w:r>
     </w:p>
-    <w:bookmarkEnd w:id="36"/>
+    <w:bookmarkEnd w:id="102"/>
     <w:p>
       <w:r>
         <w:t xml:space="preserve">Beaudette, D.E., and J.M. Skovlin. 2015. </w:t>
@@ -6522,7 +6614,7 @@
       </w:r>
     </w:p>
   </w:comment>
-  <w:comment w:id="7" w:author="Budiman Minasny" w:date="2015-08-11T14:11:00Z" w:initials="BM">
+  <w:comment w:id="23" w:author="Skovlin, Jay - NRCS, Missoula, MT" w:date="2015-08-27T16:27:00Z" w:initials="SJ-NMM">
     <w:p>
       <w:pPr>
         <w:pStyle w:val="CommentText"/>
@@ -6534,19 +6626,38 @@
         <w:annotationRef/>
       </w:r>
       <w:r>
-        <w:t>Not sure if mid-point is the most appropriate for this?</w:t>
-      </w:r>
-    </w:p>
+        <w:t xml:space="preserve">Added this….not sure it is all that good though – need to add reference to the refs </w:t>
+      </w:r>
+      <w:r>
+        <w:t>section.</w:t>
+      </w:r>
+      <w:bookmarkStart w:id="33" w:name="_GoBack"/>
+      <w:bookmarkEnd w:id="33"/>
+    </w:p>
+  </w:comment>
+  <w:comment w:id="38" w:author="Skovlin, Jay - NRCS, Missoula, MT" w:date="2015-08-27T15:16:00Z" w:initials="SJ-NMM">
     <w:p>
       <w:pPr>
         <w:pStyle w:val="CommentText"/>
       </w:pPr>
       <w:r>
-        <w:t>Isn’t lower depth a better description?</w:t>
+        <w:rPr>
+          <w:rStyle w:val="CommentReference"/>
+        </w:rPr>
+        <w:annotationRef/>
+      </w:r>
+      <w:r>
+        <w:t>Wondering about word choice here…..would conceptual</w:t>
+      </w:r>
+      <w:r>
+        <w:t xml:space="preserve"> be better?  Struggling a little with the word synthetic.</w:t>
+      </w:r>
+      <w:r>
+        <w:t xml:space="preserve">  This might be the best word though.</w:t>
       </w:r>
     </w:p>
   </w:comment>
-  <w:comment w:id="8" w:author="Beaudette, Dylan - NRCS, Sonora, CA" w:date="2015-08-18T12:15:00Z" w:initials="BD-NSC">
+  <w:comment w:id="41" w:author="Skovlin, Jay - NRCS, Missoula, MT" w:date="2015-08-27T15:19:00Z" w:initials="SJ-NMM">
     <w:p>
       <w:pPr>
         <w:pStyle w:val="CommentText"/>
@@ -6558,29 +6669,27 @@
         <w:annotationRef/>
       </w:r>
       <w:r>
-        <w:t xml:space="preserve">Good question. I have no data to suggest that mid-point is any more useful than lower depth. However, I thought that mid-point would better accommodate the </w:t>
-      </w:r>
-      <w:r>
-        <w:t>wide</w:t>
-      </w:r>
-      <w:r>
-        <w:t xml:space="preserve"> range </w:t>
-      </w:r>
-      <w:r>
-        <w:t>in possible horizon thicknesses</w:t>
-      </w:r>
-      <w:r>
-        <w:rPr>
-          <w:i/>
-        </w:rPr>
-        <w:t xml:space="preserve"> </w:t>
-      </w:r>
-      <w:r>
-        <w:t>and describe the depth-wise ordering of horizons.</w:t>
+        <w:t xml:space="preserve">Shouldn’t the type and font be the same on the </w:t>
+      </w:r>
+      <w:proofErr w:type="spellStart"/>
+      <w:r>
+        <w:t>aqp</w:t>
+      </w:r>
+      <w:proofErr w:type="spellEnd"/>
+      <w:r>
+        <w:t xml:space="preserve"> package at the end of the above paragraph and the </w:t>
+      </w:r>
+      <w:proofErr w:type="spellStart"/>
+      <w:r>
+        <w:t>soilDB</w:t>
+      </w:r>
+      <w:proofErr w:type="spellEnd"/>
+      <w:r>
+        <w:t xml:space="preserve"> package here?</w:t>
       </w:r>
     </w:p>
   </w:comment>
-  <w:comment w:id="9" w:author="Beaudette, Dylan - NRCS, Sonora, CA" w:date="2015-08-18T12:17:00Z" w:initials="BD-NSC">
+  <w:comment w:id="51" w:author="Skovlin, Jay - NRCS, Missoula, MT" w:date="2015-08-27T15:32:00Z" w:initials="SJ-NMM">
     <w:p>
       <w:pPr>
         <w:pStyle w:val="CommentText"/>
@@ -6591,12 +6700,9 @@
         </w:rPr>
         <w:annotationRef/>
       </w:r>
-      <w:r>
-        <w:t>This would be a reference to Stephen’s chapter.</w:t>
-      </w:r>
     </w:p>
   </w:comment>
-  <w:comment w:id="11" w:author="Budiman Minasny" w:date="2015-08-11T14:04:00Z" w:initials="BM">
+  <w:comment w:id="52" w:author="Skovlin, Jay - NRCS, Missoula, MT" w:date="2015-08-27T15:34:00Z" w:initials="SJ-NMM">
     <w:p>
       <w:pPr>
         <w:pStyle w:val="CommentText"/>
@@ -6608,11 +6714,11 @@
         <w:annotationRef/>
       </w:r>
       <w:r>
-        <w:t>Is there a reason for 250 times?</w:t>
+        <w:t>Change type and font?</w:t>
       </w:r>
     </w:p>
   </w:comment>
-  <w:comment w:id="12" w:author="Beaudette, Dylan - NRCS, Sonora, CA" w:date="2015-08-18T12:17:00Z" w:initials="BD-NSC">
+  <w:comment w:id="54" w:author="Budiman Minasny" w:date="2015-08-11T14:11:00Z" w:initials="BM">
     <w:p>
       <w:pPr>
         <w:pStyle w:val="CommentText"/>
@@ -6624,27 +6730,19 @@
         <w:annotationRef/>
       </w:r>
       <w:r>
-        <w:t>It seemed like a larger number and didn’t produce results that were (visually) any different than 500 replications.</w:t>
-      </w:r>
-    </w:p>
-  </w:comment>
-  <w:comment w:id="15" w:author="Beaudette, Dylan - NRCS, Sonora, CA" w:date="2015-08-20T16:57:00Z" w:initials="BD-NSC">
+        <w:t>Not sure if mid-point is the most appropriate for this?</w:t>
+      </w:r>
+    </w:p>
     <w:p>
       <w:pPr>
         <w:pStyle w:val="CommentText"/>
       </w:pPr>
       <w:r>
-        <w:rPr>
-          <w:rStyle w:val="CommentReference"/>
-        </w:rPr>
-        <w:annotationRef/>
-      </w:r>
-      <w:r>
-        <w:t>Think of something better.</w:t>
+        <w:t>Isn’t lower depth a better description?</w:t>
       </w:r>
     </w:p>
   </w:comment>
-  <w:comment w:id="16" w:author="Budiman Minasny" w:date="2015-08-11T14:48:00Z" w:initials="BM">
+  <w:comment w:id="55" w:author="Beaudette, Dylan - NRCS, Sonora, CA" w:date="2015-08-18T12:15:00Z" w:initials="BD-NSC">
     <w:p>
       <w:pPr>
         <w:pStyle w:val="CommentText"/>
@@ -6656,11 +6754,29 @@
         <w:annotationRef/>
       </w:r>
       <w:r>
-        <w:t>To be consistent with previous notation of horizon j. and m as number of horizons, which is different from n defined below as the n slices</w:t>
+        <w:t xml:space="preserve">Good question. I have no data to suggest that mid-point is any more useful than lower depth. However, I thought that mid-point would better accommodate the </w:t>
+      </w:r>
+      <w:r>
+        <w:t>wide</w:t>
+      </w:r>
+      <w:r>
+        <w:t xml:space="preserve"> range </w:t>
+      </w:r>
+      <w:r>
+        <w:t>in possible horizon thicknesses</w:t>
+      </w:r>
+      <w:r>
+        <w:rPr>
+          <w:i/>
+        </w:rPr>
+        <w:t xml:space="preserve"> </w:t>
+      </w:r>
+      <w:r>
+        <w:t>and describe the depth-wise ordering of horizons.</w:t>
       </w:r>
     </w:p>
   </w:comment>
-  <w:comment w:id="17" w:author="Beaudette, Dylan - NRCS, Sonora, CA" w:date="2015-08-18T12:19:00Z" w:initials="BD-NSC">
+  <w:comment w:id="56" w:author="Skovlin, Jay - NRCS, Missoula, MT" w:date="2015-08-27T15:32:00Z" w:initials="SJ-NMM">
     <w:p>
       <w:pPr>
         <w:pStyle w:val="CommentText"/>
@@ -6671,29 +6787,17 @@
         </w:rPr>
         <w:annotationRef/>
       </w:r>
-      <w:r>
-        <w:rPr>
-          <w:rStyle w:val="CommentReference"/>
-        </w:rPr>
-        <w:t>I don’t think that this helps with readability. It is important that “n” be the number of GHL, and “</w:t>
-      </w:r>
-      <w:proofErr w:type="spellStart"/>
-      <w:r>
-        <w:rPr>
-          <w:rStyle w:val="CommentReference"/>
-        </w:rPr>
-        <w:t>i</w:t>
-      </w:r>
-      <w:proofErr w:type="spellEnd"/>
-      <w:r>
-        <w:rPr>
-          <w:rStyle w:val="CommentReference"/>
-        </w:rPr>
-        <w:t>” is a single GHL.</w:t>
+      <w:proofErr w:type="gramStart"/>
+      <w:r>
+        <w:t>expert</w:t>
+      </w:r>
+      <w:proofErr w:type="gramEnd"/>
+      <w:r>
+        <w:t xml:space="preserve"> knowledge or local knowledge</w:t>
       </w:r>
     </w:p>
   </w:comment>
-  <w:comment w:id="18" w:author="Budiman Minasny" w:date="2015-08-11T14:35:00Z" w:initials="BM">
+  <w:comment w:id="57" w:author="Beaudette, Dylan - NRCS, Sonora, CA" w:date="2015-08-18T12:17:00Z" w:initials="BD-NSC">
     <w:p>
       <w:pPr>
         <w:pStyle w:val="CommentText"/>
@@ -6705,23 +6809,11 @@
         <w:annotationRef/>
       </w:r>
       <w:r>
-        <w:t xml:space="preserve">Entropy is not a measure of uncertainty. It is a measure of how variable is the </w:t>
-      </w:r>
-      <w:r>
-        <w:t>probability</w:t>
-      </w:r>
-      <w:r>
-        <w:t xml:space="preserve"> or overlaps</w:t>
-      </w:r>
-      <w:r>
-        <w:t>.</w:t>
-      </w:r>
-      <w:r>
-        <w:t xml:space="preserve"> The model is still correct if it predicts a range of probabilities at a transition horizons.</w:t>
+        <w:t>This would be a reference to Stephen’s chapter.</w:t>
       </w:r>
     </w:p>
   </w:comment>
-  <w:comment w:id="19" w:author="Beaudette, Dylan - NRCS, Sonora, CA" w:date="2015-08-18T12:28:00Z" w:initials="BD-NSC">
+  <w:comment w:id="59" w:author="Skovlin, Jay - NRCS, Missoula, MT" w:date="2015-08-27T15:33:00Z" w:initials="SJ-NMM">
     <w:p>
       <w:pPr>
         <w:pStyle w:val="CommentText"/>
@@ -6732,15 +6824,17 @@
         </w:rPr>
         <w:annotationRef/>
       </w:r>
-      <w:r>
-        <w:rPr>
-          <w:rStyle w:val="CommentReference"/>
-        </w:rPr>
-        <w:t>OK. Uncertainty and model accuracy aren’t really the same thing. I agree that the model may be “correct” in generating high-entropy predictions over depth intervals containing transitional horizons. Are you requesting that we change something?</w:t>
+      <w:proofErr w:type="gramStart"/>
+      <w:r>
+        <w:t>program</w:t>
+      </w:r>
+      <w:proofErr w:type="gramEnd"/>
+      <w:r>
+        <w:t>?</w:t>
       </w:r>
     </w:p>
   </w:comment>
-  <w:comment w:id="22" w:author="Budiman Minasny" w:date="2015-08-11T14:07:00Z" w:initials="BM">
+  <w:comment w:id="63" w:author="Skovlin, Jay - NRCS, Missoula, MT" w:date="2015-08-27T15:36:00Z" w:initials="SJ-NMM">
     <w:p>
       <w:pPr>
         <w:pStyle w:val="CommentText"/>
@@ -6752,11 +6846,11 @@
         <w:annotationRef/>
       </w:r>
       <w:r>
-        <w:t>Not sure mid depth is most appropriate for this. Isn’t lower boundary more appropriate?</w:t>
+        <w:t>Mentions 63 for the total collection earlier in the paper.</w:t>
       </w:r>
     </w:p>
   </w:comment>
-  <w:comment w:id="23" w:author="Beaudette, Dylan - NRCS, Sonora, CA" w:date="2015-08-18T12:31:00Z" w:initials="BD-NSC">
+  <w:comment w:id="66" w:author="Budiman Minasny" w:date="2015-08-11T14:04:00Z" w:initials="BM">
     <w:p>
       <w:pPr>
         <w:pStyle w:val="CommentText"/>
@@ -6768,11 +6862,11 @@
         <w:annotationRef/>
       </w:r>
       <w:r>
-        <w:t>Pick your favorite, I thought that mid-point was a good compromise between vertical position and horizon thickness.</w:t>
+        <w:t>Is there a reason for 250 times?</w:t>
       </w:r>
     </w:p>
   </w:comment>
-  <w:comment w:id="24" w:author="Beaudette, Dylan - NRCS, Sonora, CA" w:date="2015-08-21T09:00:00Z" w:initials="BD-NSC">
+  <w:comment w:id="67" w:author="Beaudette, Dylan - NRCS, Sonora, CA" w:date="2015-08-18T12:17:00Z" w:initials="BD-NSC">
     <w:p>
       <w:pPr>
         <w:pStyle w:val="CommentText"/>
@@ -6784,11 +6878,11 @@
         <w:annotationRef/>
       </w:r>
       <w:r>
-        <w:t>We need to add a bit more detail here, once sentence isn’t enough…</w:t>
+        <w:t>It seemed like a larger number and didn’t produce results that were (visually) any different than 500 replications.</w:t>
       </w:r>
     </w:p>
   </w:comment>
-  <w:comment w:id="27" w:author="Budiman Minasny" w:date="2015-08-11T14:17:00Z" w:initials="BM">
+  <w:comment w:id="70" w:author="Beaudette, Dylan - NRCS, Sonora, CA" w:date="2015-08-20T16:57:00Z" w:initials="BD-NSC">
     <w:p>
       <w:pPr>
         <w:pStyle w:val="CommentText"/>
@@ -6800,19 +6894,11 @@
         <w:annotationRef/>
       </w:r>
       <w:r>
-        <w:t xml:space="preserve">This is </w:t>
-      </w:r>
-      <w:proofErr w:type="gramStart"/>
-      <w:r>
-        <w:t>more  of</w:t>
-      </w:r>
-      <w:proofErr w:type="gramEnd"/>
-      <w:r>
-        <w:t xml:space="preserve"> the uncertainty of the model rather than Shannon’s entropy</w:t>
+        <w:t>Think of something better.</w:t>
       </w:r>
     </w:p>
   </w:comment>
-  <w:comment w:id="28" w:author="Beaudette, Dylan - NRCS, Sonora, CA" w:date="2015-08-18T12:40:00Z" w:initials="BD-NSC">
+  <w:comment w:id="71" w:author="Skovlin, Jay - NRCS, Missoula, MT" w:date="2015-08-27T15:38:00Z" w:initials="SJ-NMM">
     <w:p>
       <w:pPr>
         <w:pStyle w:val="CommentText"/>
@@ -6824,29 +6910,19 @@
         <w:annotationRef/>
       </w:r>
       <w:r>
-        <w:t>I don’t understand this comment.</w:t>
-      </w:r>
-    </w:p>
-  </w:comment>
-  <w:comment w:id="31" w:author="Budiman Minasny" w:date="2015-08-11T14:19:00Z" w:initials="BM">
+        <w:t>Model Assessment or something…..</w:t>
+      </w:r>
+    </w:p>
     <w:p>
       <w:pPr>
         <w:pStyle w:val="CommentText"/>
       </w:pPr>
-      <w:bookmarkStart w:id="33" w:name="_GoBack"/>
-      <w:bookmarkEnd w:id="33"/>
-      <w:r>
-        <w:rPr>
-          <w:rStyle w:val="CommentReference"/>
-        </w:rPr>
-        <w:annotationRef/>
-      </w:r>
-      <w:r>
-        <w:t>Can we attached an upper and lower limit of this boundaries based on the probabilities?</w:t>
+      <w:r>
+        <w:t>Comparison of Empirical versus Modelled Probabilities</w:t>
       </w:r>
     </w:p>
   </w:comment>
-  <w:comment w:id="32" w:author="Beaudette, Dylan - NRCS, Sonora, CA" w:date="2015-08-18T12:40:00Z" w:initials="BD-NSC">
+  <w:comment w:id="72" w:author="Budiman Minasny" w:date="2015-08-11T14:48:00Z" w:initials="BM">
     <w:p>
       <w:pPr>
         <w:pStyle w:val="CommentText"/>
@@ -6858,14 +6934,11 @@
         <w:annotationRef/>
       </w:r>
       <w:r>
-        <w:rPr>
-          <w:rStyle w:val="CommentReference"/>
-        </w:rPr>
-        <w:t>Not possible with “empirical probabilities”, possible with iterative re-fitting of PO-LR. I will try to add to Table 2 from existing data that used to be in the HTML version of this document.</w:t>
+        <w:t>To be consistent with previous notation of horizon j. and m as number of horizons, which is different from n defined below as the n slices</w:t>
       </w:r>
     </w:p>
   </w:comment>
-  <w:comment w:id="34" w:author="Budiman Minasny" w:date="2015-08-11T14:30:00Z" w:initials="BM">
+  <w:comment w:id="73" w:author="Beaudette, Dylan - NRCS, Sonora, CA" w:date="2015-08-18T12:19:00Z" w:initials="BD-NSC">
     <w:p>
       <w:pPr>
         <w:pStyle w:val="CommentText"/>
@@ -6877,11 +6950,327 @@
         <w:annotationRef/>
       </w:r>
       <w:r>
+        <w:rPr>
+          <w:rStyle w:val="CommentReference"/>
+        </w:rPr>
+        <w:t>I don’t think that this helps with readability. It is important that “n” be the number of GHL, and “</w:t>
+      </w:r>
+      <w:proofErr w:type="spellStart"/>
+      <w:r>
+        <w:rPr>
+          <w:rStyle w:val="CommentReference"/>
+        </w:rPr>
+        <w:t>i</w:t>
+      </w:r>
+      <w:proofErr w:type="spellEnd"/>
+      <w:r>
+        <w:rPr>
+          <w:rStyle w:val="CommentReference"/>
+        </w:rPr>
+        <w:t>” is a single GHL.</w:t>
+      </w:r>
+    </w:p>
+  </w:comment>
+  <w:comment w:id="74" w:author="Budiman Minasny" w:date="2015-08-11T14:35:00Z" w:initials="BM">
+    <w:p>
+      <w:pPr>
+        <w:pStyle w:val="CommentText"/>
+      </w:pPr>
+      <w:r>
+        <w:rPr>
+          <w:rStyle w:val="CommentReference"/>
+        </w:rPr>
+        <w:annotationRef/>
+      </w:r>
+      <w:r>
+        <w:t xml:space="preserve">Entropy is not a measure of uncertainty. It is a measure of how variable is the </w:t>
+      </w:r>
+      <w:r>
+        <w:t>probability</w:t>
+      </w:r>
+      <w:r>
+        <w:t xml:space="preserve"> or overlaps</w:t>
+      </w:r>
+      <w:r>
+        <w:t>.</w:t>
+      </w:r>
+      <w:r>
+        <w:t xml:space="preserve"> The model is still correct if it predicts a range of probabilities at a transition horizons.</w:t>
+      </w:r>
+    </w:p>
+  </w:comment>
+  <w:comment w:id="75" w:author="Beaudette, Dylan - NRCS, Sonora, CA" w:date="2015-08-18T12:28:00Z" w:initials="BD-NSC">
+    <w:p>
+      <w:pPr>
+        <w:pStyle w:val="CommentText"/>
+      </w:pPr>
+      <w:r>
+        <w:rPr>
+          <w:rStyle w:val="CommentReference"/>
+        </w:rPr>
+        <w:annotationRef/>
+      </w:r>
+      <w:r>
+        <w:rPr>
+          <w:rStyle w:val="CommentReference"/>
+        </w:rPr>
+        <w:t>OK. Uncertainty and model accuracy aren’t really the same thing. I agree that the model may be “correct” in generating high-entropy predictions over depth intervals containing transitional horizons. Are you requesting that we change something?</w:t>
+      </w:r>
+    </w:p>
+  </w:comment>
+  <w:comment w:id="79" w:author="Skovlin, Jay - NRCS, Missoula, MT" w:date="2015-08-27T15:49:00Z" w:initials="SJ-NMM">
+    <w:p>
+      <w:pPr>
+        <w:pStyle w:val="CommentText"/>
+      </w:pPr>
+      <w:r>
+        <w:rPr>
+          <w:rStyle w:val="CommentReference"/>
+        </w:rPr>
+        <w:annotationRef/>
+      </w:r>
+      <w:r>
+        <w:t>Explain gap in depth range between Cr and R horizons?  Fairly continuous otherwise…… Is it possibly because not all Cr horizons were excavated until an R horizon was met.</w:t>
+      </w:r>
+    </w:p>
+  </w:comment>
+  <w:comment w:id="78" w:author="Skovlin, Jay - NRCS, Missoula, MT" w:date="2015-08-27T15:48:00Z" w:initials="SJ-NMM">
+    <w:p>
+      <w:pPr>
+        <w:pStyle w:val="CommentText"/>
+      </w:pPr>
+      <w:r>
+        <w:rPr>
+          <w:rStyle w:val="CommentReference"/>
+        </w:rPr>
+        <w:annotationRef/>
+      </w:r>
+      <w:r>
+        <w:t>Do we need the outlier dots on this plot</w:t>
+      </w:r>
+      <w:r>
+        <w:t>?  S</w:t>
+      </w:r>
+      <w:r>
+        <w:t xml:space="preserve">eems </w:t>
+      </w:r>
+      <w:r>
+        <w:t>like it just adds a little noise to it……</w:t>
+      </w:r>
+    </w:p>
+  </w:comment>
+  <w:comment w:id="80" w:author="Budiman Minasny" w:date="2015-08-11T14:07:00Z" w:initials="BM">
+    <w:p>
+      <w:pPr>
+        <w:pStyle w:val="CommentText"/>
+      </w:pPr>
+      <w:r>
+        <w:rPr>
+          <w:rStyle w:val="CommentReference"/>
+        </w:rPr>
+        <w:annotationRef/>
+      </w:r>
+      <w:r>
+        <w:t>Not sure mid depth is most appropriate for this. Isn’t lower boundary more appropriate?</w:t>
+      </w:r>
+    </w:p>
+  </w:comment>
+  <w:comment w:id="81" w:author="Beaudette, Dylan - NRCS, Sonora, CA" w:date="2015-08-18T12:31:00Z" w:initials="BD-NSC">
+    <w:p>
+      <w:pPr>
+        <w:pStyle w:val="CommentText"/>
+      </w:pPr>
+      <w:r>
+        <w:rPr>
+          <w:rStyle w:val="CommentReference"/>
+        </w:rPr>
+        <w:annotationRef/>
+      </w:r>
+      <w:r>
+        <w:t>Pick your favorite, I thought that mid-point was a good compromise between vertical position and horizon thickness.</w:t>
+      </w:r>
+    </w:p>
+  </w:comment>
+  <w:comment w:id="82" w:author="Beaudette, Dylan - NRCS, Sonora, CA" w:date="2015-08-21T09:00:00Z" w:initials="BD-NSC">
+    <w:p>
+      <w:pPr>
+        <w:pStyle w:val="CommentText"/>
+      </w:pPr>
+      <w:r>
+        <w:rPr>
+          <w:rStyle w:val="CommentReference"/>
+        </w:rPr>
+        <w:annotationRef/>
+      </w:r>
+      <w:r>
+        <w:t>We need to add a bit more detail here, once sentence isn’t enough…</w:t>
+      </w:r>
+    </w:p>
+  </w:comment>
+  <w:comment w:id="90" w:author="Skovlin, Jay - NRCS, Missoula, MT" w:date="2015-08-27T15:54:00Z" w:initials="SJ-NMM">
+    <w:p>
+      <w:pPr>
+        <w:pStyle w:val="CommentText"/>
+      </w:pPr>
+      <w:r>
+        <w:rPr>
+          <w:rStyle w:val="CommentReference"/>
+        </w:rPr>
+        <w:annotationRef/>
+      </w:r>
+      <w:r>
+        <w:t>What is this acronym? Not sure what RCS basis functions are?</w:t>
+      </w:r>
+    </w:p>
+  </w:comment>
+  <w:comment w:id="91" w:author="Budiman Minasny" w:date="2015-08-11T14:17:00Z" w:initials="BM">
+    <w:p>
+      <w:pPr>
+        <w:pStyle w:val="CommentText"/>
+      </w:pPr>
+      <w:r>
+        <w:rPr>
+          <w:rStyle w:val="CommentReference"/>
+        </w:rPr>
+        <w:annotationRef/>
+      </w:r>
+      <w:r>
+        <w:t xml:space="preserve">This is </w:t>
+      </w:r>
+      <w:proofErr w:type="gramStart"/>
+      <w:r>
+        <w:t>more  of</w:t>
+      </w:r>
+      <w:proofErr w:type="gramEnd"/>
+      <w:r>
+        <w:t xml:space="preserve"> the uncertainty of the model rather than Shannon’s entropy</w:t>
+      </w:r>
+    </w:p>
+  </w:comment>
+  <w:comment w:id="92" w:author="Beaudette, Dylan - NRCS, Sonora, CA" w:date="2015-08-18T12:40:00Z" w:initials="BD-NSC">
+    <w:p>
+      <w:pPr>
+        <w:pStyle w:val="CommentText"/>
+      </w:pPr>
+      <w:r>
+        <w:rPr>
+          <w:rStyle w:val="CommentReference"/>
+        </w:rPr>
+        <w:annotationRef/>
+      </w:r>
+      <w:r>
+        <w:t>I don’t understand this comment.</w:t>
+      </w:r>
+    </w:p>
+  </w:comment>
+  <w:comment w:id="95" w:author="Skovlin, Jay - NRCS, Missoula, MT" w:date="2015-08-27T15:56:00Z" w:initials="SJ-NMM">
+    <w:p>
+      <w:pPr>
+        <w:pStyle w:val="CommentText"/>
+      </w:pPr>
+      <w:r>
+        <w:rPr>
+          <w:rStyle w:val="CommentReference"/>
+        </w:rPr>
+        <w:annotationRef/>
+      </w:r>
+      <w:r>
+        <w:t xml:space="preserve">Looking at the table below </w:t>
+      </w:r>
+      <w:r>
+        <w:t xml:space="preserve">(Table 2) </w:t>
+      </w:r>
+      <w:r>
+        <w:t>this should actually read ‘Bt2 and Bt3’ horizons</w:t>
+      </w:r>
+    </w:p>
+  </w:comment>
+  <w:comment w:id="96" w:author="Budiman Minasny" w:date="2015-08-11T14:19:00Z" w:initials="BM">
+    <w:p>
+      <w:pPr>
+        <w:pStyle w:val="CommentText"/>
+      </w:pPr>
+      <w:r>
+        <w:rPr>
+          <w:rStyle w:val="CommentReference"/>
+        </w:rPr>
+        <w:annotationRef/>
+      </w:r>
+      <w:r>
+        <w:t>Can we attached an upper and lower limit of this boundaries based on the probabilities?</w:t>
+      </w:r>
+    </w:p>
+  </w:comment>
+  <w:comment w:id="97" w:author="Beaudette, Dylan - NRCS, Sonora, CA" w:date="2015-08-18T12:40:00Z" w:initials="BD-NSC">
+    <w:p>
+      <w:pPr>
+        <w:pStyle w:val="CommentText"/>
+      </w:pPr>
+      <w:r>
+        <w:rPr>
+          <w:rStyle w:val="CommentReference"/>
+        </w:rPr>
+        <w:annotationRef/>
+      </w:r>
+      <w:r>
+        <w:rPr>
+          <w:rStyle w:val="CommentReference"/>
+        </w:rPr>
+        <w:t>Not possible with “empirical probabilities”, possible with iterative re-fitting of PO-LR. I will try to add to Table 2 from existing data that used to be in the HTML version of this document.</w:t>
+      </w:r>
+    </w:p>
+  </w:comment>
+  <w:comment w:id="98" w:author="Skovlin, Jay - NRCS, Missoula, MT" w:date="2015-08-27T15:58:00Z" w:initials="SJ-NMM">
+    <w:p>
+      <w:pPr>
+        <w:pStyle w:val="CommentText"/>
+      </w:pPr>
+      <w:r>
+        <w:rPr>
+          <w:rStyle w:val="CommentReference"/>
+        </w:rPr>
+        <w:annotationRef/>
+      </w:r>
+      <w:r>
+        <w:t>Probably don’t need to qualify this….and just use ‘an approach’</w:t>
+      </w:r>
+    </w:p>
+  </w:comment>
+  <w:comment w:id="99" w:author="Skovlin, Jay - NRCS, Missoula, MT" w:date="2015-08-27T15:57:00Z" w:initials="SJ-NMM">
+    <w:p>
+      <w:pPr>
+        <w:pStyle w:val="CommentText"/>
+      </w:pPr>
+      <w:r>
+        <w:rPr>
+          <w:rStyle w:val="CommentReference"/>
+        </w:rPr>
+        <w:annotationRef/>
+      </w:r>
+      <w:proofErr w:type="gramStart"/>
+      <w:r>
+        <w:t>progress</w:t>
+      </w:r>
+      <w:proofErr w:type="gramEnd"/>
+    </w:p>
+  </w:comment>
+  <w:comment w:id="100" w:author="Budiman Minasny" w:date="2015-08-11T14:30:00Z" w:initials="BM">
+    <w:p>
+      <w:pPr>
+        <w:pStyle w:val="CommentText"/>
+      </w:pPr>
+      <w:r>
+        <w:rPr>
+          <w:rStyle w:val="CommentReference"/>
+        </w:rPr>
+        <w:annotationRef/>
+      </w:r>
+      <w:r>
         <w:t>What do you mean? Spatial correlation?</w:t>
       </w:r>
     </w:p>
   </w:comment>
-  <w:comment w:id="35" w:author="Beaudette, Dylan - NRCS, Sonora, CA" w:date="2015-08-18T13:02:00Z" w:initials="BD-NSC">
+  <w:comment w:id="101" w:author="Beaudette, Dylan - NRCS, Sonora, CA" w:date="2015-08-18T13:02:00Z" w:initials="BD-NSC">
     <w:p>
       <w:pPr>
         <w:pStyle w:val="CommentText"/>
@@ -6912,23 +7301,38 @@
 <w15:commentsEx xmlns:wpc="http://schemas.microsoft.com/office/word/2010/wordprocessingCanvas" xmlns:mc="http://schemas.openxmlformats.org/markup-compatibility/2006" xmlns:o="urn:schemas-microsoft-com:office:office" xmlns:r="http://schemas.openxmlformats.org/officeDocument/2006/relationships" xmlns:m="http://schemas.openxmlformats.org/officeDocument/2006/math" xmlns:v="urn:schemas-microsoft-com:vml" xmlns:wp14="http://schemas.microsoft.com/office/word/2010/wordprocessingDrawing" xmlns:wp="http://schemas.openxmlformats.org/drawingml/2006/wordprocessingDrawing" xmlns:w10="urn:schemas-microsoft-com:office:word" xmlns:w="http://schemas.openxmlformats.org/wordprocessingml/2006/main" xmlns:w14="http://schemas.microsoft.com/office/word/2010/wordml" xmlns:w15="http://schemas.microsoft.com/office/word/2012/wordml" xmlns:wpg="http://schemas.microsoft.com/office/word/2010/wordprocessingGroup" xmlns:wpi="http://schemas.microsoft.com/office/word/2010/wordprocessingInk" xmlns:wne="http://schemas.microsoft.com/office/word/2006/wordml" xmlns:wps="http://schemas.microsoft.com/office/word/2010/wordprocessingShape" mc:Ignorable="w14 w15 wp14">
   <w15:commentEx w15:paraId="5A0D8245" w15:done="0"/>
   <w15:commentEx w15:paraId="7B7AA909" w15:paraIdParent="5A0D8245" w15:done="0"/>
+  <w15:commentEx w15:paraId="79C9C3FF" w15:done="0"/>
+  <w15:commentEx w15:paraId="1B37A3F0" w15:done="0"/>
+  <w15:commentEx w15:paraId="40F1722E" w15:done="0"/>
+  <w15:commentEx w15:paraId="0C506E7D" w15:done="0"/>
+  <w15:commentEx w15:paraId="1452E763" w15:done="0"/>
   <w15:commentEx w15:paraId="5E959952" w15:done="0"/>
   <w15:commentEx w15:paraId="118D13D4" w15:paraIdParent="5E959952" w15:done="0"/>
+  <w15:commentEx w15:paraId="02B2CB80" w15:done="0"/>
   <w15:commentEx w15:paraId="18AEF60A" w15:done="0"/>
+  <w15:commentEx w15:paraId="68A540D0" w15:done="0"/>
+  <w15:commentEx w15:paraId="5205EC1A" w15:done="0"/>
   <w15:commentEx w15:paraId="2C27C9A4" w15:done="0"/>
   <w15:commentEx w15:paraId="5EF14C28" w15:paraIdParent="2C27C9A4" w15:done="0"/>
   <w15:commentEx w15:paraId="6C86CD8A" w15:done="0"/>
+  <w15:commentEx w15:paraId="658FB682" w15:done="0"/>
   <w15:commentEx w15:paraId="0D6F63CF" w15:done="0"/>
   <w15:commentEx w15:paraId="779BD61D" w15:paraIdParent="0D6F63CF" w15:done="0"/>
   <w15:commentEx w15:paraId="0554BDC4" w15:done="0"/>
   <w15:commentEx w15:paraId="02EB31EB" w15:paraIdParent="0554BDC4" w15:done="0"/>
+  <w15:commentEx w15:paraId="1CDDA1C9" w15:done="0"/>
+  <w15:commentEx w15:paraId="6D7DB75C" w15:done="0"/>
   <w15:commentEx w15:paraId="1F00B935" w15:done="0"/>
   <w15:commentEx w15:paraId="69D6C971" w15:paraIdParent="1F00B935" w15:done="0"/>
   <w15:commentEx w15:paraId="02E165B4" w15:done="0"/>
+  <w15:commentEx w15:paraId="54402AA9" w15:done="0"/>
   <w15:commentEx w15:paraId="6F647F4E" w15:done="0"/>
   <w15:commentEx w15:paraId="0AAEFC59" w15:paraIdParent="6F647F4E" w15:done="0"/>
+  <w15:commentEx w15:paraId="00E30024" w15:done="0"/>
   <w15:commentEx w15:paraId="7D74C6A6" w15:done="0"/>
   <w15:commentEx w15:paraId="6BBA6603" w15:paraIdParent="7D74C6A6" w15:done="0"/>
+  <w15:commentEx w15:paraId="059565E6" w15:done="0"/>
+  <w15:commentEx w15:paraId="1E14A457" w15:done="0"/>
   <w15:commentEx w15:paraId="03F5BD21" w15:done="0"/>
   <w15:commentEx w15:paraId="5263FFB8" w15:paraIdParent="03F5BD21" w15:done="0"/>
 </w15:commentsEx>
@@ -7142,6 +7546,9 @@
 <w15:people xmlns:wpc="http://schemas.microsoft.com/office/word/2010/wordprocessingCanvas" xmlns:mc="http://schemas.openxmlformats.org/markup-compatibility/2006" xmlns:o="urn:schemas-microsoft-com:office:office" xmlns:r="http://schemas.openxmlformats.org/officeDocument/2006/relationships" xmlns:m="http://schemas.openxmlformats.org/officeDocument/2006/math" xmlns:v="urn:schemas-microsoft-com:vml" xmlns:wp14="http://schemas.microsoft.com/office/word/2010/wordprocessingDrawing" xmlns:wp="http://schemas.openxmlformats.org/drawingml/2006/wordprocessingDrawing" xmlns:w10="urn:schemas-microsoft-com:office:word" xmlns:w="http://schemas.openxmlformats.org/wordprocessingml/2006/main" xmlns:w14="http://schemas.microsoft.com/office/word/2010/wordml" xmlns:w15="http://schemas.microsoft.com/office/word/2012/wordml" xmlns:wpg="http://schemas.microsoft.com/office/word/2010/wordprocessingGroup" xmlns:wpi="http://schemas.microsoft.com/office/word/2010/wordprocessingInk" xmlns:wne="http://schemas.microsoft.com/office/word/2006/wordml" xmlns:wps="http://schemas.microsoft.com/office/word/2010/wordprocessingShape" mc:Ignorable="w14 w15 wp14">
   <w15:person w15:author="Beaudette, Dylan - NRCS, Sonora, CA">
     <w15:presenceInfo w15:providerId="AD" w15:userId="S-1-5-21-2443529608-3098792306-3041422421-115695"/>
+  </w15:person>
+  <w15:person w15:author="Skovlin, Jay - NRCS, Missoula, MT">
+    <w15:presenceInfo w15:providerId="AD" w15:userId="S-1-5-21-2443529608-3098792306-3041422421-106526"/>
   </w15:person>
 </w15:people>
 </file>

</xml_diff>

<commit_message>
applying jays comments / edits. added code to generate press-ready figures as PDF
</commit_message>
<xml_diff>
--- a/hz-prob-chapter/hz-prob-chapter-final.docx
+++ b/hz-prob-chapter/hz-prob-chapter-final.docx
@@ -78,11 +78,9 @@
       <w:r>
         <w:t xml:space="preserve">soil properties, interpretations, and limitations that </w:t>
       </w:r>
-      <w:ins w:id="3" w:author="Skovlin, Jay - NRCS, Missoula, MT" w:date="2015-08-27T14:38:00Z">
-        <w:r>
-          <w:t xml:space="preserve">are </w:t>
-        </w:r>
-      </w:ins>
+      <w:r>
+        <w:t xml:space="preserve">are </w:t>
+      </w:r>
       <w:r>
         <w:t xml:space="preserve">derived from </w:t>
       </w:r>
@@ -101,32 +99,14 @@
       <w:r>
         <w:t xml:space="preserve"> representation of horizonation (e.g. genetic or functional horizon designation and depth) is typically difficult to construct. Variation in horizon designation </w:t>
       </w:r>
-      <w:ins w:id="4" w:author="Skovlin, Jay - NRCS, Missoula, MT" w:date="2015-08-27T14:54:00Z">
-        <w:r>
-          <w:t>use</w:t>
-        </w:r>
-        <w:r>
-          <w:t xml:space="preserve"> </w:t>
-        </w:r>
-      </w:ins>
-      <w:r>
-        <w:t xml:space="preserve">among </w:t>
-      </w:r>
-      <w:del w:id="5" w:author="Skovlin, Jay - NRCS, Missoula, MT" w:date="2015-08-27T15:07:00Z">
-        <w:r>
-          <w:delText xml:space="preserve">different </w:delText>
-        </w:r>
-      </w:del>
-      <w:r>
-        <w:t xml:space="preserve">soil scientists and different soil description systems, changes in horizon designation standards over time, variable depths at which horizons occur, and the </w:t>
-      </w:r>
-      <w:del w:id="6" w:author="Skovlin, Jay - NRCS, Missoula, MT" w:date="2015-08-27T14:58:00Z">
-        <w:r>
-          <w:delText xml:space="preserve">various </w:delText>
-        </w:r>
-      </w:del>
-      <w:r>
-        <w:t>uncertainties associated with these are all factors that complicate the process of delivering an aggregate</w:t>
+      <w:r>
+        <w:t>use</w:t>
+      </w:r>
+      <w:r>
+        <w:t xml:space="preserve"> </w:t>
+      </w:r>
+      <w:r>
+        <w:t>among soil scientists and different soil description systems, changes in horizon designation standards over time, variable depths at which horizons occur, and the uncertainties associated with these are all factors that complicate the process of delivering an aggregate</w:t>
       </w:r>
       <w:r>
         <w:t>d</w:t>
@@ -151,12 +131,12 @@
       <w:pPr>
         <w:pStyle w:val="Heading1"/>
       </w:pPr>
-      <w:bookmarkStart w:id="7" w:name="introduction"/>
+      <w:bookmarkStart w:id="3" w:name="introduction"/>
       <w:r>
         <w:t>Introduction</w:t>
       </w:r>
     </w:p>
-    <w:bookmarkEnd w:id="7"/>
+    <w:bookmarkEnd w:id="3"/>
     <w:p>
       <w:r>
         <w:t xml:space="preserve">Published soil survey reports typically describe soils in terms of </w:t>
@@ -235,296 +215,138 @@
       <w:r>
         <w:t xml:space="preserve">This complex combination of variability in morphologic horizon designation and depths is rarely acknowledged </w:t>
       </w:r>
-      <w:ins w:id="8" w:author="Skovlin, Jay - NRCS, Missoula, MT" w:date="2015-08-27T15:09:00Z">
-        <w:r>
-          <w:t xml:space="preserve">from a numerical standpoint </w:t>
-        </w:r>
-      </w:ins>
+      <w:r>
+        <w:t xml:space="preserve">from a numerical standpoint </w:t>
+      </w:r>
       <w:r>
         <w:t xml:space="preserve">at the </w:t>
       </w:r>
-      <w:ins w:id="9" w:author="Skovlin, Jay - NRCS, Missoula, MT" w:date="2015-08-27T15:09:00Z">
-        <w:r>
-          <w:t xml:space="preserve">soil </w:t>
-        </w:r>
-      </w:ins>
+      <w:r>
+        <w:t xml:space="preserve">soil </w:t>
+      </w:r>
       <w:r>
         <w:t xml:space="preserve">series or </w:t>
       </w:r>
-      <w:ins w:id="10" w:author="Skovlin, Jay - NRCS, Missoula, MT" w:date="2015-08-27T15:09:00Z">
-        <w:r>
-          <w:t xml:space="preserve">soil </w:t>
-        </w:r>
-      </w:ins>
+      <w:r>
+        <w:t xml:space="preserve">soil </w:t>
+      </w:r>
       <w:r>
         <w:t>component level</w:t>
       </w:r>
-      <w:ins w:id="11" w:author="Skovlin, Jay - NRCS, Missoula, MT" w:date="2015-08-27T15:09:00Z">
-        <w:r>
-          <w:t>.</w:t>
-        </w:r>
-      </w:ins>
-      <w:del w:id="12" w:author="Skovlin, Jay - NRCS, Missoula, MT" w:date="2015-08-27T15:09:00Z">
-        <w:r>
-          <w:delText>:</w:delText>
-        </w:r>
-      </w:del>
-      <w:ins w:id="13" w:author="Skovlin, Jay - NRCS, Missoula, MT" w:date="2015-08-27T15:09:00Z">
-        <w:r>
-          <w:t xml:space="preserve"> </w:t>
-        </w:r>
-      </w:ins>
-      <w:del w:id="14" w:author="Skovlin, Jay - NRCS, Missoula, MT" w:date="2015-08-27T15:09:00Z">
-        <w:r>
-          <w:delText xml:space="preserve"> </w:delText>
-        </w:r>
-      </w:del>
-      <w:ins w:id="15" w:author="Skovlin, Jay - NRCS, Missoula, MT" w:date="2015-08-27T15:09:00Z">
-        <w:r>
-          <w:t>B</w:t>
-        </w:r>
-      </w:ins>
-      <w:del w:id="16" w:author="Skovlin, Jay - NRCS, Missoula, MT" w:date="2015-08-27T15:09:00Z">
-        <w:r>
-          <w:delText>b</w:delText>
-        </w:r>
-      </w:del>
-      <w:r>
-        <w:t>oundaries between horizons, expressed as horizon depths, are generally considered as "crisp" numbers, while in actuality they represent "fuzzy" numbers due to</w:t>
-      </w:r>
-      <w:del w:id="17" w:author="Skovlin, Jay - NRCS, Missoula, MT" w:date="2015-08-27T15:01:00Z">
-        <w:r>
-          <w:delText xml:space="preserve"> the</w:delText>
-        </w:r>
-      </w:del>
-      <w:r>
-        <w:t xml:space="preserve"> varying distinctness of the horizon boundaries and how abruptly characteristics change at horizon boundaries.</w:t>
+      <w:r>
+        <w:t>. B</w:t>
+      </w:r>
+      <w:r>
+        <w:t>oundaries between horizons, expressed as horizon depths, are generally considered as "crisp" numbers, while in actuality they represent "fuzzy" numbers due to varying distinctness of the horizon boundaries and how abruptly characteristics change at horizon boundaries.</w:t>
       </w:r>
     </w:p>
     <w:p>
       <w:r>
         <w:t>Soil profiles and their corresponding soil horizons represent a record of soil formation and encapsulate significant information about soil morphology. Although new tools and technologies may make continuous-depth measurements of soils possible, horizon designation</w:t>
       </w:r>
-      <w:ins w:id="18" w:author="Skovlin, Jay - NRCS, Missoula, MT" w:date="2015-08-27T15:10:00Z">
-        <w:r>
-          <w:t xml:space="preserve"> nomenclature</w:t>
-        </w:r>
-      </w:ins>
-      <w:del w:id="19" w:author="Skovlin, Jay - NRCS, Missoula, MT" w:date="2015-08-27T15:10:00Z">
-        <w:r>
-          <w:delText>s</w:delText>
-        </w:r>
-      </w:del>
+      <w:r>
+        <w:t xml:space="preserve"> nomenclature</w:t>
+      </w:r>
       <w:r>
         <w:t xml:space="preserve">, </w:t>
       </w:r>
-      <w:del w:id="20" w:author="Skovlin, Jay - NRCS, Missoula, MT" w:date="2015-08-27T15:10:00Z">
-        <w:r>
-          <w:delText xml:space="preserve">have </w:delText>
-        </w:r>
-      </w:del>
-      <w:ins w:id="21" w:author="Skovlin, Jay - NRCS, Missoula, MT" w:date="2015-08-27T15:10:00Z">
-        <w:r>
-          <w:t>ha</w:t>
-        </w:r>
-        <w:r>
-          <w:t>s</w:t>
-        </w:r>
-        <w:r>
-          <w:t xml:space="preserve"> </w:t>
-        </w:r>
-      </w:ins>
-      <w:r>
-        <w:t xml:space="preserve">historically been the common </w:t>
-      </w:r>
-      <w:proofErr w:type="spellStart"/>
-      <w:r>
-        <w:t>pedological</w:t>
-      </w:r>
-      <w:proofErr w:type="spellEnd"/>
-      <w:r>
-        <w:t xml:space="preserve"> language used to annotate observations of changes in soil properties with depth </w:t>
+      <w:r>
+        <w:t xml:space="preserve">has </w:t>
+      </w:r>
+      <w:r>
+        <w:t>historically been the common pedological language used to annotate observations of changes in soil properties with depth (Hartemink and Minasny</w:t>
+      </w:r>
+      <w:r>
+        <w:t>,</w:t>
+      </w:r>
+      <w:r>
+        <w:t xml:space="preserve"> 2014; Myers et al.</w:t>
+      </w:r>
+      <w:r>
+        <w:t>,</w:t>
+      </w:r>
+      <w:r>
+        <w:t xml:space="preserve"> 2011; Kempen</w:t>
+      </w:r>
+      <w:r>
+        <w:t xml:space="preserve"> et al.,</w:t>
+      </w:r>
+      <w:r>
+        <w:t xml:space="preserve"> 2011).</w:t>
+      </w:r>
+      <w:r>
+        <w:t xml:space="preserve">  </w:t>
+      </w:r>
+      <w:commentRangeStart w:id="4"/>
+      <w:commentRangeStart w:id="5"/>
+      <w:r>
+        <w:t xml:space="preserve">The use of horizon designation nomenclature has </w:t>
       </w:r>
       <w:r>
         <w:lastRenderedPageBreak/>
-        <w:t>(Hartemink and Minasny</w:t>
+        <w:t>inherent interpretation and meaning and allows useful comparisons to be made among soil profiles in a collection (NSSH, 1975).</w:t>
+      </w:r>
+      <w:commentRangeEnd w:id="4"/>
+      <w:r>
+        <w:rPr>
+          <w:rStyle w:val="CommentReference"/>
+        </w:rPr>
+        <w:commentReference w:id="4"/>
+      </w:r>
+      <w:commentRangeEnd w:id="5"/>
+      <w:r>
+        <w:rPr>
+          <w:rStyle w:val="CommentReference"/>
+        </w:rPr>
+        <w:commentReference w:id="5"/>
+      </w:r>
+    </w:p>
+    <w:p>
+      <w:r>
+        <w:t>The soil survey programs of many countries have historically used the "modal pedon" or “modal soil” concept to convey a reasonable example of morphologic central tendency. Several authors have expressed concern with this approach (Jones, 1959; Hudson, 1990) due to the loss of information on a complex natural body that exhibits continuous gradation in space.  While the “modal pedon” concept fails as a</w:t>
+      </w:r>
+      <w:r>
+        <w:t xml:space="preserve"> true</w:t>
+      </w:r>
+      <w:r>
+        <w:t xml:space="preserve"> aggregate</w:t>
+      </w:r>
+      <w:r>
+        <w:t>d</w:t>
+      </w:r>
+      <w:r>
+        <w:t xml:space="preserve"> representation of a collection, it does offer the soil survey </w:t>
+      </w:r>
+      <w:r>
+        <w:t xml:space="preserve">user </w:t>
+      </w:r>
+      <w:r>
+        <w:t xml:space="preserve">a concrete example (of one possible realization) that can be visited and sampled as needed. </w:t>
+      </w:r>
+    </w:p>
+    <w:p>
+      <w:r>
+        <w:t xml:space="preserve">We demonstrate two possible methods for aggregating a collection of soil profiles into "representative </w:t>
+      </w:r>
+      <w:r>
+        <w:t xml:space="preserve">conceptual </w:t>
+      </w:r>
+      <w:r>
+        <w:t>profiles"; describing depth-wise probability functions for each genetic horizon. Both methods rely on an expert-guided description of generalized horizon designation (e.g. horizon designations that are deemed representative) along with associated rules (regular expression patterns) used to correlate field-described to generalized horizon designation. The first method is based on (1-cm interval) slice-wise evaluation of generalized horizon designation; the second is based on a proportional-odds logistic regression (McCullagh</w:t>
       </w:r>
       <w:r>
         <w:t>,</w:t>
       </w:r>
       <w:r>
-        <w:t xml:space="preserve"> 2014; Myers et al.</w:t>
-      </w:r>
-      <w:r>
-        <w:t>,</w:t>
-      </w:r>
-      <w:r>
-        <w:t xml:space="preserve"> 2011; </w:t>
-      </w:r>
-      <w:proofErr w:type="spellStart"/>
-      <w:r>
-        <w:t>Kempen</w:t>
-      </w:r>
-      <w:proofErr w:type="spellEnd"/>
-      <w:r>
-        <w:t xml:space="preserve"> et al.,</w:t>
-      </w:r>
-      <w:r>
-        <w:t xml:space="preserve"> 2011).</w:t>
-      </w:r>
-      <w:ins w:id="22" w:author="Skovlin, Jay - NRCS, Missoula, MT" w:date="2015-08-27T16:02:00Z">
-        <w:r>
-          <w:t xml:space="preserve">  </w:t>
-        </w:r>
-      </w:ins>
-      <w:commentRangeStart w:id="23"/>
-      <w:ins w:id="24" w:author="Skovlin, Jay - NRCS, Missoula, MT" w:date="2015-08-27T16:24:00Z">
-        <w:r>
-          <w:t>The use of</w:t>
-        </w:r>
-      </w:ins>
-      <w:ins w:id="25" w:author="Skovlin, Jay - NRCS, Missoula, MT" w:date="2015-08-27T16:02:00Z">
-        <w:r>
-          <w:t xml:space="preserve"> horizon designation nomenclature has </w:t>
-        </w:r>
-      </w:ins>
-      <w:ins w:id="26" w:author="Skovlin, Jay - NRCS, Missoula, MT" w:date="2015-08-27T16:26:00Z">
-        <w:r>
-          <w:t xml:space="preserve">inherent </w:t>
-        </w:r>
-      </w:ins>
-      <w:ins w:id="27" w:author="Skovlin, Jay - NRCS, Missoula, MT" w:date="2015-08-27T16:02:00Z">
-        <w:r>
-          <w:t xml:space="preserve">interpretation and meaning </w:t>
-        </w:r>
-      </w:ins>
-      <w:ins w:id="28" w:author="Skovlin, Jay - NRCS, Missoula, MT" w:date="2015-08-27T16:26:00Z">
-        <w:r>
-          <w:t xml:space="preserve">and allows </w:t>
-        </w:r>
-      </w:ins>
-      <w:ins w:id="29" w:author="Skovlin, Jay - NRCS, Missoula, MT" w:date="2015-08-27T16:02:00Z">
-        <w:r>
-          <w:t xml:space="preserve">useful comparisons </w:t>
-        </w:r>
-      </w:ins>
-      <w:ins w:id="30" w:author="Skovlin, Jay - NRCS, Missoula, MT" w:date="2015-08-27T16:26:00Z">
-        <w:r>
-          <w:t xml:space="preserve">to be made </w:t>
-        </w:r>
-      </w:ins>
-      <w:ins w:id="31" w:author="Skovlin, Jay - NRCS, Missoula, MT" w:date="2015-08-27T16:02:00Z">
-        <w:r>
-          <w:t>among soil prof</w:t>
-        </w:r>
-      </w:ins>
-      <w:ins w:id="32" w:author="Skovlin, Jay - NRCS, Missoula, MT" w:date="2015-08-27T16:27:00Z">
-        <w:r>
-          <w:t>iles in a collection (NSSH, 1975).</w:t>
-        </w:r>
-        <w:commentRangeEnd w:id="23"/>
-        <w:r>
-          <w:rPr>
-            <w:rStyle w:val="CommentReference"/>
-          </w:rPr>
-          <w:commentReference w:id="23"/>
-        </w:r>
-      </w:ins>
-    </w:p>
-    <w:p>
-      <w:r>
-        <w:t xml:space="preserve">The soil survey programs of many countries have historically used the "modal </w:t>
-      </w:r>
-      <w:proofErr w:type="spellStart"/>
-      <w:r>
-        <w:t>pedon</w:t>
-      </w:r>
-      <w:proofErr w:type="spellEnd"/>
-      <w:r>
-        <w:t xml:space="preserve">" or “modal soil” concept to convey a reasonable example of morphologic central tendency. Several authors have expressed concern with this approach (Jones, 1959; Hudson, 1990) due to the loss of information on a complex natural body that exhibits continuous gradation in space.  While the “modal </w:t>
-      </w:r>
-      <w:proofErr w:type="spellStart"/>
-      <w:r>
-        <w:t>pedon</w:t>
-      </w:r>
-      <w:proofErr w:type="spellEnd"/>
-      <w:r>
-        <w:t>” concept fails as a</w:t>
-      </w:r>
-      <w:ins w:id="34" w:author="Skovlin, Jay - NRCS, Missoula, MT" w:date="2015-08-27T15:15:00Z">
-        <w:r>
-          <w:t xml:space="preserve"> true</w:t>
-        </w:r>
-      </w:ins>
-      <w:del w:id="35" w:author="Skovlin, Jay - NRCS, Missoula, MT" w:date="2015-08-27T15:15:00Z">
-        <w:r>
-          <w:delText>n</w:delText>
-        </w:r>
-      </w:del>
-      <w:r>
-        <w:t xml:space="preserve"> aggregate</w:t>
-      </w:r>
-      <w:r>
-        <w:t>d</w:t>
-      </w:r>
-      <w:r>
-        <w:t xml:space="preserve"> representation of a collection, it does offer the </w:t>
-      </w:r>
-      <w:del w:id="36" w:author="Skovlin, Jay - NRCS, Missoula, MT" w:date="2015-08-27T15:14:00Z">
-        <w:r>
-          <w:delText xml:space="preserve">user of </w:delText>
-        </w:r>
-      </w:del>
-      <w:r>
-        <w:t xml:space="preserve">soil survey </w:t>
-      </w:r>
-      <w:ins w:id="37" w:author="Skovlin, Jay - NRCS, Missoula, MT" w:date="2015-08-27T15:14:00Z">
-        <w:r>
-          <w:t xml:space="preserve">user </w:t>
-        </w:r>
-      </w:ins>
-      <w:r>
-        <w:t xml:space="preserve">a concrete example (of one possible realization) that can be visited and sampled as needed. </w:t>
-      </w:r>
-    </w:p>
-    <w:p>
-      <w:r>
-        <w:t xml:space="preserve">We demonstrate two possible methods for aggregating a collection of soil profiles into "representative </w:t>
-      </w:r>
-      <w:commentRangeStart w:id="38"/>
-      <w:r>
-        <w:t>synthetic</w:t>
-      </w:r>
-      <w:commentRangeEnd w:id="38"/>
-      <w:r>
-        <w:rPr>
-          <w:rStyle w:val="CommentReference"/>
-        </w:rPr>
-        <w:commentReference w:id="38"/>
-      </w:r>
-      <w:r>
-        <w:t xml:space="preserve"> profiles"; describing depth-wise probability functions for each genetic horizon. Both methods rely on an expert-guided description of generalized horizon designation (e.g. horizon designations that are deemed representative) along with associated rules (regular expression patterns) used to correlate field-described to generalized horizon designation. The first method is based on (1-cm interval) slice-wise evaluation of generalized horizon designation; the second is based on a proportional-odds logistic regression (</w:t>
-      </w:r>
-      <w:proofErr w:type="spellStart"/>
-      <w:r>
-        <w:t>McCullagh</w:t>
-      </w:r>
-      <w:proofErr w:type="spellEnd"/>
-      <w:r>
-        <w:t>,</w:t>
-      </w:r>
-      <w:r>
         <w:t xml:space="preserve"> 1980) model fit to depth-slices. Specialized classes for soil profile collections and depth-slicing algorithms are implemented in the </w:t>
       </w:r>
       <w:hyperlink r:id="rId7">
-        <w:proofErr w:type="spellStart"/>
         <w:r>
           <w:rPr>
             <w:rStyle w:val="Link"/>
           </w:rPr>
           <w:t>aqp</w:t>
         </w:r>
-        <w:proofErr w:type="spellEnd"/>
       </w:hyperlink>
       <w:r>
         <w:t xml:space="preserve"> package for R (Beaudette</w:t>
@@ -540,7 +362,7 @@
       <w:pPr>
         <w:pStyle w:val="Heading1"/>
       </w:pPr>
-      <w:bookmarkStart w:id="39" w:name="materials-and-methods"/>
+      <w:bookmarkStart w:id="6" w:name="materials-and-methods"/>
       <w:r>
         <w:t>Materials and Methods</w:t>
       </w:r>
@@ -549,13 +371,13 @@
       <w:pPr>
         <w:pStyle w:val="Heading2"/>
       </w:pPr>
-      <w:bookmarkStart w:id="40" w:name="soil-profile-data"/>
-      <w:bookmarkEnd w:id="39"/>
+      <w:bookmarkStart w:id="7" w:name="soil-profile-data"/>
+      <w:bookmarkEnd w:id="6"/>
       <w:r>
         <w:t>Soil Profile Data</w:t>
       </w:r>
     </w:p>
-    <w:bookmarkEnd w:id="40"/>
+    <w:bookmarkEnd w:id="7"/>
     <w:p>
       <w:r>
         <w:t xml:space="preserve">A collection of (63) soil profiles from the Sierra Foothill Region of California were used to demonstrate two approaches for determining </w:t>
@@ -572,21 +394,19 @@
       <w:r>
         <w:t xml:space="preserve"> representation of genetic horizon boundaries. This collection of soil profile data represents the work of 13 different soil scientists, with described properties spanning ranges in physical properties (mostly related to bedrock composition) and are included within the </w:t>
       </w:r>
-      <w:commentRangeStart w:id="41"/>
-      <w:proofErr w:type="spellStart"/>
+      <w:commentRangeStart w:id="8"/>
       <w:r>
         <w:rPr>
           <w:b/>
         </w:rPr>
         <w:t>soilDB</w:t>
       </w:r>
-      <w:commentRangeEnd w:id="41"/>
-      <w:proofErr w:type="spellEnd"/>
+      <w:commentRangeEnd w:id="8"/>
       <w:r>
         <w:rPr>
           <w:rStyle w:val="CommentReference"/>
         </w:rPr>
-        <w:commentReference w:id="41"/>
+        <w:commentReference w:id="8"/>
       </w:r>
       <w:r>
         <w:t xml:space="preserve"> package for R (Beaudette and Skovlin</w:t>
@@ -598,106 +418,27 @@
         <w:t xml:space="preserve"> 2015). These soils are associated with the </w:t>
       </w:r>
       <w:hyperlink r:id="rId8">
-        <w:proofErr w:type="spellStart"/>
         <w:r>
           <w:rPr>
             <w:rStyle w:val="Link"/>
           </w:rPr>
           <w:t>Loafercreek</w:t>
         </w:r>
-        <w:proofErr w:type="spellEnd"/>
       </w:hyperlink>
       <w:r>
         <w:t xml:space="preserve"> soil series (</w:t>
       </w:r>
-      <w:ins w:id="42" w:author="Skovlin, Jay - NRCS, Missoula, MT" w:date="2015-08-27T15:25:00Z">
-        <w:r>
-          <w:t>F</w:t>
-        </w:r>
-      </w:ins>
-      <w:del w:id="43" w:author="Skovlin, Jay - NRCS, Missoula, MT" w:date="2015-08-27T15:25:00Z">
-        <w:r>
-          <w:delText>f</w:delText>
-        </w:r>
-      </w:del>
-      <w:r>
-        <w:t xml:space="preserve">ine-loamy, mixed, </w:t>
-      </w:r>
-      <w:proofErr w:type="spellStart"/>
-      <w:r>
-        <w:t>super</w:t>
-      </w:r>
-      <w:del w:id="44" w:author="Skovlin, Jay - NRCS, Missoula, MT" w:date="2015-08-27T15:22:00Z">
-        <w:r>
-          <w:delText>-</w:delText>
-        </w:r>
-      </w:del>
-      <w:r>
-        <w:t>active</w:t>
-      </w:r>
-      <w:proofErr w:type="spellEnd"/>
-      <w:r>
-        <w:t xml:space="preserve">, thermic </w:t>
-      </w:r>
-      <w:del w:id="45" w:author="Skovlin, Jay - NRCS, Missoula, MT" w:date="2015-08-27T15:24:00Z">
-        <w:r>
-          <w:delText xml:space="preserve">ultic </w:delText>
-        </w:r>
-      </w:del>
-      <w:proofErr w:type="spellStart"/>
-      <w:ins w:id="46" w:author="Skovlin, Jay - NRCS, Missoula, MT" w:date="2015-08-27T15:24:00Z">
-        <w:r>
-          <w:t>U</w:t>
-        </w:r>
-        <w:r>
-          <w:t>ltic</w:t>
-        </w:r>
-        <w:proofErr w:type="spellEnd"/>
-        <w:r>
-          <w:t xml:space="preserve"> </w:t>
-        </w:r>
-      </w:ins>
-      <w:del w:id="47" w:author="Skovlin, Jay - NRCS, Missoula, MT" w:date="2015-08-27T15:24:00Z">
-        <w:r>
-          <w:delText>haploxeralfs</w:delText>
-        </w:r>
-      </w:del>
-      <w:proofErr w:type="spellStart"/>
-      <w:ins w:id="48" w:author="Skovlin, Jay - NRCS, Missoula, MT" w:date="2015-08-27T15:24:00Z">
-        <w:r>
-          <w:t>H</w:t>
-        </w:r>
-        <w:r>
-          <w:t>aploxeralfs</w:t>
-        </w:r>
-      </w:ins>
-      <w:proofErr w:type="spellEnd"/>
-      <w:r>
-        <w:t xml:space="preserve">); moderately deep soils formed in colluvium and residuum from </w:t>
-      </w:r>
-      <w:proofErr w:type="spellStart"/>
-      <w:r>
-        <w:t>metavolcanic</w:t>
-      </w:r>
-      <w:proofErr w:type="spellEnd"/>
-      <w:r>
-        <w:t xml:space="preserve"> rocks (</w:t>
-      </w:r>
-      <w:proofErr w:type="spellStart"/>
-      <w:r>
-        <w:t>greenschist</w:t>
-      </w:r>
-      <w:proofErr w:type="spellEnd"/>
-      <w:r>
-        <w:t>) (Figure 1). The climate is characterized by hot, dry summers and cool, wet winters. Mean annual air temperature is approximately 16 degrees C and mean annual precipitation is 760 mm. The native vegetation is blue oak and annual grass savannah. Land uses for this soil series include range, vineyards, recreation, and wild</w:t>
-      </w:r>
-      <w:del w:id="49" w:author="Skovlin, Jay - NRCS, Missoula, MT" w:date="2015-08-27T15:27:00Z">
-        <w:r>
-          <w:delText xml:space="preserve"> </w:delText>
-        </w:r>
-      </w:del>
-      <w:r>
-        <w:t>life habitat.</w:t>
+      <w:r>
+        <w:t>F</w:t>
+      </w:r>
+      <w:r>
+        <w:t xml:space="preserve">ine-loamy, mixed, superactive, thermic </w:t>
+      </w:r>
+      <w:r>
+        <w:t>Ultic Haploxeralfs</w:t>
+      </w:r>
+      <w:r>
+        <w:t>); moderately deep soils formed in colluvium and residuum from metavolcanic rocks (greenschist) (Figure 1). The climate is characterized by hot, dry summers and cool, wet winters. Mean annual air temperature is approximately 16 degrees C and mean annual precipitation is 760 mm. The native vegetation is blue oak and annual grass savannah. Land uses for this soil series include range, vineyards, recreation, and wildlife habitat.</w:t>
       </w:r>
     </w:p>
     <w:p>
@@ -708,7 +449,6 @@
         <w:rPr>
           <w:noProof/>
         </w:rPr>
-        <w:lastRenderedPageBreak/>
         <w:drawing>
           <wp:inline distT="0" distB="0" distL="0" distR="0" wp14:anchorId="3E882E53" wp14:editId="0965F009">
             <wp:extent cx="5657850" cy="2499267"/>
@@ -759,27 +499,32 @@
       <w:r>
         <w:t xml:space="preserve">Figure </w:t>
       </w:r>
-      <w:fldSimple w:instr=" SEQ Figure \* ARABIC ">
-        <w:r>
-          <w:rPr>
-            <w:noProof/>
-          </w:rPr>
-          <w:t>1</w:t>
-        </w:r>
-      </w:fldSimple>
+      <w:r>
+        <w:fldChar w:fldCharType="begin"/>
+      </w:r>
+      <w:r>
+        <w:instrText xml:space="preserve"> SEQ Figure \* ARABIC </w:instrText>
+      </w:r>
+      <w:r>
+        <w:fldChar w:fldCharType="separate"/>
+      </w:r>
+      <w:r>
+        <w:rPr>
+          <w:noProof/>
+        </w:rPr>
+        <w:t>1</w:t>
+      </w:r>
+      <w:r>
+        <w:rPr>
+          <w:noProof/>
+        </w:rPr>
+        <w:fldChar w:fldCharType="end"/>
+      </w:r>
       <w:r>
         <w:t xml:space="preserve">. </w:t>
       </w:r>
       <w:r>
-        <w:t xml:space="preserve">Eight photos of the </w:t>
-      </w:r>
-      <w:proofErr w:type="spellStart"/>
-      <w:r>
-        <w:t>Loafercreek</w:t>
-      </w:r>
-      <w:proofErr w:type="spellEnd"/>
-      <w:r>
-        <w:t xml:space="preserve"> soil series, collected in Tuolumne and Calaveras counties, CA, USA. How would you combine the wide range in morphology from these profiles into an aggregate</w:t>
+        <w:t>Eight photos of the Loafercreek soil series, collected in Tuolumne and Calaveras counties, CA, USA. How would you combine the wide range in morphology from these profiles into an aggregate</w:t>
       </w:r>
       <w:r>
         <w:t>d</w:t>
@@ -790,6 +535,7 @@
     </w:p>
     <w:p>
       <w:r>
+        <w:lastRenderedPageBreak/>
         <w:t>The methods described in this paper are based on field descriptions: observations based on (experienced) visual and tactile investigation of the soil profile. Given sufficient laboratory characterization data, these same methods could be refined to use a combination of field and lab data.</w:t>
       </w:r>
     </w:p>
@@ -797,26 +543,26 @@
       <w:pPr>
         <w:pStyle w:val="Heading2"/>
       </w:pPr>
-      <w:bookmarkStart w:id="50" w:name="horizon-generalization"/>
+      <w:bookmarkStart w:id="9" w:name="horizon-generalization"/>
       <w:r>
         <w:t>Horizon Generalization</w:t>
       </w:r>
     </w:p>
-    <w:bookmarkEnd w:id="50"/>
+    <w:bookmarkEnd w:id="9"/>
     <w:p>
       <w:r>
         <w:t xml:space="preserve">Generalized horizon labels (GHL) represent an </w:t>
       </w:r>
-      <w:commentRangeStart w:id="51"/>
+      <w:commentRangeStart w:id="10"/>
       <w:r>
         <w:t xml:space="preserve">expert-guided </w:t>
       </w:r>
-      <w:commentRangeEnd w:id="51"/>
+      <w:commentRangeEnd w:id="10"/>
       <w:r>
         <w:rPr>
           <w:rStyle w:val="CommentReference"/>
         </w:rPr>
-        <w:commentReference w:id="51"/>
+        <w:commentReference w:id="10"/>
       </w:r>
       <w:r>
         <w:t>selection of horizon designations that were consistently observed in the field, and meaningful in terms of soil morphology and management.</w:t>
@@ -837,111 +583,91 @@
         <w:t>, 2015</w:t>
       </w:r>
       <w:r>
-        <w:t xml:space="preserve">) of the </w:t>
-      </w:r>
-      <w:proofErr w:type="spellStart"/>
-      <w:r>
-        <w:t>Loafercreek</w:t>
-      </w:r>
-      <w:proofErr w:type="spellEnd"/>
-      <w:r>
-        <w:t xml:space="preserve"> series typical </w:t>
-      </w:r>
-      <w:proofErr w:type="spellStart"/>
-      <w:r>
-        <w:t>pedon</w:t>
-      </w:r>
-      <w:proofErr w:type="spellEnd"/>
-      <w:r>
-        <w:t xml:space="preserve"> and range in characteristics defines this soil series concept. In this case, the OSD provided a useful GHL template, however, older OSDs or those based on a very limited set of data may not adequately convey an appropriate morphologic story.</w:t>
-      </w:r>
-    </w:p>
-    <w:p>
-      <w:r>
-        <w:t xml:space="preserve">Once a set of GHL have been determined (in the case of the sample dataset: </w:t>
-      </w:r>
-      <w:commentRangeStart w:id="52"/>
+        <w:t>) of the Loafercreek series typical pedon and range in characteristics defines this soil series concept. In this case, the OSD provided a useful GHL template, however, older OSDs or those based on a very limited set of data may not adequately convey an appropriate morphologic story.</w:t>
+      </w:r>
+    </w:p>
+    <w:p>
+      <w:r>
+        <w:t xml:space="preserve">Once a set of GHL have been determined (in the case of the sample </w:t>
+      </w:r>
+      <w:r>
+        <w:rPr>
+          <w:szCs w:val="20"/>
+        </w:rPr>
+        <w:t xml:space="preserve">dataset: </w:t>
+      </w:r>
+      <w:commentRangeStart w:id="11"/>
       <w:r>
         <w:rPr>
           <w:rStyle w:val="VerbatimChar"/>
+          <w:rFonts w:asciiTheme="minorHAnsi" w:hAnsiTheme="minorHAnsi"/>
+          <w:sz w:val="20"/>
+          <w:szCs w:val="20"/>
         </w:rPr>
         <w:t>Oi, A, BA, Bt1, Bt2, Bt3, Cr, R</w:t>
       </w:r>
       <w:r>
+        <w:rPr>
+          <w:szCs w:val="20"/>
+        </w:rPr>
         <w:t>)</w:t>
       </w:r>
-      <w:commentRangeEnd w:id="52"/>
+      <w:commentRangeEnd w:id="11"/>
       <w:r>
         <w:rPr>
           <w:rStyle w:val="CommentReference"/>
-        </w:rPr>
-        <w:commentReference w:id="52"/>
-      </w:r>
-      <w:r>
-        <w:t xml:space="preserve">, it is </w:t>
+          <w:sz w:val="20"/>
+          <w:szCs w:val="20"/>
+        </w:rPr>
+        <w:commentReference w:id="11"/>
+      </w:r>
+      <w:r>
+        <w:rPr>
+          <w:szCs w:val="20"/>
+        </w:rPr>
+        <w:t>, it is</w:t>
+      </w:r>
+      <w:r>
+        <w:t xml:space="preserve"> </w:t>
       </w:r>
       <w:r>
         <w:t>necessary</w:t>
       </w:r>
       <w:r>
-        <w:t xml:space="preserve"> to create and apply a set of rules that map the field-described designations to corresponding GHL. When working with a set of </w:t>
-      </w:r>
-      <w:proofErr w:type="spellStart"/>
-      <w:r>
-        <w:t>pedons</w:t>
-      </w:r>
-      <w:proofErr w:type="spellEnd"/>
-      <w:r>
-        <w:t xml:space="preserve"> that have been described by a small number of individuals over a short period of time (i.e. consistency in both designation application and standards) it is possible to use a regular expression (REGEX) pattern matching to apply GHL. This process typically requires </w:t>
-      </w:r>
-      <w:del w:id="53" w:author="Skovlin, Jay - NRCS, Missoula, MT" w:date="2015-08-27T15:32:00Z">
-        <w:r>
-          <w:delText xml:space="preserve">expert-guided </w:delText>
-        </w:r>
-      </w:del>
-      <w:r>
-        <w:t xml:space="preserve">review of: 1) regional patterns in horizonation style, 2) morphologic property differences by groups of field-described designation, and, 3) patterns of horizonation and properties with depth. We used a combination of field-described clay content, rock fragment volume, moist </w:t>
-      </w:r>
-      <w:proofErr w:type="spellStart"/>
-      <w:r>
-        <w:t>Munsell</w:t>
-      </w:r>
-      <w:proofErr w:type="spellEnd"/>
-      <w:r>
-        <w:t xml:space="preserve"> value, and </w:t>
-      </w:r>
-      <w:commentRangeStart w:id="54"/>
-      <w:commentRangeStart w:id="55"/>
+        <w:t xml:space="preserve"> to create and apply a set of rules that map the field-described designations to corresponding GHL. When working with a set of pedons that have been described by a small number of individuals over a short period of time (i.e. consistency in both designation application and standards) it is possible to use a regular expression (REGEX) pattern matching to apply GHL. This process typically requires review of: 1) regional patterns in horizonation style, 2) morphologic property differences by groups of field-described designation, and, 3) patterns of horizonation and properties with depth. We used a combination of field-described clay content, rock fragment volume, moist Munsell value, and </w:t>
+      </w:r>
+      <w:commentRangeStart w:id="12"/>
+      <w:commentRangeStart w:id="13"/>
       <w:r>
         <w:t xml:space="preserve">horizon mid-point </w:t>
       </w:r>
-      <w:commentRangeEnd w:id="54"/>
+      <w:commentRangeEnd w:id="12"/>
       <w:r>
         <w:rPr>
           <w:rStyle w:val="CommentReference"/>
         </w:rPr>
-        <w:commentReference w:id="54"/>
-      </w:r>
-      <w:commentRangeEnd w:id="55"/>
+        <w:commentReference w:id="12"/>
+      </w:r>
+      <w:commentRangeEnd w:id="13"/>
       <w:r>
         <w:rPr>
           <w:rStyle w:val="CommentReference"/>
         </w:rPr>
-        <w:commentReference w:id="55"/>
+        <w:commentReference w:id="13"/>
       </w:r>
       <w:r>
         <w:t xml:space="preserve">to evaluate GHL assignments and determine the final set of REGEX rules. Due to this iterative process, </w:t>
       </w:r>
-      <w:commentRangeStart w:id="56"/>
+      <w:commentRangeStart w:id="14"/>
       <w:r>
         <w:t xml:space="preserve">local experience </w:t>
       </w:r>
-      <w:commentRangeEnd w:id="56"/>
+      <w:commentRangeEnd w:id="14"/>
       <w:r>
         <w:rPr>
           <w:rStyle w:val="CommentReference"/>
         </w:rPr>
-        <w:commentReference w:id="56"/>
+        <w:commentReference w:id="14"/>
       </w:r>
       <w:r>
         <w:t>with these soils and their properties are (mostly) preserved within the REGEX rules and corresponding GHL. It should be noted that there are some cases where pattern matching alone is not enough and manual adjustment of GHL on a horizon-by-horizon basis are needed. For simplicity, only REGEX-based assignment of GHL was used in this study.</w:t>
@@ -955,104 +681,88 @@
         <w:t>original</w:t>
       </w:r>
       <w:r>
-        <w:t xml:space="preserve"> horizon designations, generalized horizon labels suitable for aggregation, and the rules used to apply these labels. Such a record would be useful should more data on a soil be collected or laboratory data be included in the horizon data set. A convenient, quantitative evaluation of GHL assignments can be performed using the silhouette width metric (</w:t>
-      </w:r>
-      <w:proofErr w:type="spellStart"/>
-      <w:r>
-        <w:t>Rousseeuw</w:t>
-      </w:r>
-      <w:proofErr w:type="spellEnd"/>
+        <w:t xml:space="preserve"> horizon designations, generalized horizon labels suitable for aggregation, and the rules used to apply these labels. Such a record would be useful should more data on a soil be collected or laboratory data be included in the horizon data set. A convenient, quantitative evaluation of GHL assignments can be performed using the silhouette width metric (Rousseeuw</w:t>
+      </w:r>
       <w:r>
         <w:t>,</w:t>
       </w:r>
       <w:r>
-        <w:t xml:space="preserve"> 1987). This metric, commonly used to assess </w:t>
-      </w:r>
-      <w:r>
+        <w:t xml:space="preserve"> 1987). This metric, commonly used to assess clustering labels, provides a simple metric that can be used to address the basic question of GHL assignment: "given a set of data and labels, how well do these labels split differences within the data?". A more detailed description of this approach has been documented in chapter </w:t>
+      </w:r>
+      <w:commentRangeStart w:id="15"/>
+      <w:r>
+        <w:rPr>
+          <w:b/>
+        </w:rPr>
+        <w:t>(???)</w:t>
+      </w:r>
+      <w:commentRangeEnd w:id="15"/>
+      <w:r>
+        <w:rPr>
+          <w:rStyle w:val="CommentReference"/>
+        </w:rPr>
+        <w:commentReference w:id="15"/>
+      </w:r>
+      <w:r>
+        <w:t>.</w:t>
+      </w:r>
+    </w:p>
+    <w:p>
+      <w:pPr>
+        <w:pStyle w:val="Heading3"/>
+      </w:pPr>
+      <w:bookmarkStart w:id="16" w:name="aggregation-of-generalized-horizon-label"/>
+      <w:r>
+        <w:t>Aggregation of Generalized Horizon Labels</w:t>
+      </w:r>
+    </w:p>
+    <w:bookmarkEnd w:id="16"/>
+    <w:p>
+      <w:r>
+        <w:t>Aggregation of horizons as defined by GHL was performed using empirical probabilities, estimated alo</w:t>
+      </w:r>
+      <w:r>
+        <w:t xml:space="preserve">ng regular depth-slices from 0–150 </w:t>
+      </w:r>
+      <w:r>
+        <w:t>cm (Beaudette</w:t>
+      </w:r>
+      <w:r>
+        <w:t xml:space="preserve"> et al., </w:t>
+      </w:r>
+      <w:r>
+        <w:t xml:space="preserve">2013). The "sliced" GHL data were then aggregated using proportional odds logistic regression (Figure 2). All computation was performed with the R </w:t>
+      </w:r>
+      <w:commentRangeStart w:id="17"/>
+      <w:r>
+        <w:t>package</w:t>
+      </w:r>
+      <w:commentRangeEnd w:id="17"/>
+      <w:r>
+        <w:rPr>
+          <w:rStyle w:val="CommentReference"/>
+        </w:rPr>
+        <w:commentReference w:id="17"/>
+      </w:r>
+      <w:r>
+        <w:t xml:space="preserve"> for statistical computing (R Core Team</w:t>
+      </w:r>
+      <w:r>
+        <w:t>,</w:t>
+      </w:r>
+      <w:r>
+        <w:t xml:space="preserve"> 2013).</w:t>
+      </w:r>
+    </w:p>
+    <w:p>
+      <w:pPr>
+        <w:keepNext/>
+      </w:pPr>
+      <w:r>
+        <w:rPr>
+          <w:noProof/>
+        </w:rPr>
         <w:lastRenderedPageBreak/>
-        <w:t>clustering labels, provides a simple metric that can be used to address the basic question of GHL assignment: "given a set of data and labels, how well do these labels split differences within the data?</w:t>
-      </w:r>
-      <w:proofErr w:type="gramStart"/>
-      <w:r>
-        <w:t>".</w:t>
-      </w:r>
-      <w:proofErr w:type="gramEnd"/>
-      <w:r>
-        <w:t xml:space="preserve"> A more detailed description of this approach has been documented in chapter </w:t>
-      </w:r>
-      <w:commentRangeStart w:id="57"/>
-      <w:r>
-        <w:rPr>
-          <w:b/>
-        </w:rPr>
-        <w:t>(???)</w:t>
-      </w:r>
-      <w:commentRangeEnd w:id="57"/>
-      <w:r>
-        <w:rPr>
-          <w:rStyle w:val="CommentReference"/>
-        </w:rPr>
-        <w:commentReference w:id="57"/>
-      </w:r>
-      <w:r>
-        <w:t>.</w:t>
-      </w:r>
-    </w:p>
-    <w:p>
-      <w:pPr>
-        <w:pStyle w:val="Heading3"/>
-      </w:pPr>
-      <w:bookmarkStart w:id="58" w:name="aggregation-of-generalized-horizon-label"/>
-      <w:r>
-        <w:t>Aggregation of Generalized Horizon Labels</w:t>
-      </w:r>
-    </w:p>
-    <w:bookmarkEnd w:id="58"/>
-    <w:p>
-      <w:r>
-        <w:t>Aggregation of horizons as defined by GHL was performed using empirical probabilities, estimated alo</w:t>
-      </w:r>
-      <w:r>
-        <w:t xml:space="preserve">ng regular depth-slices from 0–150 </w:t>
-      </w:r>
-      <w:r>
-        <w:t>cm (Beaudette</w:t>
-      </w:r>
-      <w:r>
-        <w:t xml:space="preserve"> et al., </w:t>
-      </w:r>
-      <w:r>
-        <w:t xml:space="preserve">2013). The "sliced" GHL data were then aggregated using proportional odds logistic regression (Figure 2). All computation was performed with the R </w:t>
-      </w:r>
-      <w:commentRangeStart w:id="59"/>
-      <w:r>
-        <w:t>package</w:t>
-      </w:r>
-      <w:commentRangeEnd w:id="59"/>
-      <w:r>
-        <w:rPr>
-          <w:rStyle w:val="CommentReference"/>
-        </w:rPr>
-        <w:commentReference w:id="59"/>
-      </w:r>
-      <w:r>
-        <w:t xml:space="preserve"> for statistical computing (R Core Team</w:t>
-      </w:r>
-      <w:r>
-        <w:t>,</w:t>
-      </w:r>
-      <w:r>
-        <w:t xml:space="preserve"> 2013).</w:t>
-      </w:r>
-    </w:p>
-    <w:p>
-      <w:pPr>
-        <w:keepNext/>
-      </w:pPr>
-      <w:r>
-        <w:rPr>
-          <w:noProof/>
-        </w:rPr>
         <w:drawing>
           <wp:inline distT="0" distB="0" distL="0" distR="0" wp14:anchorId="26B6407E" wp14:editId="38D4F698">
             <wp:extent cx="5943600" cy="2377440"/>
@@ -1103,59 +813,53 @@
       <w:r>
         <w:t xml:space="preserve">Figure </w:t>
       </w:r>
-      <w:fldSimple w:instr=" SEQ Figure \* ARABIC ">
-        <w:r>
-          <w:rPr>
-            <w:noProof/>
-          </w:rPr>
-          <w:t>2</w:t>
-        </w:r>
-      </w:fldSimple>
+      <w:r>
+        <w:fldChar w:fldCharType="begin"/>
+      </w:r>
+      <w:r>
+        <w:instrText xml:space="preserve"> SEQ Figure \* ARABIC </w:instrText>
+      </w:r>
+      <w:r>
+        <w:fldChar w:fldCharType="separate"/>
+      </w:r>
+      <w:r>
+        <w:rPr>
+          <w:noProof/>
+        </w:rPr>
+        <w:t>2</w:t>
+      </w:r>
+      <w:r>
+        <w:rPr>
+          <w:noProof/>
+        </w:rPr>
+        <w:fldChar w:fldCharType="end"/>
+      </w:r>
       <w:r>
         <w:t xml:space="preserve">. </w:t>
       </w:r>
       <w:r>
         <w:t xml:space="preserve">Demonstration of </w:t>
       </w:r>
-      <w:del w:id="60" w:author="Skovlin, Jay - NRCS, Missoula, MT" w:date="2015-08-27T15:37:00Z">
-        <w:r>
-          <w:delText xml:space="preserve">some </w:delText>
-        </w:r>
-      </w:del>
-      <w:ins w:id="61" w:author="Skovlin, Jay - NRCS, Missoula, MT" w:date="2015-08-27T15:37:00Z">
-        <w:r>
-          <w:t>a selection of</w:t>
-        </w:r>
-        <w:r>
-          <w:t xml:space="preserve"> </w:t>
-        </w:r>
-      </w:ins>
-      <w:proofErr w:type="spellStart"/>
-      <w:r>
-        <w:t>Loafercreek</w:t>
-      </w:r>
-      <w:proofErr w:type="spellEnd"/>
-      <w:r>
-        <w:t xml:space="preserve"> soil profiles sliced into 1-cm chunks</w:t>
-      </w:r>
-      <w:ins w:id="62" w:author="Skovlin, Jay - NRCS, Missoula, MT" w:date="2015-08-27T15:37:00Z">
-        <w:r>
-          <w:t xml:space="preserve"> to a depth of 50 cm</w:t>
-        </w:r>
-      </w:ins>
+      <w:r>
+        <w:t>a selection of</w:t>
+      </w:r>
+      <w:r>
+        <w:t xml:space="preserve"> </w:t>
+      </w:r>
+      <w:r>
+        <w:t>Loafercreek soil profiles sliced into 1-cm chunks</w:t>
+      </w:r>
+      <w:r>
+        <w:t xml:space="preserve"> to a depth of 50 cm</w:t>
+      </w:r>
       <w:r>
         <w:t>, colored by GHL, and associated probability estimates from the fitted PO-LR model.</w:t>
       </w:r>
     </w:p>
     <w:p>
       <w:r>
-        <w:t>A sequence of morphologic soil horizon designations can be modeled as an ordinal-scale variable: categorical by definition and ordered along a logical gradient, depth. Within the set of GHL associated with our sample data, "Bt2" horizons always occur after "Bt1" horizons and before "Bt3" horizons. The proportional odds logistic regression model (cumulative link model with logit link) (</w:t>
-      </w:r>
-      <w:proofErr w:type="spellStart"/>
-      <w:r>
-        <w:t>McCullagh</w:t>
-      </w:r>
-      <w:proofErr w:type="spellEnd"/>
+        <w:t>A sequence of morphologic soil horizon designations can be modeled as an ordinal-scale variable: categorical by definition and ordered along a logical gradient, depth. Within the set of GHL associated with our sample data, "Bt2" horizons always occur after "Bt1" horizons and before "Bt3" horizons. The proportional odds logistic regression model (cumulative link model with logit link) (McCullagh</w:t>
+      </w:r>
       <w:r>
         <w:t>,</w:t>
       </w:r>
@@ -1235,13 +939,8 @@
       </m:oMathPara>
     </w:p>
     <w:p>
-      <w:proofErr w:type="gramStart"/>
-      <w:r>
-        <w:t>where</w:t>
-      </w:r>
-      <w:proofErr w:type="gramEnd"/>
-      <w:r>
-        <w:t xml:space="preserve"> </w:t>
+      <w:r>
+        <w:t xml:space="preserve">where </w:t>
       </w:r>
       <m:oMath>
         <m:r>
@@ -1311,48 +1010,38 @@
       <w:r>
         <w:t xml:space="preserve"> 2009) with 4 knots located at the 5th, 35th, 65th, and 95th percentiles of slice top depth were used to accommodate non-linearity. An empirical index of model stability was calculated by repeatedly re-fitting the PO-LR model to 25 randomly sampled profiles (out of </w:t>
       </w:r>
-      <w:commentRangeStart w:id="63"/>
-      <w:del w:id="64" w:author="Skovlin, Jay - NRCS, Missoula, MT" w:date="2015-08-27T15:36:00Z">
-        <w:r>
-          <w:delText xml:space="preserve">54 </w:delText>
-        </w:r>
-      </w:del>
-      <w:ins w:id="65" w:author="Skovlin, Jay - NRCS, Missoula, MT" w:date="2015-08-27T15:36:00Z">
-        <w:r>
-          <w:t>63</w:t>
-        </w:r>
-        <w:r>
-          <w:t xml:space="preserve"> </w:t>
-        </w:r>
-        <w:commentRangeEnd w:id="63"/>
-        <w:r>
-          <w:rPr>
-            <w:rStyle w:val="CommentReference"/>
-          </w:rPr>
-          <w:commentReference w:id="63"/>
-        </w:r>
-      </w:ins>
+      <w:commentRangeStart w:id="18"/>
+      <w:r>
+        <w:t xml:space="preserve">63 </w:t>
+      </w:r>
+      <w:commentRangeEnd w:id="18"/>
+      <w:r>
+        <w:rPr>
+          <w:rStyle w:val="CommentReference"/>
+        </w:rPr>
+        <w:commentReference w:id="18"/>
+      </w:r>
       <w:r>
         <w:t xml:space="preserve">total), </w:t>
       </w:r>
-      <w:commentRangeStart w:id="66"/>
-      <w:commentRangeStart w:id="67"/>
+      <w:commentRangeStart w:id="19"/>
+      <w:commentRangeStart w:id="20"/>
       <w:r>
         <w:t>250 times</w:t>
       </w:r>
-      <w:commentRangeEnd w:id="66"/>
+      <w:commentRangeEnd w:id="19"/>
       <w:r>
         <w:rPr>
           <w:rStyle w:val="CommentReference"/>
         </w:rPr>
-        <w:commentReference w:id="66"/>
-      </w:r>
-      <w:commentRangeEnd w:id="67"/>
+        <w:commentReference w:id="19"/>
+      </w:r>
+      <w:commentRangeEnd w:id="20"/>
       <w:r>
         <w:rPr>
           <w:rStyle w:val="CommentReference"/>
         </w:rPr>
-        <w:commentReference w:id="67"/>
+        <w:commentReference w:id="20"/>
       </w:r>
       <w:r>
         <w:t>.</w:t>
@@ -1362,12 +1051,12 @@
       <w:pPr>
         <w:pStyle w:val="Heading2"/>
       </w:pPr>
-      <w:bookmarkStart w:id="68" w:name="most-likely-horizon-boundaries"/>
+      <w:bookmarkStart w:id="21" w:name="most-likely-horizon-boundaries"/>
       <w:r>
         <w:t>Most-Likely Horizon Boundaries</w:t>
       </w:r>
     </w:p>
-    <w:bookmarkEnd w:id="68"/>
+    <w:bookmarkEnd w:id="21"/>
     <w:p>
       <w:r>
         <w:t xml:space="preserve">Continuous estimates of GHL probability with depth are a convenient approach to communicating </w:t>
@@ -1376,19 +1065,7 @@
         <w:t>variability;</w:t>
       </w:r>
       <w:r>
-        <w:t xml:space="preserve"> however, there are still cases where discrete horizon depth information is required. For example, the USDA-NRCS Official Series Description pages are used by a wide range of individuals that may not need this level of detail. We used a simple strategy for converting these depth functions into a discrete set of "most-likely" GHL boundary depths. At each depth slice, the GHL with the highest probability is selected. Most-likely boundary </w:t>
-      </w:r>
-      <w:r>
-        <w:lastRenderedPageBreak/>
-        <w:t xml:space="preserve">depths are determined by locating upper and lower depths from contiguous sets of slices that share a common GHL. Within a collection of highly similar </w:t>
-      </w:r>
-      <w:proofErr w:type="spellStart"/>
-      <w:r>
-        <w:t>pedons</w:t>
-      </w:r>
-      <w:proofErr w:type="spellEnd"/>
-      <w:r>
-        <w:t>, the most-likely boundary depths roughly correspond to crossings of the GHL probab</w:t>
+        <w:t xml:space="preserve"> however, there are still cases where discrete horizon depth information is required. For example, the USDA-NRCS Official Series Description pages are used by a wide range of individuals that may not need this level of detail. We used a simple strategy for converting these depth functions into a discrete set of "most-likely" GHL boundary depths. At each depth slice, the GHL with the highest probability is selected. Most-likely boundary depths are determined by locating upper and lower depths from contiguous sets of slices that share a common GHL. Within a collection of highly similar pedons, the most-likely boundary depths roughly correspond to crossings of the GHL probab</w:t>
       </w:r>
       <w:r>
         <w:t>ility depth functions</w:t>
@@ -1401,13 +1078,13 @@
       <w:pPr>
         <w:pStyle w:val="Heading2"/>
       </w:pPr>
-      <w:bookmarkStart w:id="69" w:name="quantification-of-uncertainty"/>
-      <w:commentRangeStart w:id="70"/>
-      <w:commentRangeStart w:id="71"/>
+      <w:bookmarkStart w:id="22" w:name="quantification-of-uncertainty"/>
+      <w:commentRangeStart w:id="23"/>
+      <w:commentRangeStart w:id="24"/>
       <w:r>
         <w:t>Model Performance</w:t>
       </w:r>
-      <w:commentRangeEnd w:id="70"/>
+      <w:commentRangeEnd w:id="23"/>
       <w:r>
         <w:rPr>
           <w:rStyle w:val="CommentReference"/>
@@ -1416,9 +1093,9 @@
           <w:bCs w:val="0"/>
           <w:color w:val="auto"/>
         </w:rPr>
-        <w:commentReference w:id="70"/>
-      </w:r>
-      <w:commentRangeEnd w:id="71"/>
+        <w:commentReference w:id="23"/>
+      </w:r>
+      <w:commentRangeEnd w:id="24"/>
       <w:r>
         <w:rPr>
           <w:rStyle w:val="CommentReference"/>
@@ -1427,21 +1104,13 @@
           <w:bCs w:val="0"/>
           <w:color w:val="auto"/>
         </w:rPr>
-        <w:commentReference w:id="71"/>
-      </w:r>
-    </w:p>
-    <w:bookmarkEnd w:id="69"/>
-    <w:p>
-      <w:r>
-        <w:t>We used Shannon Entropy to quantify the relative amount of information present within GHL predictions at any given depth. Shannon Entropy was calculated according to (</w:t>
-      </w:r>
-      <w:proofErr w:type="spellStart"/>
-      <w:r>
-        <w:t>Kempen</w:t>
-      </w:r>
-      <w:proofErr w:type="spellEnd"/>
-      <w:r>
-        <w:t xml:space="preserve"> et al.</w:t>
+        <w:commentReference w:id="24"/>
+      </w:r>
+    </w:p>
+    <w:bookmarkEnd w:id="22"/>
+    <w:p>
+      <w:r>
+        <w:t>We used Shannon Entropy to quantify the relative amount of information present within GHL predictions at any given depth. Shannon Entropy was calculated according to (Kempen et al.</w:t>
       </w:r>
       <w:r>
         <w:t>,</w:t>
@@ -1460,6 +1129,7 @@
             <w:rPr>
               <w:rFonts w:ascii="Cambria Math" w:hAnsi="Cambria Math"/>
             </w:rPr>
+            <w:lastRenderedPageBreak/>
             <m:t>H=-</m:t>
           </m:r>
           <m:nary>
@@ -1588,13 +1258,8 @@
       </m:oMathPara>
     </w:p>
     <w:p>
-      <w:proofErr w:type="gramStart"/>
-      <w:r>
-        <w:t>where</w:t>
-      </w:r>
-      <w:proofErr w:type="gramEnd"/>
-      <w:r>
-        <w:t xml:space="preserve"> </w:t>
+      <w:r>
+        <w:t xml:space="preserve">where </w:t>
       </w:r>
       <m:oMath>
         <m:r>
@@ -1652,54 +1317,52 @@
       <w:r>
         <w:t xml:space="preserve">any given </w:t>
       </w:r>
-      <w:commentRangeStart w:id="72"/>
-      <w:commentRangeStart w:id="73"/>
+      <w:commentRangeStart w:id="25"/>
+      <w:commentRangeStart w:id="26"/>
       <w:r>
         <w:t>depth</w:t>
       </w:r>
-      <w:commentRangeEnd w:id="72"/>
+      <w:commentRangeEnd w:id="25"/>
       <w:r>
         <w:rPr>
           <w:rStyle w:val="CommentReference"/>
         </w:rPr>
-        <w:commentReference w:id="72"/>
-      </w:r>
-      <w:commentRangeEnd w:id="73"/>
+        <w:commentReference w:id="25"/>
+      </w:r>
+      <w:commentRangeEnd w:id="26"/>
       <w:r>
         <w:rPr>
           <w:rStyle w:val="CommentReference"/>
         </w:rPr>
-        <w:commentReference w:id="73"/>
+        <w:commentReference w:id="26"/>
       </w:r>
       <w:r>
         <w:t>. Values range from 0 (maximum information, minimum entropy) to 1 (</w:t>
       </w:r>
-      <w:proofErr w:type="spellStart"/>
-      <w:r>
-        <w:t>minumum</w:t>
-      </w:r>
-      <w:proofErr w:type="spellEnd"/>
+      <w:r>
+        <w:t>minimum</w:t>
+      </w:r>
       <w:r>
         <w:t xml:space="preserve"> information, maximum entropy). Entropy values were computed along each 1-cm depth slice from predictions generated by the PO-LR </w:t>
       </w:r>
-      <w:commentRangeStart w:id="74"/>
-      <w:commentRangeStart w:id="75"/>
+      <w:commentRangeStart w:id="27"/>
+      <w:commentRangeStart w:id="28"/>
       <w:r>
         <w:t>model</w:t>
       </w:r>
-      <w:commentRangeEnd w:id="74"/>
+      <w:commentRangeEnd w:id="27"/>
       <w:r>
         <w:rPr>
           <w:rStyle w:val="CommentReference"/>
         </w:rPr>
-        <w:commentReference w:id="74"/>
-      </w:r>
-      <w:commentRangeEnd w:id="75"/>
+        <w:commentReference w:id="27"/>
+      </w:r>
+      <w:commentRangeEnd w:id="28"/>
       <w:r>
         <w:rPr>
           <w:rStyle w:val="CommentReference"/>
         </w:rPr>
-        <w:commentReference w:id="75"/>
+        <w:commentReference w:id="28"/>
       </w:r>
       <w:r>
         <w:t>.</w:t>
@@ -1879,13 +1542,8 @@
       </m:oMathPara>
     </w:p>
     <w:p>
-      <w:proofErr w:type="gramStart"/>
-      <w:r>
-        <w:t>where</w:t>
-      </w:r>
-      <w:proofErr w:type="gramEnd"/>
-      <w:r>
-        <w:t xml:space="preserve"> </w:t>
+      <w:r>
+        <w:t xml:space="preserve">where </w:t>
       </w:r>
       <m:oMath>
         <m:r>
@@ -1959,7 +1617,7 @@
       <w:pPr>
         <w:pStyle w:val="Heading1"/>
       </w:pPr>
-      <w:bookmarkStart w:id="76" w:name="results"/>
+      <w:bookmarkStart w:id="29" w:name="results"/>
       <w:r>
         <w:t>Results</w:t>
       </w:r>
@@ -1968,32 +1626,16 @@
       <w:pPr>
         <w:pStyle w:val="Heading2"/>
       </w:pPr>
-      <w:bookmarkStart w:id="77" w:name="generalized-horizon-labels"/>
-      <w:bookmarkEnd w:id="76"/>
+      <w:bookmarkStart w:id="30" w:name="generalized-horizon-labels"/>
+      <w:bookmarkEnd w:id="29"/>
       <w:r>
         <w:t>Generalized Horizon Labels</w:t>
       </w:r>
     </w:p>
-    <w:bookmarkEnd w:id="77"/>
-    <w:p>
-      <w:r>
-        <w:t xml:space="preserve">A graphical representation of the association between field-described horizon designation and associated GHL is presented as a box and whisker plot in Figure 3. Assignment of GHL to the top (A) and bottom-most (Cr and R) genetic horizons by REGEX pattern matching resulted in the most internally-consistent groups of data. Transitional horizons near the surface (AB, BA, etc.) and lower </w:t>
-      </w:r>
-      <w:proofErr w:type="gramStart"/>
-      <w:r>
-        <w:t>Bt</w:t>
-      </w:r>
-      <w:proofErr w:type="gramEnd"/>
-      <w:r>
-        <w:t xml:space="preserve"> horizons (2Bt3, Bt4, </w:t>
-      </w:r>
-      <w:proofErr w:type="spellStart"/>
-      <w:r>
-        <w:t>BCt</w:t>
-      </w:r>
-      <w:proofErr w:type="spellEnd"/>
-      <w:r>
-        <w:t xml:space="preserve">, etc.) were generally the most variable and thus difficult to place </w:t>
+    <w:bookmarkEnd w:id="30"/>
+    <w:p>
+      <w:r>
+        <w:t xml:space="preserve">A graphical representation of the association between field-described horizon designation and associated GHL is presented as a box and whisker plot in Figure 3. Assignment of GHL to the top (A) and bottom-most (Cr and R) genetic horizons by REGEX pattern matching resulted in the most internally-consistent groups of data. Transitional horizons near the surface (AB, BA, etc.) and lower Bt horizons (2Bt3, Bt4, BCt, etc.) were generally the most variable and thus difficult to place </w:t>
       </w:r>
       <w:r>
         <w:t>within a GHL by pattern matching</w:t>
@@ -2021,13 +1663,14 @@
       <w:pPr>
         <w:keepNext/>
       </w:pPr>
-      <w:commentRangeStart w:id="78"/>
-      <w:commentRangeStart w:id="79"/>
+      <w:commentRangeStart w:id="31"/>
+      <w:commentRangeStart w:id="32"/>
+      <w:commentRangeStart w:id="33"/>
+      <w:commentRangeStart w:id="34"/>
       <w:r>
         <w:rPr>
           <w:noProof/>
         </w:rPr>
-        <w:lastRenderedPageBreak/>
         <w:drawing>
           <wp:inline distT="0" distB="0" distL="0" distR="0" wp14:anchorId="5D04F05F" wp14:editId="21864D79">
             <wp:extent cx="5943600" cy="2971800"/>
@@ -2070,19 +1713,33 @@
           </wp:inline>
         </w:drawing>
       </w:r>
-      <w:commentRangeEnd w:id="78"/>
-      <w:commentRangeEnd w:id="79"/>
+      <w:commentRangeEnd w:id="31"/>
+      <w:commentRangeEnd w:id="32"/>
+      <w:commentRangeEnd w:id="33"/>
       <w:r>
         <w:rPr>
           <w:rStyle w:val="CommentReference"/>
         </w:rPr>
-        <w:commentReference w:id="79"/>
-      </w:r>
+        <w:commentReference w:id="31"/>
+      </w:r>
+      <w:commentRangeEnd w:id="34"/>
       <w:r>
         <w:rPr>
           <w:rStyle w:val="CommentReference"/>
         </w:rPr>
-        <w:commentReference w:id="78"/>
+        <w:commentReference w:id="34"/>
+      </w:r>
+      <w:r>
+        <w:rPr>
+          <w:rStyle w:val="CommentReference"/>
+        </w:rPr>
+        <w:commentReference w:id="32"/>
+      </w:r>
+      <w:r>
+        <w:rPr>
+          <w:rStyle w:val="CommentReference"/>
+        </w:rPr>
+        <w:commentReference w:id="33"/>
       </w:r>
     </w:p>
     <w:p>
@@ -2092,26 +1749,44 @@
       <w:r>
         <w:t xml:space="preserve">Figure </w:t>
       </w:r>
-      <w:fldSimple w:instr=" SEQ Figure \* ARABIC ">
-        <w:r>
-          <w:rPr>
-            <w:noProof/>
-          </w:rPr>
-          <w:t>3</w:t>
-        </w:r>
-      </w:fldSimple>
+      <w:r>
+        <w:fldChar w:fldCharType="begin"/>
+      </w:r>
+      <w:r>
+        <w:instrText xml:space="preserve"> SEQ Figure \* ARABIC </w:instrText>
+      </w:r>
+      <w:r>
+        <w:fldChar w:fldCharType="separate"/>
+      </w:r>
+      <w:r>
+        <w:rPr>
+          <w:noProof/>
+        </w:rPr>
+        <w:t>3</w:t>
+      </w:r>
+      <w:r>
+        <w:rPr>
+          <w:noProof/>
+        </w:rPr>
+        <w:fldChar w:fldCharType="end"/>
+      </w:r>
       <w:r>
         <w:t xml:space="preserve">. </w:t>
       </w:r>
       <w:r>
-        <w:t xml:space="preserve">Original horizons designations (x-axis), GHL assignments (colors), and associated ranges in </w:t>
-      </w:r>
-      <w:commentRangeStart w:id="80"/>
-      <w:commentRangeStart w:id="81"/>
+        <w:t>Original horizons designations (x-axis), GHL assignment</w:t>
+      </w:r>
+      <w:bookmarkStart w:id="35" w:name="_GoBack"/>
+      <w:bookmarkEnd w:id="35"/>
+      <w:r>
+        <w:t xml:space="preserve">s (colors), and associated ranges in </w:t>
+      </w:r>
+      <w:commentRangeStart w:id="36"/>
+      <w:commentRangeStart w:id="37"/>
       <w:r>
         <w:t>depth</w:t>
       </w:r>
-      <w:commentRangeEnd w:id="80"/>
+      <w:commentRangeEnd w:id="36"/>
       <w:r>
         <w:rPr>
           <w:rStyle w:val="CommentReference"/>
@@ -2119,9 +1794,9 @@
           <w:iCs w:val="0"/>
           <w:color w:val="auto"/>
         </w:rPr>
-        <w:commentReference w:id="80"/>
-      </w:r>
-      <w:commentRangeEnd w:id="81"/>
+        <w:commentReference w:id="36"/>
+      </w:r>
+      <w:commentRangeEnd w:id="37"/>
       <w:r>
         <w:rPr>
           <w:rStyle w:val="CommentReference"/>
@@ -2129,23 +1804,72 @@
           <w:iCs w:val="0"/>
           <w:color w:val="auto"/>
         </w:rPr>
-        <w:commentReference w:id="81"/>
+        <w:commentReference w:id="37"/>
       </w:r>
       <w:r>
         <w:t>.</w:t>
       </w:r>
-    </w:p>
-    <w:p>
-      <w:commentRangeStart w:id="82"/>
-      <w:r>
+      <w:ins w:id="38" w:author="Beaudette, Dylan - NRCS, Sonora, CA" w:date="2015-08-28T11:25:00Z">
+        <w:r>
+          <w:t xml:space="preserve"> Standard box-whisker conventions are used in this figure: box contains the median bounded by the inter-quartile range</w:t>
+        </w:r>
+      </w:ins>
+      <w:ins w:id="39" w:author="Beaudette, Dylan - NRCS, Sonora, CA" w:date="2015-08-28T12:05:00Z">
+        <w:r>
+          <w:t xml:space="preserve"> (IQR)</w:t>
+        </w:r>
+      </w:ins>
+      <w:ins w:id="40" w:author="Beaudette, Dylan - NRCS, Sonora, CA" w:date="2015-08-28T11:25:00Z">
+        <w:r>
+          <w:t xml:space="preserve">, </w:t>
+        </w:r>
+      </w:ins>
+      <w:ins w:id="41" w:author="Beaudette, Dylan - NRCS, Sonora, CA" w:date="2015-08-28T12:02:00Z">
+        <w:r>
+          <w:t>whiskers</w:t>
+        </w:r>
+      </w:ins>
+      <w:ins w:id="42" w:author="Beaudette, Dylan - NRCS, Sonora, CA" w:date="2015-08-28T11:26:00Z">
+        <w:r>
+          <w:t xml:space="preserve"> extend </w:t>
+        </w:r>
+      </w:ins>
+      <w:ins w:id="43" w:author="Beaudette, Dylan - NRCS, Sonora, CA" w:date="2015-08-28T12:04:00Z">
+        <w:r>
+          <w:t xml:space="preserve">from upper and lower quartiles </w:t>
+        </w:r>
+      </w:ins>
+      <w:ins w:id="44" w:author="Beaudette, Dylan - NRCS, Sonora, CA" w:date="2015-08-28T12:02:00Z">
+        <w:r>
+          <w:t>to +/-</w:t>
+        </w:r>
+        <w:r>
+          <w:t xml:space="preserve"> 1.5 times the </w:t>
+        </w:r>
+      </w:ins>
+      <w:ins w:id="45" w:author="Beaudette, Dylan - NRCS, Sonora, CA" w:date="2015-08-28T12:05:00Z">
+        <w:r>
+          <w:t>IQR</w:t>
+        </w:r>
+      </w:ins>
+      <w:ins w:id="46" w:author="Beaudette, Dylan - NRCS, Sonora, CA" w:date="2015-08-28T12:02:00Z">
+        <w:r>
+          <w:t xml:space="preserve"> and filled circles represent values outside the whisker range.</w:t>
+        </w:r>
+      </w:ins>
+    </w:p>
+    <w:p>
+      <w:commentRangeStart w:id="47"/>
+      <w:r>
+        <w:lastRenderedPageBreak/>
         <w:t>The degree of overlap in GHL concepts can be expressed in terms of measured soil properties (in this case a limited set of field-described properties), summarized by GHL (Table 1).</w:t>
       </w:r>
-      <w:commentRangeEnd w:id="82"/>
+      <w:commentRangeEnd w:id="47"/>
       <w:r>
         <w:rPr>
           <w:rStyle w:val="CommentReference"/>
         </w:rPr>
-        <w:commentReference w:id="82"/>
+        <w:commentReference w:id="47"/>
       </w:r>
     </w:p>
     <w:tbl>
@@ -2297,23 +2021,7 @@
                 <w:sz w:val="18"/>
                 <w:szCs w:val="18"/>
               </w:rPr>
-              <w:t xml:space="preserve">Moist </w:t>
-            </w:r>
-            <w:proofErr w:type="spellStart"/>
-            <w:r>
-              <w:rPr>
-                <w:sz w:val="18"/>
-                <w:szCs w:val="18"/>
-              </w:rPr>
-              <w:t>Munsell</w:t>
-            </w:r>
-            <w:proofErr w:type="spellEnd"/>
-            <w:r>
-              <w:rPr>
-                <w:sz w:val="18"/>
-                <w:szCs w:val="18"/>
-              </w:rPr>
-              <w:t xml:space="preserve"> Value</w:t>
+              <w:t>Moist Munsell Value</w:t>
             </w:r>
           </w:p>
         </w:tc>
@@ -3244,7 +2952,7 @@
       <w:pPr>
         <w:pStyle w:val="Heading2"/>
       </w:pPr>
-      <w:bookmarkStart w:id="83" w:name="aggregate-representation-of-ghl"/>
+      <w:bookmarkStart w:id="48" w:name="aggregate-representation-of-ghl"/>
       <w:r>
         <w:t>Probabilistic</w:t>
       </w:r>
@@ -3259,37 +2967,55 @@
       <w:r>
         <w:t xml:space="preserve"> The empirical probability curves are an exact representation of the </w:t>
       </w:r>
-      <w:ins w:id="84" w:author="Skovlin, Jay - NRCS, Missoula, MT" w:date="2015-08-27T15:53:00Z">
-        <w:r>
-          <w:t>63</w:t>
-        </w:r>
-      </w:ins>
-      <w:del w:id="85" w:author="Skovlin, Jay - NRCS, Missoula, MT" w:date="2015-08-27T15:53:00Z">
-        <w:r>
-          <w:delText>54</w:delText>
-        </w:r>
-      </w:del>
+      <w:r>
+        <w:t>63</w:t>
+      </w:r>
+      <w:r>
+        <w:t xml:space="preserve"> pedons </w:t>
+      </w:r>
+      <w:r>
+        <w:t>within our sample data set, however, these curves are not likely a generalized representation of all possible soils correlated to the Loafercreek series. At the expense of a small amount of accuracy (as evaluated using the sample data set), the smoother and more generalized shape of the PO-LR derived GHL probabilities are better candidates for describing the central tendency of a soil series concept</w:t>
+      </w:r>
+      <w:r>
+        <w:t xml:space="preserve"> (Figure 5)</w:t>
+      </w:r>
+      <w:r>
+        <w:t>.</w:t>
+      </w:r>
+      <w:r>
+        <w:t xml:space="preserve"> When samples sizes are too small to support fitting a stable PO-LR model, the empirical probabilities can provide a reasonable alternative.</w:t>
+      </w:r>
+    </w:p>
+    <w:p>
+      <w:r>
+        <w:t>T</w:t>
+      </w:r>
+      <w:r>
+        <w:t>h</w:t>
+      </w:r>
+      <w:r>
+        <w:t>e PO-LR probabilities were the least accurate within the very thin Oi (Brier Score of 1.40) and infrequently occurring BA horizons (Brier Score of 1.22).</w:t>
+      </w:r>
+      <w:r>
+        <w:t xml:space="preserve"> Accuracy was greatest in the most consistently defined horizons which were not surprisingly found at the “top” (A horizons) and “bottom” (R horizons) of the profiles.</w:t>
+      </w:r>
       <w:r>
         <w:t xml:space="preserve"> </w:t>
       </w:r>
-      <w:proofErr w:type="spellStart"/>
-      <w:r>
-        <w:t>pedons</w:t>
-      </w:r>
-      <w:proofErr w:type="spellEnd"/>
-      <w:r>
-        <w:t xml:space="preserve"> </w:t>
-      </w:r>
-      <w:r>
-        <w:t xml:space="preserve">within our sample data set, however, these curves are not likely a generalized representation of all possible soils correlated to the </w:t>
-      </w:r>
-      <w:proofErr w:type="spellStart"/>
-      <w:r>
-        <w:t>Loafercreek</w:t>
-      </w:r>
-      <w:proofErr w:type="spellEnd"/>
-      <w:r>
-        <w:t xml:space="preserve"> series. At the expense of a small amount of accuracy (as evaluated using the sample data set), the smoother and more generalized shape of the PO-LR derived GHL probabilities are better candidates for describing the central tendency of a soil series concept</w:t>
+      <w:r>
+        <w:t xml:space="preserve">The degree of overlap in GHL concepts was greatest (as defined by Shannon Entropy) near the surface where </w:t>
+      </w:r>
+      <w:r>
+        <w:t xml:space="preserve">Oi, </w:t>
+      </w:r>
+      <w:r>
+        <w:t xml:space="preserve">A, </w:t>
+      </w:r>
+      <w:r>
+        <w:t xml:space="preserve">and </w:t>
+      </w:r>
+      <w:r>
+        <w:t>BA horizons spanned similar depth ranges, and lower in the profile where Bt3 and Cr horizons spanned large ranges in depth</w:t>
       </w:r>
       <w:r>
         <w:t xml:space="preserve"> (Figure 5)</w:t>
@@ -3297,61 +3023,8 @@
       <w:r>
         <w:t>.</w:t>
       </w:r>
-      <w:r>
-        <w:t xml:space="preserve"> When samples sizes are too small to support fitting a stable PO-LR model, the empirical probabilities can provide a reasonable alternative.</w:t>
-      </w:r>
-    </w:p>
-    <w:p>
-      <w:r>
-        <w:t>T</w:t>
-      </w:r>
-      <w:r>
-        <w:t>h</w:t>
-      </w:r>
-      <w:r>
-        <w:t>e PO-LR probabilities were the least accurate within the very thin Oi (Brier Score of 1.40) and infrequently occurring BA horizons (Brier Score of 1.22).</w:t>
-      </w:r>
-      <w:r>
-        <w:t xml:space="preserve"> Accuracy was greatest in the most consistently defined horizons which were not surprisingly found at the “top” (A horizons) and “bottom” (R horizons) of the profiles.</w:t>
-      </w:r>
-      <w:r>
-        <w:t xml:space="preserve"> </w:t>
-      </w:r>
-      <w:r>
-        <w:t xml:space="preserve">The degree of overlap in GHL concepts was greatest (as defined by Shannon Entropy) near the surface where </w:t>
-      </w:r>
-      <w:ins w:id="86" w:author="Skovlin, Jay - NRCS, Missoula, MT" w:date="2015-08-27T15:53:00Z">
-        <w:r>
-          <w:t xml:space="preserve">Oi, </w:t>
-        </w:r>
-      </w:ins>
-      <w:r>
-        <w:t xml:space="preserve">A, </w:t>
-      </w:r>
-      <w:ins w:id="87" w:author="Skovlin, Jay - NRCS, Missoula, MT" w:date="2015-08-27T15:53:00Z">
-        <w:r>
-          <w:t xml:space="preserve">and </w:t>
-        </w:r>
-      </w:ins>
-      <w:r>
-        <w:t>BA</w:t>
-      </w:r>
-      <w:del w:id="88" w:author="Skovlin, Jay - NRCS, Missoula, MT" w:date="2015-08-27T15:54:00Z">
-        <w:r>
-          <w:delText>, and Oi</w:delText>
-        </w:r>
-      </w:del>
-      <w:r>
-        <w:t xml:space="preserve"> horizons spanned similar depth ranges, and lower in the profile where Bt3 and Cr horizons spanned large ranges in depth</w:t>
-      </w:r>
-      <w:r>
-        <w:t xml:space="preserve"> (Figure 5)</w:t>
-      </w:r>
-      <w:r>
-        <w:t>.</w:t>
-      </w:r>
-    </w:p>
-    <w:bookmarkEnd w:id="83"/>
+    </w:p>
+    <w:bookmarkEnd w:id="48"/>
     <w:p>
       <w:pPr>
         <w:keepNext/>
@@ -3411,14 +3084,27 @@
       <w:r>
         <w:t xml:space="preserve">Figure </w:t>
       </w:r>
-      <w:fldSimple w:instr=" SEQ Figure \* ARABIC ">
-        <w:r>
-          <w:rPr>
-            <w:noProof/>
-          </w:rPr>
-          <w:t>4</w:t>
-        </w:r>
-      </w:fldSimple>
+      <w:r>
+        <w:fldChar w:fldCharType="begin"/>
+      </w:r>
+      <w:r>
+        <w:instrText xml:space="preserve"> SEQ Figure \* ARABIC </w:instrText>
+      </w:r>
+      <w:r>
+        <w:fldChar w:fldCharType="separate"/>
+      </w:r>
+      <w:r>
+        <w:rPr>
+          <w:noProof/>
+        </w:rPr>
+        <w:t>4</w:t>
+      </w:r>
+      <w:r>
+        <w:rPr>
+          <w:noProof/>
+        </w:rPr>
+        <w:fldChar w:fldCharType="end"/>
+      </w:r>
       <w:r>
         <w:t xml:space="preserve">. </w:t>
       </w:r>
@@ -3486,14 +3172,27 @@
       <w:r>
         <w:t xml:space="preserve">Figure </w:t>
       </w:r>
-      <w:fldSimple w:instr=" SEQ Figure \* ARABIC ">
-        <w:r>
-          <w:rPr>
-            <w:noProof/>
-          </w:rPr>
-          <w:t>5</w:t>
-        </w:r>
-      </w:fldSimple>
+      <w:r>
+        <w:fldChar w:fldCharType="begin"/>
+      </w:r>
+      <w:r>
+        <w:instrText xml:space="preserve"> SEQ Figure \* ARABIC </w:instrText>
+      </w:r>
+      <w:r>
+        <w:fldChar w:fldCharType="separate"/>
+      </w:r>
+      <w:r>
+        <w:rPr>
+          <w:noProof/>
+        </w:rPr>
+        <w:t>5</w:t>
+      </w:r>
+      <w:r>
+        <w:rPr>
+          <w:noProof/>
+        </w:rPr>
+        <w:fldChar w:fldCharType="end"/>
+      </w:r>
       <w:r>
         <w:t xml:space="preserve">. </w:t>
       </w:r>
@@ -3511,7 +3210,7 @@
       <w:pPr>
         <w:pStyle w:val="Heading2"/>
       </w:pPr>
-      <w:bookmarkStart w:id="89" w:name="model-fit"/>
+      <w:bookmarkStart w:id="49" w:name="model-fit"/>
       <w:r>
         <w:t>Model Fit</w:t>
       </w:r>
@@ -3583,7 +3282,7 @@
         </w:rPr>
         <w:t xml:space="preserve">Removal of </w:t>
       </w:r>
-      <w:commentRangeStart w:id="90"/>
+      <w:commentRangeStart w:id="50"/>
       <w:r>
         <w:rPr>
           <w:rFonts w:eastAsiaTheme="minorEastAsia"/>
@@ -3591,12 +3290,12 @@
         </w:rPr>
         <w:t xml:space="preserve">RCS basis </w:t>
       </w:r>
-      <w:commentRangeEnd w:id="90"/>
+      <w:commentRangeEnd w:id="50"/>
       <w:r>
         <w:rPr>
           <w:rStyle w:val="CommentReference"/>
         </w:rPr>
-        <w:commentReference w:id="90"/>
+        <w:commentReference w:id="50"/>
       </w:r>
       <w:r>
         <w:rPr>
@@ -3610,15 +3309,7 @@
           <w:rFonts w:eastAsiaTheme="minorEastAsia"/>
           <w:szCs w:val="20"/>
         </w:rPr>
-        <w:t xml:space="preserve">from the model resulted in </w:t>
-      </w:r>
-      <w:proofErr w:type="gramStart"/>
-      <w:r>
-        <w:rPr>
-          <w:rFonts w:eastAsiaTheme="minorEastAsia"/>
-          <w:szCs w:val="20"/>
-        </w:rPr>
-        <w:t xml:space="preserve">an </w:t>
+        <w:t xml:space="preserve">from the model resulted in an </w:t>
       </w:r>
       <m:oMath>
         <m:sSup>
@@ -3656,60 +3347,52 @@
           <w:rFonts w:eastAsiaTheme="minorEastAsia"/>
           <w:szCs w:val="20"/>
         </w:rPr>
-        <w:t xml:space="preserve"> of</w:t>
-      </w:r>
-      <w:proofErr w:type="gramEnd"/>
+        <w:t xml:space="preserve"> of 0.79. Deviations between empirical and modeled probabilities were </w:t>
+      </w:r>
       <w:r>
         <w:rPr>
           <w:rFonts w:eastAsiaTheme="minorEastAsia"/>
           <w:szCs w:val="20"/>
         </w:rPr>
-        <w:t xml:space="preserve"> 0.79. Deviations between empirical and modeled probabilities were </w:t>
+        <w:t xml:space="preserve">greatest in horizons near the surface </w:t>
       </w:r>
       <w:r>
         <w:rPr>
           <w:rFonts w:eastAsiaTheme="minorEastAsia"/>
           <w:szCs w:val="20"/>
         </w:rPr>
-        <w:t xml:space="preserve">greatest in horizons near the surface </w:t>
+        <w:t>and smal</w:t>
       </w:r>
       <w:r>
         <w:rPr>
           <w:rFonts w:eastAsiaTheme="minorEastAsia"/>
           <w:szCs w:val="20"/>
         </w:rPr>
-        <w:t>and smal</w:t>
+        <w:t>lest in the lower-most horizons (Figure 6)</w:t>
       </w:r>
       <w:r>
         <w:rPr>
           <w:rFonts w:eastAsiaTheme="minorEastAsia"/>
           <w:szCs w:val="20"/>
         </w:rPr>
-        <w:t>lest in the lower-most horizons (Figure 6)</w:t>
+        <w:t>.</w:t>
       </w:r>
       <w:r>
         <w:rPr>
           <w:rFonts w:eastAsiaTheme="minorEastAsia"/>
           <w:szCs w:val="20"/>
         </w:rPr>
-        <w:t>.</w:t>
+        <w:t xml:space="preserve"> </w:t>
       </w:r>
       <w:r>
         <w:rPr>
           <w:rFonts w:eastAsiaTheme="minorEastAsia"/>
           <w:szCs w:val="20"/>
         </w:rPr>
-        <w:t xml:space="preserve"> </w:t>
-      </w:r>
-      <w:r>
-        <w:rPr>
-          <w:rFonts w:eastAsiaTheme="minorEastAsia"/>
-          <w:szCs w:val="20"/>
-        </w:rPr>
         <w:t>Discrepancies between the two sets of probabilities can be attributed to two main factors: 1) lack of model fit, and 2) generalization (e.g. smoothing) of empirical probabilities by the PO-LR model.</w:t>
       </w:r>
     </w:p>
-    <w:bookmarkEnd w:id="89"/>
+    <w:bookmarkEnd w:id="49"/>
     <w:p>
       <w:pPr>
         <w:keepNext/>
@@ -3769,14 +3452,27 @@
       <w:r>
         <w:t xml:space="preserve">Figure </w:t>
       </w:r>
-      <w:fldSimple w:instr=" SEQ Figure \* ARABIC ">
-        <w:r>
-          <w:rPr>
-            <w:noProof/>
-          </w:rPr>
-          <w:t>6</w:t>
-        </w:r>
-      </w:fldSimple>
+      <w:r>
+        <w:fldChar w:fldCharType="begin"/>
+      </w:r>
+      <w:r>
+        <w:instrText xml:space="preserve"> SEQ Figure \* ARABIC </w:instrText>
+      </w:r>
+      <w:r>
+        <w:fldChar w:fldCharType="separate"/>
+      </w:r>
+      <w:r>
+        <w:rPr>
+          <w:noProof/>
+        </w:rPr>
+        <w:t>6</w:t>
+      </w:r>
+      <w:r>
+        <w:rPr>
+          <w:noProof/>
+        </w:rPr>
+        <w:fldChar w:fldCharType="end"/>
+      </w:r>
       <w:r>
         <w:t xml:space="preserve">. </w:t>
       </w:r>
@@ -3804,35 +3500,27 @@
       <w:r>
         <w:t xml:space="preserve">The stability of the </w:t>
       </w:r>
-      <w:commentRangeStart w:id="91"/>
-      <w:commentRangeStart w:id="92"/>
+      <w:commentRangeStart w:id="51"/>
+      <w:commentRangeStart w:id="52"/>
       <w:r>
         <w:t xml:space="preserve">PO-LR model </w:t>
       </w:r>
-      <w:commentRangeEnd w:id="91"/>
+      <w:commentRangeEnd w:id="51"/>
       <w:r>
         <w:rPr>
           <w:rStyle w:val="CommentReference"/>
         </w:rPr>
-        <w:commentReference w:id="91"/>
-      </w:r>
-      <w:commentRangeEnd w:id="92"/>
+        <w:commentReference w:id="51"/>
+      </w:r>
+      <w:commentRangeEnd w:id="52"/>
       <w:r>
         <w:rPr>
           <w:rStyle w:val="CommentReference"/>
         </w:rPr>
-        <w:commentReference w:id="92"/>
-      </w:r>
-      <w:r>
-        <w:t xml:space="preserve">was evaluated by iteratively re-fitting the model (250 times) using a random subset of 25 </w:t>
-      </w:r>
-      <w:proofErr w:type="spellStart"/>
-      <w:r>
-        <w:t>pedons</w:t>
-      </w:r>
-      <w:proofErr w:type="spellEnd"/>
-      <w:r>
-        <w:t xml:space="preserve"> (out of 54 total) within each iteration. The predictions from each iteration are presented in Figure 7. Mean model </w:t>
+        <w:commentReference w:id="52"/>
+      </w:r>
+      <w:r>
+        <w:t xml:space="preserve">was evaluated by iteratively re-fitting the model (250 times) using a random subset of 25 pedons (out of 54 total) within each iteration. The predictions from each iteration are presented in Figure 7. Mean model </w:t>
       </w:r>
       <m:oMath>
         <m:sSup>
@@ -3965,14 +3653,27 @@
       <w:r>
         <w:t xml:space="preserve">Figure </w:t>
       </w:r>
-      <w:fldSimple w:instr=" SEQ Figure \* ARABIC ">
-        <w:r>
-          <w:rPr>
-            <w:noProof/>
-          </w:rPr>
-          <w:t>7</w:t>
-        </w:r>
-      </w:fldSimple>
+      <w:r>
+        <w:fldChar w:fldCharType="begin"/>
+      </w:r>
+      <w:r>
+        <w:instrText xml:space="preserve"> SEQ Figure \* ARABIC </w:instrText>
+      </w:r>
+      <w:r>
+        <w:fldChar w:fldCharType="separate"/>
+      </w:r>
+      <w:r>
+        <w:rPr>
+          <w:noProof/>
+        </w:rPr>
+        <w:t>7</w:t>
+      </w:r>
+      <w:r>
+        <w:rPr>
+          <w:noProof/>
+        </w:rPr>
+        <w:fldChar w:fldCharType="end"/>
+      </w:r>
       <w:r>
         <w:t xml:space="preserve">. </w:t>
       </w:r>
@@ -3987,8 +3688,8 @@
       <w:pPr>
         <w:pStyle w:val="Heading2"/>
       </w:pPr>
-      <w:bookmarkStart w:id="93" w:name="ml-horizon-boundaries"/>
-      <w:bookmarkStart w:id="94" w:name="conclusions"/>
+      <w:bookmarkStart w:id="53" w:name="ml-horizon-boundaries"/>
+      <w:bookmarkStart w:id="54" w:name="conclusions"/>
       <w:r>
         <w:lastRenderedPageBreak/>
         <w:t>ML Horizon Depths</w:t>
@@ -4014,37 +3715,21 @@
         <w:t xml:space="preserve">. </w:t>
       </w:r>
       <w:r>
-        <w:t xml:space="preserve">The Brier scores (Table 2) serve as an indication of how well each set of ML horizon depths fits the original collection of </w:t>
-      </w:r>
-      <w:proofErr w:type="spellStart"/>
-      <w:r>
-        <w:t>pedons</w:t>
-      </w:r>
-      <w:proofErr w:type="spellEnd"/>
-      <w:r>
-        <w:t xml:space="preserve">. For example, predictions associated with the ML horizon depths for “A” horizons more consistently overlap with field-observed “A” horizons as compared to “Bt3” horizons. In all cases except </w:t>
-      </w:r>
-      <w:commentRangeStart w:id="95"/>
+        <w:t xml:space="preserve">The Brier scores (Table 2) serve as an indication of how well each set of ML horizon depths fits the original collection of pedons. For example, predictions associated with the ML horizon depths for “A” horizons more consistently overlap with field-observed “A” horizons as compared to “Bt3” horizons. In all cases except </w:t>
+      </w:r>
+      <w:commentRangeStart w:id="55"/>
       <w:r>
         <w:t>“Bt3” horizons</w:t>
       </w:r>
-      <w:commentRangeEnd w:id="95"/>
+      <w:commentRangeEnd w:id="55"/>
       <w:r>
         <w:rPr>
           <w:rStyle w:val="CommentReference"/>
         </w:rPr>
-        <w:commentReference w:id="95"/>
-      </w:r>
-      <w:r>
-        <w:t xml:space="preserve">, Brier scores associated with the PO-LR model were equal to or greater than those associated with empirical probabilities; not surprising as predictions from the PO-LR model are much smoother than the over-fit empirical probabilities. The similarity in ML horizon depths and small differences in Brier scores suggests that the PO-LR model is a reasonable generalization of the GHL concepts defined for this collection of </w:t>
-      </w:r>
-      <w:proofErr w:type="spellStart"/>
-      <w:r>
-        <w:t>pedons</w:t>
-      </w:r>
-      <w:proofErr w:type="spellEnd"/>
-      <w:r>
-        <w:t>.</w:t>
+        <w:commentReference w:id="55"/>
+      </w:r>
+      <w:r>
+        <w:t>, Brier scores associated with the PO-LR model were equal to or greater than those associated with empirical probabilities; not surprising as predictions from the PO-LR model are much smoother than the over-fit empirical probabilities. The similarity in ML horizon depths and small differences in Brier scores suggests that the PO-LR model is a reasonable generalization of the GHL concepts defined for this collection of pedons.</w:t>
       </w:r>
     </w:p>
     <w:tbl>
@@ -4074,7 +3759,7 @@
             </w:tcBorders>
             <w:vAlign w:val="bottom"/>
           </w:tcPr>
-          <w:bookmarkEnd w:id="93"/>
+          <w:bookmarkEnd w:id="53"/>
           <w:p>
             <w:pPr>
               <w:pStyle w:val="Compact"/>
@@ -5713,8 +5398,8 @@
         </w:rPr>
         <w:t xml:space="preserve">. Most-likely GHL boundary depths and associated Brier scores, computed from empirical probabilities and PO-LR </w:t>
       </w:r>
-      <w:commentRangeStart w:id="96"/>
-      <w:commentRangeStart w:id="97"/>
+      <w:commentRangeStart w:id="56"/>
+      <w:commentRangeStart w:id="57"/>
       <w:r>
         <w:rPr>
           <w:sz w:val="18"/>
@@ -5722,15 +5407,15 @@
         </w:rPr>
         <w:t>predictions</w:t>
       </w:r>
-      <w:commentRangeEnd w:id="96"/>
+      <w:commentRangeEnd w:id="56"/>
       <w:r>
         <w:rPr>
           <w:rStyle w:val="CommentReference"/>
           <w:i w:val="0"/>
         </w:rPr>
-        <w:commentReference w:id="96"/>
-      </w:r>
-      <w:commentRangeEnd w:id="97"/>
+        <w:commentReference w:id="56"/>
+      </w:r>
+      <w:commentRangeEnd w:id="57"/>
       <w:r>
         <w:rPr>
           <w:sz w:val="18"/>
@@ -5743,7 +5428,7 @@
           <w:rStyle w:val="CommentReference"/>
           <w:i w:val="0"/>
         </w:rPr>
-        <w:commentReference w:id="97"/>
+        <w:commentReference w:id="57"/>
       </w:r>
       <w:r>
         <w:rPr>
@@ -5876,18 +5561,10 @@
         <w:t>Conclusions</w:t>
       </w:r>
     </w:p>
-    <w:bookmarkEnd w:id="94"/>
-    <w:p>
-      <w:r>
-        <w:t xml:space="preserve">Describing and sampling soil by genetic horizon designations represents an efficient approach that has provided a common </w:t>
-      </w:r>
-      <w:proofErr w:type="spellStart"/>
-      <w:r>
-        <w:t>pedological</w:t>
-      </w:r>
-      <w:proofErr w:type="spellEnd"/>
-      <w:r>
-        <w:t xml:space="preserve"> language used among soil scientists and classification systems. Processes for aggregating horizonation and deriving an aggregate</w:t>
+    <w:bookmarkEnd w:id="54"/>
+    <w:p>
+      <w:r>
+        <w:t>Describing and sampling soil by genetic horizon designations represents an efficient approach that has provided a common pedological language used among soil scientists and classification systems. Processes for aggregating horizonation and deriving an aggregate</w:t>
       </w:r>
       <w:r>
         <w:t>d</w:t>
@@ -5896,15 +5573,7 @@
         <w:t xml:space="preserve"> representation across suites of similar soil profile descriptions of a soil series has been challenging. For this reason, soil series </w:t>
       </w:r>
       <w:r>
-        <w:t xml:space="preserve">concepts have historically been defined using the modal profile; a single, field-observed </w:t>
-      </w:r>
-      <w:proofErr w:type="spellStart"/>
-      <w:r>
-        <w:t>pedon</w:t>
-      </w:r>
-      <w:proofErr w:type="spellEnd"/>
-      <w:r>
-        <w:t xml:space="preserve"> selected as </w:t>
+        <w:t xml:space="preserve">concepts have historically been defined using the modal profile; a single, field-observed pedon selected as </w:t>
       </w:r>
       <w:r>
         <w:t xml:space="preserve">a </w:t>
@@ -5927,16 +5596,16 @@
       <w:r>
         <w:t xml:space="preserve">In this chapter we have outlined </w:t>
       </w:r>
-      <w:commentRangeStart w:id="98"/>
+      <w:commentRangeStart w:id="58"/>
       <w:r>
         <w:t xml:space="preserve">a simple </w:t>
       </w:r>
-      <w:commentRangeEnd w:id="98"/>
+      <w:commentRangeEnd w:id="58"/>
       <w:r>
         <w:rPr>
           <w:rStyle w:val="CommentReference"/>
         </w:rPr>
-        <w:commentReference w:id="98"/>
+        <w:commentReference w:id="58"/>
       </w:r>
       <w:r>
         <w:t>approach for deriving continuous depth-functions of groups of field-described genetic horizon probabilities.</w:t>
@@ -5957,15 +5626,7 @@
         <w:t xml:space="preserve"> </w:t>
       </w:r>
       <w:r>
-        <w:t xml:space="preserve">The two aggregation methods described in this chapter yield similar results; selection of an appropriate method depends on sample size, use of empirical probabilities is recommended for small collection of </w:t>
-      </w:r>
-      <w:proofErr w:type="spellStart"/>
-      <w:r>
-        <w:t>pedons</w:t>
-      </w:r>
-      <w:proofErr w:type="spellEnd"/>
-      <w:r>
-        <w:t xml:space="preserve"> and the PO-LR probabilities is </w:t>
+        <w:t xml:space="preserve">The two aggregation methods described in this chapter yield similar results; selection of an appropriate method depends on sample size, use of empirical probabilities is recommended for small collection of pedons and the PO-LR probabilities is </w:t>
       </w:r>
       <w:r>
         <w:t>recommended</w:t>
@@ -5981,16 +5642,16 @@
       <w:r>
         <w:t xml:space="preserve">The methods presented in this chapter represent </w:t>
       </w:r>
-      <w:commentRangeStart w:id="99"/>
+      <w:commentRangeStart w:id="59"/>
       <w:r>
         <w:t xml:space="preserve">the first steps </w:t>
       </w:r>
-      <w:commentRangeEnd w:id="99"/>
+      <w:commentRangeEnd w:id="59"/>
       <w:r>
         <w:rPr>
           <w:rStyle w:val="CommentReference"/>
         </w:rPr>
-        <w:commentReference w:id="99"/>
+        <w:commentReference w:id="59"/>
       </w:r>
       <w:r>
         <w:t xml:space="preserve">towards a </w:t>
@@ -6002,49 +5663,41 @@
         <w:t xml:space="preserve"> description of </w:t>
       </w:r>
       <w:r>
-        <w:t xml:space="preserve">soil </w:t>
-      </w:r>
-      <w:proofErr w:type="spellStart"/>
-      <w:r>
-        <w:t>morpology</w:t>
-      </w:r>
-      <w:proofErr w:type="spellEnd"/>
+        <w:t xml:space="preserve">soil morpology </w:t>
+      </w:r>
+      <w:r>
+        <w:t xml:space="preserve">data in aggregate. </w:t>
+      </w:r>
+      <w:r>
+        <w:t xml:space="preserve">Future application of these methods will depend on development of guidelines related to: minimum sample sizes, PO-LR model fitting parameters, model diagnostics, and recommendations on pedogenic interpretation of model coefficients. In addition, more work needs to be done on incorporating </w:t>
+      </w:r>
+      <w:r>
+        <w:rPr>
+          <w:i/>
+        </w:rPr>
+        <w:t xml:space="preserve">depth-wise </w:t>
+      </w:r>
+      <w:commentRangeStart w:id="60"/>
+      <w:commentRangeStart w:id="61"/>
+      <w:r>
+        <w:t>correlation</w:t>
+      </w:r>
+      <w:commentRangeEnd w:id="60"/>
       <w:r>
         <w:t xml:space="preserve"> </w:t>
       </w:r>
       <w:r>
-        <w:t xml:space="preserve">data in aggregate. </w:t>
-      </w:r>
-      <w:r>
-        <w:t xml:space="preserve">Future application of these methods will depend on development of guidelines related to: minimum sample sizes, PO-LR model fitting parameters, model diagnostics, and recommendations on pedogenic interpretation of model coefficients. In addition, more work needs to be done on incorporating </w:t>
-      </w:r>
-      <w:r>
-        <w:rPr>
-          <w:i/>
-        </w:rPr>
-        <w:t xml:space="preserve">depth-wise </w:t>
-      </w:r>
-      <w:commentRangeStart w:id="100"/>
-      <w:commentRangeStart w:id="101"/>
-      <w:r>
-        <w:t>correlation</w:t>
-      </w:r>
-      <w:commentRangeEnd w:id="100"/>
-      <w:r>
-        <w:t xml:space="preserve"> </w:t>
-      </w:r>
-      <w:r>
         <w:rPr>
           <w:rStyle w:val="CommentReference"/>
         </w:rPr>
-        <w:commentReference w:id="100"/>
-      </w:r>
-      <w:commentRangeEnd w:id="101"/>
+        <w:commentReference w:id="60"/>
+      </w:r>
+      <w:commentRangeEnd w:id="61"/>
       <w:r>
         <w:rPr>
           <w:rStyle w:val="CommentReference"/>
         </w:rPr>
-        <w:commentReference w:id="101"/>
+        <w:commentReference w:id="61"/>
       </w:r>
       <w:r>
         <w:t xml:space="preserve">into the PO-LR model </w:t>
@@ -6066,30 +5719,22 @@
       <w:pPr>
         <w:pStyle w:val="Heading1"/>
       </w:pPr>
-      <w:bookmarkStart w:id="102" w:name="references"/>
+      <w:bookmarkStart w:id="62" w:name="references"/>
       <w:r>
         <w:lastRenderedPageBreak/>
         <w:t>References</w:t>
       </w:r>
     </w:p>
-    <w:bookmarkEnd w:id="102"/>
+    <w:bookmarkEnd w:id="62"/>
     <w:p>
       <w:r>
         <w:t xml:space="preserve">Beaudette, D.E., and J.M. Skovlin. 2015. </w:t>
       </w:r>
-      <w:proofErr w:type="gramStart"/>
       <w:r>
         <w:rPr>
           <w:i/>
         </w:rPr>
-        <w:t>soilDB</w:t>
-      </w:r>
-      <w:proofErr w:type="gramEnd"/>
-      <w:r>
-        <w:rPr>
-          <w:i/>
-        </w:rPr>
-        <w:t>: Soil Database Interface</w:t>
+        <w:t>soilDB: Soil Database Interface</w:t>
       </w:r>
       <w:r>
         <w:t xml:space="preserve">. </w:t>
@@ -6162,39 +5807,21 @@
       <w:r>
         <w:t xml:space="preserve">Minasny. 2014. “Towards Digital Soil Morphometrics.” </w:t>
       </w:r>
-      <w:proofErr w:type="spellStart"/>
       <w:r>
         <w:rPr>
           <w:i/>
         </w:rPr>
         <w:t>Geoderma</w:t>
       </w:r>
-      <w:proofErr w:type="spellEnd"/>
-      <w:r>
-        <w:t xml:space="preserve"> 230–231: 305–317. </w:t>
-      </w:r>
-      <w:proofErr w:type="spellStart"/>
-      <w:proofErr w:type="gramStart"/>
-      <w:r>
-        <w:t>doi</w:t>
-      </w:r>
-      <w:proofErr w:type="gramEnd"/>
-      <w:r>
-        <w:t>:</w:t>
+      <w:r>
+        <w:t xml:space="preserve"> 230–231: 305–317. doi:</w:t>
       </w:r>
       <w:hyperlink r:id="rId17">
         <w:r>
           <w:rPr>
             <w:rStyle w:val="Link"/>
           </w:rPr>
-          <w:t>http</w:t>
-        </w:r>
-        <w:proofErr w:type="spellEnd"/>
-        <w:r>
-          <w:rPr>
-            <w:rStyle w:val="Link"/>
-          </w:rPr>
-          <w:t>://dx.doi.org/10.1016/j.geoderma.2014.03.008</w:t>
+          <w:t>http://dx.doi.org/10.1016/j.geoderma.2014.03.008</w:t>
         </w:r>
       </w:hyperlink>
       <w:r>
@@ -6214,15 +5841,7 @@
     </w:p>
     <w:p>
       <w:r>
-        <w:t xml:space="preserve">Hastie, T., </w:t>
-      </w:r>
-      <w:proofErr w:type="spellStart"/>
-      <w:r>
-        <w:t>R.Tibshirani</w:t>
-      </w:r>
-      <w:proofErr w:type="spellEnd"/>
-      <w:r>
-        <w:t xml:space="preserve">, and J. Friedman. 2009. </w:t>
+        <w:t xml:space="preserve">Hastie, T., R.Tibshirani, and J. Friedman. 2009. </w:t>
       </w:r>
       <w:r>
         <w:rPr>
@@ -6277,63 +5896,24 @@
       </w:r>
     </w:p>
     <w:p>
-      <w:proofErr w:type="spellStart"/>
-      <w:r>
-        <w:t>Kempen</w:t>
-      </w:r>
-      <w:proofErr w:type="spellEnd"/>
-      <w:r>
-        <w:t xml:space="preserve">, B., D.J. </w:t>
-      </w:r>
-      <w:proofErr w:type="spellStart"/>
-      <w:r>
-        <w:t>Brus</w:t>
-      </w:r>
-      <w:proofErr w:type="spellEnd"/>
-      <w:r>
-        <w:t xml:space="preserve">, and J.J. </w:t>
-      </w:r>
-      <w:proofErr w:type="spellStart"/>
-      <w:r>
-        <w:t>Stoorvogel</w:t>
-      </w:r>
-      <w:proofErr w:type="spellEnd"/>
-      <w:r>
-        <w:t xml:space="preserve">. 2011. “Three-Dimensional Mapping of Soil Organic Matter Content Using Soil Type Specific Depth Functions.” </w:t>
-      </w:r>
-      <w:proofErr w:type="spellStart"/>
+      <w:r>
+        <w:t xml:space="preserve">Kempen, B., D.J. Brus, and J.J. Stoorvogel. 2011. “Three-Dimensional Mapping of Soil Organic Matter Content Using Soil Type Specific Depth Functions.” </w:t>
+      </w:r>
       <w:r>
         <w:rPr>
           <w:i/>
         </w:rPr>
         <w:t>Geoderma</w:t>
       </w:r>
-      <w:proofErr w:type="spellEnd"/>
-      <w:r>
-        <w:t xml:space="preserve"> 162: 107–123. </w:t>
-      </w:r>
-      <w:proofErr w:type="spellStart"/>
-      <w:proofErr w:type="gramStart"/>
-      <w:r>
-        <w:t>doi</w:t>
-      </w:r>
-      <w:proofErr w:type="gramEnd"/>
-      <w:r>
-        <w:t>:</w:t>
+      <w:r>
+        <w:t xml:space="preserve"> 162: 107–123. doi:</w:t>
       </w:r>
       <w:hyperlink r:id="rId19">
         <w:r>
           <w:rPr>
             <w:rStyle w:val="Link"/>
           </w:rPr>
-          <w:t>http</w:t>
-        </w:r>
-        <w:proofErr w:type="spellEnd"/>
-        <w:r>
-          <w:rPr>
-            <w:rStyle w:val="Link"/>
-          </w:rPr>
-          <w:t>://dx.doi.org/10.1016/j.geoderma.2011.01.010</w:t>
+          <w:t>http://dx.doi.org/10.1016/j.geoderma.2011.01.010</w:t>
         </w:r>
       </w:hyperlink>
       <w:r>
@@ -6341,72 +5921,17 @@
       </w:r>
     </w:p>
     <w:p>
-      <w:proofErr w:type="spellStart"/>
-      <w:r>
-        <w:t>Kempen</w:t>
-      </w:r>
-      <w:proofErr w:type="spellEnd"/>
-      <w:r>
-        <w:t xml:space="preserve">, Bas, Dick J. </w:t>
-      </w:r>
-      <w:proofErr w:type="spellStart"/>
-      <w:r>
-        <w:t>Brus</w:t>
-      </w:r>
-      <w:proofErr w:type="spellEnd"/>
-      <w:r>
-        <w:t xml:space="preserve">, Gerard B.M. </w:t>
-      </w:r>
-      <w:proofErr w:type="spellStart"/>
-      <w:r>
-        <w:t>Heuvelink</w:t>
-      </w:r>
-      <w:proofErr w:type="spellEnd"/>
-      <w:r>
-        <w:t xml:space="preserve">, and </w:t>
-      </w:r>
-      <w:proofErr w:type="spellStart"/>
-      <w:r>
-        <w:t>Jetse</w:t>
-      </w:r>
-      <w:proofErr w:type="spellEnd"/>
-      <w:r>
-        <w:t xml:space="preserve"> J. </w:t>
-      </w:r>
-      <w:proofErr w:type="spellStart"/>
-      <w:r>
-        <w:t>Stoorvogel</w:t>
-      </w:r>
-      <w:proofErr w:type="spellEnd"/>
-      <w:r>
-        <w:t xml:space="preserve">. 2009. “Updating the 1:50,000 Dutch Soil Map Using Legacy Soil Data: A </w:t>
-      </w:r>
-      <w:proofErr w:type="spellStart"/>
-      <w:r>
-        <w:t>Multinominal</w:t>
-      </w:r>
-      <w:proofErr w:type="spellEnd"/>
-      <w:r>
-        <w:t xml:space="preserve"> Logistic Regression Approach.” </w:t>
-      </w:r>
-      <w:proofErr w:type="spellStart"/>
+      <w:r>
+        <w:t xml:space="preserve">Kempen, Bas, Dick J. Brus, Gerard B.M. Heuvelink, and Jetse J. Stoorvogel. 2009. “Updating the 1:50,000 Dutch Soil Map Using Legacy Soil Data: A Multinominal Logistic Regression Approach.” </w:t>
+      </w:r>
       <w:r>
         <w:rPr>
           <w:i/>
         </w:rPr>
         <w:t>Geoderma</w:t>
       </w:r>
-      <w:proofErr w:type="spellEnd"/>
-      <w:r>
-        <w:t xml:space="preserve"> 151: 311–326. </w:t>
-      </w:r>
-      <w:proofErr w:type="gramStart"/>
-      <w:r>
-        <w:t>doi</w:t>
-      </w:r>
-      <w:proofErr w:type="gramEnd"/>
-      <w:r>
-        <w:t>:</w:t>
+      <w:r>
+        <w:t xml:space="preserve"> 151: 311–326. doi:</w:t>
       </w:r>
       <w:hyperlink r:id="rId20">
         <w:r>
@@ -6421,13 +5946,8 @@
       </w:r>
     </w:p>
     <w:p>
-      <w:proofErr w:type="spellStart"/>
-      <w:r>
-        <w:t>McCullagh</w:t>
-      </w:r>
-      <w:proofErr w:type="spellEnd"/>
-      <w:r>
-        <w:t xml:space="preserve">, P. 1980. “Regression Models for Ordinal Data.” </w:t>
+      <w:r>
+        <w:t xml:space="preserve">McCullagh, P. 1980. “Regression Models for Ordinal Data.” </w:t>
       </w:r>
       <w:r>
         <w:rPr>
@@ -6443,14 +5963,12 @@
       <w:r>
         <w:t xml:space="preserve">Myers, D Brenton, Newell R Kitchen, Kenneth A Sudduth, Randall J Miles, E John Sadler, and Sabine Grunwald. 2011. “Peak Functions for Modeling High Resolution Soil Profile Data.” </w:t>
       </w:r>
-      <w:proofErr w:type="spellStart"/>
       <w:r>
         <w:rPr>
           <w:i/>
         </w:rPr>
         <w:t>Geoderma</w:t>
       </w:r>
-      <w:proofErr w:type="spellEnd"/>
       <w:r>
         <w:t xml:space="preserve"> 166 (1): 74–83.</w:t>
       </w:r>
@@ -6481,38 +5999,34 @@
       </w:r>
     </w:p>
     <w:p>
-      <w:proofErr w:type="spellStart"/>
-      <w:r>
-        <w:t>Rousseeuw</w:t>
-      </w:r>
-      <w:proofErr w:type="spellEnd"/>
-      <w:r>
-        <w:t xml:space="preserve">, P.J. 1987. “Silhouettes: a </w:t>
-      </w:r>
-      <w:proofErr w:type="spellStart"/>
-      <w:r>
-        <w:t>Grapical</w:t>
-      </w:r>
-      <w:proofErr w:type="spellEnd"/>
-      <w:r>
-        <w:t xml:space="preserve"> Aid to the Interpretation and Validation of Cluster Analysis.” </w:t>
+      <w:r>
+        <w:t xml:space="preserve">Rousseeuw, P.J. 1987. “Silhouettes: a Grapical Aid to the Interpretation and Validation of Cluster Analysis.” </w:t>
       </w:r>
       <w:r>
         <w:rPr>
           <w:i/>
         </w:rPr>
-        <w:t xml:space="preserve">Journal of Computational and Applied </w:t>
-      </w:r>
-      <w:proofErr w:type="spellStart"/>
-      <w:r>
-        <w:rPr>
-          <w:i/>
-        </w:rPr>
-        <w:t>Mathmatics</w:t>
-      </w:r>
-      <w:proofErr w:type="spellEnd"/>
+        <w:t>Journal of Computational and Applied Mathmatics</w:t>
+      </w:r>
       <w:r>
         <w:t xml:space="preserve"> 20: 53–65.</w:t>
+      </w:r>
+    </w:p>
+    <w:p>
+      <w:r>
+        <w:t>Soil Survey Staff.</w:t>
+      </w:r>
+      <w:r>
+        <w:t xml:space="preserve"> </w:t>
+      </w:r>
+      <w:r>
+        <w:t>1951. Soil Survey Manual. U.S.D.A. Handbook 18. U.S. Govt. Printing</w:t>
+      </w:r>
+      <w:r>
+        <w:t xml:space="preserve"> </w:t>
+      </w:r>
+      <w:r>
+        <w:t>Office, Washington, D.C.</w:t>
       </w:r>
     </w:p>
     <w:p>
@@ -6533,15 +6047,7 @@
     </w:p>
     <w:p>
       <w:r>
-        <w:t xml:space="preserve">Wilding, L.P., G.M. </w:t>
-      </w:r>
-      <w:proofErr w:type="spellStart"/>
-      <w:r>
-        <w:t>Scafer</w:t>
-      </w:r>
-      <w:proofErr w:type="spellEnd"/>
-      <w:r>
-        <w:t xml:space="preserve">, and R.B. Jones. 1964. “Morley and Blount Soils: A Statistical Summary of Certain Physical and Chemical Properties of Some Selected Profiles from Ohio.” </w:t>
+        <w:t xml:space="preserve">Wilding, L.P., G.M. Scafer, and R.B. Jones. 1964. “Morley and Blount Soils: A Statistical Summary of Certain Physical and Chemical Properties of Some Selected Profiles from Ohio.” </w:t>
       </w:r>
       <w:r>
         <w:rPr>
@@ -6577,15 +6083,7 @@
         <w:annotationRef/>
       </w:r>
       <w:r>
-        <w:t xml:space="preserve">Not sure what it means, and it can be confused with soil </w:t>
-      </w:r>
-      <w:proofErr w:type="spellStart"/>
-      <w:r>
-        <w:t>aggegates</w:t>
-      </w:r>
-      <w:proofErr w:type="spellEnd"/>
-      <w:r>
-        <w:t>. Maybe aggregated soil information?</w:t>
+        <w:t>Not sure what it means, and it can be confused with soil aggegates. Maybe aggregated soil information?</w:t>
       </w:r>
     </w:p>
   </w:comment>
@@ -6614,7 +6112,7 @@
       </w:r>
     </w:p>
   </w:comment>
-  <w:comment w:id="23" w:author="Skovlin, Jay - NRCS, Missoula, MT" w:date="2015-08-27T16:27:00Z" w:initials="SJ-NMM">
+  <w:comment w:id="4" w:author="Skovlin, Jay - NRCS, Missoula, MT" w:date="2015-08-27T16:27:00Z" w:initials="SJ-NMM">
     <w:p>
       <w:pPr>
         <w:pStyle w:val="CommentText"/>
@@ -6626,16 +6124,11 @@
         <w:annotationRef/>
       </w:r>
       <w:r>
-        <w:t xml:space="preserve">Added this….not sure it is all that good though – need to add reference to the refs </w:t>
-      </w:r>
-      <w:r>
-        <w:t>section.</w:t>
-      </w:r>
-      <w:bookmarkStart w:id="33" w:name="_GoBack"/>
-      <w:bookmarkEnd w:id="33"/>
+        <w:t>Added this….not sure it is all that good though – need to add reference to the refs section.</w:t>
+      </w:r>
     </w:p>
   </w:comment>
-  <w:comment w:id="38" w:author="Skovlin, Jay - NRCS, Missoula, MT" w:date="2015-08-27T15:16:00Z" w:initials="SJ-NMM">
+  <w:comment w:id="5" w:author="Beaudette, Dylan - NRCS, Sonora, CA" w:date="2015-08-28T10:26:00Z" w:initials="BD-NSC">
     <w:p>
       <w:pPr>
         <w:pStyle w:val="CommentText"/>
@@ -6647,17 +6140,11 @@
         <w:annotationRef/>
       </w:r>
       <w:r>
-        <w:t>Wondering about word choice here…..would conceptual</w:t>
-      </w:r>
-      <w:r>
-        <w:t xml:space="preserve"> be better?  Struggling a little with the word synthetic.</w:t>
-      </w:r>
-      <w:r>
-        <w:t xml:space="preserve">  This might be the best word though.</w:t>
+        <w:t>Looks good to me, thanks for the reference.</w:t>
       </w:r>
     </w:p>
   </w:comment>
-  <w:comment w:id="41" w:author="Skovlin, Jay - NRCS, Missoula, MT" w:date="2015-08-27T15:19:00Z" w:initials="SJ-NMM">
+  <w:comment w:id="8" w:author="Skovlin, Jay - NRCS, Missoula, MT" w:date="2015-08-27T15:19:00Z" w:initials="SJ-NMM">
     <w:p>
       <w:pPr>
         <w:pStyle w:val="CommentText"/>
@@ -6669,27 +6156,11 @@
         <w:annotationRef/>
       </w:r>
       <w:r>
-        <w:t xml:space="preserve">Shouldn’t the type and font be the same on the </w:t>
-      </w:r>
-      <w:proofErr w:type="spellStart"/>
-      <w:r>
-        <w:t>aqp</w:t>
-      </w:r>
-      <w:proofErr w:type="spellEnd"/>
-      <w:r>
-        <w:t xml:space="preserve"> package at the end of the above paragraph and the </w:t>
-      </w:r>
-      <w:proofErr w:type="spellStart"/>
-      <w:r>
-        <w:t>soilDB</w:t>
-      </w:r>
-      <w:proofErr w:type="spellEnd"/>
-      <w:r>
-        <w:t xml:space="preserve"> package here?</w:t>
+        <w:t>Shouldn’t the type and font be the same on the aqp package at the end of the above paragraph and the soilDB package here?</w:t>
       </w:r>
     </w:p>
   </w:comment>
-  <w:comment w:id="51" w:author="Skovlin, Jay - NRCS, Missoula, MT" w:date="2015-08-27T15:32:00Z" w:initials="SJ-NMM">
+  <w:comment w:id="10" w:author="Skovlin, Jay - NRCS, Missoula, MT" w:date="2015-08-27T15:32:00Z" w:initials="SJ-NMM">
     <w:p>
       <w:pPr>
         <w:pStyle w:val="CommentText"/>
@@ -6702,7 +6173,7 @@
       </w:r>
     </w:p>
   </w:comment>
-  <w:comment w:id="52" w:author="Skovlin, Jay - NRCS, Missoula, MT" w:date="2015-08-27T15:34:00Z" w:initials="SJ-NMM">
+  <w:comment w:id="11" w:author="Skovlin, Jay - NRCS, Missoula, MT" w:date="2015-08-27T15:34:00Z" w:initials="SJ-NMM">
     <w:p>
       <w:pPr>
         <w:pStyle w:val="CommentText"/>
@@ -6718,7 +6189,7 @@
       </w:r>
     </w:p>
   </w:comment>
-  <w:comment w:id="54" w:author="Budiman Minasny" w:date="2015-08-11T14:11:00Z" w:initials="BM">
+  <w:comment w:id="12" w:author="Budiman Minasny" w:date="2015-08-11T14:11:00Z" w:initials="BM">
     <w:p>
       <w:pPr>
         <w:pStyle w:val="CommentText"/>
@@ -6742,7 +6213,7 @@
       </w:r>
     </w:p>
   </w:comment>
-  <w:comment w:id="55" w:author="Beaudette, Dylan - NRCS, Sonora, CA" w:date="2015-08-18T12:15:00Z" w:initials="BD-NSC">
+  <w:comment w:id="13" w:author="Beaudette, Dylan - NRCS, Sonora, CA" w:date="2015-08-18T12:15:00Z" w:initials="BD-NSC">
     <w:p>
       <w:pPr>
         <w:pStyle w:val="CommentText"/>
@@ -6776,7 +6247,7 @@
       </w:r>
     </w:p>
   </w:comment>
-  <w:comment w:id="56" w:author="Skovlin, Jay - NRCS, Missoula, MT" w:date="2015-08-27T15:32:00Z" w:initials="SJ-NMM">
+  <w:comment w:id="14" w:author="Skovlin, Jay - NRCS, Missoula, MT" w:date="2015-08-27T15:32:00Z" w:initials="SJ-NMM">
     <w:p>
       <w:pPr>
         <w:pStyle w:val="CommentText"/>
@@ -6787,17 +6258,12 @@
         </w:rPr>
         <w:annotationRef/>
       </w:r>
-      <w:proofErr w:type="gramStart"/>
-      <w:r>
-        <w:t>expert</w:t>
-      </w:r>
-      <w:proofErr w:type="gramEnd"/>
-      <w:r>
-        <w:t xml:space="preserve"> knowledge or local knowledge</w:t>
+      <w:r>
+        <w:t>expert knowledge or local knowledge</w:t>
       </w:r>
     </w:p>
   </w:comment>
-  <w:comment w:id="57" w:author="Beaudette, Dylan - NRCS, Sonora, CA" w:date="2015-08-18T12:17:00Z" w:initials="BD-NSC">
+  <w:comment w:id="15" w:author="Beaudette, Dylan - NRCS, Sonora, CA" w:date="2015-08-18T12:17:00Z" w:initials="BD-NSC">
     <w:p>
       <w:pPr>
         <w:pStyle w:val="CommentText"/>
@@ -6813,7 +6279,7 @@
       </w:r>
     </w:p>
   </w:comment>
-  <w:comment w:id="59" w:author="Skovlin, Jay - NRCS, Missoula, MT" w:date="2015-08-27T15:33:00Z" w:initials="SJ-NMM">
+  <w:comment w:id="17" w:author="Skovlin, Jay - NRCS, Missoula, MT" w:date="2015-08-27T15:33:00Z" w:initials="SJ-NMM">
     <w:p>
       <w:pPr>
         <w:pStyle w:val="CommentText"/>
@@ -6824,17 +6290,12 @@
         </w:rPr>
         <w:annotationRef/>
       </w:r>
-      <w:proofErr w:type="gramStart"/>
-      <w:r>
-        <w:t>program</w:t>
-      </w:r>
-      <w:proofErr w:type="gramEnd"/>
-      <w:r>
-        <w:t>?</w:t>
+      <w:r>
+        <w:t>program?</w:t>
       </w:r>
     </w:p>
   </w:comment>
-  <w:comment w:id="63" w:author="Skovlin, Jay - NRCS, Missoula, MT" w:date="2015-08-27T15:36:00Z" w:initials="SJ-NMM">
+  <w:comment w:id="18" w:author="Skovlin, Jay - NRCS, Missoula, MT" w:date="2015-08-27T15:36:00Z" w:initials="SJ-NMM">
     <w:p>
       <w:pPr>
         <w:pStyle w:val="CommentText"/>
@@ -6850,7 +6311,7 @@
       </w:r>
     </w:p>
   </w:comment>
-  <w:comment w:id="66" w:author="Budiman Minasny" w:date="2015-08-11T14:04:00Z" w:initials="BM">
+  <w:comment w:id="19" w:author="Budiman Minasny" w:date="2015-08-11T14:04:00Z" w:initials="BM">
     <w:p>
       <w:pPr>
         <w:pStyle w:val="CommentText"/>
@@ -6866,7 +6327,7 @@
       </w:r>
     </w:p>
   </w:comment>
-  <w:comment w:id="67" w:author="Beaudette, Dylan - NRCS, Sonora, CA" w:date="2015-08-18T12:17:00Z" w:initials="BD-NSC">
+  <w:comment w:id="20" w:author="Beaudette, Dylan - NRCS, Sonora, CA" w:date="2015-08-18T12:17:00Z" w:initials="BD-NSC">
     <w:p>
       <w:pPr>
         <w:pStyle w:val="CommentText"/>
@@ -6882,7 +6343,7 @@
       </w:r>
     </w:p>
   </w:comment>
-  <w:comment w:id="70" w:author="Beaudette, Dylan - NRCS, Sonora, CA" w:date="2015-08-20T16:57:00Z" w:initials="BD-NSC">
+  <w:comment w:id="23" w:author="Beaudette, Dylan - NRCS, Sonora, CA" w:date="2015-08-20T16:57:00Z" w:initials="BD-NSC">
     <w:p>
       <w:pPr>
         <w:pStyle w:val="CommentText"/>
@@ -6898,7 +6359,7 @@
       </w:r>
     </w:p>
   </w:comment>
-  <w:comment w:id="71" w:author="Skovlin, Jay - NRCS, Missoula, MT" w:date="2015-08-27T15:38:00Z" w:initials="SJ-NMM">
+  <w:comment w:id="24" w:author="Skovlin, Jay - NRCS, Missoula, MT" w:date="2015-08-27T15:38:00Z" w:initials="SJ-NMM">
     <w:p>
       <w:pPr>
         <w:pStyle w:val="CommentText"/>
@@ -6922,7 +6383,7 @@
       </w:r>
     </w:p>
   </w:comment>
-  <w:comment w:id="72" w:author="Budiman Minasny" w:date="2015-08-11T14:48:00Z" w:initials="BM">
+  <w:comment w:id="25" w:author="Budiman Minasny" w:date="2015-08-11T14:48:00Z" w:initials="BM">
     <w:p>
       <w:pPr>
         <w:pStyle w:val="CommentText"/>
@@ -6938,7 +6399,7 @@
       </w:r>
     </w:p>
   </w:comment>
-  <w:comment w:id="73" w:author="Beaudette, Dylan - NRCS, Sonora, CA" w:date="2015-08-18T12:19:00Z" w:initials="BD-NSC">
+  <w:comment w:id="26" w:author="Beaudette, Dylan - NRCS, Sonora, CA" w:date="2015-08-18T12:19:00Z" w:initials="BD-NSC">
     <w:p>
       <w:pPr>
         <w:pStyle w:val="CommentText"/>
@@ -6953,25 +6414,58 @@
         <w:rPr>
           <w:rStyle w:val="CommentReference"/>
         </w:rPr>
-        <w:t>I don’t think that this helps with readability. It is important that “n” be the number of GHL, and “</w:t>
-      </w:r>
-      <w:proofErr w:type="spellStart"/>
+        <w:t>I don’t think that this helps with readability. It is important that “n” be the number of GHL, and “i” is a single GHL.</w:t>
+      </w:r>
+    </w:p>
+  </w:comment>
+  <w:comment w:id="27" w:author="Budiman Minasny" w:date="2015-08-11T14:35:00Z" w:initials="BM">
+    <w:p>
+      <w:pPr>
+        <w:pStyle w:val="CommentText"/>
+      </w:pPr>
       <w:r>
         <w:rPr>
           <w:rStyle w:val="CommentReference"/>
         </w:rPr>
-        <w:t>i</w:t>
-      </w:r>
-      <w:proofErr w:type="spellEnd"/>
+        <w:annotationRef/>
+      </w:r>
+      <w:r>
+        <w:t xml:space="preserve">Entropy is not a measure of uncertainty. It is a measure of how variable is the </w:t>
+      </w:r>
+      <w:r>
+        <w:t>probability</w:t>
+      </w:r>
+      <w:r>
+        <w:t xml:space="preserve"> or overlaps</w:t>
+      </w:r>
+      <w:r>
+        <w:t>.</w:t>
+      </w:r>
+      <w:r>
+        <w:t xml:space="preserve"> The model is still correct if it predicts a range of probabilities at a transition horizons.</w:t>
+      </w:r>
+    </w:p>
+  </w:comment>
+  <w:comment w:id="28" w:author="Beaudette, Dylan - NRCS, Sonora, CA" w:date="2015-08-18T12:28:00Z" w:initials="BD-NSC">
+    <w:p>
+      <w:pPr>
+        <w:pStyle w:val="CommentText"/>
+      </w:pPr>
       <w:r>
         <w:rPr>
           <w:rStyle w:val="CommentReference"/>
         </w:rPr>
-        <w:t>” is a single GHL.</w:t>
+        <w:annotationRef/>
+      </w:r>
+      <w:r>
+        <w:rPr>
+          <w:rStyle w:val="CommentReference"/>
+        </w:rPr>
+        <w:t>OK. Uncertainty and model accuracy aren’t really the same thing. I agree that the model may be “correct” in generating high-entropy predictions over depth intervals containing transitional horizons. Are you requesting that we change something?</w:t>
       </w:r>
     </w:p>
   </w:comment>
-  <w:comment w:id="74" w:author="Budiman Minasny" w:date="2015-08-11T14:35:00Z" w:initials="BM">
+  <w:comment w:id="31" w:author="Skovlin, Jay - NRCS, Missoula, MT" w:date="2015-08-27T15:49:00Z" w:initials="SJ-NMM">
     <w:p>
       <w:pPr>
         <w:pStyle w:val="CommentText"/>
@@ -6983,23 +6477,11 @@
         <w:annotationRef/>
       </w:r>
       <w:r>
-        <w:t xml:space="preserve">Entropy is not a measure of uncertainty. It is a measure of how variable is the </w:t>
-      </w:r>
-      <w:r>
-        <w:t>probability</w:t>
-      </w:r>
-      <w:r>
-        <w:t xml:space="preserve"> or overlaps</w:t>
-      </w:r>
-      <w:r>
-        <w:t>.</w:t>
-      </w:r>
-      <w:r>
-        <w:t xml:space="preserve"> The model is still correct if it predicts a range of probabilities at a transition horizons.</w:t>
+        <w:t>Explain gap in depth range between Cr and R horizons?  Fairly continuous otherwise…… Is it possibly because not all Cr horizons were excavated until an R horizon was met.</w:t>
       </w:r>
     </w:p>
   </w:comment>
-  <w:comment w:id="75" w:author="Beaudette, Dylan - NRCS, Sonora, CA" w:date="2015-08-18T12:28:00Z" w:initials="BD-NSC">
+  <w:comment w:id="34" w:author="Beaudette, Dylan - NRCS, Sonora, CA" w:date="2015-08-28T12:04:00Z" w:initials="BD-NSC">
     <w:p>
       <w:pPr>
         <w:pStyle w:val="CommentText"/>
@@ -7011,14 +6493,36 @@
         <w:annotationRef/>
       </w:r>
       <w:r>
+        <w:t>Good idea. I added some text to this effect.</w:t>
+      </w:r>
+    </w:p>
+  </w:comment>
+  <w:comment w:id="32" w:author="Skovlin, Jay - NRCS, Missoula, MT" w:date="2015-08-27T15:48:00Z" w:initials="SJ-NMM">
+    <w:p>
+      <w:pPr>
+        <w:pStyle w:val="CommentText"/>
+      </w:pPr>
+      <w:r>
         <w:rPr>
           <w:rStyle w:val="CommentReference"/>
         </w:rPr>
-        <w:t>OK. Uncertainty and model accuracy aren’t really the same thing. I agree that the model may be “correct” in generating high-entropy predictions over depth intervals containing transitional horizons. Are you requesting that we change something?</w:t>
+        <w:annotationRef/>
+      </w:r>
+      <w:r>
+        <w:t>Do we need the outlier dots on this plot</w:t>
+      </w:r>
+      <w:r>
+        <w:t>?  S</w:t>
+      </w:r>
+      <w:r>
+        <w:t xml:space="preserve">eems </w:t>
+      </w:r>
+      <w:r>
+        <w:t>like it just adds a little noise to it……</w:t>
       </w:r>
     </w:p>
   </w:comment>
-  <w:comment w:id="79" w:author="Skovlin, Jay - NRCS, Missoula, MT" w:date="2015-08-27T15:49:00Z" w:initials="SJ-NMM">
+  <w:comment w:id="33" w:author="Beaudette, Dylan - NRCS, Sonora, CA" w:date="2015-08-28T12:03:00Z" w:initials="BD-NSC">
     <w:p>
       <w:pPr>
         <w:pStyle w:val="CommentText"/>
@@ -7030,11 +6534,11 @@
         <w:annotationRef/>
       </w:r>
       <w:r>
-        <w:t>Explain gap in depth range between Cr and R horizons?  Fairly continuous otherwise…… Is it possibly because not all Cr horizons were excavated until an R horizon was met.</w:t>
+        <w:t>I added a description of the boxplot elements.</w:t>
       </w:r>
     </w:p>
   </w:comment>
-  <w:comment w:id="78" w:author="Skovlin, Jay - NRCS, Missoula, MT" w:date="2015-08-27T15:48:00Z" w:initials="SJ-NMM">
+  <w:comment w:id="36" w:author="Budiman Minasny" w:date="2015-08-11T14:07:00Z" w:initials="BM">
     <w:p>
       <w:pPr>
         <w:pStyle w:val="CommentText"/>
@@ -7046,20 +6550,11 @@
         <w:annotationRef/>
       </w:r>
       <w:r>
-        <w:t>Do we need the outlier dots on this plot</w:t>
-      </w:r>
-      <w:r>
-        <w:t>?  S</w:t>
-      </w:r>
-      <w:r>
-        <w:t xml:space="preserve">eems </w:t>
-      </w:r>
-      <w:r>
-        <w:t>like it just adds a little noise to it……</w:t>
+        <w:t>Not sure mid depth is most appropriate for this. Isn’t lower boundary more appropriate?</w:t>
       </w:r>
     </w:p>
   </w:comment>
-  <w:comment w:id="80" w:author="Budiman Minasny" w:date="2015-08-11T14:07:00Z" w:initials="BM">
+  <w:comment w:id="37" w:author="Beaudette, Dylan - NRCS, Sonora, CA" w:date="2015-08-18T12:31:00Z" w:initials="BD-NSC">
     <w:p>
       <w:pPr>
         <w:pStyle w:val="CommentText"/>
@@ -7071,11 +6566,11 @@
         <w:annotationRef/>
       </w:r>
       <w:r>
-        <w:t>Not sure mid depth is most appropriate for this. Isn’t lower boundary more appropriate?</w:t>
+        <w:t>Pick your favorite, I thought that mid-point was a good compromise between vertical position and horizon thickness.</w:t>
       </w:r>
     </w:p>
   </w:comment>
-  <w:comment w:id="81" w:author="Beaudette, Dylan - NRCS, Sonora, CA" w:date="2015-08-18T12:31:00Z" w:initials="BD-NSC">
+  <w:comment w:id="47" w:author="Beaudette, Dylan - NRCS, Sonora, CA" w:date="2015-08-21T09:00:00Z" w:initials="BD-NSC">
     <w:p>
       <w:pPr>
         <w:pStyle w:val="CommentText"/>
@@ -7087,11 +6582,11 @@
         <w:annotationRef/>
       </w:r>
       <w:r>
-        <w:t>Pick your favorite, I thought that mid-point was a good compromise between vertical position and horizon thickness.</w:t>
+        <w:t>We need to add a bit more detail here, once sentence isn’t enough…</w:t>
       </w:r>
     </w:p>
   </w:comment>
-  <w:comment w:id="82" w:author="Beaudette, Dylan - NRCS, Sonora, CA" w:date="2015-08-21T09:00:00Z" w:initials="BD-NSC">
+  <w:comment w:id="50" w:author="Skovlin, Jay - NRCS, Missoula, MT" w:date="2015-08-27T15:54:00Z" w:initials="SJ-NMM">
     <w:p>
       <w:pPr>
         <w:pStyle w:val="CommentText"/>
@@ -7103,11 +6598,11 @@
         <w:annotationRef/>
       </w:r>
       <w:r>
-        <w:t>We need to add a bit more detail here, once sentence isn’t enough…</w:t>
+        <w:t>What is this acronym? Not sure what RCS basis functions are?</w:t>
       </w:r>
     </w:p>
   </w:comment>
-  <w:comment w:id="90" w:author="Skovlin, Jay - NRCS, Missoula, MT" w:date="2015-08-27T15:54:00Z" w:initials="SJ-NMM">
+  <w:comment w:id="51" w:author="Budiman Minasny" w:date="2015-08-11T14:17:00Z" w:initials="BM">
     <w:p>
       <w:pPr>
         <w:pStyle w:val="CommentText"/>
@@ -7119,11 +6614,11 @@
         <w:annotationRef/>
       </w:r>
       <w:r>
-        <w:t>What is this acronym? Not sure what RCS basis functions are?</w:t>
+        <w:t>This is more  of the uncertainty of the model rather than Shannon’s entropy</w:t>
       </w:r>
     </w:p>
   </w:comment>
-  <w:comment w:id="91" w:author="Budiman Minasny" w:date="2015-08-11T14:17:00Z" w:initials="BM">
+  <w:comment w:id="52" w:author="Beaudette, Dylan - NRCS, Sonora, CA" w:date="2015-08-18T12:40:00Z" w:initials="BD-NSC">
     <w:p>
       <w:pPr>
         <w:pStyle w:val="CommentText"/>
@@ -7135,19 +6630,11 @@
         <w:annotationRef/>
       </w:r>
       <w:r>
-        <w:t xml:space="preserve">This is </w:t>
-      </w:r>
-      <w:proofErr w:type="gramStart"/>
-      <w:r>
-        <w:t>more  of</w:t>
-      </w:r>
-      <w:proofErr w:type="gramEnd"/>
-      <w:r>
-        <w:t xml:space="preserve"> the uncertainty of the model rather than Shannon’s entropy</w:t>
+        <w:t>I don’t understand this comment.</w:t>
       </w:r>
     </w:p>
   </w:comment>
-  <w:comment w:id="92" w:author="Beaudette, Dylan - NRCS, Sonora, CA" w:date="2015-08-18T12:40:00Z" w:initials="BD-NSC">
+  <w:comment w:id="55" w:author="Skovlin, Jay - NRCS, Missoula, MT" w:date="2015-08-27T15:56:00Z" w:initials="SJ-NMM">
     <w:p>
       <w:pPr>
         <w:pStyle w:val="CommentText"/>
@@ -7159,11 +6646,17 @@
         <w:annotationRef/>
       </w:r>
       <w:r>
-        <w:t>I don’t understand this comment.</w:t>
+        <w:t xml:space="preserve">Looking at the table below </w:t>
+      </w:r>
+      <w:r>
+        <w:t xml:space="preserve">(Table 2) </w:t>
+      </w:r>
+      <w:r>
+        <w:t>this should actually read ‘Bt2 and Bt3’ horizons</w:t>
       </w:r>
     </w:p>
   </w:comment>
-  <w:comment w:id="95" w:author="Skovlin, Jay - NRCS, Missoula, MT" w:date="2015-08-27T15:56:00Z" w:initials="SJ-NMM">
+  <w:comment w:id="56" w:author="Budiman Minasny" w:date="2015-08-11T14:19:00Z" w:initials="BM">
     <w:p>
       <w:pPr>
         <w:pStyle w:val="CommentText"/>
@@ -7175,17 +6668,11 @@
         <w:annotationRef/>
       </w:r>
       <w:r>
-        <w:t xml:space="preserve">Looking at the table below </w:t>
-      </w:r>
-      <w:r>
-        <w:t xml:space="preserve">(Table 2) </w:t>
-      </w:r>
-      <w:r>
-        <w:t>this should actually read ‘Bt2 and Bt3’ horizons</w:t>
+        <w:t>Can we attached an upper and lower limit of this boundaries based on the probabilities?</w:t>
       </w:r>
     </w:p>
   </w:comment>
-  <w:comment w:id="96" w:author="Budiman Minasny" w:date="2015-08-11T14:19:00Z" w:initials="BM">
+  <w:comment w:id="57" w:author="Beaudette, Dylan - NRCS, Sonora, CA" w:date="2015-08-18T12:40:00Z" w:initials="BD-NSC">
     <w:p>
       <w:pPr>
         <w:pStyle w:val="CommentText"/>
@@ -7197,11 +6684,14 @@
         <w:annotationRef/>
       </w:r>
       <w:r>
-        <w:t>Can we attached an upper and lower limit of this boundaries based on the probabilities?</w:t>
+        <w:rPr>
+          <w:rStyle w:val="CommentReference"/>
+        </w:rPr>
+        <w:t>Not possible with “empirical probabilities”, possible with iterative re-fitting of PO-LR. I will try to add to Table 2 from existing data that used to be in the HTML version of this document.</w:t>
       </w:r>
     </w:p>
   </w:comment>
-  <w:comment w:id="97" w:author="Beaudette, Dylan - NRCS, Sonora, CA" w:date="2015-08-18T12:40:00Z" w:initials="BD-NSC">
+  <w:comment w:id="58" w:author="Skovlin, Jay - NRCS, Missoula, MT" w:date="2015-08-27T15:58:00Z" w:initials="SJ-NMM">
     <w:p>
       <w:pPr>
         <w:pStyle w:val="CommentText"/>
@@ -7213,14 +6703,27 @@
         <w:annotationRef/>
       </w:r>
       <w:r>
+        <w:t>Probably don’t need to qualify this….and just use ‘an approach’</w:t>
+      </w:r>
+    </w:p>
+  </w:comment>
+  <w:comment w:id="59" w:author="Skovlin, Jay - NRCS, Missoula, MT" w:date="2015-08-27T15:57:00Z" w:initials="SJ-NMM">
+    <w:p>
+      <w:pPr>
+        <w:pStyle w:val="CommentText"/>
+      </w:pPr>
+      <w:r>
         <w:rPr>
           <w:rStyle w:val="CommentReference"/>
         </w:rPr>
-        <w:t>Not possible with “empirical probabilities”, possible with iterative re-fitting of PO-LR. I will try to add to Table 2 from existing data that used to be in the HTML version of this document.</w:t>
+        <w:annotationRef/>
+      </w:r>
+      <w:r>
+        <w:t>progress</w:t>
       </w:r>
     </w:p>
   </w:comment>
-  <w:comment w:id="98" w:author="Skovlin, Jay - NRCS, Missoula, MT" w:date="2015-08-27T15:58:00Z" w:initials="SJ-NMM">
+  <w:comment w:id="60" w:author="Budiman Minasny" w:date="2015-08-11T14:30:00Z" w:initials="BM">
     <w:p>
       <w:pPr>
         <w:pStyle w:val="CommentText"/>
@@ -7232,11 +6735,11 @@
         <w:annotationRef/>
       </w:r>
       <w:r>
-        <w:t>Probably don’t need to qualify this….and just use ‘an approach’</w:t>
+        <w:t>What do you mean? Spatial correlation?</w:t>
       </w:r>
     </w:p>
   </w:comment>
-  <w:comment w:id="99" w:author="Skovlin, Jay - NRCS, Missoula, MT" w:date="2015-08-27T15:57:00Z" w:initials="SJ-NMM">
+  <w:comment w:id="61" w:author="Beaudette, Dylan - NRCS, Sonora, CA" w:date="2015-08-18T13:02:00Z" w:initials="BD-NSC">
     <w:p>
       <w:pPr>
         <w:pStyle w:val="CommentText"/>
@@ -7247,50 +6750,8 @@
         </w:rPr>
         <w:annotationRef/>
       </w:r>
-      <w:proofErr w:type="gramStart"/>
-      <w:r>
-        <w:t>progress</w:t>
-      </w:r>
-      <w:proofErr w:type="gramEnd"/>
-    </w:p>
-  </w:comment>
-  <w:comment w:id="100" w:author="Budiman Minasny" w:date="2015-08-11T14:30:00Z" w:initials="BM">
-    <w:p>
-      <w:pPr>
-        <w:pStyle w:val="CommentText"/>
-      </w:pPr>
-      <w:r>
-        <w:rPr>
-          <w:rStyle w:val="CommentReference"/>
-        </w:rPr>
-        <w:annotationRef/>
-      </w:r>
-      <w:r>
-        <w:t>What do you mean? Spatial correlation?</w:t>
-      </w:r>
-    </w:p>
-  </w:comment>
-  <w:comment w:id="101" w:author="Beaudette, Dylan - NRCS, Sonora, CA" w:date="2015-08-18T13:02:00Z" w:initials="BD-NSC">
-    <w:p>
-      <w:pPr>
-        <w:pStyle w:val="CommentText"/>
-      </w:pPr>
-      <w:r>
-        <w:rPr>
-          <w:rStyle w:val="CommentReference"/>
-        </w:rPr>
-        <w:annotationRef/>
-      </w:r>
-      <w:r>
-        <w:t xml:space="preserve">This is correlation with depth, e.g. if I slice-up an A horizon into 10 slices these 10 slices “share” the same information. In this case, 10 </w:t>
-      </w:r>
-      <w:proofErr w:type="gramStart"/>
-      <w:r>
-        <w:t>slices !</w:t>
-      </w:r>
-      <w:proofErr w:type="gramEnd"/>
-      <w:r>
-        <w:t xml:space="preserve">= 10 degrees of freedom and therefore SE should be inflated accordingly. </w:t>
+      <w:r>
+        <w:t xml:space="preserve">This is correlation with depth, e.g. if I slice-up an A horizon into 10 slices these 10 slices “share” the same information. In this case, 10 slices != 10 degrees of freedom and therefore SE should be inflated accordingly. </w:t>
       </w:r>
     </w:p>
   </w:comment>
@@ -7302,7 +6763,7 @@
   <w15:commentEx w15:paraId="5A0D8245" w15:done="0"/>
   <w15:commentEx w15:paraId="7B7AA909" w15:paraIdParent="5A0D8245" w15:done="0"/>
   <w15:commentEx w15:paraId="79C9C3FF" w15:done="0"/>
-  <w15:commentEx w15:paraId="1B37A3F0" w15:done="0"/>
+  <w15:commentEx w15:paraId="39673BF2" w15:paraIdParent="79C9C3FF" w15:done="0"/>
   <w15:commentEx w15:paraId="40F1722E" w15:done="0"/>
   <w15:commentEx w15:paraId="0C506E7D" w15:done="0"/>
   <w15:commentEx w15:paraId="1452E763" w15:done="0"/>
@@ -7321,7 +6782,9 @@
   <w15:commentEx w15:paraId="0554BDC4" w15:done="0"/>
   <w15:commentEx w15:paraId="02EB31EB" w15:paraIdParent="0554BDC4" w15:done="0"/>
   <w15:commentEx w15:paraId="1CDDA1C9" w15:done="0"/>
+  <w15:commentEx w15:paraId="62C64FDC" w15:paraIdParent="1CDDA1C9" w15:done="0"/>
   <w15:commentEx w15:paraId="6D7DB75C" w15:done="0"/>
+  <w15:commentEx w15:paraId="4971B55A" w15:paraIdParent="6D7DB75C" w15:done="0"/>
   <w15:commentEx w15:paraId="1F00B935" w15:done="0"/>
   <w15:commentEx w15:paraId="69D6C971" w15:paraIdParent="1F00B935" w15:done="0"/>
   <w15:commentEx w15:paraId="02E165B4" w15:done="0"/>

</xml_diff>

<commit_message>
more changes, time to proof on paper done making changes for this week
</commit_message>
<xml_diff>
--- a/hz-prob-chapter/hz-prob-chapter-final.docx
+++ b/hz-prob-chapter/hz-prob-chapter-final.docx
@@ -1082,20 +1082,13 @@
       <w:commentRangeStart w:id="23"/>
       <w:commentRangeStart w:id="24"/>
       <w:r>
-        <w:t>Model Performance</w:t>
+        <w:t xml:space="preserve">Model </w:t>
       </w:r>
       <w:commentRangeEnd w:id="23"/>
-      <w:r>
-        <w:rPr>
-          <w:rStyle w:val="CommentReference"/>
-          <w:rFonts w:asciiTheme="minorHAnsi" w:eastAsiaTheme="minorHAnsi" w:hAnsiTheme="minorHAnsi" w:cstheme="minorBidi"/>
-          <w:b w:val="0"/>
-          <w:bCs w:val="0"/>
-          <w:color w:val="auto"/>
-        </w:rPr>
-        <w:commentReference w:id="23"/>
-      </w:r>
       <w:commentRangeEnd w:id="24"/>
+      <w:r>
+        <w:t>Assessment</w:t>
+      </w:r>
       <w:r>
         <w:rPr>
           <w:rStyle w:val="CommentReference"/>
@@ -1774,19 +1767,14 @@
         <w:t xml:space="preserve">. </w:t>
       </w:r>
       <w:r>
-        <w:t>Original horizons designations (x-axis), GHL assignment</w:t>
-      </w:r>
-      <w:bookmarkStart w:id="35" w:name="_GoBack"/>
-      <w:bookmarkEnd w:id="35"/>
-      <w:r>
-        <w:t xml:space="preserve">s (colors), and associated ranges in </w:t>
-      </w:r>
+        <w:t xml:space="preserve">Original horizons designations (x-axis), GHL assignments (colors), and associated ranges in </w:t>
+      </w:r>
+      <w:commentRangeStart w:id="35"/>
       <w:commentRangeStart w:id="36"/>
-      <w:commentRangeStart w:id="37"/>
       <w:r>
         <w:t>depth</w:t>
       </w:r>
-      <w:commentRangeEnd w:id="36"/>
+      <w:commentRangeEnd w:id="35"/>
       <w:r>
         <w:rPr>
           <w:rStyle w:val="CommentReference"/>
@@ -1794,9 +1782,9 @@
           <w:iCs w:val="0"/>
           <w:color w:val="auto"/>
         </w:rPr>
-        <w:commentReference w:id="36"/>
-      </w:r>
-      <w:commentRangeEnd w:id="37"/>
+        <w:commentReference w:id="35"/>
+      </w:r>
+      <w:commentRangeEnd w:id="36"/>
       <w:r>
         <w:rPr>
           <w:rStyle w:val="CommentReference"/>
@@ -1804,72 +1792,66 @@
           <w:iCs w:val="0"/>
           <w:color w:val="auto"/>
         </w:rPr>
+        <w:commentReference w:id="36"/>
+      </w:r>
+      <w:r>
+        <w:t>.</w:t>
+      </w:r>
+      <w:r>
+        <w:t xml:space="preserve"> Standard box-whisker conventions are used in this figure: box contains the median bounded by the inter-quartile range</w:t>
+      </w:r>
+      <w:r>
+        <w:t xml:space="preserve"> (IQR)</w:t>
+      </w:r>
+      <w:r>
+        <w:t xml:space="preserve">, </w:t>
+      </w:r>
+      <w:r>
+        <w:t>whiskers</w:t>
+      </w:r>
+      <w:r>
+        <w:t xml:space="preserve"> extend </w:t>
+      </w:r>
+      <w:r>
+        <w:t>from upper and lower quartiles to +/-</w:t>
+      </w:r>
+      <w:r>
+        <w:t xml:space="preserve"> 1.5 times the </w:t>
+      </w:r>
+      <w:r>
+        <w:t>IQR</w:t>
+      </w:r>
+      <w:r>
+        <w:t xml:space="preserve"> and filled circles represent values outside the whisker range.</w:t>
+      </w:r>
+    </w:p>
+    <w:p>
+      <w:r>
+        <w:lastRenderedPageBreak/>
+        <w:t>The apparent gap (Figure 3) in horizon mid-points between Cr and R GHL is related to various depths to which Cr material was excavated and cases where an R horizon was not described</w:t>
+      </w:r>
+      <w:r>
+        <w:t xml:space="preserve">. By </w:t>
+      </w:r>
+      <w:r>
+        <w:t>convention,</w:t>
+      </w:r>
+      <w:r>
+        <w:t xml:space="preserve"> R horizon bottom depths are commonly extended to 150 cm or 200 cm</w:t>
+      </w:r>
+      <w:r>
+        <w:t xml:space="preserve">. </w:t>
+      </w:r>
+      <w:commentRangeStart w:id="37"/>
+      <w:r>
+        <w:t>The degree of overlap in GHL concepts can be expressed in terms of measured soil properties (in this case a limited set of field-described properties), summarized by GHL (Table 1).</w:t>
+      </w:r>
+      <w:commentRangeEnd w:id="37"/>
+      <w:r>
+        <w:rPr>
+          <w:rStyle w:val="CommentReference"/>
+        </w:rPr>
         <w:commentReference w:id="37"/>
-      </w:r>
-      <w:r>
-        <w:t>.</w:t>
-      </w:r>
-      <w:ins w:id="38" w:author="Beaudette, Dylan - NRCS, Sonora, CA" w:date="2015-08-28T11:25:00Z">
-        <w:r>
-          <w:t xml:space="preserve"> Standard box-whisker conventions are used in this figure: box contains the median bounded by the inter-quartile range</w:t>
-        </w:r>
-      </w:ins>
-      <w:ins w:id="39" w:author="Beaudette, Dylan - NRCS, Sonora, CA" w:date="2015-08-28T12:05:00Z">
-        <w:r>
-          <w:t xml:space="preserve"> (IQR)</w:t>
-        </w:r>
-      </w:ins>
-      <w:ins w:id="40" w:author="Beaudette, Dylan - NRCS, Sonora, CA" w:date="2015-08-28T11:25:00Z">
-        <w:r>
-          <w:t xml:space="preserve">, </w:t>
-        </w:r>
-      </w:ins>
-      <w:ins w:id="41" w:author="Beaudette, Dylan - NRCS, Sonora, CA" w:date="2015-08-28T12:02:00Z">
-        <w:r>
-          <w:t>whiskers</w:t>
-        </w:r>
-      </w:ins>
-      <w:ins w:id="42" w:author="Beaudette, Dylan - NRCS, Sonora, CA" w:date="2015-08-28T11:26:00Z">
-        <w:r>
-          <w:t xml:space="preserve"> extend </w:t>
-        </w:r>
-      </w:ins>
-      <w:ins w:id="43" w:author="Beaudette, Dylan - NRCS, Sonora, CA" w:date="2015-08-28T12:04:00Z">
-        <w:r>
-          <w:t xml:space="preserve">from upper and lower quartiles </w:t>
-        </w:r>
-      </w:ins>
-      <w:ins w:id="44" w:author="Beaudette, Dylan - NRCS, Sonora, CA" w:date="2015-08-28T12:02:00Z">
-        <w:r>
-          <w:t>to +/-</w:t>
-        </w:r>
-        <w:r>
-          <w:t xml:space="preserve"> 1.5 times the </w:t>
-        </w:r>
-      </w:ins>
-      <w:ins w:id="45" w:author="Beaudette, Dylan - NRCS, Sonora, CA" w:date="2015-08-28T12:05:00Z">
-        <w:r>
-          <w:t>IQR</w:t>
-        </w:r>
-      </w:ins>
-      <w:ins w:id="46" w:author="Beaudette, Dylan - NRCS, Sonora, CA" w:date="2015-08-28T12:02:00Z">
-        <w:r>
-          <w:t xml:space="preserve"> and filled circles represent values outside the whisker range.</w:t>
-        </w:r>
-      </w:ins>
-    </w:p>
-    <w:p>
-      <w:commentRangeStart w:id="47"/>
-      <w:r>
-        <w:lastRenderedPageBreak/>
-        <w:t>The degree of overlap in GHL concepts can be expressed in terms of measured soil properties (in this case a limited set of field-described properties), summarized by GHL (Table 1).</w:t>
-      </w:r>
-      <w:commentRangeEnd w:id="47"/>
-      <w:r>
-        <w:rPr>
-          <w:rStyle w:val="CommentReference"/>
-        </w:rPr>
-        <w:commentReference w:id="47"/>
       </w:r>
     </w:p>
     <w:tbl>
@@ -2952,7 +2934,7 @@
       <w:pPr>
         <w:pStyle w:val="Heading2"/>
       </w:pPr>
-      <w:bookmarkStart w:id="48" w:name="aggregate-representation-of-ghl"/>
+      <w:bookmarkStart w:id="38" w:name="aggregate-representation-of-ghl"/>
       <w:r>
         <w:t>Probabilistic</w:t>
       </w:r>
@@ -3024,20 +3006,20 @@
         <w:t>.</w:t>
       </w:r>
     </w:p>
-    <w:bookmarkEnd w:id="48"/>
+    <w:bookmarkEnd w:id="38"/>
     <w:p>
       <w:pPr>
         <w:keepNext/>
+        <w:jc w:val="center"/>
       </w:pPr>
       <w:r>
         <w:rPr>
           <w:noProof/>
         </w:rPr>
-        <w:lastRenderedPageBreak/>
         <w:drawing>
-          <wp:inline distT="0" distB="0" distL="0" distR="0" wp14:anchorId="3856D015" wp14:editId="75798726">
-            <wp:extent cx="5943600" cy="4160520"/>
-            <wp:effectExtent l="0" t="0" r="0" b="0"/>
+          <wp:inline distT="0" distB="0" distL="0" distR="0" wp14:anchorId="3856D015" wp14:editId="78E50B8D">
+            <wp:extent cx="3211286" cy="2247900"/>
+            <wp:effectExtent l="0" t="0" r="8255" b="0"/>
             <wp:docPr id="5" name="Picture 5"/>
             <wp:cNvGraphicFramePr>
               <a:graphicFrameLocks xmlns:a="http://schemas.openxmlformats.org/drawingml/2006/main" noChangeAspect="1"/>
@@ -3050,7 +3032,7 @@
                     <pic:cNvPicPr/>
                   </pic:nvPicPr>
                   <pic:blipFill>
-                    <a:blip r:embed="rId12">
+                    <a:blip r:embed="rId12" cstate="print">
                       <a:extLst>
                         <a:ext uri="{28A0092B-C50C-407E-A947-70E740481C1C}">
                           <a14:useLocalDpi xmlns:a14="http://schemas.microsoft.com/office/drawing/2010/main" val="0"/>
@@ -3064,7 +3046,7 @@
                   <pic:spPr>
                     <a:xfrm>
                       <a:off x="0" y="0"/>
-                      <a:ext cx="5943600" cy="4160520"/>
+                      <a:ext cx="3220471" cy="2254330"/>
                     </a:xfrm>
                     <a:prstGeom prst="rect">
                       <a:avLst/>
@@ -3116,16 +3098,16 @@
     <w:p>
       <w:pPr>
         <w:keepNext/>
+        <w:jc w:val="center"/>
       </w:pPr>
       <w:r>
         <w:rPr>
           <w:noProof/>
         </w:rPr>
-        <w:lastRenderedPageBreak/>
         <w:drawing>
-          <wp:inline distT="0" distB="0" distL="0" distR="0" wp14:anchorId="5242AE9F" wp14:editId="6331E04D">
-            <wp:extent cx="5943600" cy="4160520"/>
-            <wp:effectExtent l="0" t="0" r="0" b="0"/>
+          <wp:inline distT="0" distB="0" distL="0" distR="0" wp14:anchorId="5242AE9F" wp14:editId="5DD20D8A">
+            <wp:extent cx="3397250" cy="2378075"/>
+            <wp:effectExtent l="0" t="0" r="0" b="3175"/>
             <wp:docPr id="6" name="Picture 6"/>
             <wp:cNvGraphicFramePr>
               <a:graphicFrameLocks xmlns:a="http://schemas.openxmlformats.org/drawingml/2006/main" noChangeAspect="1"/>
@@ -3138,7 +3120,7 @@
                     <pic:cNvPicPr/>
                   </pic:nvPicPr>
                   <pic:blipFill>
-                    <a:blip r:embed="rId13">
+                    <a:blip r:embed="rId13" cstate="print">
                       <a:extLst>
                         <a:ext uri="{28A0092B-C50C-407E-A947-70E740481C1C}">
                           <a14:useLocalDpi xmlns:a14="http://schemas.microsoft.com/office/drawing/2010/main" val="0"/>
@@ -3152,7 +3134,7 @@
                   <pic:spPr>
                     <a:xfrm>
                       <a:off x="0" y="0"/>
-                      <a:ext cx="5943600" cy="4160520"/>
+                      <a:ext cx="3399787" cy="2379851"/>
                     </a:xfrm>
                     <a:prstGeom prst="rect">
                       <a:avLst/>
@@ -3210,7 +3192,7 @@
       <w:pPr>
         <w:pStyle w:val="Heading2"/>
       </w:pPr>
-      <w:bookmarkStart w:id="49" w:name="model-fit"/>
+      <w:bookmarkStart w:id="39" w:name="model-fit"/>
       <w:r>
         <w:t>Model Fit</w:t>
       </w:r>
@@ -3282,7 +3264,8 @@
         </w:rPr>
         <w:t xml:space="preserve">Removal of </w:t>
       </w:r>
-      <w:commentRangeStart w:id="50"/>
+      <w:commentRangeStart w:id="40"/>
+      <w:commentRangeStart w:id="41"/>
       <w:r>
         <w:rPr>
           <w:rFonts w:eastAsiaTheme="minorEastAsia"/>
@@ -3290,12 +3273,19 @@
         </w:rPr>
         <w:t xml:space="preserve">RCS basis </w:t>
       </w:r>
-      <w:commentRangeEnd w:id="50"/>
+      <w:commentRangeEnd w:id="40"/>
       <w:r>
         <w:rPr>
           <w:rStyle w:val="CommentReference"/>
         </w:rPr>
-        <w:commentReference w:id="50"/>
+        <w:commentReference w:id="40"/>
+      </w:r>
+      <w:commentRangeEnd w:id="41"/>
+      <w:r>
+        <w:rPr>
+          <w:rStyle w:val="CommentReference"/>
+        </w:rPr>
+        <w:commentReference w:id="41"/>
       </w:r>
       <w:r>
         <w:rPr>
@@ -3392,7 +3382,7 @@
         <w:t>Discrepancies between the two sets of probabilities can be attributed to two main factors: 1) lack of model fit, and 2) generalization (e.g. smoothing) of empirical probabilities by the PO-LR model.</w:t>
       </w:r>
     </w:p>
-    <w:bookmarkEnd w:id="49"/>
+    <w:bookmarkEnd w:id="39"/>
     <w:p>
       <w:pPr>
         <w:keepNext/>
@@ -3401,7 +3391,6 @@
         <w:rPr>
           <w:noProof/>
         </w:rPr>
-        <w:lastRenderedPageBreak/>
         <w:drawing>
           <wp:inline distT="0" distB="0" distL="0" distR="0" wp14:anchorId="0B76E250" wp14:editId="6AD4BF99">
             <wp:extent cx="5943600" cy="2971800"/>
@@ -3498,26 +3487,27 @@
     <w:p/>
     <w:p>
       <w:r>
+        <w:lastRenderedPageBreak/>
         <w:t xml:space="preserve">The stability of the </w:t>
       </w:r>
-      <w:commentRangeStart w:id="51"/>
-      <w:commentRangeStart w:id="52"/>
+      <w:commentRangeStart w:id="43"/>
+      <w:commentRangeStart w:id="44"/>
       <w:r>
         <w:t xml:space="preserve">PO-LR model </w:t>
       </w:r>
-      <w:commentRangeEnd w:id="51"/>
+      <w:commentRangeEnd w:id="43"/>
       <w:r>
         <w:rPr>
           <w:rStyle w:val="CommentReference"/>
         </w:rPr>
-        <w:commentReference w:id="51"/>
-      </w:r>
-      <w:commentRangeEnd w:id="52"/>
+        <w:commentReference w:id="43"/>
+      </w:r>
+      <w:commentRangeEnd w:id="44"/>
       <w:r>
         <w:rPr>
           <w:rStyle w:val="CommentReference"/>
         </w:rPr>
-        <w:commentReference w:id="52"/>
+        <w:commentReference w:id="44"/>
       </w:r>
       <w:r>
         <w:t xml:space="preserve">was evaluated by iteratively re-fitting the model (250 times) using a random subset of 25 pedons (out of 54 total) within each iteration. The predictions from each iteration are presented in Figure 7. Mean model </w:t>
@@ -3688,10 +3678,9 @@
       <w:pPr>
         <w:pStyle w:val="Heading2"/>
       </w:pPr>
-      <w:bookmarkStart w:id="53" w:name="ml-horizon-boundaries"/>
-      <w:bookmarkStart w:id="54" w:name="conclusions"/>
-      <w:r>
-        <w:lastRenderedPageBreak/>
+      <w:bookmarkStart w:id="45" w:name="ml-horizon-boundaries"/>
+      <w:bookmarkStart w:id="46" w:name="conclusions"/>
+      <w:r>
         <w:t>ML Horizon Depths</w:t>
       </w:r>
     </w:p>
@@ -3717,16 +3706,16 @@
       <w:r>
         <w:t xml:space="preserve">The Brier scores (Table 2) serve as an indication of how well each set of ML horizon depths fits the original collection of pedons. For example, predictions associated with the ML horizon depths for “A” horizons more consistently overlap with field-observed “A” horizons as compared to “Bt3” horizons. In all cases except </w:t>
       </w:r>
-      <w:commentRangeStart w:id="55"/>
+      <w:commentRangeStart w:id="47"/>
       <w:r>
         <w:t>“Bt3” horizons</w:t>
       </w:r>
-      <w:commentRangeEnd w:id="55"/>
+      <w:commentRangeEnd w:id="47"/>
       <w:r>
         <w:rPr>
           <w:rStyle w:val="CommentReference"/>
         </w:rPr>
-        <w:commentReference w:id="55"/>
+        <w:commentReference w:id="47"/>
       </w:r>
       <w:r>
         <w:t>, Brier scores associated with the PO-LR model were equal to or greater than those associated with empirical probabilities; not surprising as predictions from the PO-LR model are much smoother than the over-fit empirical probabilities. The similarity in ML horizon depths and small differences in Brier scores suggests that the PO-LR model is a reasonable generalization of the GHL concepts defined for this collection of pedons.</w:t>
@@ -3759,7 +3748,7 @@
             </w:tcBorders>
             <w:vAlign w:val="bottom"/>
           </w:tcPr>
-          <w:bookmarkEnd w:id="53"/>
+          <w:bookmarkEnd w:id="45"/>
           <w:p>
             <w:pPr>
               <w:pStyle w:val="Compact"/>
@@ -5179,6 +5168,7 @@
                 <w:sz w:val="18"/>
                 <w:szCs w:val="18"/>
               </w:rPr>
+              <w:lastRenderedPageBreak/>
               <w:t>R</w:t>
             </w:r>
           </w:p>
@@ -5398,8 +5388,8 @@
         </w:rPr>
         <w:t xml:space="preserve">. Most-likely GHL boundary depths and associated Brier scores, computed from empirical probabilities and PO-LR </w:t>
       </w:r>
-      <w:commentRangeStart w:id="56"/>
-      <w:commentRangeStart w:id="57"/>
+      <w:commentRangeStart w:id="48"/>
+      <w:commentRangeStart w:id="49"/>
       <w:r>
         <w:rPr>
           <w:sz w:val="18"/>
@@ -5407,15 +5397,15 @@
         </w:rPr>
         <w:t>predictions</w:t>
       </w:r>
-      <w:commentRangeEnd w:id="56"/>
+      <w:commentRangeEnd w:id="48"/>
       <w:r>
         <w:rPr>
           <w:rStyle w:val="CommentReference"/>
           <w:i w:val="0"/>
         </w:rPr>
-        <w:commentReference w:id="56"/>
-      </w:r>
-      <w:commentRangeEnd w:id="57"/>
+        <w:commentReference w:id="48"/>
+      </w:r>
+      <w:commentRangeEnd w:id="49"/>
       <w:r>
         <w:rPr>
           <w:sz w:val="18"/>
@@ -5428,7 +5418,7 @@
           <w:rStyle w:val="CommentReference"/>
           <w:i w:val="0"/>
         </w:rPr>
-        <w:commentReference w:id="57"/>
+        <w:commentReference w:id="49"/>
       </w:r>
       <w:r>
         <w:rPr>
@@ -5561,171 +5551,185 @@
         <w:t>Conclusions</w:t>
       </w:r>
     </w:p>
+    <w:bookmarkEnd w:id="46"/>
+    <w:p>
+      <w:r>
+        <w:t>Describing and sampling soil by genetic horizon designations represents an efficient approach that has provided a common pedological language used among soil scientists and classification systems. Processes for aggregating horizonation and deriving an aggregate</w:t>
+      </w:r>
+      <w:r>
+        <w:t>d</w:t>
+      </w:r>
+      <w:r>
+        <w:t xml:space="preserve"> representation across suites of similar soil profile descriptions of a soil series has been challenging. For this reason, soil series </w:t>
+      </w:r>
+      <w:r>
+        <w:t xml:space="preserve">concepts have historically been defined using the modal profile; a single, field-observed pedon selected as </w:t>
+      </w:r>
+      <w:r>
+        <w:t xml:space="preserve">a </w:t>
+      </w:r>
+      <w:r>
+        <w:t>“representative”</w:t>
+      </w:r>
+      <w:r>
+        <w:t xml:space="preserve"> demonstration of central tendency</w:t>
+      </w:r>
+      <w:r>
+        <w:t xml:space="preserve">. </w:t>
+      </w:r>
+      <w:r>
+        <w:t>Advances in soil morphometrics are poised to change our understanding of what it means to describe soil profiles. Continuous depth functions of soil properties will further our understanding of how soil properties vary with depth, adding rich content to the existing genetic horizon framework.</w:t>
+      </w:r>
+      <w:r>
+        <w:br/>
+      </w:r>
+      <w:r>
+        <w:t xml:space="preserve">In this </w:t>
+      </w:r>
+      <w:r>
+        <w:t>chapter,</w:t>
+      </w:r>
+      <w:r>
+        <w:t xml:space="preserve"> we have outlined a</w:t>
+      </w:r>
+      <w:r>
+        <w:t xml:space="preserve">n </w:t>
+      </w:r>
+      <w:r>
+        <w:t>approach for deriving continuous depth-functions of groups of field-described genetic horizon probabilities.</w:t>
+      </w:r>
+      <w:r>
+        <w:t xml:space="preserve"> Correlation of horizon designation to a subset of generalized horizon labels is fundamental to this approach and represents a series of “micro correlation”</w:t>
+      </w:r>
+      <w:r>
+        <w:t xml:space="preserve"> decisions that</w:t>
+      </w:r>
+      <w:r>
+        <w:t xml:space="preserve"> </w:t>
+      </w:r>
+      <w:r>
+        <w:t>could support a wide range of soil data aggregation tasks.</w:t>
+      </w:r>
+      <w:r>
+        <w:t xml:space="preserve"> </w:t>
+      </w:r>
+      <w:r>
+        <w:t xml:space="preserve">The two aggregation methods described in this chapter yield similar results; selection of an appropriate method depends on sample size, use of empirical probabilities is recommended for small collection of pedons and the PO-LR probabilities is </w:t>
+      </w:r>
+      <w:r>
+        <w:t>recommended</w:t>
+      </w:r>
+      <w:r>
+        <w:t xml:space="preserve"> for large collections.</w:t>
+      </w:r>
+    </w:p>
+    <w:p>
+      <w:pPr>
+        <w:pStyle w:val="Compact"/>
+      </w:pPr>
+      <w:r>
+        <w:t xml:space="preserve">The methods presented in this chapter represent </w:t>
+      </w:r>
+      <w:commentRangeStart w:id="50"/>
+      <w:commentRangeStart w:id="51"/>
+      <w:r>
+        <w:t>progress</w:t>
+      </w:r>
+      <w:r>
+        <w:t xml:space="preserve"> </w:t>
+      </w:r>
+      <w:commentRangeEnd w:id="50"/>
+      <w:r>
+        <w:rPr>
+          <w:rStyle w:val="CommentReference"/>
+        </w:rPr>
+        <w:commentReference w:id="50"/>
+      </w:r>
+      <w:commentRangeEnd w:id="51"/>
+      <w:r>
+        <w:rPr>
+          <w:rStyle w:val="CommentReference"/>
+        </w:rPr>
+        <w:commentReference w:id="51"/>
+      </w:r>
+      <w:r>
+        <w:t xml:space="preserve">towards a </w:t>
+      </w:r>
+      <w:r>
+        <w:t>quantitative</w:t>
+      </w:r>
+      <w:r>
+        <w:t xml:space="preserve"> description of </w:t>
+      </w:r>
+      <w:r>
+        <w:t xml:space="preserve">soil </w:t>
+      </w:r>
+      <w:r>
+        <w:t>morphology</w:t>
+      </w:r>
+      <w:r>
+        <w:t xml:space="preserve"> </w:t>
+      </w:r>
+      <w:r>
+        <w:t xml:space="preserve">data in aggregate. </w:t>
+      </w:r>
+      <w:r>
+        <w:t xml:space="preserve">Future application of these methods will depend on development of guidelines related to: minimum sample sizes, PO-LR model fitting parameters, model diagnostics, and recommendations on pedogenic interpretation of model coefficients. In addition, more work needs to be done on incorporating </w:t>
+      </w:r>
+      <w:r>
+        <w:rPr>
+          <w:i/>
+        </w:rPr>
+        <w:t xml:space="preserve">depth-wise </w:t>
+      </w:r>
+      <w:commentRangeStart w:id="52"/>
+      <w:commentRangeStart w:id="53"/>
+      <w:r>
+        <w:t>correlation</w:t>
+      </w:r>
+      <w:commentRangeEnd w:id="52"/>
+      <w:r>
+        <w:t xml:space="preserve"> </w:t>
+      </w:r>
+      <w:r>
+        <w:rPr>
+          <w:rStyle w:val="CommentReference"/>
+        </w:rPr>
+        <w:commentReference w:id="52"/>
+      </w:r>
+      <w:commentRangeEnd w:id="53"/>
+      <w:r>
+        <w:rPr>
+          <w:rStyle w:val="CommentReference"/>
+        </w:rPr>
+        <w:commentReference w:id="53"/>
+      </w:r>
+      <w:r>
+        <w:t xml:space="preserve">into the PO-LR model </w:t>
+      </w:r>
+      <w:r>
+        <w:t xml:space="preserve">to support </w:t>
+      </w:r>
+      <w:r>
+        <w:t xml:space="preserve">more realistic estimates </w:t>
+      </w:r>
+      <w:r>
+        <w:t>of coefficient standard errors</w:t>
+      </w:r>
+      <w:r>
+        <w:t>.</w:t>
+      </w:r>
+    </w:p>
+    <w:p>
+      <w:pPr>
+        <w:pStyle w:val="Heading1"/>
+      </w:pPr>
+      <w:bookmarkStart w:id="54" w:name="references"/>
+      <w:r>
+        <w:t>References</w:t>
+      </w:r>
+    </w:p>
     <w:bookmarkEnd w:id="54"/>
-    <w:p>
-      <w:r>
-        <w:t>Describing and sampling soil by genetic horizon designations represents an efficient approach that has provided a common pedological language used among soil scientists and classification systems. Processes for aggregating horizonation and deriving an aggregate</w:t>
-      </w:r>
-      <w:r>
-        <w:t>d</w:t>
-      </w:r>
-      <w:r>
-        <w:t xml:space="preserve"> representation across suites of similar soil profile descriptions of a soil series has been challenging. For this reason, soil series </w:t>
-      </w:r>
-      <w:r>
-        <w:t xml:space="preserve">concepts have historically been defined using the modal profile; a single, field-observed pedon selected as </w:t>
-      </w:r>
-      <w:r>
-        <w:t xml:space="preserve">a </w:t>
-      </w:r>
-      <w:r>
-        <w:t>“representative”</w:t>
-      </w:r>
-      <w:r>
-        <w:t xml:space="preserve"> demonstration of central tendency</w:t>
-      </w:r>
-      <w:r>
-        <w:t xml:space="preserve">. </w:t>
-      </w:r>
-      <w:r>
-        <w:t>Advances in soil morphometrics are poised to change our understanding of what it means to describe soil profiles. Continuous depth functions of soil properties will further our understanding of how soil properties vary with depth, adding rich content to the existing genetic horizon framework.</w:t>
-      </w:r>
-      <w:r>
-        <w:br/>
-      </w:r>
-      <w:r>
-        <w:t xml:space="preserve">In this chapter we have outlined </w:t>
-      </w:r>
-      <w:commentRangeStart w:id="58"/>
-      <w:r>
-        <w:t xml:space="preserve">a simple </w:t>
-      </w:r>
-      <w:commentRangeEnd w:id="58"/>
-      <w:r>
-        <w:rPr>
-          <w:rStyle w:val="CommentReference"/>
-        </w:rPr>
-        <w:commentReference w:id="58"/>
-      </w:r>
-      <w:r>
-        <w:t>approach for deriving continuous depth-functions of groups of field-described genetic horizon probabilities.</w:t>
-      </w:r>
-      <w:r>
-        <w:t xml:space="preserve"> Correlation of horizon designation to a subset of generalized horizon labels is fundamental to this approach and represents a series of “micro correlation”</w:t>
-      </w:r>
-      <w:r>
-        <w:t xml:space="preserve"> decisions that</w:t>
-      </w:r>
-      <w:r>
-        <w:t xml:space="preserve"> </w:t>
-      </w:r>
-      <w:r>
-        <w:t>could support a wide range of soil data aggregation tasks.</w:t>
-      </w:r>
-      <w:r>
-        <w:t xml:space="preserve"> </w:t>
-      </w:r>
-      <w:r>
-        <w:t xml:space="preserve">The two aggregation methods described in this chapter yield similar results; selection of an appropriate method depends on sample size, use of empirical probabilities is recommended for small collection of pedons and the PO-LR probabilities is </w:t>
-      </w:r>
-      <w:r>
-        <w:t>recommended</w:t>
-      </w:r>
-      <w:r>
-        <w:t xml:space="preserve"> for large collections.</w:t>
-      </w:r>
-    </w:p>
-    <w:p>
-      <w:pPr>
-        <w:pStyle w:val="Compact"/>
-      </w:pPr>
-      <w:r>
-        <w:t xml:space="preserve">The methods presented in this chapter represent </w:t>
-      </w:r>
-      <w:commentRangeStart w:id="59"/>
-      <w:r>
-        <w:t xml:space="preserve">the first steps </w:t>
-      </w:r>
-      <w:commentRangeEnd w:id="59"/>
-      <w:r>
-        <w:rPr>
-          <w:rStyle w:val="CommentReference"/>
-        </w:rPr>
-        <w:commentReference w:id="59"/>
-      </w:r>
-      <w:r>
-        <w:t xml:space="preserve">towards a </w:t>
-      </w:r>
-      <w:r>
-        <w:t>quantitative</w:t>
-      </w:r>
-      <w:r>
-        <w:t xml:space="preserve"> description of </w:t>
-      </w:r>
-      <w:r>
-        <w:t xml:space="preserve">soil morpology </w:t>
-      </w:r>
-      <w:r>
-        <w:t xml:space="preserve">data in aggregate. </w:t>
-      </w:r>
-      <w:r>
-        <w:t xml:space="preserve">Future application of these methods will depend on development of guidelines related to: minimum sample sizes, PO-LR model fitting parameters, model diagnostics, and recommendations on pedogenic interpretation of model coefficients. In addition, more work needs to be done on incorporating </w:t>
-      </w:r>
-      <w:r>
-        <w:rPr>
-          <w:i/>
-        </w:rPr>
-        <w:t xml:space="preserve">depth-wise </w:t>
-      </w:r>
-      <w:commentRangeStart w:id="60"/>
-      <w:commentRangeStart w:id="61"/>
-      <w:r>
-        <w:t>correlation</w:t>
-      </w:r>
-      <w:commentRangeEnd w:id="60"/>
-      <w:r>
-        <w:t xml:space="preserve"> </w:t>
-      </w:r>
-      <w:r>
-        <w:rPr>
-          <w:rStyle w:val="CommentReference"/>
-        </w:rPr>
-        <w:commentReference w:id="60"/>
-      </w:r>
-      <w:commentRangeEnd w:id="61"/>
-      <w:r>
-        <w:rPr>
-          <w:rStyle w:val="CommentReference"/>
-        </w:rPr>
-        <w:commentReference w:id="61"/>
-      </w:r>
-      <w:r>
-        <w:t xml:space="preserve">into the PO-LR model </w:t>
-      </w:r>
-      <w:r>
-        <w:t xml:space="preserve">to support </w:t>
-      </w:r>
-      <w:r>
-        <w:t xml:space="preserve">more realistic estimates </w:t>
-      </w:r>
-      <w:r>
-        <w:t>of coefficient standard errors</w:t>
-      </w:r>
-      <w:r>
-        <w:t>.</w:t>
-      </w:r>
-    </w:p>
-    <w:p>
-      <w:pPr>
-        <w:pStyle w:val="Heading1"/>
-      </w:pPr>
-      <w:bookmarkStart w:id="62" w:name="references"/>
-      <w:r>
-        <w:lastRenderedPageBreak/>
-        <w:t>References</w:t>
-      </w:r>
-    </w:p>
-    <w:bookmarkEnd w:id="62"/>
     <w:p>
       <w:r>
         <w:t xml:space="preserve">Beaudette, D.E., and J.M. Skovlin. 2015. </w:t>
@@ -5897,6 +5901,7 @@
     </w:p>
     <w:p>
       <w:r>
+        <w:lastRenderedPageBreak/>
         <w:t xml:space="preserve">Kempen, B., D.J. Brus, and J.J. Stoorvogel. 2011. “Three-Dimensional Mapping of Soil Organic Matter Content Using Soil Type Specific Depth Functions.” </w:t>
       </w:r>
       <w:r>
@@ -6343,22 +6348,6 @@
       </w:r>
     </w:p>
   </w:comment>
-  <w:comment w:id="23" w:author="Beaudette, Dylan - NRCS, Sonora, CA" w:date="2015-08-20T16:57:00Z" w:initials="BD-NSC">
-    <w:p>
-      <w:pPr>
-        <w:pStyle w:val="CommentText"/>
-      </w:pPr>
-      <w:r>
-        <w:rPr>
-          <w:rStyle w:val="CommentReference"/>
-        </w:rPr>
-        <w:annotationRef/>
-      </w:r>
-      <w:r>
-        <w:t>Think of something better.</w:t>
-      </w:r>
-    </w:p>
-  </w:comment>
   <w:comment w:id="24" w:author="Skovlin, Jay - NRCS, Missoula, MT" w:date="2015-08-27T15:38:00Z" w:initials="SJ-NMM">
     <w:p>
       <w:pPr>
@@ -6538,7 +6527,7 @@
       </w:r>
     </w:p>
   </w:comment>
-  <w:comment w:id="36" w:author="Budiman Minasny" w:date="2015-08-11T14:07:00Z" w:initials="BM">
+  <w:comment w:id="35" w:author="Budiman Minasny" w:date="2015-08-11T14:07:00Z" w:initials="BM">
     <w:p>
       <w:pPr>
         <w:pStyle w:val="CommentText"/>
@@ -6554,7 +6543,7 @@
       </w:r>
     </w:p>
   </w:comment>
-  <w:comment w:id="37" w:author="Beaudette, Dylan - NRCS, Sonora, CA" w:date="2015-08-18T12:31:00Z" w:initials="BD-NSC">
+  <w:comment w:id="36" w:author="Beaudette, Dylan - NRCS, Sonora, CA" w:date="2015-08-18T12:31:00Z" w:initials="BD-NSC">
     <w:p>
       <w:pPr>
         <w:pStyle w:val="CommentText"/>
@@ -6570,7 +6559,7 @@
       </w:r>
     </w:p>
   </w:comment>
-  <w:comment w:id="47" w:author="Beaudette, Dylan - NRCS, Sonora, CA" w:date="2015-08-21T09:00:00Z" w:initials="BD-NSC">
+  <w:comment w:id="37" w:author="Beaudette, Dylan - NRCS, Sonora, CA" w:date="2015-08-21T09:00:00Z" w:initials="BD-NSC">
     <w:p>
       <w:pPr>
         <w:pStyle w:val="CommentText"/>
@@ -6586,7 +6575,7 @@
       </w:r>
     </w:p>
   </w:comment>
-  <w:comment w:id="50" w:author="Skovlin, Jay - NRCS, Missoula, MT" w:date="2015-08-27T15:54:00Z" w:initials="SJ-NMM">
+  <w:comment w:id="40" w:author="Skovlin, Jay - NRCS, Missoula, MT" w:date="2015-08-27T15:54:00Z" w:initials="SJ-NMM">
     <w:p>
       <w:pPr>
         <w:pStyle w:val="CommentText"/>
@@ -6602,7 +6591,7 @@
       </w:r>
     </w:p>
   </w:comment>
-  <w:comment w:id="51" w:author="Budiman Minasny" w:date="2015-08-11T14:17:00Z" w:initials="BM">
+  <w:comment w:id="41" w:author="Beaudette, Dylan - NRCS, Sonora, CA" w:date="2015-08-28T15:51:00Z" w:initials="BD-NSC">
     <w:p>
       <w:pPr>
         <w:pStyle w:val="CommentText"/>
@@ -6614,11 +6603,29 @@
         <w:annotationRef/>
       </w:r>
       <w:r>
+        <w:t>Defined in the methods section: restricted cubic spline</w:t>
+      </w:r>
+      <w:bookmarkStart w:id="42" w:name="_GoBack"/>
+      <w:bookmarkEnd w:id="42"/>
+    </w:p>
+  </w:comment>
+  <w:comment w:id="43" w:author="Budiman Minasny" w:date="2015-08-11T14:17:00Z" w:initials="BM">
+    <w:p>
+      <w:pPr>
+        <w:pStyle w:val="CommentText"/>
+      </w:pPr>
+      <w:r>
+        <w:rPr>
+          <w:rStyle w:val="CommentReference"/>
+        </w:rPr>
+        <w:annotationRef/>
+      </w:r>
+      <w:r>
         <w:t>This is more  of the uncertainty of the model rather than Shannon’s entropy</w:t>
       </w:r>
     </w:p>
   </w:comment>
-  <w:comment w:id="52" w:author="Beaudette, Dylan - NRCS, Sonora, CA" w:date="2015-08-18T12:40:00Z" w:initials="BD-NSC">
+  <w:comment w:id="44" w:author="Beaudette, Dylan - NRCS, Sonora, CA" w:date="2015-08-18T12:40:00Z" w:initials="BD-NSC">
     <w:p>
       <w:pPr>
         <w:pStyle w:val="CommentText"/>
@@ -6634,7 +6641,7 @@
       </w:r>
     </w:p>
   </w:comment>
-  <w:comment w:id="55" w:author="Skovlin, Jay - NRCS, Missoula, MT" w:date="2015-08-27T15:56:00Z" w:initials="SJ-NMM">
+  <w:comment w:id="47" w:author="Skovlin, Jay - NRCS, Missoula, MT" w:date="2015-08-27T15:56:00Z" w:initials="SJ-NMM">
     <w:p>
       <w:pPr>
         <w:pStyle w:val="CommentText"/>
@@ -6656,7 +6663,7 @@
       </w:r>
     </w:p>
   </w:comment>
-  <w:comment w:id="56" w:author="Budiman Minasny" w:date="2015-08-11T14:19:00Z" w:initials="BM">
+  <w:comment w:id="48" w:author="Budiman Minasny" w:date="2015-08-11T14:19:00Z" w:initials="BM">
     <w:p>
       <w:pPr>
         <w:pStyle w:val="CommentText"/>
@@ -6672,7 +6679,7 @@
       </w:r>
     </w:p>
   </w:comment>
-  <w:comment w:id="57" w:author="Beaudette, Dylan - NRCS, Sonora, CA" w:date="2015-08-18T12:40:00Z" w:initials="BD-NSC">
+  <w:comment w:id="49" w:author="Beaudette, Dylan - NRCS, Sonora, CA" w:date="2015-08-18T12:40:00Z" w:initials="BD-NSC">
     <w:p>
       <w:pPr>
         <w:pStyle w:val="CommentText"/>
@@ -6691,7 +6698,7 @@
       </w:r>
     </w:p>
   </w:comment>
-  <w:comment w:id="58" w:author="Skovlin, Jay - NRCS, Missoula, MT" w:date="2015-08-27T15:58:00Z" w:initials="SJ-NMM">
+  <w:comment w:id="50" w:author="Skovlin, Jay - NRCS, Missoula, MT" w:date="2015-08-27T15:57:00Z" w:initials="SJ-NMM">
     <w:p>
       <w:pPr>
         <w:pStyle w:val="CommentText"/>
@@ -6703,11 +6710,11 @@
         <w:annotationRef/>
       </w:r>
       <w:r>
-        <w:t>Probably don’t need to qualify this….and just use ‘an approach’</w:t>
+        <w:t>progress</w:t>
       </w:r>
     </w:p>
   </w:comment>
-  <w:comment w:id="59" w:author="Skovlin, Jay - NRCS, Missoula, MT" w:date="2015-08-27T15:57:00Z" w:initials="SJ-NMM">
+  <w:comment w:id="51" w:author="Beaudette, Dylan - NRCS, Sonora, CA" w:date="2015-08-28T13:47:00Z" w:initials="BD-NSC">
     <w:p>
       <w:pPr>
         <w:pStyle w:val="CommentText"/>
@@ -6719,11 +6726,17 @@
         <w:annotationRef/>
       </w:r>
       <w:r>
-        <w:t>progress</w:t>
+        <w:t>Agreed</w:t>
+      </w:r>
+      <w:r>
+        <w:t>, better word</w:t>
+      </w:r>
+      <w:r>
+        <w:t xml:space="preserve"> choice</w:t>
       </w:r>
     </w:p>
   </w:comment>
-  <w:comment w:id="60" w:author="Budiman Minasny" w:date="2015-08-11T14:30:00Z" w:initials="BM">
+  <w:comment w:id="52" w:author="Budiman Minasny" w:date="2015-08-11T14:30:00Z" w:initials="BM">
     <w:p>
       <w:pPr>
         <w:pStyle w:val="CommentText"/>
@@ -6739,7 +6752,7 @@
       </w:r>
     </w:p>
   </w:comment>
-  <w:comment w:id="61" w:author="Beaudette, Dylan - NRCS, Sonora, CA" w:date="2015-08-18T13:02:00Z" w:initials="BD-NSC">
+  <w:comment w:id="53" w:author="Beaudette, Dylan - NRCS, Sonora, CA" w:date="2015-08-18T13:02:00Z" w:initials="BD-NSC">
     <w:p>
       <w:pPr>
         <w:pStyle w:val="CommentText"/>
@@ -6775,7 +6788,6 @@
   <w15:commentEx w15:paraId="5205EC1A" w15:done="0"/>
   <w15:commentEx w15:paraId="2C27C9A4" w15:done="0"/>
   <w15:commentEx w15:paraId="5EF14C28" w15:paraIdParent="2C27C9A4" w15:done="0"/>
-  <w15:commentEx w15:paraId="6C86CD8A" w15:done="0"/>
   <w15:commentEx w15:paraId="658FB682" w15:done="0"/>
   <w15:commentEx w15:paraId="0D6F63CF" w15:done="0"/>
   <w15:commentEx w15:paraId="779BD61D" w15:paraIdParent="0D6F63CF" w15:done="0"/>
@@ -6789,13 +6801,14 @@
   <w15:commentEx w15:paraId="69D6C971" w15:paraIdParent="1F00B935" w15:done="0"/>
   <w15:commentEx w15:paraId="02E165B4" w15:done="0"/>
   <w15:commentEx w15:paraId="54402AA9" w15:done="0"/>
+  <w15:commentEx w15:paraId="04B59E81" w15:paraIdParent="54402AA9" w15:done="0"/>
   <w15:commentEx w15:paraId="6F647F4E" w15:done="0"/>
   <w15:commentEx w15:paraId="0AAEFC59" w15:paraIdParent="6F647F4E" w15:done="0"/>
   <w15:commentEx w15:paraId="00E30024" w15:done="0"/>
   <w15:commentEx w15:paraId="7D74C6A6" w15:done="0"/>
   <w15:commentEx w15:paraId="6BBA6603" w15:paraIdParent="7D74C6A6" w15:done="0"/>
-  <w15:commentEx w15:paraId="059565E6" w15:done="0"/>
   <w15:commentEx w15:paraId="1E14A457" w15:done="0"/>
+  <w15:commentEx w15:paraId="0ABD2536" w15:paraIdParent="1E14A457" w15:done="0"/>
   <w15:commentEx w15:paraId="03F5BD21" w15:done="0"/>
   <w15:commentEx w15:paraId="5263FFB8" w15:paraIdParent="03F5BD21" w15:done="0"/>
 </w15:commentsEx>

</xml_diff>

<commit_message>
Minor change to the Soil survey manual citation
I realized that I had put NSSH, 1975 instead of SSM, 1951
</commit_message>
<xml_diff>
--- a/hz-prob-chapter/hz-prob-chapter-final.docx
+++ b/hz-prob-chapter/hz-prob-chapter-final.docx
@@ -97,7 +97,15 @@
         <w:t>d</w:t>
       </w:r>
       <w:r>
-        <w:t xml:space="preserve"> representation of horizonation (e.g. genetic or functional horizon designation and depth) is typically difficult to construct. Variation in horizon designation </w:t>
+        <w:t xml:space="preserve"> representation of </w:t>
+      </w:r>
+      <w:proofErr w:type="spellStart"/>
+      <w:r>
+        <w:t>horizonation</w:t>
+      </w:r>
+      <w:proofErr w:type="spellEnd"/>
+      <w:r>
+        <w:t xml:space="preserve"> (e.g. genetic or functional horizon designation and depth) is typically difficult to construct. Variation in horizon designation </w:t>
       </w:r>
       <w:r>
         <w:t>use</w:t>
@@ -112,7 +120,15 @@
         <w:t>d</w:t>
       </w:r>
       <w:r>
-        <w:t xml:space="preserve"> representation of horizonation. In this </w:t>
+        <w:t xml:space="preserve"> representation of </w:t>
+      </w:r>
+      <w:proofErr w:type="spellStart"/>
+      <w:r>
+        <w:t>horizonation</w:t>
+      </w:r>
+      <w:proofErr w:type="spellEnd"/>
+      <w:r>
+        <w:t xml:space="preserve">. In this </w:t>
       </w:r>
       <w:r>
         <w:t>chapter</w:t>
@@ -177,12 +193,14 @@
       <w:r>
         <w:t xml:space="preserve"> representation of </w:t>
       </w:r>
+      <w:proofErr w:type="spellStart"/>
       <w:r>
         <w:rPr>
           <w:i/>
         </w:rPr>
         <w:t>horizonation</w:t>
       </w:r>
+      <w:proofErr w:type="spellEnd"/>
       <w:r>
         <w:t xml:space="preserve"> (e.g. genetic horizon designation and depth) is typically difficult to construct (Beaudette</w:t>
       </w:r>
@@ -196,7 +214,15 @@
         <w:t>d</w:t>
       </w:r>
       <w:r>
-        <w:t xml:space="preserve"> representation of horizonation. The process of designating horizons by soil scientists can be somewhat subjective; even a second description of the same volume of soil can lead to a slightly different set of horizon des</w:t>
+        <w:t xml:space="preserve"> representation of </w:t>
+      </w:r>
+      <w:proofErr w:type="spellStart"/>
+      <w:r>
+        <w:t>horizonation</w:t>
+      </w:r>
+      <w:proofErr w:type="spellEnd"/>
+      <w:r>
+        <w:t>. The process of designating horizons by soil scientists can be somewhat subjective; even a second description of the same volume of soil can lead to a slightly different set of horizon des</w:t>
       </w:r>
       <w:r>
         <w:t xml:space="preserve">ignations and depths (Holmgren, </w:t>
@@ -254,8 +280,29 @@
         <w:t xml:space="preserve">has </w:t>
       </w:r>
       <w:r>
-        <w:t>historically been the common pedological language used to annotate observations of changes in soil properties with depth (Hartemink and Minasny</w:t>
-      </w:r>
+        <w:t xml:space="preserve">historically been the common </w:t>
+      </w:r>
+      <w:proofErr w:type="spellStart"/>
+      <w:r>
+        <w:t>pedological</w:t>
+      </w:r>
+      <w:proofErr w:type="spellEnd"/>
+      <w:r>
+        <w:t xml:space="preserve"> language used to annotate observations of changes in soil properties with depth (</w:t>
+      </w:r>
+      <w:proofErr w:type="spellStart"/>
+      <w:r>
+        <w:t>Hartemink</w:t>
+      </w:r>
+      <w:proofErr w:type="spellEnd"/>
+      <w:r>
+        <w:t xml:space="preserve"> and </w:t>
+      </w:r>
+      <w:proofErr w:type="spellStart"/>
+      <w:r>
+        <w:t>Minasny</w:t>
+      </w:r>
+      <w:proofErr w:type="spellEnd"/>
       <w:r>
         <w:t>,</w:t>
       </w:r>
@@ -266,8 +313,13 @@
         <w:t>,</w:t>
       </w:r>
       <w:r>
-        <w:t xml:space="preserve"> 2011; Kempen</w:t>
-      </w:r>
+        <w:t xml:space="preserve"> 2011; </w:t>
+      </w:r>
+      <w:proofErr w:type="spellStart"/>
+      <w:r>
+        <w:t>Kempen</w:t>
+      </w:r>
+      <w:proofErr w:type="spellEnd"/>
       <w:r>
         <w:t xml:space="preserve"> et al.,</w:t>
       </w:r>
@@ -284,7 +336,41 @@
       </w:r>
       <w:r>
         <w:lastRenderedPageBreak/>
-        <w:t>inherent interpretation and meaning and allows useful comparisons to be made among soil profiles in a collection (NSSH, 1975).</w:t>
+        <w:t>inherent interpretation and meaning and allows useful comparisons to be made among soil profiles in a collection (</w:t>
+      </w:r>
+      <w:del w:id="6" w:author="Skovlin, Jay - NRCS, Missoula, MT" w:date="2015-08-28T17:13:00Z">
+        <w:r>
+          <w:delText>NSS</w:delText>
+        </w:r>
+      </w:del>
+      <w:del w:id="7" w:author="Skovlin, Jay - NRCS, Missoula, MT" w:date="2015-08-28T17:11:00Z">
+        <w:r>
+          <w:delText>H</w:delText>
+        </w:r>
+      </w:del>
+      <w:ins w:id="8" w:author="Skovlin, Jay - NRCS, Missoula, MT" w:date="2015-08-28T17:13:00Z">
+        <w:r>
+          <w:t>Soil Survey Manual</w:t>
+        </w:r>
+      </w:ins>
+      <w:r>
+        <w:t xml:space="preserve">, </w:t>
+      </w:r>
+      <w:del w:id="9" w:author="Skovlin, Jay - NRCS, Missoula, MT" w:date="2015-08-28T17:13:00Z">
+        <w:r>
+          <w:delText>1975</w:delText>
+        </w:r>
+      </w:del>
+      <w:ins w:id="10" w:author="Skovlin, Jay - NRCS, Missoula, MT" w:date="2015-08-28T17:13:00Z">
+        <w:r>
+          <w:t>19</w:t>
+        </w:r>
+        <w:r>
+          <w:t>51</w:t>
+        </w:r>
+      </w:ins>
+      <w:r>
+        <w:t>).</w:t>
       </w:r>
       <w:commentRangeEnd w:id="4"/>
       <w:r>
@@ -303,7 +389,23 @@
     </w:p>
     <w:p>
       <w:r>
-        <w:t>The soil survey programs of many countries have historically used the "modal pedon" or “modal soil” concept to convey a reasonable example of morphologic central tendency. Several authors have expressed concern with this approach (Jones, 1959; Hudson, 1990) due to the loss of information on a complex natural body that exhibits continuous gradation in space.  While the “modal pedon” concept fails as a</w:t>
+        <w:t xml:space="preserve">The soil survey programs of many countries have historically used the "modal </w:t>
+      </w:r>
+      <w:proofErr w:type="spellStart"/>
+      <w:r>
+        <w:t>pedon</w:t>
+      </w:r>
+      <w:proofErr w:type="spellEnd"/>
+      <w:r>
+        <w:t xml:space="preserve">" or “modal soil” concept to convey a reasonable example of morphologic central tendency. Several authors have expressed concern with this approach (Jones, 1959; Hudson, 1990) due to the loss of information on a complex natural body that exhibits continuous gradation in space.  While the “modal </w:t>
+      </w:r>
+      <w:proofErr w:type="spellStart"/>
+      <w:r>
+        <w:t>pedon</w:t>
+      </w:r>
+      <w:proofErr w:type="spellEnd"/>
+      <w:r>
+        <w:t>” concept fails as a</w:t>
       </w:r>
       <w:r>
         <w:t xml:space="preserve"> true</w:t>
@@ -332,8 +434,21 @@
         <w:t xml:space="preserve">conceptual </w:t>
       </w:r>
       <w:r>
-        <w:t>profiles"; describing depth-wise probability functions for each genetic horizon. Both methods rely on an expert-guided description of generalized horizon designation (e.g. horizon designations that are deemed representative) along with associated rules (regular expression patterns) used to correlate field-described to generalized horizon designation. The first method is based on (1-cm interval) slice-wise evaluation of generalized horizon designation; the second is based on a proportional-odds logistic regression (McCullagh</w:t>
-      </w:r>
+        <w:t xml:space="preserve">profiles"; describing depth-wise probability functions for each genetic horizon. Both methods rely on an expert-guided description of generalized horizon designation (e.g. horizon designations that are </w:t>
+      </w:r>
+      <w:proofErr w:type="gramStart"/>
+      <w:r>
+        <w:t>deemed</w:t>
+      </w:r>
+      <w:proofErr w:type="gramEnd"/>
+      <w:r>
+        <w:t xml:space="preserve"> representative) along with associated rules (regular expression patterns) used to correlate field-described to generalized horizon designation. The first method is based on (1-cm interval) slice-wise evaluation of generalized horizon designation; the second is based on a proportional-odds logistic regression (</w:t>
+      </w:r>
+      <w:proofErr w:type="spellStart"/>
+      <w:r>
+        <w:t>McCullagh</w:t>
+      </w:r>
+      <w:proofErr w:type="spellEnd"/>
       <w:r>
         <w:t>,</w:t>
       </w:r>
@@ -341,12 +456,14 @@
         <w:t xml:space="preserve"> 1980) model fit to depth-slices. Specialized classes for soil profile collections and depth-slicing algorithms are implemented in the </w:t>
       </w:r>
       <w:hyperlink r:id="rId7">
+        <w:proofErr w:type="spellStart"/>
         <w:r>
           <w:rPr>
             <w:rStyle w:val="Link"/>
           </w:rPr>
           <w:t>aqp</w:t>
         </w:r>
+        <w:proofErr w:type="spellEnd"/>
       </w:hyperlink>
       <w:r>
         <w:t xml:space="preserve"> package for R (Beaudette</w:t>
@@ -362,7 +479,7 @@
       <w:pPr>
         <w:pStyle w:val="Heading1"/>
       </w:pPr>
-      <w:bookmarkStart w:id="6" w:name="materials-and-methods"/>
+      <w:bookmarkStart w:id="11" w:name="materials-and-methods"/>
       <w:r>
         <w:t>Materials and Methods</w:t>
       </w:r>
@@ -371,13 +488,13 @@
       <w:pPr>
         <w:pStyle w:val="Heading2"/>
       </w:pPr>
-      <w:bookmarkStart w:id="7" w:name="soil-profile-data"/>
-      <w:bookmarkEnd w:id="6"/>
+      <w:bookmarkStart w:id="12" w:name="soil-profile-data"/>
+      <w:bookmarkEnd w:id="11"/>
       <w:r>
         <w:t>Soil Profile Data</w:t>
       </w:r>
     </w:p>
-    <w:bookmarkEnd w:id="7"/>
+    <w:bookmarkEnd w:id="12"/>
     <w:p>
       <w:r>
         <w:t xml:space="preserve">A collection of (63) soil profiles from the Sierra Foothill Region of California were used to demonstrate two approaches for determining </w:t>
@@ -394,19 +511,21 @@
       <w:r>
         <w:t xml:space="preserve"> representation of genetic horizon boundaries. This collection of soil profile data represents the work of 13 different soil scientists, with described properties spanning ranges in physical properties (mostly related to bedrock composition) and are included within the </w:t>
       </w:r>
-      <w:commentRangeStart w:id="8"/>
+      <w:commentRangeStart w:id="13"/>
+      <w:proofErr w:type="spellStart"/>
       <w:r>
         <w:rPr>
           <w:b/>
         </w:rPr>
         <w:t>soilDB</w:t>
       </w:r>
-      <w:commentRangeEnd w:id="8"/>
+      <w:commentRangeEnd w:id="13"/>
+      <w:proofErr w:type="spellEnd"/>
       <w:r>
         <w:rPr>
           <w:rStyle w:val="CommentReference"/>
         </w:rPr>
-        <w:commentReference w:id="8"/>
+        <w:commentReference w:id="13"/>
       </w:r>
       <w:r>
         <w:t xml:space="preserve"> package for R (Beaudette and Skovlin</w:t>
@@ -418,12 +537,14 @@
         <w:t xml:space="preserve"> 2015). These soils are associated with the </w:t>
       </w:r>
       <w:hyperlink r:id="rId8">
+        <w:proofErr w:type="spellStart"/>
         <w:r>
           <w:rPr>
             <w:rStyle w:val="Link"/>
           </w:rPr>
           <w:t>Loafercreek</w:t>
         </w:r>
+        <w:proofErr w:type="spellEnd"/>
       </w:hyperlink>
       <w:r>
         <w:t xml:space="preserve"> soil series (</w:t>
@@ -432,13 +553,47 @@
         <w:t>F</w:t>
       </w:r>
       <w:r>
-        <w:t xml:space="preserve">ine-loamy, mixed, superactive, thermic </w:t>
-      </w:r>
-      <w:r>
-        <w:t>Ultic Haploxeralfs</w:t>
-      </w:r>
-      <w:r>
-        <w:t>); moderately deep soils formed in colluvium and residuum from metavolcanic rocks (greenschist) (Figure 1). The climate is characterized by hot, dry summers and cool, wet winters. Mean annual air temperature is approximately 16 degrees C and mean annual precipitation is 760 mm. The native vegetation is blue oak and annual grass savannah. Land uses for this soil series include range, vineyards, recreation, and wildlife habitat.</w:t>
+        <w:t xml:space="preserve">ine-loamy, mixed, </w:t>
+      </w:r>
+      <w:proofErr w:type="spellStart"/>
+      <w:r>
+        <w:t>superactive</w:t>
+      </w:r>
+      <w:proofErr w:type="spellEnd"/>
+      <w:r>
+        <w:t xml:space="preserve">, thermic </w:t>
+      </w:r>
+      <w:proofErr w:type="spellStart"/>
+      <w:r>
+        <w:t>Ultic</w:t>
+      </w:r>
+      <w:proofErr w:type="spellEnd"/>
+      <w:r>
+        <w:t xml:space="preserve"> </w:t>
+      </w:r>
+      <w:proofErr w:type="spellStart"/>
+      <w:r>
+        <w:t>Haploxeralfs</w:t>
+      </w:r>
+      <w:proofErr w:type="spellEnd"/>
+      <w:r>
+        <w:t xml:space="preserve">); moderately deep soils formed in colluvium and residuum from </w:t>
+      </w:r>
+      <w:proofErr w:type="spellStart"/>
+      <w:r>
+        <w:t>metavolcanic</w:t>
+      </w:r>
+      <w:proofErr w:type="spellEnd"/>
+      <w:r>
+        <w:t xml:space="preserve"> rocks (</w:t>
+      </w:r>
+      <w:proofErr w:type="spellStart"/>
+      <w:r>
+        <w:t>greenschist</w:t>
+      </w:r>
+      <w:proofErr w:type="spellEnd"/>
+      <w:r>
+        <w:t>) (Figure 1). The climate is characterized by hot, dry summers and cool, wet winters. Mean annual air temperature is approximately 16 degrees C and mean annual precipitation is 760 mm. The native vegetation is blue oak and annual grass savannah. Land uses for this soil series include range, vineyards, recreation, and wildlife habitat.</w:t>
       </w:r>
     </w:p>
     <w:p>
@@ -499,32 +654,27 @@
       <w:r>
         <w:t xml:space="preserve">Figure </w:t>
       </w:r>
-      <w:r>
-        <w:fldChar w:fldCharType="begin"/>
-      </w:r>
-      <w:r>
-        <w:instrText xml:space="preserve"> SEQ Figure \* ARABIC </w:instrText>
-      </w:r>
-      <w:r>
-        <w:fldChar w:fldCharType="separate"/>
-      </w:r>
-      <w:r>
-        <w:rPr>
-          <w:noProof/>
-        </w:rPr>
-        <w:t>1</w:t>
-      </w:r>
-      <w:r>
-        <w:rPr>
-          <w:noProof/>
-        </w:rPr>
-        <w:fldChar w:fldCharType="end"/>
-      </w:r>
+      <w:fldSimple w:instr=" SEQ Figure \* ARABIC ">
+        <w:r>
+          <w:rPr>
+            <w:noProof/>
+          </w:rPr>
+          <w:t>1</w:t>
+        </w:r>
+      </w:fldSimple>
       <w:r>
         <w:t xml:space="preserve">. </w:t>
       </w:r>
       <w:r>
-        <w:t>Eight photos of the Loafercreek soil series, collected in Tuolumne and Calaveras counties, CA, USA. How would you combine the wide range in morphology from these profiles into an aggregate</w:t>
+        <w:t xml:space="preserve">Eight photos of the </w:t>
+      </w:r>
+      <w:proofErr w:type="spellStart"/>
+      <w:r>
+        <w:t>Loafercreek</w:t>
+      </w:r>
+      <w:proofErr w:type="spellEnd"/>
+      <w:r>
+        <w:t xml:space="preserve"> soil series, collected in Tuolumne and Calaveras counties, CA, USA. How would you combine the wide range in morphology from these profiles into an aggregate</w:t>
       </w:r>
       <w:r>
         <w:t>d</w:t>
@@ -543,26 +693,26 @@
       <w:pPr>
         <w:pStyle w:val="Heading2"/>
       </w:pPr>
-      <w:bookmarkStart w:id="9" w:name="horizon-generalization"/>
+      <w:bookmarkStart w:id="14" w:name="horizon-generalization"/>
       <w:r>
         <w:t>Horizon Generalization</w:t>
       </w:r>
     </w:p>
-    <w:bookmarkEnd w:id="9"/>
+    <w:bookmarkEnd w:id="14"/>
     <w:p>
       <w:r>
         <w:t xml:space="preserve">Generalized horizon labels (GHL) represent an </w:t>
       </w:r>
-      <w:commentRangeStart w:id="10"/>
+      <w:commentRangeStart w:id="15"/>
       <w:r>
         <w:t xml:space="preserve">expert-guided </w:t>
       </w:r>
-      <w:commentRangeEnd w:id="10"/>
+      <w:commentRangeEnd w:id="15"/>
       <w:r>
         <w:rPr>
           <w:rStyle w:val="CommentReference"/>
         </w:rPr>
-        <w:commentReference w:id="10"/>
+        <w:commentReference w:id="15"/>
       </w:r>
       <w:r>
         <w:t>selection of horizon designations that were consistently observed in the field, and meaningful in terms of soil morphology and management.</w:t>
@@ -583,7 +733,23 @@
         <w:t>, 2015</w:t>
       </w:r>
       <w:r>
-        <w:t>) of the Loafercreek series typical pedon and range in characteristics defines this soil series concept. In this case, the OSD provided a useful GHL template, however, older OSDs or those based on a very limited set of data may not adequately convey an appropriate morphologic story.</w:t>
+        <w:t xml:space="preserve">) of the </w:t>
+      </w:r>
+      <w:proofErr w:type="spellStart"/>
+      <w:r>
+        <w:t>Loafercreek</w:t>
+      </w:r>
+      <w:proofErr w:type="spellEnd"/>
+      <w:r>
+        <w:t xml:space="preserve"> series typical </w:t>
+      </w:r>
+      <w:proofErr w:type="spellStart"/>
+      <w:r>
+        <w:t>pedon</w:t>
+      </w:r>
+      <w:proofErr w:type="spellEnd"/>
+      <w:r>
+        <w:t xml:space="preserve"> and range in characteristics defines this soil series concept. In this case, the OSD provided a useful GHL template, however, older OSDs or those based on a very limited set of data may not adequately convey an appropriate morphologic story.</w:t>
       </w:r>
     </w:p>
     <w:p>
@@ -596,7 +762,7 @@
         </w:rPr>
         <w:t xml:space="preserve">dataset: </w:t>
       </w:r>
-      <w:commentRangeStart w:id="11"/>
+      <w:commentRangeStart w:id="16"/>
       <w:r>
         <w:rPr>
           <w:rStyle w:val="VerbatimChar"/>
@@ -612,14 +778,14 @@
         </w:rPr>
         <w:t>)</w:t>
       </w:r>
-      <w:commentRangeEnd w:id="11"/>
+      <w:commentRangeEnd w:id="16"/>
       <w:r>
         <w:rPr>
           <w:rStyle w:val="CommentReference"/>
           <w:sz w:val="20"/>
           <w:szCs w:val="20"/>
         </w:rPr>
-        <w:commentReference w:id="11"/>
+        <w:commentReference w:id="16"/>
       </w:r>
       <w:r>
         <w:rPr>
@@ -634,40 +800,72 @@
         <w:t>necessary</w:t>
       </w:r>
       <w:r>
-        <w:t xml:space="preserve"> to create and apply a set of rules that map the field-described designations to corresponding GHL. When working with a set of pedons that have been described by a small number of individuals over a short period of time (i.e. consistency in both designation application and standards) it is possible to use a regular expression (REGEX) pattern matching to apply GHL. This process typically requires review of: 1) regional patterns in horizonation style, 2) morphologic property differences by groups of field-described designation, and, 3) patterns of horizonation and properties with depth. We used a combination of field-described clay content, rock fragment volume, moist Munsell value, and </w:t>
-      </w:r>
-      <w:commentRangeStart w:id="12"/>
-      <w:commentRangeStart w:id="13"/>
+        <w:t xml:space="preserve"> to create and apply a set of rules that map the field-described designations to corresponding GHL. When working with a set of </w:t>
+      </w:r>
+      <w:proofErr w:type="spellStart"/>
+      <w:r>
+        <w:t>pedons</w:t>
+      </w:r>
+      <w:proofErr w:type="spellEnd"/>
+      <w:r>
+        <w:t xml:space="preserve"> that have been described by a small number of individuals over a short period of time (i.e. consistency in both designation application and standards) it is possible to use a regular expression (REGEX) pattern matching to apply GHL. This process typically requires review of: 1) regional patterns in </w:t>
+      </w:r>
+      <w:proofErr w:type="spellStart"/>
+      <w:r>
+        <w:t>horizonation</w:t>
+      </w:r>
+      <w:proofErr w:type="spellEnd"/>
+      <w:r>
+        <w:t xml:space="preserve"> style, 2) morphologic property differences by groups of field-described designation, and, 3) patterns of </w:t>
+      </w:r>
+      <w:proofErr w:type="spellStart"/>
+      <w:r>
+        <w:t>horizonation</w:t>
+      </w:r>
+      <w:proofErr w:type="spellEnd"/>
+      <w:r>
+        <w:t xml:space="preserve"> and properties with depth. We used a combination of field-described clay content, rock fragment volume, moist </w:t>
+      </w:r>
+      <w:proofErr w:type="spellStart"/>
+      <w:r>
+        <w:t>Munsell</w:t>
+      </w:r>
+      <w:proofErr w:type="spellEnd"/>
+      <w:r>
+        <w:t xml:space="preserve"> value, and </w:t>
+      </w:r>
+      <w:commentRangeStart w:id="17"/>
+      <w:commentRangeStart w:id="18"/>
       <w:r>
         <w:t xml:space="preserve">horizon mid-point </w:t>
       </w:r>
-      <w:commentRangeEnd w:id="12"/>
+      <w:commentRangeEnd w:id="17"/>
       <w:r>
         <w:rPr>
           <w:rStyle w:val="CommentReference"/>
         </w:rPr>
-        <w:commentReference w:id="12"/>
-      </w:r>
-      <w:commentRangeEnd w:id="13"/>
+        <w:commentReference w:id="17"/>
+      </w:r>
+      <w:commentRangeEnd w:id="18"/>
       <w:r>
         <w:rPr>
           <w:rStyle w:val="CommentReference"/>
         </w:rPr>
-        <w:commentReference w:id="13"/>
+        <w:commentReference w:id="18"/>
       </w:r>
       <w:r>
         <w:t xml:space="preserve">to evaluate GHL assignments and determine the final set of REGEX rules. Due to this iterative process, </w:t>
       </w:r>
-      <w:commentRangeStart w:id="14"/>
+      <w:commentRangeStart w:id="19"/>
       <w:r>
         <w:t xml:space="preserve">local experience </w:t>
       </w:r>
-      <w:commentRangeEnd w:id="14"/>
+      <w:commentRangeEnd w:id="19"/>
       <w:r>
         <w:rPr>
           <w:rStyle w:val="CommentReference"/>
         </w:rPr>
-        <w:commentReference w:id="14"/>
+        <w:commentReference w:id="19"/>
       </w:r>
       <w:r>
         <w:t>with these soils and their properties are (mostly) preserved within the REGEX rules and corresponding GHL. It should be noted that there are some cases where pattern matching alone is not enough and manual adjustment of GHL on a horizon-by-horizon basis are needed. For simplicity, only REGEX-based assignment of GHL was used in this study.</w:t>
@@ -681,27 +879,40 @@
         <w:t>original</w:t>
       </w:r>
       <w:r>
-        <w:t xml:space="preserve"> horizon designations, generalized horizon labels suitable for aggregation, and the rules used to apply these labels. Such a record would be useful should more data on a soil be collected or laboratory data be included in the horizon data set. A convenient, quantitative evaluation of GHL assignments can be performed using the silhouette width metric (Rousseeuw</w:t>
-      </w:r>
+        <w:t xml:space="preserve"> horizon designations, generalized horizon labels suitable for aggregation, and the rules used to apply these labels. Such a record would be useful should more data on a soil be collected or laboratory data be included in the horizon data set. A convenient, quantitative evaluation of GHL assignments can be performed using the silhouette width metric (</w:t>
+      </w:r>
+      <w:proofErr w:type="spellStart"/>
+      <w:r>
+        <w:t>Rousseeuw</w:t>
+      </w:r>
+      <w:proofErr w:type="spellEnd"/>
       <w:r>
         <w:t>,</w:t>
       </w:r>
       <w:r>
-        <w:t xml:space="preserve"> 1987). This metric, commonly used to assess clustering labels, provides a simple metric that can be used to address the basic question of GHL assignment: "given a set of data and labels, how well do these labels split differences within the data?". A more detailed description of this approach has been documented in chapter </w:t>
-      </w:r>
-      <w:commentRangeStart w:id="15"/>
+        <w:t xml:space="preserve"> 1987). This metric, commonly used to assess clustering labels, provides a simple metric that can be used to address the basic question of GHL assignment: "given a set of data and labels, how well do these labels split differences within the data?</w:t>
+      </w:r>
+      <w:proofErr w:type="gramStart"/>
+      <w:r>
+        <w:t>".</w:t>
+      </w:r>
+      <w:proofErr w:type="gramEnd"/>
+      <w:r>
+        <w:t xml:space="preserve"> A more detailed description of this approach has been documented in chapter </w:t>
+      </w:r>
+      <w:commentRangeStart w:id="20"/>
       <w:r>
         <w:rPr>
           <w:b/>
         </w:rPr>
         <w:t>(???)</w:t>
       </w:r>
-      <w:commentRangeEnd w:id="15"/>
+      <w:commentRangeEnd w:id="20"/>
       <w:r>
         <w:rPr>
           <w:rStyle w:val="CommentReference"/>
         </w:rPr>
-        <w:commentReference w:id="15"/>
+        <w:commentReference w:id="20"/>
       </w:r>
       <w:r>
         <w:t>.</w:t>
@@ -711,12 +922,12 @@
       <w:pPr>
         <w:pStyle w:val="Heading3"/>
       </w:pPr>
-      <w:bookmarkStart w:id="16" w:name="aggregation-of-generalized-horizon-label"/>
+      <w:bookmarkStart w:id="21" w:name="aggregation-of-generalized-horizon-label"/>
       <w:r>
         <w:t>Aggregation of Generalized Horizon Labels</w:t>
       </w:r>
     </w:p>
-    <w:bookmarkEnd w:id="16"/>
+    <w:bookmarkEnd w:id="21"/>
     <w:p>
       <w:r>
         <w:t>Aggregation of horizons as defined by GHL was performed using empirical probabilities, estimated alo</w:t>
@@ -733,16 +944,16 @@
       <w:r>
         <w:t xml:space="preserve">2013). The "sliced" GHL data were then aggregated using proportional odds logistic regression (Figure 2). All computation was performed with the R </w:t>
       </w:r>
-      <w:commentRangeStart w:id="17"/>
+      <w:commentRangeStart w:id="22"/>
       <w:r>
         <w:t>package</w:t>
       </w:r>
-      <w:commentRangeEnd w:id="17"/>
+      <w:commentRangeEnd w:id="22"/>
       <w:r>
         <w:rPr>
           <w:rStyle w:val="CommentReference"/>
         </w:rPr>
-        <w:commentReference w:id="17"/>
+        <w:commentReference w:id="22"/>
       </w:r>
       <w:r>
         <w:t xml:space="preserve"> for statistical computing (R Core Team</w:t>
@@ -813,27 +1024,14 @@
       <w:r>
         <w:t xml:space="preserve">Figure </w:t>
       </w:r>
-      <w:r>
-        <w:fldChar w:fldCharType="begin"/>
-      </w:r>
-      <w:r>
-        <w:instrText xml:space="preserve"> SEQ Figure \* ARABIC </w:instrText>
-      </w:r>
-      <w:r>
-        <w:fldChar w:fldCharType="separate"/>
-      </w:r>
-      <w:r>
-        <w:rPr>
-          <w:noProof/>
-        </w:rPr>
-        <w:t>2</w:t>
-      </w:r>
-      <w:r>
-        <w:rPr>
-          <w:noProof/>
-        </w:rPr>
-        <w:fldChar w:fldCharType="end"/>
-      </w:r>
+      <w:fldSimple w:instr=" SEQ Figure \* ARABIC ">
+        <w:r>
+          <w:rPr>
+            <w:noProof/>
+          </w:rPr>
+          <w:t>2</w:t>
+        </w:r>
+      </w:fldSimple>
       <w:r>
         <w:t xml:space="preserve">. </w:t>
       </w:r>
@@ -846,8 +1044,13 @@
       <w:r>
         <w:t xml:space="preserve"> </w:t>
       </w:r>
-      <w:r>
-        <w:t>Loafercreek soil profiles sliced into 1-cm chunks</w:t>
+      <w:proofErr w:type="spellStart"/>
+      <w:r>
+        <w:t>Loafercreek</w:t>
+      </w:r>
+      <w:proofErr w:type="spellEnd"/>
+      <w:r>
+        <w:t xml:space="preserve"> soil profiles sliced into 1-cm chunks</w:t>
       </w:r>
       <w:r>
         <w:t xml:space="preserve"> to a depth of 50 cm</w:t>
@@ -858,8 +1061,13 @@
     </w:p>
     <w:p>
       <w:r>
-        <w:t>A sequence of morphologic soil horizon designations can be modeled as an ordinal-scale variable: categorical by definition and ordered along a logical gradient, depth. Within the set of GHL associated with our sample data, "Bt2" horizons always occur after "Bt1" horizons and before "Bt3" horizons. The proportional odds logistic regression model (cumulative link model with logit link) (McCullagh</w:t>
-      </w:r>
+        <w:t>A sequence of morphologic soil horizon designations can be modeled as an ordinal-scale variable: categorical by definition and ordered along a logical gradient, depth. Within the set of GHL associated with our sample data, "Bt2" horizons always occur after "Bt1" horizons and before "Bt3" horizons. The proportional odds logistic regression model (cumulative link model with logit link) (</w:t>
+      </w:r>
+      <w:proofErr w:type="spellStart"/>
+      <w:r>
+        <w:t>McCullagh</w:t>
+      </w:r>
+      <w:proofErr w:type="spellEnd"/>
       <w:r>
         <w:t>,</w:t>
       </w:r>
@@ -939,8 +1147,13 @@
       </m:oMathPara>
     </w:p>
     <w:p>
-      <w:r>
-        <w:t xml:space="preserve">where </w:t>
+      <w:proofErr w:type="gramStart"/>
+      <w:r>
+        <w:t>where</w:t>
+      </w:r>
+      <w:proofErr w:type="gramEnd"/>
+      <w:r>
+        <w:t xml:space="preserve"> </w:t>
       </w:r>
       <m:oMath>
         <m:r>
@@ -1010,38 +1223,38 @@
       <w:r>
         <w:t xml:space="preserve"> 2009) with 4 knots located at the 5th, 35th, 65th, and 95th percentiles of slice top depth were used to accommodate non-linearity. An empirical index of model stability was calculated by repeatedly re-fitting the PO-LR model to 25 randomly sampled profiles (out of </w:t>
       </w:r>
-      <w:commentRangeStart w:id="18"/>
+      <w:commentRangeStart w:id="23"/>
       <w:r>
         <w:t xml:space="preserve">63 </w:t>
       </w:r>
-      <w:commentRangeEnd w:id="18"/>
+      <w:commentRangeEnd w:id="23"/>
       <w:r>
         <w:rPr>
           <w:rStyle w:val="CommentReference"/>
         </w:rPr>
-        <w:commentReference w:id="18"/>
+        <w:commentReference w:id="23"/>
       </w:r>
       <w:r>
         <w:t xml:space="preserve">total), </w:t>
       </w:r>
-      <w:commentRangeStart w:id="19"/>
-      <w:commentRangeStart w:id="20"/>
+      <w:commentRangeStart w:id="24"/>
+      <w:commentRangeStart w:id="25"/>
       <w:r>
         <w:t>250 times</w:t>
       </w:r>
-      <w:commentRangeEnd w:id="19"/>
+      <w:commentRangeEnd w:id="24"/>
       <w:r>
         <w:rPr>
           <w:rStyle w:val="CommentReference"/>
         </w:rPr>
-        <w:commentReference w:id="19"/>
-      </w:r>
-      <w:commentRangeEnd w:id="20"/>
+        <w:commentReference w:id="24"/>
+      </w:r>
+      <w:commentRangeEnd w:id="25"/>
       <w:r>
         <w:rPr>
           <w:rStyle w:val="CommentReference"/>
         </w:rPr>
-        <w:commentReference w:id="20"/>
+        <w:commentReference w:id="25"/>
       </w:r>
       <w:r>
         <w:t>.</w:t>
@@ -1051,12 +1264,12 @@
       <w:pPr>
         <w:pStyle w:val="Heading2"/>
       </w:pPr>
-      <w:bookmarkStart w:id="21" w:name="most-likely-horizon-boundaries"/>
+      <w:bookmarkStart w:id="26" w:name="most-likely-horizon-boundaries"/>
       <w:r>
         <w:t>Most-Likely Horizon Boundaries</w:t>
       </w:r>
     </w:p>
-    <w:bookmarkEnd w:id="21"/>
+    <w:bookmarkEnd w:id="26"/>
     <w:p>
       <w:r>
         <w:t xml:space="preserve">Continuous estimates of GHL probability with depth are a convenient approach to communicating </w:t>
@@ -1065,7 +1278,15 @@
         <w:t>variability;</w:t>
       </w:r>
       <w:r>
-        <w:t xml:space="preserve"> however, there are still cases where discrete horizon depth information is required. For example, the USDA-NRCS Official Series Description pages are used by a wide range of individuals that may not need this level of detail. We used a simple strategy for converting these depth functions into a discrete set of "most-likely" GHL boundary depths. At each depth slice, the GHL with the highest probability is selected. Most-likely boundary depths are determined by locating upper and lower depths from contiguous sets of slices that share a common GHL. Within a collection of highly similar pedons, the most-likely boundary depths roughly correspond to crossings of the GHL probab</w:t>
+        <w:t xml:space="preserve"> however, there are still cases where discrete horizon depth information is required. For example, the USDA-NRCS Official Series Description pages are used by a wide range of individuals that may not need this level of detail. We used a simple strategy for converting these depth functions into a discrete set of "most-likely" GHL boundary depths. At each depth slice, the GHL with the highest probability is selected. Most-likely boundary depths are determined by locating upper and lower depths from contiguous sets of slices that share a common GHL. Within a collection of highly similar </w:t>
+      </w:r>
+      <w:proofErr w:type="spellStart"/>
+      <w:r>
+        <w:t>pedons</w:t>
+      </w:r>
+      <w:proofErr w:type="spellEnd"/>
+      <w:r>
+        <w:t>, the most-likely boundary depths roughly correspond to crossings of the GHL probab</w:t>
       </w:r>
       <w:r>
         <w:t>ility depth functions</w:t>
@@ -1078,14 +1299,12 @@
       <w:pPr>
         <w:pStyle w:val="Heading2"/>
       </w:pPr>
-      <w:bookmarkStart w:id="22" w:name="quantification-of-uncertainty"/>
-      <w:commentRangeStart w:id="23"/>
-      <w:commentRangeStart w:id="24"/>
+      <w:bookmarkStart w:id="27" w:name="quantification-of-uncertainty"/>
+      <w:commentRangeStart w:id="28"/>
       <w:r>
         <w:t xml:space="preserve">Model </w:t>
       </w:r>
-      <w:commentRangeEnd w:id="23"/>
-      <w:commentRangeEnd w:id="24"/>
+      <w:commentRangeEnd w:id="28"/>
       <w:r>
         <w:t>Assessment</w:t>
       </w:r>
@@ -1097,13 +1316,21 @@
           <w:bCs w:val="0"/>
           <w:color w:val="auto"/>
         </w:rPr>
-        <w:commentReference w:id="24"/>
-      </w:r>
-    </w:p>
-    <w:bookmarkEnd w:id="22"/>
-    <w:p>
-      <w:r>
-        <w:t>We used Shannon Entropy to quantify the relative amount of information present within GHL predictions at any given depth. Shannon Entropy was calculated according to (Kempen et al.</w:t>
+        <w:commentReference w:id="28"/>
+      </w:r>
+    </w:p>
+    <w:bookmarkEnd w:id="27"/>
+    <w:p>
+      <w:r>
+        <w:t>We used Shannon Entropy to quantify the relative amount of information present within GHL predictions at any given depth. Shannon Entropy was calculated according to (</w:t>
+      </w:r>
+      <w:proofErr w:type="spellStart"/>
+      <w:r>
+        <w:t>Kempen</w:t>
+      </w:r>
+      <w:proofErr w:type="spellEnd"/>
+      <w:r>
+        <w:t xml:space="preserve"> et al.</w:t>
       </w:r>
       <w:r>
         <w:t>,</w:t>
@@ -1251,8 +1478,13 @@
       </m:oMathPara>
     </w:p>
     <w:p>
-      <w:r>
-        <w:t xml:space="preserve">where </w:t>
+      <w:proofErr w:type="gramStart"/>
+      <w:r>
+        <w:t>where</w:t>
+      </w:r>
+      <w:proofErr w:type="gramEnd"/>
+      <w:r>
+        <w:t xml:space="preserve"> </w:t>
       </w:r>
       <m:oMath>
         <m:r>
@@ -1310,24 +1542,24 @@
       <w:r>
         <w:t xml:space="preserve">any given </w:t>
       </w:r>
-      <w:commentRangeStart w:id="25"/>
-      <w:commentRangeStart w:id="26"/>
+      <w:commentRangeStart w:id="29"/>
+      <w:commentRangeStart w:id="30"/>
       <w:r>
         <w:t>depth</w:t>
       </w:r>
-      <w:commentRangeEnd w:id="25"/>
+      <w:commentRangeEnd w:id="29"/>
       <w:r>
         <w:rPr>
           <w:rStyle w:val="CommentReference"/>
         </w:rPr>
-        <w:commentReference w:id="25"/>
-      </w:r>
-      <w:commentRangeEnd w:id="26"/>
+        <w:commentReference w:id="29"/>
+      </w:r>
+      <w:commentRangeEnd w:id="30"/>
       <w:r>
         <w:rPr>
           <w:rStyle w:val="CommentReference"/>
         </w:rPr>
-        <w:commentReference w:id="26"/>
+        <w:commentReference w:id="30"/>
       </w:r>
       <w:r>
         <w:t>. Values range from 0 (maximum information, minimum entropy) to 1 (</w:t>
@@ -1338,24 +1570,24 @@
       <w:r>
         <w:t xml:space="preserve"> information, maximum entropy). Entropy values were computed along each 1-cm depth slice from predictions generated by the PO-LR </w:t>
       </w:r>
-      <w:commentRangeStart w:id="27"/>
-      <w:commentRangeStart w:id="28"/>
+      <w:commentRangeStart w:id="31"/>
+      <w:commentRangeStart w:id="32"/>
       <w:r>
         <w:t>model</w:t>
       </w:r>
-      <w:commentRangeEnd w:id="27"/>
+      <w:commentRangeEnd w:id="31"/>
       <w:r>
         <w:rPr>
           <w:rStyle w:val="CommentReference"/>
         </w:rPr>
-        <w:commentReference w:id="27"/>
-      </w:r>
-      <w:commentRangeEnd w:id="28"/>
+        <w:commentReference w:id="31"/>
+      </w:r>
+      <w:commentRangeEnd w:id="32"/>
       <w:r>
         <w:rPr>
           <w:rStyle w:val="CommentReference"/>
         </w:rPr>
-        <w:commentReference w:id="28"/>
+        <w:commentReference w:id="32"/>
       </w:r>
       <w:r>
         <w:t>.</w:t>
@@ -1535,8 +1767,13 @@
       </m:oMathPara>
     </w:p>
     <w:p>
-      <w:r>
-        <w:t xml:space="preserve">where </w:t>
+      <w:proofErr w:type="gramStart"/>
+      <w:r>
+        <w:t>where</w:t>
+      </w:r>
+      <w:proofErr w:type="gramEnd"/>
+      <w:r>
+        <w:t xml:space="preserve"> </w:t>
       </w:r>
       <m:oMath>
         <m:r>
@@ -1610,7 +1847,7 @@
       <w:pPr>
         <w:pStyle w:val="Heading1"/>
       </w:pPr>
-      <w:bookmarkStart w:id="29" w:name="results"/>
+      <w:bookmarkStart w:id="33" w:name="results"/>
       <w:r>
         <w:t>Results</w:t>
       </w:r>
@@ -1619,16 +1856,34 @@
       <w:pPr>
         <w:pStyle w:val="Heading2"/>
       </w:pPr>
-      <w:bookmarkStart w:id="30" w:name="generalized-horizon-labels"/>
-      <w:bookmarkEnd w:id="29"/>
+      <w:bookmarkStart w:id="34" w:name="generalized-horizon-labels"/>
+      <w:bookmarkEnd w:id="33"/>
       <w:r>
         <w:t>Generalized Horizon Labels</w:t>
       </w:r>
     </w:p>
-    <w:bookmarkEnd w:id="30"/>
-    <w:p>
-      <w:r>
-        <w:t xml:space="preserve">A graphical representation of the association between field-described horizon designation and associated GHL is presented as a box and whisker plot in Figure 3. Assignment of GHL to the top (A) and bottom-most (Cr and R) genetic horizons by REGEX pattern matching resulted in the most internally-consistent groups of data. Transitional horizons near the surface (AB, BA, etc.) and lower Bt horizons (2Bt3, Bt4, BCt, etc.) were generally the most variable and thus difficult to place </w:t>
+    <w:bookmarkEnd w:id="34"/>
+    <w:p>
+      <w:r>
+        <w:t xml:space="preserve">A graphical representation of the association between field-described horizon designation and associated GHL is presented as a box and whisker plot in Figure 3. Assignment of GHL to the top (A) and bottom-most (Cr and R) genetic horizons by REGEX pattern matching resulted in the most internally-consistent groups of data. Transitional horizons near the surface (AB, BA, etc.) and lower </w:t>
+      </w:r>
+      <w:proofErr w:type="spellStart"/>
+      <w:proofErr w:type="gramStart"/>
+      <w:r>
+        <w:t>Bt</w:t>
+      </w:r>
+      <w:proofErr w:type="spellEnd"/>
+      <w:proofErr w:type="gramEnd"/>
+      <w:r>
+        <w:t xml:space="preserve"> horizons (2Bt3, Bt4, </w:t>
+      </w:r>
+      <w:proofErr w:type="spellStart"/>
+      <w:r>
+        <w:t>BCt</w:t>
+      </w:r>
+      <w:proofErr w:type="spellEnd"/>
+      <w:r>
+        <w:t xml:space="preserve">, etc.) were generally the most variable and thus difficult to place </w:t>
       </w:r>
       <w:r>
         <w:t>within a GHL by pattern matching</w:t>
@@ -1656,10 +1911,10 @@
       <w:pPr>
         <w:keepNext/>
       </w:pPr>
-      <w:commentRangeStart w:id="31"/>
-      <w:commentRangeStart w:id="32"/>
-      <w:commentRangeStart w:id="33"/>
-      <w:commentRangeStart w:id="34"/>
+      <w:commentRangeStart w:id="35"/>
+      <w:commentRangeStart w:id="36"/>
+      <w:commentRangeStart w:id="37"/>
+      <w:commentRangeStart w:id="38"/>
       <w:r>
         <w:rPr>
           <w:noProof/>
@@ -1706,33 +1961,33 @@
           </wp:inline>
         </w:drawing>
       </w:r>
-      <w:commentRangeEnd w:id="31"/>
-      <w:commentRangeEnd w:id="32"/>
-      <w:commentRangeEnd w:id="33"/>
+      <w:commentRangeEnd w:id="35"/>
+      <w:commentRangeEnd w:id="37"/>
+      <w:commentRangeEnd w:id="38"/>
       <w:r>
         <w:rPr>
           <w:rStyle w:val="CommentReference"/>
         </w:rPr>
-        <w:commentReference w:id="31"/>
-      </w:r>
-      <w:commentRangeEnd w:id="34"/>
+        <w:commentReference w:id="35"/>
+      </w:r>
+      <w:commentRangeEnd w:id="36"/>
       <w:r>
         <w:rPr>
           <w:rStyle w:val="CommentReference"/>
         </w:rPr>
-        <w:commentReference w:id="34"/>
+        <w:commentReference w:id="36"/>
       </w:r>
       <w:r>
         <w:rPr>
           <w:rStyle w:val="CommentReference"/>
         </w:rPr>
-        <w:commentReference w:id="32"/>
+        <w:commentReference w:id="37"/>
       </w:r>
       <w:r>
         <w:rPr>
           <w:rStyle w:val="CommentReference"/>
         </w:rPr>
-        <w:commentReference w:id="33"/>
+        <w:commentReference w:id="38"/>
       </w:r>
     </w:p>
     <w:p>
@@ -1742,39 +1997,26 @@
       <w:r>
         <w:t xml:space="preserve">Figure </w:t>
       </w:r>
-      <w:r>
-        <w:fldChar w:fldCharType="begin"/>
-      </w:r>
-      <w:r>
-        <w:instrText xml:space="preserve"> SEQ Figure \* ARABIC </w:instrText>
-      </w:r>
-      <w:r>
-        <w:fldChar w:fldCharType="separate"/>
-      </w:r>
-      <w:r>
-        <w:rPr>
-          <w:noProof/>
-        </w:rPr>
-        <w:t>3</w:t>
-      </w:r>
-      <w:r>
-        <w:rPr>
-          <w:noProof/>
-        </w:rPr>
-        <w:fldChar w:fldCharType="end"/>
-      </w:r>
+      <w:fldSimple w:instr=" SEQ Figure \* ARABIC ">
+        <w:r>
+          <w:rPr>
+            <w:noProof/>
+          </w:rPr>
+          <w:t>3</w:t>
+        </w:r>
+      </w:fldSimple>
       <w:r>
         <w:t xml:space="preserve">. </w:t>
       </w:r>
       <w:r>
         <w:t xml:space="preserve">Original horizons designations (x-axis), GHL assignments (colors), and associated ranges in </w:t>
       </w:r>
-      <w:commentRangeStart w:id="35"/>
-      <w:commentRangeStart w:id="36"/>
+      <w:commentRangeStart w:id="39"/>
+      <w:commentRangeStart w:id="40"/>
       <w:r>
         <w:t>depth</w:t>
       </w:r>
-      <w:commentRangeEnd w:id="35"/>
+      <w:commentRangeEnd w:id="39"/>
       <w:r>
         <w:rPr>
           <w:rStyle w:val="CommentReference"/>
@@ -1782,9 +2024,9 @@
           <w:iCs w:val="0"/>
           <w:color w:val="auto"/>
         </w:rPr>
-        <w:commentReference w:id="35"/>
-      </w:r>
-      <w:commentRangeEnd w:id="36"/>
+        <w:commentReference w:id="39"/>
+      </w:r>
+      <w:commentRangeEnd w:id="40"/>
       <w:r>
         <w:rPr>
           <w:rStyle w:val="CommentReference"/>
@@ -1792,7 +2034,7 @@
           <w:iCs w:val="0"/>
           <w:color w:val="auto"/>
         </w:rPr>
-        <w:commentReference w:id="36"/>
+        <w:commentReference w:id="40"/>
       </w:r>
       <w:r>
         <w:t>.</w:t>
@@ -1828,7 +2070,12 @@
     <w:p>
       <w:r>
         <w:lastRenderedPageBreak/>
-        <w:t>The apparent gap (Figure 3) in horizon mid-points between Cr and R GHL is related to various depths to which Cr material was excavated and cases where an R horizon was not described</w:t>
+        <w:t>The apparent gap (Figure 3) in horizon mid-points between Cr</w:t>
+      </w:r>
+      <w:bookmarkStart w:id="41" w:name="_GoBack"/>
+      <w:bookmarkEnd w:id="41"/>
+      <w:r>
+        <w:t xml:space="preserve"> and R GHL is related to various depths to which Cr material was excavated and cases where an R horizon was not described</w:t>
       </w:r>
       <w:r>
         <w:t xml:space="preserve">. By </w:t>
@@ -1842,16 +2089,16 @@
       <w:r>
         <w:t xml:space="preserve">. </w:t>
       </w:r>
-      <w:commentRangeStart w:id="37"/>
+      <w:commentRangeStart w:id="42"/>
       <w:r>
         <w:t>The degree of overlap in GHL concepts can be expressed in terms of measured soil properties (in this case a limited set of field-described properties), summarized by GHL (Table 1).</w:t>
       </w:r>
-      <w:commentRangeEnd w:id="37"/>
+      <w:commentRangeEnd w:id="42"/>
       <w:r>
         <w:rPr>
           <w:rStyle w:val="CommentReference"/>
         </w:rPr>
-        <w:commentReference w:id="37"/>
+        <w:commentReference w:id="42"/>
       </w:r>
     </w:p>
     <w:tbl>
@@ -2003,7 +2250,23 @@
                 <w:sz w:val="18"/>
                 <w:szCs w:val="18"/>
               </w:rPr>
-              <w:t>Moist Munsell Value</w:t>
+              <w:t xml:space="preserve">Moist </w:t>
+            </w:r>
+            <w:proofErr w:type="spellStart"/>
+            <w:r>
+              <w:rPr>
+                <w:sz w:val="18"/>
+                <w:szCs w:val="18"/>
+              </w:rPr>
+              <w:t>Munsell</w:t>
+            </w:r>
+            <w:proofErr w:type="spellEnd"/>
+            <w:r>
+              <w:rPr>
+                <w:sz w:val="18"/>
+                <w:szCs w:val="18"/>
+              </w:rPr>
+              <w:t xml:space="preserve"> Value</w:t>
             </w:r>
           </w:p>
         </w:tc>
@@ -2934,7 +3197,7 @@
       <w:pPr>
         <w:pStyle w:val="Heading2"/>
       </w:pPr>
-      <w:bookmarkStart w:id="38" w:name="aggregate-representation-of-ghl"/>
+      <w:bookmarkStart w:id="43" w:name="aggregate-representation-of-ghl"/>
       <w:r>
         <w:t>Probabilistic</w:t>
       </w:r>
@@ -2953,10 +3216,26 @@
         <w:t>63</w:t>
       </w:r>
       <w:r>
-        <w:t xml:space="preserve"> pedons </w:t>
-      </w:r>
-      <w:r>
-        <w:t>within our sample data set, however, these curves are not likely a generalized representation of all possible soils correlated to the Loafercreek series. At the expense of a small amount of accuracy (as evaluated using the sample data set), the smoother and more generalized shape of the PO-LR derived GHL probabilities are better candidates for describing the central tendency of a soil series concept</w:t>
+        <w:t xml:space="preserve"> </w:t>
+      </w:r>
+      <w:proofErr w:type="spellStart"/>
+      <w:r>
+        <w:t>pedons</w:t>
+      </w:r>
+      <w:proofErr w:type="spellEnd"/>
+      <w:r>
+        <w:t xml:space="preserve"> </w:t>
+      </w:r>
+      <w:r>
+        <w:t xml:space="preserve">within our sample data set, however, these curves are not likely a generalized representation of all possible soils correlated to the </w:t>
+      </w:r>
+      <w:proofErr w:type="spellStart"/>
+      <w:r>
+        <w:t>Loafercreek</w:t>
+      </w:r>
+      <w:proofErr w:type="spellEnd"/>
+      <w:r>
+        <w:t xml:space="preserve"> series. At the expense of a small amount of accuracy (as evaluated using the sample data set), the smoother and more generalized shape of the PO-LR derived GHL probabilities are better candidates for describing the central tendency of a soil series concept</w:t>
       </w:r>
       <w:r>
         <w:t xml:space="preserve"> (Figure 5)</w:t>
@@ -3006,7 +3285,7 @@
         <w:t>.</w:t>
       </w:r>
     </w:p>
-    <w:bookmarkEnd w:id="38"/>
+    <w:bookmarkEnd w:id="43"/>
     <w:p>
       <w:pPr>
         <w:keepNext/>
@@ -3066,27 +3345,14 @@
       <w:r>
         <w:t xml:space="preserve">Figure </w:t>
       </w:r>
-      <w:r>
-        <w:fldChar w:fldCharType="begin"/>
-      </w:r>
-      <w:r>
-        <w:instrText xml:space="preserve"> SEQ Figure \* ARABIC </w:instrText>
-      </w:r>
-      <w:r>
-        <w:fldChar w:fldCharType="separate"/>
-      </w:r>
-      <w:r>
-        <w:rPr>
-          <w:noProof/>
-        </w:rPr>
-        <w:t>4</w:t>
-      </w:r>
-      <w:r>
-        <w:rPr>
-          <w:noProof/>
-        </w:rPr>
-        <w:fldChar w:fldCharType="end"/>
-      </w:r>
+      <w:fldSimple w:instr=" SEQ Figure \* ARABIC ">
+        <w:r>
+          <w:rPr>
+            <w:noProof/>
+          </w:rPr>
+          <w:t>4</w:t>
+        </w:r>
+      </w:fldSimple>
       <w:r>
         <w:t xml:space="preserve">. </w:t>
       </w:r>
@@ -3154,27 +3420,14 @@
       <w:r>
         <w:t xml:space="preserve">Figure </w:t>
       </w:r>
-      <w:r>
-        <w:fldChar w:fldCharType="begin"/>
-      </w:r>
-      <w:r>
-        <w:instrText xml:space="preserve"> SEQ Figure \* ARABIC </w:instrText>
-      </w:r>
-      <w:r>
-        <w:fldChar w:fldCharType="separate"/>
-      </w:r>
-      <w:r>
-        <w:rPr>
-          <w:noProof/>
-        </w:rPr>
-        <w:t>5</w:t>
-      </w:r>
-      <w:r>
-        <w:rPr>
-          <w:noProof/>
-        </w:rPr>
-        <w:fldChar w:fldCharType="end"/>
-      </w:r>
+      <w:fldSimple w:instr=" SEQ Figure \* ARABIC ">
+        <w:r>
+          <w:rPr>
+            <w:noProof/>
+          </w:rPr>
+          <w:t>5</w:t>
+        </w:r>
+      </w:fldSimple>
       <w:r>
         <w:t xml:space="preserve">. </w:t>
       </w:r>
@@ -3192,7 +3445,7 @@
       <w:pPr>
         <w:pStyle w:val="Heading2"/>
       </w:pPr>
-      <w:bookmarkStart w:id="39" w:name="model-fit"/>
+      <w:bookmarkStart w:id="44" w:name="model-fit"/>
       <w:r>
         <w:t>Model Fit</w:t>
       </w:r>
@@ -3264,8 +3517,8 @@
         </w:rPr>
         <w:t xml:space="preserve">Removal of </w:t>
       </w:r>
-      <w:commentRangeStart w:id="40"/>
-      <w:commentRangeStart w:id="41"/>
+      <w:commentRangeStart w:id="45"/>
+      <w:commentRangeStart w:id="46"/>
       <w:r>
         <w:rPr>
           <w:rFonts w:eastAsiaTheme="minorEastAsia"/>
@@ -3273,19 +3526,19 @@
         </w:rPr>
         <w:t xml:space="preserve">RCS basis </w:t>
       </w:r>
-      <w:commentRangeEnd w:id="40"/>
+      <w:commentRangeEnd w:id="45"/>
       <w:r>
         <w:rPr>
           <w:rStyle w:val="CommentReference"/>
         </w:rPr>
-        <w:commentReference w:id="40"/>
-      </w:r>
-      <w:commentRangeEnd w:id="41"/>
+        <w:commentReference w:id="45"/>
+      </w:r>
+      <w:commentRangeEnd w:id="46"/>
       <w:r>
         <w:rPr>
           <w:rStyle w:val="CommentReference"/>
         </w:rPr>
-        <w:commentReference w:id="41"/>
+        <w:commentReference w:id="46"/>
       </w:r>
       <w:r>
         <w:rPr>
@@ -3299,7 +3552,15 @@
           <w:rFonts w:eastAsiaTheme="minorEastAsia"/>
           <w:szCs w:val="20"/>
         </w:rPr>
-        <w:t xml:space="preserve">from the model resulted in an </w:t>
+        <w:t xml:space="preserve">from the model resulted in </w:t>
+      </w:r>
+      <w:proofErr w:type="gramStart"/>
+      <w:r>
+        <w:rPr>
+          <w:rFonts w:eastAsiaTheme="minorEastAsia"/>
+          <w:szCs w:val="20"/>
+        </w:rPr>
+        <w:t xml:space="preserve">an </w:t>
       </w:r>
       <m:oMath>
         <m:sSup>
@@ -3337,52 +3598,60 @@
           <w:rFonts w:eastAsiaTheme="minorEastAsia"/>
           <w:szCs w:val="20"/>
         </w:rPr>
-        <w:t xml:space="preserve"> of 0.79. Deviations between empirical and modeled probabilities were </w:t>
-      </w:r>
+        <w:t xml:space="preserve"> of</w:t>
+      </w:r>
+      <w:proofErr w:type="gramEnd"/>
       <w:r>
         <w:rPr>
           <w:rFonts w:eastAsiaTheme="minorEastAsia"/>
           <w:szCs w:val="20"/>
         </w:rPr>
-        <w:t xml:space="preserve">greatest in horizons near the surface </w:t>
+        <w:t xml:space="preserve"> 0.79. Deviations between empirical and modeled probabilities were </w:t>
       </w:r>
       <w:r>
         <w:rPr>
           <w:rFonts w:eastAsiaTheme="minorEastAsia"/>
           <w:szCs w:val="20"/>
         </w:rPr>
-        <w:t>and smal</w:t>
+        <w:t xml:space="preserve">greatest in horizons near the surface </w:t>
       </w:r>
       <w:r>
         <w:rPr>
           <w:rFonts w:eastAsiaTheme="minorEastAsia"/>
           <w:szCs w:val="20"/>
         </w:rPr>
-        <w:t>lest in the lower-most horizons (Figure 6)</w:t>
+        <w:t>and smal</w:t>
       </w:r>
       <w:r>
         <w:rPr>
           <w:rFonts w:eastAsiaTheme="minorEastAsia"/>
           <w:szCs w:val="20"/>
         </w:rPr>
-        <w:t>.</w:t>
+        <w:t>lest in the lower-most horizons (Figure 6)</w:t>
       </w:r>
       <w:r>
         <w:rPr>
           <w:rFonts w:eastAsiaTheme="minorEastAsia"/>
           <w:szCs w:val="20"/>
         </w:rPr>
-        <w:t xml:space="preserve"> </w:t>
+        <w:t>.</w:t>
       </w:r>
       <w:r>
         <w:rPr>
           <w:rFonts w:eastAsiaTheme="minorEastAsia"/>
           <w:szCs w:val="20"/>
         </w:rPr>
+        <w:t xml:space="preserve"> </w:t>
+      </w:r>
+      <w:r>
+        <w:rPr>
+          <w:rFonts w:eastAsiaTheme="minorEastAsia"/>
+          <w:szCs w:val="20"/>
+        </w:rPr>
         <w:t>Discrepancies between the two sets of probabilities can be attributed to two main factors: 1) lack of model fit, and 2) generalization (e.g. smoothing) of empirical probabilities by the PO-LR model.</w:t>
       </w:r>
     </w:p>
-    <w:bookmarkEnd w:id="39"/>
+    <w:bookmarkEnd w:id="44"/>
     <w:p>
       <w:pPr>
         <w:keepNext/>
@@ -3441,27 +3710,14 @@
       <w:r>
         <w:t xml:space="preserve">Figure </w:t>
       </w:r>
-      <w:r>
-        <w:fldChar w:fldCharType="begin"/>
-      </w:r>
-      <w:r>
-        <w:instrText xml:space="preserve"> SEQ Figure \* ARABIC </w:instrText>
-      </w:r>
-      <w:r>
-        <w:fldChar w:fldCharType="separate"/>
-      </w:r>
-      <w:r>
-        <w:rPr>
-          <w:noProof/>
-        </w:rPr>
-        <w:t>6</w:t>
-      </w:r>
-      <w:r>
-        <w:rPr>
-          <w:noProof/>
-        </w:rPr>
-        <w:fldChar w:fldCharType="end"/>
-      </w:r>
+      <w:fldSimple w:instr=" SEQ Figure \* ARABIC ">
+        <w:r>
+          <w:rPr>
+            <w:noProof/>
+          </w:rPr>
+          <w:t>6</w:t>
+        </w:r>
+      </w:fldSimple>
       <w:r>
         <w:t xml:space="preserve">. </w:t>
       </w:r>
@@ -3490,27 +3746,35 @@
         <w:lastRenderedPageBreak/>
         <w:t xml:space="preserve">The stability of the </w:t>
       </w:r>
-      <w:commentRangeStart w:id="43"/>
-      <w:commentRangeStart w:id="44"/>
+      <w:commentRangeStart w:id="47"/>
+      <w:commentRangeStart w:id="48"/>
       <w:r>
         <w:t xml:space="preserve">PO-LR model </w:t>
       </w:r>
-      <w:commentRangeEnd w:id="43"/>
+      <w:commentRangeEnd w:id="47"/>
       <w:r>
         <w:rPr>
           <w:rStyle w:val="CommentReference"/>
         </w:rPr>
-        <w:commentReference w:id="43"/>
-      </w:r>
-      <w:commentRangeEnd w:id="44"/>
+        <w:commentReference w:id="47"/>
+      </w:r>
+      <w:commentRangeEnd w:id="48"/>
       <w:r>
         <w:rPr>
           <w:rStyle w:val="CommentReference"/>
         </w:rPr>
-        <w:commentReference w:id="44"/>
-      </w:r>
-      <w:r>
-        <w:t xml:space="preserve">was evaluated by iteratively re-fitting the model (250 times) using a random subset of 25 pedons (out of 54 total) within each iteration. The predictions from each iteration are presented in Figure 7. Mean model </w:t>
+        <w:commentReference w:id="48"/>
+      </w:r>
+      <w:r>
+        <w:t xml:space="preserve">was evaluated by iteratively re-fitting the model (250 times) using a random subset of 25 </w:t>
+      </w:r>
+      <w:proofErr w:type="spellStart"/>
+      <w:r>
+        <w:t>pedons</w:t>
+      </w:r>
+      <w:proofErr w:type="spellEnd"/>
+      <w:r>
+        <w:t xml:space="preserve"> (out of 54 total) within each iteration. The predictions from each iteration are presented in Figure 7. Mean model </w:t>
       </w:r>
       <m:oMath>
         <m:sSup>
@@ -3643,27 +3907,14 @@
       <w:r>
         <w:t xml:space="preserve">Figure </w:t>
       </w:r>
-      <w:r>
-        <w:fldChar w:fldCharType="begin"/>
-      </w:r>
-      <w:r>
-        <w:instrText xml:space="preserve"> SEQ Figure \* ARABIC </w:instrText>
-      </w:r>
-      <w:r>
-        <w:fldChar w:fldCharType="separate"/>
-      </w:r>
-      <w:r>
-        <w:rPr>
-          <w:noProof/>
-        </w:rPr>
-        <w:t>7</w:t>
-      </w:r>
-      <w:r>
-        <w:rPr>
-          <w:noProof/>
-        </w:rPr>
-        <w:fldChar w:fldCharType="end"/>
-      </w:r>
+      <w:fldSimple w:instr=" SEQ Figure \* ARABIC ">
+        <w:r>
+          <w:rPr>
+            <w:noProof/>
+          </w:rPr>
+          <w:t>7</w:t>
+        </w:r>
+      </w:fldSimple>
       <w:r>
         <w:t xml:space="preserve">. </w:t>
       </w:r>
@@ -3678,8 +3929,8 @@
       <w:pPr>
         <w:pStyle w:val="Heading2"/>
       </w:pPr>
-      <w:bookmarkStart w:id="45" w:name="ml-horizon-boundaries"/>
-      <w:bookmarkStart w:id="46" w:name="conclusions"/>
+      <w:bookmarkStart w:id="49" w:name="ml-horizon-boundaries"/>
+      <w:bookmarkStart w:id="50" w:name="conclusions"/>
       <w:r>
         <w:t>ML Horizon Depths</w:t>
       </w:r>
@@ -3704,21 +3955,37 @@
         <w:t xml:space="preserve">. </w:t>
       </w:r>
       <w:r>
-        <w:t xml:space="preserve">The Brier scores (Table 2) serve as an indication of how well each set of ML horizon depths fits the original collection of pedons. For example, predictions associated with the ML horizon depths for “A” horizons more consistently overlap with field-observed “A” horizons as compared to “Bt3” horizons. In all cases except </w:t>
-      </w:r>
-      <w:commentRangeStart w:id="47"/>
+        <w:t xml:space="preserve">The Brier scores (Table 2) serve as an indication of how well each set of ML horizon depths fits the original collection of </w:t>
+      </w:r>
+      <w:proofErr w:type="spellStart"/>
+      <w:r>
+        <w:t>pedons</w:t>
+      </w:r>
+      <w:proofErr w:type="spellEnd"/>
+      <w:r>
+        <w:t xml:space="preserve">. For example, predictions associated with the ML horizon depths for “A” horizons more consistently overlap with field-observed “A” horizons as compared to “Bt3” horizons. In all cases except </w:t>
+      </w:r>
+      <w:commentRangeStart w:id="51"/>
       <w:r>
         <w:t>“Bt3” horizons</w:t>
       </w:r>
-      <w:commentRangeEnd w:id="47"/>
+      <w:commentRangeEnd w:id="51"/>
       <w:r>
         <w:rPr>
           <w:rStyle w:val="CommentReference"/>
         </w:rPr>
-        <w:commentReference w:id="47"/>
-      </w:r>
-      <w:r>
-        <w:t>, Brier scores associated with the PO-LR model were equal to or greater than those associated with empirical probabilities; not surprising as predictions from the PO-LR model are much smoother than the over-fit empirical probabilities. The similarity in ML horizon depths and small differences in Brier scores suggests that the PO-LR model is a reasonable generalization of the GHL concepts defined for this collection of pedons.</w:t>
+        <w:commentReference w:id="51"/>
+      </w:r>
+      <w:r>
+        <w:t xml:space="preserve">, Brier scores associated with the PO-LR model were equal to or greater than those associated with empirical probabilities; not surprising as predictions from the PO-LR model are much smoother than the over-fit empirical probabilities. The similarity in ML horizon depths and small differences in Brier scores suggests that the PO-LR model is a reasonable generalization of the GHL concepts defined for this collection of </w:t>
+      </w:r>
+      <w:proofErr w:type="spellStart"/>
+      <w:r>
+        <w:t>pedons</w:t>
+      </w:r>
+      <w:proofErr w:type="spellEnd"/>
+      <w:r>
+        <w:t>.</w:t>
       </w:r>
     </w:p>
     <w:tbl>
@@ -3748,7 +4015,7 @@
             </w:tcBorders>
             <w:vAlign w:val="bottom"/>
           </w:tcPr>
-          <w:bookmarkEnd w:id="45"/>
+          <w:bookmarkEnd w:id="49"/>
           <w:p>
             <w:pPr>
               <w:pStyle w:val="Compact"/>
@@ -5388,8 +5655,8 @@
         </w:rPr>
         <w:t xml:space="preserve">. Most-likely GHL boundary depths and associated Brier scores, computed from empirical probabilities and PO-LR </w:t>
       </w:r>
-      <w:commentRangeStart w:id="48"/>
-      <w:commentRangeStart w:id="49"/>
+      <w:commentRangeStart w:id="52"/>
+      <w:commentRangeStart w:id="53"/>
       <w:r>
         <w:rPr>
           <w:sz w:val="18"/>
@@ -5397,15 +5664,15 @@
         </w:rPr>
         <w:t>predictions</w:t>
       </w:r>
-      <w:commentRangeEnd w:id="48"/>
+      <w:commentRangeEnd w:id="52"/>
       <w:r>
         <w:rPr>
           <w:rStyle w:val="CommentReference"/>
           <w:i w:val="0"/>
         </w:rPr>
-        <w:commentReference w:id="48"/>
-      </w:r>
-      <w:commentRangeEnd w:id="49"/>
+        <w:commentReference w:id="52"/>
+      </w:r>
+      <w:commentRangeEnd w:id="53"/>
       <w:r>
         <w:rPr>
           <w:sz w:val="18"/>
@@ -5418,7 +5685,7 @@
           <w:rStyle w:val="CommentReference"/>
           <w:i w:val="0"/>
         </w:rPr>
-        <w:commentReference w:id="49"/>
+        <w:commentReference w:id="53"/>
       </w:r>
       <w:r>
         <w:rPr>
@@ -5551,10 +5818,26 @@
         <w:t>Conclusions</w:t>
       </w:r>
     </w:p>
-    <w:bookmarkEnd w:id="46"/>
-    <w:p>
-      <w:r>
-        <w:t>Describing and sampling soil by genetic horizon designations represents an efficient approach that has provided a common pedological language used among soil scientists and classification systems. Processes for aggregating horizonation and deriving an aggregate</w:t>
+    <w:bookmarkEnd w:id="50"/>
+    <w:p>
+      <w:r>
+        <w:t xml:space="preserve">Describing and sampling soil by genetic horizon designations represents an efficient approach that has provided a common </w:t>
+      </w:r>
+      <w:proofErr w:type="spellStart"/>
+      <w:r>
+        <w:t>pedological</w:t>
+      </w:r>
+      <w:proofErr w:type="spellEnd"/>
+      <w:r>
+        <w:t xml:space="preserve"> language used among soil scientists and classification systems. Processes for aggregating </w:t>
+      </w:r>
+      <w:proofErr w:type="spellStart"/>
+      <w:r>
+        <w:t>horizonation</w:t>
+      </w:r>
+      <w:proofErr w:type="spellEnd"/>
+      <w:r>
+        <w:t xml:space="preserve"> and deriving an aggregate</w:t>
       </w:r>
       <w:r>
         <w:t>d</w:t>
@@ -5563,7 +5846,15 @@
         <w:t xml:space="preserve"> representation across suites of similar soil profile descriptions of a soil series has been challenging. For this reason, soil series </w:t>
       </w:r>
       <w:r>
-        <w:t xml:space="preserve">concepts have historically been defined using the modal profile; a single, field-observed pedon selected as </w:t>
+        <w:t xml:space="preserve">concepts have historically been defined using the modal profile; a single, field-observed </w:t>
+      </w:r>
+      <w:proofErr w:type="spellStart"/>
+      <w:r>
+        <w:t>pedon</w:t>
+      </w:r>
+      <w:proofErr w:type="spellEnd"/>
+      <w:r>
+        <w:t xml:space="preserve"> selected as </w:t>
       </w:r>
       <w:r>
         <w:t xml:space="preserve">a </w:t>
@@ -5578,7 +5869,15 @@
         <w:t xml:space="preserve">. </w:t>
       </w:r>
       <w:r>
-        <w:t>Advances in soil morphometrics are poised to change our understanding of what it means to describe soil profiles. Continuous depth functions of soil properties will further our understanding of how soil properties vary with depth, adding rich content to the existing genetic horizon framework.</w:t>
+        <w:t xml:space="preserve">Advances in soil </w:t>
+      </w:r>
+      <w:proofErr w:type="spellStart"/>
+      <w:r>
+        <w:t>morphometrics</w:t>
+      </w:r>
+      <w:proofErr w:type="spellEnd"/>
+      <w:r>
+        <w:t xml:space="preserve"> are poised to change our understanding of what it means to describe soil profiles. Continuous depth functions of soil properties will further our understanding of how soil properties vary with depth, adding rich content to the existing genetic horizon framework.</w:t>
       </w:r>
       <w:r>
         <w:br/>
@@ -5614,7 +5913,15 @@
         <w:t xml:space="preserve"> </w:t>
       </w:r>
       <w:r>
-        <w:t xml:space="preserve">The two aggregation methods described in this chapter yield similar results; selection of an appropriate method depends on sample size, use of empirical probabilities is recommended for small collection of pedons and the PO-LR probabilities is </w:t>
+        <w:t xml:space="preserve">The two aggregation methods described in this chapter yield similar results; selection of an appropriate method depends on sample size, use of empirical probabilities is recommended for small collection of </w:t>
+      </w:r>
+      <w:proofErr w:type="spellStart"/>
+      <w:r>
+        <w:t>pedons</w:t>
+      </w:r>
+      <w:proofErr w:type="spellEnd"/>
+      <w:r>
+        <w:t xml:space="preserve"> and the PO-LR probabilities is </w:t>
       </w:r>
       <w:r>
         <w:t>recommended</w:t>
@@ -5630,27 +5937,27 @@
       <w:r>
         <w:t xml:space="preserve">The methods presented in this chapter represent </w:t>
       </w:r>
-      <w:commentRangeStart w:id="50"/>
-      <w:commentRangeStart w:id="51"/>
+      <w:commentRangeStart w:id="54"/>
+      <w:commentRangeStart w:id="55"/>
       <w:r>
         <w:t>progress</w:t>
       </w:r>
       <w:r>
         <w:t xml:space="preserve"> </w:t>
       </w:r>
-      <w:commentRangeEnd w:id="50"/>
+      <w:commentRangeEnd w:id="54"/>
       <w:r>
         <w:rPr>
           <w:rStyle w:val="CommentReference"/>
         </w:rPr>
-        <w:commentReference w:id="50"/>
-      </w:r>
-      <w:commentRangeEnd w:id="51"/>
+        <w:commentReference w:id="54"/>
+      </w:r>
+      <w:commentRangeEnd w:id="55"/>
       <w:r>
         <w:rPr>
           <w:rStyle w:val="CommentReference"/>
         </w:rPr>
-        <w:commentReference w:id="51"/>
+        <w:commentReference w:id="55"/>
       </w:r>
       <w:r>
         <w:t xml:space="preserve">towards a </w:t>
@@ -5674,7 +5981,15 @@
         <w:t xml:space="preserve">data in aggregate. </w:t>
       </w:r>
       <w:r>
-        <w:t xml:space="preserve">Future application of these methods will depend on development of guidelines related to: minimum sample sizes, PO-LR model fitting parameters, model diagnostics, and recommendations on pedogenic interpretation of model coefficients. In addition, more work needs to be done on incorporating </w:t>
+        <w:t xml:space="preserve">Future application of these methods will depend on development of guidelines related to: minimum sample sizes, PO-LR model fitting parameters, model diagnostics, and recommendations on </w:t>
+      </w:r>
+      <w:proofErr w:type="spellStart"/>
+      <w:r>
+        <w:t>pedogenic</w:t>
+      </w:r>
+      <w:proofErr w:type="spellEnd"/>
+      <w:r>
+        <w:t xml:space="preserve"> interpretation of model coefficients. In addition, more work needs to be done on incorporating </w:t>
       </w:r>
       <w:r>
         <w:rPr>
@@ -5682,12 +5997,12 @@
         </w:rPr>
         <w:t xml:space="preserve">depth-wise </w:t>
       </w:r>
-      <w:commentRangeStart w:id="52"/>
-      <w:commentRangeStart w:id="53"/>
+      <w:commentRangeStart w:id="56"/>
+      <w:commentRangeStart w:id="57"/>
       <w:r>
         <w:t>correlation</w:t>
       </w:r>
-      <w:commentRangeEnd w:id="52"/>
+      <w:commentRangeEnd w:id="56"/>
       <w:r>
         <w:t xml:space="preserve"> </w:t>
       </w:r>
@@ -5695,14 +6010,14 @@
         <w:rPr>
           <w:rStyle w:val="CommentReference"/>
         </w:rPr>
-        <w:commentReference w:id="52"/>
-      </w:r>
-      <w:commentRangeEnd w:id="53"/>
+        <w:commentReference w:id="56"/>
+      </w:r>
+      <w:commentRangeEnd w:id="57"/>
       <w:r>
         <w:rPr>
           <w:rStyle w:val="CommentReference"/>
         </w:rPr>
-        <w:commentReference w:id="53"/>
+        <w:commentReference w:id="57"/>
       </w:r>
       <w:r>
         <w:t xml:space="preserve">into the PO-LR model </w:t>
@@ -5724,21 +6039,31 @@
       <w:pPr>
         <w:pStyle w:val="Heading1"/>
       </w:pPr>
-      <w:bookmarkStart w:id="54" w:name="references"/>
+      <w:bookmarkStart w:id="58" w:name="references"/>
       <w:r>
         <w:t>References</w:t>
       </w:r>
     </w:p>
-    <w:bookmarkEnd w:id="54"/>
+    <w:bookmarkEnd w:id="58"/>
     <w:p>
       <w:r>
         <w:t xml:space="preserve">Beaudette, D.E., and J.M. Skovlin. 2015. </w:t>
       </w:r>
+      <w:proofErr w:type="spellStart"/>
+      <w:proofErr w:type="gramStart"/>
       <w:r>
         <w:rPr>
           <w:i/>
         </w:rPr>
-        <w:t>soilDB: Soil Database Interface</w:t>
+        <w:t>soilDB</w:t>
+      </w:r>
+      <w:proofErr w:type="spellEnd"/>
+      <w:proofErr w:type="gramEnd"/>
+      <w:r>
+        <w:rPr>
+          <w:i/>
+        </w:rPr>
+        <w:t>: Soil Database Interface</w:t>
       </w:r>
       <w:r>
         <w:t xml:space="preserve">. </w:t>
@@ -5762,8 +6087,21 @@
       <w:r>
         <w:t xml:space="preserve">A.T. </w:t>
       </w:r>
-      <w:r>
-        <w:t xml:space="preserve">O’Geen. 2013. “Algorithms for Quantitative Pedology: A Toolkit for Soil Scientists.” </w:t>
+      <w:proofErr w:type="spellStart"/>
+      <w:r>
+        <w:t>O’Geen</w:t>
+      </w:r>
+      <w:proofErr w:type="spellEnd"/>
+      <w:r>
+        <w:t xml:space="preserve">. 2013. “Algorithms for Quantitative </w:t>
+      </w:r>
+      <w:proofErr w:type="spellStart"/>
+      <w:r>
+        <w:t>Pedology</w:t>
+      </w:r>
+      <w:proofErr w:type="spellEnd"/>
+      <w:r>
+        <w:t xml:space="preserve">: A Toolkit for Soil Scientists.” </w:t>
       </w:r>
       <w:r>
         <w:rPr>
@@ -5790,8 +6128,13 @@
       </w:r>
     </w:p>
     <w:p>
-      <w:r>
-        <w:t>Hartemink, A</w:t>
+      <w:proofErr w:type="spellStart"/>
+      <w:r>
+        <w:t>Hartemink</w:t>
+      </w:r>
+      <w:proofErr w:type="spellEnd"/>
+      <w:r>
+        <w:t>, A</w:t>
       </w:r>
       <w:r>
         <w:t>.</w:t>
@@ -5808,24 +6151,55 @@
       <w:r>
         <w:t xml:space="preserve">B. </w:t>
       </w:r>
-      <w:r>
-        <w:t xml:space="preserve">Minasny. 2014. “Towards Digital Soil Morphometrics.” </w:t>
-      </w:r>
+      <w:proofErr w:type="spellStart"/>
+      <w:r>
+        <w:t>Minasny</w:t>
+      </w:r>
+      <w:proofErr w:type="spellEnd"/>
+      <w:r>
+        <w:t xml:space="preserve">. 2014. “Towards Digital Soil </w:t>
+      </w:r>
+      <w:proofErr w:type="spellStart"/>
+      <w:r>
+        <w:t>Morphometrics</w:t>
+      </w:r>
+      <w:proofErr w:type="spellEnd"/>
+      <w:r>
+        <w:t xml:space="preserve">.” </w:t>
+      </w:r>
+      <w:proofErr w:type="spellStart"/>
       <w:r>
         <w:rPr>
           <w:i/>
         </w:rPr>
         <w:t>Geoderma</w:t>
       </w:r>
-      <w:r>
-        <w:t xml:space="preserve"> 230–231: 305–317. doi:</w:t>
+      <w:proofErr w:type="spellEnd"/>
+      <w:r>
+        <w:t xml:space="preserve"> 230–231: 305–317. </w:t>
+      </w:r>
+      <w:proofErr w:type="spellStart"/>
+      <w:proofErr w:type="gramStart"/>
+      <w:r>
+        <w:t>doi</w:t>
+      </w:r>
+      <w:proofErr w:type="gramEnd"/>
+      <w:r>
+        <w:t>:</w:t>
       </w:r>
       <w:hyperlink r:id="rId17">
         <w:r>
           <w:rPr>
             <w:rStyle w:val="Link"/>
           </w:rPr>
-          <w:t>http://dx.doi.org/10.1016/j.geoderma.2014.03.008</w:t>
+          <w:t>http</w:t>
+        </w:r>
+        <w:proofErr w:type="spellEnd"/>
+        <w:r>
+          <w:rPr>
+            <w:rStyle w:val="Link"/>
+          </w:rPr>
+          <w:t>://dx.doi.org/10.1016/j.geoderma.2014.03.008</w:t>
         </w:r>
       </w:hyperlink>
       <w:r>
@@ -5845,7 +6219,15 @@
     </w:p>
     <w:p>
       <w:r>
-        <w:t xml:space="preserve">Hastie, T., R.Tibshirani, and J. Friedman. 2009. </w:t>
+        <w:t xml:space="preserve">Hastie, T., </w:t>
+      </w:r>
+      <w:proofErr w:type="spellStart"/>
+      <w:r>
+        <w:t>R.Tibshirani</w:t>
+      </w:r>
+      <w:proofErr w:type="spellEnd"/>
+      <w:r>
+        <w:t xml:space="preserve">, and J. Friedman. 2009. </w:t>
       </w:r>
       <w:r>
         <w:rPr>
@@ -5900,25 +6282,64 @@
       </w:r>
     </w:p>
     <w:p>
+      <w:proofErr w:type="spellStart"/>
       <w:r>
         <w:lastRenderedPageBreak/>
-        <w:t xml:space="preserve">Kempen, B., D.J. Brus, and J.J. Stoorvogel. 2011. “Three-Dimensional Mapping of Soil Organic Matter Content Using Soil Type Specific Depth Functions.” </w:t>
-      </w:r>
+        <w:t>Kempen</w:t>
+      </w:r>
+      <w:proofErr w:type="spellEnd"/>
+      <w:r>
+        <w:t xml:space="preserve">, B., D.J. </w:t>
+      </w:r>
+      <w:proofErr w:type="spellStart"/>
+      <w:r>
+        <w:t>Brus</w:t>
+      </w:r>
+      <w:proofErr w:type="spellEnd"/>
+      <w:r>
+        <w:t xml:space="preserve">, and J.J. </w:t>
+      </w:r>
+      <w:proofErr w:type="spellStart"/>
+      <w:r>
+        <w:t>Stoorvogel</w:t>
+      </w:r>
+      <w:proofErr w:type="spellEnd"/>
+      <w:r>
+        <w:t xml:space="preserve">. 2011. “Three-Dimensional Mapping of Soil Organic Matter Content Using Soil Type Specific Depth Functions.” </w:t>
+      </w:r>
+      <w:proofErr w:type="spellStart"/>
       <w:r>
         <w:rPr>
           <w:i/>
         </w:rPr>
         <w:t>Geoderma</w:t>
       </w:r>
-      <w:r>
-        <w:t xml:space="preserve"> 162: 107–123. doi:</w:t>
+      <w:proofErr w:type="spellEnd"/>
+      <w:r>
+        <w:t xml:space="preserve"> 162: 107–123. </w:t>
+      </w:r>
+      <w:proofErr w:type="spellStart"/>
+      <w:proofErr w:type="gramStart"/>
+      <w:r>
+        <w:t>doi</w:t>
+      </w:r>
+      <w:proofErr w:type="gramEnd"/>
+      <w:r>
+        <w:t>:</w:t>
       </w:r>
       <w:hyperlink r:id="rId19">
         <w:r>
           <w:rPr>
             <w:rStyle w:val="Link"/>
           </w:rPr>
-          <w:t>http://dx.doi.org/10.1016/j.geoderma.2011.01.010</w:t>
+          <w:t>http</w:t>
+        </w:r>
+        <w:proofErr w:type="spellEnd"/>
+        <w:r>
+          <w:rPr>
+            <w:rStyle w:val="Link"/>
+          </w:rPr>
+          <w:t>://dx.doi.org/10.1016/j.geoderma.2011.01.010</w:t>
         </w:r>
       </w:hyperlink>
       <w:r>
@@ -5926,17 +6347,72 @@
       </w:r>
     </w:p>
     <w:p>
-      <w:r>
-        <w:t xml:space="preserve">Kempen, Bas, Dick J. Brus, Gerard B.M. Heuvelink, and Jetse J. Stoorvogel. 2009. “Updating the 1:50,000 Dutch Soil Map Using Legacy Soil Data: A Multinominal Logistic Regression Approach.” </w:t>
-      </w:r>
+      <w:proofErr w:type="spellStart"/>
+      <w:r>
+        <w:t>Kempen</w:t>
+      </w:r>
+      <w:proofErr w:type="spellEnd"/>
+      <w:r>
+        <w:t xml:space="preserve">, Bas, Dick J. </w:t>
+      </w:r>
+      <w:proofErr w:type="spellStart"/>
+      <w:r>
+        <w:t>Brus</w:t>
+      </w:r>
+      <w:proofErr w:type="spellEnd"/>
+      <w:r>
+        <w:t xml:space="preserve">, Gerard B.M. </w:t>
+      </w:r>
+      <w:proofErr w:type="spellStart"/>
+      <w:r>
+        <w:t>Heuvelink</w:t>
+      </w:r>
+      <w:proofErr w:type="spellEnd"/>
+      <w:r>
+        <w:t xml:space="preserve">, and </w:t>
+      </w:r>
+      <w:proofErr w:type="spellStart"/>
+      <w:r>
+        <w:t>Jetse</w:t>
+      </w:r>
+      <w:proofErr w:type="spellEnd"/>
+      <w:r>
+        <w:t xml:space="preserve"> J. </w:t>
+      </w:r>
+      <w:proofErr w:type="spellStart"/>
+      <w:r>
+        <w:t>Stoorvogel</w:t>
+      </w:r>
+      <w:proofErr w:type="spellEnd"/>
+      <w:r>
+        <w:t xml:space="preserve">. 2009. “Updating the 1:50,000 Dutch Soil Map Using Legacy Soil Data: A </w:t>
+      </w:r>
+      <w:proofErr w:type="spellStart"/>
+      <w:r>
+        <w:t>Multinominal</w:t>
+      </w:r>
+      <w:proofErr w:type="spellEnd"/>
+      <w:r>
+        <w:t xml:space="preserve"> Logistic Regression Approach.” </w:t>
+      </w:r>
+      <w:proofErr w:type="spellStart"/>
       <w:r>
         <w:rPr>
           <w:i/>
         </w:rPr>
         <w:t>Geoderma</w:t>
       </w:r>
-      <w:r>
-        <w:t xml:space="preserve"> 151: 311–326. doi:</w:t>
+      <w:proofErr w:type="spellEnd"/>
+      <w:r>
+        <w:t xml:space="preserve"> 151: 311–326. </w:t>
+      </w:r>
+      <w:proofErr w:type="gramStart"/>
+      <w:r>
+        <w:t>doi</w:t>
+      </w:r>
+      <w:proofErr w:type="gramEnd"/>
+      <w:r>
+        <w:t>:</w:t>
       </w:r>
       <w:hyperlink r:id="rId20">
         <w:r>
@@ -5951,8 +6427,13 @@
       </w:r>
     </w:p>
     <w:p>
-      <w:r>
-        <w:t xml:space="preserve">McCullagh, P. 1980. “Regression Models for Ordinal Data.” </w:t>
+      <w:proofErr w:type="spellStart"/>
+      <w:r>
+        <w:t>McCullagh</w:t>
+      </w:r>
+      <w:proofErr w:type="spellEnd"/>
+      <w:r>
+        <w:t xml:space="preserve">, P. 1980. “Regression Models for Ordinal Data.” </w:t>
       </w:r>
       <w:r>
         <w:rPr>
@@ -5966,14 +6447,24 @@
     </w:p>
     <w:p>
       <w:r>
-        <w:t xml:space="preserve">Myers, D Brenton, Newell R Kitchen, Kenneth A Sudduth, Randall J Miles, E John Sadler, and Sabine Grunwald. 2011. “Peak Functions for Modeling High Resolution Soil Profile Data.” </w:t>
-      </w:r>
+        <w:t xml:space="preserve">Myers, D Brenton, Newell R Kitchen, Kenneth A Sudduth, Randall J Miles, E John Sadler, and Sabine </w:t>
+      </w:r>
+      <w:proofErr w:type="spellStart"/>
+      <w:r>
+        <w:t>Grunwald</w:t>
+      </w:r>
+      <w:proofErr w:type="spellEnd"/>
+      <w:r>
+        <w:t xml:space="preserve">. 2011. “Peak Functions for Modeling High Resolution Soil Profile Data.” </w:t>
+      </w:r>
+      <w:proofErr w:type="spellStart"/>
       <w:r>
         <w:rPr>
           <w:i/>
         </w:rPr>
         <w:t>Geoderma</w:t>
       </w:r>
+      <w:proofErr w:type="spellEnd"/>
       <w:r>
         <w:t xml:space="preserve"> 166 (1): 74–83.</w:t>
       </w:r>
@@ -6004,15 +6495,36 @@
       </w:r>
     </w:p>
     <w:p>
-      <w:r>
-        <w:t xml:space="preserve">Rousseeuw, P.J. 1987. “Silhouettes: a Grapical Aid to the Interpretation and Validation of Cluster Analysis.” </w:t>
+      <w:proofErr w:type="spellStart"/>
+      <w:r>
+        <w:t>Rousseeuw</w:t>
+      </w:r>
+      <w:proofErr w:type="spellEnd"/>
+      <w:r>
+        <w:t xml:space="preserve">, P.J. 1987. “Silhouettes: a </w:t>
+      </w:r>
+      <w:proofErr w:type="spellStart"/>
+      <w:r>
+        <w:t>Grapical</w:t>
+      </w:r>
+      <w:proofErr w:type="spellEnd"/>
+      <w:r>
+        <w:t xml:space="preserve"> Aid to the Interpretation and Validation of Cluster Analysis.” </w:t>
       </w:r>
       <w:r>
         <w:rPr>
           <w:i/>
         </w:rPr>
-        <w:t>Journal of Computational and Applied Mathmatics</w:t>
-      </w:r>
+        <w:t xml:space="preserve">Journal of Computational and Applied </w:t>
+      </w:r>
+      <w:proofErr w:type="spellStart"/>
+      <w:r>
+        <w:rPr>
+          <w:i/>
+        </w:rPr>
+        <w:t>Mathmatics</w:t>
+      </w:r>
+      <w:proofErr w:type="spellEnd"/>
       <w:r>
         <w:t xml:space="preserve"> 20: 53–65.</w:t>
       </w:r>
@@ -6025,13 +6537,7 @@
         <w:t xml:space="preserve"> </w:t>
       </w:r>
       <w:r>
-        <w:t>1951. Soil Survey Manual. U.S.D.A. Handbook 18. U.S. Govt. Printing</w:t>
-      </w:r>
-      <w:r>
-        <w:t xml:space="preserve"> </w:t>
-      </w:r>
-      <w:r>
-        <w:t>Office, Washington, D.C.</w:t>
+        <w:t>1951. Soil Survey Manual. U.S.D.A. Handbook 18. U.S. Govt. Printing Office, Washington, D.C.</w:t>
       </w:r>
     </w:p>
     <w:p>
@@ -6052,7 +6558,15 @@
     </w:p>
     <w:p>
       <w:r>
-        <w:t xml:space="preserve">Wilding, L.P., G.M. Scafer, and R.B. Jones. 1964. “Morley and Blount Soils: A Statistical Summary of Certain Physical and Chemical Properties of Some Selected Profiles from Ohio.” </w:t>
+        <w:t xml:space="preserve">Wilding, L.P., G.M. </w:t>
+      </w:r>
+      <w:proofErr w:type="spellStart"/>
+      <w:r>
+        <w:t>Scafer</w:t>
+      </w:r>
+      <w:proofErr w:type="spellEnd"/>
+      <w:r>
+        <w:t xml:space="preserve">, and R.B. Jones. 1964. “Morley and Blount Soils: A Statistical Summary of Certain Physical and Chemical Properties of Some Selected Profiles from Ohio.” </w:t>
       </w:r>
       <w:r>
         <w:rPr>
@@ -6088,7 +6602,15 @@
         <w:annotationRef/>
       </w:r>
       <w:r>
-        <w:t>Not sure what it means, and it can be confused with soil aggegates. Maybe aggregated soil information?</w:t>
+        <w:t xml:space="preserve">Not sure what it means, and it can be confused with soil </w:t>
+      </w:r>
+      <w:proofErr w:type="spellStart"/>
+      <w:r>
+        <w:t>aggegates</w:t>
+      </w:r>
+      <w:proofErr w:type="spellEnd"/>
+      <w:r>
+        <w:t>. Maybe aggregated soil information?</w:t>
       </w:r>
     </w:p>
   </w:comment>
@@ -6149,7 +6671,7 @@
       </w:r>
     </w:p>
   </w:comment>
-  <w:comment w:id="8" w:author="Skovlin, Jay - NRCS, Missoula, MT" w:date="2015-08-27T15:19:00Z" w:initials="SJ-NMM">
+  <w:comment w:id="13" w:author="Skovlin, Jay - NRCS, Missoula, MT" w:date="2015-08-27T15:19:00Z" w:initials="SJ-NMM">
     <w:p>
       <w:pPr>
         <w:pStyle w:val="CommentText"/>
@@ -6161,11 +6683,27 @@
         <w:annotationRef/>
       </w:r>
       <w:r>
-        <w:t>Shouldn’t the type and font be the same on the aqp package at the end of the above paragraph and the soilDB package here?</w:t>
+        <w:t xml:space="preserve">Shouldn’t the type and font be the same on the </w:t>
+      </w:r>
+      <w:proofErr w:type="spellStart"/>
+      <w:r>
+        <w:t>aqp</w:t>
+      </w:r>
+      <w:proofErr w:type="spellEnd"/>
+      <w:r>
+        <w:t xml:space="preserve"> package at the end of the above paragraph and the </w:t>
+      </w:r>
+      <w:proofErr w:type="spellStart"/>
+      <w:r>
+        <w:t>soilDB</w:t>
+      </w:r>
+      <w:proofErr w:type="spellEnd"/>
+      <w:r>
+        <w:t xml:space="preserve"> package here?</w:t>
       </w:r>
     </w:p>
   </w:comment>
-  <w:comment w:id="10" w:author="Skovlin, Jay - NRCS, Missoula, MT" w:date="2015-08-27T15:32:00Z" w:initials="SJ-NMM">
+  <w:comment w:id="15" w:author="Skovlin, Jay - NRCS, Missoula, MT" w:date="2015-08-27T15:32:00Z" w:initials="SJ-NMM">
     <w:p>
       <w:pPr>
         <w:pStyle w:val="CommentText"/>
@@ -6178,7 +6716,7 @@
       </w:r>
     </w:p>
   </w:comment>
-  <w:comment w:id="11" w:author="Skovlin, Jay - NRCS, Missoula, MT" w:date="2015-08-27T15:34:00Z" w:initials="SJ-NMM">
+  <w:comment w:id="16" w:author="Skovlin, Jay - NRCS, Missoula, MT" w:date="2015-08-27T15:34:00Z" w:initials="SJ-NMM">
     <w:p>
       <w:pPr>
         <w:pStyle w:val="CommentText"/>
@@ -6194,7 +6732,7 @@
       </w:r>
     </w:p>
   </w:comment>
-  <w:comment w:id="12" w:author="Budiman Minasny" w:date="2015-08-11T14:11:00Z" w:initials="BM">
+  <w:comment w:id="17" w:author="Budiman Minasny" w:date="2015-08-11T14:11:00Z" w:initials="BM">
     <w:p>
       <w:pPr>
         <w:pStyle w:val="CommentText"/>
@@ -6218,7 +6756,7 @@
       </w:r>
     </w:p>
   </w:comment>
-  <w:comment w:id="13" w:author="Beaudette, Dylan - NRCS, Sonora, CA" w:date="2015-08-18T12:15:00Z" w:initials="BD-NSC">
+  <w:comment w:id="18" w:author="Beaudette, Dylan - NRCS, Sonora, CA" w:date="2015-08-18T12:15:00Z" w:initials="BD-NSC">
     <w:p>
       <w:pPr>
         <w:pStyle w:val="CommentText"/>
@@ -6252,7 +6790,7 @@
       </w:r>
     </w:p>
   </w:comment>
-  <w:comment w:id="14" w:author="Skovlin, Jay - NRCS, Missoula, MT" w:date="2015-08-27T15:32:00Z" w:initials="SJ-NMM">
+  <w:comment w:id="19" w:author="Skovlin, Jay - NRCS, Missoula, MT" w:date="2015-08-27T15:32:00Z" w:initials="SJ-NMM">
     <w:p>
       <w:pPr>
         <w:pStyle w:val="CommentText"/>
@@ -6263,12 +6801,17 @@
         </w:rPr>
         <w:annotationRef/>
       </w:r>
-      <w:r>
-        <w:t>expert knowledge or local knowledge</w:t>
+      <w:proofErr w:type="gramStart"/>
+      <w:r>
+        <w:t>expert</w:t>
+      </w:r>
+      <w:proofErr w:type="gramEnd"/>
+      <w:r>
+        <w:t xml:space="preserve"> knowledge or local knowledge</w:t>
       </w:r>
     </w:p>
   </w:comment>
-  <w:comment w:id="15" w:author="Beaudette, Dylan - NRCS, Sonora, CA" w:date="2015-08-18T12:17:00Z" w:initials="BD-NSC">
+  <w:comment w:id="20" w:author="Beaudette, Dylan - NRCS, Sonora, CA" w:date="2015-08-18T12:17:00Z" w:initials="BD-NSC">
     <w:p>
       <w:pPr>
         <w:pStyle w:val="CommentText"/>
@@ -6284,7 +6827,7 @@
       </w:r>
     </w:p>
   </w:comment>
-  <w:comment w:id="17" w:author="Skovlin, Jay - NRCS, Missoula, MT" w:date="2015-08-27T15:33:00Z" w:initials="SJ-NMM">
+  <w:comment w:id="22" w:author="Skovlin, Jay - NRCS, Missoula, MT" w:date="2015-08-27T15:33:00Z" w:initials="SJ-NMM">
     <w:p>
       <w:pPr>
         <w:pStyle w:val="CommentText"/>
@@ -6295,12 +6838,17 @@
         </w:rPr>
         <w:annotationRef/>
       </w:r>
-      <w:r>
-        <w:t>program?</w:t>
+      <w:proofErr w:type="gramStart"/>
+      <w:r>
+        <w:t>program</w:t>
+      </w:r>
+      <w:proofErr w:type="gramEnd"/>
+      <w:r>
+        <w:t>?</w:t>
       </w:r>
     </w:p>
   </w:comment>
-  <w:comment w:id="18" w:author="Skovlin, Jay - NRCS, Missoula, MT" w:date="2015-08-27T15:36:00Z" w:initials="SJ-NMM">
+  <w:comment w:id="23" w:author="Skovlin, Jay - NRCS, Missoula, MT" w:date="2015-08-27T15:36:00Z" w:initials="SJ-NMM">
     <w:p>
       <w:pPr>
         <w:pStyle w:val="CommentText"/>
@@ -6316,7 +6864,7 @@
       </w:r>
     </w:p>
   </w:comment>
-  <w:comment w:id="19" w:author="Budiman Minasny" w:date="2015-08-11T14:04:00Z" w:initials="BM">
+  <w:comment w:id="24" w:author="Budiman Minasny" w:date="2015-08-11T14:04:00Z" w:initials="BM">
     <w:p>
       <w:pPr>
         <w:pStyle w:val="CommentText"/>
@@ -6332,7 +6880,7 @@
       </w:r>
     </w:p>
   </w:comment>
-  <w:comment w:id="20" w:author="Beaudette, Dylan - NRCS, Sonora, CA" w:date="2015-08-18T12:17:00Z" w:initials="BD-NSC">
+  <w:comment w:id="25" w:author="Beaudette, Dylan - NRCS, Sonora, CA" w:date="2015-08-18T12:17:00Z" w:initials="BD-NSC">
     <w:p>
       <w:pPr>
         <w:pStyle w:val="CommentText"/>
@@ -6348,7 +6896,7 @@
       </w:r>
     </w:p>
   </w:comment>
-  <w:comment w:id="24" w:author="Skovlin, Jay - NRCS, Missoula, MT" w:date="2015-08-27T15:38:00Z" w:initials="SJ-NMM">
+  <w:comment w:id="28" w:author="Skovlin, Jay - NRCS, Missoula, MT" w:date="2015-08-27T15:38:00Z" w:initials="SJ-NMM">
     <w:p>
       <w:pPr>
         <w:pStyle w:val="CommentText"/>
@@ -6372,7 +6920,7 @@
       </w:r>
     </w:p>
   </w:comment>
-  <w:comment w:id="25" w:author="Budiman Minasny" w:date="2015-08-11T14:48:00Z" w:initials="BM">
+  <w:comment w:id="29" w:author="Budiman Minasny" w:date="2015-08-11T14:48:00Z" w:initials="BM">
     <w:p>
       <w:pPr>
         <w:pStyle w:val="CommentText"/>
@@ -6388,7 +6936,7 @@
       </w:r>
     </w:p>
   </w:comment>
-  <w:comment w:id="26" w:author="Beaudette, Dylan - NRCS, Sonora, CA" w:date="2015-08-18T12:19:00Z" w:initials="BD-NSC">
+  <w:comment w:id="30" w:author="Beaudette, Dylan - NRCS, Sonora, CA" w:date="2015-08-18T12:19:00Z" w:initials="BD-NSC">
     <w:p>
       <w:pPr>
         <w:pStyle w:val="CommentText"/>
@@ -6403,11 +6951,25 @@
         <w:rPr>
           <w:rStyle w:val="CommentReference"/>
         </w:rPr>
-        <w:t>I don’t think that this helps with readability. It is important that “n” be the number of GHL, and “i” is a single GHL.</w:t>
+        <w:t>I don’t think that this helps with readability. It is important that “n” be the number of GHL, and “</w:t>
+      </w:r>
+      <w:proofErr w:type="spellStart"/>
+      <w:r>
+        <w:rPr>
+          <w:rStyle w:val="CommentReference"/>
+        </w:rPr>
+        <w:t>i</w:t>
+      </w:r>
+      <w:proofErr w:type="spellEnd"/>
+      <w:r>
+        <w:rPr>
+          <w:rStyle w:val="CommentReference"/>
+        </w:rPr>
+        <w:t>” is a single GHL.</w:t>
       </w:r>
     </w:p>
   </w:comment>
-  <w:comment w:id="27" w:author="Budiman Minasny" w:date="2015-08-11T14:35:00Z" w:initials="BM">
+  <w:comment w:id="31" w:author="Budiman Minasny" w:date="2015-08-11T14:35:00Z" w:initials="BM">
     <w:p>
       <w:pPr>
         <w:pStyle w:val="CommentText"/>
@@ -6435,7 +6997,7 @@
       </w:r>
     </w:p>
   </w:comment>
-  <w:comment w:id="28" w:author="Beaudette, Dylan - NRCS, Sonora, CA" w:date="2015-08-18T12:28:00Z" w:initials="BD-NSC">
+  <w:comment w:id="32" w:author="Beaudette, Dylan - NRCS, Sonora, CA" w:date="2015-08-18T12:28:00Z" w:initials="BD-NSC">
     <w:p>
       <w:pPr>
         <w:pStyle w:val="CommentText"/>
@@ -6454,7 +7016,7 @@
       </w:r>
     </w:p>
   </w:comment>
-  <w:comment w:id="31" w:author="Skovlin, Jay - NRCS, Missoula, MT" w:date="2015-08-27T15:49:00Z" w:initials="SJ-NMM">
+  <w:comment w:id="35" w:author="Skovlin, Jay - NRCS, Missoula, MT" w:date="2015-08-27T15:49:00Z" w:initials="SJ-NMM">
     <w:p>
       <w:pPr>
         <w:pStyle w:val="CommentText"/>
@@ -6470,7 +7032,7 @@
       </w:r>
     </w:p>
   </w:comment>
-  <w:comment w:id="34" w:author="Beaudette, Dylan - NRCS, Sonora, CA" w:date="2015-08-28T12:04:00Z" w:initials="BD-NSC">
+  <w:comment w:id="36" w:author="Beaudette, Dylan - NRCS, Sonora, CA" w:date="2015-08-28T12:04:00Z" w:initials="BD-NSC">
     <w:p>
       <w:pPr>
         <w:pStyle w:val="CommentText"/>
@@ -6486,7 +7048,7 @@
       </w:r>
     </w:p>
   </w:comment>
-  <w:comment w:id="32" w:author="Skovlin, Jay - NRCS, Missoula, MT" w:date="2015-08-27T15:48:00Z" w:initials="SJ-NMM">
+  <w:comment w:id="37" w:author="Skovlin, Jay - NRCS, Missoula, MT" w:date="2015-08-27T15:48:00Z" w:initials="SJ-NMM">
     <w:p>
       <w:pPr>
         <w:pStyle w:val="CommentText"/>
@@ -6511,7 +7073,7 @@
       </w:r>
     </w:p>
   </w:comment>
-  <w:comment w:id="33" w:author="Beaudette, Dylan - NRCS, Sonora, CA" w:date="2015-08-28T12:03:00Z" w:initials="BD-NSC">
+  <w:comment w:id="38" w:author="Beaudette, Dylan - NRCS, Sonora, CA" w:date="2015-08-28T12:03:00Z" w:initials="BD-NSC">
     <w:p>
       <w:pPr>
         <w:pStyle w:val="CommentText"/>
@@ -6527,7 +7089,7 @@
       </w:r>
     </w:p>
   </w:comment>
-  <w:comment w:id="35" w:author="Budiman Minasny" w:date="2015-08-11T14:07:00Z" w:initials="BM">
+  <w:comment w:id="39" w:author="Budiman Minasny" w:date="2015-08-11T14:07:00Z" w:initials="BM">
     <w:p>
       <w:pPr>
         <w:pStyle w:val="CommentText"/>
@@ -6543,7 +7105,7 @@
       </w:r>
     </w:p>
   </w:comment>
-  <w:comment w:id="36" w:author="Beaudette, Dylan - NRCS, Sonora, CA" w:date="2015-08-18T12:31:00Z" w:initials="BD-NSC">
+  <w:comment w:id="40" w:author="Beaudette, Dylan - NRCS, Sonora, CA" w:date="2015-08-18T12:31:00Z" w:initials="BD-NSC">
     <w:p>
       <w:pPr>
         <w:pStyle w:val="CommentText"/>
@@ -6559,7 +7121,7 @@
       </w:r>
     </w:p>
   </w:comment>
-  <w:comment w:id="37" w:author="Beaudette, Dylan - NRCS, Sonora, CA" w:date="2015-08-21T09:00:00Z" w:initials="BD-NSC">
+  <w:comment w:id="42" w:author="Beaudette, Dylan - NRCS, Sonora, CA" w:date="2015-08-21T09:00:00Z" w:initials="BD-NSC">
     <w:p>
       <w:pPr>
         <w:pStyle w:val="CommentText"/>
@@ -6575,7 +7137,7 @@
       </w:r>
     </w:p>
   </w:comment>
-  <w:comment w:id="40" w:author="Skovlin, Jay - NRCS, Missoula, MT" w:date="2015-08-27T15:54:00Z" w:initials="SJ-NMM">
+  <w:comment w:id="45" w:author="Skovlin, Jay - NRCS, Missoula, MT" w:date="2015-08-27T15:54:00Z" w:initials="SJ-NMM">
     <w:p>
       <w:pPr>
         <w:pStyle w:val="CommentText"/>
@@ -6591,7 +7153,7 @@
       </w:r>
     </w:p>
   </w:comment>
-  <w:comment w:id="41" w:author="Beaudette, Dylan - NRCS, Sonora, CA" w:date="2015-08-28T15:51:00Z" w:initials="BD-NSC">
+  <w:comment w:id="46" w:author="Beaudette, Dylan - NRCS, Sonora, CA" w:date="2015-08-28T15:51:00Z" w:initials="BD-NSC">
     <w:p>
       <w:pPr>
         <w:pStyle w:val="CommentText"/>
@@ -6605,11 +7167,9 @@
       <w:r>
         <w:t>Defined in the methods section: restricted cubic spline</w:t>
       </w:r>
-      <w:bookmarkStart w:id="42" w:name="_GoBack"/>
-      <w:bookmarkEnd w:id="42"/>
     </w:p>
   </w:comment>
-  <w:comment w:id="43" w:author="Budiman Minasny" w:date="2015-08-11T14:17:00Z" w:initials="BM">
+  <w:comment w:id="47" w:author="Budiman Minasny" w:date="2015-08-11T14:17:00Z" w:initials="BM">
     <w:p>
       <w:pPr>
         <w:pStyle w:val="CommentText"/>
@@ -6621,11 +7181,19 @@
         <w:annotationRef/>
       </w:r>
       <w:r>
-        <w:t>This is more  of the uncertainty of the model rather than Shannon’s entropy</w:t>
+        <w:t xml:space="preserve">This is </w:t>
+      </w:r>
+      <w:proofErr w:type="gramStart"/>
+      <w:r>
+        <w:t>more  of</w:t>
+      </w:r>
+      <w:proofErr w:type="gramEnd"/>
+      <w:r>
+        <w:t xml:space="preserve"> the uncertainty of the model rather than Shannon’s entropy</w:t>
       </w:r>
     </w:p>
   </w:comment>
-  <w:comment w:id="44" w:author="Beaudette, Dylan - NRCS, Sonora, CA" w:date="2015-08-18T12:40:00Z" w:initials="BD-NSC">
+  <w:comment w:id="48" w:author="Beaudette, Dylan - NRCS, Sonora, CA" w:date="2015-08-18T12:40:00Z" w:initials="BD-NSC">
     <w:p>
       <w:pPr>
         <w:pStyle w:val="CommentText"/>
@@ -6641,7 +7209,7 @@
       </w:r>
     </w:p>
   </w:comment>
-  <w:comment w:id="47" w:author="Skovlin, Jay - NRCS, Missoula, MT" w:date="2015-08-27T15:56:00Z" w:initials="SJ-NMM">
+  <w:comment w:id="51" w:author="Skovlin, Jay - NRCS, Missoula, MT" w:date="2015-08-27T15:56:00Z" w:initials="SJ-NMM">
     <w:p>
       <w:pPr>
         <w:pStyle w:val="CommentText"/>
@@ -6663,7 +7231,7 @@
       </w:r>
     </w:p>
   </w:comment>
-  <w:comment w:id="48" w:author="Budiman Minasny" w:date="2015-08-11T14:19:00Z" w:initials="BM">
+  <w:comment w:id="52" w:author="Budiman Minasny" w:date="2015-08-11T14:19:00Z" w:initials="BM">
     <w:p>
       <w:pPr>
         <w:pStyle w:val="CommentText"/>
@@ -6679,7 +7247,7 @@
       </w:r>
     </w:p>
   </w:comment>
-  <w:comment w:id="49" w:author="Beaudette, Dylan - NRCS, Sonora, CA" w:date="2015-08-18T12:40:00Z" w:initials="BD-NSC">
+  <w:comment w:id="53" w:author="Beaudette, Dylan - NRCS, Sonora, CA" w:date="2015-08-18T12:40:00Z" w:initials="BD-NSC">
     <w:p>
       <w:pPr>
         <w:pStyle w:val="CommentText"/>
@@ -6698,7 +7266,7 @@
       </w:r>
     </w:p>
   </w:comment>
-  <w:comment w:id="50" w:author="Skovlin, Jay - NRCS, Missoula, MT" w:date="2015-08-27T15:57:00Z" w:initials="SJ-NMM">
+  <w:comment w:id="54" w:author="Skovlin, Jay - NRCS, Missoula, MT" w:date="2015-08-27T15:57:00Z" w:initials="SJ-NMM">
     <w:p>
       <w:pPr>
         <w:pStyle w:val="CommentText"/>
@@ -6709,12 +7277,14 @@
         </w:rPr>
         <w:annotationRef/>
       </w:r>
+      <w:proofErr w:type="gramStart"/>
       <w:r>
         <w:t>progress</w:t>
       </w:r>
+      <w:proofErr w:type="gramEnd"/>
     </w:p>
   </w:comment>
-  <w:comment w:id="51" w:author="Beaudette, Dylan - NRCS, Sonora, CA" w:date="2015-08-28T13:47:00Z" w:initials="BD-NSC">
+  <w:comment w:id="55" w:author="Beaudette, Dylan - NRCS, Sonora, CA" w:date="2015-08-28T13:47:00Z" w:initials="BD-NSC">
     <w:p>
       <w:pPr>
         <w:pStyle w:val="CommentText"/>
@@ -6736,7 +7306,7 @@
       </w:r>
     </w:p>
   </w:comment>
-  <w:comment w:id="52" w:author="Budiman Minasny" w:date="2015-08-11T14:30:00Z" w:initials="BM">
+  <w:comment w:id="56" w:author="Budiman Minasny" w:date="2015-08-11T14:30:00Z" w:initials="BM">
     <w:p>
       <w:pPr>
         <w:pStyle w:val="CommentText"/>
@@ -6752,7 +7322,7 @@
       </w:r>
     </w:p>
   </w:comment>
-  <w:comment w:id="53" w:author="Beaudette, Dylan - NRCS, Sonora, CA" w:date="2015-08-18T13:02:00Z" w:initials="BD-NSC">
+  <w:comment w:id="57" w:author="Beaudette, Dylan - NRCS, Sonora, CA" w:date="2015-08-18T13:02:00Z" w:initials="BD-NSC">
     <w:p>
       <w:pPr>
         <w:pStyle w:val="CommentText"/>
@@ -6764,7 +7334,15 @@
         <w:annotationRef/>
       </w:r>
       <w:r>
-        <w:t xml:space="preserve">This is correlation with depth, e.g. if I slice-up an A horizon into 10 slices these 10 slices “share” the same information. In this case, 10 slices != 10 degrees of freedom and therefore SE should be inflated accordingly. </w:t>
+        <w:t xml:space="preserve">This is correlation with depth, e.g. if I slice-up an A horizon into 10 slices these 10 slices “share” the same information. In this case, 10 </w:t>
+      </w:r>
+      <w:proofErr w:type="gramStart"/>
+      <w:r>
+        <w:t>slices !</w:t>
+      </w:r>
+      <w:proofErr w:type="gramEnd"/>
+      <w:r>
+        <w:t xml:space="preserve">= 10 degrees of freedom and therefore SE should be inflated accordingly. </w:t>
       </w:r>
     </w:p>
   </w:comment>

</xml_diff>

<commit_message>
more changes before sept 1st deadline
</commit_message>
<xml_diff>
--- a/hz-prob-chapter/hz-prob-chapter-final.docx
+++ b/hz-prob-chapter/hz-prob-chapter-final.docx
@@ -6,6 +6,7 @@
       <w:pPr>
         <w:pStyle w:val="Title"/>
       </w:pPr>
+      <w:bookmarkStart w:id="0" w:name="_GoBack"/>
       <w:r>
         <w:t>Probabilistic</w:t>
       </w:r>
@@ -15,25 +16,26 @@
       <w:r>
         <w:t>Representation of Genetic Soil Horizons</w:t>
       </w:r>
+      <w:bookmarkEnd w:id="0"/>
     </w:p>
     <w:p>
       <w:pPr>
         <w:pStyle w:val="Authors"/>
       </w:pPr>
       <w:r>
-        <w:t>D.E. Beaudette, P. Roudier and J.M. Skovlin</w:t>
+        <w:t>D.E. Beaudette, P. Roudier and J. Skovlin</w:t>
       </w:r>
     </w:p>
     <w:p>
       <w:pPr>
         <w:pStyle w:val="Heading1"/>
       </w:pPr>
-      <w:bookmarkStart w:id="0" w:name="abstract"/>
+      <w:bookmarkStart w:id="1" w:name="abstract"/>
       <w:r>
         <w:t>Abstract</w:t>
       </w:r>
     </w:p>
-    <w:bookmarkEnd w:id="0"/>
+    <w:bookmarkEnd w:id="1"/>
     <w:p>
       <w:r>
         <w:t xml:space="preserve">Published soil survey reports typically describe </w:t>
@@ -47,12 +49,12 @@
       <w:r>
         <w:t xml:space="preserve"> </w:t>
       </w:r>
-      <w:commentRangeStart w:id="1"/>
       <w:commentRangeStart w:id="2"/>
+      <w:commentRangeStart w:id="3"/>
       <w:r>
         <w:t>aggregate</w:t>
       </w:r>
-      <w:commentRangeEnd w:id="1"/>
+      <w:commentRangeEnd w:id="2"/>
       <w:r>
         <w:t>d</w:t>
       </w:r>
@@ -60,14 +62,14 @@
         <w:rPr>
           <w:rStyle w:val="CommentReference"/>
         </w:rPr>
-        <w:commentReference w:id="1"/>
-      </w:r>
-      <w:commentRangeEnd w:id="2"/>
+        <w:commentReference w:id="2"/>
+      </w:r>
+      <w:commentRangeEnd w:id="3"/>
       <w:r>
         <w:rPr>
           <w:rStyle w:val="CommentReference"/>
         </w:rPr>
-        <w:commentReference w:id="2"/>
+        <w:commentReference w:id="3"/>
       </w:r>
       <w:r>
         <w:t xml:space="preserve"> information: </w:t>
@@ -97,15 +99,7 @@
         <w:t>d</w:t>
       </w:r>
       <w:r>
-        <w:t xml:space="preserve"> representation of </w:t>
-      </w:r>
-      <w:proofErr w:type="spellStart"/>
-      <w:r>
-        <w:t>horizonation</w:t>
-      </w:r>
-      <w:proofErr w:type="spellEnd"/>
-      <w:r>
-        <w:t xml:space="preserve"> (e.g. genetic or functional horizon designation and depth) is typically difficult to construct. Variation in horizon designation </w:t>
+        <w:t xml:space="preserve"> representation of horizonation (e.g. genetic or functional horizon designation and depth) is typically difficult to construct. Variation in horizon designation </w:t>
       </w:r>
       <w:r>
         <w:t>use</w:t>
@@ -120,15 +114,7 @@
         <w:t>d</w:t>
       </w:r>
       <w:r>
-        <w:t xml:space="preserve"> representation of </w:t>
-      </w:r>
-      <w:proofErr w:type="spellStart"/>
-      <w:r>
-        <w:t>horizonation</w:t>
-      </w:r>
-      <w:proofErr w:type="spellEnd"/>
-      <w:r>
-        <w:t xml:space="preserve">. In this </w:t>
+        <w:t xml:space="preserve"> representation of horizonation. In this </w:t>
       </w:r>
       <w:r>
         <w:t>chapter</w:t>
@@ -147,12 +133,12 @@
       <w:pPr>
         <w:pStyle w:val="Heading1"/>
       </w:pPr>
-      <w:bookmarkStart w:id="3" w:name="introduction"/>
+      <w:bookmarkStart w:id="4" w:name="introduction"/>
       <w:r>
         <w:t>Introduction</w:t>
       </w:r>
     </w:p>
-    <w:bookmarkEnd w:id="3"/>
+    <w:bookmarkEnd w:id="4"/>
     <w:p>
       <w:r>
         <w:t xml:space="preserve">Published soil survey reports typically describe soils in terms of </w:t>
@@ -193,273 +179,194 @@
       <w:r>
         <w:t xml:space="preserve"> representation of </w:t>
       </w:r>
+      <w:r>
+        <w:rPr>
+          <w:i/>
+        </w:rPr>
+        <w:t>horizonation</w:t>
+      </w:r>
+      <w:r>
+        <w:t xml:space="preserve"> (e.g. genetic horizon designation and depth) is typically difficult to construct (Beaudette</w:t>
+      </w:r>
+      <w:r>
+        <w:t xml:space="preserve"> et al.,</w:t>
+      </w:r>
+      <w:r>
+        <w:t xml:space="preserve"> 2013). Variation in horizon designation "style" among different soil scientists, changes in horizon designation standards over time, variable depths at which genetic horizons occur, and the possible lack of a specific genetic horizon are all factors that complicate the process of delivering an aggregate</w:t>
+      </w:r>
+      <w:r>
+        <w:t>d</w:t>
+      </w:r>
+      <w:r>
+        <w:t xml:space="preserve"> representation of horizonation. The process of designating horizons by soil scientists can be somewhat subjective; even a second description of the same volume of soil can lead to a slightly different set of horizon des</w:t>
+      </w:r>
+      <w:r>
+        <w:t xml:space="preserve">ignations and depths (Holmgren, </w:t>
+      </w:r>
+      <w:r>
+        <w:t>1988). In addition to human sources of variability, it is understood that most of the variation between profile descriptions is due to real differences between soils observed at different locations (Wilding</w:t>
+      </w:r>
+      <w:r>
+        <w:t xml:space="preserve"> et al.</w:t>
+      </w:r>
+      <w:r>
+        <w:t>, 1964).</w:t>
+      </w:r>
+    </w:p>
+    <w:p>
+      <w:r>
+        <w:t xml:space="preserve">This complex combination of variability in morphologic horizon designation and depths is rarely acknowledged </w:t>
+      </w:r>
+      <w:r>
+        <w:t xml:space="preserve">from a numerical standpoint </w:t>
+      </w:r>
+      <w:r>
+        <w:t xml:space="preserve">at the </w:t>
+      </w:r>
+      <w:r>
+        <w:t xml:space="preserve">soil </w:t>
+      </w:r>
+      <w:r>
+        <w:t xml:space="preserve">series or </w:t>
+      </w:r>
+      <w:r>
+        <w:t xml:space="preserve">soil </w:t>
+      </w:r>
+      <w:r>
+        <w:t>component level</w:t>
+      </w:r>
+      <w:r>
+        <w:t>. B</w:t>
+      </w:r>
+      <w:r>
+        <w:t>oundaries between horizons, expressed as horizon depths, are generally considered as "crisp" numbers, while in actuality they represent "fuzzy" numbers due to varying distinctness of the horizon boundaries and how abruptly characteristics change at horizon boundaries.</w:t>
+      </w:r>
+    </w:p>
+    <w:p>
+      <w:r>
+        <w:t>Soil profiles and their corresponding soil horizons represent a record of soil formation and encapsulate significant information about soil morphology. Although new tools and technologies may make continuous-depth measurements of soils possible, horizon designation</w:t>
+      </w:r>
+      <w:r>
+        <w:t xml:space="preserve"> nomenclature</w:t>
+      </w:r>
+      <w:r>
+        <w:t xml:space="preserve">, </w:t>
+      </w:r>
+      <w:r>
+        <w:t xml:space="preserve">has </w:t>
+      </w:r>
+      <w:r>
+        <w:t>historically been the common pedological language used to annotate observations of changes in soil properties with depth (Hartemink and Minasny</w:t>
+      </w:r>
+      <w:r>
+        <w:t>,</w:t>
+      </w:r>
+      <w:r>
+        <w:t xml:space="preserve"> 2014; Myers et al.</w:t>
+      </w:r>
+      <w:r>
+        <w:t>,</w:t>
+      </w:r>
+      <w:r>
+        <w:t xml:space="preserve"> 2011; </w:t>
+      </w:r>
       <w:proofErr w:type="spellStart"/>
       <w:r>
-        <w:rPr>
-          <w:i/>
-        </w:rPr>
-        <w:t>horizonation</w:t>
+        <w:t>Kempen</w:t>
       </w:r>
       <w:proofErr w:type="spellEnd"/>
       <w:r>
-        <w:t xml:space="preserve"> (e.g. genetic horizon designation and depth) is typically difficult to construct (Beaudette</w:t>
-      </w:r>
-      <w:r>
         <w:t xml:space="preserve"> et al.,</w:t>
       </w:r>
       <w:r>
-        <w:t xml:space="preserve"> 2013). Variation in horizon designation "style" among different soil scientists, changes in horizon designation standards over time, variable depths at which genetic horizons occur, and the possible lack of a specific genetic horizon are all factors that complicate the process of delivering an aggregate</w:t>
+        <w:t xml:space="preserve"> 2011).</w:t>
+      </w:r>
+      <w:r>
+        <w:t xml:space="preserve">  The use of horizon designation nomenclature has </w:t>
+      </w:r>
+      <w:r>
+        <w:lastRenderedPageBreak/>
+        <w:t xml:space="preserve">inherent interpretation and meaning and allows useful comparisons to </w:t>
+      </w:r>
+      <w:proofErr w:type="gramStart"/>
+      <w:r>
+        <w:t>be made</w:t>
+      </w:r>
+      <w:proofErr w:type="gramEnd"/>
+      <w:r>
+        <w:t xml:space="preserve"> among soil profiles in a collection (</w:t>
+      </w:r>
+      <w:r>
+        <w:t>Soil Survey Manual</w:t>
+      </w:r>
+      <w:r>
+        <w:t xml:space="preserve">, </w:t>
+      </w:r>
+      <w:r>
+        <w:t>1951</w:t>
+      </w:r>
+      <w:r>
+        <w:t>).</w:t>
+      </w:r>
+    </w:p>
+    <w:p>
+      <w:r>
+        <w:t>The soil survey programs of many countries have historically used the "modal pedon" or “modal soil” concept to convey a reasonable example of morphologic central tendency. Several authors have expressed concern with this approach (Jones, 1959; Hudson, 1990) due to the loss of information on a complex natural body that exhibits continuous gradation in space.  While the “modal pedon” concept fails as a</w:t>
+      </w:r>
+      <w:r>
+        <w:t xml:space="preserve"> true</w:t>
+      </w:r>
+      <w:r>
+        <w:t xml:space="preserve"> aggregate</w:t>
       </w:r>
       <w:r>
         <w:t>d</w:t>
       </w:r>
       <w:r>
-        <w:t xml:space="preserve"> representation of </w:t>
+        <w:t xml:space="preserve"> representation of a collection, it does offer the soil survey </w:t>
+      </w:r>
+      <w:r>
+        <w:t xml:space="preserve">user </w:t>
+      </w:r>
+      <w:r>
+        <w:t xml:space="preserve">a concrete example (of one possible realization) that can be visited and sampled as needed. </w:t>
+      </w:r>
+    </w:p>
+    <w:p>
+      <w:r>
+        <w:t xml:space="preserve">We demonstrate two possible methods for aggregating a collection of soil profiles into "representative </w:t>
+      </w:r>
+      <w:r>
+        <w:t xml:space="preserve">conceptual </w:t>
+      </w:r>
+      <w:r>
+        <w:t>profiles"; describing depth-wise probability functions for each genetic horizon. Both methods rely on an expert-guided description of generalized horizon designation (e.g. horizon designations that are deemed representative) along with associated rules (regular expression patterns) used to correlate field-described to generalized horizon designation. The first method is based on (1-cm interval) slice-wise evaluation of generalized horizon designation; the second is based on a proportional-odds logistic regression (</w:t>
       </w:r>
       <w:proofErr w:type="spellStart"/>
       <w:r>
-        <w:t>horizonation</w:t>
+        <w:t>McCullagh</w:t>
       </w:r>
       <w:proofErr w:type="spellEnd"/>
       <w:r>
-        <w:t>. The process of designating horizons by soil scientists can be somewhat subjective; even a second description of the same volume of soil can lead to a slightly different set of horizon des</w:t>
-      </w:r>
-      <w:r>
-        <w:t xml:space="preserve">ignations and depths (Holmgren, </w:t>
-      </w:r>
-      <w:r>
-        <w:t>1988). In addition to human sources of variability, it is understood that most of the variation between profile descriptions is due to real differences between soils observed at different locations (Wilding</w:t>
-      </w:r>
-      <w:r>
-        <w:t xml:space="preserve"> et al.</w:t>
-      </w:r>
-      <w:r>
-        <w:t>, 1964).</w:t>
-      </w:r>
-    </w:p>
-    <w:p>
-      <w:r>
-        <w:t xml:space="preserve">This complex combination of variability in morphologic horizon designation and depths is rarely acknowledged </w:t>
-      </w:r>
-      <w:r>
-        <w:t xml:space="preserve">from a numerical standpoint </w:t>
-      </w:r>
-      <w:r>
-        <w:t xml:space="preserve">at the </w:t>
-      </w:r>
-      <w:r>
-        <w:t xml:space="preserve">soil </w:t>
-      </w:r>
-      <w:r>
-        <w:t xml:space="preserve">series or </w:t>
-      </w:r>
-      <w:r>
-        <w:t xml:space="preserve">soil </w:t>
-      </w:r>
-      <w:r>
-        <w:t>component level</w:t>
-      </w:r>
-      <w:r>
-        <w:t>. B</w:t>
-      </w:r>
-      <w:r>
-        <w:t>oundaries between horizons, expressed as horizon depths, are generally considered as "crisp" numbers, while in actuality they represent "fuzzy" numbers due to varying distinctness of the horizon boundaries and how abruptly characteristics change at horizon boundaries.</w:t>
-      </w:r>
-    </w:p>
-    <w:p>
-      <w:r>
-        <w:t>Soil profiles and their corresponding soil horizons represent a record of soil formation and encapsulate significant information about soil morphology. Although new tools and technologies may make continuous-depth measurements of soils possible, horizon designation</w:t>
-      </w:r>
-      <w:r>
-        <w:t xml:space="preserve"> nomenclature</w:t>
-      </w:r>
-      <w:r>
-        <w:t xml:space="preserve">, </w:t>
-      </w:r>
-      <w:r>
-        <w:t xml:space="preserve">has </w:t>
-      </w:r>
-      <w:r>
-        <w:t xml:space="preserve">historically been the common </w:t>
-      </w:r>
-      <w:proofErr w:type="spellStart"/>
-      <w:r>
-        <w:t>pedological</w:t>
-      </w:r>
-      <w:proofErr w:type="spellEnd"/>
-      <w:r>
-        <w:t xml:space="preserve"> language used to annotate observations of changes in soil properties with depth (</w:t>
-      </w:r>
-      <w:proofErr w:type="spellStart"/>
-      <w:r>
-        <w:t>Hartemink</w:t>
-      </w:r>
-      <w:proofErr w:type="spellEnd"/>
-      <w:r>
-        <w:t xml:space="preserve"> and </w:t>
-      </w:r>
-      <w:proofErr w:type="spellStart"/>
-      <w:r>
-        <w:t>Minasny</w:t>
-      </w:r>
-      <w:proofErr w:type="spellEnd"/>
-      <w:r>
         <w:t>,</w:t>
       </w:r>
       <w:r>
-        <w:t xml:space="preserve"> 2014; Myers et al.</w:t>
-      </w:r>
-      <w:r>
-        <w:t>,</w:t>
-      </w:r>
-      <w:r>
-        <w:t xml:space="preserve"> 2011; </w:t>
-      </w:r>
-      <w:proofErr w:type="spellStart"/>
-      <w:r>
-        <w:t>Kempen</w:t>
-      </w:r>
-      <w:proofErr w:type="spellEnd"/>
-      <w:r>
-        <w:t xml:space="preserve"> et al.,</w:t>
-      </w:r>
-      <w:r>
-        <w:t xml:space="preserve"> 2011).</w:t>
-      </w:r>
-      <w:r>
-        <w:t xml:space="preserve">  </w:t>
-      </w:r>
-      <w:commentRangeStart w:id="4"/>
-      <w:commentRangeStart w:id="5"/>
-      <w:r>
-        <w:t xml:space="preserve">The use of horizon designation nomenclature has </w:t>
-      </w:r>
-      <w:r>
-        <w:lastRenderedPageBreak/>
-        <w:t>inherent interpretation and meaning and allows useful comparisons to be made among soil profiles in a collection (</w:t>
-      </w:r>
-      <w:del w:id="6" w:author="Skovlin, Jay - NRCS, Missoula, MT" w:date="2015-08-28T17:13:00Z">
-        <w:r>
-          <w:delText>NSS</w:delText>
-        </w:r>
-      </w:del>
-      <w:del w:id="7" w:author="Skovlin, Jay - NRCS, Missoula, MT" w:date="2015-08-28T17:11:00Z">
-        <w:r>
-          <w:delText>H</w:delText>
-        </w:r>
-      </w:del>
-      <w:ins w:id="8" w:author="Skovlin, Jay - NRCS, Missoula, MT" w:date="2015-08-28T17:13:00Z">
-        <w:r>
-          <w:t>Soil Survey Manual</w:t>
-        </w:r>
-      </w:ins>
-      <w:r>
-        <w:t xml:space="preserve">, </w:t>
-      </w:r>
-      <w:del w:id="9" w:author="Skovlin, Jay - NRCS, Missoula, MT" w:date="2015-08-28T17:13:00Z">
-        <w:r>
-          <w:delText>1975</w:delText>
-        </w:r>
-      </w:del>
-      <w:ins w:id="10" w:author="Skovlin, Jay - NRCS, Missoula, MT" w:date="2015-08-28T17:13:00Z">
-        <w:r>
-          <w:t>19</w:t>
-        </w:r>
-        <w:r>
-          <w:t>51</w:t>
-        </w:r>
-      </w:ins>
-      <w:r>
-        <w:t>).</w:t>
-      </w:r>
-      <w:commentRangeEnd w:id="4"/>
-      <w:r>
-        <w:rPr>
-          <w:rStyle w:val="CommentReference"/>
-        </w:rPr>
-        <w:commentReference w:id="4"/>
-      </w:r>
-      <w:commentRangeEnd w:id="5"/>
-      <w:r>
-        <w:rPr>
-          <w:rStyle w:val="CommentReference"/>
-        </w:rPr>
-        <w:commentReference w:id="5"/>
-      </w:r>
-    </w:p>
-    <w:p>
-      <w:r>
-        <w:t xml:space="preserve">The soil survey programs of many countries have historically used the "modal </w:t>
-      </w:r>
-      <w:proofErr w:type="spellStart"/>
-      <w:r>
-        <w:t>pedon</w:t>
-      </w:r>
-      <w:proofErr w:type="spellEnd"/>
-      <w:r>
-        <w:t xml:space="preserve">" or “modal soil” concept to convey a reasonable example of morphologic central tendency. Several authors have expressed concern with this approach (Jones, 1959; Hudson, 1990) due to the loss of information on a complex natural body that exhibits continuous gradation in space.  While the “modal </w:t>
-      </w:r>
-      <w:proofErr w:type="spellStart"/>
-      <w:r>
-        <w:t>pedon</w:t>
-      </w:r>
-      <w:proofErr w:type="spellEnd"/>
-      <w:r>
-        <w:t>” concept fails as a</w:t>
-      </w:r>
-      <w:r>
-        <w:t xml:space="preserve"> true</w:t>
-      </w:r>
-      <w:r>
-        <w:t xml:space="preserve"> aggregate</w:t>
-      </w:r>
-      <w:r>
-        <w:t>d</w:t>
-      </w:r>
-      <w:r>
-        <w:t xml:space="preserve"> representation of a collection, it does offer the soil survey </w:t>
-      </w:r>
-      <w:r>
-        <w:t xml:space="preserve">user </w:t>
-      </w:r>
-      <w:r>
-        <w:t xml:space="preserve">a concrete example (of one possible realization) that can be visited and sampled as needed. </w:t>
-      </w:r>
-    </w:p>
-    <w:p>
-      <w:r>
-        <w:t xml:space="preserve">We demonstrate two possible methods for aggregating a collection of soil profiles into "representative </w:t>
-      </w:r>
-      <w:r>
-        <w:t xml:space="preserve">conceptual </w:t>
-      </w:r>
-      <w:r>
-        <w:t xml:space="preserve">profiles"; describing depth-wise probability functions for each genetic horizon. Both methods rely on an expert-guided description of generalized horizon designation (e.g. horizon designations that are </w:t>
+        <w:t xml:space="preserve"> 1980) model fit to depth-slices. Specialized classes for soil profile collections and depth-slicing algorithms </w:t>
       </w:r>
       <w:proofErr w:type="gramStart"/>
       <w:r>
-        <w:t>deemed</w:t>
+        <w:t>are implemented</w:t>
       </w:r>
       <w:proofErr w:type="gramEnd"/>
       <w:r>
-        <w:t xml:space="preserve"> representative) along with associated rules (regular expression patterns) used to correlate field-described to generalized horizon designation. The first method is based on (1-cm interval) slice-wise evaluation of generalized horizon designation; the second is based on a proportional-odds logistic regression (</w:t>
-      </w:r>
-      <w:proofErr w:type="spellStart"/>
-      <w:r>
-        <w:t>McCullagh</w:t>
-      </w:r>
-      <w:proofErr w:type="spellEnd"/>
-      <w:r>
-        <w:t>,</w:t>
-      </w:r>
-      <w:r>
-        <w:t xml:space="preserve"> 1980) model fit to depth-slices. Specialized classes for soil profile collections and depth-slicing algorithms are implemented in the </w:t>
+        <w:t xml:space="preserve"> in the </w:t>
       </w:r>
       <w:hyperlink r:id="rId7">
         <w:proofErr w:type="spellStart"/>
         <w:r>
           <w:rPr>
             <w:rStyle w:val="Link"/>
+            <w:b/>
           </w:rPr>
           <w:t>aqp</w:t>
         </w:r>
@@ -479,7 +386,7 @@
       <w:pPr>
         <w:pStyle w:val="Heading1"/>
       </w:pPr>
-      <w:bookmarkStart w:id="11" w:name="materials-and-methods"/>
+      <w:bookmarkStart w:id="5" w:name="materials-and-methods"/>
       <w:r>
         <w:t>Materials and Methods</w:t>
       </w:r>
@@ -488,13 +395,13 @@
       <w:pPr>
         <w:pStyle w:val="Heading2"/>
       </w:pPr>
-      <w:bookmarkStart w:id="12" w:name="soil-profile-data"/>
-      <w:bookmarkEnd w:id="11"/>
+      <w:bookmarkStart w:id="6" w:name="soil-profile-data"/>
+      <w:bookmarkEnd w:id="5"/>
       <w:r>
         <w:t>Soil Profile Data</w:t>
       </w:r>
     </w:p>
-    <w:bookmarkEnd w:id="12"/>
+    <w:bookmarkEnd w:id="6"/>
     <w:p>
       <w:r>
         <w:t xml:space="preserve">A collection of (63) soil profiles from the Sierra Foothill Region of California were used to demonstrate two approaches for determining </w:t>
@@ -511,21 +418,11 @@
       <w:r>
         <w:t xml:space="preserve"> representation of genetic horizon boundaries. This collection of soil profile data represents the work of 13 different soil scientists, with described properties spanning ranges in physical properties (mostly related to bedrock composition) and are included within the </w:t>
       </w:r>
-      <w:commentRangeStart w:id="13"/>
-      <w:proofErr w:type="spellStart"/>
       <w:r>
         <w:rPr>
           <w:b/>
         </w:rPr>
         <w:t>soilDB</w:t>
-      </w:r>
-      <w:commentRangeEnd w:id="13"/>
-      <w:proofErr w:type="spellEnd"/>
-      <w:r>
-        <w:rPr>
-          <w:rStyle w:val="CommentReference"/>
-        </w:rPr>
-        <w:commentReference w:id="13"/>
       </w:r>
       <w:r>
         <w:t xml:space="preserve"> package for R (Beaudette and Skovlin</w:t>
@@ -577,15 +474,7 @@
       </w:r>
       <w:proofErr w:type="spellEnd"/>
       <w:r>
-        <w:t xml:space="preserve">); moderately deep soils formed in colluvium and residuum from </w:t>
-      </w:r>
-      <w:proofErr w:type="spellStart"/>
-      <w:r>
-        <w:t>metavolcanic</w:t>
-      </w:r>
-      <w:proofErr w:type="spellEnd"/>
-      <w:r>
-        <w:t xml:space="preserve"> rocks (</w:t>
+        <w:t>); moderately deep soils formed in colluvium and residuum from metavolcanic rocks (</w:t>
       </w:r>
       <w:proofErr w:type="spellStart"/>
       <w:r>
@@ -654,14 +543,27 @@
       <w:r>
         <w:t xml:space="preserve">Figure </w:t>
       </w:r>
-      <w:fldSimple w:instr=" SEQ Figure \* ARABIC ">
-        <w:r>
-          <w:rPr>
-            <w:noProof/>
-          </w:rPr>
-          <w:t>1</w:t>
-        </w:r>
-      </w:fldSimple>
+      <w:r>
+        <w:fldChar w:fldCharType="begin"/>
+      </w:r>
+      <w:r>
+        <w:instrText xml:space="preserve"> SEQ Figure \* ARABIC </w:instrText>
+      </w:r>
+      <w:r>
+        <w:fldChar w:fldCharType="separate"/>
+      </w:r>
+      <w:r>
+        <w:rPr>
+          <w:noProof/>
+        </w:rPr>
+        <w:t>1</w:t>
+      </w:r>
+      <w:r>
+        <w:rPr>
+          <w:noProof/>
+        </w:rPr>
+        <w:fldChar w:fldCharType="end"/>
+      </w:r>
       <w:r>
         <w:t xml:space="preserve">. </w:t>
       </w:r>
@@ -693,29 +595,15 @@
       <w:pPr>
         <w:pStyle w:val="Heading2"/>
       </w:pPr>
-      <w:bookmarkStart w:id="14" w:name="horizon-generalization"/>
+      <w:bookmarkStart w:id="7" w:name="horizon-generalization"/>
       <w:r>
         <w:t>Horizon Generalization</w:t>
       </w:r>
     </w:p>
-    <w:bookmarkEnd w:id="14"/>
-    <w:p>
-      <w:r>
-        <w:t xml:space="preserve">Generalized horizon labels (GHL) represent an </w:t>
-      </w:r>
-      <w:commentRangeStart w:id="15"/>
-      <w:r>
-        <w:t xml:space="preserve">expert-guided </w:t>
-      </w:r>
-      <w:commentRangeEnd w:id="15"/>
-      <w:r>
-        <w:rPr>
-          <w:rStyle w:val="CommentReference"/>
-        </w:rPr>
-        <w:commentReference w:id="15"/>
-      </w:r>
-      <w:r>
-        <w:t>selection of horizon designations that were consistently observed in the field, and meaningful in terms of soil morphology and management.</w:t>
+    <w:bookmarkEnd w:id="7"/>
+    <w:p>
+      <w:r>
+        <w:t>Generalized horizon labels (GHL) represent an expert-guided selection of horizon designations that were consistently observed in the field, and meaningful in terms of soil morphology and management.</w:t>
       </w:r>
       <w:r>
         <w:t xml:space="preserve"> </w:t>
@@ -741,15 +629,7 @@
       </w:r>
       <w:proofErr w:type="spellEnd"/>
       <w:r>
-        <w:t xml:space="preserve"> series typical </w:t>
-      </w:r>
-      <w:proofErr w:type="spellStart"/>
-      <w:r>
-        <w:t>pedon</w:t>
-      </w:r>
-      <w:proofErr w:type="spellEnd"/>
-      <w:r>
-        <w:t xml:space="preserve"> and range in characteristics defines this soil series concept. In this case, the OSD provided a useful GHL template, however, older OSDs or those based on a very limited set of data may not adequately convey an appropriate morphologic story.</w:t>
+        <w:t xml:space="preserve"> series typical pedon and range in characteristics defines this soil series concept. In this case, the OSD provided a useful GHL template, however, older OSDs or those based on a very limited set of data may not adequately convey an appropriate morphologic story.</w:t>
       </w:r>
     </w:p>
     <w:p>
@@ -762,7 +642,6 @@
         </w:rPr>
         <w:t xml:space="preserve">dataset: </w:t>
       </w:r>
-      <w:commentRangeStart w:id="16"/>
       <w:r>
         <w:rPr>
           <w:rStyle w:val="VerbatimChar"/>
@@ -776,143 +655,130 @@
         <w:rPr>
           <w:szCs w:val="20"/>
         </w:rPr>
-        <w:t>)</w:t>
-      </w:r>
-      <w:commentRangeEnd w:id="16"/>
+        <w:t>), it is</w:t>
+      </w:r>
+      <w:r>
+        <w:t xml:space="preserve"> </w:t>
+      </w:r>
+      <w:r>
+        <w:t>necessary</w:t>
+      </w:r>
+      <w:r>
+        <w:t xml:space="preserve"> to create and apply a set of rules that map the field-described designations to corresponding GHL. When working with a set of pedons that </w:t>
+      </w:r>
+      <w:proofErr w:type="gramStart"/>
+      <w:r>
+        <w:t>have been described</w:t>
+      </w:r>
+      <w:proofErr w:type="gramEnd"/>
+      <w:r>
+        <w:t xml:space="preserve"> by a small number of individuals over a short period of time (i.e. consistency in both designation application and standards) it is possible to use regular expression (REGEX) pattern matching to apply GHL. This process typically requires review of: 1) regional patterns in horizonation style, 2) morphologic property differences by groups of field-described designation, and, 3) patterns of horizonation and properties with depth. We used a combination of field-described clay content, rock fragment volume, moist </w:t>
+      </w:r>
+      <w:proofErr w:type="spellStart"/>
+      <w:r>
+        <w:t>Munsell</w:t>
+      </w:r>
+      <w:proofErr w:type="spellEnd"/>
+      <w:r>
+        <w:t xml:space="preserve"> value, and </w:t>
+      </w:r>
+      <w:commentRangeStart w:id="8"/>
+      <w:commentRangeStart w:id="9"/>
+      <w:r>
+        <w:t xml:space="preserve">horizon mid-point </w:t>
+      </w:r>
+      <w:commentRangeEnd w:id="8"/>
       <w:r>
         <w:rPr>
           <w:rStyle w:val="CommentReference"/>
-          <w:sz w:val="20"/>
-          <w:szCs w:val="20"/>
-        </w:rPr>
-        <w:commentReference w:id="16"/>
-      </w:r>
-      <w:r>
-        <w:rPr>
-          <w:szCs w:val="20"/>
-        </w:rPr>
-        <w:t>, it is</w:t>
+        </w:rPr>
+        <w:commentReference w:id="8"/>
+      </w:r>
+      <w:commentRangeEnd w:id="9"/>
+      <w:r>
+        <w:rPr>
+          <w:rStyle w:val="CommentReference"/>
+        </w:rPr>
+        <w:commentReference w:id="9"/>
+      </w:r>
+      <w:r>
+        <w:t xml:space="preserve">to evaluate GHL assignments and determine the final set of REGEX rules. Due to this iterative process, local experience with these soils and their properties are (mostly) preserved within the REGEX rules and corresponding GHL. It </w:t>
+      </w:r>
+      <w:proofErr w:type="gramStart"/>
+      <w:r>
+        <w:t>should be noted</w:t>
+      </w:r>
+      <w:proofErr w:type="gramEnd"/>
+      <w:r>
+        <w:t xml:space="preserve"> that there are some cases where pattern matching alone is not enough and manual adjustment of GHL on a horizon-by-horizon basis </w:t>
+      </w:r>
+      <w:r>
+        <w:t>is</w:t>
       </w:r>
       <w:r>
         <w:t xml:space="preserve"> </w:t>
       </w:r>
       <w:r>
-        <w:t>necessary</w:t>
-      </w:r>
-      <w:r>
-        <w:t xml:space="preserve"> to create and apply a set of rules that map the field-described designations to corresponding GHL. When working with a set of </w:t>
+        <w:t>needed. For simplicity, only REGEX-based assignment of GHL was used in this study.</w:t>
+      </w:r>
+    </w:p>
+    <w:p>
+      <w:r>
+        <w:t xml:space="preserve">At </w:t>
+      </w:r>
+      <w:r>
+        <w:t>present,</w:t>
+      </w:r>
+      <w:r>
+        <w:t xml:space="preserve"> there are limited means </w:t>
+      </w:r>
+      <w:r>
+        <w:t>for</w:t>
+      </w:r>
+      <w:r>
+        <w:t xml:space="preserve"> </w:t>
+      </w:r>
+      <w:r>
+        <w:t xml:space="preserve">capturing this type of soil horizon "micro-correlation" information developed in the application of GHL to soil horizon data. The authors suggest that future studies maintain a record of </w:t>
+      </w:r>
+      <w:r>
+        <w:t>original</w:t>
+      </w:r>
+      <w:r>
+        <w:t xml:space="preserve"> horizon designations, generalized horizon labels suitable for aggregation, and the rules used to apply these labels. Such a record would be useful should more data on a soil be collected or laboratory data be included in the horizon data set. A convenient, quantitative evaluation of GHL assignments can be performed using the silhouette width metric (</w:t>
       </w:r>
       <w:proofErr w:type="spellStart"/>
       <w:r>
-        <w:t>pedons</w:t>
+        <w:t>Rousseeuw</w:t>
       </w:r>
       <w:proofErr w:type="spellEnd"/>
       <w:r>
-        <w:t xml:space="preserve"> that have been described by a small number of individuals over a short period of time (i.e. consistency in both designation application and standards) it is possible to use a regular expression (REGEX) pattern matching to apply GHL. This process typically requires review of: 1) regional patterns in </w:t>
-      </w:r>
-      <w:proofErr w:type="spellStart"/>
-      <w:r>
-        <w:t>horizonation</w:t>
-      </w:r>
-      <w:proofErr w:type="spellEnd"/>
-      <w:r>
-        <w:t xml:space="preserve"> style, 2) morphologic property differences by groups of field-described designation, and, 3) patterns of </w:t>
-      </w:r>
-      <w:proofErr w:type="spellStart"/>
-      <w:r>
-        <w:t>horizonation</w:t>
-      </w:r>
-      <w:proofErr w:type="spellEnd"/>
-      <w:r>
-        <w:t xml:space="preserve"> and properties with depth. We used a combination of field-described clay content, rock fragment volume, moist </w:t>
-      </w:r>
-      <w:proofErr w:type="spellStart"/>
-      <w:r>
-        <w:t>Munsell</w:t>
-      </w:r>
-      <w:proofErr w:type="spellEnd"/>
-      <w:r>
-        <w:t xml:space="preserve"> value, and </w:t>
-      </w:r>
-      <w:commentRangeStart w:id="17"/>
-      <w:commentRangeStart w:id="18"/>
-      <w:r>
-        <w:t xml:space="preserve">horizon mid-point </w:t>
-      </w:r>
-      <w:commentRangeEnd w:id="17"/>
+        <w:t>,</w:t>
+      </w:r>
+      <w:r>
+        <w:t xml:space="preserve"> 1987). This metric, commonly used to assess clustering labels, can be used to address the basic question of GHL assignment: "given a set of data and labels, how well do these labels split differences within the data?</w:t>
+      </w:r>
+      <w:proofErr w:type="gramStart"/>
+      <w:r>
+        <w:t>".</w:t>
+      </w:r>
+      <w:proofErr w:type="gramEnd"/>
+      <w:r>
+        <w:t xml:space="preserve"> A more detailed description of this approach has been documented in chapter </w:t>
+      </w:r>
+      <w:commentRangeStart w:id="10"/>
+      <w:r>
+        <w:rPr>
+          <w:b/>
+        </w:rPr>
+        <w:t>(???)</w:t>
+      </w:r>
+      <w:commentRangeEnd w:id="10"/>
       <w:r>
         <w:rPr>
           <w:rStyle w:val="CommentReference"/>
         </w:rPr>
-        <w:commentReference w:id="17"/>
-      </w:r>
-      <w:commentRangeEnd w:id="18"/>
-      <w:r>
-        <w:rPr>
-          <w:rStyle w:val="CommentReference"/>
-        </w:rPr>
-        <w:commentReference w:id="18"/>
-      </w:r>
-      <w:r>
-        <w:t xml:space="preserve">to evaluate GHL assignments and determine the final set of REGEX rules. Due to this iterative process, </w:t>
-      </w:r>
-      <w:commentRangeStart w:id="19"/>
-      <w:r>
-        <w:t xml:space="preserve">local experience </w:t>
-      </w:r>
-      <w:commentRangeEnd w:id="19"/>
-      <w:r>
-        <w:rPr>
-          <w:rStyle w:val="CommentReference"/>
-        </w:rPr>
-        <w:commentReference w:id="19"/>
-      </w:r>
-      <w:r>
-        <w:t>with these soils and their properties are (mostly) preserved within the REGEX rules and corresponding GHL. It should be noted that there are some cases where pattern matching alone is not enough and manual adjustment of GHL on a horizon-by-horizon basis are needed. For simplicity, only REGEX-based assignment of GHL was used in this study.</w:t>
-      </w:r>
-    </w:p>
-    <w:p>
-      <w:r>
-        <w:t xml:space="preserve">At present there are limited means of capturing this type of soil horizon "micro-correlation" information developed in the application of GHL to soil horizon data. The authors suggest that future studies maintain a record of </w:t>
-      </w:r>
-      <w:r>
-        <w:t>original</w:t>
-      </w:r>
-      <w:r>
-        <w:t xml:space="preserve"> horizon designations, generalized horizon labels suitable for aggregation, and the rules used to apply these labels. Such a record would be useful should more data on a soil be collected or laboratory data be included in the horizon data set. A convenient, quantitative evaluation of GHL assignments can be performed using the silhouette width metric (</w:t>
-      </w:r>
-      <w:proofErr w:type="spellStart"/>
-      <w:r>
-        <w:t>Rousseeuw</w:t>
-      </w:r>
-      <w:proofErr w:type="spellEnd"/>
-      <w:r>
-        <w:t>,</w:t>
-      </w:r>
-      <w:r>
-        <w:t xml:space="preserve"> 1987). This metric, commonly used to assess clustering labels, provides a simple metric that can be used to address the basic question of GHL assignment: "given a set of data and labels, how well do these labels split differences within the data?</w:t>
-      </w:r>
-      <w:proofErr w:type="gramStart"/>
-      <w:r>
-        <w:t>".</w:t>
-      </w:r>
-      <w:proofErr w:type="gramEnd"/>
-      <w:r>
-        <w:t xml:space="preserve"> A more detailed description of this approach has been documented in chapter </w:t>
-      </w:r>
-      <w:commentRangeStart w:id="20"/>
-      <w:r>
-        <w:rPr>
-          <w:b/>
-        </w:rPr>
-        <w:t>(???)</w:t>
-      </w:r>
-      <w:commentRangeEnd w:id="20"/>
-      <w:r>
-        <w:rPr>
-          <w:rStyle w:val="CommentReference"/>
-        </w:rPr>
-        <w:commentReference w:id="20"/>
+        <w:commentReference w:id="10"/>
       </w:r>
       <w:r>
         <w:t>.</w:t>
@@ -922,12 +788,12 @@
       <w:pPr>
         <w:pStyle w:val="Heading3"/>
       </w:pPr>
-      <w:bookmarkStart w:id="21" w:name="aggregation-of-generalized-horizon-label"/>
+      <w:bookmarkStart w:id="11" w:name="aggregation-of-generalized-horizon-label"/>
       <w:r>
         <w:t>Aggregation of Generalized Horizon Labels</w:t>
       </w:r>
     </w:p>
-    <w:bookmarkEnd w:id="21"/>
+    <w:bookmarkEnd w:id="11"/>
     <w:p>
       <w:r>
         <w:t>Aggregation of horizons as defined by GHL was performed using empirical probabilities, estimated alo</w:t>
@@ -942,21 +808,15 @@
         <w:t xml:space="preserve"> et al., </w:t>
       </w:r>
       <w:r>
-        <w:t xml:space="preserve">2013). The "sliced" GHL data were then aggregated using proportional odds logistic regression (Figure 2). All computation was performed with the R </w:t>
-      </w:r>
-      <w:commentRangeStart w:id="22"/>
-      <w:r>
-        <w:t>package</w:t>
-      </w:r>
-      <w:commentRangeEnd w:id="22"/>
-      <w:r>
-        <w:rPr>
-          <w:rStyle w:val="CommentReference"/>
-        </w:rPr>
-        <w:commentReference w:id="22"/>
-      </w:r>
-      <w:r>
-        <w:t xml:space="preserve"> for statistical computing (R Core Team</w:t>
+        <w:t xml:space="preserve">2013). The "sliced" GHL data were then aggregated using proportional odds logistic regression (Figure 2). All computation </w:t>
+      </w:r>
+      <w:proofErr w:type="gramStart"/>
+      <w:r>
+        <w:t>was performed</w:t>
+      </w:r>
+      <w:proofErr w:type="gramEnd"/>
+      <w:r>
+        <w:t xml:space="preserve"> with the R package for statistical computing (R Core Team</w:t>
       </w:r>
       <w:r>
         <w:t>,</w:t>
@@ -1024,14 +884,27 @@
       <w:r>
         <w:t xml:space="preserve">Figure </w:t>
       </w:r>
-      <w:fldSimple w:instr=" SEQ Figure \* ARABIC ">
-        <w:r>
-          <w:rPr>
-            <w:noProof/>
-          </w:rPr>
-          <w:t>2</w:t>
-        </w:r>
-      </w:fldSimple>
+      <w:r>
+        <w:fldChar w:fldCharType="begin"/>
+      </w:r>
+      <w:r>
+        <w:instrText xml:space="preserve"> SEQ Figure \* ARABIC </w:instrText>
+      </w:r>
+      <w:r>
+        <w:fldChar w:fldCharType="separate"/>
+      </w:r>
+      <w:r>
+        <w:rPr>
+          <w:noProof/>
+        </w:rPr>
+        <w:t>2</w:t>
+      </w:r>
+      <w:r>
+        <w:rPr>
+          <w:noProof/>
+        </w:rPr>
+        <w:fldChar w:fldCharType="end"/>
+      </w:r>
       <w:r>
         <w:t xml:space="preserve">. </w:t>
       </w:r>
@@ -1061,7 +934,30 @@
     </w:p>
     <w:p>
       <w:r>
-        <w:t>A sequence of morphologic soil horizon designations can be modeled as an ordinal-scale variable: categorical by definition and ordered along a logical gradient, depth. Within the set of GHL associated with our sample data, "Bt2" horizons always occur after "Bt1" horizons and before "Bt3" horizons. The proportional odds logistic regression model (cumulative link model with logit link) (</w:t>
+        <w:t xml:space="preserve">A sequence of morphologic soil horizon designations </w:t>
+      </w:r>
+      <w:proofErr w:type="gramStart"/>
+      <w:r>
+        <w:t>can be modeled</w:t>
+      </w:r>
+      <w:proofErr w:type="gramEnd"/>
+      <w:r>
+        <w:t xml:space="preserve"> as an ordinal-scale variable: categorical by definition and ordered along a </w:t>
+      </w:r>
+      <w:r>
+        <w:t>common</w:t>
+      </w:r>
+      <w:r>
+        <w:t xml:space="preserve"> </w:t>
+      </w:r>
+      <w:r>
+        <w:t>gradien</w:t>
+      </w:r>
+      <w:r>
+        <w:t>t—</w:t>
+      </w:r>
+      <w:r>
+        <w:t>depth. Within the set of GHL associated with our sample data, "Bt2" horizons always occur after "Bt1" horizons and before "Bt3" horizons. The proportional odds logistic regression model (cumulative link model with logit link) (</w:t>
       </w:r>
       <w:proofErr w:type="spellStart"/>
       <w:r>
@@ -1221,40 +1117,41 @@
         <w:t xml:space="preserve"> et al.,</w:t>
       </w:r>
       <w:r>
-        <w:t xml:space="preserve"> 2009) with 4 knots located at the 5th, 35th, 65th, and 95th percentiles of slice top depth were used to accommodate non-linearity. An empirical index of model stability was calculated by repeatedly re-fitting the PO-LR model to 25 randomly sampled profiles (out of </w:t>
-      </w:r>
-      <w:commentRangeStart w:id="23"/>
+        <w:t xml:space="preserve"> 2009) with 4 knots located at the 5th, 35th, 65th, and 95th percentiles of slice top depth were used to accommodate non-linearity. An empirical index of model stability was calculated by repeatedly re-fitting the PO-LR model to 25 randomly </w:t>
+      </w:r>
+      <w:r>
+        <w:t>selected</w:t>
+      </w:r>
+      <w:r>
+        <w:t xml:space="preserve"> </w:t>
+      </w:r>
+      <w:r>
+        <w:t xml:space="preserve">profiles (out of </w:t>
+      </w:r>
       <w:r>
         <w:t xml:space="preserve">63 </w:t>
       </w:r>
-      <w:commentRangeEnd w:id="23"/>
+      <w:r>
+        <w:t xml:space="preserve">total), </w:t>
+      </w:r>
+      <w:commentRangeStart w:id="12"/>
+      <w:commentRangeStart w:id="13"/>
+      <w:r>
+        <w:t>250 times</w:t>
+      </w:r>
+      <w:commentRangeEnd w:id="12"/>
       <w:r>
         <w:rPr>
           <w:rStyle w:val="CommentReference"/>
         </w:rPr>
-        <w:commentReference w:id="23"/>
-      </w:r>
-      <w:r>
-        <w:t xml:space="preserve">total), </w:t>
-      </w:r>
-      <w:commentRangeStart w:id="24"/>
-      <w:commentRangeStart w:id="25"/>
-      <w:r>
-        <w:t>250 times</w:t>
-      </w:r>
-      <w:commentRangeEnd w:id="24"/>
+        <w:commentReference w:id="12"/>
+      </w:r>
+      <w:commentRangeEnd w:id="13"/>
       <w:r>
         <w:rPr>
           <w:rStyle w:val="CommentReference"/>
         </w:rPr>
-        <w:commentReference w:id="24"/>
-      </w:r>
-      <w:commentRangeEnd w:id="25"/>
-      <w:r>
-        <w:rPr>
-          <w:rStyle w:val="CommentReference"/>
-        </w:rPr>
-        <w:commentReference w:id="25"/>
+        <w:commentReference w:id="13"/>
       </w:r>
       <w:r>
         <w:t>.</w:t>
@@ -1264,12 +1161,12 @@
       <w:pPr>
         <w:pStyle w:val="Heading2"/>
       </w:pPr>
-      <w:bookmarkStart w:id="26" w:name="most-likely-horizon-boundaries"/>
+      <w:bookmarkStart w:id="14" w:name="most-likely-horizon-boundaries"/>
       <w:r>
         <w:t>Most-Likely Horizon Boundaries</w:t>
       </w:r>
     </w:p>
-    <w:bookmarkEnd w:id="26"/>
+    <w:bookmarkEnd w:id="14"/>
     <w:p>
       <w:r>
         <w:t xml:space="preserve">Continuous estimates of GHL probability with depth are a convenient approach to communicating </w:t>
@@ -1278,15 +1175,42 @@
         <w:t>variability;</w:t>
       </w:r>
       <w:r>
-        <w:t xml:space="preserve"> however, there are still cases where discrete horizon depth information is required. For example, the USDA-NRCS Official Series Description pages are used by a wide range of individuals that may not need this level of detail. We used a simple strategy for converting these depth functions into a discrete set of "most-likely" GHL boundary depths. At each depth slice, the GHL with the highest probability is selected. Most-likely boundary depths are determined by locating upper and lower depths from contiguous sets of slices that share a common GHL. Within a collection of highly similar </w:t>
-      </w:r>
-      <w:proofErr w:type="spellStart"/>
-      <w:r>
-        <w:t>pedons</w:t>
-      </w:r>
-      <w:proofErr w:type="spellEnd"/>
-      <w:r>
-        <w:t>, the most-likely boundary depths roughly correspond to crossings of the GHL probab</w:t>
+        <w:t xml:space="preserve"> however, there are still cases where discrete horizon depth</w:t>
+      </w:r>
+      <w:r>
+        <w:t>s</w:t>
+      </w:r>
+      <w:r>
+        <w:t xml:space="preserve"> </w:t>
+      </w:r>
+      <w:r>
+        <w:t xml:space="preserve">are </w:t>
+      </w:r>
+      <w:r>
+        <w:t>either required (e.g. datab</w:t>
+      </w:r>
+      <w:r>
+        <w:t>ase limitations) or sufficient for end-users</w:t>
+      </w:r>
+      <w:r>
+        <w:t xml:space="preserve">. For example, </w:t>
+      </w:r>
+      <w:proofErr w:type="gramStart"/>
+      <w:r>
+        <w:t xml:space="preserve">the USDA-NRCS Official Series Description pages are used by a wide range of individuals that may not need </w:t>
+      </w:r>
+      <w:r>
+        <w:t>continuous estimates of horizon probability</w:t>
+      </w:r>
+      <w:proofErr w:type="gramEnd"/>
+      <w:r>
+        <w:t xml:space="preserve">. We used a simple strategy for converting these depth functions into a discrete set of "most-likely" GHL boundary depths. At each depth slice, the GHL with the highest probability is selected. Most-likely boundary depths are determined by locating upper and lower depths from contiguous sets of slices that share a common GHL. Within a collection of highly similar pedons, the most-likely boundary depths </w:t>
+      </w:r>
+      <w:r>
+        <w:t xml:space="preserve">closely </w:t>
+      </w:r>
+      <w:r>
+        <w:t>correspond to crossings of the GHL probab</w:t>
       </w:r>
       <w:r>
         <w:t>ility depth functions</w:t>
@@ -1299,27 +1223,15 @@
       <w:pPr>
         <w:pStyle w:val="Heading2"/>
       </w:pPr>
-      <w:bookmarkStart w:id="27" w:name="quantification-of-uncertainty"/>
-      <w:commentRangeStart w:id="28"/>
+      <w:bookmarkStart w:id="15" w:name="quantification-of-uncertainty"/>
       <w:r>
         <w:t xml:space="preserve">Model </w:t>
       </w:r>
-      <w:commentRangeEnd w:id="28"/>
       <w:r>
         <w:t>Assessment</w:t>
       </w:r>
-      <w:r>
-        <w:rPr>
-          <w:rStyle w:val="CommentReference"/>
-          <w:rFonts w:asciiTheme="minorHAnsi" w:eastAsiaTheme="minorHAnsi" w:hAnsiTheme="minorHAnsi" w:cstheme="minorBidi"/>
-          <w:b w:val="0"/>
-          <w:bCs w:val="0"/>
-          <w:color w:val="auto"/>
-        </w:rPr>
-        <w:commentReference w:id="28"/>
-      </w:r>
-    </w:p>
-    <w:bookmarkEnd w:id="27"/>
+    </w:p>
+    <w:bookmarkEnd w:id="15"/>
     <w:p>
       <w:r>
         <w:t>We used Shannon Entropy to quantify the relative amount of information present within GHL predictions at any given depth. Shannon Entropy was calculated according to (</w:t>
@@ -1542,24 +1454,24 @@
       <w:r>
         <w:t xml:space="preserve">any given </w:t>
       </w:r>
-      <w:commentRangeStart w:id="29"/>
-      <w:commentRangeStart w:id="30"/>
+      <w:commentRangeStart w:id="16"/>
+      <w:commentRangeStart w:id="17"/>
       <w:r>
         <w:t>depth</w:t>
       </w:r>
-      <w:commentRangeEnd w:id="29"/>
+      <w:commentRangeEnd w:id="16"/>
       <w:r>
         <w:rPr>
           <w:rStyle w:val="CommentReference"/>
         </w:rPr>
-        <w:commentReference w:id="29"/>
-      </w:r>
-      <w:commentRangeEnd w:id="30"/>
+        <w:commentReference w:id="16"/>
+      </w:r>
+      <w:commentRangeEnd w:id="17"/>
       <w:r>
         <w:rPr>
           <w:rStyle w:val="CommentReference"/>
         </w:rPr>
-        <w:commentReference w:id="30"/>
+        <w:commentReference w:id="17"/>
       </w:r>
       <w:r>
         <w:t>. Values range from 0 (maximum information, minimum entropy) to 1 (</w:t>
@@ -1570,24 +1482,24 @@
       <w:r>
         <w:t xml:space="preserve"> information, maximum entropy). Entropy values were computed along each 1-cm depth slice from predictions generated by the PO-LR </w:t>
       </w:r>
-      <w:commentRangeStart w:id="31"/>
-      <w:commentRangeStart w:id="32"/>
+      <w:commentRangeStart w:id="18"/>
+      <w:commentRangeStart w:id="19"/>
       <w:r>
         <w:t>model</w:t>
       </w:r>
-      <w:commentRangeEnd w:id="31"/>
+      <w:commentRangeEnd w:id="18"/>
       <w:r>
         <w:rPr>
           <w:rStyle w:val="CommentReference"/>
         </w:rPr>
-        <w:commentReference w:id="31"/>
-      </w:r>
-      <w:commentRangeEnd w:id="32"/>
+        <w:commentReference w:id="18"/>
+      </w:r>
+      <w:commentRangeEnd w:id="19"/>
       <w:r>
         <w:rPr>
           <w:rStyle w:val="CommentReference"/>
         </w:rPr>
-        <w:commentReference w:id="32"/>
+        <w:commentReference w:id="19"/>
       </w:r>
       <w:r>
         <w:t>.</w:t>
@@ -1601,7 +1513,16 @@
         <w:t>,</w:t>
       </w:r>
       <w:r>
-        <w:t xml:space="preserve"> 2001) to quantify agreement between assigned GHL and probabilities of </w:t>
+        <w:t xml:space="preserve"> 2001) to quantify agreement between </w:t>
+      </w:r>
+      <w:r>
+        <w:t>observed</w:t>
+      </w:r>
+      <w:r>
+        <w:t xml:space="preserve"> </w:t>
+      </w:r>
+      <w:r>
+        <w:t xml:space="preserve">GHL and probabilities of </w:t>
       </w:r>
       <w:r>
         <w:t>predicted</w:t>
@@ -1847,7 +1768,7 @@
       <w:pPr>
         <w:pStyle w:val="Heading1"/>
       </w:pPr>
-      <w:bookmarkStart w:id="33" w:name="results"/>
+      <w:bookmarkStart w:id="20" w:name="results"/>
       <w:r>
         <w:t>Results</w:t>
       </w:r>
@@ -1856,23 +1777,21 @@
       <w:pPr>
         <w:pStyle w:val="Heading2"/>
       </w:pPr>
-      <w:bookmarkStart w:id="34" w:name="generalized-horizon-labels"/>
-      <w:bookmarkEnd w:id="33"/>
+      <w:bookmarkStart w:id="21" w:name="generalized-horizon-labels"/>
+      <w:bookmarkEnd w:id="20"/>
       <w:r>
         <w:t>Generalized Horizon Labels</w:t>
       </w:r>
     </w:p>
-    <w:bookmarkEnd w:id="34"/>
+    <w:bookmarkEnd w:id="21"/>
     <w:p>
       <w:r>
         <w:t xml:space="preserve">A graphical representation of the association between field-described horizon designation and associated GHL is presented as a box and whisker plot in Figure 3. Assignment of GHL to the top (A) and bottom-most (Cr and R) genetic horizons by REGEX pattern matching resulted in the most internally-consistent groups of data. Transitional horizons near the surface (AB, BA, etc.) and lower </w:t>
       </w:r>
-      <w:proofErr w:type="spellStart"/>
       <w:proofErr w:type="gramStart"/>
       <w:r>
         <w:t>Bt</w:t>
       </w:r>
-      <w:proofErr w:type="spellEnd"/>
       <w:proofErr w:type="gramEnd"/>
       <w:r>
         <w:t xml:space="preserve"> horizons (2Bt3, Bt4, </w:t>
@@ -1911,10 +1830,6 @@
       <w:pPr>
         <w:keepNext/>
       </w:pPr>
-      <w:commentRangeStart w:id="35"/>
-      <w:commentRangeStart w:id="36"/>
-      <w:commentRangeStart w:id="37"/>
-      <w:commentRangeStart w:id="38"/>
       <w:r>
         <w:rPr>
           <w:noProof/>
@@ -1961,34 +1876,6 @@
           </wp:inline>
         </w:drawing>
       </w:r>
-      <w:commentRangeEnd w:id="35"/>
-      <w:commentRangeEnd w:id="37"/>
-      <w:commentRangeEnd w:id="38"/>
-      <w:r>
-        <w:rPr>
-          <w:rStyle w:val="CommentReference"/>
-        </w:rPr>
-        <w:commentReference w:id="35"/>
-      </w:r>
-      <w:commentRangeEnd w:id="36"/>
-      <w:r>
-        <w:rPr>
-          <w:rStyle w:val="CommentReference"/>
-        </w:rPr>
-        <w:commentReference w:id="36"/>
-      </w:r>
-      <w:r>
-        <w:rPr>
-          <w:rStyle w:val="CommentReference"/>
-        </w:rPr>
-        <w:commentReference w:id="37"/>
-      </w:r>
-      <w:r>
-        <w:rPr>
-          <w:rStyle w:val="CommentReference"/>
-        </w:rPr>
-        <w:commentReference w:id="38"/>
-      </w:r>
     </w:p>
     <w:p>
       <w:pPr>
@@ -1997,26 +1884,39 @@
       <w:r>
         <w:t xml:space="preserve">Figure </w:t>
       </w:r>
-      <w:fldSimple w:instr=" SEQ Figure \* ARABIC ">
-        <w:r>
-          <w:rPr>
-            <w:noProof/>
-          </w:rPr>
-          <w:t>3</w:t>
-        </w:r>
-      </w:fldSimple>
+      <w:r>
+        <w:fldChar w:fldCharType="begin"/>
+      </w:r>
+      <w:r>
+        <w:instrText xml:space="preserve"> SEQ Figure \* ARABIC </w:instrText>
+      </w:r>
+      <w:r>
+        <w:fldChar w:fldCharType="separate"/>
+      </w:r>
+      <w:r>
+        <w:rPr>
+          <w:noProof/>
+        </w:rPr>
+        <w:t>3</w:t>
+      </w:r>
+      <w:r>
+        <w:rPr>
+          <w:noProof/>
+        </w:rPr>
+        <w:fldChar w:fldCharType="end"/>
+      </w:r>
       <w:r>
         <w:t xml:space="preserve">. </w:t>
       </w:r>
       <w:r>
         <w:t xml:space="preserve">Original horizons designations (x-axis), GHL assignments (colors), and associated ranges in </w:t>
       </w:r>
-      <w:commentRangeStart w:id="39"/>
-      <w:commentRangeStart w:id="40"/>
+      <w:commentRangeStart w:id="22"/>
+      <w:commentRangeStart w:id="23"/>
       <w:r>
         <w:t>depth</w:t>
       </w:r>
-      <w:commentRangeEnd w:id="39"/>
+      <w:commentRangeEnd w:id="22"/>
       <w:r>
         <w:rPr>
           <w:rStyle w:val="CommentReference"/>
@@ -2024,9 +1924,9 @@
           <w:iCs w:val="0"/>
           <w:color w:val="auto"/>
         </w:rPr>
-        <w:commentReference w:id="39"/>
-      </w:r>
-      <w:commentRangeEnd w:id="40"/>
+        <w:commentReference w:id="22"/>
+      </w:r>
+      <w:commentRangeEnd w:id="23"/>
       <w:r>
         <w:rPr>
           <w:rStyle w:val="CommentReference"/>
@@ -2034,7 +1934,7 @@
           <w:iCs w:val="0"/>
           <w:color w:val="auto"/>
         </w:rPr>
-        <w:commentReference w:id="40"/>
+        <w:commentReference w:id="23"/>
       </w:r>
       <w:r>
         <w:t>.</w:t>
@@ -2070,12 +1970,7 @@
     <w:p>
       <w:r>
         <w:lastRenderedPageBreak/>
-        <w:t>The apparent gap (Figure 3) in horizon mid-points between Cr</w:t>
-      </w:r>
-      <w:bookmarkStart w:id="41" w:name="_GoBack"/>
-      <w:bookmarkEnd w:id="41"/>
-      <w:r>
-        <w:t xml:space="preserve"> and R GHL is related to various depths to which Cr material was excavated and cases where an R horizon was not described</w:t>
+        <w:t>The apparent gap (Figure 3) in horizon mid-points between Cr and R GHL is related to various depths to which Cr material was excavated and cases where an R horizon was not described</w:t>
       </w:r>
       <w:r>
         <w:t xml:space="preserve">. By </w:t>
@@ -2089,16 +1984,11 @@
       <w:r>
         <w:t xml:space="preserve">. </w:t>
       </w:r>
-      <w:commentRangeStart w:id="42"/>
       <w:r>
         <w:t>The degree of overlap in GHL concepts can be expressed in terms of measured soil properties (in this case a limited set of field-described properties), summarized by GHL (Table 1).</w:t>
       </w:r>
-      <w:commentRangeEnd w:id="42"/>
-      <w:r>
-        <w:rPr>
-          <w:rStyle w:val="CommentReference"/>
-        </w:rPr>
-        <w:commentReference w:id="42"/>
+      <w:r>
+        <w:t xml:space="preserve"> </w:t>
       </w:r>
     </w:p>
     <w:tbl>
@@ -2109,7 +1999,7 @@
       </w:tblPr>
       <w:tblGrid>
         <w:gridCol w:w="547"/>
-        <w:gridCol w:w="1165"/>
+        <w:gridCol w:w="882"/>
         <w:gridCol w:w="2049"/>
         <w:gridCol w:w="1908"/>
         <w:gridCol w:w="1768"/>
@@ -2331,7 +2221,28 @@
                 <w:sz w:val="18"/>
                 <w:szCs w:val="18"/>
               </w:rPr>
-              <w:t>0.69 (0.37)</w:t>
+              <w:t>0.7</w:t>
+            </w:r>
+            <w:r>
+              <w:rPr>
+                <w:sz w:val="18"/>
+                <w:szCs w:val="18"/>
+              </w:rPr>
+              <w:t xml:space="preserve"> (0.</w:t>
+            </w:r>
+            <w:r>
+              <w:rPr>
+                <w:sz w:val="18"/>
+                <w:szCs w:val="18"/>
+              </w:rPr>
+              <w:t>4</w:t>
+            </w:r>
+            <w:r>
+              <w:rPr>
+                <w:sz w:val="18"/>
+                <w:szCs w:val="18"/>
+              </w:rPr>
+              <w:t>)</w:t>
             </w:r>
           </w:p>
         </w:tc>
@@ -2417,7 +2328,14 @@
                 <w:sz w:val="18"/>
                 <w:szCs w:val="18"/>
               </w:rPr>
-              <w:t>15.68 (3.34)</w:t>
+              <w:t>16</w:t>
+            </w:r>
+            <w:r>
+              <w:rPr>
+                <w:sz w:val="18"/>
+                <w:szCs w:val="18"/>
+              </w:rPr>
+              <w:t xml:space="preserve"> (3.3)</w:t>
             </w:r>
           </w:p>
         </w:tc>
@@ -2438,7 +2356,42 @@
                 <w:sz w:val="18"/>
                 <w:szCs w:val="18"/>
               </w:rPr>
-              <w:t>4.17 (3.19)</w:t>
+              <w:t>4.</w:t>
+            </w:r>
+            <w:r>
+              <w:rPr>
+                <w:sz w:val="18"/>
+                <w:szCs w:val="18"/>
+              </w:rPr>
+              <w:t>2</w:t>
+            </w:r>
+            <w:r>
+              <w:rPr>
+                <w:sz w:val="18"/>
+                <w:szCs w:val="18"/>
+              </w:rPr>
+              <w:t xml:space="preserve"> </w:t>
+            </w:r>
+            <w:r>
+              <w:rPr>
+                <w:sz w:val="18"/>
+                <w:szCs w:val="18"/>
+              </w:rPr>
+              <w:t>(3.</w:t>
+            </w:r>
+            <w:r>
+              <w:rPr>
+                <w:sz w:val="18"/>
+                <w:szCs w:val="18"/>
+              </w:rPr>
+              <w:t>2</w:t>
+            </w:r>
+            <w:r>
+              <w:rPr>
+                <w:sz w:val="18"/>
+                <w:szCs w:val="18"/>
+              </w:rPr>
+              <w:t>)</w:t>
             </w:r>
           </w:p>
         </w:tc>
@@ -2459,7 +2412,28 @@
                 <w:sz w:val="18"/>
                 <w:szCs w:val="18"/>
               </w:rPr>
-              <w:t>6.51 (7.29)</w:t>
+              <w:t>7</w:t>
+            </w:r>
+            <w:r>
+              <w:rPr>
+                <w:sz w:val="18"/>
+                <w:szCs w:val="18"/>
+              </w:rPr>
+              <w:t xml:space="preserve"> (7.</w:t>
+            </w:r>
+            <w:r>
+              <w:rPr>
+                <w:sz w:val="18"/>
+                <w:szCs w:val="18"/>
+              </w:rPr>
+              <w:t>3</w:t>
+            </w:r>
+            <w:r>
+              <w:rPr>
+                <w:sz w:val="18"/>
+                <w:szCs w:val="18"/>
+              </w:rPr>
+              <w:t>)</w:t>
             </w:r>
           </w:p>
         </w:tc>
@@ -2480,7 +2454,28 @@
                 <w:sz w:val="18"/>
                 <w:szCs w:val="18"/>
               </w:rPr>
-              <w:t>3.28 (0.6)</w:t>
+              <w:t>3.</w:t>
+            </w:r>
+            <w:r>
+              <w:rPr>
+                <w:sz w:val="18"/>
+                <w:szCs w:val="18"/>
+              </w:rPr>
+              <w:t>3</w:t>
+            </w:r>
+            <w:r>
+              <w:rPr>
+                <w:sz w:val="18"/>
+                <w:szCs w:val="18"/>
+              </w:rPr>
+              <w:t xml:space="preserve"> </w:t>
+            </w:r>
+            <w:r>
+              <w:rPr>
+                <w:sz w:val="18"/>
+                <w:szCs w:val="18"/>
+              </w:rPr>
+              <w:t>(0.6)</w:t>
             </w:r>
           </w:p>
         </w:tc>
@@ -2524,7 +2519,14 @@
                 <w:sz w:val="18"/>
                 <w:szCs w:val="18"/>
               </w:rPr>
-              <w:t>17.57 (3.74)</w:t>
+              <w:t>18</w:t>
+            </w:r>
+            <w:r>
+              <w:rPr>
+                <w:sz w:val="18"/>
+                <w:szCs w:val="18"/>
+              </w:rPr>
+              <w:t xml:space="preserve"> (3.7)</w:t>
             </w:r>
           </w:p>
         </w:tc>
@@ -2545,7 +2547,35 @@
                 <w:sz w:val="18"/>
                 <w:szCs w:val="18"/>
               </w:rPr>
-              <w:t>12.07 (6.16)</w:t>
+              <w:t>12.</w:t>
+            </w:r>
+            <w:r>
+              <w:rPr>
+                <w:sz w:val="18"/>
+                <w:szCs w:val="18"/>
+              </w:rPr>
+              <w:t>1</w:t>
+            </w:r>
+            <w:r>
+              <w:rPr>
+                <w:sz w:val="18"/>
+                <w:szCs w:val="18"/>
+              </w:rPr>
+              <w:t xml:space="preserve"> (6.</w:t>
+            </w:r>
+            <w:r>
+              <w:rPr>
+                <w:sz w:val="18"/>
+                <w:szCs w:val="18"/>
+              </w:rPr>
+              <w:t>2</w:t>
+            </w:r>
+            <w:r>
+              <w:rPr>
+                <w:sz w:val="18"/>
+                <w:szCs w:val="18"/>
+              </w:rPr>
+              <w:t>)</w:t>
             </w:r>
           </w:p>
         </w:tc>
@@ -2566,7 +2596,14 @@
                 <w:sz w:val="18"/>
                 <w:szCs w:val="18"/>
               </w:rPr>
-              <w:t>9.71 (6.5)</w:t>
+              <w:t>10</w:t>
+            </w:r>
+            <w:r>
+              <w:rPr>
+                <w:sz w:val="18"/>
+                <w:szCs w:val="18"/>
+              </w:rPr>
+              <w:t xml:space="preserve"> (6.5)</w:t>
             </w:r>
           </w:p>
         </w:tc>
@@ -2587,7 +2624,42 @@
                 <w:sz w:val="18"/>
                 <w:szCs w:val="18"/>
               </w:rPr>
-              <w:t>3.57 (0.76)</w:t>
+              <w:t>3.</w:t>
+            </w:r>
+            <w:r>
+              <w:rPr>
+                <w:sz w:val="18"/>
+                <w:szCs w:val="18"/>
+              </w:rPr>
+              <w:t>6</w:t>
+            </w:r>
+            <w:r>
+              <w:rPr>
+                <w:sz w:val="18"/>
+                <w:szCs w:val="18"/>
+              </w:rPr>
+              <w:t xml:space="preserve"> </w:t>
+            </w:r>
+            <w:r>
+              <w:rPr>
+                <w:sz w:val="18"/>
+                <w:szCs w:val="18"/>
+              </w:rPr>
+              <w:t>(0.</w:t>
+            </w:r>
+            <w:r>
+              <w:rPr>
+                <w:sz w:val="18"/>
+                <w:szCs w:val="18"/>
+              </w:rPr>
+              <w:t>7</w:t>
+            </w:r>
+            <w:r>
+              <w:rPr>
+                <w:sz w:val="18"/>
+                <w:szCs w:val="18"/>
+              </w:rPr>
+              <w:t>)</w:t>
             </w:r>
           </w:p>
         </w:tc>
@@ -2631,7 +2703,14 @@
                 <w:sz w:val="18"/>
                 <w:szCs w:val="18"/>
               </w:rPr>
-              <w:t>21.43 (4.54)</w:t>
+              <w:t>21</w:t>
+            </w:r>
+            <w:r>
+              <w:rPr>
+                <w:sz w:val="18"/>
+                <w:szCs w:val="18"/>
+              </w:rPr>
+              <w:t xml:space="preserve"> (4.5)</w:t>
             </w:r>
           </w:p>
         </w:tc>
@@ -2652,7 +2731,35 @@
                 <w:sz w:val="18"/>
                 <w:szCs w:val="18"/>
               </w:rPr>
-              <w:t>19.87 (9.29)</w:t>
+              <w:t>19.</w:t>
+            </w:r>
+            <w:r>
+              <w:rPr>
+                <w:sz w:val="18"/>
+                <w:szCs w:val="18"/>
+              </w:rPr>
+              <w:t>9</w:t>
+            </w:r>
+            <w:r>
+              <w:rPr>
+                <w:sz w:val="18"/>
+                <w:szCs w:val="18"/>
+              </w:rPr>
+              <w:t xml:space="preserve"> (9.</w:t>
+            </w:r>
+            <w:r>
+              <w:rPr>
+                <w:sz w:val="18"/>
+                <w:szCs w:val="18"/>
+              </w:rPr>
+              <w:t>3</w:t>
+            </w:r>
+            <w:r>
+              <w:rPr>
+                <w:sz w:val="18"/>
+                <w:szCs w:val="18"/>
+              </w:rPr>
+              <w:t>)</w:t>
             </w:r>
           </w:p>
         </w:tc>
@@ -2673,7 +2780,14 @@
                 <w:sz w:val="18"/>
                 <w:szCs w:val="18"/>
               </w:rPr>
-              <w:t>12.67 (12.51)</w:t>
+              <w:t>13</w:t>
+            </w:r>
+            <w:r>
+              <w:rPr>
+                <w:sz w:val="18"/>
+                <w:szCs w:val="18"/>
+              </w:rPr>
+              <w:t xml:space="preserve"> (12.5)</w:t>
             </w:r>
           </w:p>
         </w:tc>
@@ -2694,7 +2808,21 @@
                 <w:sz w:val="18"/>
                 <w:szCs w:val="18"/>
               </w:rPr>
-              <w:t>3.72 (0.56)</w:t>
+              <w:t>3.7 (0.</w:t>
+            </w:r>
+            <w:r>
+              <w:rPr>
+                <w:sz w:val="18"/>
+                <w:szCs w:val="18"/>
+              </w:rPr>
+              <w:t>6</w:t>
+            </w:r>
+            <w:r>
+              <w:rPr>
+                <w:sz w:val="18"/>
+                <w:szCs w:val="18"/>
+              </w:rPr>
+              <w:t>)</w:t>
             </w:r>
           </w:p>
         </w:tc>
@@ -2738,7 +2866,28 @@
                 <w:sz w:val="18"/>
                 <w:szCs w:val="18"/>
               </w:rPr>
-              <w:t>25.26 (4.98)</w:t>
+              <w:t>25</w:t>
+            </w:r>
+            <w:r>
+              <w:rPr>
+                <w:sz w:val="18"/>
+                <w:szCs w:val="18"/>
+              </w:rPr>
+              <w:t xml:space="preserve"> (</w:t>
+            </w:r>
+            <w:r>
+              <w:rPr>
+                <w:sz w:val="18"/>
+                <w:szCs w:val="18"/>
+              </w:rPr>
+              <w:t>5.0</w:t>
+            </w:r>
+            <w:r>
+              <w:rPr>
+                <w:sz w:val="18"/>
+                <w:szCs w:val="18"/>
+              </w:rPr>
+              <w:t>)</w:t>
             </w:r>
           </w:p>
         </w:tc>
@@ -2759,7 +2908,42 @@
                 <w:sz w:val="18"/>
                 <w:szCs w:val="18"/>
               </w:rPr>
-              <w:t>39.63 (11.27)</w:t>
+              <w:t>39.</w:t>
+            </w:r>
+            <w:r>
+              <w:rPr>
+                <w:sz w:val="18"/>
+                <w:szCs w:val="18"/>
+              </w:rPr>
+              <w:t>6</w:t>
+            </w:r>
+            <w:r>
+              <w:rPr>
+                <w:sz w:val="18"/>
+                <w:szCs w:val="18"/>
+              </w:rPr>
+              <w:t xml:space="preserve"> </w:t>
+            </w:r>
+            <w:r>
+              <w:rPr>
+                <w:sz w:val="18"/>
+                <w:szCs w:val="18"/>
+              </w:rPr>
+              <w:t>(11.</w:t>
+            </w:r>
+            <w:r>
+              <w:rPr>
+                <w:sz w:val="18"/>
+                <w:szCs w:val="18"/>
+              </w:rPr>
+              <w:t>3</w:t>
+            </w:r>
+            <w:r>
+              <w:rPr>
+                <w:sz w:val="18"/>
+                <w:szCs w:val="18"/>
+              </w:rPr>
+              <w:t>)</w:t>
             </w:r>
           </w:p>
         </w:tc>
@@ -2780,7 +2964,28 @@
                 <w:sz w:val="18"/>
                 <w:szCs w:val="18"/>
               </w:rPr>
-              <w:t>24.27 (21.76)</w:t>
+              <w:t>24</w:t>
+            </w:r>
+            <w:r>
+              <w:rPr>
+                <w:sz w:val="18"/>
+                <w:szCs w:val="18"/>
+              </w:rPr>
+              <w:t xml:space="preserve"> (21.</w:t>
+            </w:r>
+            <w:r>
+              <w:rPr>
+                <w:sz w:val="18"/>
+                <w:szCs w:val="18"/>
+              </w:rPr>
+              <w:t>8</w:t>
+            </w:r>
+            <w:r>
+              <w:rPr>
+                <w:sz w:val="18"/>
+                <w:szCs w:val="18"/>
+              </w:rPr>
+              <w:t>)</w:t>
             </w:r>
           </w:p>
         </w:tc>
@@ -2801,7 +3006,21 @@
                 <w:sz w:val="18"/>
                 <w:szCs w:val="18"/>
               </w:rPr>
-              <w:t>4 (0.72)</w:t>
+              <w:t>4</w:t>
+            </w:r>
+            <w:r>
+              <w:rPr>
+                <w:sz w:val="18"/>
+                <w:szCs w:val="18"/>
+              </w:rPr>
+              <w:t>.0</w:t>
+            </w:r>
+            <w:r>
+              <w:rPr>
+                <w:sz w:val="18"/>
+                <w:szCs w:val="18"/>
+              </w:rPr>
+              <w:t xml:space="preserve"> (0.7)</w:t>
             </w:r>
           </w:p>
         </w:tc>
@@ -2845,7 +3064,14 @@
                 <w:sz w:val="18"/>
                 <w:szCs w:val="18"/>
               </w:rPr>
-              <w:t>28.61 (6.33)</w:t>
+              <w:t>29</w:t>
+            </w:r>
+            <w:r>
+              <w:rPr>
+                <w:sz w:val="18"/>
+                <w:szCs w:val="18"/>
+              </w:rPr>
+              <w:t xml:space="preserve"> (6.3)</w:t>
             </w:r>
           </w:p>
         </w:tc>
@@ -2866,7 +3092,42 @@
                 <w:sz w:val="18"/>
                 <w:szCs w:val="18"/>
               </w:rPr>
-              <w:t>60.94 (13.56)</w:t>
+              <w:t>60.</w:t>
+            </w:r>
+            <w:r>
+              <w:rPr>
+                <w:sz w:val="18"/>
+                <w:szCs w:val="18"/>
+              </w:rPr>
+              <w:t>9</w:t>
+            </w:r>
+            <w:r>
+              <w:rPr>
+                <w:sz w:val="18"/>
+                <w:szCs w:val="18"/>
+              </w:rPr>
+              <w:t xml:space="preserve"> </w:t>
+            </w:r>
+            <w:r>
+              <w:rPr>
+                <w:sz w:val="18"/>
+                <w:szCs w:val="18"/>
+              </w:rPr>
+              <w:t>(13.</w:t>
+            </w:r>
+            <w:r>
+              <w:rPr>
+                <w:sz w:val="18"/>
+                <w:szCs w:val="18"/>
+              </w:rPr>
+              <w:t>6</w:t>
+            </w:r>
+            <w:r>
+              <w:rPr>
+                <w:sz w:val="18"/>
+                <w:szCs w:val="18"/>
+              </w:rPr>
+              <w:t>)</w:t>
             </w:r>
           </w:p>
         </w:tc>
@@ -2887,7 +3148,7 @@
                 <w:sz w:val="18"/>
                 <w:szCs w:val="18"/>
               </w:rPr>
-              <w:t>35.02 (23.9)</w:t>
+              <w:t>35 (23.9)</w:t>
             </w:r>
           </w:p>
         </w:tc>
@@ -2908,7 +3169,28 @@
                 <w:sz w:val="18"/>
                 <w:szCs w:val="18"/>
               </w:rPr>
-              <w:t>4.37 (0.6)</w:t>
+              <w:t>4.</w:t>
+            </w:r>
+            <w:r>
+              <w:rPr>
+                <w:sz w:val="18"/>
+                <w:szCs w:val="18"/>
+              </w:rPr>
+              <w:t>4</w:t>
+            </w:r>
+            <w:r>
+              <w:rPr>
+                <w:sz w:val="18"/>
+                <w:szCs w:val="18"/>
+              </w:rPr>
+              <w:t xml:space="preserve"> </w:t>
+            </w:r>
+            <w:r>
+              <w:rPr>
+                <w:sz w:val="18"/>
+                <w:szCs w:val="18"/>
+              </w:rPr>
+              <w:t>(0.6)</w:t>
             </w:r>
           </w:p>
         </w:tc>
@@ -2973,7 +3255,28 @@
                 <w:sz w:val="18"/>
                 <w:szCs w:val="18"/>
               </w:rPr>
-              <w:t>76.96 (16.41)</w:t>
+              <w:t>77.0</w:t>
+            </w:r>
+            <w:r>
+              <w:rPr>
+                <w:sz w:val="18"/>
+                <w:szCs w:val="18"/>
+              </w:rPr>
+              <w:t xml:space="preserve"> (16.</w:t>
+            </w:r>
+            <w:r>
+              <w:rPr>
+                <w:sz w:val="18"/>
+                <w:szCs w:val="18"/>
+              </w:rPr>
+              <w:t>4</w:t>
+            </w:r>
+            <w:r>
+              <w:rPr>
+                <w:sz w:val="18"/>
+                <w:szCs w:val="18"/>
+              </w:rPr>
+              <w:t>)</w:t>
             </w:r>
           </w:p>
         </w:tc>
@@ -3080,7 +3383,21 @@
                 <w:sz w:val="18"/>
                 <w:szCs w:val="18"/>
               </w:rPr>
-              <w:t>137 (11.54)</w:t>
+              <w:t>137 (11.</w:t>
+            </w:r>
+            <w:r>
+              <w:rPr>
+                <w:sz w:val="18"/>
+                <w:szCs w:val="18"/>
+              </w:rPr>
+              <w:t>5</w:t>
+            </w:r>
+            <w:r>
+              <w:rPr>
+                <w:sz w:val="18"/>
+                <w:szCs w:val="18"/>
+              </w:rPr>
+              <w:t>)</w:t>
             </w:r>
           </w:p>
         </w:tc>
@@ -3197,7 +3514,7 @@
       <w:pPr>
         <w:pStyle w:val="Heading2"/>
       </w:pPr>
-      <w:bookmarkStart w:id="43" w:name="aggregate-representation-of-ghl"/>
+      <w:bookmarkStart w:id="24" w:name="aggregate-representation-of-ghl"/>
       <w:r>
         <w:t>Probabilistic</w:t>
       </w:r>
@@ -3216,26 +3533,65 @@
         <w:t>63</w:t>
       </w:r>
       <w:r>
+        <w:t xml:space="preserve"> pedons </w:t>
+      </w:r>
+      <w:r>
+        <w:t xml:space="preserve">within our sample data set, however, these curves are not likely a generalized representation of all possible soils correlated to the </w:t>
+      </w:r>
+      <w:proofErr w:type="spellStart"/>
+      <w:r>
+        <w:t>Loafercreek</w:t>
+      </w:r>
+      <w:proofErr w:type="spellEnd"/>
+      <w:r>
+        <w:t xml:space="preserve"> series. At the expense of a small amount of accuracy (as evaluated using the sample data set), the smoother and more generalized shape of the PO-LR derived GHL probabilities are better candidates for describing the central tendency of a soil series concept</w:t>
+      </w:r>
+      <w:r>
+        <w:t xml:space="preserve"> (Figure </w:t>
+      </w:r>
+      <w:r>
+        <w:t>4</w:t>
+      </w:r>
+      <w:r>
+        <w:t>)</w:t>
+      </w:r>
+      <w:r>
+        <w:t>.</w:t>
+      </w:r>
+      <w:r>
+        <w:t xml:space="preserve"> When samples sizes are too small to support fitting a stable PO-LR model, the empirical probabilities can provide a reasonable alternative.</w:t>
+      </w:r>
+    </w:p>
+    <w:p>
+      <w:r>
+        <w:t>T</w:t>
+      </w:r>
+      <w:r>
+        <w:t>h</w:t>
+      </w:r>
+      <w:r>
+        <w:t>e PO-LR probabilities were the least accurate within the very thin Oi (Brier Score of 1.40) and infrequently occurring BA horizons (Brier Score of 1.22).</w:t>
+      </w:r>
+      <w:r>
+        <w:t xml:space="preserve"> Accuracy was greatest in the most consistently defined horizons which were not surprisingly found at the “top” (A horizons) and “bottom” (R horizons) of the profiles.</w:t>
+      </w:r>
+      <w:r>
         <w:t xml:space="preserve"> </w:t>
       </w:r>
-      <w:proofErr w:type="spellStart"/>
-      <w:r>
-        <w:t>pedons</w:t>
-      </w:r>
-      <w:proofErr w:type="spellEnd"/>
-      <w:r>
-        <w:t xml:space="preserve"> </w:t>
-      </w:r>
-      <w:r>
-        <w:t xml:space="preserve">within our sample data set, however, these curves are not likely a generalized representation of all possible soils correlated to the </w:t>
-      </w:r>
-      <w:proofErr w:type="spellStart"/>
-      <w:r>
-        <w:t>Loafercreek</w:t>
-      </w:r>
-      <w:proofErr w:type="spellEnd"/>
-      <w:r>
-        <w:t xml:space="preserve"> series. At the expense of a small amount of accuracy (as evaluated using the sample data set), the smoother and more generalized shape of the PO-LR derived GHL probabilities are better candidates for describing the central tendency of a soil series concept</w:t>
+      <w:r>
+        <w:t xml:space="preserve">The degree of overlap in GHL concepts was greatest (as defined by Shannon Entropy) near the surface where </w:t>
+      </w:r>
+      <w:r>
+        <w:t xml:space="preserve">Oi, </w:t>
+      </w:r>
+      <w:r>
+        <w:t xml:space="preserve">A, </w:t>
+      </w:r>
+      <w:r>
+        <w:t xml:space="preserve">and </w:t>
+      </w:r>
+      <w:r>
+        <w:t>BA horizons spanned similar depth ranges, and lower in the profile where Bt3 and Cr horizons spanned large ranges in depth</w:t>
       </w:r>
       <w:r>
         <w:t xml:space="preserve"> (Figure 5)</w:t>
@@ -3243,49 +3599,8 @@
       <w:r>
         <w:t>.</w:t>
       </w:r>
-      <w:r>
-        <w:t xml:space="preserve"> When samples sizes are too small to support fitting a stable PO-LR model, the empirical probabilities can provide a reasonable alternative.</w:t>
-      </w:r>
-    </w:p>
-    <w:p>
-      <w:r>
-        <w:t>T</w:t>
-      </w:r>
-      <w:r>
-        <w:t>h</w:t>
-      </w:r>
-      <w:r>
-        <w:t>e PO-LR probabilities were the least accurate within the very thin Oi (Brier Score of 1.40) and infrequently occurring BA horizons (Brier Score of 1.22).</w:t>
-      </w:r>
-      <w:r>
-        <w:t xml:space="preserve"> Accuracy was greatest in the most consistently defined horizons which were not surprisingly found at the “top” (A horizons) and “bottom” (R horizons) of the profiles.</w:t>
-      </w:r>
-      <w:r>
-        <w:t xml:space="preserve"> </w:t>
-      </w:r>
-      <w:r>
-        <w:t xml:space="preserve">The degree of overlap in GHL concepts was greatest (as defined by Shannon Entropy) near the surface where </w:t>
-      </w:r>
-      <w:r>
-        <w:t xml:space="preserve">Oi, </w:t>
-      </w:r>
-      <w:r>
-        <w:t xml:space="preserve">A, </w:t>
-      </w:r>
-      <w:r>
-        <w:t xml:space="preserve">and </w:t>
-      </w:r>
-      <w:r>
-        <w:t>BA horizons spanned similar depth ranges, and lower in the profile where Bt3 and Cr horizons spanned large ranges in depth</w:t>
-      </w:r>
-      <w:r>
-        <w:t xml:space="preserve"> (Figure 5)</w:t>
-      </w:r>
-      <w:r>
-        <w:t>.</w:t>
-      </w:r>
-    </w:p>
-    <w:bookmarkEnd w:id="43"/>
+    </w:p>
+    <w:bookmarkEnd w:id="24"/>
     <w:p>
       <w:pPr>
         <w:keepNext/>
@@ -3345,14 +3660,27 @@
       <w:r>
         <w:t xml:space="preserve">Figure </w:t>
       </w:r>
-      <w:fldSimple w:instr=" SEQ Figure \* ARABIC ">
-        <w:r>
-          <w:rPr>
-            <w:noProof/>
-          </w:rPr>
-          <w:t>4</w:t>
-        </w:r>
-      </w:fldSimple>
+      <w:r>
+        <w:fldChar w:fldCharType="begin"/>
+      </w:r>
+      <w:r>
+        <w:instrText xml:space="preserve"> SEQ Figure \* ARABIC </w:instrText>
+      </w:r>
+      <w:r>
+        <w:fldChar w:fldCharType="separate"/>
+      </w:r>
+      <w:r>
+        <w:rPr>
+          <w:noProof/>
+        </w:rPr>
+        <w:t>4</w:t>
+      </w:r>
+      <w:r>
+        <w:rPr>
+          <w:noProof/>
+        </w:rPr>
+        <w:fldChar w:fldCharType="end"/>
+      </w:r>
       <w:r>
         <w:t xml:space="preserve">. </w:t>
       </w:r>
@@ -3420,14 +3748,27 @@
       <w:r>
         <w:t xml:space="preserve">Figure </w:t>
       </w:r>
-      <w:fldSimple w:instr=" SEQ Figure \* ARABIC ">
-        <w:r>
-          <w:rPr>
-            <w:noProof/>
-          </w:rPr>
-          <w:t>5</w:t>
-        </w:r>
-      </w:fldSimple>
+      <w:r>
+        <w:fldChar w:fldCharType="begin"/>
+      </w:r>
+      <w:r>
+        <w:instrText xml:space="preserve"> SEQ Figure \* ARABIC </w:instrText>
+      </w:r>
+      <w:r>
+        <w:fldChar w:fldCharType="separate"/>
+      </w:r>
+      <w:r>
+        <w:rPr>
+          <w:noProof/>
+        </w:rPr>
+        <w:t>5</w:t>
+      </w:r>
+      <w:r>
+        <w:rPr>
+          <w:noProof/>
+        </w:rPr>
+        <w:fldChar w:fldCharType="end"/>
+      </w:r>
       <w:r>
         <w:t xml:space="preserve">. </w:t>
       </w:r>
@@ -3445,7 +3786,7 @@
       <w:pPr>
         <w:pStyle w:val="Heading2"/>
       </w:pPr>
-      <w:bookmarkStart w:id="44" w:name="model-fit"/>
+      <w:bookmarkStart w:id="25" w:name="model-fit"/>
       <w:r>
         <w:t>Model Fit</w:t>
       </w:r>
@@ -3517,35 +3858,12 @@
         </w:rPr>
         <w:t xml:space="preserve">Removal of </w:t>
       </w:r>
-      <w:commentRangeStart w:id="45"/>
-      <w:commentRangeStart w:id="46"/>
       <w:r>
         <w:rPr>
           <w:rFonts w:eastAsiaTheme="minorEastAsia"/>
           <w:szCs w:val="20"/>
         </w:rPr>
-        <w:t xml:space="preserve">RCS basis </w:t>
-      </w:r>
-      <w:commentRangeEnd w:id="45"/>
-      <w:r>
-        <w:rPr>
-          <w:rStyle w:val="CommentReference"/>
-        </w:rPr>
-        <w:commentReference w:id="45"/>
-      </w:r>
-      <w:commentRangeEnd w:id="46"/>
-      <w:r>
-        <w:rPr>
-          <w:rStyle w:val="CommentReference"/>
-        </w:rPr>
-        <w:commentReference w:id="46"/>
-      </w:r>
-      <w:r>
-        <w:rPr>
-          <w:rFonts w:eastAsiaTheme="minorEastAsia"/>
-          <w:szCs w:val="20"/>
-        </w:rPr>
-        <w:t xml:space="preserve">functions </w:t>
+        <w:t xml:space="preserve">RCS basis functions </w:t>
       </w:r>
       <w:r>
         <w:rPr>
@@ -3651,7 +3969,7 @@
         <w:t>Discrepancies between the two sets of probabilities can be attributed to two main factors: 1) lack of model fit, and 2) generalization (e.g. smoothing) of empirical probabilities by the PO-LR model.</w:t>
       </w:r>
     </w:p>
-    <w:bookmarkEnd w:id="44"/>
+    <w:bookmarkEnd w:id="25"/>
     <w:p>
       <w:pPr>
         <w:keepNext/>
@@ -3710,14 +4028,27 @@
       <w:r>
         <w:t xml:space="preserve">Figure </w:t>
       </w:r>
-      <w:fldSimple w:instr=" SEQ Figure \* ARABIC ">
-        <w:r>
-          <w:rPr>
-            <w:noProof/>
-          </w:rPr>
-          <w:t>6</w:t>
-        </w:r>
-      </w:fldSimple>
+      <w:r>
+        <w:fldChar w:fldCharType="begin"/>
+      </w:r>
+      <w:r>
+        <w:instrText xml:space="preserve"> SEQ Figure \* ARABIC </w:instrText>
+      </w:r>
+      <w:r>
+        <w:fldChar w:fldCharType="separate"/>
+      </w:r>
+      <w:r>
+        <w:rPr>
+          <w:noProof/>
+        </w:rPr>
+        <w:t>6</w:t>
+      </w:r>
+      <w:r>
+        <w:rPr>
+          <w:noProof/>
+        </w:rPr>
+        <w:fldChar w:fldCharType="end"/>
+      </w:r>
       <w:r>
         <w:t xml:space="preserve">. </w:t>
       </w:r>
@@ -3746,35 +4077,41 @@
         <w:lastRenderedPageBreak/>
         <w:t xml:space="preserve">The stability of the </w:t>
       </w:r>
-      <w:commentRangeStart w:id="47"/>
-      <w:commentRangeStart w:id="48"/>
+      <w:commentRangeStart w:id="26"/>
+      <w:commentRangeStart w:id="27"/>
       <w:r>
         <w:t xml:space="preserve">PO-LR model </w:t>
       </w:r>
-      <w:commentRangeEnd w:id="47"/>
+      <w:commentRangeEnd w:id="26"/>
       <w:r>
         <w:rPr>
           <w:rStyle w:val="CommentReference"/>
         </w:rPr>
-        <w:commentReference w:id="47"/>
-      </w:r>
-      <w:commentRangeEnd w:id="48"/>
+        <w:commentReference w:id="26"/>
+      </w:r>
+      <w:commentRangeEnd w:id="27"/>
       <w:r>
         <w:rPr>
           <w:rStyle w:val="CommentReference"/>
         </w:rPr>
-        <w:commentReference w:id="48"/>
-      </w:r>
-      <w:r>
-        <w:t xml:space="preserve">was evaluated by iteratively re-fitting the model (250 times) using a random subset of 25 </w:t>
-      </w:r>
-      <w:proofErr w:type="spellStart"/>
-      <w:r>
-        <w:t>pedons</w:t>
-      </w:r>
-      <w:proofErr w:type="spellEnd"/>
-      <w:r>
-        <w:t xml:space="preserve"> (out of 54 total) within each iteration. The predictions from each iteration are presented in Figure 7. Mean model </w:t>
+        <w:commentReference w:id="27"/>
+      </w:r>
+      <w:proofErr w:type="gramStart"/>
+      <w:r>
+        <w:t>was evaluated</w:t>
+      </w:r>
+      <w:proofErr w:type="gramEnd"/>
+      <w:r>
+        <w:t xml:space="preserve"> by iteratively re-fitting the model (250 times) using a random subset of 25 pedons (out of </w:t>
+      </w:r>
+      <w:r>
+        <w:t>63</w:t>
+      </w:r>
+      <w:r>
+        <w:t xml:space="preserve"> </w:t>
+      </w:r>
+      <w:r>
+        <w:t xml:space="preserve">total) within each iteration. The predictions from each iteration are presented in Figure 7. Mean model </w:t>
       </w:r>
       <m:oMath>
         <m:sSup>
@@ -3907,14 +4244,27 @@
       <w:r>
         <w:t xml:space="preserve">Figure </w:t>
       </w:r>
-      <w:fldSimple w:instr=" SEQ Figure \* ARABIC ">
-        <w:r>
-          <w:rPr>
-            <w:noProof/>
-          </w:rPr>
-          <w:t>7</w:t>
-        </w:r>
-      </w:fldSimple>
+      <w:r>
+        <w:fldChar w:fldCharType="begin"/>
+      </w:r>
+      <w:r>
+        <w:instrText xml:space="preserve"> SEQ Figure \* ARABIC </w:instrText>
+      </w:r>
+      <w:r>
+        <w:fldChar w:fldCharType="separate"/>
+      </w:r>
+      <w:r>
+        <w:rPr>
+          <w:noProof/>
+        </w:rPr>
+        <w:t>7</w:t>
+      </w:r>
+      <w:r>
+        <w:rPr>
+          <w:noProof/>
+        </w:rPr>
+        <w:fldChar w:fldCharType="end"/>
+      </w:r>
       <w:r>
         <w:t xml:space="preserve">. </w:t>
       </w:r>
@@ -3929,8 +4279,8 @@
       <w:pPr>
         <w:pStyle w:val="Heading2"/>
       </w:pPr>
-      <w:bookmarkStart w:id="49" w:name="ml-horizon-boundaries"/>
-      <w:bookmarkStart w:id="50" w:name="conclusions"/>
+      <w:bookmarkStart w:id="28" w:name="ml-horizon-boundaries"/>
+      <w:bookmarkStart w:id="29" w:name="conclusions"/>
       <w:r>
         <w:t>ML Horizon Depths</w:t>
       </w:r>
@@ -3955,39 +4305,26 @@
         <w:t xml:space="preserve">. </w:t>
       </w:r>
       <w:r>
-        <w:t xml:space="preserve">The Brier scores (Table 2) serve as an indication of how well each set of ML horizon depths fits the original collection of </w:t>
-      </w:r>
-      <w:proofErr w:type="spellStart"/>
-      <w:r>
-        <w:t>pedons</w:t>
-      </w:r>
-      <w:proofErr w:type="spellEnd"/>
-      <w:r>
-        <w:t xml:space="preserve">. For example, predictions associated with the ML horizon depths for “A” horizons more consistently overlap with field-observed “A” horizons as compared to “Bt3” horizons. In all cases except </w:t>
-      </w:r>
-      <w:commentRangeStart w:id="51"/>
-      <w:r>
-        <w:t>“Bt3” horizons</w:t>
-      </w:r>
-      <w:commentRangeEnd w:id="51"/>
-      <w:r>
-        <w:rPr>
-          <w:rStyle w:val="CommentReference"/>
-        </w:rPr>
-        <w:commentReference w:id="51"/>
-      </w:r>
-      <w:r>
-        <w:t xml:space="preserve">, Brier scores associated with the PO-LR model were equal to or greater than those associated with empirical probabilities; not surprising as predictions from the PO-LR model are much smoother than the over-fit empirical probabilities. The similarity in ML horizon depths and small differences in Brier scores suggests that the PO-LR model is a reasonable generalization of the GHL concepts defined for this collection of </w:t>
-      </w:r>
-      <w:proofErr w:type="spellStart"/>
-      <w:r>
-        <w:t>pedons</w:t>
-      </w:r>
-      <w:proofErr w:type="spellEnd"/>
-      <w:r>
-        <w:t>.</w:t>
-      </w:r>
-    </w:p>
+        <w:t>The Brier scores (Table 2) serve as an indication of how well each set of ML horizon depths fits the original collection of pedons. For example, predictions associated with the ML horizon depths for “A” horizons more consistently overlap with field-observed “A” horizons</w:t>
+      </w:r>
+      <w:r>
+        <w:t xml:space="preserve"> (e.g. smaller Brier scores)</w:t>
+      </w:r>
+      <w:r>
+        <w:t xml:space="preserve"> as compared to “Bt3” horizons</w:t>
+      </w:r>
+      <w:r>
+        <w:t xml:space="preserve"> (e.g. larger Brier scores)</w:t>
+      </w:r>
+      <w:r>
+        <w:t>. In all cases except “Bt3” horizons, Brier scores associated with the PO-LR model were equal to or greater than those associated with empirical probabilities; not surprising as predictions from the PO-LR model are much smoother than the over-fit empirical probabilities. The similarity in ML horizon depths and small differences in Brier scores suggests that the PO-LR model is a reasonable generalization of the GHL concepts defined for this collection of pedons.</w:t>
+      </w:r>
+    </w:p>
+    <w:p/>
+    <w:p/>
+    <w:p/>
+    <w:p/>
+    <w:p/>
     <w:tbl>
       <w:tblPr>
         <w:tblW w:w="9918" w:type="dxa"/>
@@ -4015,20 +4352,21 @@
             </w:tcBorders>
             <w:vAlign w:val="bottom"/>
           </w:tcPr>
-          <w:bookmarkEnd w:id="49"/>
-          <w:p>
-            <w:pPr>
-              <w:pStyle w:val="Compact"/>
-              <w:rPr>
-                <w:sz w:val="18"/>
-                <w:szCs w:val="18"/>
-              </w:rPr>
-            </w:pPr>
-            <w:r>
-              <w:rPr>
-                <w:sz w:val="18"/>
-                <w:szCs w:val="18"/>
-              </w:rPr>
+          <w:bookmarkEnd w:id="28"/>
+          <w:p>
+            <w:pPr>
+              <w:pStyle w:val="Compact"/>
+              <w:rPr>
+                <w:sz w:val="18"/>
+                <w:szCs w:val="18"/>
+              </w:rPr>
+            </w:pPr>
+            <w:r>
+              <w:rPr>
+                <w:sz w:val="18"/>
+                <w:szCs w:val="18"/>
+              </w:rPr>
+              <w:lastRenderedPageBreak/>
               <w:t>Empirical Probabilities</w:t>
             </w:r>
           </w:p>
@@ -5435,7 +5773,6 @@
                 <w:sz w:val="18"/>
                 <w:szCs w:val="18"/>
               </w:rPr>
-              <w:lastRenderedPageBreak/>
               <w:t>R</w:t>
             </w:r>
           </w:p>
@@ -5541,6 +5878,7 @@
                 <w:szCs w:val="18"/>
               </w:rPr>
             </w:pPr>
+            <w:commentRangeStart w:id="30"/>
             <w:r>
               <w:rPr>
                 <w:sz w:val="18"/>
@@ -5599,6 +5937,13 @@
                 <w:szCs w:val="18"/>
               </w:rPr>
               <w:t>-151</w:t>
+            </w:r>
+            <w:commentRangeEnd w:id="30"/>
+            <w:r>
+              <w:rPr>
+                <w:rStyle w:val="CommentReference"/>
+              </w:rPr>
+              <w:commentReference w:id="30"/>
             </w:r>
           </w:p>
         </w:tc>
@@ -5655,8 +6000,8 @@
         </w:rPr>
         <w:t xml:space="preserve">. Most-likely GHL boundary depths and associated Brier scores, computed from empirical probabilities and PO-LR </w:t>
       </w:r>
-      <w:commentRangeStart w:id="52"/>
-      <w:commentRangeStart w:id="53"/>
+      <w:commentRangeStart w:id="31"/>
+      <w:commentRangeStart w:id="32"/>
       <w:r>
         <w:rPr>
           <w:sz w:val="18"/>
@@ -5664,15 +6009,15 @@
         </w:rPr>
         <w:t>predictions</w:t>
       </w:r>
-      <w:commentRangeEnd w:id="52"/>
+      <w:commentRangeEnd w:id="31"/>
       <w:r>
         <w:rPr>
           <w:rStyle w:val="CommentReference"/>
           <w:i w:val="0"/>
         </w:rPr>
-        <w:commentReference w:id="52"/>
-      </w:r>
-      <w:commentRangeEnd w:id="53"/>
+        <w:commentReference w:id="31"/>
+      </w:r>
+      <w:commentRangeEnd w:id="32"/>
       <w:r>
         <w:rPr>
           <w:sz w:val="18"/>
@@ -5685,7 +6030,7 @@
           <w:rStyle w:val="CommentReference"/>
           <w:i w:val="0"/>
         </w:rPr>
-        <w:commentReference w:id="53"/>
+        <w:commentReference w:id="32"/>
       </w:r>
       <w:r>
         <w:rPr>
@@ -5818,43 +6163,58 @@
         <w:t>Conclusions</w:t>
       </w:r>
     </w:p>
-    <w:bookmarkEnd w:id="50"/>
-    <w:p>
-      <w:r>
-        <w:t xml:space="preserve">Describing and sampling soil by genetic horizon designations represents an efficient approach that has provided a common </w:t>
-      </w:r>
-      <w:proofErr w:type="spellStart"/>
-      <w:r>
-        <w:t>pedological</w:t>
-      </w:r>
-      <w:proofErr w:type="spellEnd"/>
-      <w:r>
-        <w:t xml:space="preserve"> language used among soil scientists and classification systems. Processes for aggregating </w:t>
-      </w:r>
-      <w:proofErr w:type="spellStart"/>
-      <w:r>
-        <w:t>horizonation</w:t>
-      </w:r>
-      <w:proofErr w:type="spellEnd"/>
-      <w:r>
-        <w:t xml:space="preserve"> and deriving an aggregate</w:t>
-      </w:r>
-      <w:r>
-        <w:t>d</w:t>
-      </w:r>
-      <w:r>
-        <w:t xml:space="preserve"> representation across suites of similar soil profile descriptions of a soil series has been challenging. For this reason, soil series </w:t>
-      </w:r>
-      <w:r>
-        <w:t xml:space="preserve">concepts have historically been defined using the modal profile; a single, field-observed </w:t>
-      </w:r>
-      <w:proofErr w:type="spellStart"/>
-      <w:r>
-        <w:t>pedon</w:t>
-      </w:r>
-      <w:proofErr w:type="spellEnd"/>
-      <w:r>
-        <w:t xml:space="preserve"> selected as </w:t>
+    <w:bookmarkEnd w:id="29"/>
+    <w:p>
+      <w:r>
+        <w:t>Describing and sampling soil by genetic horizon represents an efficient approach that has provided a common pedological language used among soil scientists and classification systems</w:t>
+      </w:r>
+      <w:r>
+        <w:t xml:space="preserve"> for </w:t>
+      </w:r>
+      <w:r>
+        <w:t>nearly 100 years</w:t>
+      </w:r>
+      <w:r>
+        <w:t xml:space="preserve">. </w:t>
+      </w:r>
+      <w:r>
+        <w:t>Yet, d</w:t>
+      </w:r>
+      <w:r>
+        <w:t xml:space="preserve">eriving an </w:t>
+      </w:r>
+      <w:r>
+        <w:t xml:space="preserve">aggregate </w:t>
+      </w:r>
+      <w:r>
+        <w:t xml:space="preserve">representation </w:t>
+      </w:r>
+      <w:r>
+        <w:t xml:space="preserve">of soil morphology </w:t>
+      </w:r>
+      <w:r>
+        <w:t xml:space="preserve">(e.g. to support a </w:t>
+      </w:r>
+      <w:r>
+        <w:t xml:space="preserve">soil </w:t>
+      </w:r>
+      <w:r>
+        <w:t>series concept</w:t>
+      </w:r>
+      <w:r>
+        <w:t xml:space="preserve"> or similar task</w:t>
+      </w:r>
+      <w:r>
+        <w:t xml:space="preserve">) </w:t>
+      </w:r>
+      <w:r>
+        <w:t xml:space="preserve">from a </w:t>
+      </w:r>
+      <w:r>
+        <w:t xml:space="preserve">suite of similar soil profile descriptions has been challenging. For this reason, soil series </w:t>
+      </w:r>
+      <w:r>
+        <w:t xml:space="preserve">concepts have historically been defined using the modal profile; a single, field-observed pedon selected as </w:t>
       </w:r>
       <w:r>
         <w:t xml:space="preserve">a </w:t>
@@ -5869,15 +6229,7 @@
         <w:t xml:space="preserve">. </w:t>
       </w:r>
       <w:r>
-        <w:t xml:space="preserve">Advances in soil </w:t>
-      </w:r>
-      <w:proofErr w:type="spellStart"/>
-      <w:r>
-        <w:t>morphometrics</w:t>
-      </w:r>
-      <w:proofErr w:type="spellEnd"/>
-      <w:r>
-        <w:t xml:space="preserve"> are poised to change our understanding of what it means to describe soil profiles. Continuous depth functions of soil properties will further our understanding of how soil properties vary with depth, adding rich content to the existing genetic horizon framework.</w:t>
+        <w:t>Advances in soil morphometrics are poised to change our understanding of what it means to describe soil profiles. Continuous depth functions of soil properties will further our understanding of how soil properties vary with depth, adding rich content to the existing genetic horizon framework.</w:t>
       </w:r>
       <w:r>
         <w:br/>
@@ -5913,15 +6265,46 @@
         <w:t xml:space="preserve"> </w:t>
       </w:r>
       <w:r>
-        <w:t xml:space="preserve">The two aggregation methods described in this chapter yield similar results; selection of an appropriate method depends on sample size, use of empirical probabilities is recommended for small collection of </w:t>
-      </w:r>
-      <w:proofErr w:type="spellStart"/>
-      <w:r>
-        <w:t>pedons</w:t>
-      </w:r>
-      <w:proofErr w:type="spellEnd"/>
-      <w:r>
-        <w:t xml:space="preserve"> and the PO-LR probabilities is </w:t>
+        <w:t>The two aggregation methods described in this chapter yield similar results; selection of an appropriate method depends on sample size</w:t>
+      </w:r>
+      <w:r>
+        <w:t xml:space="preserve">; </w:t>
+      </w:r>
+      <w:r>
+        <w:t xml:space="preserve">use of empirical probabilities </w:t>
+      </w:r>
+      <w:r>
+        <w:t>are</w:t>
+      </w:r>
+      <w:r>
+        <w:t xml:space="preserve"> </w:t>
+      </w:r>
+      <w:r>
+        <w:t>recommended for small collection</w:t>
+      </w:r>
+      <w:r>
+        <w:t>s</w:t>
+      </w:r>
+      <w:r>
+        <w:t xml:space="preserve"> of pedons</w:t>
+      </w:r>
+      <w:r>
+        <w:t xml:space="preserve"> (less than 10 pedons), </w:t>
+      </w:r>
+      <w:r>
+        <w:t xml:space="preserve">and PO-LR </w:t>
+      </w:r>
+      <w:r>
+        <w:t xml:space="preserve">derived </w:t>
+      </w:r>
+      <w:r>
+        <w:t xml:space="preserve">probabilities </w:t>
+      </w:r>
+      <w:r>
+        <w:t>are</w:t>
+      </w:r>
+      <w:r>
+        <w:t xml:space="preserve"> </w:t>
       </w:r>
       <w:r>
         <w:t>recommended</w:t>
@@ -5937,87 +6320,57 @@
       <w:r>
         <w:t xml:space="preserve">The methods presented in this chapter represent </w:t>
       </w:r>
-      <w:commentRangeStart w:id="54"/>
-      <w:commentRangeStart w:id="55"/>
       <w:r>
         <w:t>progress</w:t>
       </w:r>
       <w:r>
+        <w:t xml:space="preserve"> towards a </w:t>
+      </w:r>
+      <w:r>
+        <w:t>quantitative</w:t>
+      </w:r>
+      <w:r>
+        <w:t xml:space="preserve"> description of </w:t>
+      </w:r>
+      <w:r>
+        <w:t xml:space="preserve">soil </w:t>
+      </w:r>
+      <w:r>
+        <w:t>morphology</w:t>
+      </w:r>
+      <w:r>
+        <w:t xml:space="preserve">. </w:t>
+      </w:r>
+      <w:r>
+        <w:t xml:space="preserve">Future application of these methods will depend on development of guidelines related to: minimum sample sizes, PO-LR model fitting parameters, model diagnostics, and recommendations on pedogenic interpretation of model coefficients. In addition, more work needs to be done on incorporating </w:t>
+      </w:r>
+      <w:r>
+        <w:rPr>
+          <w:i/>
+        </w:rPr>
+        <w:t xml:space="preserve">depth-wise </w:t>
+      </w:r>
+      <w:commentRangeStart w:id="33"/>
+      <w:commentRangeStart w:id="34"/>
+      <w:r>
+        <w:t>correlation</w:t>
+      </w:r>
+      <w:commentRangeEnd w:id="33"/>
+      <w:r>
         <w:t xml:space="preserve"> </w:t>
       </w:r>
-      <w:commentRangeEnd w:id="54"/>
       <w:r>
         <w:rPr>
           <w:rStyle w:val="CommentReference"/>
         </w:rPr>
-        <w:commentReference w:id="54"/>
-      </w:r>
-      <w:commentRangeEnd w:id="55"/>
+        <w:commentReference w:id="33"/>
+      </w:r>
+      <w:commentRangeEnd w:id="34"/>
       <w:r>
         <w:rPr>
           <w:rStyle w:val="CommentReference"/>
         </w:rPr>
-        <w:commentReference w:id="55"/>
-      </w:r>
-      <w:r>
-        <w:t xml:space="preserve">towards a </w:t>
-      </w:r>
-      <w:r>
-        <w:t>quantitative</w:t>
-      </w:r>
-      <w:r>
-        <w:t xml:space="preserve"> description of </w:t>
-      </w:r>
-      <w:r>
-        <w:t xml:space="preserve">soil </w:t>
-      </w:r>
-      <w:r>
-        <w:t>morphology</w:t>
-      </w:r>
-      <w:r>
-        <w:t xml:space="preserve"> </w:t>
-      </w:r>
-      <w:r>
-        <w:t xml:space="preserve">data in aggregate. </w:t>
-      </w:r>
-      <w:r>
-        <w:t xml:space="preserve">Future application of these methods will depend on development of guidelines related to: minimum sample sizes, PO-LR model fitting parameters, model diagnostics, and recommendations on </w:t>
-      </w:r>
-      <w:proofErr w:type="spellStart"/>
-      <w:r>
-        <w:t>pedogenic</w:t>
-      </w:r>
-      <w:proofErr w:type="spellEnd"/>
-      <w:r>
-        <w:t xml:space="preserve"> interpretation of model coefficients. In addition, more work needs to be done on incorporating </w:t>
-      </w:r>
-      <w:r>
-        <w:rPr>
-          <w:i/>
-        </w:rPr>
-        <w:t xml:space="preserve">depth-wise </w:t>
-      </w:r>
-      <w:commentRangeStart w:id="56"/>
-      <w:commentRangeStart w:id="57"/>
-      <w:r>
-        <w:t>correlation</w:t>
-      </w:r>
-      <w:commentRangeEnd w:id="56"/>
-      <w:r>
-        <w:t xml:space="preserve"> </w:t>
-      </w:r>
-      <w:r>
-        <w:rPr>
-          <w:rStyle w:val="CommentReference"/>
-        </w:rPr>
-        <w:commentReference w:id="56"/>
-      </w:r>
-      <w:commentRangeEnd w:id="57"/>
-      <w:r>
-        <w:rPr>
-          <w:rStyle w:val="CommentReference"/>
-        </w:rPr>
-        <w:commentReference w:id="57"/>
+        <w:commentReference w:id="34"/>
       </w:r>
       <w:r>
         <w:t xml:space="preserve">into the PO-LR model </w:t>
@@ -6039,17 +6392,16 @@
       <w:pPr>
         <w:pStyle w:val="Heading1"/>
       </w:pPr>
-      <w:bookmarkStart w:id="58" w:name="references"/>
+      <w:bookmarkStart w:id="35" w:name="references"/>
       <w:r>
         <w:t>References</w:t>
       </w:r>
     </w:p>
-    <w:bookmarkEnd w:id="58"/>
+    <w:bookmarkEnd w:id="35"/>
     <w:p>
       <w:r>
         <w:t xml:space="preserve">Beaudette, D.E., and J.M. Skovlin. 2015. </w:t>
       </w:r>
-      <w:proofErr w:type="spellStart"/>
       <w:proofErr w:type="gramStart"/>
       <w:r>
         <w:rPr>
@@ -6057,7 +6409,6 @@
         </w:rPr>
         <w:t>soilDB</w:t>
       </w:r>
-      <w:proofErr w:type="spellEnd"/>
       <w:proofErr w:type="gramEnd"/>
       <w:r>
         <w:rPr>
@@ -6087,21 +6438,8 @@
       <w:r>
         <w:t xml:space="preserve">A.T. </w:t>
       </w:r>
-      <w:proofErr w:type="spellStart"/>
-      <w:r>
-        <w:t>O’Geen</w:t>
-      </w:r>
-      <w:proofErr w:type="spellEnd"/>
-      <w:r>
-        <w:t xml:space="preserve">. 2013. “Algorithms for Quantitative </w:t>
-      </w:r>
-      <w:proofErr w:type="spellStart"/>
-      <w:r>
-        <w:t>Pedology</w:t>
-      </w:r>
-      <w:proofErr w:type="spellEnd"/>
-      <w:r>
-        <w:t xml:space="preserve">: A Toolkit for Soil Scientists.” </w:t>
+      <w:r>
+        <w:t xml:space="preserve">O’Geen. 2013. “Algorithms for Quantitative Pedology: A Toolkit for Soil Scientists.” </w:t>
       </w:r>
       <w:r>
         <w:rPr>
@@ -6128,13 +6466,8 @@
       </w:r>
     </w:p>
     <w:p>
-      <w:proofErr w:type="spellStart"/>
-      <w:r>
-        <w:t>Hartemink</w:t>
-      </w:r>
-      <w:proofErr w:type="spellEnd"/>
-      <w:r>
-        <w:t>, A</w:t>
+      <w:r>
+        <w:t>Hartemink, A</w:t>
       </w:r>
       <w:r>
         <w:t>.</w:t>
@@ -6151,21 +6484,8 @@
       <w:r>
         <w:t xml:space="preserve">B. </w:t>
       </w:r>
-      <w:proofErr w:type="spellStart"/>
-      <w:r>
-        <w:t>Minasny</w:t>
-      </w:r>
-      <w:proofErr w:type="spellEnd"/>
-      <w:r>
-        <w:t xml:space="preserve">. 2014. “Towards Digital Soil </w:t>
-      </w:r>
-      <w:proofErr w:type="spellStart"/>
-      <w:r>
-        <w:t>Morphometrics</w:t>
-      </w:r>
-      <w:proofErr w:type="spellEnd"/>
-      <w:r>
-        <w:t xml:space="preserve">.” </w:t>
+      <w:r>
+        <w:t xml:space="preserve">Minasny. 2014. “Towards Digital Soil Morphometrics.” </w:t>
       </w:r>
       <w:proofErr w:type="spellStart"/>
       <w:r>
@@ -6219,6 +6539,7 @@
     </w:p>
     <w:p>
       <w:r>
+        <w:lastRenderedPageBreak/>
         <w:t xml:space="preserve">Hastie, T., </w:t>
       </w:r>
       <w:proofErr w:type="spellStart"/>
@@ -6284,7 +6605,6 @@
     <w:p>
       <w:proofErr w:type="spellStart"/>
       <w:r>
-        <w:lastRenderedPageBreak/>
         <w:t>Kempen</w:t>
       </w:r>
       <w:proofErr w:type="spellEnd"/>
@@ -6447,15 +6767,7 @@
     </w:p>
     <w:p>
       <w:r>
-        <w:t xml:space="preserve">Myers, D Brenton, Newell R Kitchen, Kenneth A Sudduth, Randall J Miles, E John Sadler, and Sabine </w:t>
-      </w:r>
-      <w:proofErr w:type="spellStart"/>
-      <w:r>
-        <w:t>Grunwald</w:t>
-      </w:r>
-      <w:proofErr w:type="spellEnd"/>
-      <w:r>
-        <w:t xml:space="preserve">. 2011. “Peak Functions for Modeling High Resolution Soil Profile Data.” </w:t>
+        <w:t xml:space="preserve">Myers, D Brenton, Newell R Kitchen, Kenneth A Sudduth, Randall J Miles, E John Sadler, and Sabine Grunwald. 2011. “Peak Functions for Modeling High Resolution Soil Profile Data.” </w:t>
       </w:r>
       <w:proofErr w:type="spellStart"/>
       <w:r>
@@ -6590,7 +6902,7 @@
 
 <file path=word/comments.xml><?xml version="1.0" encoding="utf-8"?>
 <w:comments xmlns:wpc="http://schemas.microsoft.com/office/word/2010/wordprocessingCanvas" xmlns:mc="http://schemas.openxmlformats.org/markup-compatibility/2006" xmlns:o="urn:schemas-microsoft-com:office:office" xmlns:r="http://schemas.openxmlformats.org/officeDocument/2006/relationships" xmlns:m="http://schemas.openxmlformats.org/officeDocument/2006/math" xmlns:v="urn:schemas-microsoft-com:vml" xmlns:wp14="http://schemas.microsoft.com/office/word/2010/wordprocessingDrawing" xmlns:wp="http://schemas.openxmlformats.org/drawingml/2006/wordprocessingDrawing" xmlns:w10="urn:schemas-microsoft-com:office:word" xmlns:w="http://schemas.openxmlformats.org/wordprocessingml/2006/main" xmlns:w14="http://schemas.microsoft.com/office/word/2010/wordml" xmlns:w15="http://schemas.microsoft.com/office/word/2012/wordml" xmlns:wpg="http://schemas.microsoft.com/office/word/2010/wordprocessingGroup" xmlns:wpi="http://schemas.microsoft.com/office/word/2010/wordprocessingInk" xmlns:wne="http://schemas.microsoft.com/office/word/2006/wordml" xmlns:wps="http://schemas.microsoft.com/office/word/2010/wordprocessingShape" mc:Ignorable="w14 w15 wp14">
-  <w:comment w:id="1" w:author="Budiman Minasny" w:date="2015-08-11T13:55:00Z" w:initials="BM">
+  <w:comment w:id="2" w:author="Budiman Minasny" w:date="2015-08-11T13:55:00Z" w:initials="BM">
     <w:p>
       <w:pPr>
         <w:pStyle w:val="CommentText"/>
@@ -6614,7 +6926,7 @@
       </w:r>
     </w:p>
   </w:comment>
-  <w:comment w:id="2" w:author="Beaudette, Dylan - NRCS, Sonora, CA" w:date="2015-08-18T12:06:00Z" w:initials="BD-NSC">
+  <w:comment w:id="3" w:author="Beaudette, Dylan - NRCS, Sonora, CA" w:date="2015-08-18T12:06:00Z" w:initials="BD-NSC">
     <w:p>
       <w:pPr>
         <w:pStyle w:val="CommentText"/>
@@ -6639,7 +6951,7 @@
       </w:r>
     </w:p>
   </w:comment>
-  <w:comment w:id="4" w:author="Skovlin, Jay - NRCS, Missoula, MT" w:date="2015-08-27T16:27:00Z" w:initials="SJ-NMM">
+  <w:comment w:id="8" w:author="Budiman Minasny" w:date="2015-08-11T14:11:00Z" w:initials="BM">
     <w:p>
       <w:pPr>
         <w:pStyle w:val="CommentText"/>
@@ -6651,27 +6963,19 @@
         <w:annotationRef/>
       </w:r>
       <w:r>
-        <w:t>Added this….not sure it is all that good though – need to add reference to the refs section.</w:t>
-      </w:r>
-    </w:p>
-  </w:comment>
-  <w:comment w:id="5" w:author="Beaudette, Dylan - NRCS, Sonora, CA" w:date="2015-08-28T10:26:00Z" w:initials="BD-NSC">
+        <w:t>Not sure if mid-point is the most appropriate for this?</w:t>
+      </w:r>
+    </w:p>
     <w:p>
       <w:pPr>
         <w:pStyle w:val="CommentText"/>
       </w:pPr>
       <w:r>
-        <w:rPr>
-          <w:rStyle w:val="CommentReference"/>
-        </w:rPr>
-        <w:annotationRef/>
-      </w:r>
-      <w:r>
-        <w:t>Looks good to me, thanks for the reference.</w:t>
+        <w:t>Isn’t lower depth a better description?</w:t>
       </w:r>
     </w:p>
   </w:comment>
-  <w:comment w:id="13" w:author="Skovlin, Jay - NRCS, Missoula, MT" w:date="2015-08-27T15:19:00Z" w:initials="SJ-NMM">
+  <w:comment w:id="9" w:author="Beaudette, Dylan - NRCS, Sonora, CA" w:date="2015-08-18T12:15:00Z" w:initials="BD-NSC">
     <w:p>
       <w:pPr>
         <w:pStyle w:val="CommentText"/>
@@ -6683,27 +6987,29 @@
         <w:annotationRef/>
       </w:r>
       <w:r>
-        <w:t xml:space="preserve">Shouldn’t the type and font be the same on the </w:t>
-      </w:r>
-      <w:proofErr w:type="spellStart"/>
-      <w:r>
-        <w:t>aqp</w:t>
-      </w:r>
-      <w:proofErr w:type="spellEnd"/>
-      <w:r>
-        <w:t xml:space="preserve"> package at the end of the above paragraph and the </w:t>
-      </w:r>
-      <w:proofErr w:type="spellStart"/>
-      <w:r>
-        <w:t>soilDB</w:t>
-      </w:r>
-      <w:proofErr w:type="spellEnd"/>
-      <w:r>
-        <w:t xml:space="preserve"> package here?</w:t>
+        <w:t xml:space="preserve">Good question. I have no data to suggest that mid-point is any more useful than lower depth. However, I thought that mid-point would better accommodate the </w:t>
+      </w:r>
+      <w:r>
+        <w:t>wide</w:t>
+      </w:r>
+      <w:r>
+        <w:t xml:space="preserve"> range </w:t>
+      </w:r>
+      <w:r>
+        <w:t>in possible horizon thicknesses</w:t>
+      </w:r>
+      <w:r>
+        <w:rPr>
+          <w:i/>
+        </w:rPr>
+        <w:t xml:space="preserve"> </w:t>
+      </w:r>
+      <w:r>
+        <w:t>and describe the depth-wise ordering of horizons.</w:t>
       </w:r>
     </w:p>
   </w:comment>
-  <w:comment w:id="15" w:author="Skovlin, Jay - NRCS, Missoula, MT" w:date="2015-08-27T15:32:00Z" w:initials="SJ-NMM">
+  <w:comment w:id="10" w:author="Beaudette, Dylan - NRCS, Sonora, CA" w:date="2015-08-18T12:17:00Z" w:initials="BD-NSC">
     <w:p>
       <w:pPr>
         <w:pStyle w:val="CommentText"/>
@@ -6714,9 +7020,12 @@
         </w:rPr>
         <w:annotationRef/>
       </w:r>
+      <w:r>
+        <w:t>This would be a reference to Stephen’s chapter.</w:t>
+      </w:r>
     </w:p>
   </w:comment>
-  <w:comment w:id="16" w:author="Skovlin, Jay - NRCS, Missoula, MT" w:date="2015-08-27T15:34:00Z" w:initials="SJ-NMM">
+  <w:comment w:id="12" w:author="Budiman Minasny" w:date="2015-08-11T14:04:00Z" w:initials="BM">
     <w:p>
       <w:pPr>
         <w:pStyle w:val="CommentText"/>
@@ -6728,11 +7037,11 @@
         <w:annotationRef/>
       </w:r>
       <w:r>
-        <w:t>Change type and font?</w:t>
+        <w:t>Is there a reason for 250 times?</w:t>
       </w:r>
     </w:p>
   </w:comment>
-  <w:comment w:id="17" w:author="Budiman Minasny" w:date="2015-08-11T14:11:00Z" w:initials="BM">
+  <w:comment w:id="13" w:author="Beaudette, Dylan - NRCS, Sonora, CA" w:date="2015-08-18T12:17:00Z" w:initials="BD-NSC">
     <w:p>
       <w:pPr>
         <w:pStyle w:val="CommentText"/>
@@ -6744,19 +7053,27 @@
         <w:annotationRef/>
       </w:r>
       <w:r>
-        <w:t>Not sure if mid-point is the most appropriate for this?</w:t>
-      </w:r>
-    </w:p>
+        <w:t>It seemed like a larger number and didn’t produce results that were (visually) any different than 500 replications.</w:t>
+      </w:r>
+    </w:p>
+  </w:comment>
+  <w:comment w:id="16" w:author="Budiman Minasny" w:date="2015-08-11T14:48:00Z" w:initials="BM">
     <w:p>
       <w:pPr>
         <w:pStyle w:val="CommentText"/>
       </w:pPr>
       <w:r>
-        <w:t>Isn’t lower depth a better description?</w:t>
+        <w:rPr>
+          <w:rStyle w:val="CommentReference"/>
+        </w:rPr>
+        <w:annotationRef/>
+      </w:r>
+      <w:r>
+        <w:t>To be consistent with previous notation of horizon j. and m as number of horizons, which is different from n defined below as the n slices</w:t>
       </w:r>
     </w:p>
   </w:comment>
-  <w:comment w:id="18" w:author="Beaudette, Dylan - NRCS, Sonora, CA" w:date="2015-08-18T12:15:00Z" w:initials="BD-NSC">
+  <w:comment w:id="17" w:author="Beaudette, Dylan - NRCS, Sonora, CA" w:date="2015-08-18T12:19:00Z" w:initials="BD-NSC">
     <w:p>
       <w:pPr>
         <w:pStyle w:val="CommentText"/>
@@ -6768,29 +7085,28 @@
         <w:annotationRef/>
       </w:r>
       <w:r>
-        <w:t xml:space="preserve">Good question. I have no data to suggest that mid-point is any more useful than lower depth. However, I thought that mid-point would better accommodate the </w:t>
-      </w:r>
-      <w:r>
-        <w:t>wide</w:t>
-      </w:r>
-      <w:r>
-        <w:t xml:space="preserve"> range </w:t>
-      </w:r>
-      <w:r>
-        <w:t>in possible horizon thicknesses</w:t>
-      </w:r>
-      <w:r>
-        <w:rPr>
-          <w:i/>
-        </w:rPr>
-        <w:t xml:space="preserve"> </w:t>
-      </w:r>
-      <w:r>
-        <w:t>and describe the depth-wise ordering of horizons.</w:t>
+        <w:rPr>
+          <w:rStyle w:val="CommentReference"/>
+        </w:rPr>
+        <w:t>I don’t think that this helps with readability. It is important that “n” be the number of GHL, and “</w:t>
+      </w:r>
+      <w:proofErr w:type="spellStart"/>
+      <w:r>
+        <w:rPr>
+          <w:rStyle w:val="CommentReference"/>
+        </w:rPr>
+        <w:t>i</w:t>
+      </w:r>
+      <w:proofErr w:type="spellEnd"/>
+      <w:r>
+        <w:rPr>
+          <w:rStyle w:val="CommentReference"/>
+        </w:rPr>
+        <w:t>” is a single GHL.</w:t>
       </w:r>
     </w:p>
   </w:comment>
-  <w:comment w:id="19" w:author="Skovlin, Jay - NRCS, Missoula, MT" w:date="2015-08-27T15:32:00Z" w:initials="SJ-NMM">
+  <w:comment w:id="18" w:author="Budiman Minasny" w:date="2015-08-11T14:35:00Z" w:initials="BM">
     <w:p>
       <w:pPr>
         <w:pStyle w:val="CommentText"/>
@@ -6801,17 +7117,24 @@
         </w:rPr>
         <w:annotationRef/>
       </w:r>
-      <w:proofErr w:type="gramStart"/>
-      <w:r>
-        <w:t>expert</w:t>
-      </w:r>
-      <w:proofErr w:type="gramEnd"/>
-      <w:r>
-        <w:t xml:space="preserve"> knowledge or local knowledge</w:t>
+      <w:r>
+        <w:t xml:space="preserve">Entropy is not a measure of uncertainty. It is a measure of how variable is the </w:t>
+      </w:r>
+      <w:r>
+        <w:t>probability</w:t>
+      </w:r>
+      <w:r>
+        <w:t xml:space="preserve"> or overlaps</w:t>
+      </w:r>
+      <w:r>
+        <w:t>.</w:t>
+      </w:r>
+      <w:r>
+        <w:t xml:space="preserve"> The model is still correct if it predicts a range of probabilities at a transition horizons.</w:t>
       </w:r>
     </w:p>
   </w:comment>
-  <w:comment w:id="20" w:author="Beaudette, Dylan - NRCS, Sonora, CA" w:date="2015-08-18T12:17:00Z" w:initials="BD-NSC">
+  <w:comment w:id="19" w:author="Beaudette, Dylan - NRCS, Sonora, CA" w:date="2015-08-18T12:28:00Z" w:initials="BD-NSC">
     <w:p>
       <w:pPr>
         <w:pStyle w:val="CommentText"/>
@@ -6823,11 +7146,14 @@
         <w:annotationRef/>
       </w:r>
       <w:r>
-        <w:t>This would be a reference to Stephen’s chapter.</w:t>
+        <w:rPr>
+          <w:rStyle w:val="CommentReference"/>
+        </w:rPr>
+        <w:t>OK. Uncertainty and model accuracy aren’t really the same thing. I agree that the model may be “correct” in generating high-entropy predictions over depth intervals containing transitional horizons. Are you requesting that we change something?</w:t>
       </w:r>
     </w:p>
   </w:comment>
-  <w:comment w:id="22" w:author="Skovlin, Jay - NRCS, Missoula, MT" w:date="2015-08-27T15:33:00Z" w:initials="SJ-NMM">
+  <w:comment w:id="22" w:author="Budiman Minasny" w:date="2015-08-11T14:07:00Z" w:initials="BM">
     <w:p>
       <w:pPr>
         <w:pStyle w:val="CommentText"/>
@@ -6838,17 +7164,12 @@
         </w:rPr>
         <w:annotationRef/>
       </w:r>
-      <w:proofErr w:type="gramStart"/>
-      <w:r>
-        <w:t>program</w:t>
-      </w:r>
-      <w:proofErr w:type="gramEnd"/>
-      <w:r>
-        <w:t>?</w:t>
+      <w:r>
+        <w:t>Not sure mid depth is most appropriate for this. Isn’t lower boundary more appropriate?</w:t>
       </w:r>
     </w:p>
   </w:comment>
-  <w:comment w:id="23" w:author="Skovlin, Jay - NRCS, Missoula, MT" w:date="2015-08-27T15:36:00Z" w:initials="SJ-NMM">
+  <w:comment w:id="23" w:author="Beaudette, Dylan - NRCS, Sonora, CA" w:date="2015-08-18T12:31:00Z" w:initials="BD-NSC">
     <w:p>
       <w:pPr>
         <w:pStyle w:val="CommentText"/>
@@ -6860,11 +7181,11 @@
         <w:annotationRef/>
       </w:r>
       <w:r>
-        <w:t>Mentions 63 for the total collection earlier in the paper.</w:t>
+        <w:t>Pick your favorite, I thought that mid-point was a good compromise between vertical position and horizon thickness.</w:t>
       </w:r>
     </w:p>
   </w:comment>
-  <w:comment w:id="24" w:author="Budiman Minasny" w:date="2015-08-11T14:04:00Z" w:initials="BM">
+  <w:comment w:id="26" w:author="Budiman Minasny" w:date="2015-08-11T14:17:00Z" w:initials="BM">
     <w:p>
       <w:pPr>
         <w:pStyle w:val="CommentText"/>
@@ -6876,11 +7197,19 @@
         <w:annotationRef/>
       </w:r>
       <w:r>
-        <w:t>Is there a reason for 250 times?</w:t>
+        <w:t xml:space="preserve">This is </w:t>
+      </w:r>
+      <w:proofErr w:type="gramStart"/>
+      <w:r>
+        <w:t>more  of</w:t>
+      </w:r>
+      <w:proofErr w:type="gramEnd"/>
+      <w:r>
+        <w:t xml:space="preserve"> the uncertainty of the model rather than Shannon’s entropy</w:t>
       </w:r>
     </w:p>
   </w:comment>
-  <w:comment w:id="25" w:author="Beaudette, Dylan - NRCS, Sonora, CA" w:date="2015-08-18T12:17:00Z" w:initials="BD-NSC">
+  <w:comment w:id="27" w:author="Beaudette, Dylan - NRCS, Sonora, CA" w:date="2015-08-18T12:40:00Z" w:initials="BD-NSC">
     <w:p>
       <w:pPr>
         <w:pStyle w:val="CommentText"/>
@@ -6892,11 +7221,11 @@
         <w:annotationRef/>
       </w:r>
       <w:r>
-        <w:t>It seemed like a larger number and didn’t produce results that were (visually) any different than 500 replications.</w:t>
+        <w:t>I don’t understand this comment.</w:t>
       </w:r>
     </w:p>
   </w:comment>
-  <w:comment w:id="28" w:author="Skovlin, Jay - NRCS, Missoula, MT" w:date="2015-08-27T15:38:00Z" w:initials="SJ-NMM">
+  <w:comment w:id="30" w:author="Beaudette, Dylan - NRCS, Sonora, CA" w:date="2015-08-31T12:38:00Z" w:initials="BD-NSC">
     <w:p>
       <w:pPr>
         <w:pStyle w:val="CommentText"/>
@@ -6908,19 +7237,30 @@
         <w:annotationRef/>
       </w:r>
       <w:r>
-        <w:t>Model Assessment or something…..</w:t>
-      </w:r>
-    </w:p>
+        <w:t>Note to publisher, please center these columns according to the bold-face text</w:t>
+      </w:r>
+      <w:r>
+        <w:t>.</w:t>
+      </w:r>
+    </w:p>
+  </w:comment>
+  <w:comment w:id="31" w:author="Budiman Minasny" w:date="2015-08-11T14:19:00Z" w:initials="BM">
     <w:p>
       <w:pPr>
         <w:pStyle w:val="CommentText"/>
       </w:pPr>
       <w:r>
-        <w:t>Comparison of Empirical versus Modelled Probabilities</w:t>
+        <w:rPr>
+          <w:rStyle w:val="CommentReference"/>
+        </w:rPr>
+        <w:annotationRef/>
+      </w:r>
+      <w:r>
+        <w:t>Can we attached an upper and lower limit of this boundaries based on the probabilities?</w:t>
       </w:r>
     </w:p>
   </w:comment>
-  <w:comment w:id="29" w:author="Budiman Minasny" w:date="2015-08-11T14:48:00Z" w:initials="BM">
+  <w:comment w:id="32" w:author="Beaudette, Dylan - NRCS, Sonora, CA" w:date="2015-08-18T12:40:00Z" w:initials="BD-NSC">
     <w:p>
       <w:pPr>
         <w:pStyle w:val="CommentText"/>
@@ -6932,11 +7272,14 @@
         <w:annotationRef/>
       </w:r>
       <w:r>
-        <w:t>To be consistent with previous notation of horizon j. and m as number of horizons, which is different from n defined below as the n slices</w:t>
+        <w:rPr>
+          <w:rStyle w:val="CommentReference"/>
+        </w:rPr>
+        <w:t>Not possible with “empirical probabilities”, possible with iterative re-fitting of PO-LR. I will try to add to Table 2 from existing data that used to be in the HTML version of this document.</w:t>
       </w:r>
     </w:p>
   </w:comment>
-  <w:comment w:id="30" w:author="Beaudette, Dylan - NRCS, Sonora, CA" w:date="2015-08-18T12:19:00Z" w:initials="BD-NSC">
+  <w:comment w:id="33" w:author="Budiman Minasny" w:date="2015-08-11T14:30:00Z" w:initials="BM">
     <w:p>
       <w:pPr>
         <w:pStyle w:val="CommentText"/>
@@ -6948,381 +7291,11 @@
         <w:annotationRef/>
       </w:r>
       <w:r>
-        <w:rPr>
-          <w:rStyle w:val="CommentReference"/>
-        </w:rPr>
-        <w:t>I don’t think that this helps with readability. It is important that “n” be the number of GHL, and “</w:t>
-      </w:r>
-      <w:proofErr w:type="spellStart"/>
-      <w:r>
-        <w:rPr>
-          <w:rStyle w:val="CommentReference"/>
-        </w:rPr>
-        <w:t>i</w:t>
-      </w:r>
-      <w:proofErr w:type="spellEnd"/>
-      <w:r>
-        <w:rPr>
-          <w:rStyle w:val="CommentReference"/>
-        </w:rPr>
-        <w:t>” is a single GHL.</w:t>
+        <w:t>What do you mean? Spatial correlation?</w:t>
       </w:r>
     </w:p>
   </w:comment>
-  <w:comment w:id="31" w:author="Budiman Minasny" w:date="2015-08-11T14:35:00Z" w:initials="BM">
-    <w:p>
-      <w:pPr>
-        <w:pStyle w:val="CommentText"/>
-      </w:pPr>
-      <w:r>
-        <w:rPr>
-          <w:rStyle w:val="CommentReference"/>
-        </w:rPr>
-        <w:annotationRef/>
-      </w:r>
-      <w:r>
-        <w:t xml:space="preserve">Entropy is not a measure of uncertainty. It is a measure of how variable is the </w:t>
-      </w:r>
-      <w:r>
-        <w:t>probability</w:t>
-      </w:r>
-      <w:r>
-        <w:t xml:space="preserve"> or overlaps</w:t>
-      </w:r>
-      <w:r>
-        <w:t>.</w:t>
-      </w:r>
-      <w:r>
-        <w:t xml:space="preserve"> The model is still correct if it predicts a range of probabilities at a transition horizons.</w:t>
-      </w:r>
-    </w:p>
-  </w:comment>
-  <w:comment w:id="32" w:author="Beaudette, Dylan - NRCS, Sonora, CA" w:date="2015-08-18T12:28:00Z" w:initials="BD-NSC">
-    <w:p>
-      <w:pPr>
-        <w:pStyle w:val="CommentText"/>
-      </w:pPr>
-      <w:r>
-        <w:rPr>
-          <w:rStyle w:val="CommentReference"/>
-        </w:rPr>
-        <w:annotationRef/>
-      </w:r>
-      <w:r>
-        <w:rPr>
-          <w:rStyle w:val="CommentReference"/>
-        </w:rPr>
-        <w:t>OK. Uncertainty and model accuracy aren’t really the same thing. I agree that the model may be “correct” in generating high-entropy predictions over depth intervals containing transitional horizons. Are you requesting that we change something?</w:t>
-      </w:r>
-    </w:p>
-  </w:comment>
-  <w:comment w:id="35" w:author="Skovlin, Jay - NRCS, Missoula, MT" w:date="2015-08-27T15:49:00Z" w:initials="SJ-NMM">
-    <w:p>
-      <w:pPr>
-        <w:pStyle w:val="CommentText"/>
-      </w:pPr>
-      <w:r>
-        <w:rPr>
-          <w:rStyle w:val="CommentReference"/>
-        </w:rPr>
-        <w:annotationRef/>
-      </w:r>
-      <w:r>
-        <w:t>Explain gap in depth range between Cr and R horizons?  Fairly continuous otherwise…… Is it possibly because not all Cr horizons were excavated until an R horizon was met.</w:t>
-      </w:r>
-    </w:p>
-  </w:comment>
-  <w:comment w:id="36" w:author="Beaudette, Dylan - NRCS, Sonora, CA" w:date="2015-08-28T12:04:00Z" w:initials="BD-NSC">
-    <w:p>
-      <w:pPr>
-        <w:pStyle w:val="CommentText"/>
-      </w:pPr>
-      <w:r>
-        <w:rPr>
-          <w:rStyle w:val="CommentReference"/>
-        </w:rPr>
-        <w:annotationRef/>
-      </w:r>
-      <w:r>
-        <w:t>Good idea. I added some text to this effect.</w:t>
-      </w:r>
-    </w:p>
-  </w:comment>
-  <w:comment w:id="37" w:author="Skovlin, Jay - NRCS, Missoula, MT" w:date="2015-08-27T15:48:00Z" w:initials="SJ-NMM">
-    <w:p>
-      <w:pPr>
-        <w:pStyle w:val="CommentText"/>
-      </w:pPr>
-      <w:r>
-        <w:rPr>
-          <w:rStyle w:val="CommentReference"/>
-        </w:rPr>
-        <w:annotationRef/>
-      </w:r>
-      <w:r>
-        <w:t>Do we need the outlier dots on this plot</w:t>
-      </w:r>
-      <w:r>
-        <w:t>?  S</w:t>
-      </w:r>
-      <w:r>
-        <w:t xml:space="preserve">eems </w:t>
-      </w:r>
-      <w:r>
-        <w:t>like it just adds a little noise to it……</w:t>
-      </w:r>
-    </w:p>
-  </w:comment>
-  <w:comment w:id="38" w:author="Beaudette, Dylan - NRCS, Sonora, CA" w:date="2015-08-28T12:03:00Z" w:initials="BD-NSC">
-    <w:p>
-      <w:pPr>
-        <w:pStyle w:val="CommentText"/>
-      </w:pPr>
-      <w:r>
-        <w:rPr>
-          <w:rStyle w:val="CommentReference"/>
-        </w:rPr>
-        <w:annotationRef/>
-      </w:r>
-      <w:r>
-        <w:t>I added a description of the boxplot elements.</w:t>
-      </w:r>
-    </w:p>
-  </w:comment>
-  <w:comment w:id="39" w:author="Budiman Minasny" w:date="2015-08-11T14:07:00Z" w:initials="BM">
-    <w:p>
-      <w:pPr>
-        <w:pStyle w:val="CommentText"/>
-      </w:pPr>
-      <w:r>
-        <w:rPr>
-          <w:rStyle w:val="CommentReference"/>
-        </w:rPr>
-        <w:annotationRef/>
-      </w:r>
-      <w:r>
-        <w:t>Not sure mid depth is most appropriate for this. Isn’t lower boundary more appropriate?</w:t>
-      </w:r>
-    </w:p>
-  </w:comment>
-  <w:comment w:id="40" w:author="Beaudette, Dylan - NRCS, Sonora, CA" w:date="2015-08-18T12:31:00Z" w:initials="BD-NSC">
-    <w:p>
-      <w:pPr>
-        <w:pStyle w:val="CommentText"/>
-      </w:pPr>
-      <w:r>
-        <w:rPr>
-          <w:rStyle w:val="CommentReference"/>
-        </w:rPr>
-        <w:annotationRef/>
-      </w:r>
-      <w:r>
-        <w:t>Pick your favorite, I thought that mid-point was a good compromise between vertical position and horizon thickness.</w:t>
-      </w:r>
-    </w:p>
-  </w:comment>
-  <w:comment w:id="42" w:author="Beaudette, Dylan - NRCS, Sonora, CA" w:date="2015-08-21T09:00:00Z" w:initials="BD-NSC">
-    <w:p>
-      <w:pPr>
-        <w:pStyle w:val="CommentText"/>
-      </w:pPr>
-      <w:r>
-        <w:rPr>
-          <w:rStyle w:val="CommentReference"/>
-        </w:rPr>
-        <w:annotationRef/>
-      </w:r>
-      <w:r>
-        <w:t>We need to add a bit more detail here, once sentence isn’t enough…</w:t>
-      </w:r>
-    </w:p>
-  </w:comment>
-  <w:comment w:id="45" w:author="Skovlin, Jay - NRCS, Missoula, MT" w:date="2015-08-27T15:54:00Z" w:initials="SJ-NMM">
-    <w:p>
-      <w:pPr>
-        <w:pStyle w:val="CommentText"/>
-      </w:pPr>
-      <w:r>
-        <w:rPr>
-          <w:rStyle w:val="CommentReference"/>
-        </w:rPr>
-        <w:annotationRef/>
-      </w:r>
-      <w:r>
-        <w:t>What is this acronym? Not sure what RCS basis functions are?</w:t>
-      </w:r>
-    </w:p>
-  </w:comment>
-  <w:comment w:id="46" w:author="Beaudette, Dylan - NRCS, Sonora, CA" w:date="2015-08-28T15:51:00Z" w:initials="BD-NSC">
-    <w:p>
-      <w:pPr>
-        <w:pStyle w:val="CommentText"/>
-      </w:pPr>
-      <w:r>
-        <w:rPr>
-          <w:rStyle w:val="CommentReference"/>
-        </w:rPr>
-        <w:annotationRef/>
-      </w:r>
-      <w:r>
-        <w:t>Defined in the methods section: restricted cubic spline</w:t>
-      </w:r>
-    </w:p>
-  </w:comment>
-  <w:comment w:id="47" w:author="Budiman Minasny" w:date="2015-08-11T14:17:00Z" w:initials="BM">
-    <w:p>
-      <w:pPr>
-        <w:pStyle w:val="CommentText"/>
-      </w:pPr>
-      <w:r>
-        <w:rPr>
-          <w:rStyle w:val="CommentReference"/>
-        </w:rPr>
-        <w:annotationRef/>
-      </w:r>
-      <w:r>
-        <w:t xml:space="preserve">This is </w:t>
-      </w:r>
-      <w:proofErr w:type="gramStart"/>
-      <w:r>
-        <w:t>more  of</w:t>
-      </w:r>
-      <w:proofErr w:type="gramEnd"/>
-      <w:r>
-        <w:t xml:space="preserve"> the uncertainty of the model rather than Shannon’s entropy</w:t>
-      </w:r>
-    </w:p>
-  </w:comment>
-  <w:comment w:id="48" w:author="Beaudette, Dylan - NRCS, Sonora, CA" w:date="2015-08-18T12:40:00Z" w:initials="BD-NSC">
-    <w:p>
-      <w:pPr>
-        <w:pStyle w:val="CommentText"/>
-      </w:pPr>
-      <w:r>
-        <w:rPr>
-          <w:rStyle w:val="CommentReference"/>
-        </w:rPr>
-        <w:annotationRef/>
-      </w:r>
-      <w:r>
-        <w:t>I don’t understand this comment.</w:t>
-      </w:r>
-    </w:p>
-  </w:comment>
-  <w:comment w:id="51" w:author="Skovlin, Jay - NRCS, Missoula, MT" w:date="2015-08-27T15:56:00Z" w:initials="SJ-NMM">
-    <w:p>
-      <w:pPr>
-        <w:pStyle w:val="CommentText"/>
-      </w:pPr>
-      <w:r>
-        <w:rPr>
-          <w:rStyle w:val="CommentReference"/>
-        </w:rPr>
-        <w:annotationRef/>
-      </w:r>
-      <w:r>
-        <w:t xml:space="preserve">Looking at the table below </w:t>
-      </w:r>
-      <w:r>
-        <w:t xml:space="preserve">(Table 2) </w:t>
-      </w:r>
-      <w:r>
-        <w:t>this should actually read ‘Bt2 and Bt3’ horizons</w:t>
-      </w:r>
-    </w:p>
-  </w:comment>
-  <w:comment w:id="52" w:author="Budiman Minasny" w:date="2015-08-11T14:19:00Z" w:initials="BM">
-    <w:p>
-      <w:pPr>
-        <w:pStyle w:val="CommentText"/>
-      </w:pPr>
-      <w:r>
-        <w:rPr>
-          <w:rStyle w:val="CommentReference"/>
-        </w:rPr>
-        <w:annotationRef/>
-      </w:r>
-      <w:r>
-        <w:t>Can we attached an upper and lower limit of this boundaries based on the probabilities?</w:t>
-      </w:r>
-    </w:p>
-  </w:comment>
-  <w:comment w:id="53" w:author="Beaudette, Dylan - NRCS, Sonora, CA" w:date="2015-08-18T12:40:00Z" w:initials="BD-NSC">
-    <w:p>
-      <w:pPr>
-        <w:pStyle w:val="CommentText"/>
-      </w:pPr>
-      <w:r>
-        <w:rPr>
-          <w:rStyle w:val="CommentReference"/>
-        </w:rPr>
-        <w:annotationRef/>
-      </w:r>
-      <w:r>
-        <w:rPr>
-          <w:rStyle w:val="CommentReference"/>
-        </w:rPr>
-        <w:t>Not possible with “empirical probabilities”, possible with iterative re-fitting of PO-LR. I will try to add to Table 2 from existing data that used to be in the HTML version of this document.</w:t>
-      </w:r>
-    </w:p>
-  </w:comment>
-  <w:comment w:id="54" w:author="Skovlin, Jay - NRCS, Missoula, MT" w:date="2015-08-27T15:57:00Z" w:initials="SJ-NMM">
-    <w:p>
-      <w:pPr>
-        <w:pStyle w:val="CommentText"/>
-      </w:pPr>
-      <w:r>
-        <w:rPr>
-          <w:rStyle w:val="CommentReference"/>
-        </w:rPr>
-        <w:annotationRef/>
-      </w:r>
-      <w:proofErr w:type="gramStart"/>
-      <w:r>
-        <w:t>progress</w:t>
-      </w:r>
-      <w:proofErr w:type="gramEnd"/>
-    </w:p>
-  </w:comment>
-  <w:comment w:id="55" w:author="Beaudette, Dylan - NRCS, Sonora, CA" w:date="2015-08-28T13:47:00Z" w:initials="BD-NSC">
-    <w:p>
-      <w:pPr>
-        <w:pStyle w:val="CommentText"/>
-      </w:pPr>
-      <w:r>
-        <w:rPr>
-          <w:rStyle w:val="CommentReference"/>
-        </w:rPr>
-        <w:annotationRef/>
-      </w:r>
-      <w:r>
-        <w:t>Agreed</w:t>
-      </w:r>
-      <w:r>
-        <w:t>, better word</w:t>
-      </w:r>
-      <w:r>
-        <w:t xml:space="preserve"> choice</w:t>
-      </w:r>
-    </w:p>
-  </w:comment>
-  <w:comment w:id="56" w:author="Budiman Minasny" w:date="2015-08-11T14:30:00Z" w:initials="BM">
-    <w:p>
-      <w:pPr>
-        <w:pStyle w:val="CommentText"/>
-      </w:pPr>
-      <w:r>
-        <w:rPr>
-          <w:rStyle w:val="CommentReference"/>
-        </w:rPr>
-        <w:annotationRef/>
-      </w:r>
-      <w:r>
-        <w:t>What do you mean? Spatial correlation?</w:t>
-      </w:r>
-    </w:p>
-  </w:comment>
-  <w:comment w:id="57" w:author="Beaudette, Dylan - NRCS, Sonora, CA" w:date="2015-08-18T13:02:00Z" w:initials="BD-NSC">
+  <w:comment w:id="34" w:author="Beaudette, Dylan - NRCS, Sonora, CA" w:date="2015-08-18T13:02:00Z" w:initials="BD-NSC">
     <w:p>
       <w:pPr>
         <w:pStyle w:val="CommentText"/>
@@ -7353,40 +7326,22 @@
 <w15:commentsEx xmlns:wpc="http://schemas.microsoft.com/office/word/2010/wordprocessingCanvas" xmlns:mc="http://schemas.openxmlformats.org/markup-compatibility/2006" xmlns:o="urn:schemas-microsoft-com:office:office" xmlns:r="http://schemas.openxmlformats.org/officeDocument/2006/relationships" xmlns:m="http://schemas.openxmlformats.org/officeDocument/2006/math" xmlns:v="urn:schemas-microsoft-com:vml" xmlns:wp14="http://schemas.microsoft.com/office/word/2010/wordprocessingDrawing" xmlns:wp="http://schemas.openxmlformats.org/drawingml/2006/wordprocessingDrawing" xmlns:w10="urn:schemas-microsoft-com:office:word" xmlns:w="http://schemas.openxmlformats.org/wordprocessingml/2006/main" xmlns:w14="http://schemas.microsoft.com/office/word/2010/wordml" xmlns:w15="http://schemas.microsoft.com/office/word/2012/wordml" xmlns:wpg="http://schemas.microsoft.com/office/word/2010/wordprocessingGroup" xmlns:wpi="http://schemas.microsoft.com/office/word/2010/wordprocessingInk" xmlns:wne="http://schemas.microsoft.com/office/word/2006/wordml" xmlns:wps="http://schemas.microsoft.com/office/word/2010/wordprocessingShape" mc:Ignorable="w14 w15 wp14">
   <w15:commentEx w15:paraId="5A0D8245" w15:done="0"/>
   <w15:commentEx w15:paraId="7B7AA909" w15:paraIdParent="5A0D8245" w15:done="0"/>
-  <w15:commentEx w15:paraId="79C9C3FF" w15:done="0"/>
-  <w15:commentEx w15:paraId="39673BF2" w15:paraIdParent="79C9C3FF" w15:done="0"/>
-  <w15:commentEx w15:paraId="40F1722E" w15:done="0"/>
-  <w15:commentEx w15:paraId="0C506E7D" w15:done="0"/>
-  <w15:commentEx w15:paraId="1452E763" w15:done="0"/>
   <w15:commentEx w15:paraId="5E959952" w15:done="0"/>
   <w15:commentEx w15:paraId="118D13D4" w15:paraIdParent="5E959952" w15:done="0"/>
-  <w15:commentEx w15:paraId="02B2CB80" w15:done="0"/>
   <w15:commentEx w15:paraId="18AEF60A" w15:done="0"/>
-  <w15:commentEx w15:paraId="68A540D0" w15:done="0"/>
-  <w15:commentEx w15:paraId="5205EC1A" w15:done="0"/>
   <w15:commentEx w15:paraId="2C27C9A4" w15:done="0"/>
   <w15:commentEx w15:paraId="5EF14C28" w15:paraIdParent="2C27C9A4" w15:done="0"/>
-  <w15:commentEx w15:paraId="658FB682" w15:done="0"/>
   <w15:commentEx w15:paraId="0D6F63CF" w15:done="0"/>
   <w15:commentEx w15:paraId="779BD61D" w15:paraIdParent="0D6F63CF" w15:done="0"/>
   <w15:commentEx w15:paraId="0554BDC4" w15:done="0"/>
   <w15:commentEx w15:paraId="02EB31EB" w15:paraIdParent="0554BDC4" w15:done="0"/>
-  <w15:commentEx w15:paraId="1CDDA1C9" w15:done="0"/>
-  <w15:commentEx w15:paraId="62C64FDC" w15:paraIdParent="1CDDA1C9" w15:done="0"/>
-  <w15:commentEx w15:paraId="6D7DB75C" w15:done="0"/>
-  <w15:commentEx w15:paraId="4971B55A" w15:paraIdParent="6D7DB75C" w15:done="0"/>
   <w15:commentEx w15:paraId="1F00B935" w15:done="0"/>
   <w15:commentEx w15:paraId="69D6C971" w15:paraIdParent="1F00B935" w15:done="0"/>
-  <w15:commentEx w15:paraId="02E165B4" w15:done="0"/>
-  <w15:commentEx w15:paraId="54402AA9" w15:done="0"/>
-  <w15:commentEx w15:paraId="04B59E81" w15:paraIdParent="54402AA9" w15:done="0"/>
   <w15:commentEx w15:paraId="6F647F4E" w15:done="0"/>
   <w15:commentEx w15:paraId="0AAEFC59" w15:paraIdParent="6F647F4E" w15:done="0"/>
-  <w15:commentEx w15:paraId="00E30024" w15:done="0"/>
+  <w15:commentEx w15:paraId="152131A0" w15:done="0"/>
   <w15:commentEx w15:paraId="7D74C6A6" w15:done="0"/>
   <w15:commentEx w15:paraId="6BBA6603" w15:paraIdParent="7D74C6A6" w15:done="0"/>
-  <w15:commentEx w15:paraId="1E14A457" w15:done="0"/>
-  <w15:commentEx w15:paraId="0ABD2536" w15:paraIdParent="1E14A457" w15:done="0"/>
   <w15:commentEx w15:paraId="03F5BD21" w15:done="0"/>
   <w15:commentEx w15:paraId="5263FFB8" w15:paraIdParent="03F5BD21" w15:done="0"/>
 </w15:commentsEx>
@@ -7600,9 +7555,6 @@
 <w15:people xmlns:wpc="http://schemas.microsoft.com/office/word/2010/wordprocessingCanvas" xmlns:mc="http://schemas.openxmlformats.org/markup-compatibility/2006" xmlns:o="urn:schemas-microsoft-com:office:office" xmlns:r="http://schemas.openxmlformats.org/officeDocument/2006/relationships" xmlns:m="http://schemas.openxmlformats.org/officeDocument/2006/math" xmlns:v="urn:schemas-microsoft-com:vml" xmlns:wp14="http://schemas.microsoft.com/office/word/2010/wordprocessingDrawing" xmlns:wp="http://schemas.openxmlformats.org/drawingml/2006/wordprocessingDrawing" xmlns:w10="urn:schemas-microsoft-com:office:word" xmlns:w="http://schemas.openxmlformats.org/wordprocessingml/2006/main" xmlns:w14="http://schemas.microsoft.com/office/word/2010/wordml" xmlns:w15="http://schemas.microsoft.com/office/word/2012/wordml" xmlns:wpg="http://schemas.microsoft.com/office/word/2010/wordprocessingGroup" xmlns:wpi="http://schemas.microsoft.com/office/word/2010/wordprocessingInk" xmlns:wne="http://schemas.microsoft.com/office/word/2006/wordml" xmlns:wps="http://schemas.microsoft.com/office/word/2010/wordprocessingShape" mc:Ignorable="w14 w15 wp14">
   <w15:person w15:author="Beaudette, Dylan - NRCS, Sonora, CA">
     <w15:presenceInfo w15:providerId="AD" w15:userId="S-1-5-21-2443529608-3098792306-3041422421-115695"/>
-  </w15:person>
-  <w15:person w15:author="Skovlin, Jay - NRCS, Missoula, MT">
-    <w15:presenceInfo w15:providerId="AD" w15:userId="S-1-5-21-2443529608-3098792306-3041422421-106526"/>
   </w15:person>
 </w15:people>
 </file>

</xml_diff>